<commit_message>
update CHANGELOG.md and manual
</commit_message>
<xml_diff>
--- a/docs/user/MyLibrary.docx
+++ b/docs/user/MyLibrary.docx
@@ -191,7 +191,7 @@
           <w:r>
             <w:fldChar w:fldCharType="separate"/>
           </w:r>
-          <w:hyperlink w:anchor="_Toc114053091" w:history="1">
+          <w:hyperlink w:anchor="_Toc114780731" w:history="1">
             <w:r>
               <w:rPr>
                 <w:rStyle w:val="Hyperlink"/>
@@ -233,7 +233,7 @@
                 <w:noProof/>
                 <w:webHidden/>
               </w:rPr>
-              <w:instrText xml:space="preserve"> PAGEREF _Toc114053091 \h </w:instrText>
+              <w:instrText xml:space="preserve"> PAGEREF _Toc114780731 \h </w:instrText>
             </w:r>
             <w:r>
               <w:rPr>
@@ -277,7 +277,7 @@
               <w:lang w:eastAsia="en-AU"/>
             </w:rPr>
           </w:pPr>
-          <w:hyperlink w:anchor="_Toc114053092" w:history="1">
+          <w:hyperlink w:anchor="_Toc114780732" w:history="1">
             <w:r>
               <w:rPr>
                 <w:rStyle w:val="Hyperlink"/>
@@ -319,7 +319,7 @@
                 <w:noProof/>
                 <w:webHidden/>
               </w:rPr>
-              <w:instrText xml:space="preserve"> PAGEREF _Toc114053092 \h </w:instrText>
+              <w:instrText xml:space="preserve"> PAGEREF _Toc114780732 \h </w:instrText>
             </w:r>
             <w:r>
               <w:rPr>
@@ -363,7 +363,7 @@
               <w:lang w:eastAsia="en-AU"/>
             </w:rPr>
           </w:pPr>
-          <w:hyperlink w:anchor="_Toc114053093" w:history="1">
+          <w:hyperlink w:anchor="_Toc114780733" w:history="1">
             <w:r>
               <w:rPr>
                 <w:rStyle w:val="Hyperlink"/>
@@ -405,7 +405,7 @@
                 <w:noProof/>
                 <w:webHidden/>
               </w:rPr>
-              <w:instrText xml:space="preserve"> PAGEREF _Toc114053093 \h </w:instrText>
+              <w:instrText xml:space="preserve"> PAGEREF _Toc114780733 \h </w:instrText>
             </w:r>
             <w:r>
               <w:rPr>
@@ -449,7 +449,7 @@
               <w:lang w:eastAsia="en-AU"/>
             </w:rPr>
           </w:pPr>
-          <w:hyperlink w:anchor="_Toc114053094" w:history="1">
+          <w:hyperlink w:anchor="_Toc114780734" w:history="1">
             <w:r>
               <w:rPr>
                 <w:rStyle w:val="Hyperlink"/>
@@ -491,7 +491,7 @@
                 <w:noProof/>
                 <w:webHidden/>
               </w:rPr>
-              <w:instrText xml:space="preserve"> PAGEREF _Toc114053094 \h </w:instrText>
+              <w:instrText xml:space="preserve"> PAGEREF _Toc114780734 \h </w:instrText>
             </w:r>
             <w:r>
               <w:rPr>
@@ -535,7 +535,7 @@
               <w:lang w:eastAsia="en-AU"/>
             </w:rPr>
           </w:pPr>
-          <w:hyperlink w:anchor="_Toc114053095" w:history="1">
+          <w:hyperlink w:anchor="_Toc114780735" w:history="1">
             <w:r>
               <w:rPr>
                 <w:rStyle w:val="Hyperlink"/>
@@ -577,7 +577,7 @@
                 <w:noProof/>
                 <w:webHidden/>
               </w:rPr>
-              <w:instrText xml:space="preserve"> PAGEREF _Toc114053095 \h </w:instrText>
+              <w:instrText xml:space="preserve"> PAGEREF _Toc114780735 \h </w:instrText>
             </w:r>
             <w:r>
               <w:rPr>
@@ -621,7 +621,7 @@
               <w:lang w:eastAsia="en-AU"/>
             </w:rPr>
           </w:pPr>
-          <w:hyperlink w:anchor="_Toc114053096" w:history="1">
+          <w:hyperlink w:anchor="_Toc114780736" w:history="1">
             <w:r>
               <w:rPr>
                 <w:rStyle w:val="Hyperlink"/>
@@ -663,7 +663,7 @@
                 <w:noProof/>
                 <w:webHidden/>
               </w:rPr>
-              <w:instrText xml:space="preserve"> PAGEREF _Toc114053096 \h </w:instrText>
+              <w:instrText xml:space="preserve"> PAGEREF _Toc114780736 \h </w:instrText>
             </w:r>
             <w:r>
               <w:rPr>
@@ -707,7 +707,7 @@
               <w:lang w:eastAsia="en-AU"/>
             </w:rPr>
           </w:pPr>
-          <w:hyperlink w:anchor="_Toc114053097" w:history="1">
+          <w:hyperlink w:anchor="_Toc114780737" w:history="1">
             <w:r>
               <w:rPr>
                 <w:rStyle w:val="Hyperlink"/>
@@ -749,7 +749,7 @@
                 <w:noProof/>
                 <w:webHidden/>
               </w:rPr>
-              <w:instrText xml:space="preserve"> PAGEREF _Toc114053097 \h </w:instrText>
+              <w:instrText xml:space="preserve"> PAGEREF _Toc114780737 \h </w:instrText>
             </w:r>
             <w:r>
               <w:rPr>
@@ -793,7 +793,7 @@
               <w:lang w:eastAsia="en-AU"/>
             </w:rPr>
           </w:pPr>
-          <w:hyperlink w:anchor="_Toc114053098" w:history="1">
+          <w:hyperlink w:anchor="_Toc114780738" w:history="1">
             <w:r>
               <w:rPr>
                 <w:rStyle w:val="Hyperlink"/>
@@ -835,7 +835,7 @@
                 <w:noProof/>
                 <w:webHidden/>
               </w:rPr>
-              <w:instrText xml:space="preserve"> PAGEREF _Toc114053098 \h </w:instrText>
+              <w:instrText xml:space="preserve"> PAGEREF _Toc114780738 \h </w:instrText>
             </w:r>
             <w:r>
               <w:rPr>
@@ -879,7 +879,7 @@
               <w:lang w:eastAsia="en-AU"/>
             </w:rPr>
           </w:pPr>
-          <w:hyperlink w:anchor="_Toc114053099" w:history="1">
+          <w:hyperlink w:anchor="_Toc114780739" w:history="1">
             <w:r>
               <w:rPr>
                 <w:rStyle w:val="Hyperlink"/>
@@ -921,7 +921,7 @@
                 <w:noProof/>
                 <w:webHidden/>
               </w:rPr>
-              <w:instrText xml:space="preserve"> PAGEREF _Toc114053099 \h </w:instrText>
+              <w:instrText xml:space="preserve"> PAGEREF _Toc114780739 \h </w:instrText>
             </w:r>
             <w:r>
               <w:rPr>
@@ -965,7 +965,7 @@
               <w:lang w:eastAsia="en-AU"/>
             </w:rPr>
           </w:pPr>
-          <w:hyperlink w:anchor="_Toc114053100" w:history="1">
+          <w:hyperlink w:anchor="_Toc114780740" w:history="1">
             <w:r>
               <w:rPr>
                 <w:rStyle w:val="Hyperlink"/>
@@ -1007,7 +1007,7 @@
                 <w:noProof/>
                 <w:webHidden/>
               </w:rPr>
-              <w:instrText xml:space="preserve"> PAGEREF _Toc114053100 \h </w:instrText>
+              <w:instrText xml:space="preserve"> PAGEREF _Toc114780740 \h </w:instrText>
             </w:r>
             <w:r>
               <w:rPr>
@@ -1051,7 +1051,7 @@
               <w:lang w:eastAsia="en-AU"/>
             </w:rPr>
           </w:pPr>
-          <w:hyperlink w:anchor="_Toc114053101" w:history="1">
+          <w:hyperlink w:anchor="_Toc114780741" w:history="1">
             <w:r>
               <w:rPr>
                 <w:rStyle w:val="Hyperlink"/>
@@ -1093,7 +1093,7 @@
                 <w:noProof/>
                 <w:webHidden/>
               </w:rPr>
-              <w:instrText xml:space="preserve"> PAGEREF _Toc114053101 \h </w:instrText>
+              <w:instrText xml:space="preserve"> PAGEREF _Toc114780741 \h </w:instrText>
             </w:r>
             <w:r>
               <w:rPr>
@@ -1137,7 +1137,7 @@
               <w:lang w:eastAsia="en-AU"/>
             </w:rPr>
           </w:pPr>
-          <w:hyperlink w:anchor="_Toc114053102" w:history="1">
+          <w:hyperlink w:anchor="_Toc114780742" w:history="1">
             <w:r>
               <w:rPr>
                 <w:rStyle w:val="Hyperlink"/>
@@ -1179,7 +1179,7 @@
                 <w:noProof/>
                 <w:webHidden/>
               </w:rPr>
-              <w:instrText xml:space="preserve"> PAGEREF _Toc114053102 \h </w:instrText>
+              <w:instrText xml:space="preserve"> PAGEREF _Toc114780742 \h </w:instrText>
             </w:r>
             <w:r>
               <w:rPr>
@@ -1223,7 +1223,7 @@
               <w:lang w:eastAsia="en-AU"/>
             </w:rPr>
           </w:pPr>
-          <w:hyperlink w:anchor="_Toc114053103" w:history="1">
+          <w:hyperlink w:anchor="_Toc114780743" w:history="1">
             <w:r>
               <w:rPr>
                 <w:rStyle w:val="Hyperlink"/>
@@ -1265,7 +1265,7 @@
                 <w:noProof/>
                 <w:webHidden/>
               </w:rPr>
-              <w:instrText xml:space="preserve"> PAGEREF _Toc114053103 \h </w:instrText>
+              <w:instrText xml:space="preserve"> PAGEREF _Toc114780743 \h </w:instrText>
             </w:r>
             <w:r>
               <w:rPr>
@@ -1309,7 +1309,7 @@
               <w:lang w:eastAsia="en-AU"/>
             </w:rPr>
           </w:pPr>
-          <w:hyperlink w:anchor="_Toc114053104" w:history="1">
+          <w:hyperlink w:anchor="_Toc114780744" w:history="1">
             <w:r>
               <w:rPr>
                 <w:rStyle w:val="Hyperlink"/>
@@ -1351,7 +1351,7 @@
                 <w:noProof/>
                 <w:webHidden/>
               </w:rPr>
-              <w:instrText xml:space="preserve"> PAGEREF _Toc114053104 \h </w:instrText>
+              <w:instrText xml:space="preserve"> PAGEREF _Toc114780744 \h </w:instrText>
             </w:r>
             <w:r>
               <w:rPr>
@@ -1395,7 +1395,7 @@
               <w:lang w:eastAsia="en-AU"/>
             </w:rPr>
           </w:pPr>
-          <w:hyperlink w:anchor="_Toc114053105" w:history="1">
+          <w:hyperlink w:anchor="_Toc114780745" w:history="1">
             <w:r>
               <w:rPr>
                 <w:rStyle w:val="Hyperlink"/>
@@ -1437,7 +1437,7 @@
                 <w:noProof/>
                 <w:webHidden/>
               </w:rPr>
-              <w:instrText xml:space="preserve"> PAGEREF _Toc114053105 \h </w:instrText>
+              <w:instrText xml:space="preserve"> PAGEREF _Toc114780745 \h </w:instrText>
             </w:r>
             <w:r>
               <w:rPr>
@@ -1481,7 +1481,7 @@
               <w:lang w:eastAsia="en-AU"/>
             </w:rPr>
           </w:pPr>
-          <w:hyperlink w:anchor="_Toc114053106" w:history="1">
+          <w:hyperlink w:anchor="_Toc114780746" w:history="1">
             <w:r>
               <w:rPr>
                 <w:rStyle w:val="Hyperlink"/>
@@ -1523,7 +1523,7 @@
                 <w:noProof/>
                 <w:webHidden/>
               </w:rPr>
-              <w:instrText xml:space="preserve"> PAGEREF _Toc114053106 \h </w:instrText>
+              <w:instrText xml:space="preserve"> PAGEREF _Toc114780746 \h </w:instrText>
             </w:r>
             <w:r>
               <w:rPr>
@@ -1567,7 +1567,7 @@
               <w:lang w:eastAsia="en-AU"/>
             </w:rPr>
           </w:pPr>
-          <w:hyperlink w:anchor="_Toc114053107" w:history="1">
+          <w:hyperlink w:anchor="_Toc114780747" w:history="1">
             <w:r>
               <w:rPr>
                 <w:rStyle w:val="Hyperlink"/>
@@ -1609,7 +1609,7 @@
                 <w:noProof/>
                 <w:webHidden/>
               </w:rPr>
-              <w:instrText xml:space="preserve"> PAGEREF _Toc114053107 \h </w:instrText>
+              <w:instrText xml:space="preserve"> PAGEREF _Toc114780747 \h </w:instrText>
             </w:r>
             <w:r>
               <w:rPr>
@@ -1653,7 +1653,7 @@
               <w:lang w:eastAsia="en-AU"/>
             </w:rPr>
           </w:pPr>
-          <w:hyperlink w:anchor="_Toc114053108" w:history="1">
+          <w:hyperlink w:anchor="_Toc114780748" w:history="1">
             <w:r>
               <w:rPr>
                 <w:rStyle w:val="Hyperlink"/>
@@ -1695,7 +1695,7 @@
                 <w:noProof/>
                 <w:webHidden/>
               </w:rPr>
-              <w:instrText xml:space="preserve"> PAGEREF _Toc114053108 \h </w:instrText>
+              <w:instrText xml:space="preserve"> PAGEREF _Toc114780748 \h </w:instrText>
             </w:r>
             <w:r>
               <w:rPr>
@@ -1739,7 +1739,7 @@
               <w:lang w:eastAsia="en-AU"/>
             </w:rPr>
           </w:pPr>
-          <w:hyperlink w:anchor="_Toc114053109" w:history="1">
+          <w:hyperlink w:anchor="_Toc114780749" w:history="1">
             <w:r>
               <w:rPr>
                 <w:rStyle w:val="Hyperlink"/>
@@ -1781,7 +1781,7 @@
                 <w:noProof/>
                 <w:webHidden/>
               </w:rPr>
-              <w:instrText xml:space="preserve"> PAGEREF _Toc114053109 \h </w:instrText>
+              <w:instrText xml:space="preserve"> PAGEREF _Toc114780749 \h </w:instrText>
             </w:r>
             <w:r>
               <w:rPr>
@@ -1825,7 +1825,7 @@
               <w:lang w:eastAsia="en-AU"/>
             </w:rPr>
           </w:pPr>
-          <w:hyperlink w:anchor="_Toc114053110" w:history="1">
+          <w:hyperlink w:anchor="_Toc114780750" w:history="1">
             <w:r>
               <w:rPr>
                 <w:rStyle w:val="Hyperlink"/>
@@ -1867,7 +1867,7 @@
                 <w:noProof/>
                 <w:webHidden/>
               </w:rPr>
-              <w:instrText xml:space="preserve"> PAGEREF _Toc114053110 \h </w:instrText>
+              <w:instrText xml:space="preserve"> PAGEREF _Toc114780750 \h </w:instrText>
             </w:r>
             <w:r>
               <w:rPr>
@@ -1911,7 +1911,7 @@
               <w:lang w:eastAsia="en-AU"/>
             </w:rPr>
           </w:pPr>
-          <w:hyperlink w:anchor="_Toc114053111" w:history="1">
+          <w:hyperlink w:anchor="_Toc114780751" w:history="1">
             <w:r>
               <w:rPr>
                 <w:rStyle w:val="Hyperlink"/>
@@ -1953,7 +1953,7 @@
                 <w:noProof/>
                 <w:webHidden/>
               </w:rPr>
-              <w:instrText xml:space="preserve"> PAGEREF _Toc114053111 \h </w:instrText>
+              <w:instrText xml:space="preserve"> PAGEREF _Toc114780751 \h </w:instrText>
             </w:r>
             <w:r>
               <w:rPr>
@@ -1997,7 +1997,7 @@
               <w:lang w:eastAsia="en-AU"/>
             </w:rPr>
           </w:pPr>
-          <w:hyperlink w:anchor="_Toc114053112" w:history="1">
+          <w:hyperlink w:anchor="_Toc114780752" w:history="1">
             <w:r>
               <w:rPr>
                 <w:rStyle w:val="Hyperlink"/>
@@ -2039,7 +2039,7 @@
                 <w:noProof/>
                 <w:webHidden/>
               </w:rPr>
-              <w:instrText xml:space="preserve"> PAGEREF _Toc114053112 \h </w:instrText>
+              <w:instrText xml:space="preserve"> PAGEREF _Toc114780752 \h </w:instrText>
             </w:r>
             <w:r>
               <w:rPr>
@@ -2083,7 +2083,7 @@
               <w:lang w:eastAsia="en-AU"/>
             </w:rPr>
           </w:pPr>
-          <w:hyperlink w:anchor="_Toc114053113" w:history="1">
+          <w:hyperlink w:anchor="_Toc114780753" w:history="1">
             <w:r>
               <w:rPr>
                 <w:rStyle w:val="Hyperlink"/>
@@ -2125,7 +2125,7 @@
                 <w:noProof/>
                 <w:webHidden/>
               </w:rPr>
-              <w:instrText xml:space="preserve"> PAGEREF _Toc114053113 \h </w:instrText>
+              <w:instrText xml:space="preserve"> PAGEREF _Toc114780753 \h </w:instrText>
             </w:r>
             <w:r>
               <w:rPr>
@@ -2169,7 +2169,7 @@
               <w:lang w:eastAsia="en-AU"/>
             </w:rPr>
           </w:pPr>
-          <w:hyperlink w:anchor="_Toc114053114" w:history="1">
+          <w:hyperlink w:anchor="_Toc114780754" w:history="1">
             <w:r>
               <w:rPr>
                 <w:rStyle w:val="Hyperlink"/>
@@ -2211,7 +2211,7 @@
                 <w:noProof/>
                 <w:webHidden/>
               </w:rPr>
-              <w:instrText xml:space="preserve"> PAGEREF _Toc114053114 \h </w:instrText>
+              <w:instrText xml:space="preserve"> PAGEREF _Toc114780754 \h </w:instrText>
             </w:r>
             <w:r>
               <w:rPr>
@@ -2255,7 +2255,7 @@
               <w:lang w:eastAsia="en-AU"/>
             </w:rPr>
           </w:pPr>
-          <w:hyperlink w:anchor="_Toc114053115" w:history="1">
+          <w:hyperlink w:anchor="_Toc114780755" w:history="1">
             <w:r>
               <w:rPr>
                 <w:rStyle w:val="Hyperlink"/>
@@ -2297,7 +2297,93 @@
                 <w:noProof/>
                 <w:webHidden/>
               </w:rPr>
-              <w:instrText xml:space="preserve"> PAGEREF _Toc114053115 \h </w:instrText>
+              <w:instrText xml:space="preserve"> PAGEREF _Toc114780755 \h </w:instrText>
+            </w:r>
+            <w:r>
+              <w:rPr>
+                <w:noProof/>
+                <w:webHidden/>
+              </w:rPr>
+            </w:r>
+            <w:r>
+              <w:rPr>
+                <w:noProof/>
+                <w:webHidden/>
+              </w:rPr>
+              <w:fldChar w:fldCharType="separate"/>
+            </w:r>
+            <w:r>
+              <w:rPr>
+                <w:noProof/>
+                <w:webHidden/>
+              </w:rPr>
+              <w:t>16</w:t>
+            </w:r>
+            <w:r>
+              <w:rPr>
+                <w:noProof/>
+                <w:webHidden/>
+              </w:rPr>
+              <w:fldChar w:fldCharType="end"/>
+            </w:r>
+          </w:hyperlink>
+        </w:p>
+        <w:p>
+          <w:pPr>
+            <w:pStyle w:val="TOC3"/>
+            <w:tabs>
+              <w:tab w:val="left" w:pos="1320"/>
+              <w:tab w:val="right" w:leader="dot" w:pos="9016"/>
+            </w:tabs>
+            <w:rPr>
+              <w:rFonts w:eastAsiaTheme="minorEastAsia"/>
+              <w:noProof/>
+              <w:lang w:eastAsia="en-AU"/>
+            </w:rPr>
+          </w:pPr>
+          <w:hyperlink w:anchor="_Toc114780756" w:history="1">
+            <w:r>
+              <w:rPr>
+                <w:rStyle w:val="Hyperlink"/>
+                <w:noProof/>
+              </w:rPr>
+              <w:t>7.1.4</w:t>
+            </w:r>
+            <w:r>
+              <w:rPr>
+                <w:rFonts w:eastAsiaTheme="minorEastAsia"/>
+                <w:noProof/>
+                <w:lang w:eastAsia="en-AU"/>
+              </w:rPr>
+              <w:tab/>
+            </w:r>
+            <w:r>
+              <w:rPr>
+                <w:rStyle w:val="Hyperlink"/>
+                <w:noProof/>
+              </w:rPr>
+              <w:t>Adding a wishlist item to library</w:t>
+            </w:r>
+            <w:r>
+              <w:rPr>
+                <w:noProof/>
+                <w:webHidden/>
+              </w:rPr>
+              <w:tab/>
+            </w:r>
+            <w:r>
+              <w:rPr>
+                <w:noProof/>
+                <w:webHidden/>
+              </w:rPr>
+              <w:fldChar w:fldCharType="begin"/>
+            </w:r>
+            <w:r>
+              <w:rPr>
+                <w:noProof/>
+                <w:webHidden/>
+              </w:rPr>
+              <w:instrText xml:space="preserve"> PAGEREF _Toc114780756 \h </w:instrText>
             </w:r>
             <w:r>
               <w:rPr>
@@ -2341,7 +2427,7 @@
               <w:lang w:eastAsia="en-AU"/>
             </w:rPr>
           </w:pPr>
-          <w:hyperlink w:anchor="_Toc114053116" w:history="1">
+          <w:hyperlink w:anchor="_Toc114780757" w:history="1">
             <w:r>
               <w:rPr>
                 <w:rStyle w:val="Hyperlink"/>
@@ -2383,7 +2469,7 @@
                 <w:noProof/>
                 <w:webHidden/>
               </w:rPr>
-              <w:instrText xml:space="preserve"> PAGEREF _Toc114053116 \h </w:instrText>
+              <w:instrText xml:space="preserve"> PAGEREF _Toc114780757 \h </w:instrText>
             </w:r>
             <w:r>
               <w:rPr>
@@ -2403,7 +2489,7 @@
                 <w:noProof/>
                 <w:webHidden/>
               </w:rPr>
-              <w:t>16</w:t>
+              <w:t>17</w:t>
             </w:r>
             <w:r>
               <w:rPr>
@@ -2427,7 +2513,7 @@
               <w:lang w:eastAsia="en-AU"/>
             </w:rPr>
           </w:pPr>
-          <w:hyperlink w:anchor="_Toc114053117" w:history="1">
+          <w:hyperlink w:anchor="_Toc114780758" w:history="1">
             <w:r>
               <w:rPr>
                 <w:rStyle w:val="Hyperlink"/>
@@ -2469,7 +2555,7 @@
                 <w:noProof/>
                 <w:webHidden/>
               </w:rPr>
-              <w:instrText xml:space="preserve"> PAGEREF _Toc114053117 \h </w:instrText>
+              <w:instrText xml:space="preserve"> PAGEREF _Toc114780758 \h </w:instrText>
             </w:r>
             <w:r>
               <w:rPr>
@@ -2513,7 +2599,7 @@
               <w:lang w:eastAsia="en-AU"/>
             </w:rPr>
           </w:pPr>
-          <w:hyperlink w:anchor="_Toc114053118" w:history="1">
+          <w:hyperlink w:anchor="_Toc114780759" w:history="1">
             <w:r>
               <w:rPr>
                 <w:rStyle w:val="Hyperlink"/>
@@ -2555,7 +2641,7 @@
                 <w:noProof/>
                 <w:webHidden/>
               </w:rPr>
-              <w:instrText xml:space="preserve"> PAGEREF _Toc114053118 \h </w:instrText>
+              <w:instrText xml:space="preserve"> PAGEREF _Toc114780759 \h </w:instrText>
             </w:r>
             <w:r>
               <w:rPr>
@@ -2599,7 +2685,7 @@
               <w:lang w:eastAsia="en-AU"/>
             </w:rPr>
           </w:pPr>
-          <w:hyperlink w:anchor="_Toc114053119" w:history="1">
+          <w:hyperlink w:anchor="_Toc114780760" w:history="1">
             <w:r>
               <w:rPr>
                 <w:rStyle w:val="Hyperlink"/>
@@ -2641,7 +2727,7 @@
                 <w:noProof/>
                 <w:webHidden/>
               </w:rPr>
-              <w:instrText xml:space="preserve"> PAGEREF _Toc114053119 \h </w:instrText>
+              <w:instrText xml:space="preserve"> PAGEREF _Toc114780760 \h </w:instrText>
             </w:r>
             <w:r>
               <w:rPr>
@@ -2685,7 +2771,7 @@
               <w:lang w:eastAsia="en-AU"/>
             </w:rPr>
           </w:pPr>
-          <w:hyperlink w:anchor="_Toc114053120" w:history="1">
+          <w:hyperlink w:anchor="_Toc114780761" w:history="1">
             <w:r>
               <w:rPr>
                 <w:rStyle w:val="Hyperlink"/>
@@ -2727,7 +2813,7 @@
                 <w:noProof/>
                 <w:webHidden/>
               </w:rPr>
-              <w:instrText xml:space="preserve"> PAGEREF _Toc114053120 \h </w:instrText>
+              <w:instrText xml:space="preserve"> PAGEREF _Toc114780761 \h </w:instrText>
             </w:r>
             <w:r>
               <w:rPr>
@@ -2771,7 +2857,7 @@
               <w:lang w:eastAsia="en-AU"/>
             </w:rPr>
           </w:pPr>
-          <w:hyperlink w:anchor="_Toc114053121" w:history="1">
+          <w:hyperlink w:anchor="_Toc114780762" w:history="1">
             <w:r>
               <w:rPr>
                 <w:rStyle w:val="Hyperlink"/>
@@ -2813,7 +2899,7 @@
                 <w:noProof/>
                 <w:webHidden/>
               </w:rPr>
-              <w:instrText xml:space="preserve"> PAGEREF _Toc114053121 \h </w:instrText>
+              <w:instrText xml:space="preserve"> PAGEREF _Toc114780762 \h </w:instrText>
             </w:r>
             <w:r>
               <w:rPr>
@@ -2857,7 +2943,7 @@
               <w:lang w:eastAsia="en-AU"/>
             </w:rPr>
           </w:pPr>
-          <w:hyperlink w:anchor="_Toc114053122" w:history="1">
+          <w:hyperlink w:anchor="_Toc114780763" w:history="1">
             <w:r>
               <w:rPr>
                 <w:rStyle w:val="Hyperlink"/>
@@ -2899,7 +2985,7 @@
                 <w:noProof/>
                 <w:webHidden/>
               </w:rPr>
-              <w:instrText xml:space="preserve"> PAGEREF _Toc114053122 \h </w:instrText>
+              <w:instrText xml:space="preserve"> PAGEREF _Toc114780763 \h </w:instrText>
             </w:r>
             <w:r>
               <w:rPr>
@@ -2943,7 +3029,7 @@
               <w:lang w:eastAsia="en-AU"/>
             </w:rPr>
           </w:pPr>
-          <w:hyperlink w:anchor="_Toc114053123" w:history="1">
+          <w:hyperlink w:anchor="_Toc114780764" w:history="1">
             <w:r>
               <w:rPr>
                 <w:rStyle w:val="Hyperlink"/>
@@ -2985,7 +3071,7 @@
                 <w:noProof/>
                 <w:webHidden/>
               </w:rPr>
-              <w:instrText xml:space="preserve"> PAGEREF _Toc114053123 \h </w:instrText>
+              <w:instrText xml:space="preserve"> PAGEREF _Toc114780764 \h </w:instrText>
             </w:r>
             <w:r>
               <w:rPr>
@@ -3029,7 +3115,7 @@
               <w:lang w:eastAsia="en-AU"/>
             </w:rPr>
           </w:pPr>
-          <w:hyperlink w:anchor="_Toc114053124" w:history="1">
+          <w:hyperlink w:anchor="_Toc114780765" w:history="1">
             <w:r>
               <w:rPr>
                 <w:rStyle w:val="Hyperlink"/>
@@ -3071,7 +3157,7 @@
                 <w:noProof/>
                 <w:webHidden/>
               </w:rPr>
-              <w:instrText xml:space="preserve"> PAGEREF _Toc114053124 \h </w:instrText>
+              <w:instrText xml:space="preserve"> PAGEREF _Toc114780765 \h </w:instrText>
             </w:r>
             <w:r>
               <w:rPr>
@@ -3115,7 +3201,7 @@
               <w:lang w:eastAsia="en-AU"/>
             </w:rPr>
           </w:pPr>
-          <w:hyperlink w:anchor="_Toc114053125" w:history="1">
+          <w:hyperlink w:anchor="_Toc114780766" w:history="1">
             <w:r>
               <w:rPr>
                 <w:rStyle w:val="Hyperlink"/>
@@ -3157,7 +3243,7 @@
                 <w:noProof/>
                 <w:webHidden/>
               </w:rPr>
-              <w:instrText xml:space="preserve"> PAGEREF _Toc114053125 \h </w:instrText>
+              <w:instrText xml:space="preserve"> PAGEREF _Toc114780766 \h </w:instrText>
             </w:r>
             <w:r>
               <w:rPr>
@@ -3201,7 +3287,7 @@
               <w:lang w:eastAsia="en-AU"/>
             </w:rPr>
           </w:pPr>
-          <w:hyperlink w:anchor="_Toc114053126" w:history="1">
+          <w:hyperlink w:anchor="_Toc114780767" w:history="1">
             <w:r>
               <w:rPr>
                 <w:rStyle w:val="Hyperlink"/>
@@ -3243,7 +3329,7 @@
                 <w:noProof/>
                 <w:webHidden/>
               </w:rPr>
-              <w:instrText xml:space="preserve"> PAGEREF _Toc114053126 \h </w:instrText>
+              <w:instrText xml:space="preserve"> PAGEREF _Toc114780767 \h </w:instrText>
             </w:r>
             <w:r>
               <w:rPr>
@@ -3287,7 +3373,7 @@
               <w:lang w:eastAsia="en-AU"/>
             </w:rPr>
           </w:pPr>
-          <w:hyperlink w:anchor="_Toc114053127" w:history="1">
+          <w:hyperlink w:anchor="_Toc114780768" w:history="1">
             <w:r>
               <w:rPr>
                 <w:rStyle w:val="Hyperlink"/>
@@ -3329,7 +3415,7 @@
                 <w:noProof/>
                 <w:webHidden/>
               </w:rPr>
-              <w:instrText xml:space="preserve"> PAGEREF _Toc114053127 \h </w:instrText>
+              <w:instrText xml:space="preserve"> PAGEREF _Toc114780768 \h </w:instrText>
             </w:r>
             <w:r>
               <w:rPr>
@@ -3373,7 +3459,7 @@
               <w:lang w:eastAsia="en-AU"/>
             </w:rPr>
           </w:pPr>
-          <w:hyperlink w:anchor="_Toc114053128" w:history="1">
+          <w:hyperlink w:anchor="_Toc114780769" w:history="1">
             <w:r>
               <w:rPr>
                 <w:rStyle w:val="Hyperlink"/>
@@ -3415,7 +3501,7 @@
                 <w:noProof/>
                 <w:webHidden/>
               </w:rPr>
-              <w:instrText xml:space="preserve"> PAGEREF _Toc114053128 \h </w:instrText>
+              <w:instrText xml:space="preserve"> PAGEREF _Toc114780769 \h </w:instrText>
             </w:r>
             <w:r>
               <w:rPr>
@@ -3459,7 +3545,7 @@
               <w:lang w:eastAsia="en-AU"/>
             </w:rPr>
           </w:pPr>
-          <w:hyperlink w:anchor="_Toc114053129" w:history="1">
+          <w:hyperlink w:anchor="_Toc114780770" w:history="1">
             <w:r>
               <w:rPr>
                 <w:rStyle w:val="Hyperlink"/>
@@ -3501,7 +3587,7 @@
                 <w:noProof/>
                 <w:webHidden/>
               </w:rPr>
-              <w:instrText xml:space="preserve"> PAGEREF _Toc114053129 \h </w:instrText>
+              <w:instrText xml:space="preserve"> PAGEREF _Toc114780770 \h </w:instrText>
             </w:r>
             <w:r>
               <w:rPr>
@@ -3545,7 +3631,7 @@
               <w:lang w:eastAsia="en-AU"/>
             </w:rPr>
           </w:pPr>
-          <w:hyperlink w:anchor="_Toc114053130" w:history="1">
+          <w:hyperlink w:anchor="_Toc114780771" w:history="1">
             <w:r>
               <w:rPr>
                 <w:rStyle w:val="Hyperlink"/>
@@ -3587,7 +3673,7 @@
                 <w:noProof/>
                 <w:webHidden/>
               </w:rPr>
-              <w:instrText xml:space="preserve"> PAGEREF _Toc114053130 \h </w:instrText>
+              <w:instrText xml:space="preserve"> PAGEREF _Toc114780771 \h </w:instrText>
             </w:r>
             <w:r>
               <w:rPr>
@@ -3631,7 +3717,7 @@
               <w:lang w:eastAsia="en-AU"/>
             </w:rPr>
           </w:pPr>
-          <w:hyperlink w:anchor="_Toc114053131" w:history="1">
+          <w:hyperlink w:anchor="_Toc114780772" w:history="1">
             <w:r>
               <w:rPr>
                 <w:rStyle w:val="Hyperlink"/>
@@ -3673,7 +3759,7 @@
                 <w:noProof/>
                 <w:webHidden/>
               </w:rPr>
-              <w:instrText xml:space="preserve"> PAGEREF _Toc114053131 \h </w:instrText>
+              <w:instrText xml:space="preserve"> PAGEREF _Toc114780772 \h </w:instrText>
             </w:r>
             <w:r>
               <w:rPr>
@@ -3717,7 +3803,7 @@
               <w:lang w:eastAsia="en-AU"/>
             </w:rPr>
           </w:pPr>
-          <w:hyperlink w:anchor="_Toc114053132" w:history="1">
+          <w:hyperlink w:anchor="_Toc114780773" w:history="1">
             <w:r>
               <w:rPr>
                 <w:rStyle w:val="Hyperlink"/>
@@ -3738,6 +3824,92 @@
                 <w:rStyle w:val="Hyperlink"/>
                 <w:noProof/>
               </w:rPr>
+              <w:t>Fixed</w:t>
+            </w:r>
+            <w:r>
+              <w:rPr>
+                <w:noProof/>
+                <w:webHidden/>
+              </w:rPr>
+              <w:tab/>
+            </w:r>
+            <w:r>
+              <w:rPr>
+                <w:noProof/>
+                <w:webHidden/>
+              </w:rPr>
+              <w:fldChar w:fldCharType="begin"/>
+            </w:r>
+            <w:r>
+              <w:rPr>
+                <w:noProof/>
+                <w:webHidden/>
+              </w:rPr>
+              <w:instrText xml:space="preserve"> PAGEREF _Toc114780773 \h </w:instrText>
+            </w:r>
+            <w:r>
+              <w:rPr>
+                <w:noProof/>
+                <w:webHidden/>
+              </w:rPr>
+            </w:r>
+            <w:r>
+              <w:rPr>
+                <w:noProof/>
+                <w:webHidden/>
+              </w:rPr>
+              <w:fldChar w:fldCharType="separate"/>
+            </w:r>
+            <w:r>
+              <w:rPr>
+                <w:noProof/>
+                <w:webHidden/>
+              </w:rPr>
+              <w:t>24</w:t>
+            </w:r>
+            <w:r>
+              <w:rPr>
+                <w:noProof/>
+                <w:webHidden/>
+              </w:rPr>
+              <w:fldChar w:fldCharType="end"/>
+            </w:r>
+          </w:hyperlink>
+        </w:p>
+        <w:p>
+          <w:pPr>
+            <w:pStyle w:val="TOC3"/>
+            <w:tabs>
+              <w:tab w:val="left" w:pos="1320"/>
+              <w:tab w:val="right" w:leader="dot" w:pos="9016"/>
+            </w:tabs>
+            <w:rPr>
+              <w:rFonts w:eastAsiaTheme="minorEastAsia"/>
+              <w:noProof/>
+              <w:lang w:eastAsia="en-AU"/>
+            </w:rPr>
+          </w:pPr>
+          <w:hyperlink w:anchor="_Toc114780774" w:history="1">
+            <w:r>
+              <w:rPr>
+                <w:rStyle w:val="Hyperlink"/>
+                <w:noProof/>
+              </w:rPr>
+              <w:t>12.1.2</w:t>
+            </w:r>
+            <w:r>
+              <w:rPr>
+                <w:rFonts w:eastAsiaTheme="minorEastAsia"/>
+                <w:noProof/>
+                <w:lang w:eastAsia="en-AU"/>
+              </w:rPr>
+              <w:tab/>
+            </w:r>
+            <w:r>
+              <w:rPr>
+                <w:rStyle w:val="Hyperlink"/>
+                <w:noProof/>
+              </w:rPr>
               <w:t>Added</w:t>
             </w:r>
             <w:r>
@@ -3759,7 +3931,93 @@
                 <w:noProof/>
                 <w:webHidden/>
               </w:rPr>
-              <w:instrText xml:space="preserve"> PAGEREF _Toc114053132 \h </w:instrText>
+              <w:instrText xml:space="preserve"> PAGEREF _Toc114780774 \h </w:instrText>
+            </w:r>
+            <w:r>
+              <w:rPr>
+                <w:noProof/>
+                <w:webHidden/>
+              </w:rPr>
+            </w:r>
+            <w:r>
+              <w:rPr>
+                <w:noProof/>
+                <w:webHidden/>
+              </w:rPr>
+              <w:fldChar w:fldCharType="separate"/>
+            </w:r>
+            <w:r>
+              <w:rPr>
+                <w:noProof/>
+                <w:webHidden/>
+              </w:rPr>
+              <w:t>24</w:t>
+            </w:r>
+            <w:r>
+              <w:rPr>
+                <w:noProof/>
+                <w:webHidden/>
+              </w:rPr>
+              <w:fldChar w:fldCharType="end"/>
+            </w:r>
+          </w:hyperlink>
+        </w:p>
+        <w:p>
+          <w:pPr>
+            <w:pStyle w:val="TOC3"/>
+            <w:tabs>
+              <w:tab w:val="left" w:pos="1320"/>
+              <w:tab w:val="right" w:leader="dot" w:pos="9016"/>
+            </w:tabs>
+            <w:rPr>
+              <w:rFonts w:eastAsiaTheme="minorEastAsia"/>
+              <w:noProof/>
+              <w:lang w:eastAsia="en-AU"/>
+            </w:rPr>
+          </w:pPr>
+          <w:hyperlink w:anchor="_Toc114780775" w:history="1">
+            <w:r>
+              <w:rPr>
+                <w:rStyle w:val="Hyperlink"/>
+                <w:noProof/>
+              </w:rPr>
+              <w:t>12.1.3</w:t>
+            </w:r>
+            <w:r>
+              <w:rPr>
+                <w:rFonts w:eastAsiaTheme="minorEastAsia"/>
+                <w:noProof/>
+                <w:lang w:eastAsia="en-AU"/>
+              </w:rPr>
+              <w:tab/>
+            </w:r>
+            <w:r>
+              <w:rPr>
+                <w:rStyle w:val="Hyperlink"/>
+                <w:noProof/>
+              </w:rPr>
+              <w:t>Changed</w:t>
+            </w:r>
+            <w:r>
+              <w:rPr>
+                <w:noProof/>
+                <w:webHidden/>
+              </w:rPr>
+              <w:tab/>
+            </w:r>
+            <w:r>
+              <w:rPr>
+                <w:noProof/>
+                <w:webHidden/>
+              </w:rPr>
+              <w:fldChar w:fldCharType="begin"/>
+            </w:r>
+            <w:r>
+              <w:rPr>
+                <w:noProof/>
+                <w:webHidden/>
+              </w:rPr>
+              <w:instrText xml:space="preserve"> PAGEREF _Toc114780775 \h </w:instrText>
             </w:r>
             <w:r>
               <w:rPr>
@@ -3803,7 +4061,7 @@
               <w:lang w:eastAsia="en-AU"/>
             </w:rPr>
           </w:pPr>
-          <w:hyperlink w:anchor="_Toc114053133" w:history="1">
+          <w:hyperlink w:anchor="_Toc114780776" w:history="1">
             <w:r>
               <w:rPr>
                 <w:rStyle w:val="Hyperlink"/>
@@ -3845,7 +4103,7 @@
                 <w:noProof/>
                 <w:webHidden/>
               </w:rPr>
-              <w:instrText xml:space="preserve"> PAGEREF _Toc114053133 \h </w:instrText>
+              <w:instrText xml:space="preserve"> PAGEREF _Toc114780776 \h </w:instrText>
             </w:r>
             <w:r>
               <w:rPr>
@@ -3889,7 +4147,7 @@
               <w:lang w:eastAsia="en-AU"/>
             </w:rPr>
           </w:pPr>
-          <w:hyperlink w:anchor="_Toc114053134" w:history="1">
+          <w:hyperlink w:anchor="_Toc114780777" w:history="1">
             <w:r>
               <w:rPr>
                 <w:rStyle w:val="Hyperlink"/>
@@ -3931,7 +4189,7 @@
                 <w:noProof/>
                 <w:webHidden/>
               </w:rPr>
-              <w:instrText xml:space="preserve"> PAGEREF _Toc114053134 \h </w:instrText>
+              <w:instrText xml:space="preserve"> PAGEREF _Toc114780777 \h </w:instrText>
             </w:r>
             <w:r>
               <w:rPr>
@@ -3975,7 +4233,7 @@
               <w:lang w:eastAsia="en-AU"/>
             </w:rPr>
           </w:pPr>
-          <w:hyperlink w:anchor="_Toc114053135" w:history="1">
+          <w:hyperlink w:anchor="_Toc114780778" w:history="1">
             <w:r>
               <w:rPr>
                 <w:rStyle w:val="Hyperlink"/>
@@ -4017,7 +4275,7 @@
                 <w:noProof/>
                 <w:webHidden/>
               </w:rPr>
-              <w:instrText xml:space="preserve"> PAGEREF _Toc114053135 \h </w:instrText>
+              <w:instrText xml:space="preserve"> PAGEREF _Toc114780778 \h </w:instrText>
             </w:r>
             <w:r>
               <w:rPr>
@@ -4061,7 +4319,7 @@
               <w:lang w:eastAsia="en-AU"/>
             </w:rPr>
           </w:pPr>
-          <w:hyperlink w:anchor="_Toc114053136" w:history="1">
+          <w:hyperlink w:anchor="_Toc114780779" w:history="1">
             <w:r>
               <w:rPr>
                 <w:rStyle w:val="Hyperlink"/>
@@ -4103,7 +4361,7 @@
                 <w:noProof/>
                 <w:webHidden/>
               </w:rPr>
-              <w:instrText xml:space="preserve"> PAGEREF _Toc114053136 \h </w:instrText>
+              <w:instrText xml:space="preserve"> PAGEREF _Toc114780779 \h </w:instrText>
             </w:r>
             <w:r>
               <w:rPr>
@@ -4147,7 +4405,7 @@
               <w:lang w:eastAsia="en-AU"/>
             </w:rPr>
           </w:pPr>
-          <w:hyperlink w:anchor="_Toc114053137" w:history="1">
+          <w:hyperlink w:anchor="_Toc114780780" w:history="1">
             <w:r>
               <w:rPr>
                 <w:rStyle w:val="Hyperlink"/>
@@ -4189,7 +4447,7 @@
                 <w:noProof/>
                 <w:webHidden/>
               </w:rPr>
-              <w:instrText xml:space="preserve"> PAGEREF _Toc114053137 \h </w:instrText>
+              <w:instrText xml:space="preserve"> PAGEREF _Toc114780780 \h </w:instrText>
             </w:r>
             <w:r>
               <w:rPr>
@@ -4233,7 +4491,7 @@
               <w:lang w:eastAsia="en-AU"/>
             </w:rPr>
           </w:pPr>
-          <w:hyperlink w:anchor="_Toc114053138" w:history="1">
+          <w:hyperlink w:anchor="_Toc114780781" w:history="1">
             <w:r>
               <w:rPr>
                 <w:rStyle w:val="Hyperlink"/>
@@ -4275,7 +4533,7 @@
                 <w:noProof/>
                 <w:webHidden/>
               </w:rPr>
-              <w:instrText xml:space="preserve"> PAGEREF _Toc114053138 \h </w:instrText>
+              <w:instrText xml:space="preserve"> PAGEREF _Toc114780781 \h </w:instrText>
             </w:r>
             <w:r>
               <w:rPr>
@@ -4319,7 +4577,7 @@
               <w:lang w:eastAsia="en-AU"/>
             </w:rPr>
           </w:pPr>
-          <w:hyperlink w:anchor="_Toc114053139" w:history="1">
+          <w:hyperlink w:anchor="_Toc114780782" w:history="1">
             <w:r>
               <w:rPr>
                 <w:rStyle w:val="Hyperlink"/>
@@ -4361,7 +4619,7 @@
                 <w:noProof/>
                 <w:webHidden/>
               </w:rPr>
-              <w:instrText xml:space="preserve"> PAGEREF _Toc114053139 \h </w:instrText>
+              <w:instrText xml:space="preserve"> PAGEREF _Toc114780782 \h </w:instrText>
             </w:r>
             <w:r>
               <w:rPr>
@@ -4405,7 +4663,7 @@
               <w:lang w:eastAsia="en-AU"/>
             </w:rPr>
           </w:pPr>
-          <w:hyperlink w:anchor="_Toc114053140" w:history="1">
+          <w:hyperlink w:anchor="_Toc114780783" w:history="1">
             <w:r>
               <w:rPr>
                 <w:rStyle w:val="Hyperlink"/>
@@ -4447,7 +4705,7 @@
                 <w:noProof/>
                 <w:webHidden/>
               </w:rPr>
-              <w:instrText xml:space="preserve"> PAGEREF _Toc114053140 \h </w:instrText>
+              <w:instrText xml:space="preserve"> PAGEREF _Toc114780783 \h </w:instrText>
             </w:r>
             <w:r>
               <w:rPr>
@@ -4491,7 +4749,7 @@
               <w:lang w:eastAsia="en-AU"/>
             </w:rPr>
           </w:pPr>
-          <w:hyperlink w:anchor="_Toc114053141" w:history="1">
+          <w:hyperlink w:anchor="_Toc114780784" w:history="1">
             <w:r>
               <w:rPr>
                 <w:rStyle w:val="Hyperlink"/>
@@ -4533,7 +4791,7 @@
                 <w:noProof/>
                 <w:webHidden/>
               </w:rPr>
-              <w:instrText xml:space="preserve"> PAGEREF _Toc114053141 \h </w:instrText>
+              <w:instrText xml:space="preserve"> PAGEREF _Toc114780784 \h </w:instrText>
             </w:r>
             <w:r>
               <w:rPr>
@@ -4577,7 +4835,7 @@
               <w:lang w:eastAsia="en-AU"/>
             </w:rPr>
           </w:pPr>
-          <w:hyperlink w:anchor="_Toc114053142" w:history="1">
+          <w:hyperlink w:anchor="_Toc114780785" w:history="1">
             <w:r>
               <w:rPr>
                 <w:rStyle w:val="Hyperlink"/>
@@ -4619,7 +4877,7 @@
                 <w:noProof/>
                 <w:webHidden/>
               </w:rPr>
-              <w:instrText xml:space="preserve"> PAGEREF _Toc114053142 \h </w:instrText>
+              <w:instrText xml:space="preserve"> PAGEREF _Toc114780785 \h </w:instrText>
             </w:r>
             <w:r>
               <w:rPr>
@@ -4639,7 +4897,7 @@
                 <w:noProof/>
                 <w:webHidden/>
               </w:rPr>
-              <w:t>24</w:t>
+              <w:t>25</w:t>
             </w:r>
             <w:r>
               <w:rPr>
@@ -4663,7 +4921,7 @@
               <w:lang w:eastAsia="en-AU"/>
             </w:rPr>
           </w:pPr>
-          <w:hyperlink w:anchor="_Toc114053143" w:history="1">
+          <w:hyperlink w:anchor="_Toc114780786" w:history="1">
             <w:r>
               <w:rPr>
                 <w:rStyle w:val="Hyperlink"/>
@@ -4705,7 +4963,7 @@
                 <w:noProof/>
                 <w:webHidden/>
               </w:rPr>
-              <w:instrText xml:space="preserve"> PAGEREF _Toc114053143 \h </w:instrText>
+              <w:instrText xml:space="preserve"> PAGEREF _Toc114780786 \h </w:instrText>
             </w:r>
             <w:r>
               <w:rPr>
@@ -4749,7 +5007,7 @@
               <w:lang w:eastAsia="en-AU"/>
             </w:rPr>
           </w:pPr>
-          <w:hyperlink w:anchor="_Toc114053144" w:history="1">
+          <w:hyperlink w:anchor="_Toc114780787" w:history="1">
             <w:r>
               <w:rPr>
                 <w:rStyle w:val="Hyperlink"/>
@@ -4791,7 +5049,7 @@
                 <w:noProof/>
                 <w:webHidden/>
               </w:rPr>
-              <w:instrText xml:space="preserve"> PAGEREF _Toc114053144 \h </w:instrText>
+              <w:instrText xml:space="preserve"> PAGEREF _Toc114780787 \h </w:instrText>
             </w:r>
             <w:r>
               <w:rPr>
@@ -4835,7 +5093,7 @@
               <w:lang w:eastAsia="en-AU"/>
             </w:rPr>
           </w:pPr>
-          <w:hyperlink w:anchor="_Toc114053145" w:history="1">
+          <w:hyperlink w:anchor="_Toc114780788" w:history="1">
             <w:r>
               <w:rPr>
                 <w:rStyle w:val="Hyperlink"/>
@@ -4877,7 +5135,7 @@
                 <w:noProof/>
                 <w:webHidden/>
               </w:rPr>
-              <w:instrText xml:space="preserve"> PAGEREF _Toc114053145 \h </w:instrText>
+              <w:instrText xml:space="preserve"> PAGEREF _Toc114780788 \h </w:instrText>
             </w:r>
             <w:r>
               <w:rPr>
@@ -4921,7 +5179,7 @@
               <w:lang w:eastAsia="en-AU"/>
             </w:rPr>
           </w:pPr>
-          <w:hyperlink w:anchor="_Toc114053146" w:history="1">
+          <w:hyperlink w:anchor="_Toc114780789" w:history="1">
             <w:r>
               <w:rPr>
                 <w:rStyle w:val="Hyperlink"/>
@@ -4963,7 +5221,7 @@
                 <w:noProof/>
                 <w:webHidden/>
               </w:rPr>
-              <w:instrText xml:space="preserve"> PAGEREF _Toc114053146 \h </w:instrText>
+              <w:instrText xml:space="preserve"> PAGEREF _Toc114780789 \h </w:instrText>
             </w:r>
             <w:r>
               <w:rPr>
@@ -5007,7 +5265,7 @@
               <w:lang w:eastAsia="en-AU"/>
             </w:rPr>
           </w:pPr>
-          <w:hyperlink w:anchor="_Toc114053147" w:history="1">
+          <w:hyperlink w:anchor="_Toc114780790" w:history="1">
             <w:r>
               <w:rPr>
                 <w:rStyle w:val="Hyperlink"/>
@@ -5049,7 +5307,7 @@
                 <w:noProof/>
                 <w:webHidden/>
               </w:rPr>
-              <w:instrText xml:space="preserve"> PAGEREF _Toc114053147 \h </w:instrText>
+              <w:instrText xml:space="preserve"> PAGEREF _Toc114780790 \h </w:instrText>
             </w:r>
             <w:r>
               <w:rPr>
@@ -5093,7 +5351,7 @@
               <w:lang w:eastAsia="en-AU"/>
             </w:rPr>
           </w:pPr>
-          <w:hyperlink w:anchor="_Toc114053148" w:history="1">
+          <w:hyperlink w:anchor="_Toc114780791" w:history="1">
             <w:r>
               <w:rPr>
                 <w:rStyle w:val="Hyperlink"/>
@@ -5135,7 +5393,7 @@
                 <w:noProof/>
                 <w:webHidden/>
               </w:rPr>
-              <w:instrText xml:space="preserve"> PAGEREF _Toc114053148 \h </w:instrText>
+              <w:instrText xml:space="preserve"> PAGEREF _Toc114780791 \h </w:instrText>
             </w:r>
             <w:r>
               <w:rPr>
@@ -5179,7 +5437,7 @@
               <w:lang w:eastAsia="en-AU"/>
             </w:rPr>
           </w:pPr>
-          <w:hyperlink w:anchor="_Toc114053149" w:history="1">
+          <w:hyperlink w:anchor="_Toc114780792" w:history="1">
             <w:r>
               <w:rPr>
                 <w:rStyle w:val="Hyperlink"/>
@@ -5221,7 +5479,7 @@
                 <w:noProof/>
                 <w:webHidden/>
               </w:rPr>
-              <w:instrText xml:space="preserve"> PAGEREF _Toc114053149 \h </w:instrText>
+              <w:instrText xml:space="preserve"> PAGEREF _Toc114780792 \h </w:instrText>
             </w:r>
             <w:r>
               <w:rPr>
@@ -5265,7 +5523,7 @@
               <w:lang w:eastAsia="en-AU"/>
             </w:rPr>
           </w:pPr>
-          <w:hyperlink w:anchor="_Toc114053150" w:history="1">
+          <w:hyperlink w:anchor="_Toc114780793" w:history="1">
             <w:r>
               <w:rPr>
                 <w:rStyle w:val="Hyperlink"/>
@@ -5307,7 +5565,7 @@
                 <w:noProof/>
                 <w:webHidden/>
               </w:rPr>
-              <w:instrText xml:space="preserve"> PAGEREF _Toc114053150 \h </w:instrText>
+              <w:instrText xml:space="preserve"> PAGEREF _Toc114780793 \h </w:instrText>
             </w:r>
             <w:r>
               <w:rPr>
@@ -5351,7 +5609,7 @@
               <w:lang w:eastAsia="en-AU"/>
             </w:rPr>
           </w:pPr>
-          <w:hyperlink w:anchor="_Toc114053151" w:history="1">
+          <w:hyperlink w:anchor="_Toc114780794" w:history="1">
             <w:r>
               <w:rPr>
                 <w:rStyle w:val="Hyperlink"/>
@@ -5393,7 +5651,7 @@
                 <w:noProof/>
                 <w:webHidden/>
               </w:rPr>
-              <w:instrText xml:space="preserve"> PAGEREF _Toc114053151 \h </w:instrText>
+              <w:instrText xml:space="preserve"> PAGEREF _Toc114780794 \h </w:instrText>
             </w:r>
             <w:r>
               <w:rPr>
@@ -5437,7 +5695,7 @@
               <w:lang w:eastAsia="en-AU"/>
             </w:rPr>
           </w:pPr>
-          <w:hyperlink w:anchor="_Toc114053152" w:history="1">
+          <w:hyperlink w:anchor="_Toc114780795" w:history="1">
             <w:r>
               <w:rPr>
                 <w:rStyle w:val="Hyperlink"/>
@@ -5479,7 +5737,7 @@
                 <w:noProof/>
                 <w:webHidden/>
               </w:rPr>
-              <w:instrText xml:space="preserve"> PAGEREF _Toc114053152 \h </w:instrText>
+              <w:instrText xml:space="preserve"> PAGEREF _Toc114780795 \h </w:instrText>
             </w:r>
             <w:r>
               <w:rPr>
@@ -5523,7 +5781,7 @@
               <w:lang w:eastAsia="en-AU"/>
             </w:rPr>
           </w:pPr>
-          <w:hyperlink w:anchor="_Toc114053153" w:history="1">
+          <w:hyperlink w:anchor="_Toc114780796" w:history="1">
             <w:r>
               <w:rPr>
                 <w:rStyle w:val="Hyperlink"/>
@@ -5565,7 +5823,7 @@
                 <w:noProof/>
                 <w:webHidden/>
               </w:rPr>
-              <w:instrText xml:space="preserve"> PAGEREF _Toc114053153 \h </w:instrText>
+              <w:instrText xml:space="preserve"> PAGEREF _Toc114780796 \h </w:instrText>
             </w:r>
             <w:r>
               <w:rPr>
@@ -5609,7 +5867,7 @@
               <w:lang w:eastAsia="en-AU"/>
             </w:rPr>
           </w:pPr>
-          <w:hyperlink w:anchor="_Toc114053154" w:history="1">
+          <w:hyperlink w:anchor="_Toc114780797" w:history="1">
             <w:r>
               <w:rPr>
                 <w:rStyle w:val="Hyperlink"/>
@@ -5651,7 +5909,7 @@
                 <w:noProof/>
                 <w:webHidden/>
               </w:rPr>
-              <w:instrText xml:space="preserve"> PAGEREF _Toc114053154 \h </w:instrText>
+              <w:instrText xml:space="preserve"> PAGEREF _Toc114780797 \h </w:instrText>
             </w:r>
             <w:r>
               <w:rPr>
@@ -5695,7 +5953,7 @@
               <w:lang w:eastAsia="en-AU"/>
             </w:rPr>
           </w:pPr>
-          <w:hyperlink w:anchor="_Toc114053155" w:history="1">
+          <w:hyperlink w:anchor="_Toc114780798" w:history="1">
             <w:r>
               <w:rPr>
                 <w:rStyle w:val="Hyperlink"/>
@@ -5737,7 +5995,7 @@
                 <w:noProof/>
                 <w:webHidden/>
               </w:rPr>
-              <w:instrText xml:space="preserve"> PAGEREF _Toc114053155 \h </w:instrText>
+              <w:instrText xml:space="preserve"> PAGEREF _Toc114780798 \h </w:instrText>
             </w:r>
             <w:r>
               <w:rPr>
@@ -5781,7 +6039,7 @@
               <w:lang w:eastAsia="en-AU"/>
             </w:rPr>
           </w:pPr>
-          <w:hyperlink w:anchor="_Toc114053156" w:history="1">
+          <w:hyperlink w:anchor="_Toc114780799" w:history="1">
             <w:r>
               <w:rPr>
                 <w:rStyle w:val="Hyperlink"/>
@@ -5823,7 +6081,7 @@
                 <w:noProof/>
                 <w:webHidden/>
               </w:rPr>
-              <w:instrText xml:space="preserve"> PAGEREF _Toc114053156 \h </w:instrText>
+              <w:instrText xml:space="preserve"> PAGEREF _Toc114780799 \h </w:instrText>
             </w:r>
             <w:r>
               <w:rPr>
@@ -5867,7 +6125,7 @@
               <w:lang w:eastAsia="en-AU"/>
             </w:rPr>
           </w:pPr>
-          <w:hyperlink w:anchor="_Toc114053157" w:history="1">
+          <w:hyperlink w:anchor="_Toc114780800" w:history="1">
             <w:r>
               <w:rPr>
                 <w:rStyle w:val="Hyperlink"/>
@@ -5909,7 +6167,7 @@
                 <w:noProof/>
                 <w:webHidden/>
               </w:rPr>
-              <w:instrText xml:space="preserve"> PAGEREF _Toc114053157 \h </w:instrText>
+              <w:instrText xml:space="preserve"> PAGEREF _Toc114780800 \h </w:instrText>
             </w:r>
             <w:r>
               <w:rPr>
@@ -5953,7 +6211,7 @@
               <w:lang w:eastAsia="en-AU"/>
             </w:rPr>
           </w:pPr>
-          <w:hyperlink w:anchor="_Toc114053158" w:history="1">
+          <w:hyperlink w:anchor="_Toc114780801" w:history="1">
             <w:r>
               <w:rPr>
                 <w:rStyle w:val="Hyperlink"/>
@@ -5995,7 +6253,7 @@
                 <w:noProof/>
                 <w:webHidden/>
               </w:rPr>
-              <w:instrText xml:space="preserve"> PAGEREF _Toc114053158 \h </w:instrText>
+              <w:instrText xml:space="preserve"> PAGEREF _Toc114780801 \h </w:instrText>
             </w:r>
             <w:r>
               <w:rPr>
@@ -6039,7 +6297,7 @@
               <w:lang w:eastAsia="en-AU"/>
             </w:rPr>
           </w:pPr>
-          <w:hyperlink w:anchor="_Toc114053159" w:history="1">
+          <w:hyperlink w:anchor="_Toc114780802" w:history="1">
             <w:r>
               <w:rPr>
                 <w:rStyle w:val="Hyperlink"/>
@@ -6081,7 +6339,7 @@
                 <w:noProof/>
                 <w:webHidden/>
               </w:rPr>
-              <w:instrText xml:space="preserve"> PAGEREF _Toc114053159 \h </w:instrText>
+              <w:instrText xml:space="preserve"> PAGEREF _Toc114780802 \h </w:instrText>
             </w:r>
             <w:r>
               <w:rPr>
@@ -6101,7 +6359,7 @@
                 <w:noProof/>
                 <w:webHidden/>
               </w:rPr>
-              <w:t>25</w:t>
+              <w:t>26</w:t>
             </w:r>
             <w:r>
               <w:rPr>
@@ -6125,7 +6383,7 @@
               <w:lang w:eastAsia="en-AU"/>
             </w:rPr>
           </w:pPr>
-          <w:hyperlink w:anchor="_Toc114053160" w:history="1">
+          <w:hyperlink w:anchor="_Toc114780803" w:history="1">
             <w:r>
               <w:rPr>
                 <w:rStyle w:val="Hyperlink"/>
@@ -6167,7 +6425,7 @@
                 <w:noProof/>
                 <w:webHidden/>
               </w:rPr>
-              <w:instrText xml:space="preserve"> PAGEREF _Toc114053160 \h </w:instrText>
+              <w:instrText xml:space="preserve"> PAGEREF _Toc114780803 \h </w:instrText>
             </w:r>
             <w:r>
               <w:rPr>
@@ -6187,7 +6445,7 @@
                 <w:noProof/>
                 <w:webHidden/>
               </w:rPr>
-              <w:t>25</w:t>
+              <w:t>26</w:t>
             </w:r>
             <w:r>
               <w:rPr>
@@ -6227,7 +6485,7 @@
       <w:pPr>
         <w:pStyle w:val="Heading1"/>
       </w:pPr>
-      <w:bookmarkStart w:id="0" w:name="_Toc114053091"/>
+      <w:bookmarkStart w:id="0" w:name="_Toc114780731"/>
       <w:r>
         <w:lastRenderedPageBreak/>
         <w:t>Introduction</w:t>
@@ -6547,7 +6805,7 @@
       <w:pPr>
         <w:pStyle w:val="Heading2"/>
       </w:pPr>
-      <w:bookmarkStart w:id="1" w:name="_Toc114053092"/>
+      <w:bookmarkStart w:id="1" w:name="_Toc114780732"/>
       <w:r>
         <w:t>Database</w:t>
       </w:r>
@@ -6672,7 +6930,7 @@
       <w:pPr>
         <w:pStyle w:val="Heading2"/>
       </w:pPr>
-      <w:bookmarkStart w:id="2" w:name="_Toc114053093"/>
+      <w:bookmarkStart w:id="2" w:name="_Toc114780733"/>
       <w:r>
         <w:t>Fields</w:t>
       </w:r>
@@ -8698,6 +8956,14 @@
                 <w:szCs w:val="20"/>
               </w:rPr>
               <w:t>Text.</w:t>
+            </w:r>
+            <w:r>
+              <w:rPr>
+                <w:rFonts w:ascii="Arial" w:hAnsi="Arial" w:cs="Arial"/>
+                <w:sz w:val="20"/>
+                <w:szCs w:val="20"/>
+              </w:rPr>
+              <w:t xml:space="preserve"> Must be unique.</w:t>
             </w:r>
           </w:p>
         </w:tc>
@@ -10888,7 +11154,7 @@
       <w:pPr>
         <w:pStyle w:val="Heading1"/>
       </w:pPr>
-      <w:bookmarkStart w:id="3" w:name="_Toc114053094"/>
+      <w:bookmarkStart w:id="3" w:name="_Toc114780734"/>
       <w:r>
         <w:t>Installation</w:t>
       </w:r>
@@ -11164,7 +11430,7 @@
       <w:pPr>
         <w:pStyle w:val="Heading1"/>
       </w:pPr>
-      <w:bookmarkStart w:id="4" w:name="_Toc114053095"/>
+      <w:bookmarkStart w:id="4" w:name="_Toc114780735"/>
       <w:r>
         <w:t>User Interface</w:t>
       </w:r>
@@ -11354,7 +11620,7 @@
       <w:pPr>
         <w:pStyle w:val="Heading2"/>
       </w:pPr>
-      <w:bookmarkStart w:id="5" w:name="_Toc114053096"/>
+      <w:bookmarkStart w:id="5" w:name="_Toc114780736"/>
       <w:r>
         <w:t>Main window</w:t>
       </w:r>
@@ -11587,7 +11853,7 @@
       <w:pPr>
         <w:pStyle w:val="Heading2"/>
       </w:pPr>
-      <w:bookmarkStart w:id="7" w:name="_Toc114053097"/>
+      <w:bookmarkStart w:id="7" w:name="_Toc114780737"/>
       <w:r>
         <w:t>Menus</w:t>
       </w:r>
@@ -11597,7 +11863,7 @@
       <w:pPr>
         <w:pStyle w:val="Heading3"/>
       </w:pPr>
-      <w:bookmarkStart w:id="8" w:name="_Toc114053098"/>
+      <w:bookmarkStart w:id="8" w:name="_Toc114780738"/>
       <w:r>
         <w:t>File</w:t>
       </w:r>
@@ -11630,7 +11896,23 @@
           <w:sz w:val="20"/>
           <w:szCs w:val="20"/>
         </w:rPr>
-        <w:t xml:space="preserve"> – opens “Add New Book” dialog.</w:t>
+        <w:t xml:space="preserve"> – opens “Add New Book” </w:t>
+      </w:r>
+      <w:r>
+        <w:rPr>
+          <w:rFonts w:ascii="Arial" w:hAnsi="Arial" w:cs="Arial"/>
+          <w:sz w:val="20"/>
+          <w:szCs w:val="20"/>
+        </w:rPr>
+        <w:t>window</w:t>
+      </w:r>
+      <w:r>
+        <w:rPr>
+          <w:rFonts w:ascii="Arial" w:hAnsi="Arial" w:cs="Arial"/>
+          <w:sz w:val="20"/>
+          <w:szCs w:val="20"/>
+        </w:rPr>
+        <w:t>.</w:t>
       </w:r>
       <w:r>
         <w:rPr>
@@ -11723,7 +12005,23 @@
           <w:sz w:val="20"/>
           <w:szCs w:val="20"/>
         </w:rPr>
-        <w:t xml:space="preserve"> – opens “Add New Media Item” dialog.</w:t>
+        <w:t xml:space="preserve"> – opens “Add New Media Item” </w:t>
+      </w:r>
+      <w:r>
+        <w:rPr>
+          <w:rFonts w:ascii="Arial" w:hAnsi="Arial" w:cs="Arial"/>
+          <w:sz w:val="20"/>
+          <w:szCs w:val="20"/>
+        </w:rPr>
+        <w:t>window</w:t>
+      </w:r>
+      <w:r>
+        <w:rPr>
+          <w:rFonts w:ascii="Arial" w:hAnsi="Arial" w:cs="Arial"/>
+          <w:sz w:val="20"/>
+          <w:szCs w:val="20"/>
+        </w:rPr>
+        <w:t>.</w:t>
       </w:r>
       <w:r>
         <w:rPr>
@@ -12802,7 +13100,7 @@
       <w:pPr>
         <w:pStyle w:val="Heading3"/>
       </w:pPr>
-      <w:bookmarkStart w:id="9" w:name="_Toc114053099"/>
+      <w:bookmarkStart w:id="9" w:name="_Toc114780739"/>
       <w:r>
         <w:t>View</w:t>
       </w:r>
@@ -13218,7 +13516,7 @@
       <w:pPr>
         <w:pStyle w:val="Heading3"/>
       </w:pPr>
-      <w:bookmarkStart w:id="10" w:name="_Toc114053100"/>
+      <w:bookmarkStart w:id="10" w:name="_Toc114780740"/>
       <w:r>
         <w:t>Help</w:t>
       </w:r>
@@ -13362,7 +13660,7 @@
       <w:pPr>
         <w:pStyle w:val="Heading2"/>
       </w:pPr>
-      <w:bookmarkStart w:id="11" w:name="_Toc114053101"/>
+      <w:bookmarkStart w:id="11" w:name="_Toc114780741"/>
       <w:r>
         <w:lastRenderedPageBreak/>
         <w:t>Toolbar</w:t>
@@ -13493,7 +13791,15 @@
           <w:sz w:val="20"/>
           <w:szCs w:val="20"/>
         </w:rPr>
-        <w:t xml:space="preserve"> – opens “Add New Book” or “Add New Media Item” dialog</w:t>
+        <w:t xml:space="preserve"> – opens “Add New Book” or “Add New Media Item” </w:t>
+      </w:r>
+      <w:r>
+        <w:rPr>
+          <w:rFonts w:ascii="Arial" w:hAnsi="Arial" w:cs="Arial"/>
+          <w:sz w:val="20"/>
+          <w:szCs w:val="20"/>
+        </w:rPr>
+        <w:t>window</w:t>
       </w:r>
       <w:r>
         <w:rPr>
@@ -13685,7 +13991,23 @@
           <w:sz w:val="20"/>
           <w:szCs w:val="20"/>
         </w:rPr>
-        <w:t xml:space="preserve"> – opens the “Wishlist” dialog.</w:t>
+        <w:t xml:space="preserve"> – opens the “Wishlist” </w:t>
+      </w:r>
+      <w:r>
+        <w:rPr>
+          <w:rFonts w:ascii="Arial" w:hAnsi="Arial" w:cs="Arial"/>
+          <w:sz w:val="20"/>
+          <w:szCs w:val="20"/>
+        </w:rPr>
+        <w:t>window</w:t>
+      </w:r>
+      <w:r>
+        <w:rPr>
+          <w:rFonts w:ascii="Arial" w:hAnsi="Arial" w:cs="Arial"/>
+          <w:sz w:val="20"/>
+          <w:szCs w:val="20"/>
+        </w:rPr>
+        <w:t>.</w:t>
       </w:r>
     </w:p>
     <w:p>
@@ -13967,7 +14289,7 @@
       <w:pPr>
         <w:pStyle w:val="Heading2"/>
       </w:pPr>
-      <w:bookmarkStart w:id="12" w:name="_Toc114053102"/>
+      <w:bookmarkStart w:id="12" w:name="_Toc114780742"/>
       <w:r>
         <w:t>Filter</w:t>
       </w:r>
@@ -14119,7 +14441,7 @@
       <w:pPr>
         <w:pStyle w:val="Heading2"/>
       </w:pPr>
-      <w:bookmarkStart w:id="13" w:name="_Toc114053103"/>
+      <w:bookmarkStart w:id="13" w:name="_Toc114780743"/>
       <w:r>
         <w:t>Selected Item Details</w:t>
       </w:r>
@@ -14190,7 +14512,23 @@
           <w:sz w:val="20"/>
           <w:szCs w:val="20"/>
         </w:rPr>
-        <w:t>The “Manage Copies” button opens the “Manage Copies for Item” dialog.</w:t>
+        <w:t xml:space="preserve">The “Manage Copies” button opens the “Manage Copies for Item” </w:t>
+      </w:r>
+      <w:r>
+        <w:rPr>
+          <w:rFonts w:ascii="Arial" w:hAnsi="Arial" w:cs="Arial"/>
+          <w:sz w:val="20"/>
+          <w:szCs w:val="20"/>
+        </w:rPr>
+        <w:t>window</w:t>
+      </w:r>
+      <w:r>
+        <w:rPr>
+          <w:rFonts w:ascii="Arial" w:hAnsi="Arial" w:cs="Arial"/>
+          <w:sz w:val="20"/>
+          <w:szCs w:val="20"/>
+        </w:rPr>
+        <w:t>.</w:t>
       </w:r>
     </w:p>
     <w:p>
@@ -14214,7 +14552,7 @@
       <w:pPr>
         <w:pStyle w:val="Heading1"/>
       </w:pPr>
-      <w:bookmarkStart w:id="14" w:name="_Toc114053104"/>
+      <w:bookmarkStart w:id="14" w:name="_Toc114780744"/>
       <w:r>
         <w:t>Tag Management</w:t>
       </w:r>
@@ -14398,7 +14736,7 @@
       <w:pPr>
         <w:pStyle w:val="Heading3"/>
       </w:pPr>
-      <w:bookmarkStart w:id="15" w:name="_Toc114053105"/>
+      <w:bookmarkStart w:id="15" w:name="_Toc114780745"/>
       <w:r>
         <w:t>Creating a new tag</w:t>
       </w:r>
@@ -14442,7 +14780,7 @@
       <w:pPr>
         <w:pStyle w:val="Heading3"/>
       </w:pPr>
-      <w:bookmarkStart w:id="16" w:name="_Toc114053106"/>
+      <w:bookmarkStart w:id="16" w:name="_Toc114780746"/>
       <w:r>
         <w:lastRenderedPageBreak/>
         <w:t>Deleting a tag</w:t>
@@ -14487,7 +14825,7 @@
       <w:pPr>
         <w:pStyle w:val="Heading2"/>
       </w:pPr>
-      <w:bookmarkStart w:id="17" w:name="_Toc114053107"/>
+      <w:bookmarkStart w:id="17" w:name="_Toc114780747"/>
       <w:r>
         <w:t>Managing tags for a specific item</w:t>
       </w:r>
@@ -14853,7 +15191,7 @@
         <w:pStyle w:val="Heading1"/>
       </w:pPr>
       <w:bookmarkStart w:id="18" w:name="_Ref113487843"/>
-      <w:bookmarkStart w:id="19" w:name="_Toc114053108"/>
+      <w:bookmarkStart w:id="19" w:name="_Toc114780748"/>
       <w:r>
         <w:t>Adding a new book</w:t>
       </w:r>
@@ -14864,7 +15202,7 @@
       <w:pPr>
         <w:pStyle w:val="Heading2"/>
       </w:pPr>
-      <w:bookmarkStart w:id="20" w:name="_Toc114053109"/>
+      <w:bookmarkStart w:id="20" w:name="_Toc114780749"/>
       <w:r>
         <w:t>Manually adding a new book</w:t>
       </w:r>
@@ -14884,15 +15222,47 @@
           <w:sz w:val="20"/>
           <w:szCs w:val="20"/>
         </w:rPr>
-        <w:t>A new book record can be added using the “Add New Book” dialog.</w:t>
-      </w:r>
-      <w:r>
-        <w:rPr>
-          <w:rFonts w:ascii="Arial" w:hAnsi="Arial" w:cs="Arial"/>
-          <w:sz w:val="20"/>
-          <w:szCs w:val="20"/>
-        </w:rPr>
-        <w:t xml:space="preserve"> To access this dialog, select the “Book” category in the main window then click the “+” button in the toolbar, or click the File -&gt; New Book menu item.</w:t>
+        <w:t xml:space="preserve">A new book record can be added using the “Add New Book” </w:t>
+      </w:r>
+      <w:r>
+        <w:rPr>
+          <w:rFonts w:ascii="Arial" w:hAnsi="Arial" w:cs="Arial"/>
+          <w:sz w:val="20"/>
+          <w:szCs w:val="20"/>
+        </w:rPr>
+        <w:t>window</w:t>
+      </w:r>
+      <w:r>
+        <w:rPr>
+          <w:rFonts w:ascii="Arial" w:hAnsi="Arial" w:cs="Arial"/>
+          <w:sz w:val="20"/>
+          <w:szCs w:val="20"/>
+        </w:rPr>
+        <w:t>.</w:t>
+      </w:r>
+      <w:r>
+        <w:rPr>
+          <w:rFonts w:ascii="Arial" w:hAnsi="Arial" w:cs="Arial"/>
+          <w:sz w:val="20"/>
+          <w:szCs w:val="20"/>
+        </w:rPr>
+        <w:t xml:space="preserve"> To access this </w:t>
+      </w:r>
+      <w:r>
+        <w:rPr>
+          <w:rFonts w:ascii="Arial" w:hAnsi="Arial" w:cs="Arial"/>
+          <w:sz w:val="20"/>
+          <w:szCs w:val="20"/>
+        </w:rPr>
+        <w:t>window</w:t>
+      </w:r>
+      <w:r>
+        <w:rPr>
+          <w:rFonts w:ascii="Arial" w:hAnsi="Arial" w:cs="Arial"/>
+          <w:sz w:val="20"/>
+          <w:szCs w:val="20"/>
+        </w:rPr>
+        <w:t>, select the “Book” category in the main window then click the “+” button in the toolbar, or click the File -&gt; New Book menu item.</w:t>
       </w:r>
     </w:p>
     <w:p>
@@ -15181,7 +15551,7 @@
       <w:pPr>
         <w:pStyle w:val="Heading2"/>
       </w:pPr>
-      <w:bookmarkStart w:id="21" w:name="_Toc114053110"/>
+      <w:bookmarkStart w:id="21" w:name="_Toc114780750"/>
       <w:r>
         <w:t>Searching online by ISBN</w:t>
       </w:r>
@@ -15350,7 +15720,7 @@
         <w:pStyle w:val="Heading1"/>
       </w:pPr>
       <w:bookmarkStart w:id="22" w:name="_Ref113487962"/>
-      <w:bookmarkStart w:id="23" w:name="_Toc114053111"/>
+      <w:bookmarkStart w:id="23" w:name="_Toc114780751"/>
       <w:r>
         <w:t>Add</w:t>
       </w:r>
@@ -15377,7 +15747,39 @@
           <w:sz w:val="20"/>
           <w:szCs w:val="20"/>
         </w:rPr>
-        <w:t>A new media item record can be added using the “Add New Media Item” dialog. To access this dialog, select any of the media item types in the category selector on the main window and then click the “+” button in the toolbar, or click the File -&gt; New Media Item menu item.</w:t>
+        <w:t xml:space="preserve">A new media item record can be added using the “Add New Media Item” </w:t>
+      </w:r>
+      <w:r>
+        <w:rPr>
+          <w:rFonts w:ascii="Arial" w:hAnsi="Arial" w:cs="Arial"/>
+          <w:sz w:val="20"/>
+          <w:szCs w:val="20"/>
+        </w:rPr>
+        <w:t>window</w:t>
+      </w:r>
+      <w:r>
+        <w:rPr>
+          <w:rFonts w:ascii="Arial" w:hAnsi="Arial" w:cs="Arial"/>
+          <w:sz w:val="20"/>
+          <w:szCs w:val="20"/>
+        </w:rPr>
+        <w:t xml:space="preserve">. To access this </w:t>
+      </w:r>
+      <w:r>
+        <w:rPr>
+          <w:rFonts w:ascii="Arial" w:hAnsi="Arial" w:cs="Arial"/>
+          <w:sz w:val="20"/>
+          <w:szCs w:val="20"/>
+        </w:rPr>
+        <w:t>window</w:t>
+      </w:r>
+      <w:r>
+        <w:rPr>
+          <w:rFonts w:ascii="Arial" w:hAnsi="Arial" w:cs="Arial"/>
+          <w:sz w:val="20"/>
+          <w:szCs w:val="20"/>
+        </w:rPr>
+        <w:t>, select any of the media item types in the category selector on the main window and then click the “+” button in the toolbar, or click the File -&gt; New Media Item menu item.</w:t>
       </w:r>
     </w:p>
     <w:p>
@@ -15452,7 +15854,10 @@
         </w:r>
       </w:fldSimple>
       <w:r>
-        <w:t>: Add New Media Item dialog</w:t>
+        <w:t xml:space="preserve">: Add New Media Item </w:t>
+      </w:r>
+      <w:r>
+        <w:t>window</w:t>
       </w:r>
     </w:p>
     <w:p>
@@ -15696,7 +16101,7 @@
         <w:pStyle w:val="Heading1"/>
       </w:pPr>
       <w:bookmarkStart w:id="24" w:name="_Ref113488060"/>
-      <w:bookmarkStart w:id="25" w:name="_Toc114053112"/>
+      <w:bookmarkStart w:id="25" w:name="_Toc114780752"/>
       <w:r>
         <w:t>Wishlist</w:t>
       </w:r>
@@ -15750,18 +16155,12 @@
         <w:jc w:val="center"/>
       </w:pPr>
       <w:r>
-        <w:rPr>
-          <w:rFonts w:ascii="Arial" w:hAnsi="Arial" w:cs="Arial"/>
-          <w:noProof/>
-          <w:sz w:val="20"/>
-          <w:szCs w:val="20"/>
-        </w:rPr>
         <w:lastRenderedPageBreak/>
         <w:drawing>
-          <wp:inline distT="0" distB="0" distL="0" distR="0" wp14:anchorId="4C2E7D69" wp14:editId="23D30EEA">
-            <wp:extent cx="5731510" cy="3437890"/>
-            <wp:effectExtent l="0" t="0" r="2540" b="0"/>
-            <wp:docPr id="10" name="Picture 10" descr="Graphical user interface, application&#10;&#10;Description automatically generated"/>
+          <wp:inline distT="0" distB="0" distL="0" distR="0" wp14:anchorId="3424CBD8" wp14:editId="7369265E">
+            <wp:extent cx="5731510" cy="3745230"/>
+            <wp:effectExtent l="0" t="0" r="2540" b="7620"/>
+            <wp:docPr id="27" name="Picture 27" descr="Graphical user interface, application&#10;&#10;Description automatically generated"/>
             <wp:cNvGraphicFramePr>
               <a:graphicFrameLocks xmlns:a="http://schemas.openxmlformats.org/drawingml/2006/main" noChangeAspect="1"/>
             </wp:cNvGraphicFramePr>
@@ -15769,7 +16168,7 @@
               <a:graphicData uri="http://schemas.openxmlformats.org/drawingml/2006/picture">
                 <pic:pic xmlns:pic="http://schemas.openxmlformats.org/drawingml/2006/picture">
                   <pic:nvPicPr>
-                    <pic:cNvPr id="10" name="Picture 10" descr="Graphical user interface, application&#10;&#10;Description automatically generated"/>
+                    <pic:cNvPr id="27" name="Picture 27" descr="Graphical user interface, application&#10;&#10;Description automatically generated"/>
                     <pic:cNvPicPr/>
                   </pic:nvPicPr>
                   <pic:blipFill>
@@ -15781,7 +16180,7 @@
                   <pic:spPr>
                     <a:xfrm>
                       <a:off x="0" y="0"/>
-                      <a:ext cx="5731510" cy="3437890"/>
+                      <a:ext cx="5731510" cy="3745230"/>
                     </a:xfrm>
                     <a:prstGeom prst="rect">
                       <a:avLst/>
@@ -15816,7 +16215,10 @@
         </w:r>
       </w:fldSimple>
       <w:r>
-        <w:t>: Wishlist dialog</w:t>
+        <w:t xml:space="preserve">: Wishlist </w:t>
+      </w:r>
+      <w:r>
+        <w:t>window</w:t>
       </w:r>
     </w:p>
     <w:p>
@@ -15898,7 +16300,7 @@
       <w:pPr>
         <w:pStyle w:val="Heading3"/>
       </w:pPr>
-      <w:bookmarkStart w:id="26" w:name="_Toc114053113"/>
+      <w:bookmarkStart w:id="26" w:name="_Toc114780753"/>
       <w:r>
         <w:t>Adding a new item</w:t>
       </w:r>
@@ -16062,7 +16464,7 @@
       <w:pPr>
         <w:pStyle w:val="Heading3"/>
       </w:pPr>
-      <w:bookmarkStart w:id="27" w:name="_Toc114053114"/>
+      <w:bookmarkStart w:id="27" w:name="_Toc114780754"/>
       <w:r>
         <w:lastRenderedPageBreak/>
         <w:t>Updating an item</w:t>
@@ -16075,14 +16477,11 @@
         <w:jc w:val="center"/>
       </w:pPr>
       <w:r>
-        <w:rPr>
-          <w:noProof/>
-        </w:rPr>
         <w:drawing>
-          <wp:inline distT="0" distB="0" distL="0" distR="0" wp14:anchorId="4796199F" wp14:editId="6461CD63">
-            <wp:extent cx="3381847" cy="1962424"/>
-            <wp:effectExtent l="0" t="0" r="9525" b="0"/>
-            <wp:docPr id="12" name="Picture 12"/>
+          <wp:inline distT="0" distB="0" distL="0" distR="0" wp14:anchorId="1A1588B9" wp14:editId="472AD894">
+            <wp:extent cx="2712955" cy="1943268"/>
+            <wp:effectExtent l="0" t="0" r="0" b="0"/>
+            <wp:docPr id="28" name="Picture 28" descr="Graphical user interface, text, application&#10;&#10;Description automatically generated"/>
             <wp:cNvGraphicFramePr>
               <a:graphicFrameLocks xmlns:a="http://schemas.openxmlformats.org/drawingml/2006/main" noChangeAspect="1"/>
             </wp:cNvGraphicFramePr>
@@ -16090,7 +16489,7 @@
               <a:graphicData uri="http://schemas.openxmlformats.org/drawingml/2006/picture">
                 <pic:pic xmlns:pic="http://schemas.openxmlformats.org/drawingml/2006/picture">
                   <pic:nvPicPr>
-                    <pic:cNvPr id="1" name=""/>
+                    <pic:cNvPr id="28" name="Picture 28" descr="Graphical user interface, text, application&#10;&#10;Description automatically generated"/>
                     <pic:cNvPicPr/>
                   </pic:nvPicPr>
                   <pic:blipFill>
@@ -16102,7 +16501,7 @@
                   <pic:spPr>
                     <a:xfrm>
                       <a:off x="0" y="0"/>
-                      <a:ext cx="3381847" cy="1962424"/>
+                      <a:ext cx="2712955" cy="1943268"/>
                     </a:xfrm>
                     <a:prstGeom prst="rect">
                       <a:avLst/>
@@ -16205,7 +16604,7 @@
       <w:pPr>
         <w:pStyle w:val="Heading3"/>
       </w:pPr>
-      <w:bookmarkStart w:id="28" w:name="_Toc114053115"/>
+      <w:bookmarkStart w:id="28" w:name="_Toc114780755"/>
       <w:r>
         <w:t>Deleting an item</w:t>
       </w:r>
@@ -16217,14 +16616,11 @@
         <w:jc w:val="center"/>
       </w:pPr>
       <w:r>
-        <w:rPr>
-          <w:noProof/>
-        </w:rPr>
         <w:drawing>
-          <wp:inline distT="0" distB="0" distL="0" distR="0" wp14:anchorId="07219813" wp14:editId="70BD7E0E">
-            <wp:extent cx="3372321" cy="2019582"/>
+          <wp:inline distT="0" distB="0" distL="0" distR="0" wp14:anchorId="3A85CBD4" wp14:editId="39E9450E">
+            <wp:extent cx="2712955" cy="1950889"/>
             <wp:effectExtent l="0" t="0" r="0" b="0"/>
-            <wp:docPr id="13" name="Picture 13" descr="Graphical user interface, text, application, email&#10;&#10;Description automatically generated"/>
+            <wp:docPr id="29" name="Picture 29" descr="Graphical user interface, text, application, email&#10;&#10;Description automatically generated"/>
             <wp:cNvGraphicFramePr>
               <a:graphicFrameLocks xmlns:a="http://schemas.openxmlformats.org/drawingml/2006/main" noChangeAspect="1"/>
             </wp:cNvGraphicFramePr>
@@ -16232,7 +16628,7 @@
               <a:graphicData uri="http://schemas.openxmlformats.org/drawingml/2006/picture">
                 <pic:pic xmlns:pic="http://schemas.openxmlformats.org/drawingml/2006/picture">
                   <pic:nvPicPr>
-                    <pic:cNvPr id="13" name="Picture 13" descr="Graphical user interface, text, application, email&#10;&#10;Description automatically generated"/>
+                    <pic:cNvPr id="29" name="Picture 29" descr="Graphical user interface, text, application, email&#10;&#10;Description automatically generated"/>
                     <pic:cNvPicPr/>
                   </pic:nvPicPr>
                   <pic:blipFill>
@@ -16244,7 +16640,7 @@
                   <pic:spPr>
                     <a:xfrm>
                       <a:off x="0" y="0"/>
-                      <a:ext cx="3372321" cy="2019582"/>
+                      <a:ext cx="2712955" cy="1950889"/>
                     </a:xfrm>
                     <a:prstGeom prst="rect">
                       <a:avLst/>
@@ -16299,55 +16695,13 @@
     </w:p>
     <w:p>
       <w:pPr>
-        <w:pStyle w:val="Heading1"/>
-      </w:pPr>
-      <w:bookmarkStart w:id="29" w:name="_Toc114053116"/>
-      <w:r>
-        <w:t>Item copy management</w:t>
+        <w:pStyle w:val="Heading3"/>
+      </w:pPr>
+      <w:bookmarkStart w:id="29" w:name="_Toc114780756"/>
+      <w:r>
+        <w:t>Adding a wishlist item to library</w:t>
       </w:r>
       <w:bookmarkEnd w:id="29"/>
-    </w:p>
-    <w:p>
-      <w:pPr>
-        <w:rPr>
-          <w:rFonts w:ascii="Arial" w:hAnsi="Arial" w:cs="Arial"/>
-          <w:sz w:val="20"/>
-          <w:szCs w:val="20"/>
-        </w:rPr>
-      </w:pPr>
-      <w:r>
-        <w:rPr>
-          <w:rFonts w:ascii="Arial" w:hAnsi="Arial" w:cs="Arial"/>
-          <w:sz w:val="20"/>
-          <w:szCs w:val="20"/>
-        </w:rPr>
-        <w:t>Multiple copies are supported for each item.</w:t>
-      </w:r>
-      <w:r>
-        <w:rPr>
-          <w:rFonts w:ascii="Arial" w:hAnsi="Arial" w:cs="Arial"/>
-          <w:sz w:val="20"/>
-          <w:szCs w:val="20"/>
-        </w:rPr>
-        <w:t xml:space="preserve"> This is optional, and an item record need not have copies associated with it.</w:t>
-      </w:r>
-    </w:p>
-    <w:p>
-      <w:pPr>
-        <w:rPr>
-          <w:rFonts w:ascii="Arial" w:hAnsi="Arial" w:cs="Arial"/>
-          <w:sz w:val="20"/>
-          <w:szCs w:val="20"/>
-        </w:rPr>
-      </w:pPr>
-      <w:r>
-        <w:rPr>
-          <w:rFonts w:ascii="Arial" w:hAnsi="Arial" w:cs="Arial"/>
-          <w:sz w:val="20"/>
-          <w:szCs w:val="20"/>
-        </w:rPr>
-        <w:t>To open the “Manage Copies For Item” dialog, click the “Manage Copies” button in the selected item details section in the main window.</w:t>
-      </w:r>
     </w:p>
     <w:p>
       <w:pPr>
@@ -16355,15 +16709,11 @@
         <w:jc w:val="center"/>
       </w:pPr>
       <w:r>
-        <w:rPr>
-          <w:noProof/>
-        </w:rPr>
-        <w:lastRenderedPageBreak/>
         <w:drawing>
-          <wp:inline distT="0" distB="0" distL="0" distR="0" wp14:anchorId="1F9E6AE3" wp14:editId="137DDC76">
-            <wp:extent cx="5731510" cy="3713480"/>
-            <wp:effectExtent l="0" t="0" r="2540" b="1270"/>
-            <wp:docPr id="15" name="Picture 15"/>
+          <wp:inline distT="0" distB="0" distL="0" distR="0" wp14:anchorId="38B2FBAF" wp14:editId="456E3D9E">
+            <wp:extent cx="2682472" cy="1943268"/>
+            <wp:effectExtent l="0" t="0" r="3810" b="0"/>
+            <wp:docPr id="30" name="Picture 30"/>
             <wp:cNvGraphicFramePr>
               <a:graphicFrameLocks xmlns:a="http://schemas.openxmlformats.org/drawingml/2006/main" noChangeAspect="1"/>
             </wp:cNvGraphicFramePr>
@@ -16383,7 +16733,7 @@
                   <pic:spPr>
                     <a:xfrm>
                       <a:off x="0" y="0"/>
-                      <a:ext cx="5731510" cy="3713480"/>
+                      <a:ext cx="2682472" cy="1943268"/>
                     </a:xfrm>
                     <a:prstGeom prst="rect">
                       <a:avLst/>
@@ -16413,18 +16763,266 @@
         </w:r>
       </w:fldSimple>
       <w:r>
-        <w:t>: Manage Copies For Item dialog</w:t>
-      </w:r>
-    </w:p>
-    <w:p>
-      <w:pPr>
-        <w:pStyle w:val="Heading3"/>
-      </w:pPr>
-      <w:bookmarkStart w:id="30" w:name="_Toc114053117"/>
-      <w:r>
-        <w:t>Adding a new copy</w:t>
+        <w:t>: Add wishlist item to main list</w:t>
+      </w:r>
+    </w:p>
+    <w:p>
+      <w:pPr>
+        <w:rPr>
+          <w:rFonts w:ascii="Arial" w:hAnsi="Arial" w:cs="Arial"/>
+          <w:sz w:val="20"/>
+          <w:szCs w:val="20"/>
+        </w:rPr>
+      </w:pPr>
+      <w:r>
+        <w:rPr>
+          <w:rFonts w:ascii="Arial" w:hAnsi="Arial" w:cs="Arial"/>
+          <w:sz w:val="20"/>
+          <w:szCs w:val="20"/>
+        </w:rPr>
+        <w:t>Wishlist items</w:t>
+      </w:r>
+      <w:r>
+        <w:rPr>
+          <w:rFonts w:ascii="Arial" w:hAnsi="Arial" w:cs="Arial"/>
+          <w:sz w:val="20"/>
+          <w:szCs w:val="20"/>
+        </w:rPr>
+        <w:t xml:space="preserve"> can be added to the main list.</w:t>
+      </w:r>
+    </w:p>
+    <w:p>
+      <w:pPr>
+        <w:pStyle w:val="ListParagraph"/>
+        <w:numPr>
+          <w:ilvl w:val="0"/>
+          <w:numId w:val="30"/>
+        </w:numPr>
+        <w:rPr>
+          <w:rFonts w:ascii="Arial" w:hAnsi="Arial" w:cs="Arial"/>
+          <w:sz w:val="20"/>
+          <w:szCs w:val="20"/>
+        </w:rPr>
+      </w:pPr>
+      <w:r>
+        <w:rPr>
+          <w:rFonts w:ascii="Arial" w:hAnsi="Arial" w:cs="Arial"/>
+          <w:sz w:val="20"/>
+          <w:szCs w:val="20"/>
+        </w:rPr>
+        <w:lastRenderedPageBreak/>
+        <w:t>Simply click the “Add to Library” button after selecting the wishlist item.</w:t>
+      </w:r>
+      <w:r>
+        <w:rPr>
+          <w:rFonts w:ascii="Arial" w:hAnsi="Arial" w:cs="Arial"/>
+          <w:sz w:val="20"/>
+          <w:szCs w:val="20"/>
+        </w:rPr>
+        <w:t xml:space="preserve"> An “Add New Book” or “Add New Media Item” dialog will be shown, depending on the type of the selected item. </w:t>
+      </w:r>
+      <w:r>
+        <w:rPr>
+          <w:rFonts w:ascii="Arial" w:hAnsi="Arial" w:cs="Arial"/>
+          <w:sz w:val="20"/>
+          <w:szCs w:val="20"/>
+        </w:rPr>
+        <w:t>The title and notes fields will be pre-filled.</w:t>
+      </w:r>
+      <w:r>
+        <w:rPr>
+          <w:rFonts w:ascii="Arial" w:hAnsi="Arial" w:cs="Arial"/>
+          <w:sz w:val="20"/>
+          <w:szCs w:val="20"/>
+        </w:rPr>
+        <w:t xml:space="preserve"> See sections</w:t>
+      </w:r>
+      <w:r>
+        <w:rPr>
+          <w:rFonts w:ascii="Arial" w:hAnsi="Arial" w:cs="Arial"/>
+          <w:sz w:val="20"/>
+          <w:szCs w:val="20"/>
+        </w:rPr>
+        <w:t xml:space="preserve"> </w:t>
+      </w:r>
+      <w:r>
+        <w:rPr>
+          <w:rFonts w:ascii="Arial" w:hAnsi="Arial" w:cs="Arial"/>
+          <w:sz w:val="20"/>
+          <w:szCs w:val="20"/>
+        </w:rPr>
+        <w:fldChar w:fldCharType="begin"/>
+      </w:r>
+      <w:r>
+        <w:rPr>
+          <w:rFonts w:ascii="Arial" w:hAnsi="Arial" w:cs="Arial"/>
+          <w:sz w:val="20"/>
+          <w:szCs w:val="20"/>
+        </w:rPr>
+        <w:instrText xml:space="preserve"> REF _Ref113487843 \r \h </w:instrText>
+      </w:r>
+      <w:r>
+        <w:rPr>
+          <w:rFonts w:ascii="Arial" w:hAnsi="Arial" w:cs="Arial"/>
+          <w:sz w:val="20"/>
+          <w:szCs w:val="20"/>
+        </w:rPr>
+      </w:r>
+      <w:r>
+        <w:rPr>
+          <w:rFonts w:ascii="Arial" w:hAnsi="Arial" w:cs="Arial"/>
+          <w:sz w:val="20"/>
+          <w:szCs w:val="20"/>
+        </w:rPr>
+        <w:fldChar w:fldCharType="separate"/>
+      </w:r>
+      <w:r>
+        <w:rPr>
+          <w:rFonts w:ascii="Arial" w:hAnsi="Arial" w:cs="Arial"/>
+          <w:sz w:val="20"/>
+          <w:szCs w:val="20"/>
+        </w:rPr>
+        <w:t>5</w:t>
+      </w:r>
+      <w:r>
+        <w:rPr>
+          <w:rFonts w:ascii="Arial" w:hAnsi="Arial" w:cs="Arial"/>
+          <w:sz w:val="20"/>
+          <w:szCs w:val="20"/>
+        </w:rPr>
+        <w:fldChar w:fldCharType="end"/>
+      </w:r>
+      <w:r>
+        <w:rPr>
+          <w:rFonts w:ascii="Arial" w:hAnsi="Arial" w:cs="Arial"/>
+          <w:sz w:val="20"/>
+          <w:szCs w:val="20"/>
+        </w:rPr>
+        <w:t xml:space="preserve"> and </w:t>
+      </w:r>
+      <w:r>
+        <w:rPr>
+          <w:rFonts w:ascii="Arial" w:hAnsi="Arial" w:cs="Arial"/>
+          <w:sz w:val="20"/>
+          <w:szCs w:val="20"/>
+        </w:rPr>
+        <w:fldChar w:fldCharType="begin"/>
+      </w:r>
+      <w:r>
+        <w:rPr>
+          <w:rFonts w:ascii="Arial" w:hAnsi="Arial" w:cs="Arial"/>
+          <w:sz w:val="20"/>
+          <w:szCs w:val="20"/>
+        </w:rPr>
+        <w:instrText xml:space="preserve"> REF _Ref113487962 \r \h </w:instrText>
+      </w:r>
+      <w:r>
+        <w:rPr>
+          <w:rFonts w:ascii="Arial" w:hAnsi="Arial" w:cs="Arial"/>
+          <w:sz w:val="20"/>
+          <w:szCs w:val="20"/>
+        </w:rPr>
+      </w:r>
+      <w:r>
+        <w:rPr>
+          <w:rFonts w:ascii="Arial" w:hAnsi="Arial" w:cs="Arial"/>
+          <w:sz w:val="20"/>
+          <w:szCs w:val="20"/>
+        </w:rPr>
+        <w:fldChar w:fldCharType="separate"/>
+      </w:r>
+      <w:r>
+        <w:rPr>
+          <w:rFonts w:ascii="Arial" w:hAnsi="Arial" w:cs="Arial"/>
+          <w:sz w:val="20"/>
+          <w:szCs w:val="20"/>
+        </w:rPr>
+        <w:t>6</w:t>
+      </w:r>
+      <w:r>
+        <w:rPr>
+          <w:rFonts w:ascii="Arial" w:hAnsi="Arial" w:cs="Arial"/>
+          <w:sz w:val="20"/>
+          <w:szCs w:val="20"/>
+        </w:rPr>
+        <w:fldChar w:fldCharType="end"/>
+      </w:r>
+      <w:r>
+        <w:rPr>
+          <w:rFonts w:ascii="Arial" w:hAnsi="Arial" w:cs="Arial"/>
+          <w:sz w:val="20"/>
+          <w:szCs w:val="20"/>
+        </w:rPr>
+        <w:t>.</w:t>
+      </w:r>
+    </w:p>
+    <w:p>
+      <w:pPr>
+        <w:pStyle w:val="Heading1"/>
+      </w:pPr>
+      <w:bookmarkStart w:id="30" w:name="_Toc114780757"/>
+      <w:r>
+        <w:t>Item copy management</w:t>
       </w:r>
       <w:bookmarkEnd w:id="30"/>
+    </w:p>
+    <w:p>
+      <w:pPr>
+        <w:rPr>
+          <w:rFonts w:ascii="Arial" w:hAnsi="Arial" w:cs="Arial"/>
+          <w:sz w:val="20"/>
+          <w:szCs w:val="20"/>
+        </w:rPr>
+      </w:pPr>
+      <w:r>
+        <w:rPr>
+          <w:rFonts w:ascii="Arial" w:hAnsi="Arial" w:cs="Arial"/>
+          <w:sz w:val="20"/>
+          <w:szCs w:val="20"/>
+        </w:rPr>
+        <w:t>Multiple copies are supported for each item.</w:t>
+      </w:r>
+      <w:r>
+        <w:rPr>
+          <w:rFonts w:ascii="Arial" w:hAnsi="Arial" w:cs="Arial"/>
+          <w:sz w:val="20"/>
+          <w:szCs w:val="20"/>
+        </w:rPr>
+        <w:t xml:space="preserve"> This is optional, and an item record need not have copies associated with it.</w:t>
+      </w:r>
+    </w:p>
+    <w:p>
+      <w:pPr>
+        <w:rPr>
+          <w:rFonts w:ascii="Arial" w:hAnsi="Arial" w:cs="Arial"/>
+          <w:sz w:val="20"/>
+          <w:szCs w:val="20"/>
+        </w:rPr>
+      </w:pPr>
+      <w:r>
+        <w:rPr>
+          <w:rFonts w:ascii="Arial" w:hAnsi="Arial" w:cs="Arial"/>
+          <w:sz w:val="20"/>
+          <w:szCs w:val="20"/>
+        </w:rPr>
+        <w:t xml:space="preserve">To open the “Manage Copies For Item” </w:t>
+      </w:r>
+      <w:r>
+        <w:rPr>
+          <w:rFonts w:ascii="Arial" w:hAnsi="Arial" w:cs="Arial"/>
+          <w:sz w:val="20"/>
+          <w:szCs w:val="20"/>
+        </w:rPr>
+        <w:t>window</w:t>
+      </w:r>
+      <w:r>
+        <w:rPr>
+          <w:rFonts w:ascii="Arial" w:hAnsi="Arial" w:cs="Arial"/>
+          <w:sz w:val="20"/>
+          <w:szCs w:val="20"/>
+        </w:rPr>
+        <w:t>, click the “Manage Copies” button in the selected item details section in the main window.</w:t>
+      </w:r>
     </w:p>
     <w:p>
       <w:pPr>
@@ -16436,10 +17034,10 @@
           <w:noProof/>
         </w:rPr>
         <w:drawing>
-          <wp:inline distT="0" distB="0" distL="0" distR="0" wp14:anchorId="110BE951" wp14:editId="1102862B">
-            <wp:extent cx="3381847" cy="1648055"/>
-            <wp:effectExtent l="0" t="0" r="9525" b="9525"/>
-            <wp:docPr id="16" name="Picture 16"/>
+          <wp:inline distT="0" distB="0" distL="0" distR="0" wp14:anchorId="1F9E6AE3" wp14:editId="137DDC76">
+            <wp:extent cx="5731510" cy="3713480"/>
+            <wp:effectExtent l="0" t="0" r="2540" b="1270"/>
+            <wp:docPr id="15" name="Picture 15"/>
             <wp:cNvGraphicFramePr>
               <a:graphicFrameLocks xmlns:a="http://schemas.openxmlformats.org/drawingml/2006/main" noChangeAspect="1"/>
             </wp:cNvGraphicFramePr>
@@ -16459,6 +17057,85 @@
                   <pic:spPr>
                     <a:xfrm>
                       <a:off x="0" y="0"/>
+                      <a:ext cx="5731510" cy="3713480"/>
+                    </a:xfrm>
+                    <a:prstGeom prst="rect">
+                      <a:avLst/>
+                    </a:prstGeom>
+                  </pic:spPr>
+                </pic:pic>
+              </a:graphicData>
+            </a:graphic>
+          </wp:inline>
+        </w:drawing>
+      </w:r>
+    </w:p>
+    <w:p>
+      <w:pPr>
+        <w:pStyle w:val="Caption"/>
+        <w:jc w:val="center"/>
+      </w:pPr>
+      <w:r>
+        <w:t xml:space="preserve">Figure </w:t>
+      </w:r>
+      <w:fldSimple w:instr=" SEQ Figure \* ARABIC ">
+        <w:r>
+          <w:rPr>
+            <w:noProof/>
+          </w:rPr>
+          <w:t>17</w:t>
+        </w:r>
+      </w:fldSimple>
+      <w:r>
+        <w:t xml:space="preserve">: Manage Copies For Item </w:t>
+      </w:r>
+      <w:r>
+        <w:t>window</w:t>
+      </w:r>
+    </w:p>
+    <w:p>
+      <w:pPr>
+        <w:pStyle w:val="Heading3"/>
+      </w:pPr>
+      <w:bookmarkStart w:id="31" w:name="_Toc114780758"/>
+      <w:r>
+        <w:t>Adding a new copy</w:t>
+      </w:r>
+      <w:bookmarkEnd w:id="31"/>
+    </w:p>
+    <w:p>
+      <w:pPr>
+        <w:keepNext/>
+        <w:jc w:val="center"/>
+      </w:pPr>
+      <w:r>
+        <w:rPr>
+          <w:noProof/>
+        </w:rPr>
+        <w:drawing>
+          <wp:inline distT="0" distB="0" distL="0" distR="0" wp14:anchorId="110BE951" wp14:editId="1102862B">
+            <wp:extent cx="3381847" cy="1648055"/>
+            <wp:effectExtent l="0" t="0" r="9525" b="9525"/>
+            <wp:docPr id="16" name="Picture 16"/>
+            <wp:cNvGraphicFramePr>
+              <a:graphicFrameLocks xmlns:a="http://schemas.openxmlformats.org/drawingml/2006/main" noChangeAspect="1"/>
+            </wp:cNvGraphicFramePr>
+            <a:graphic xmlns:a="http://schemas.openxmlformats.org/drawingml/2006/main">
+              <a:graphicData uri="http://schemas.openxmlformats.org/drawingml/2006/picture">
+                <pic:pic xmlns:pic="http://schemas.openxmlformats.org/drawingml/2006/picture">
+                  <pic:nvPicPr>
+                    <pic:cNvPr id="1" name=""/>
+                    <pic:cNvPicPr/>
+                  </pic:nvPicPr>
+                  <pic:blipFill>
+                    <a:blip r:embed="rId25"/>
+                    <a:stretch>
+                      <a:fillRect/>
+                    </a:stretch>
+                  </pic:blipFill>
+                  <pic:spPr>
+                    <a:xfrm>
+                      <a:off x="0" y="0"/>
                       <a:ext cx="3381847" cy="1648055"/>
                     </a:xfrm>
                     <a:prstGeom prst="rect">
@@ -16485,7 +17162,7 @@
           <w:rPr>
             <w:noProof/>
           </w:rPr>
-          <w:t>17</w:t>
+          <w:t>18</w:t>
         </w:r>
       </w:fldSimple>
       <w:r>
@@ -16562,12 +17239,12 @@
       <w:pPr>
         <w:pStyle w:val="Heading3"/>
       </w:pPr>
-      <w:bookmarkStart w:id="31" w:name="_Toc114053118"/>
+      <w:bookmarkStart w:id="32" w:name="_Toc114780759"/>
       <w:r>
         <w:lastRenderedPageBreak/>
         <w:t>Updating a copy</w:t>
       </w:r>
-      <w:bookmarkEnd w:id="31"/>
+      <w:bookmarkEnd w:id="32"/>
     </w:p>
     <w:p>
       <w:pPr>
@@ -16594,7 +17271,7 @@
                     <pic:cNvPicPr/>
                   </pic:nvPicPr>
                   <pic:blipFill>
-                    <a:blip r:embed="rId25"/>
+                    <a:blip r:embed="rId26"/>
                     <a:stretch>
                       <a:fillRect/>
                     </a:stretch>
@@ -16628,7 +17305,7 @@
           <w:rPr>
             <w:noProof/>
           </w:rPr>
-          <w:t>18</w:t>
+          <w:t>19</w:t>
         </w:r>
       </w:fldSimple>
       <w:r>
@@ -16727,11 +17404,11 @@
       <w:pPr>
         <w:pStyle w:val="Heading3"/>
       </w:pPr>
-      <w:bookmarkStart w:id="32" w:name="_Toc114053119"/>
+      <w:bookmarkStart w:id="33" w:name="_Toc114780760"/>
       <w:r>
         <w:t>Deleting a copy</w:t>
       </w:r>
-      <w:bookmarkEnd w:id="32"/>
+      <w:bookmarkEnd w:id="33"/>
     </w:p>
     <w:p>
       <w:pPr>
@@ -16758,7 +17435,7 @@
                     <pic:cNvPicPr/>
                   </pic:nvPicPr>
                   <pic:blipFill>
-                    <a:blip r:embed="rId26"/>
+                    <a:blip r:embed="rId27"/>
                     <a:stretch>
                       <a:fillRect/>
                     </a:stretch>
@@ -16792,7 +17469,7 @@
           <w:rPr>
             <w:noProof/>
           </w:rPr>
-          <w:t>19</w:t>
+          <w:t>20</w:t>
         </w:r>
       </w:fldSimple>
       <w:r>
@@ -16833,8 +17510,8 @@
       <w:pPr>
         <w:pStyle w:val="Heading1"/>
       </w:pPr>
-      <w:bookmarkStart w:id="33" w:name="_Ref113488264"/>
-      <w:bookmarkStart w:id="34" w:name="_Toc114053120"/>
+      <w:bookmarkStart w:id="34" w:name="_Ref113488264"/>
+      <w:bookmarkStart w:id="35" w:name="_Toc114780761"/>
       <w:r>
         <w:t xml:space="preserve">CSV </w:t>
       </w:r>
@@ -16844,8 +17521,8 @@
       <w:r>
         <w:t>mports</w:t>
       </w:r>
-      <w:bookmarkEnd w:id="33"/>
       <w:bookmarkEnd w:id="34"/>
+      <w:bookmarkEnd w:id="35"/>
     </w:p>
     <w:p>
       <w:pPr>
@@ -16935,7 +17612,7 @@
                     <pic:cNvPicPr/>
                   </pic:nvPicPr>
                   <pic:blipFill>
-                    <a:blip r:embed="rId27"/>
+                    <a:blip r:embed="rId28"/>
                     <a:stretch>
                       <a:fillRect/>
                     </a:stretch>
@@ -16974,7 +17651,7 @@
           <w:rPr>
             <w:noProof/>
           </w:rPr>
-          <w:t>20</w:t>
+          <w:t>21</w:t>
         </w:r>
       </w:fldSimple>
       <w:r>
@@ -17009,7 +17686,7 @@
                     <pic:cNvPicPr/>
                   </pic:nvPicPr>
                   <pic:blipFill>
-                    <a:blip r:embed="rId28"/>
+                    <a:blip r:embed="rId29"/>
                     <a:stretch>
                       <a:fillRect/>
                     </a:stretch>
@@ -17043,7 +17720,7 @@
           <w:rPr>
             <w:noProof/>
           </w:rPr>
-          <w:t>21</w:t>
+          <w:t>22</w:t>
         </w:r>
       </w:fldSimple>
       <w:r>
@@ -17205,7 +17882,7 @@
                     <pic:cNvPicPr/>
                   </pic:nvPicPr>
                   <pic:blipFill>
-                    <a:blip r:embed="rId29"/>
+                    <a:blip r:embed="rId30"/>
                     <a:stretch>
                       <a:fillRect/>
                     </a:stretch>
@@ -17244,7 +17921,7 @@
           <w:rPr>
             <w:noProof/>
           </w:rPr>
-          <w:t>22</w:t>
+          <w:t>23</w:t>
         </w:r>
       </w:fldSimple>
       <w:r>
@@ -17313,7 +17990,7 @@
                     <pic:cNvPicPr/>
                   </pic:nvPicPr>
                   <pic:blipFill>
-                    <a:blip r:embed="rId30"/>
+                    <a:blip r:embed="rId31"/>
                     <a:stretch>
                       <a:fillRect/>
                     </a:stretch>
@@ -17352,7 +18029,7 @@
           <w:rPr>
             <w:noProof/>
           </w:rPr>
-          <w:t>23</w:t>
+          <w:t>24</w:t>
         </w:r>
       </w:fldSimple>
       <w:r>
@@ -17448,11 +18125,11 @@
       <w:pPr>
         <w:pStyle w:val="Heading1"/>
       </w:pPr>
-      <w:bookmarkStart w:id="35" w:name="_Toc114053121"/>
+      <w:bookmarkStart w:id="36" w:name="_Toc114780762"/>
       <w:r>
         <w:t>Excel imports and exports</w:t>
       </w:r>
-      <w:bookmarkEnd w:id="35"/>
+      <w:bookmarkEnd w:id="36"/>
     </w:p>
     <w:p>
       <w:pPr>
@@ -17751,7 +18428,7 @@
                     <pic:cNvPicPr/>
                   </pic:nvPicPr>
                   <pic:blipFill>
-                    <a:blip r:embed="rId31"/>
+                    <a:blip r:embed="rId32"/>
                     <a:stretch>
                       <a:fillRect/>
                     </a:stretch>
@@ -17790,7 +18467,7 @@
           <w:rPr>
             <w:noProof/>
           </w:rPr>
-          <w:t>24</w:t>
+          <w:t>25</w:t>
         </w:r>
       </w:fldSimple>
       <w:r>
@@ -17826,13 +18503,13 @@
       <w:pPr>
         <w:pStyle w:val="Heading2"/>
       </w:pPr>
-      <w:bookmarkStart w:id="36" w:name="_Ref113488428"/>
-      <w:bookmarkStart w:id="37" w:name="_Toc114053122"/>
+      <w:bookmarkStart w:id="37" w:name="_Ref113488428"/>
+      <w:bookmarkStart w:id="38" w:name="_Toc114780763"/>
       <w:r>
         <w:t>Exporting worksheets</w:t>
       </w:r>
-      <w:bookmarkEnd w:id="36"/>
       <w:bookmarkEnd w:id="37"/>
+      <w:bookmarkEnd w:id="38"/>
     </w:p>
     <w:p>
       <w:pPr>
@@ -17891,7 +18568,7 @@
                     <pic:cNvPicPr/>
                   </pic:nvPicPr>
                   <pic:blipFill>
-                    <a:blip r:embed="rId32"/>
+                    <a:blip r:embed="rId33"/>
                     <a:stretch>
                       <a:fillRect/>
                     </a:stretch>
@@ -17925,7 +18602,7 @@
           <w:rPr>
             <w:noProof/>
           </w:rPr>
-          <w:t>25</w:t>
+          <w:t>26</w:t>
         </w:r>
       </w:fldSimple>
       <w:r>
@@ -18051,13 +18728,13 @@
       <w:pPr>
         <w:pStyle w:val="Heading2"/>
       </w:pPr>
-      <w:bookmarkStart w:id="38" w:name="_Ref113488138"/>
-      <w:bookmarkStart w:id="39" w:name="_Toc114053123"/>
+      <w:bookmarkStart w:id="39" w:name="_Ref113488138"/>
+      <w:bookmarkStart w:id="40" w:name="_Toc114780764"/>
       <w:r>
         <w:t>Importing worksheets</w:t>
       </w:r>
-      <w:bookmarkEnd w:id="38"/>
       <w:bookmarkEnd w:id="39"/>
+      <w:bookmarkEnd w:id="40"/>
     </w:p>
     <w:p>
       <w:pPr>
@@ -18204,11 +18881,11 @@
       <w:pPr>
         <w:pStyle w:val="Heading3"/>
       </w:pPr>
-      <w:bookmarkStart w:id="40" w:name="_Toc114053124"/>
+      <w:bookmarkStart w:id="41" w:name="_Toc114780765"/>
       <w:r>
         <w:t>Media items</w:t>
       </w:r>
-      <w:bookmarkEnd w:id="40"/>
+      <w:bookmarkEnd w:id="41"/>
     </w:p>
     <w:p>
       <w:pPr>
@@ -18360,7 +19037,7 @@
                     <pic:cNvPicPr/>
                   </pic:nvPicPr>
                   <pic:blipFill>
-                    <a:blip r:embed="rId33"/>
+                    <a:blip r:embed="rId34"/>
                     <a:stretch>
                       <a:fillRect/>
                     </a:stretch>
@@ -18399,7 +19076,7 @@
           <w:rPr>
             <w:noProof/>
           </w:rPr>
-          <w:t>26</w:t>
+          <w:t>27</w:t>
         </w:r>
       </w:fldSimple>
       <w:r>
@@ -18535,11 +19212,11 @@
       <w:pPr>
         <w:pStyle w:val="Heading3"/>
       </w:pPr>
-      <w:bookmarkStart w:id="41" w:name="_Toc114053125"/>
+      <w:bookmarkStart w:id="42" w:name="_Toc114780766"/>
       <w:r>
         <w:t>Books</w:t>
       </w:r>
-      <w:bookmarkEnd w:id="41"/>
+      <w:bookmarkEnd w:id="42"/>
     </w:p>
     <w:p>
       <w:pPr>
@@ -19025,31 +19702,31 @@
       <w:pPr>
         <w:pStyle w:val="Heading1"/>
       </w:pPr>
-      <w:bookmarkStart w:id="42" w:name="_Toc114053126"/>
+      <w:bookmarkStart w:id="43" w:name="_Toc114780767"/>
       <w:r>
         <w:t>Known issues</w:t>
       </w:r>
-      <w:bookmarkEnd w:id="42"/>
+      <w:bookmarkEnd w:id="43"/>
     </w:p>
     <w:p>
       <w:pPr>
         <w:pStyle w:val="Heading2"/>
       </w:pPr>
-      <w:bookmarkStart w:id="43" w:name="_Toc114053127"/>
+      <w:bookmarkStart w:id="44" w:name="_Toc114780768"/>
       <w:r>
         <w:t>Storing large images in database</w:t>
       </w:r>
-      <w:bookmarkEnd w:id="43"/>
+      <w:bookmarkEnd w:id="44"/>
     </w:p>
     <w:p>
       <w:pPr>
         <w:pStyle w:val="Heading3"/>
       </w:pPr>
-      <w:bookmarkStart w:id="44" w:name="_Toc114053128"/>
+      <w:bookmarkStart w:id="45" w:name="_Toc114780769"/>
       <w:r>
         <w:t>Issue</w:t>
       </w:r>
-      <w:bookmarkEnd w:id="44"/>
+      <w:bookmarkEnd w:id="45"/>
     </w:p>
     <w:p>
       <w:pPr>
@@ -19072,11 +19749,11 @@
       <w:pPr>
         <w:pStyle w:val="Heading3"/>
       </w:pPr>
-      <w:bookmarkStart w:id="45" w:name="_Toc114053129"/>
+      <w:bookmarkStart w:id="46" w:name="_Toc114780770"/>
       <w:r>
         <w:t>Workaround</w:t>
       </w:r>
-      <w:bookmarkEnd w:id="45"/>
+      <w:bookmarkEnd w:id="46"/>
     </w:p>
     <w:p>
       <w:pPr>
@@ -19099,11 +19776,11 @@
       <w:pPr>
         <w:pStyle w:val="Heading1"/>
       </w:pPr>
-      <w:bookmarkStart w:id="46" w:name="_Toc114053130"/>
+      <w:bookmarkStart w:id="47" w:name="_Toc114780771"/>
       <w:r>
         <w:t>Changelog</w:t>
       </w:r>
-      <w:bookmarkEnd w:id="46"/>
+      <w:bookmarkEnd w:id="47"/>
     </w:p>
     <w:p>
       <w:pPr>
@@ -19143,7 +19820,7 @@
       <w:pPr>
         <w:pStyle w:val="Heading2"/>
       </w:pPr>
-      <w:bookmarkStart w:id="47" w:name="_Toc114053131"/>
+      <w:bookmarkStart w:id="48" w:name="_Toc114780772"/>
       <w:r>
         <w:lastRenderedPageBreak/>
         <w:t>v</w:t>
@@ -19151,17 +19828,17 @@
       <w:r>
         <w:t>1.4.0 – unreleased</w:t>
       </w:r>
-      <w:bookmarkEnd w:id="47"/>
+      <w:bookmarkEnd w:id="48"/>
     </w:p>
     <w:p>
       <w:pPr>
         <w:pStyle w:val="Heading3"/>
       </w:pPr>
-      <w:bookmarkStart w:id="48" w:name="_Toc114053132"/>
-      <w:r>
-        <w:t>Added</w:t>
-      </w:r>
-      <w:bookmarkEnd w:id="48"/>
+      <w:bookmarkStart w:id="49" w:name="_Toc114780773"/>
+      <w:r>
+        <w:t>Fixed</w:t>
+      </w:r>
+      <w:bookmarkEnd w:id="49"/>
     </w:p>
     <w:p>
       <w:pPr>
@@ -19170,34 +19847,44 @@
           <w:ilvl w:val="0"/>
           <w:numId w:val="4"/>
         </w:numPr>
-      </w:pPr>
-      <w:r>
-        <w:t>Tip of the day dialog</w:t>
-      </w:r>
-    </w:p>
-    <w:p>
-      <w:pPr>
-        <w:pStyle w:val="Heading2"/>
-      </w:pPr>
-      <w:bookmarkStart w:id="49" w:name="_Toc114053133"/>
-      <w:r>
-        <w:t>v</w:t>
-      </w:r>
-      <w:r>
-        <w:t xml:space="preserve">1.3.0 – </w:t>
-      </w:r>
-      <w:r>
-        <w:t>8-9-2022</w:t>
-      </w:r>
-      <w:bookmarkEnd w:id="49"/>
+        <w:rPr>
+          <w:rFonts w:ascii="Arial" w:hAnsi="Arial" w:cs="Arial"/>
+          <w:sz w:val="20"/>
+          <w:szCs w:val="20"/>
+        </w:rPr>
+      </w:pPr>
+      <w:r>
+        <w:rPr>
+          <w:rFonts w:ascii="Arial" w:hAnsi="Arial" w:cs="Arial"/>
+          <w:sz w:val="20"/>
+          <w:szCs w:val="20"/>
+        </w:rPr>
+        <w:t xml:space="preserve">Unique constraint on </w:t>
+      </w:r>
+      <w:r>
+        <w:rPr>
+          <w:rFonts w:ascii="Arial" w:hAnsi="Arial" w:cs="Arial"/>
+          <w:sz w:val="20"/>
+          <w:szCs w:val="20"/>
+        </w:rPr>
+        <w:t xml:space="preserve">book </w:t>
+      </w:r>
+      <w:r>
+        <w:rPr>
+          <w:rFonts w:ascii="Arial" w:hAnsi="Arial" w:cs="Arial"/>
+          <w:sz w:val="20"/>
+          <w:szCs w:val="20"/>
+        </w:rPr>
+        <w:t>long titles</w:t>
+      </w:r>
     </w:p>
     <w:p>
       <w:pPr>
         <w:pStyle w:val="Heading3"/>
       </w:pPr>
-      <w:bookmarkStart w:id="50" w:name="_Toc114053134"/>
-      <w:r>
-        <w:t>Fixed</w:t>
+      <w:bookmarkStart w:id="50" w:name="_Toc114780774"/>
+      <w:r>
+        <w:t>Added</w:t>
       </w:r>
       <w:bookmarkEnd w:id="50"/>
     </w:p>
@@ -19210,16 +19897,28 @@
         </w:numPr>
         <w:rPr>
           <w:rFonts w:ascii="Arial" w:hAnsi="Arial" w:cs="Arial"/>
-        </w:rPr>
-      </w:pPr>
-      <w:r>
-        <w:rPr>
-          <w:rFonts w:ascii="Arial" w:hAnsi="Arial" w:cs="Arial"/>
-          <w:sz w:val="20"/>
-          <w:szCs w:val="20"/>
-        </w:rPr>
-        <w:t>bug with filtering in manage tags for item dialog</w:t>
-      </w:r>
+          <w:sz w:val="20"/>
+          <w:szCs w:val="20"/>
+        </w:rPr>
+      </w:pPr>
+      <w:r>
+        <w:rPr>
+          <w:rFonts w:ascii="Arial" w:hAnsi="Arial" w:cs="Arial"/>
+          <w:sz w:val="20"/>
+          <w:szCs w:val="20"/>
+        </w:rPr>
+        <w:t>Tip of the day dialog</w:t>
+      </w:r>
+    </w:p>
+    <w:p>
+      <w:pPr>
+        <w:pStyle w:val="Heading3"/>
+      </w:pPr>
+      <w:bookmarkStart w:id="51" w:name="_Toc114780775"/>
+      <w:r>
+        <w:t>Changed</w:t>
+      </w:r>
+      <w:bookmarkEnd w:id="51"/>
     </w:p>
     <w:p>
       <w:pPr>
@@ -19230,26 +19929,52 @@
         </w:numPr>
         <w:rPr>
           <w:rFonts w:ascii="Arial" w:hAnsi="Arial" w:cs="Arial"/>
-        </w:rPr>
-      </w:pPr>
-      <w:r>
-        <w:rPr>
-          <w:rFonts w:ascii="Arial" w:hAnsi="Arial" w:cs="Arial"/>
-          <w:sz w:val="20"/>
-          <w:szCs w:val="20"/>
-        </w:rPr>
-        <w:t>bug with delete selected tag button remaining enabled if filtering returns no results in manage tags dialog</w:t>
-      </w:r>
+          <w:sz w:val="20"/>
+          <w:szCs w:val="20"/>
+        </w:rPr>
+      </w:pPr>
+      <w:r>
+        <w:rPr>
+          <w:rFonts w:ascii="Arial" w:hAnsi="Arial" w:cs="Arial"/>
+          <w:sz w:val="20"/>
+          <w:szCs w:val="20"/>
+        </w:rPr>
+        <w:t xml:space="preserve">“Add New Book”, “Add New Media Item”, “Wishlist”, </w:t>
+      </w:r>
+      <w:r>
+        <w:rPr>
+          <w:rFonts w:ascii="Arial" w:hAnsi="Arial" w:cs="Arial"/>
+          <w:sz w:val="20"/>
+          <w:szCs w:val="20"/>
+        </w:rPr>
+        <w:t>and “Manage Copies” dialogs to modeless windows.</w:t>
+      </w:r>
+    </w:p>
+    <w:p>
+      <w:pPr>
+        <w:pStyle w:val="Heading2"/>
+      </w:pPr>
+      <w:bookmarkStart w:id="52" w:name="_Toc114780776"/>
+      <w:r>
+        <w:t>v</w:t>
+      </w:r>
+      <w:r>
+        <w:t xml:space="preserve">1.3.0 – </w:t>
+      </w:r>
+      <w:r>
+        <w:t>8-9-2022</w:t>
+      </w:r>
+      <w:bookmarkEnd w:id="52"/>
     </w:p>
     <w:p>
       <w:pPr>
         <w:pStyle w:val="Heading3"/>
       </w:pPr>
-      <w:bookmarkStart w:id="51" w:name="_Toc114053135"/>
-      <w:r>
-        <w:t>Added</w:t>
-      </w:r>
-      <w:bookmarkEnd w:id="51"/>
+      <w:bookmarkStart w:id="53" w:name="_Toc114780777"/>
+      <w:r>
+        <w:t>Fixed</w:t>
+      </w:r>
+      <w:bookmarkEnd w:id="53"/>
     </w:p>
     <w:p>
       <w:pPr>
@@ -19268,7 +19993,7 @@
           <w:sz w:val="20"/>
           <w:szCs w:val="20"/>
         </w:rPr>
-        <w:t>Support for Flash Drives and Floppy Disks</w:t>
+        <w:t>bug with filtering in manage tags for item dialog</w:t>
       </w:r>
     </w:p>
     <w:p>
@@ -19288,8 +20013,18 @@
           <w:sz w:val="20"/>
           <w:szCs w:val="20"/>
         </w:rPr>
-        <w:t>Support for importing/updating book and media item worksheets</w:t>
-      </w:r>
+        <w:t>bug with delete selected tag button remaining enabled if filtering returns no results in manage tags dialog</w:t>
+      </w:r>
+    </w:p>
+    <w:p>
+      <w:pPr>
+        <w:pStyle w:val="Heading3"/>
+      </w:pPr>
+      <w:bookmarkStart w:id="54" w:name="_Toc114780778"/>
+      <w:r>
+        <w:t>Added</w:t>
+      </w:r>
+      <w:bookmarkEnd w:id="54"/>
     </w:p>
     <w:p>
       <w:pPr>
@@ -19308,7 +20043,7 @@
           <w:sz w:val="20"/>
           <w:szCs w:val="20"/>
         </w:rPr>
-        <w:t>Various icons for dialogs and toolstrip</w:t>
+        <w:t>Support for Flash Drives and Floppy Disks</w:t>
       </w:r>
     </w:p>
     <w:p>
@@ -19328,7 +20063,7 @@
           <w:sz w:val="20"/>
           <w:szCs w:val="20"/>
         </w:rPr>
-        <w:t>Application icon</w:t>
+        <w:t>Support for importing/updating book and media item worksheets</w:t>
       </w:r>
     </w:p>
     <w:p>
@@ -19348,28 +20083,8 @@
           <w:sz w:val="20"/>
           <w:szCs w:val="20"/>
         </w:rPr>
-        <w:t>Support for author names with composite and apostrophied last names</w:t>
-      </w:r>
-    </w:p>
-    <w:p>
-      <w:pPr>
-        <w:pStyle w:val="ListParagraph"/>
-        <w:rPr>
-          <w:rFonts w:ascii="Arial" w:hAnsi="Arial" w:cs="Arial"/>
-          <w:sz w:val="20"/>
-          <w:szCs w:val="20"/>
-        </w:rPr>
-      </w:pPr>
-    </w:p>
-    <w:p>
-      <w:pPr>
-        <w:pStyle w:val="Heading3"/>
-      </w:pPr>
-      <w:bookmarkStart w:id="52" w:name="_Toc114053136"/>
-      <w:r>
-        <w:t>Changed</w:t>
-      </w:r>
-      <w:bookmarkEnd w:id="52"/>
+        <w:t>Various icons for dialogs and toolstrip</w:t>
+      </w:r>
     </w:p>
     <w:p>
       <w:pPr>
@@ -19380,17 +20095,15 @@
         </w:numPr>
         <w:rPr>
           <w:rFonts w:ascii="Arial" w:hAnsi="Arial" w:cs="Arial"/>
-          <w:sz w:val="20"/>
-          <w:szCs w:val="20"/>
-        </w:rPr>
-      </w:pPr>
-      <w:r>
-        <w:rPr>
-          <w:rFonts w:ascii="Arial" w:hAnsi="Arial" w:cs="Arial"/>
-          <w:sz w:val="20"/>
-          <w:szCs w:val="20"/>
-        </w:rPr>
-        <w:t>Replaced buttons below menustrip with toolstrip</w:t>
+        </w:rPr>
+      </w:pPr>
+      <w:r>
+        <w:rPr>
+          <w:rFonts w:ascii="Arial" w:hAnsi="Arial" w:cs="Arial"/>
+          <w:sz w:val="20"/>
+          <w:szCs w:val="20"/>
+        </w:rPr>
+        <w:t>Application icon</w:t>
       </w:r>
     </w:p>
     <w:p>
@@ -19402,18 +20115,26 @@
         </w:numPr>
         <w:rPr>
           <w:rFonts w:ascii="Arial" w:hAnsi="Arial" w:cs="Arial"/>
-          <w:sz w:val="20"/>
-          <w:szCs w:val="20"/>
-        </w:rPr>
-      </w:pPr>
-      <w:r>
-        <w:rPr>
-          <w:rFonts w:ascii="Arial" w:hAnsi="Arial" w:cs="Arial"/>
-          <w:sz w:val="20"/>
-          <w:szCs w:val="20"/>
-        </w:rPr>
-        <w:t>Place main window category selection drop-down near toolbar</w:t>
-      </w:r>
+        </w:rPr>
+      </w:pPr>
+      <w:r>
+        <w:rPr>
+          <w:rFonts w:ascii="Arial" w:hAnsi="Arial" w:cs="Arial"/>
+          <w:sz w:val="20"/>
+          <w:szCs w:val="20"/>
+        </w:rPr>
+        <w:t>Support for author names with composite and apostrophied last names</w:t>
+      </w:r>
+    </w:p>
+    <w:p>
+      <w:pPr>
+        <w:pStyle w:val="Heading3"/>
+      </w:pPr>
+      <w:bookmarkStart w:id="55" w:name="_Toc114780779"/>
+      <w:r>
+        <w:t>Changed</w:t>
+      </w:r>
+      <w:bookmarkEnd w:id="55"/>
     </w:p>
     <w:p>
       <w:pPr>
@@ -19434,37 +20155,8 @@
           <w:sz w:val="20"/>
           <w:szCs w:val="20"/>
         </w:rPr>
-        <w:t>Enhancements to wishlist window</w:t>
-      </w:r>
-    </w:p>
-    <w:p>
-      <w:pPr>
-        <w:rPr>
-          <w:rFonts w:ascii="Arial" w:hAnsi="Arial" w:cs="Arial"/>
-          <w:sz w:val="20"/>
-          <w:szCs w:val="20"/>
-        </w:rPr>
-      </w:pPr>
-    </w:p>
-    <w:p>
-      <w:pPr>
-        <w:pStyle w:val="Heading2"/>
-      </w:pPr>
-      <w:bookmarkStart w:id="53" w:name="_Toc114053137"/>
-      <w:r>
-        <w:t>v1.2.1 – 30-6-2022</w:t>
-      </w:r>
-      <w:bookmarkEnd w:id="53"/>
-    </w:p>
-    <w:p>
-      <w:pPr>
-        <w:pStyle w:val="Heading3"/>
-      </w:pPr>
-      <w:bookmarkStart w:id="54" w:name="_Toc114053138"/>
-      <w:r>
-        <w:t>Fixed</w:t>
-      </w:r>
-      <w:bookmarkEnd w:id="54"/>
+        <w:t>Replaced buttons below menustrip with toolstrip</w:t>
+      </w:r>
     </w:p>
     <w:p>
       <w:pPr>
@@ -19485,7 +20177,7 @@
           <w:sz w:val="20"/>
           <w:szCs w:val="20"/>
         </w:rPr>
-        <w:t>Cancel button in add new book form disabled when adding another book in scan mode</w:t>
+        <w:t>Place main window category selection drop-down near toolbar</w:t>
       </w:r>
     </w:p>
     <w:p>
@@ -19507,8 +20199,37 @@
           <w:sz w:val="20"/>
           <w:szCs w:val="20"/>
         </w:rPr>
-        <w:t>Information from previously added book appears in pre-populated forms</w:t>
-      </w:r>
+        <w:t>Enhancements to wishlist window</w:t>
+      </w:r>
+    </w:p>
+    <w:p>
+      <w:pPr>
+        <w:rPr>
+          <w:rFonts w:ascii="Arial" w:hAnsi="Arial" w:cs="Arial"/>
+          <w:sz w:val="20"/>
+          <w:szCs w:val="20"/>
+        </w:rPr>
+      </w:pPr>
+    </w:p>
+    <w:p>
+      <w:pPr>
+        <w:pStyle w:val="Heading2"/>
+      </w:pPr>
+      <w:bookmarkStart w:id="56" w:name="_Toc114780780"/>
+      <w:r>
+        <w:t>v1.2.1 – 30-6-2022</w:t>
+      </w:r>
+      <w:bookmarkEnd w:id="56"/>
+    </w:p>
+    <w:p>
+      <w:pPr>
+        <w:pStyle w:val="Heading3"/>
+      </w:pPr>
+      <w:bookmarkStart w:id="57" w:name="_Toc114780781"/>
+      <w:r>
+        <w:t>Fixed</w:t>
+      </w:r>
+      <w:bookmarkEnd w:id="57"/>
     </w:p>
     <w:p>
       <w:pPr>
@@ -19529,7 +20250,7 @@
           <w:sz w:val="20"/>
           <w:szCs w:val="20"/>
         </w:rPr>
-        <w:t>Ok button enable logic in add new publisher or tag dialogs for add new item forms</w:t>
+        <w:t>Cancel button in add new book form disabled when adding another book in scan mode</w:t>
       </w:r>
     </w:p>
     <w:p>
@@ -19551,64 +20272,8 @@
           <w:sz w:val="20"/>
           <w:szCs w:val="20"/>
         </w:rPr>
-        <w:t>ISBN fields now disabled in search dialog during API requests</w:t>
-      </w:r>
-    </w:p>
-    <w:p>
-      <w:pPr>
-        <w:rPr>
-          <w:rFonts w:ascii="Arial" w:hAnsi="Arial" w:cs="Arial"/>
-          <w:sz w:val="20"/>
-          <w:szCs w:val="20"/>
-        </w:rPr>
-      </w:pPr>
-    </w:p>
-    <w:p>
-      <w:pPr>
-        <w:pStyle w:val="Heading2"/>
-      </w:pPr>
-      <w:bookmarkStart w:id="55" w:name="_Toc114053139"/>
-      <w:r>
-        <w:t>v1.2.0 – 2-4-2022</w:t>
-      </w:r>
-      <w:bookmarkEnd w:id="55"/>
-    </w:p>
-    <w:p>
-      <w:pPr>
-        <w:pStyle w:val="Heading3"/>
-      </w:pPr>
-      <w:bookmarkStart w:id="56" w:name="_Toc114053140"/>
-      <w:r>
-        <w:t>Remarks</w:t>
-      </w:r>
-      <w:bookmarkEnd w:id="56"/>
-    </w:p>
-    <w:p>
-      <w:pPr>
-        <w:rPr>
-          <w:rFonts w:ascii="Arial" w:hAnsi="Arial" w:cs="Arial"/>
-          <w:sz w:val="20"/>
-          <w:szCs w:val="20"/>
-        </w:rPr>
-      </w:pPr>
-      <w:r>
-        <w:rPr>
-          <w:rFonts w:ascii="Arial" w:hAnsi="Arial" w:cs="Arial"/>
-          <w:sz w:val="20"/>
-          <w:szCs w:val="20"/>
-        </w:rPr>
-        <w:t>First stable version. Previous versions were development versions.</w:t>
-      </w:r>
-    </w:p>
-    <w:p>
-      <w:pPr>
-        <w:pStyle w:val="Heading3"/>
-      </w:pPr>
-      <w:bookmarkStart w:id="57" w:name="_Toc114053141"/>
-      <w:r>
-        <w:t>Fixed</w:t>
-      </w:r>
-      <w:bookmarkEnd w:id="57"/>
+        <w:t>Information from previously added book appears in pre-populated forms</w:t>
+      </w:r>
     </w:p>
     <w:p>
       <w:pPr>
@@ -19629,7 +20294,7 @@
           <w:sz w:val="20"/>
           <w:szCs w:val="20"/>
         </w:rPr>
-        <w:t>Various performance fixes and improvements</w:t>
+        <w:t>Ok button enable logic in add new publisher or tag dialogs for add new item forms</w:t>
       </w:r>
     </w:p>
     <w:p>
@@ -19651,8 +20316,64 @@
           <w:sz w:val="20"/>
           <w:szCs w:val="20"/>
         </w:rPr>
-        <w:t>Various user interface enhancements</w:t>
-      </w:r>
+        <w:t>ISBN fields now disabled in search dialog during API requests</w:t>
+      </w:r>
+    </w:p>
+    <w:p>
+      <w:pPr>
+        <w:rPr>
+          <w:rFonts w:ascii="Arial" w:hAnsi="Arial" w:cs="Arial"/>
+          <w:sz w:val="20"/>
+          <w:szCs w:val="20"/>
+        </w:rPr>
+      </w:pPr>
+    </w:p>
+    <w:p>
+      <w:pPr>
+        <w:pStyle w:val="Heading2"/>
+      </w:pPr>
+      <w:bookmarkStart w:id="58" w:name="_Toc114780782"/>
+      <w:r>
+        <w:t>v1.2.0 – 2-4-2022</w:t>
+      </w:r>
+      <w:bookmarkEnd w:id="58"/>
+    </w:p>
+    <w:p>
+      <w:pPr>
+        <w:pStyle w:val="Heading3"/>
+      </w:pPr>
+      <w:bookmarkStart w:id="59" w:name="_Toc114780783"/>
+      <w:r>
+        <w:t>Remarks</w:t>
+      </w:r>
+      <w:bookmarkEnd w:id="59"/>
+    </w:p>
+    <w:p>
+      <w:pPr>
+        <w:rPr>
+          <w:rFonts w:ascii="Arial" w:hAnsi="Arial" w:cs="Arial"/>
+          <w:sz w:val="20"/>
+          <w:szCs w:val="20"/>
+        </w:rPr>
+      </w:pPr>
+      <w:r>
+        <w:rPr>
+          <w:rFonts w:ascii="Arial" w:hAnsi="Arial" w:cs="Arial"/>
+          <w:sz w:val="20"/>
+          <w:szCs w:val="20"/>
+        </w:rPr>
+        <w:t>First stable version. Previous versions were development versions.</w:t>
+      </w:r>
+    </w:p>
+    <w:p>
+      <w:pPr>
+        <w:pStyle w:val="Heading3"/>
+      </w:pPr>
+      <w:bookmarkStart w:id="60" w:name="_Toc114780784"/>
+      <w:r>
+        <w:t>Fixed</w:t>
+      </w:r>
+      <w:bookmarkEnd w:id="60"/>
     </w:p>
     <w:p>
       <w:pPr>
@@ -19673,7 +20394,7 @@
           <w:sz w:val="20"/>
           <w:szCs w:val="20"/>
         </w:rPr>
-        <w:t>Several memory leaks</w:t>
+        <w:t>Various performance fixes and improvements</w:t>
       </w:r>
     </w:p>
     <w:p>
@@ -19695,7 +20416,7 @@
           <w:sz w:val="20"/>
           <w:szCs w:val="20"/>
         </w:rPr>
-        <w:t>Bug with new wishlist item title and notes not being cleared after saving</w:t>
+        <w:t>Various user interface enhancements</w:t>
       </w:r>
     </w:p>
     <w:p>
@@ -19717,7 +20438,7 @@
           <w:sz w:val="20"/>
           <w:szCs w:val="20"/>
         </w:rPr>
-        <w:t>Bug with handling authors and publishers when scanning books</w:t>
+        <w:t>Several memory leaks</w:t>
       </w:r>
     </w:p>
     <w:p>
@@ -19739,7 +20460,7 @@
           <w:sz w:val="20"/>
           <w:szCs w:val="20"/>
         </w:rPr>
-        <w:t>Bug with processing ISBNs with dashes from API</w:t>
+        <w:t>Bug with new wishlist item title and notes not being cleared after saving</w:t>
       </w:r>
     </w:p>
     <w:p>
@@ -19761,44 +20482,8 @@
           <w:sz w:val="20"/>
           <w:szCs w:val="20"/>
         </w:rPr>
-        <w:t>Bugs with populating authors, tags</w:t>
-      </w:r>
-      <w:r>
-        <w:rPr>
-          <w:rFonts w:ascii="Arial" w:hAnsi="Arial" w:cs="Arial"/>
-          <w:sz w:val="20"/>
-          <w:szCs w:val="20"/>
-        </w:rPr>
-        <w:t>,</w:t>
-      </w:r>
-      <w:r>
-        <w:rPr>
-          <w:rFonts w:ascii="Arial" w:hAnsi="Arial" w:cs="Arial"/>
-          <w:sz w:val="20"/>
-          <w:szCs w:val="20"/>
-        </w:rPr>
-        <w:t xml:space="preserve"> and publishers when pre-filling add new item forms</w:t>
-      </w:r>
-    </w:p>
-    <w:p>
-      <w:pPr>
-        <w:pStyle w:val="ListParagraph"/>
-        <w:rPr>
-          <w:rFonts w:ascii="Arial" w:hAnsi="Arial" w:cs="Arial"/>
-          <w:sz w:val="20"/>
-          <w:szCs w:val="20"/>
-        </w:rPr>
-      </w:pPr>
-    </w:p>
-    <w:p>
-      <w:pPr>
-        <w:pStyle w:val="Heading3"/>
-      </w:pPr>
-      <w:bookmarkStart w:id="58" w:name="_Toc114053142"/>
-      <w:r>
-        <w:t>Added</w:t>
-      </w:r>
-      <w:bookmarkEnd w:id="58"/>
+        <w:t>Bug with handling authors and publishers when scanning books</w:t>
+      </w:r>
     </w:p>
     <w:p>
       <w:pPr>
@@ -19807,14 +20492,19 @@
           <w:ilvl w:val="0"/>
           <w:numId w:val="4"/>
         </w:numPr>
-      </w:pPr>
-      <w:r>
-        <w:rPr>
-          <w:rFonts w:ascii="Arial" w:hAnsi="Arial" w:cs="Arial"/>
-          <w:sz w:val="20"/>
-          <w:szCs w:val="20"/>
-        </w:rPr>
-        <w:t>import CSV functionality</w:t>
+        <w:rPr>
+          <w:rFonts w:ascii="Arial" w:hAnsi="Arial" w:cs="Arial"/>
+          <w:sz w:val="20"/>
+          <w:szCs w:val="20"/>
+        </w:rPr>
+      </w:pPr>
+      <w:r>
+        <w:rPr>
+          <w:rFonts w:ascii="Arial" w:hAnsi="Arial" w:cs="Arial"/>
+          <w:sz w:val="20"/>
+          <w:szCs w:val="20"/>
+        </w:rPr>
+        <w:t>Bug with processing ISBNs with dashes from API</w:t>
       </w:r>
     </w:p>
     <w:p>
@@ -19824,15 +20514,57 @@
           <w:ilvl w:val="0"/>
           <w:numId w:val="4"/>
         </w:numPr>
-      </w:pPr>
-      <w:r>
-        <w:rPr>
-          <w:rFonts w:ascii="Arial" w:hAnsi="Arial" w:cs="Arial"/>
-          <w:sz w:val="20"/>
-          <w:szCs w:val="20"/>
-        </w:rPr>
-        <w:t>export as Excel functionality</w:t>
-      </w:r>
+        <w:rPr>
+          <w:rFonts w:ascii="Arial" w:hAnsi="Arial" w:cs="Arial"/>
+          <w:sz w:val="20"/>
+          <w:szCs w:val="20"/>
+        </w:rPr>
+      </w:pPr>
+      <w:r>
+        <w:rPr>
+          <w:rFonts w:ascii="Arial" w:hAnsi="Arial" w:cs="Arial"/>
+          <w:sz w:val="20"/>
+          <w:szCs w:val="20"/>
+        </w:rPr>
+        <w:t>Bugs with populating authors, tags</w:t>
+      </w:r>
+      <w:r>
+        <w:rPr>
+          <w:rFonts w:ascii="Arial" w:hAnsi="Arial" w:cs="Arial"/>
+          <w:sz w:val="20"/>
+          <w:szCs w:val="20"/>
+        </w:rPr>
+        <w:t>,</w:t>
+      </w:r>
+      <w:r>
+        <w:rPr>
+          <w:rFonts w:ascii="Arial" w:hAnsi="Arial" w:cs="Arial"/>
+          <w:sz w:val="20"/>
+          <w:szCs w:val="20"/>
+        </w:rPr>
+        <w:t xml:space="preserve"> and publishers when pre-filling add new item forms</w:t>
+      </w:r>
+    </w:p>
+    <w:p>
+      <w:pPr>
+        <w:pStyle w:val="ListParagraph"/>
+        <w:rPr>
+          <w:rFonts w:ascii="Arial" w:hAnsi="Arial" w:cs="Arial"/>
+          <w:sz w:val="20"/>
+          <w:szCs w:val="20"/>
+        </w:rPr>
+      </w:pPr>
+    </w:p>
+    <w:p>
+      <w:pPr>
+        <w:pStyle w:val="Heading3"/>
+      </w:pPr>
+      <w:bookmarkStart w:id="61" w:name="_Toc114780785"/>
+      <w:r>
+        <w:lastRenderedPageBreak/>
+        <w:t>Added</w:t>
+      </w:r>
+      <w:bookmarkEnd w:id="61"/>
     </w:p>
     <w:p>
       <w:pPr>
@@ -19848,7 +20580,7 @@
           <w:sz w:val="20"/>
           <w:szCs w:val="20"/>
         </w:rPr>
-        <w:t>spinner when loading item data</w:t>
+        <w:t>import CSV functionality</w:t>
       </w:r>
     </w:p>
     <w:p>
@@ -19865,28 +20597,8 @@
           <w:sz w:val="20"/>
           <w:szCs w:val="20"/>
         </w:rPr>
-        <w:t>filtering for authors and publishers in add new book dialog</w:t>
-      </w:r>
-    </w:p>
-    <w:p>
-      <w:pPr>
-        <w:pStyle w:val="ListParagraph"/>
-        <w:rPr>
-          <w:rFonts w:ascii="Arial" w:hAnsi="Arial" w:cs="Arial"/>
-          <w:sz w:val="20"/>
-          <w:szCs w:val="20"/>
-        </w:rPr>
-      </w:pPr>
-    </w:p>
-    <w:p>
-      <w:pPr>
-        <w:pStyle w:val="Heading3"/>
-      </w:pPr>
-      <w:bookmarkStart w:id="59" w:name="_Toc114053143"/>
-      <w:r>
-        <w:t>Changed</w:t>
-      </w:r>
-      <w:bookmarkEnd w:id="59"/>
+        <w:t>export as Excel functionality</w:t>
+      </w:r>
     </w:p>
     <w:p>
       <w:pPr>
@@ -19895,19 +20607,14 @@
           <w:ilvl w:val="0"/>
           <w:numId w:val="4"/>
         </w:numPr>
-        <w:rPr>
-          <w:rFonts w:ascii="Arial" w:hAnsi="Arial" w:cs="Arial"/>
-          <w:sz w:val="20"/>
-          <w:szCs w:val="20"/>
-        </w:rPr>
-      </w:pPr>
-      <w:r>
-        <w:rPr>
-          <w:rFonts w:ascii="Arial" w:hAnsi="Arial" w:cs="Arial"/>
-          <w:sz w:val="20"/>
-          <w:szCs w:val="20"/>
-        </w:rPr>
-        <w:t>Restructured database to store images in a separate table</w:t>
+      </w:pPr>
+      <w:r>
+        <w:rPr>
+          <w:rFonts w:ascii="Arial" w:hAnsi="Arial" w:cs="Arial"/>
+          <w:sz w:val="20"/>
+          <w:szCs w:val="20"/>
+        </w:rPr>
+        <w:t>spinner when loading item data</w:t>
       </w:r>
     </w:p>
     <w:p>
@@ -19917,19 +20624,14 @@
           <w:ilvl w:val="0"/>
           <w:numId w:val="4"/>
         </w:numPr>
-        <w:rPr>
-          <w:rFonts w:ascii="Arial" w:hAnsi="Arial" w:cs="Arial"/>
-          <w:sz w:val="20"/>
-          <w:szCs w:val="20"/>
-        </w:rPr>
-      </w:pPr>
-      <w:r>
-        <w:rPr>
-          <w:rFonts w:ascii="Arial" w:hAnsi="Arial" w:cs="Arial"/>
-          <w:sz w:val="20"/>
-          <w:szCs w:val="20"/>
-        </w:rPr>
-        <w:t>Better error handling when searching for books using API</w:t>
+      </w:pPr>
+      <w:r>
+        <w:rPr>
+          <w:rFonts w:ascii="Arial" w:hAnsi="Arial" w:cs="Arial"/>
+          <w:sz w:val="20"/>
+          <w:szCs w:val="20"/>
+        </w:rPr>
+        <w:t>filtering for authors and publishers in add new book dialog</w:t>
       </w:r>
     </w:p>
     <w:p>
@@ -19944,23 +20646,13 @@
     </w:p>
     <w:p>
       <w:pPr>
-        <w:pStyle w:val="Heading2"/>
-      </w:pPr>
-      <w:bookmarkStart w:id="60" w:name="_Toc114053144"/>
-      <w:r>
-        <w:t>v1.1.1 – 1-3-2022</w:t>
-      </w:r>
-      <w:bookmarkEnd w:id="60"/>
-    </w:p>
-    <w:p>
-      <w:pPr>
         <w:pStyle w:val="Heading3"/>
       </w:pPr>
-      <w:bookmarkStart w:id="61" w:name="_Toc114053145"/>
-      <w:r>
-        <w:t>Fixed</w:t>
-      </w:r>
-      <w:bookmarkEnd w:id="61"/>
+      <w:bookmarkStart w:id="62" w:name="_Toc114780786"/>
+      <w:r>
+        <w:t>Changed</w:t>
+      </w:r>
+      <w:bookmarkEnd w:id="62"/>
     </w:p>
     <w:p>
       <w:pPr>
@@ -19981,18 +20673,8 @@
           <w:sz w:val="20"/>
           <w:szCs w:val="20"/>
         </w:rPr>
-        <w:t>Bug with checking if ISBN already exists when adding new book</w:t>
-      </w:r>
-    </w:p>
-    <w:p>
-      <w:pPr>
-        <w:pStyle w:val="Heading3"/>
-      </w:pPr>
-      <w:bookmarkStart w:id="62" w:name="_Toc114053146"/>
-      <w:r>
-        <w:t>Added</w:t>
-      </w:r>
-      <w:bookmarkEnd w:id="62"/>
+        <w:t>Restructured database to store images in a separate table</w:t>
+      </w:r>
     </w:p>
     <w:p>
       <w:pPr>
@@ -20013,16 +20695,26 @@
           <w:sz w:val="20"/>
           <w:szCs w:val="20"/>
         </w:rPr>
-        <w:t>Filtering for tags when adding new item</w:t>
-      </w:r>
+        <w:t>Better error handling when searching for books using API</w:t>
+      </w:r>
+    </w:p>
+    <w:p>
+      <w:pPr>
+        <w:pStyle w:val="ListParagraph"/>
+        <w:rPr>
+          <w:rFonts w:ascii="Arial" w:hAnsi="Arial" w:cs="Arial"/>
+          <w:sz w:val="20"/>
+          <w:szCs w:val="20"/>
+        </w:rPr>
+      </w:pPr>
     </w:p>
     <w:p>
       <w:pPr>
         <w:pStyle w:val="Heading2"/>
       </w:pPr>
-      <w:bookmarkStart w:id="63" w:name="_Toc114053147"/>
-      <w:r>
-        <w:t>v1.1.0 – 24-2-2022</w:t>
+      <w:bookmarkStart w:id="63" w:name="_Toc114780787"/>
+      <w:r>
+        <w:t>v1.1.1 – 1-3-2022</w:t>
       </w:r>
       <w:bookmarkEnd w:id="63"/>
     </w:p>
@@ -20030,9 +20722,9 @@
       <w:pPr>
         <w:pStyle w:val="Heading3"/>
       </w:pPr>
-      <w:bookmarkStart w:id="64" w:name="_Toc114053148"/>
-      <w:r>
-        <w:t>Added</w:t>
+      <w:bookmarkStart w:id="64" w:name="_Toc114780788"/>
+      <w:r>
+        <w:t>Fixed</w:t>
       </w:r>
       <w:bookmarkEnd w:id="64"/>
     </w:p>
@@ -20055,28 +20747,18 @@
           <w:sz w:val="20"/>
           <w:szCs w:val="20"/>
         </w:rPr>
-        <w:t>Wishlist feature</w:t>
-      </w:r>
-    </w:p>
-    <w:p>
-      <w:pPr>
-        <w:pStyle w:val="Heading2"/>
-      </w:pPr>
-      <w:bookmarkStart w:id="65" w:name="_Toc114053149"/>
-      <w:r>
-        <w:t>v1.0.1 – 30-1-2022</w:t>
+        <w:t>Bug with checking if ISBN already exists when adding new book</w:t>
+      </w:r>
+    </w:p>
+    <w:p>
+      <w:pPr>
+        <w:pStyle w:val="Heading3"/>
+      </w:pPr>
+      <w:bookmarkStart w:id="65" w:name="_Toc114780789"/>
+      <w:r>
+        <w:t>Added</w:t>
       </w:r>
       <w:bookmarkEnd w:id="65"/>
-    </w:p>
-    <w:p>
-      <w:pPr>
-        <w:pStyle w:val="Heading3"/>
-      </w:pPr>
-      <w:bookmarkStart w:id="66" w:name="_Toc114053150"/>
-      <w:r>
-        <w:t>Fixed</w:t>
-      </w:r>
-      <w:bookmarkEnd w:id="66"/>
     </w:p>
     <w:p>
       <w:pPr>
@@ -20097,8 +20779,28 @@
           <w:sz w:val="20"/>
           <w:szCs w:val="20"/>
         </w:rPr>
-        <w:t>“insufficient parameters supplied to the command” error when attempting to remove tag from media item</w:t>
-      </w:r>
+        <w:t>Filtering for tags when adding new item</w:t>
+      </w:r>
+    </w:p>
+    <w:p>
+      <w:pPr>
+        <w:pStyle w:val="Heading2"/>
+      </w:pPr>
+      <w:bookmarkStart w:id="66" w:name="_Toc114780790"/>
+      <w:r>
+        <w:t>v1.1.0 – 24-2-2022</w:t>
+      </w:r>
+      <w:bookmarkEnd w:id="66"/>
+    </w:p>
+    <w:p>
+      <w:pPr>
+        <w:pStyle w:val="Heading3"/>
+      </w:pPr>
+      <w:bookmarkStart w:id="67" w:name="_Toc114780791"/>
+      <w:r>
+        <w:t>Added</w:t>
+      </w:r>
+      <w:bookmarkEnd w:id="67"/>
     </w:p>
     <w:p>
       <w:pPr>
@@ -20119,18 +20821,28 @@
           <w:sz w:val="20"/>
           <w:szCs w:val="20"/>
         </w:rPr>
-        <w:t>Minor bugs in manage copies dialog</w:t>
-      </w:r>
+        <w:t>Wishlist feature</w:t>
+      </w:r>
+    </w:p>
+    <w:p>
+      <w:pPr>
+        <w:pStyle w:val="Heading2"/>
+      </w:pPr>
+      <w:bookmarkStart w:id="68" w:name="_Toc114780792"/>
+      <w:r>
+        <w:t>v1.0.1 – 30-1-2022</w:t>
+      </w:r>
+      <w:bookmarkEnd w:id="68"/>
     </w:p>
     <w:p>
       <w:pPr>
         <w:pStyle w:val="Heading3"/>
       </w:pPr>
-      <w:bookmarkStart w:id="67" w:name="_Toc114053151"/>
-      <w:r>
-        <w:t>Changed</w:t>
-      </w:r>
-      <w:bookmarkEnd w:id="67"/>
+      <w:bookmarkStart w:id="69" w:name="_Toc114780793"/>
+      <w:r>
+        <w:t>Fixed</w:t>
+      </w:r>
+      <w:bookmarkEnd w:id="69"/>
     </w:p>
     <w:p>
       <w:pPr>
@@ -20151,7 +20863,7 @@
           <w:sz w:val="20"/>
           <w:szCs w:val="20"/>
         </w:rPr>
-        <w:t>Increased size of tags list box in main window filters</w:t>
+        <w:t>“insufficient parameters supplied to the command” error when attempting to remove tag from media item</w:t>
       </w:r>
     </w:p>
     <w:p>
@@ -20173,18 +20885,18 @@
           <w:sz w:val="20"/>
           <w:szCs w:val="20"/>
         </w:rPr>
-        <w:t>Increased sizes of tags, authors, and publishers list boxes in add new item dialogs</w:t>
+        <w:t>Minor bugs in manage copies dialog</w:t>
       </w:r>
     </w:p>
     <w:p>
       <w:pPr>
         <w:pStyle w:val="Heading3"/>
       </w:pPr>
-      <w:bookmarkStart w:id="68" w:name="_Toc114053152"/>
-      <w:r>
-        <w:t>Removed</w:t>
-      </w:r>
-      <w:bookmarkEnd w:id="68"/>
+      <w:bookmarkStart w:id="70" w:name="_Toc114780794"/>
+      <w:r>
+        <w:t>Changed</w:t>
+      </w:r>
+      <w:bookmarkEnd w:id="70"/>
     </w:p>
     <w:p>
       <w:pPr>
@@ -20205,28 +20917,8 @@
           <w:sz w:val="20"/>
           <w:szCs w:val="20"/>
         </w:rPr>
-        <w:t>Sample data from database</w:t>
-      </w:r>
-    </w:p>
-    <w:p>
-      <w:pPr>
-        <w:pStyle w:val="Heading2"/>
-      </w:pPr>
-      <w:bookmarkStart w:id="69" w:name="_Toc114053153"/>
-      <w:r>
-        <w:t>v1.0.0 – 23-1-2022</w:t>
-      </w:r>
-      <w:bookmarkEnd w:id="69"/>
-    </w:p>
-    <w:p>
-      <w:pPr>
-        <w:pStyle w:val="Heading3"/>
-      </w:pPr>
-      <w:bookmarkStart w:id="70" w:name="_Toc114053154"/>
-      <w:r>
-        <w:t>Added</w:t>
-      </w:r>
-      <w:bookmarkEnd w:id="70"/>
+        <w:t>Increased size of tags list box in main window filters</w:t>
+      </w:r>
     </w:p>
     <w:p>
       <w:pPr>
@@ -20247,16 +20939,16 @@
           <w:sz w:val="20"/>
           <w:szCs w:val="20"/>
         </w:rPr>
-        <w:t>Manage copies feature</w:t>
+        <w:t>Increased sizes of tags, authors, and publishers list boxes in add new item dialogs</w:t>
       </w:r>
     </w:p>
     <w:p>
       <w:pPr>
         <w:pStyle w:val="Heading3"/>
       </w:pPr>
-      <w:bookmarkStart w:id="71" w:name="_Toc114053155"/>
-      <w:r>
-        <w:t>Fixed</w:t>
+      <w:bookmarkStart w:id="71" w:name="_Toc114780795"/>
+      <w:r>
+        <w:t>Removed</w:t>
       </w:r>
       <w:bookmarkEnd w:id="71"/>
     </w:p>
@@ -20279,16 +20971,16 @@
           <w:sz w:val="20"/>
           <w:szCs w:val="20"/>
         </w:rPr>
-        <w:t>Bug with processing author names in comma format while adding new book</w:t>
+        <w:t>Sample data from database</w:t>
       </w:r>
     </w:p>
     <w:p>
       <w:pPr>
         <w:pStyle w:val="Heading2"/>
       </w:pPr>
-      <w:bookmarkStart w:id="72" w:name="_Toc114053156"/>
-      <w:r>
-        <w:t>v0.9.0 – 8-1-2022</w:t>
+      <w:bookmarkStart w:id="72" w:name="_Toc114780796"/>
+      <w:r>
+        <w:t>v1.0.0 – 23-1-2022</w:t>
       </w:r>
       <w:bookmarkEnd w:id="72"/>
     </w:p>
@@ -20296,9 +20988,9 @@
       <w:pPr>
         <w:pStyle w:val="Heading3"/>
       </w:pPr>
-      <w:bookmarkStart w:id="73" w:name="_Toc114053157"/>
-      <w:r>
-        <w:t>Fixed</w:t>
+      <w:bookmarkStart w:id="73" w:name="_Toc114780797"/>
+      <w:r>
+        <w:t>Added</w:t>
       </w:r>
       <w:bookmarkEnd w:id="73"/>
     </w:p>
@@ -20321,26 +21013,16 @@
           <w:sz w:val="20"/>
           <w:szCs w:val="20"/>
         </w:rPr>
-        <w:t>Main window layout problem</w:t>
-      </w:r>
-    </w:p>
-    <w:p>
-      <w:pPr>
-        <w:pStyle w:val="ListParagraph"/>
-        <w:rPr>
-          <w:rFonts w:ascii="Arial" w:hAnsi="Arial" w:cs="Arial"/>
-          <w:sz w:val="20"/>
-          <w:szCs w:val="20"/>
-        </w:rPr>
-      </w:pPr>
+        <w:t>Manage copies feature</w:t>
+      </w:r>
     </w:p>
     <w:p>
       <w:pPr>
         <w:pStyle w:val="Heading3"/>
       </w:pPr>
-      <w:bookmarkStart w:id="74" w:name="_Toc114053158"/>
-      <w:r>
-        <w:t>Changed</w:t>
+      <w:bookmarkStart w:id="74" w:name="_Toc114780798"/>
+      <w:r>
+        <w:t>Fixed</w:t>
       </w:r>
       <w:bookmarkEnd w:id="74"/>
     </w:p>
@@ -20363,16 +21045,16 @@
           <w:sz w:val="20"/>
           <w:szCs w:val="20"/>
         </w:rPr>
-        <w:t>Minor colour changes to main window</w:t>
+        <w:t>Bug with processing author names in comma format while adding new book</w:t>
       </w:r>
     </w:p>
     <w:p>
       <w:pPr>
         <w:pStyle w:val="Heading2"/>
       </w:pPr>
-      <w:bookmarkStart w:id="75" w:name="_Toc114053159"/>
-      <w:r>
-        <w:t>v0.8.0 – 31-12-2021</w:t>
+      <w:bookmarkStart w:id="75" w:name="_Toc114780799"/>
+      <w:r>
+        <w:t>v0.9.0 – 8-1-2022</w:t>
       </w:r>
       <w:bookmarkEnd w:id="75"/>
     </w:p>
@@ -20380,9 +21062,9 @@
       <w:pPr>
         <w:pStyle w:val="Heading3"/>
       </w:pPr>
-      <w:bookmarkStart w:id="76" w:name="_Toc114053160"/>
-      <w:r>
-        <w:t>Added</w:t>
+      <w:bookmarkStart w:id="76" w:name="_Toc114780800"/>
+      <w:r>
+        <w:t>Fixed</w:t>
       </w:r>
       <w:bookmarkEnd w:id="76"/>
     </w:p>
@@ -20405,6 +21087,91 @@
           <w:sz w:val="20"/>
           <w:szCs w:val="20"/>
         </w:rPr>
+        <w:t>Main window layout problem</w:t>
+      </w:r>
+    </w:p>
+    <w:p>
+      <w:pPr>
+        <w:pStyle w:val="ListParagraph"/>
+        <w:rPr>
+          <w:rFonts w:ascii="Arial" w:hAnsi="Arial" w:cs="Arial"/>
+          <w:sz w:val="20"/>
+          <w:szCs w:val="20"/>
+        </w:rPr>
+      </w:pPr>
+    </w:p>
+    <w:p>
+      <w:pPr>
+        <w:pStyle w:val="Heading3"/>
+      </w:pPr>
+      <w:bookmarkStart w:id="77" w:name="_Toc114780801"/>
+      <w:r>
+        <w:t>Changed</w:t>
+      </w:r>
+      <w:bookmarkEnd w:id="77"/>
+    </w:p>
+    <w:p>
+      <w:pPr>
+        <w:pStyle w:val="ListParagraph"/>
+        <w:numPr>
+          <w:ilvl w:val="0"/>
+          <w:numId w:val="4"/>
+        </w:numPr>
+        <w:rPr>
+          <w:rFonts w:ascii="Arial" w:hAnsi="Arial" w:cs="Arial"/>
+          <w:sz w:val="20"/>
+          <w:szCs w:val="20"/>
+        </w:rPr>
+      </w:pPr>
+      <w:r>
+        <w:rPr>
+          <w:rFonts w:ascii="Arial" w:hAnsi="Arial" w:cs="Arial"/>
+          <w:sz w:val="20"/>
+          <w:szCs w:val="20"/>
+        </w:rPr>
+        <w:t>Minor colour changes to main window</w:t>
+      </w:r>
+    </w:p>
+    <w:p>
+      <w:pPr>
+        <w:pStyle w:val="Heading2"/>
+      </w:pPr>
+      <w:bookmarkStart w:id="78" w:name="_Toc114780802"/>
+      <w:r>
+        <w:lastRenderedPageBreak/>
+        <w:t>v0.8.0 – 31-12-2021</w:t>
+      </w:r>
+      <w:bookmarkEnd w:id="78"/>
+    </w:p>
+    <w:p>
+      <w:pPr>
+        <w:pStyle w:val="Heading3"/>
+      </w:pPr>
+      <w:bookmarkStart w:id="79" w:name="_Toc114780803"/>
+      <w:r>
+        <w:t>Added</w:t>
+      </w:r>
+      <w:bookmarkEnd w:id="79"/>
+    </w:p>
+    <w:p>
+      <w:pPr>
+        <w:pStyle w:val="ListParagraph"/>
+        <w:numPr>
+          <w:ilvl w:val="0"/>
+          <w:numId w:val="4"/>
+        </w:numPr>
+        <w:rPr>
+          <w:rFonts w:ascii="Arial" w:hAnsi="Arial" w:cs="Arial"/>
+          <w:sz w:val="20"/>
+          <w:szCs w:val="20"/>
+        </w:rPr>
+      </w:pPr>
+      <w:r>
+        <w:rPr>
+          <w:rFonts w:ascii="Arial" w:hAnsi="Arial" w:cs="Arial"/>
+          <w:sz w:val="20"/>
+          <w:szCs w:val="20"/>
+        </w:rPr>
         <w:t>Initial release</w:t>
       </w:r>
     </w:p>
@@ -20422,7 +21189,7 @@
       </w:pPr>
     </w:p>
     <w:sectPr>
-      <w:footerReference w:type="default" r:id="rId34"/>
+      <w:footerReference w:type="default" r:id="rId35"/>
       <w:pgSz w:w="11906" w:h="16838"/>
       <w:pgMar w:top="1440" w:right="1440" w:bottom="1440" w:left="1440" w:header="708" w:footer="708" w:gutter="0"/>
       <w:cols w:space="708"/>
@@ -23018,6 +23785,95 @@
     </w:lvl>
   </w:abstractNum>
   <w:abstractNum w:abstractNumId="26" w15:restartNumberingAfterBreak="0">
+    <w:nsid w:val="7AFA2274"/>
+    <w:multiLevelType w:val="hybridMultilevel"/>
+    <w:tmpl w:val="826AC194"/>
+    <w:lvl w:ilvl="0" w:tplc="57F2399C">
+      <w:start w:val="1"/>
+      <w:numFmt w:val="decimal"/>
+      <w:lvlText w:val="%1."/>
+      <w:lvlJc w:val="left"/>
+      <w:pPr>
+        <w:ind w:left="720" w:hanging="360"/>
+      </w:pPr>
+      <w:rPr>
+        <w:rFonts w:hint="default"/>
+      </w:rPr>
+    </w:lvl>
+    <w:lvl w:ilvl="1" w:tplc="0C090019" w:tentative="1">
+      <w:start w:val="1"/>
+      <w:numFmt w:val="lowerLetter"/>
+      <w:lvlText w:val="%2."/>
+      <w:lvlJc w:val="left"/>
+      <w:pPr>
+        <w:ind w:left="1440" w:hanging="360"/>
+      </w:pPr>
+    </w:lvl>
+    <w:lvl w:ilvl="2" w:tplc="0C09001B" w:tentative="1">
+      <w:start w:val="1"/>
+      <w:numFmt w:val="lowerRoman"/>
+      <w:lvlText w:val="%3."/>
+      <w:lvlJc w:val="right"/>
+      <w:pPr>
+        <w:ind w:left="2160" w:hanging="180"/>
+      </w:pPr>
+    </w:lvl>
+    <w:lvl w:ilvl="3" w:tplc="0C09000F" w:tentative="1">
+      <w:start w:val="1"/>
+      <w:numFmt w:val="decimal"/>
+      <w:lvlText w:val="%4."/>
+      <w:lvlJc w:val="left"/>
+      <w:pPr>
+        <w:ind w:left="2880" w:hanging="360"/>
+      </w:pPr>
+    </w:lvl>
+    <w:lvl w:ilvl="4" w:tplc="0C090019" w:tentative="1">
+      <w:start w:val="1"/>
+      <w:numFmt w:val="lowerLetter"/>
+      <w:lvlText w:val="%5."/>
+      <w:lvlJc w:val="left"/>
+      <w:pPr>
+        <w:ind w:left="3600" w:hanging="360"/>
+      </w:pPr>
+    </w:lvl>
+    <w:lvl w:ilvl="5" w:tplc="0C09001B" w:tentative="1">
+      <w:start w:val="1"/>
+      <w:numFmt w:val="lowerRoman"/>
+      <w:lvlText w:val="%6."/>
+      <w:lvlJc w:val="right"/>
+      <w:pPr>
+        <w:ind w:left="4320" w:hanging="180"/>
+      </w:pPr>
+    </w:lvl>
+    <w:lvl w:ilvl="6" w:tplc="0C09000F" w:tentative="1">
+      <w:start w:val="1"/>
+      <w:numFmt w:val="decimal"/>
+      <w:lvlText w:val="%7."/>
+      <w:lvlJc w:val="left"/>
+      <w:pPr>
+        <w:ind w:left="5040" w:hanging="360"/>
+      </w:pPr>
+    </w:lvl>
+    <w:lvl w:ilvl="7" w:tplc="0C090019" w:tentative="1">
+      <w:start w:val="1"/>
+      <w:numFmt w:val="lowerLetter"/>
+      <w:lvlText w:val="%8."/>
+      <w:lvlJc w:val="left"/>
+      <w:pPr>
+        <w:ind w:left="5760" w:hanging="360"/>
+      </w:pPr>
+    </w:lvl>
+    <w:lvl w:ilvl="8" w:tplc="0C09001B" w:tentative="1">
+      <w:start w:val="1"/>
+      <w:numFmt w:val="lowerRoman"/>
+      <w:lvlText w:val="%9."/>
+      <w:lvlJc w:val="right"/>
+      <w:pPr>
+        <w:ind w:left="6480" w:hanging="180"/>
+      </w:pPr>
+    </w:lvl>
+  </w:abstractNum>
+  <w:abstractNum w:abstractNumId="27" w15:restartNumberingAfterBreak="0">
     <w:nsid w:val="7BE13EE1"/>
     <w:multiLevelType w:val="hybridMultilevel"/>
     <w:tmpl w:val="1F10F1B8"/>
@@ -23106,7 +23962,7 @@
       </w:pPr>
     </w:lvl>
   </w:abstractNum>
-  <w:abstractNum w:abstractNumId="27" w15:restartNumberingAfterBreak="0">
+  <w:abstractNum w:abstractNumId="28" w15:restartNumberingAfterBreak="0">
     <w:nsid w:val="7CC15217"/>
     <w:multiLevelType w:val="hybridMultilevel"/>
     <w:tmpl w:val="8AF8BDB4"/>
@@ -23195,7 +24051,7 @@
       </w:pPr>
     </w:lvl>
   </w:abstractNum>
-  <w:abstractNum w:abstractNumId="28" w15:restartNumberingAfterBreak="0">
+  <w:abstractNum w:abstractNumId="29" w15:restartNumberingAfterBreak="0">
     <w:nsid w:val="7DB678A2"/>
     <w:multiLevelType w:val="hybridMultilevel"/>
     <w:tmpl w:val="521C9622"/>
@@ -23333,7 +24189,7 @@
     <w:abstractNumId w:val="6"/>
   </w:num>
   <w:num w:numId="17" w16cid:durableId="1826629458">
-    <w:abstractNumId w:val="27"/>
+    <w:abstractNumId w:val="28"/>
   </w:num>
   <w:num w:numId="18" w16cid:durableId="879324512">
     <w:abstractNumId w:val="7"/>
@@ -23354,13 +24210,13 @@
     <w:abstractNumId w:val="25"/>
   </w:num>
   <w:num w:numId="24" w16cid:durableId="1334843171">
-    <w:abstractNumId w:val="26"/>
+    <w:abstractNumId w:val="27"/>
   </w:num>
   <w:num w:numId="25" w16cid:durableId="1790591297">
     <w:abstractNumId w:val="16"/>
   </w:num>
   <w:num w:numId="26" w16cid:durableId="1640457321">
-    <w:abstractNumId w:val="28"/>
+    <w:abstractNumId w:val="29"/>
   </w:num>
   <w:num w:numId="27" w16cid:durableId="1153986044">
     <w:abstractNumId w:val="11"/>
@@ -23370,6 +24226,9 @@
   </w:num>
   <w:num w:numId="29" w16cid:durableId="258611163">
     <w:abstractNumId w:val="18"/>
+  </w:num>
+  <w:num w:numId="30" w16cid:durableId="352460665">
+    <w:abstractNumId w:val="26"/>
   </w:num>
 </w:numbering>
 </file>

</xml_diff>

<commit_message>
Add dialog to view item images. Update docs.
</commit_message>
<xml_diff>
--- a/docs/user/MyLibrary.docx
+++ b/docs/user/MyLibrary.docx
@@ -201,7 +201,7 @@
           <w:r>
             <w:fldChar w:fldCharType="separate"/>
           </w:r>
-          <w:hyperlink w:anchor="_Toc115818378" w:history="1">
+          <w:hyperlink w:anchor="_Toc116369147" w:history="1">
             <w:r>
               <w:rPr>
                 <w:rStyle w:val="Hyperlink"/>
@@ -243,7 +243,7 @@
                 <w:noProof/>
                 <w:webHidden/>
               </w:rPr>
-              <w:instrText xml:space="preserve"> PAGEREF _Toc115818378 \h </w:instrText>
+              <w:instrText xml:space="preserve"> PAGEREF _Toc116369147 \h </w:instrText>
             </w:r>
             <w:r>
               <w:rPr>
@@ -287,7 +287,7 @@
               <w:lang w:eastAsia="en-AU"/>
             </w:rPr>
           </w:pPr>
-          <w:hyperlink w:anchor="_Toc115818379" w:history="1">
+          <w:hyperlink w:anchor="_Toc116369148" w:history="1">
             <w:r>
               <w:rPr>
                 <w:rStyle w:val="Hyperlink"/>
@@ -329,7 +329,7 @@
                 <w:noProof/>
                 <w:webHidden/>
               </w:rPr>
-              <w:instrText xml:space="preserve"> PAGEREF _Toc115818379 \h </w:instrText>
+              <w:instrText xml:space="preserve"> PAGEREF _Toc116369148 \h </w:instrText>
             </w:r>
             <w:r>
               <w:rPr>
@@ -373,7 +373,7 @@
               <w:lang w:eastAsia="en-AU"/>
             </w:rPr>
           </w:pPr>
-          <w:hyperlink w:anchor="_Toc115818380" w:history="1">
+          <w:hyperlink w:anchor="_Toc116369149" w:history="1">
             <w:r>
               <w:rPr>
                 <w:rStyle w:val="Hyperlink"/>
@@ -415,7 +415,7 @@
                 <w:noProof/>
                 <w:webHidden/>
               </w:rPr>
-              <w:instrText xml:space="preserve"> PAGEREF _Toc115818380 \h </w:instrText>
+              <w:instrText xml:space="preserve"> PAGEREF _Toc116369149 \h </w:instrText>
             </w:r>
             <w:r>
               <w:rPr>
@@ -459,7 +459,7 @@
               <w:lang w:eastAsia="en-AU"/>
             </w:rPr>
           </w:pPr>
-          <w:hyperlink w:anchor="_Toc115818381" w:history="1">
+          <w:hyperlink w:anchor="_Toc116369150" w:history="1">
             <w:r>
               <w:rPr>
                 <w:rStyle w:val="Hyperlink"/>
@@ -501,7 +501,7 @@
                 <w:noProof/>
                 <w:webHidden/>
               </w:rPr>
-              <w:instrText xml:space="preserve"> PAGEREF _Toc115818381 \h </w:instrText>
+              <w:instrText xml:space="preserve"> PAGEREF _Toc116369150 \h </w:instrText>
             </w:r>
             <w:r>
               <w:rPr>
@@ -545,7 +545,7 @@
               <w:lang w:eastAsia="en-AU"/>
             </w:rPr>
           </w:pPr>
-          <w:hyperlink w:anchor="_Toc115818382" w:history="1">
+          <w:hyperlink w:anchor="_Toc116369151" w:history="1">
             <w:r>
               <w:rPr>
                 <w:rStyle w:val="Hyperlink"/>
@@ -587,7 +587,7 @@
                 <w:noProof/>
                 <w:webHidden/>
               </w:rPr>
-              <w:instrText xml:space="preserve"> PAGEREF _Toc115818382 \h </w:instrText>
+              <w:instrText xml:space="preserve"> PAGEREF _Toc116369151 \h </w:instrText>
             </w:r>
             <w:r>
               <w:rPr>
@@ -631,7 +631,7 @@
               <w:lang w:eastAsia="en-AU"/>
             </w:rPr>
           </w:pPr>
-          <w:hyperlink w:anchor="_Toc115818383" w:history="1">
+          <w:hyperlink w:anchor="_Toc116369152" w:history="1">
             <w:r>
               <w:rPr>
                 <w:rStyle w:val="Hyperlink"/>
@@ -673,7 +673,7 @@
                 <w:noProof/>
                 <w:webHidden/>
               </w:rPr>
-              <w:instrText xml:space="preserve"> PAGEREF _Toc115818383 \h </w:instrText>
+              <w:instrText xml:space="preserve"> PAGEREF _Toc116369152 \h </w:instrText>
             </w:r>
             <w:r>
               <w:rPr>
@@ -717,7 +717,7 @@
               <w:lang w:eastAsia="en-AU"/>
             </w:rPr>
           </w:pPr>
-          <w:hyperlink w:anchor="_Toc115818384" w:history="1">
+          <w:hyperlink w:anchor="_Toc116369153" w:history="1">
             <w:r>
               <w:rPr>
                 <w:rStyle w:val="Hyperlink"/>
@@ -759,7 +759,7 @@
                 <w:noProof/>
                 <w:webHidden/>
               </w:rPr>
-              <w:instrText xml:space="preserve"> PAGEREF _Toc115818384 \h </w:instrText>
+              <w:instrText xml:space="preserve"> PAGEREF _Toc116369153 \h </w:instrText>
             </w:r>
             <w:r>
               <w:rPr>
@@ -803,7 +803,7 @@
               <w:lang w:eastAsia="en-AU"/>
             </w:rPr>
           </w:pPr>
-          <w:hyperlink w:anchor="_Toc115818385" w:history="1">
+          <w:hyperlink w:anchor="_Toc116369154" w:history="1">
             <w:r>
               <w:rPr>
                 <w:rStyle w:val="Hyperlink"/>
@@ -845,7 +845,7 @@
                 <w:noProof/>
                 <w:webHidden/>
               </w:rPr>
-              <w:instrText xml:space="preserve"> PAGEREF _Toc115818385 \h </w:instrText>
+              <w:instrText xml:space="preserve"> PAGEREF _Toc116369154 \h </w:instrText>
             </w:r>
             <w:r>
               <w:rPr>
@@ -889,7 +889,7 @@
               <w:lang w:eastAsia="en-AU"/>
             </w:rPr>
           </w:pPr>
-          <w:hyperlink w:anchor="_Toc115818386" w:history="1">
+          <w:hyperlink w:anchor="_Toc116369155" w:history="1">
             <w:r>
               <w:rPr>
                 <w:rStyle w:val="Hyperlink"/>
@@ -931,7 +931,7 @@
                 <w:noProof/>
                 <w:webHidden/>
               </w:rPr>
-              <w:instrText xml:space="preserve"> PAGEREF _Toc115818386 \h </w:instrText>
+              <w:instrText xml:space="preserve"> PAGEREF _Toc116369155 \h </w:instrText>
             </w:r>
             <w:r>
               <w:rPr>
@@ -975,7 +975,7 @@
               <w:lang w:eastAsia="en-AU"/>
             </w:rPr>
           </w:pPr>
-          <w:hyperlink w:anchor="_Toc115818387" w:history="1">
+          <w:hyperlink w:anchor="_Toc116369156" w:history="1">
             <w:r>
               <w:rPr>
                 <w:rStyle w:val="Hyperlink"/>
@@ -1017,7 +1017,7 @@
                 <w:noProof/>
                 <w:webHidden/>
               </w:rPr>
-              <w:instrText xml:space="preserve"> PAGEREF _Toc115818387 \h </w:instrText>
+              <w:instrText xml:space="preserve"> PAGEREF _Toc116369156 \h </w:instrText>
             </w:r>
             <w:r>
               <w:rPr>
@@ -1061,7 +1061,7 @@
               <w:lang w:eastAsia="en-AU"/>
             </w:rPr>
           </w:pPr>
-          <w:hyperlink w:anchor="_Toc115818388" w:history="1">
+          <w:hyperlink w:anchor="_Toc116369157" w:history="1">
             <w:r>
               <w:rPr>
                 <w:rStyle w:val="Hyperlink"/>
@@ -1103,7 +1103,7 @@
                 <w:noProof/>
                 <w:webHidden/>
               </w:rPr>
-              <w:instrText xml:space="preserve"> PAGEREF _Toc115818388 \h </w:instrText>
+              <w:instrText xml:space="preserve"> PAGEREF _Toc116369157 \h </w:instrText>
             </w:r>
             <w:r>
               <w:rPr>
@@ -1147,7 +1147,7 @@
               <w:lang w:eastAsia="en-AU"/>
             </w:rPr>
           </w:pPr>
-          <w:hyperlink w:anchor="_Toc115818389" w:history="1">
+          <w:hyperlink w:anchor="_Toc116369158" w:history="1">
             <w:r>
               <w:rPr>
                 <w:rStyle w:val="Hyperlink"/>
@@ -1189,7 +1189,7 @@
                 <w:noProof/>
                 <w:webHidden/>
               </w:rPr>
-              <w:instrText xml:space="preserve"> PAGEREF _Toc115818389 \h </w:instrText>
+              <w:instrText xml:space="preserve"> PAGEREF _Toc116369158 \h </w:instrText>
             </w:r>
             <w:r>
               <w:rPr>
@@ -1233,7 +1233,7 @@
               <w:lang w:eastAsia="en-AU"/>
             </w:rPr>
           </w:pPr>
-          <w:hyperlink w:anchor="_Toc115818390" w:history="1">
+          <w:hyperlink w:anchor="_Toc116369159" w:history="1">
             <w:r>
               <w:rPr>
                 <w:rStyle w:val="Hyperlink"/>
@@ -1275,7 +1275,7 @@
                 <w:noProof/>
                 <w:webHidden/>
               </w:rPr>
-              <w:instrText xml:space="preserve"> PAGEREF _Toc115818390 \h </w:instrText>
+              <w:instrText xml:space="preserve"> PAGEREF _Toc116369159 \h </w:instrText>
             </w:r>
             <w:r>
               <w:rPr>
@@ -1319,7 +1319,7 @@
               <w:lang w:eastAsia="en-AU"/>
             </w:rPr>
           </w:pPr>
-          <w:hyperlink w:anchor="_Toc115818391" w:history="1">
+          <w:hyperlink w:anchor="_Toc116369160" w:history="1">
             <w:r>
               <w:rPr>
                 <w:rStyle w:val="Hyperlink"/>
@@ -1361,7 +1361,7 @@
                 <w:noProof/>
                 <w:webHidden/>
               </w:rPr>
-              <w:instrText xml:space="preserve"> PAGEREF _Toc115818391 \h </w:instrText>
+              <w:instrText xml:space="preserve"> PAGEREF _Toc116369160 \h </w:instrText>
             </w:r>
             <w:r>
               <w:rPr>
@@ -1405,7 +1405,7 @@
               <w:lang w:eastAsia="en-AU"/>
             </w:rPr>
           </w:pPr>
-          <w:hyperlink w:anchor="_Toc115818392" w:history="1">
+          <w:hyperlink w:anchor="_Toc116369161" w:history="1">
             <w:r>
               <w:rPr>
                 <w:rStyle w:val="Hyperlink"/>
@@ -1447,7 +1447,7 @@
                 <w:noProof/>
                 <w:webHidden/>
               </w:rPr>
-              <w:instrText xml:space="preserve"> PAGEREF _Toc115818392 \h </w:instrText>
+              <w:instrText xml:space="preserve"> PAGEREF _Toc116369161 \h </w:instrText>
             </w:r>
             <w:r>
               <w:rPr>
@@ -1491,7 +1491,7 @@
               <w:lang w:eastAsia="en-AU"/>
             </w:rPr>
           </w:pPr>
-          <w:hyperlink w:anchor="_Toc115818393" w:history="1">
+          <w:hyperlink w:anchor="_Toc116369162" w:history="1">
             <w:r>
               <w:rPr>
                 <w:rStyle w:val="Hyperlink"/>
@@ -1533,7 +1533,7 @@
                 <w:noProof/>
                 <w:webHidden/>
               </w:rPr>
-              <w:instrText xml:space="preserve"> PAGEREF _Toc115818393 \h </w:instrText>
+              <w:instrText xml:space="preserve"> PAGEREF _Toc116369162 \h </w:instrText>
             </w:r>
             <w:r>
               <w:rPr>
@@ -1577,7 +1577,7 @@
               <w:lang w:eastAsia="en-AU"/>
             </w:rPr>
           </w:pPr>
-          <w:hyperlink w:anchor="_Toc115818394" w:history="1">
+          <w:hyperlink w:anchor="_Toc116369163" w:history="1">
             <w:r>
               <w:rPr>
                 <w:rStyle w:val="Hyperlink"/>
@@ -1619,7 +1619,7 @@
                 <w:noProof/>
                 <w:webHidden/>
               </w:rPr>
-              <w:instrText xml:space="preserve"> PAGEREF _Toc115818394 \h </w:instrText>
+              <w:instrText xml:space="preserve"> PAGEREF _Toc116369163 \h </w:instrText>
             </w:r>
             <w:r>
               <w:rPr>
@@ -1663,7 +1663,7 @@
               <w:lang w:eastAsia="en-AU"/>
             </w:rPr>
           </w:pPr>
-          <w:hyperlink w:anchor="_Toc115818395" w:history="1">
+          <w:hyperlink w:anchor="_Toc116369164" w:history="1">
             <w:r>
               <w:rPr>
                 <w:rStyle w:val="Hyperlink"/>
@@ -1705,7 +1705,7 @@
                 <w:noProof/>
                 <w:webHidden/>
               </w:rPr>
-              <w:instrText xml:space="preserve"> PAGEREF _Toc115818395 \h </w:instrText>
+              <w:instrText xml:space="preserve"> PAGEREF _Toc116369164 \h </w:instrText>
             </w:r>
             <w:r>
               <w:rPr>
@@ -1749,7 +1749,7 @@
               <w:lang w:eastAsia="en-AU"/>
             </w:rPr>
           </w:pPr>
-          <w:hyperlink w:anchor="_Toc115818396" w:history="1">
+          <w:hyperlink w:anchor="_Toc116369165" w:history="1">
             <w:r>
               <w:rPr>
                 <w:rStyle w:val="Hyperlink"/>
@@ -1791,7 +1791,7 @@
                 <w:noProof/>
                 <w:webHidden/>
               </w:rPr>
-              <w:instrText xml:space="preserve"> PAGEREF _Toc115818396 \h </w:instrText>
+              <w:instrText xml:space="preserve"> PAGEREF _Toc116369165 \h </w:instrText>
             </w:r>
             <w:r>
               <w:rPr>
@@ -1835,7 +1835,7 @@
               <w:lang w:eastAsia="en-AU"/>
             </w:rPr>
           </w:pPr>
-          <w:hyperlink w:anchor="_Toc115818397" w:history="1">
+          <w:hyperlink w:anchor="_Toc116369166" w:history="1">
             <w:r>
               <w:rPr>
                 <w:rStyle w:val="Hyperlink"/>
@@ -1877,7 +1877,7 @@
                 <w:noProof/>
                 <w:webHidden/>
               </w:rPr>
-              <w:instrText xml:space="preserve"> PAGEREF _Toc115818397 \h </w:instrText>
+              <w:instrText xml:space="preserve"> PAGEREF _Toc116369166 \h </w:instrText>
             </w:r>
             <w:r>
               <w:rPr>
@@ -1921,7 +1921,7 @@
               <w:lang w:eastAsia="en-AU"/>
             </w:rPr>
           </w:pPr>
-          <w:hyperlink w:anchor="_Toc115818398" w:history="1">
+          <w:hyperlink w:anchor="_Toc116369167" w:history="1">
             <w:r>
               <w:rPr>
                 <w:rStyle w:val="Hyperlink"/>
@@ -1963,7 +1963,7 @@
                 <w:noProof/>
                 <w:webHidden/>
               </w:rPr>
-              <w:instrText xml:space="preserve"> PAGEREF _Toc115818398 \h </w:instrText>
+              <w:instrText xml:space="preserve"> PAGEREF _Toc116369167 \h </w:instrText>
             </w:r>
             <w:r>
               <w:rPr>
@@ -2007,7 +2007,7 @@
               <w:lang w:eastAsia="en-AU"/>
             </w:rPr>
           </w:pPr>
-          <w:hyperlink w:anchor="_Toc115818399" w:history="1">
+          <w:hyperlink w:anchor="_Toc116369168" w:history="1">
             <w:r>
               <w:rPr>
                 <w:rStyle w:val="Hyperlink"/>
@@ -2049,7 +2049,7 @@
                 <w:noProof/>
                 <w:webHidden/>
               </w:rPr>
-              <w:instrText xml:space="preserve"> PAGEREF _Toc115818399 \h </w:instrText>
+              <w:instrText xml:space="preserve"> PAGEREF _Toc116369168 \h </w:instrText>
             </w:r>
             <w:r>
               <w:rPr>
@@ -2093,7 +2093,7 @@
               <w:lang w:eastAsia="en-AU"/>
             </w:rPr>
           </w:pPr>
-          <w:hyperlink w:anchor="_Toc115818400" w:history="1">
+          <w:hyperlink w:anchor="_Toc116369169" w:history="1">
             <w:r>
               <w:rPr>
                 <w:rStyle w:val="Hyperlink"/>
@@ -2135,7 +2135,7 @@
                 <w:noProof/>
                 <w:webHidden/>
               </w:rPr>
-              <w:instrText xml:space="preserve"> PAGEREF _Toc115818400 \h </w:instrText>
+              <w:instrText xml:space="preserve"> PAGEREF _Toc116369169 \h </w:instrText>
             </w:r>
             <w:r>
               <w:rPr>
@@ -2179,7 +2179,7 @@
               <w:lang w:eastAsia="en-AU"/>
             </w:rPr>
           </w:pPr>
-          <w:hyperlink w:anchor="_Toc115818401" w:history="1">
+          <w:hyperlink w:anchor="_Toc116369170" w:history="1">
             <w:r>
               <w:rPr>
                 <w:rStyle w:val="Hyperlink"/>
@@ -2221,7 +2221,7 @@
                 <w:noProof/>
                 <w:webHidden/>
               </w:rPr>
-              <w:instrText xml:space="preserve"> PAGEREF _Toc115818401 \h </w:instrText>
+              <w:instrText xml:space="preserve"> PAGEREF _Toc116369170 \h </w:instrText>
             </w:r>
             <w:r>
               <w:rPr>
@@ -2265,7 +2265,7 @@
               <w:lang w:eastAsia="en-AU"/>
             </w:rPr>
           </w:pPr>
-          <w:hyperlink w:anchor="_Toc115818402" w:history="1">
+          <w:hyperlink w:anchor="_Toc116369171" w:history="1">
             <w:r>
               <w:rPr>
                 <w:rStyle w:val="Hyperlink"/>
@@ -2307,7 +2307,7 @@
                 <w:noProof/>
                 <w:webHidden/>
               </w:rPr>
-              <w:instrText xml:space="preserve"> PAGEREF _Toc115818402 \h </w:instrText>
+              <w:instrText xml:space="preserve"> PAGEREF _Toc116369171 \h </w:instrText>
             </w:r>
             <w:r>
               <w:rPr>
@@ -2351,7 +2351,7 @@
               <w:lang w:eastAsia="en-AU"/>
             </w:rPr>
           </w:pPr>
-          <w:hyperlink w:anchor="_Toc115818403" w:history="1">
+          <w:hyperlink w:anchor="_Toc116369172" w:history="1">
             <w:r>
               <w:rPr>
                 <w:rStyle w:val="Hyperlink"/>
@@ -2393,7 +2393,7 @@
                 <w:noProof/>
                 <w:webHidden/>
               </w:rPr>
-              <w:instrText xml:space="preserve"> PAGEREF _Toc115818403 \h </w:instrText>
+              <w:instrText xml:space="preserve"> PAGEREF _Toc116369172 \h </w:instrText>
             </w:r>
             <w:r>
               <w:rPr>
@@ -2437,7 +2437,7 @@
               <w:lang w:eastAsia="en-AU"/>
             </w:rPr>
           </w:pPr>
-          <w:hyperlink w:anchor="_Toc115818404" w:history="1">
+          <w:hyperlink w:anchor="_Toc116369173" w:history="1">
             <w:r>
               <w:rPr>
                 <w:rStyle w:val="Hyperlink"/>
@@ -2479,7 +2479,7 @@
                 <w:noProof/>
                 <w:webHidden/>
               </w:rPr>
-              <w:instrText xml:space="preserve"> PAGEREF _Toc115818404 \h </w:instrText>
+              <w:instrText xml:space="preserve"> PAGEREF _Toc116369173 \h </w:instrText>
             </w:r>
             <w:r>
               <w:rPr>
@@ -2523,7 +2523,7 @@
               <w:lang w:eastAsia="en-AU"/>
             </w:rPr>
           </w:pPr>
-          <w:hyperlink w:anchor="_Toc115818405" w:history="1">
+          <w:hyperlink w:anchor="_Toc116369174" w:history="1">
             <w:r>
               <w:rPr>
                 <w:rStyle w:val="Hyperlink"/>
@@ -2565,7 +2565,7 @@
                 <w:noProof/>
                 <w:webHidden/>
               </w:rPr>
-              <w:instrText xml:space="preserve"> PAGEREF _Toc115818405 \h </w:instrText>
+              <w:instrText xml:space="preserve"> PAGEREF _Toc116369174 \h </w:instrText>
             </w:r>
             <w:r>
               <w:rPr>
@@ -2609,7 +2609,7 @@
               <w:lang w:eastAsia="en-AU"/>
             </w:rPr>
           </w:pPr>
-          <w:hyperlink w:anchor="_Toc115818406" w:history="1">
+          <w:hyperlink w:anchor="_Toc116369175" w:history="1">
             <w:r>
               <w:rPr>
                 <w:rStyle w:val="Hyperlink"/>
@@ -2651,7 +2651,7 @@
                 <w:noProof/>
                 <w:webHidden/>
               </w:rPr>
-              <w:instrText xml:space="preserve"> PAGEREF _Toc115818406 \h </w:instrText>
+              <w:instrText xml:space="preserve"> PAGEREF _Toc116369175 \h </w:instrText>
             </w:r>
             <w:r>
               <w:rPr>
@@ -2695,7 +2695,7 @@
               <w:lang w:eastAsia="en-AU"/>
             </w:rPr>
           </w:pPr>
-          <w:hyperlink w:anchor="_Toc115818407" w:history="1">
+          <w:hyperlink w:anchor="_Toc116369176" w:history="1">
             <w:r>
               <w:rPr>
                 <w:rStyle w:val="Hyperlink"/>
@@ -2737,7 +2737,7 @@
                 <w:noProof/>
                 <w:webHidden/>
               </w:rPr>
-              <w:instrText xml:space="preserve"> PAGEREF _Toc115818407 \h </w:instrText>
+              <w:instrText xml:space="preserve"> PAGEREF _Toc116369176 \h </w:instrText>
             </w:r>
             <w:r>
               <w:rPr>
@@ -2781,7 +2781,7 @@
               <w:lang w:eastAsia="en-AU"/>
             </w:rPr>
           </w:pPr>
-          <w:hyperlink w:anchor="_Toc115818408" w:history="1">
+          <w:hyperlink w:anchor="_Toc116369177" w:history="1">
             <w:r>
               <w:rPr>
                 <w:rStyle w:val="Hyperlink"/>
@@ -2823,7 +2823,7 @@
                 <w:noProof/>
                 <w:webHidden/>
               </w:rPr>
-              <w:instrText xml:space="preserve"> PAGEREF _Toc115818408 \h </w:instrText>
+              <w:instrText xml:space="preserve"> PAGEREF _Toc116369177 \h </w:instrText>
             </w:r>
             <w:r>
               <w:rPr>
@@ -2867,7 +2867,7 @@
               <w:lang w:eastAsia="en-AU"/>
             </w:rPr>
           </w:pPr>
-          <w:hyperlink w:anchor="_Toc115818409" w:history="1">
+          <w:hyperlink w:anchor="_Toc116369178" w:history="1">
             <w:r>
               <w:rPr>
                 <w:rStyle w:val="Hyperlink"/>
@@ -2909,7 +2909,7 @@
                 <w:noProof/>
                 <w:webHidden/>
               </w:rPr>
-              <w:instrText xml:space="preserve"> PAGEREF _Toc115818409 \h </w:instrText>
+              <w:instrText xml:space="preserve"> PAGEREF _Toc116369178 \h </w:instrText>
             </w:r>
             <w:r>
               <w:rPr>
@@ -2953,7 +2953,7 @@
               <w:lang w:eastAsia="en-AU"/>
             </w:rPr>
           </w:pPr>
-          <w:hyperlink w:anchor="_Toc115818410" w:history="1">
+          <w:hyperlink w:anchor="_Toc116369179" w:history="1">
             <w:r>
               <w:rPr>
                 <w:rStyle w:val="Hyperlink"/>
@@ -2995,7 +2995,7 @@
                 <w:noProof/>
                 <w:webHidden/>
               </w:rPr>
-              <w:instrText xml:space="preserve"> PAGEREF _Toc115818410 \h </w:instrText>
+              <w:instrText xml:space="preserve"> PAGEREF _Toc116369179 \h </w:instrText>
             </w:r>
             <w:r>
               <w:rPr>
@@ -3039,7 +3039,7 @@
               <w:lang w:eastAsia="en-AU"/>
             </w:rPr>
           </w:pPr>
-          <w:hyperlink w:anchor="_Toc115818411" w:history="1">
+          <w:hyperlink w:anchor="_Toc116369180" w:history="1">
             <w:r>
               <w:rPr>
                 <w:rStyle w:val="Hyperlink"/>
@@ -3081,7 +3081,7 @@
                 <w:noProof/>
                 <w:webHidden/>
               </w:rPr>
-              <w:instrText xml:space="preserve"> PAGEREF _Toc115818411 \h </w:instrText>
+              <w:instrText xml:space="preserve"> PAGEREF _Toc116369180 \h </w:instrText>
             </w:r>
             <w:r>
               <w:rPr>
@@ -3125,7 +3125,7 @@
               <w:lang w:eastAsia="en-AU"/>
             </w:rPr>
           </w:pPr>
-          <w:hyperlink w:anchor="_Toc115818412" w:history="1">
+          <w:hyperlink w:anchor="_Toc116369181" w:history="1">
             <w:r>
               <w:rPr>
                 <w:rStyle w:val="Hyperlink"/>
@@ -3167,7 +3167,7 @@
                 <w:noProof/>
                 <w:webHidden/>
               </w:rPr>
-              <w:instrText xml:space="preserve"> PAGEREF _Toc115818412 \h </w:instrText>
+              <w:instrText xml:space="preserve"> PAGEREF _Toc116369181 \h </w:instrText>
             </w:r>
             <w:r>
               <w:rPr>
@@ -3211,7 +3211,7 @@
               <w:lang w:eastAsia="en-AU"/>
             </w:rPr>
           </w:pPr>
-          <w:hyperlink w:anchor="_Toc115818413" w:history="1">
+          <w:hyperlink w:anchor="_Toc116369182" w:history="1">
             <w:r>
               <w:rPr>
                 <w:rStyle w:val="Hyperlink"/>
@@ -3253,7 +3253,7 @@
                 <w:noProof/>
                 <w:webHidden/>
               </w:rPr>
-              <w:instrText xml:space="preserve"> PAGEREF _Toc115818413 \h </w:instrText>
+              <w:instrText xml:space="preserve"> PAGEREF _Toc116369182 \h </w:instrText>
             </w:r>
             <w:r>
               <w:rPr>
@@ -3297,7 +3297,7 @@
               <w:lang w:eastAsia="en-AU"/>
             </w:rPr>
           </w:pPr>
-          <w:hyperlink w:anchor="_Toc115818414" w:history="1">
+          <w:hyperlink w:anchor="_Toc116369183" w:history="1">
             <w:r>
               <w:rPr>
                 <w:rStyle w:val="Hyperlink"/>
@@ -3339,7 +3339,7 @@
                 <w:noProof/>
                 <w:webHidden/>
               </w:rPr>
-              <w:instrText xml:space="preserve"> PAGEREF _Toc115818414 \h </w:instrText>
+              <w:instrText xml:space="preserve"> PAGEREF _Toc116369183 \h </w:instrText>
             </w:r>
             <w:r>
               <w:rPr>
@@ -3383,7 +3383,7 @@
               <w:lang w:eastAsia="en-AU"/>
             </w:rPr>
           </w:pPr>
-          <w:hyperlink w:anchor="_Toc115818415" w:history="1">
+          <w:hyperlink w:anchor="_Toc116369184" w:history="1">
             <w:r>
               <w:rPr>
                 <w:rStyle w:val="Hyperlink"/>
@@ -3425,7 +3425,7 @@
                 <w:noProof/>
                 <w:webHidden/>
               </w:rPr>
-              <w:instrText xml:space="preserve"> PAGEREF _Toc115818415 \h </w:instrText>
+              <w:instrText xml:space="preserve"> PAGEREF _Toc116369184 \h </w:instrText>
             </w:r>
             <w:r>
               <w:rPr>
@@ -3469,7 +3469,7 @@
               <w:lang w:eastAsia="en-AU"/>
             </w:rPr>
           </w:pPr>
-          <w:hyperlink w:anchor="_Toc115818416" w:history="1">
+          <w:hyperlink w:anchor="_Toc116369185" w:history="1">
             <w:r>
               <w:rPr>
                 <w:rStyle w:val="Hyperlink"/>
@@ -3511,7 +3511,7 @@
                 <w:noProof/>
                 <w:webHidden/>
               </w:rPr>
-              <w:instrText xml:space="preserve"> PAGEREF _Toc115818416 \h </w:instrText>
+              <w:instrText xml:space="preserve"> PAGEREF _Toc116369185 \h </w:instrText>
             </w:r>
             <w:r>
               <w:rPr>
@@ -3555,7 +3555,7 @@
               <w:lang w:eastAsia="en-AU"/>
             </w:rPr>
           </w:pPr>
-          <w:hyperlink w:anchor="_Toc115818417" w:history="1">
+          <w:hyperlink w:anchor="_Toc116369186" w:history="1">
             <w:r>
               <w:rPr>
                 <w:rStyle w:val="Hyperlink"/>
@@ -3597,7 +3597,7 @@
                 <w:noProof/>
                 <w:webHidden/>
               </w:rPr>
-              <w:instrText xml:space="preserve"> PAGEREF _Toc115818417 \h </w:instrText>
+              <w:instrText xml:space="preserve"> PAGEREF _Toc116369186 \h </w:instrText>
             </w:r>
             <w:r>
               <w:rPr>
@@ -3641,7 +3641,7 @@
               <w:lang w:eastAsia="en-AU"/>
             </w:rPr>
           </w:pPr>
-          <w:hyperlink w:anchor="_Toc115818418" w:history="1">
+          <w:hyperlink w:anchor="_Toc116369187" w:history="1">
             <w:r>
               <w:rPr>
                 <w:rStyle w:val="Hyperlink"/>
@@ -3683,7 +3683,7 @@
                 <w:noProof/>
                 <w:webHidden/>
               </w:rPr>
-              <w:instrText xml:space="preserve"> PAGEREF _Toc115818418 \h </w:instrText>
+              <w:instrText xml:space="preserve"> PAGEREF _Toc116369187 \h </w:instrText>
             </w:r>
             <w:r>
               <w:rPr>
@@ -3727,7 +3727,7 @@
               <w:lang w:eastAsia="en-AU"/>
             </w:rPr>
           </w:pPr>
-          <w:hyperlink w:anchor="_Toc115818419" w:history="1">
+          <w:hyperlink w:anchor="_Toc116369188" w:history="1">
             <w:r>
               <w:rPr>
                 <w:rStyle w:val="Hyperlink"/>
@@ -3769,7 +3769,7 @@
                 <w:noProof/>
                 <w:webHidden/>
               </w:rPr>
-              <w:instrText xml:space="preserve"> PAGEREF _Toc115818419 \h </w:instrText>
+              <w:instrText xml:space="preserve"> PAGEREF _Toc116369188 \h </w:instrText>
             </w:r>
             <w:r>
               <w:rPr>
@@ -3813,7 +3813,7 @@
               <w:lang w:eastAsia="en-AU"/>
             </w:rPr>
           </w:pPr>
-          <w:hyperlink w:anchor="_Toc115818420" w:history="1">
+          <w:hyperlink w:anchor="_Toc116369189" w:history="1">
             <w:r>
               <w:rPr>
                 <w:rStyle w:val="Hyperlink"/>
@@ -3855,7 +3855,7 @@
                 <w:noProof/>
                 <w:webHidden/>
               </w:rPr>
-              <w:instrText xml:space="preserve"> PAGEREF _Toc115818420 \h </w:instrText>
+              <w:instrText xml:space="preserve"> PAGEREF _Toc116369189 \h </w:instrText>
             </w:r>
             <w:r>
               <w:rPr>
@@ -3899,7 +3899,7 @@
               <w:lang w:eastAsia="en-AU"/>
             </w:rPr>
           </w:pPr>
-          <w:hyperlink w:anchor="_Toc115818421" w:history="1">
+          <w:hyperlink w:anchor="_Toc116369190" w:history="1">
             <w:r>
               <w:rPr>
                 <w:rStyle w:val="Hyperlink"/>
@@ -3941,7 +3941,7 @@
                 <w:noProof/>
                 <w:webHidden/>
               </w:rPr>
-              <w:instrText xml:space="preserve"> PAGEREF _Toc115818421 \h </w:instrText>
+              <w:instrText xml:space="preserve"> PAGEREF _Toc116369190 \h </w:instrText>
             </w:r>
             <w:r>
               <w:rPr>
@@ -3985,7 +3985,7 @@
               <w:lang w:eastAsia="en-AU"/>
             </w:rPr>
           </w:pPr>
-          <w:hyperlink w:anchor="_Toc115818422" w:history="1">
+          <w:hyperlink w:anchor="_Toc116369191" w:history="1">
             <w:r>
               <w:rPr>
                 <w:rStyle w:val="Hyperlink"/>
@@ -4027,7 +4027,7 @@
                 <w:noProof/>
                 <w:webHidden/>
               </w:rPr>
-              <w:instrText xml:space="preserve"> PAGEREF _Toc115818422 \h </w:instrText>
+              <w:instrText xml:space="preserve"> PAGEREF _Toc116369191 \h </w:instrText>
             </w:r>
             <w:r>
               <w:rPr>
@@ -4071,7 +4071,7 @@
               <w:lang w:eastAsia="en-AU"/>
             </w:rPr>
           </w:pPr>
-          <w:hyperlink w:anchor="_Toc115818423" w:history="1">
+          <w:hyperlink w:anchor="_Toc116369192" w:history="1">
             <w:r>
               <w:rPr>
                 <w:rStyle w:val="Hyperlink"/>
@@ -4113,7 +4113,7 @@
                 <w:noProof/>
                 <w:webHidden/>
               </w:rPr>
-              <w:instrText xml:space="preserve"> PAGEREF _Toc115818423 \h </w:instrText>
+              <w:instrText xml:space="preserve"> PAGEREF _Toc116369192 \h </w:instrText>
             </w:r>
             <w:r>
               <w:rPr>
@@ -4157,7 +4157,7 @@
               <w:lang w:eastAsia="en-AU"/>
             </w:rPr>
           </w:pPr>
-          <w:hyperlink w:anchor="_Toc115818424" w:history="1">
+          <w:hyperlink w:anchor="_Toc116369193" w:history="1">
             <w:r>
               <w:rPr>
                 <w:rStyle w:val="Hyperlink"/>
@@ -4199,7 +4199,7 @@
                 <w:noProof/>
                 <w:webHidden/>
               </w:rPr>
-              <w:instrText xml:space="preserve"> PAGEREF _Toc115818424 \h </w:instrText>
+              <w:instrText xml:space="preserve"> PAGEREF _Toc116369193 \h </w:instrText>
             </w:r>
             <w:r>
               <w:rPr>
@@ -4243,7 +4243,7 @@
               <w:lang w:eastAsia="en-AU"/>
             </w:rPr>
           </w:pPr>
-          <w:hyperlink w:anchor="_Toc115818425" w:history="1">
+          <w:hyperlink w:anchor="_Toc116369194" w:history="1">
             <w:r>
               <w:rPr>
                 <w:rStyle w:val="Hyperlink"/>
@@ -4285,7 +4285,7 @@
                 <w:noProof/>
                 <w:webHidden/>
               </w:rPr>
-              <w:instrText xml:space="preserve"> PAGEREF _Toc115818425 \h </w:instrText>
+              <w:instrText xml:space="preserve"> PAGEREF _Toc116369194 \h </w:instrText>
             </w:r>
             <w:r>
               <w:rPr>
@@ -4329,7 +4329,7 @@
               <w:lang w:eastAsia="en-AU"/>
             </w:rPr>
           </w:pPr>
-          <w:hyperlink w:anchor="_Toc115818426" w:history="1">
+          <w:hyperlink w:anchor="_Toc116369195" w:history="1">
             <w:r>
               <w:rPr>
                 <w:rStyle w:val="Hyperlink"/>
@@ -4371,7 +4371,7 @@
                 <w:noProof/>
                 <w:webHidden/>
               </w:rPr>
-              <w:instrText xml:space="preserve"> PAGEREF _Toc115818426 \h </w:instrText>
+              <w:instrText xml:space="preserve"> PAGEREF _Toc116369195 \h </w:instrText>
             </w:r>
             <w:r>
               <w:rPr>
@@ -4415,7 +4415,7 @@
               <w:lang w:eastAsia="en-AU"/>
             </w:rPr>
           </w:pPr>
-          <w:hyperlink w:anchor="_Toc115818427" w:history="1">
+          <w:hyperlink w:anchor="_Toc116369196" w:history="1">
             <w:r>
               <w:rPr>
                 <w:rStyle w:val="Hyperlink"/>
@@ -4457,7 +4457,7 @@
                 <w:noProof/>
                 <w:webHidden/>
               </w:rPr>
-              <w:instrText xml:space="preserve"> PAGEREF _Toc115818427 \h </w:instrText>
+              <w:instrText xml:space="preserve"> PAGEREF _Toc116369196 \h </w:instrText>
             </w:r>
             <w:r>
               <w:rPr>
@@ -4501,7 +4501,7 @@
               <w:lang w:eastAsia="en-AU"/>
             </w:rPr>
           </w:pPr>
-          <w:hyperlink w:anchor="_Toc115818428" w:history="1">
+          <w:hyperlink w:anchor="_Toc116369197" w:history="1">
             <w:r>
               <w:rPr>
                 <w:rStyle w:val="Hyperlink"/>
@@ -4543,7 +4543,7 @@
                 <w:noProof/>
                 <w:webHidden/>
               </w:rPr>
-              <w:instrText xml:space="preserve"> PAGEREF _Toc115818428 \h </w:instrText>
+              <w:instrText xml:space="preserve"> PAGEREF _Toc116369197 \h </w:instrText>
             </w:r>
             <w:r>
               <w:rPr>
@@ -4587,7 +4587,7 @@
               <w:lang w:eastAsia="en-AU"/>
             </w:rPr>
           </w:pPr>
-          <w:hyperlink w:anchor="_Toc115818429" w:history="1">
+          <w:hyperlink w:anchor="_Toc116369198" w:history="1">
             <w:r>
               <w:rPr>
                 <w:rStyle w:val="Hyperlink"/>
@@ -4629,7 +4629,7 @@
                 <w:noProof/>
                 <w:webHidden/>
               </w:rPr>
-              <w:instrText xml:space="preserve"> PAGEREF _Toc115818429 \h </w:instrText>
+              <w:instrText xml:space="preserve"> PAGEREF _Toc116369198 \h </w:instrText>
             </w:r>
             <w:r>
               <w:rPr>
@@ -4673,7 +4673,7 @@
               <w:lang w:eastAsia="en-AU"/>
             </w:rPr>
           </w:pPr>
-          <w:hyperlink w:anchor="_Toc115818430" w:history="1">
+          <w:hyperlink w:anchor="_Toc116369199" w:history="1">
             <w:r>
               <w:rPr>
                 <w:rStyle w:val="Hyperlink"/>
@@ -4715,7 +4715,7 @@
                 <w:noProof/>
                 <w:webHidden/>
               </w:rPr>
-              <w:instrText xml:space="preserve"> PAGEREF _Toc115818430 \h </w:instrText>
+              <w:instrText xml:space="preserve"> PAGEREF _Toc116369199 \h </w:instrText>
             </w:r>
             <w:r>
               <w:rPr>
@@ -4759,7 +4759,7 @@
               <w:lang w:eastAsia="en-AU"/>
             </w:rPr>
           </w:pPr>
-          <w:hyperlink w:anchor="_Toc115818431" w:history="1">
+          <w:hyperlink w:anchor="_Toc116369200" w:history="1">
             <w:r>
               <w:rPr>
                 <w:rStyle w:val="Hyperlink"/>
@@ -4801,7 +4801,7 @@
                 <w:noProof/>
                 <w:webHidden/>
               </w:rPr>
-              <w:instrText xml:space="preserve"> PAGEREF _Toc115818431 \h </w:instrText>
+              <w:instrText xml:space="preserve"> PAGEREF _Toc116369200 \h </w:instrText>
             </w:r>
             <w:r>
               <w:rPr>
@@ -4845,7 +4845,7 @@
               <w:lang w:eastAsia="en-AU"/>
             </w:rPr>
           </w:pPr>
-          <w:hyperlink w:anchor="_Toc115818432" w:history="1">
+          <w:hyperlink w:anchor="_Toc116369201" w:history="1">
             <w:r>
               <w:rPr>
                 <w:rStyle w:val="Hyperlink"/>
@@ -4887,7 +4887,7 @@
                 <w:noProof/>
                 <w:webHidden/>
               </w:rPr>
-              <w:instrText xml:space="preserve"> PAGEREF _Toc115818432 \h </w:instrText>
+              <w:instrText xml:space="preserve"> PAGEREF _Toc116369201 \h </w:instrText>
             </w:r>
             <w:r>
               <w:rPr>
@@ -4931,7 +4931,7 @@
               <w:lang w:eastAsia="en-AU"/>
             </w:rPr>
           </w:pPr>
-          <w:hyperlink w:anchor="_Toc115818433" w:history="1">
+          <w:hyperlink w:anchor="_Toc116369202" w:history="1">
             <w:r>
               <w:rPr>
                 <w:rStyle w:val="Hyperlink"/>
@@ -4973,7 +4973,7 @@
                 <w:noProof/>
                 <w:webHidden/>
               </w:rPr>
-              <w:instrText xml:space="preserve"> PAGEREF _Toc115818433 \h </w:instrText>
+              <w:instrText xml:space="preserve"> PAGEREF _Toc116369202 \h </w:instrText>
             </w:r>
             <w:r>
               <w:rPr>
@@ -5017,7 +5017,7 @@
               <w:lang w:eastAsia="en-AU"/>
             </w:rPr>
           </w:pPr>
-          <w:hyperlink w:anchor="_Toc115818434" w:history="1">
+          <w:hyperlink w:anchor="_Toc116369203" w:history="1">
             <w:r>
               <w:rPr>
                 <w:rStyle w:val="Hyperlink"/>
@@ -5059,7 +5059,7 @@
                 <w:noProof/>
                 <w:webHidden/>
               </w:rPr>
-              <w:instrText xml:space="preserve"> PAGEREF _Toc115818434 \h </w:instrText>
+              <w:instrText xml:space="preserve"> PAGEREF _Toc116369203 \h </w:instrText>
             </w:r>
             <w:r>
               <w:rPr>
@@ -5103,7 +5103,7 @@
               <w:lang w:eastAsia="en-AU"/>
             </w:rPr>
           </w:pPr>
-          <w:hyperlink w:anchor="_Toc115818435" w:history="1">
+          <w:hyperlink w:anchor="_Toc116369204" w:history="1">
             <w:r>
               <w:rPr>
                 <w:rStyle w:val="Hyperlink"/>
@@ -5145,7 +5145,7 @@
                 <w:noProof/>
                 <w:webHidden/>
               </w:rPr>
-              <w:instrText xml:space="preserve"> PAGEREF _Toc115818435 \h </w:instrText>
+              <w:instrText xml:space="preserve"> PAGEREF _Toc116369204 \h </w:instrText>
             </w:r>
             <w:r>
               <w:rPr>
@@ -5189,7 +5189,7 @@
               <w:lang w:eastAsia="en-AU"/>
             </w:rPr>
           </w:pPr>
-          <w:hyperlink w:anchor="_Toc115818436" w:history="1">
+          <w:hyperlink w:anchor="_Toc116369205" w:history="1">
             <w:r>
               <w:rPr>
                 <w:rStyle w:val="Hyperlink"/>
@@ -5231,7 +5231,7 @@
                 <w:noProof/>
                 <w:webHidden/>
               </w:rPr>
-              <w:instrText xml:space="preserve"> PAGEREF _Toc115818436 \h </w:instrText>
+              <w:instrText xml:space="preserve"> PAGEREF _Toc116369205 \h </w:instrText>
             </w:r>
             <w:r>
               <w:rPr>
@@ -5275,7 +5275,7 @@
               <w:lang w:eastAsia="en-AU"/>
             </w:rPr>
           </w:pPr>
-          <w:hyperlink w:anchor="_Toc115818437" w:history="1">
+          <w:hyperlink w:anchor="_Toc116369206" w:history="1">
             <w:r>
               <w:rPr>
                 <w:rStyle w:val="Hyperlink"/>
@@ -5317,7 +5317,7 @@
                 <w:noProof/>
                 <w:webHidden/>
               </w:rPr>
-              <w:instrText xml:space="preserve"> PAGEREF _Toc115818437 \h </w:instrText>
+              <w:instrText xml:space="preserve"> PAGEREF _Toc116369206 \h </w:instrText>
             </w:r>
             <w:r>
               <w:rPr>
@@ -5361,7 +5361,7 @@
               <w:lang w:eastAsia="en-AU"/>
             </w:rPr>
           </w:pPr>
-          <w:hyperlink w:anchor="_Toc115818438" w:history="1">
+          <w:hyperlink w:anchor="_Toc116369207" w:history="1">
             <w:r>
               <w:rPr>
                 <w:rStyle w:val="Hyperlink"/>
@@ -5403,7 +5403,7 @@
                 <w:noProof/>
                 <w:webHidden/>
               </w:rPr>
-              <w:instrText xml:space="preserve"> PAGEREF _Toc115818438 \h </w:instrText>
+              <w:instrText xml:space="preserve"> PAGEREF _Toc116369207 \h </w:instrText>
             </w:r>
             <w:r>
               <w:rPr>
@@ -5447,7 +5447,7 @@
               <w:lang w:eastAsia="en-AU"/>
             </w:rPr>
           </w:pPr>
-          <w:hyperlink w:anchor="_Toc115818439" w:history="1">
+          <w:hyperlink w:anchor="_Toc116369208" w:history="1">
             <w:r>
               <w:rPr>
                 <w:rStyle w:val="Hyperlink"/>
@@ -5489,7 +5489,7 @@
                 <w:noProof/>
                 <w:webHidden/>
               </w:rPr>
-              <w:instrText xml:space="preserve"> PAGEREF _Toc115818439 \h </w:instrText>
+              <w:instrText xml:space="preserve"> PAGEREF _Toc116369208 \h </w:instrText>
             </w:r>
             <w:r>
               <w:rPr>
@@ -5533,7 +5533,7 @@
               <w:lang w:eastAsia="en-AU"/>
             </w:rPr>
           </w:pPr>
-          <w:hyperlink w:anchor="_Toc115818440" w:history="1">
+          <w:hyperlink w:anchor="_Toc116369209" w:history="1">
             <w:r>
               <w:rPr>
                 <w:rStyle w:val="Hyperlink"/>
@@ -5575,7 +5575,7 @@
                 <w:noProof/>
                 <w:webHidden/>
               </w:rPr>
-              <w:instrText xml:space="preserve"> PAGEREF _Toc115818440 \h </w:instrText>
+              <w:instrText xml:space="preserve"> PAGEREF _Toc116369209 \h </w:instrText>
             </w:r>
             <w:r>
               <w:rPr>
@@ -5619,7 +5619,7 @@
               <w:lang w:eastAsia="en-AU"/>
             </w:rPr>
           </w:pPr>
-          <w:hyperlink w:anchor="_Toc115818441" w:history="1">
+          <w:hyperlink w:anchor="_Toc116369210" w:history="1">
             <w:r>
               <w:rPr>
                 <w:rStyle w:val="Hyperlink"/>
@@ -5661,7 +5661,7 @@
                 <w:noProof/>
                 <w:webHidden/>
               </w:rPr>
-              <w:instrText xml:space="preserve"> PAGEREF _Toc115818441 \h </w:instrText>
+              <w:instrText xml:space="preserve"> PAGEREF _Toc116369210 \h </w:instrText>
             </w:r>
             <w:r>
               <w:rPr>
@@ -5705,7 +5705,7 @@
               <w:lang w:eastAsia="en-AU"/>
             </w:rPr>
           </w:pPr>
-          <w:hyperlink w:anchor="_Toc115818442" w:history="1">
+          <w:hyperlink w:anchor="_Toc116369211" w:history="1">
             <w:r>
               <w:rPr>
                 <w:rStyle w:val="Hyperlink"/>
@@ -5747,7 +5747,7 @@
                 <w:noProof/>
                 <w:webHidden/>
               </w:rPr>
-              <w:instrText xml:space="preserve"> PAGEREF _Toc115818442 \h </w:instrText>
+              <w:instrText xml:space="preserve"> PAGEREF _Toc116369211 \h </w:instrText>
             </w:r>
             <w:r>
               <w:rPr>
@@ -5791,7 +5791,7 @@
               <w:lang w:eastAsia="en-AU"/>
             </w:rPr>
           </w:pPr>
-          <w:hyperlink w:anchor="_Toc115818443" w:history="1">
+          <w:hyperlink w:anchor="_Toc116369212" w:history="1">
             <w:r>
               <w:rPr>
                 <w:rStyle w:val="Hyperlink"/>
@@ -5833,7 +5833,7 @@
                 <w:noProof/>
                 <w:webHidden/>
               </w:rPr>
-              <w:instrText xml:space="preserve"> PAGEREF _Toc115818443 \h </w:instrText>
+              <w:instrText xml:space="preserve"> PAGEREF _Toc116369212 \h </w:instrText>
             </w:r>
             <w:r>
               <w:rPr>
@@ -5877,7 +5877,7 @@
               <w:lang w:eastAsia="en-AU"/>
             </w:rPr>
           </w:pPr>
-          <w:hyperlink w:anchor="_Toc115818444" w:history="1">
+          <w:hyperlink w:anchor="_Toc116369213" w:history="1">
             <w:r>
               <w:rPr>
                 <w:rStyle w:val="Hyperlink"/>
@@ -5919,7 +5919,7 @@
                 <w:noProof/>
                 <w:webHidden/>
               </w:rPr>
-              <w:instrText xml:space="preserve"> PAGEREF _Toc115818444 \h </w:instrText>
+              <w:instrText xml:space="preserve"> PAGEREF _Toc116369213 \h </w:instrText>
             </w:r>
             <w:r>
               <w:rPr>
@@ -5963,7 +5963,7 @@
               <w:lang w:eastAsia="en-AU"/>
             </w:rPr>
           </w:pPr>
-          <w:hyperlink w:anchor="_Toc115818445" w:history="1">
+          <w:hyperlink w:anchor="_Toc116369214" w:history="1">
             <w:r>
               <w:rPr>
                 <w:rStyle w:val="Hyperlink"/>
@@ -6005,7 +6005,7 @@
                 <w:noProof/>
                 <w:webHidden/>
               </w:rPr>
-              <w:instrText xml:space="preserve"> PAGEREF _Toc115818445 \h </w:instrText>
+              <w:instrText xml:space="preserve"> PAGEREF _Toc116369214 \h </w:instrText>
             </w:r>
             <w:r>
               <w:rPr>
@@ -6049,7 +6049,7 @@
               <w:lang w:eastAsia="en-AU"/>
             </w:rPr>
           </w:pPr>
-          <w:hyperlink w:anchor="_Toc115818446" w:history="1">
+          <w:hyperlink w:anchor="_Toc116369215" w:history="1">
             <w:r>
               <w:rPr>
                 <w:rStyle w:val="Hyperlink"/>
@@ -6091,7 +6091,7 @@
                 <w:noProof/>
                 <w:webHidden/>
               </w:rPr>
-              <w:instrText xml:space="preserve"> PAGEREF _Toc115818446 \h </w:instrText>
+              <w:instrText xml:space="preserve"> PAGEREF _Toc116369215 \h </w:instrText>
             </w:r>
             <w:r>
               <w:rPr>
@@ -6135,7 +6135,7 @@
               <w:lang w:eastAsia="en-AU"/>
             </w:rPr>
           </w:pPr>
-          <w:hyperlink w:anchor="_Toc115818447" w:history="1">
+          <w:hyperlink w:anchor="_Toc116369216" w:history="1">
             <w:r>
               <w:rPr>
                 <w:rStyle w:val="Hyperlink"/>
@@ -6177,7 +6177,7 @@
                 <w:noProof/>
                 <w:webHidden/>
               </w:rPr>
-              <w:instrText xml:space="preserve"> PAGEREF _Toc115818447 \h </w:instrText>
+              <w:instrText xml:space="preserve"> PAGEREF _Toc116369216 \h </w:instrText>
             </w:r>
             <w:r>
               <w:rPr>
@@ -6221,7 +6221,7 @@
               <w:lang w:eastAsia="en-AU"/>
             </w:rPr>
           </w:pPr>
-          <w:hyperlink w:anchor="_Toc115818448" w:history="1">
+          <w:hyperlink w:anchor="_Toc116369217" w:history="1">
             <w:r>
               <w:rPr>
                 <w:rStyle w:val="Hyperlink"/>
@@ -6263,7 +6263,7 @@
                 <w:noProof/>
                 <w:webHidden/>
               </w:rPr>
-              <w:instrText xml:space="preserve"> PAGEREF _Toc115818448 \h </w:instrText>
+              <w:instrText xml:space="preserve"> PAGEREF _Toc116369217 \h </w:instrText>
             </w:r>
             <w:r>
               <w:rPr>
@@ -6307,7 +6307,7 @@
               <w:lang w:eastAsia="en-AU"/>
             </w:rPr>
           </w:pPr>
-          <w:hyperlink w:anchor="_Toc115818449" w:history="1">
+          <w:hyperlink w:anchor="_Toc116369218" w:history="1">
             <w:r>
               <w:rPr>
                 <w:rStyle w:val="Hyperlink"/>
@@ -6349,7 +6349,7 @@
                 <w:noProof/>
                 <w:webHidden/>
               </w:rPr>
-              <w:instrText xml:space="preserve"> PAGEREF _Toc115818449 \h </w:instrText>
+              <w:instrText xml:space="preserve"> PAGEREF _Toc116369218 \h </w:instrText>
             </w:r>
             <w:r>
               <w:rPr>
@@ -6393,7 +6393,7 @@
               <w:lang w:eastAsia="en-AU"/>
             </w:rPr>
           </w:pPr>
-          <w:hyperlink w:anchor="_Toc115818450" w:history="1">
+          <w:hyperlink w:anchor="_Toc116369219" w:history="1">
             <w:r>
               <w:rPr>
                 <w:rStyle w:val="Hyperlink"/>
@@ -6435,7 +6435,7 @@
                 <w:noProof/>
                 <w:webHidden/>
               </w:rPr>
-              <w:instrText xml:space="preserve"> PAGEREF _Toc115818450 \h </w:instrText>
+              <w:instrText xml:space="preserve"> PAGEREF _Toc116369219 \h </w:instrText>
             </w:r>
             <w:r>
               <w:rPr>
@@ -6495,7 +6495,7 @@
       <w:pPr>
         <w:pStyle w:val="Heading1"/>
       </w:pPr>
-      <w:bookmarkStart w:id="0" w:name="_Toc115818378"/>
+      <w:bookmarkStart w:id="0" w:name="_Toc116369147"/>
       <w:r>
         <w:lastRenderedPageBreak/>
         <w:t>Introduction</w:t>
@@ -6845,7 +6845,7 @@
       <w:pPr>
         <w:pStyle w:val="Heading2"/>
       </w:pPr>
-      <w:bookmarkStart w:id="1" w:name="_Toc115818379"/>
+      <w:bookmarkStart w:id="1" w:name="_Toc116369148"/>
       <w:r>
         <w:t>Database</w:t>
       </w:r>
@@ -6988,7 +6988,7 @@
       <w:pPr>
         <w:pStyle w:val="Heading2"/>
       </w:pPr>
-      <w:bookmarkStart w:id="2" w:name="_Toc115818380"/>
+      <w:bookmarkStart w:id="2" w:name="_Toc116369149"/>
       <w:r>
         <w:t>Fields</w:t>
       </w:r>
@@ -11340,7 +11340,7 @@
       <w:pPr>
         <w:pStyle w:val="Heading1"/>
       </w:pPr>
-      <w:bookmarkStart w:id="3" w:name="_Toc115818381"/>
+      <w:bookmarkStart w:id="3" w:name="_Toc116369150"/>
       <w:r>
         <w:t>Installation</w:t>
       </w:r>
@@ -11632,7 +11632,7 @@
       <w:pPr>
         <w:pStyle w:val="Heading1"/>
       </w:pPr>
-      <w:bookmarkStart w:id="4" w:name="_Toc115818382"/>
+      <w:bookmarkStart w:id="4" w:name="_Toc116369151"/>
       <w:r>
         <w:t>User Interface</w:t>
       </w:r>
@@ -11858,7 +11858,7 @@
       <w:pPr>
         <w:pStyle w:val="Heading2"/>
       </w:pPr>
-      <w:bookmarkStart w:id="5" w:name="_Toc115818383"/>
+      <w:bookmarkStart w:id="5" w:name="_Toc116369152"/>
       <w:r>
         <w:t>Main window</w:t>
       </w:r>
@@ -12084,7 +12084,7 @@
       <w:pPr>
         <w:pStyle w:val="Heading2"/>
       </w:pPr>
-      <w:bookmarkStart w:id="7" w:name="_Toc115818384"/>
+      <w:bookmarkStart w:id="7" w:name="_Toc116369153"/>
       <w:r>
         <w:t>Menus</w:t>
       </w:r>
@@ -12094,7 +12094,7 @@
       <w:pPr>
         <w:pStyle w:val="Heading3"/>
       </w:pPr>
-      <w:bookmarkStart w:id="8" w:name="_Toc115818385"/>
+      <w:bookmarkStart w:id="8" w:name="_Toc116369154"/>
       <w:r>
         <w:t>File</w:t>
       </w:r>
@@ -13331,7 +13331,7 @@
       <w:pPr>
         <w:pStyle w:val="Heading3"/>
       </w:pPr>
-      <w:bookmarkStart w:id="9" w:name="_Toc115818386"/>
+      <w:bookmarkStart w:id="9" w:name="_Toc116369155"/>
       <w:r>
         <w:t>View</w:t>
       </w:r>
@@ -13809,7 +13809,7 @@
       <w:pPr>
         <w:pStyle w:val="Heading3"/>
       </w:pPr>
-      <w:bookmarkStart w:id="10" w:name="_Toc115818387"/>
+      <w:bookmarkStart w:id="10" w:name="_Toc116369156"/>
       <w:r>
         <w:t>Help</w:t>
       </w:r>
@@ -13953,7 +13953,7 @@
       <w:pPr>
         <w:pStyle w:val="Heading2"/>
       </w:pPr>
-      <w:bookmarkStart w:id="11" w:name="_Toc115818388"/>
+      <w:bookmarkStart w:id="11" w:name="_Toc116369157"/>
       <w:r>
         <w:lastRenderedPageBreak/>
         <w:t>Toolbar</w:t>
@@ -14588,7 +14588,7 @@
       <w:pPr>
         <w:pStyle w:val="Heading2"/>
       </w:pPr>
-      <w:bookmarkStart w:id="12" w:name="_Toc115818389"/>
+      <w:bookmarkStart w:id="12" w:name="_Toc116369158"/>
       <w:r>
         <w:t>Filter</w:t>
       </w:r>
@@ -14668,6 +14668,9 @@
         <w:jc w:val="center"/>
       </w:pPr>
       <w:r>
+        <w:rPr>
+          <w:noProof/>
+        </w:rPr>
         <w:drawing>
           <wp:inline distT="0" distB="0" distL="0" distR="0" wp14:anchorId="778FD236" wp14:editId="638054DB">
             <wp:extent cx="2766300" cy="1409822"/>
@@ -14734,7 +14737,7 @@
       <w:pPr>
         <w:pStyle w:val="Heading2"/>
       </w:pPr>
-      <w:bookmarkStart w:id="13" w:name="_Toc115818390"/>
+      <w:bookmarkStart w:id="13" w:name="_Toc116369159"/>
       <w:r>
         <w:t>Selected Item Details</w:t>
       </w:r>
@@ -14805,6 +14808,24 @@
           <w:sz w:val="20"/>
           <w:szCs w:val="20"/>
         </w:rPr>
+        <w:t>Clicking on the item’s image will display a dialog allowing a more detailed view of the image, and the option to save the image to disk.</w:t>
+      </w:r>
+    </w:p>
+    <w:p>
+      <w:pPr>
+        <w:rPr>
+          <w:rFonts w:ascii="Arial" w:hAnsi="Arial" w:cs="Arial"/>
+          <w:sz w:val="20"/>
+          <w:szCs w:val="20"/>
+        </w:rPr>
+      </w:pPr>
+      <w:r>
+        <w:rPr>
+          <w:rFonts w:ascii="Arial" w:hAnsi="Arial" w:cs="Arial"/>
+          <w:sz w:val="20"/>
+          <w:szCs w:val="20"/>
+        </w:rPr>
+        <w:lastRenderedPageBreak/>
         <w:t>The “Manage Tags” button opens the “Manage Tags for Item” dialog.</w:t>
       </w:r>
     </w:p>
@@ -14822,7 +14843,6 @@
           <w:sz w:val="20"/>
           <w:szCs w:val="20"/>
         </w:rPr>
-        <w:lastRenderedPageBreak/>
         <w:t xml:space="preserve">The “Manage Copies” button opens the “Manage Copies for Item” </w:t>
       </w:r>
       <w:r>
@@ -14863,7 +14883,7 @@
       <w:pPr>
         <w:pStyle w:val="Heading1"/>
       </w:pPr>
-      <w:bookmarkStart w:id="14" w:name="_Toc115818391"/>
+      <w:bookmarkStart w:id="14" w:name="_Toc116369160"/>
       <w:r>
         <w:t>Tag Management</w:t>
       </w:r>
@@ -15047,7 +15067,7 @@
       <w:pPr>
         <w:pStyle w:val="Heading3"/>
       </w:pPr>
-      <w:bookmarkStart w:id="15" w:name="_Toc115818392"/>
+      <w:bookmarkStart w:id="15" w:name="_Toc116369161"/>
       <w:r>
         <w:t>Creating a new tag</w:t>
       </w:r>
@@ -15091,7 +15111,7 @@
       <w:pPr>
         <w:pStyle w:val="Heading3"/>
       </w:pPr>
-      <w:bookmarkStart w:id="16" w:name="_Toc115818393"/>
+      <w:bookmarkStart w:id="16" w:name="_Toc116369162"/>
       <w:r>
         <w:lastRenderedPageBreak/>
         <w:t>Deleting a tag</w:t>
@@ -15136,7 +15156,7 @@
       <w:pPr>
         <w:pStyle w:val="Heading2"/>
       </w:pPr>
-      <w:bookmarkStart w:id="17" w:name="_Toc115818394"/>
+      <w:bookmarkStart w:id="17" w:name="_Toc116369163"/>
       <w:r>
         <w:t>Managing tags for a specific item</w:t>
       </w:r>
@@ -15528,7 +15548,7 @@
         <w:pStyle w:val="Heading1"/>
       </w:pPr>
       <w:bookmarkStart w:id="18" w:name="_Ref113487843"/>
-      <w:bookmarkStart w:id="19" w:name="_Toc115818395"/>
+      <w:bookmarkStart w:id="19" w:name="_Toc116369164"/>
       <w:r>
         <w:t>Adding a new book</w:t>
       </w:r>
@@ -15539,7 +15559,7 @@
       <w:pPr>
         <w:pStyle w:val="Heading2"/>
       </w:pPr>
-      <w:bookmarkStart w:id="20" w:name="_Toc115818396"/>
+      <w:bookmarkStart w:id="20" w:name="_Toc116369165"/>
       <w:r>
         <w:t>Manually adding a new book</w:t>
       </w:r>
@@ -15888,7 +15908,7 @@
       <w:pPr>
         <w:pStyle w:val="Heading2"/>
       </w:pPr>
-      <w:bookmarkStart w:id="21" w:name="_Toc115818397"/>
+      <w:bookmarkStart w:id="21" w:name="_Toc116369166"/>
       <w:r>
         <w:t>Searching online by ISBN</w:t>
       </w:r>
@@ -16065,7 +16085,7 @@
         <w:pStyle w:val="Heading1"/>
       </w:pPr>
       <w:bookmarkStart w:id="22" w:name="_Ref113487962"/>
-      <w:bookmarkStart w:id="23" w:name="_Toc115818398"/>
+      <w:bookmarkStart w:id="23" w:name="_Toc116369167"/>
       <w:r>
         <w:t>Add</w:t>
       </w:r>
@@ -16446,7 +16466,7 @@
         <w:pStyle w:val="Heading1"/>
       </w:pPr>
       <w:bookmarkStart w:id="24" w:name="_Ref113488060"/>
-      <w:bookmarkStart w:id="25" w:name="_Toc115818399"/>
+      <w:bookmarkStart w:id="25" w:name="_Toc116369168"/>
       <w:r>
         <w:t>Wishlist</w:t>
       </w:r>
@@ -16702,7 +16722,7 @@
       <w:pPr>
         <w:pStyle w:val="Heading3"/>
       </w:pPr>
-      <w:bookmarkStart w:id="26" w:name="_Toc115818400"/>
+      <w:bookmarkStart w:id="26" w:name="_Toc116369169"/>
       <w:r>
         <w:t>Adding a new item</w:t>
       </w:r>
@@ -16902,7 +16922,7 @@
       <w:pPr>
         <w:pStyle w:val="Heading3"/>
       </w:pPr>
-      <w:bookmarkStart w:id="27" w:name="_Toc115818401"/>
+      <w:bookmarkStart w:id="27" w:name="_Toc116369170"/>
       <w:r>
         <w:lastRenderedPageBreak/>
         <w:t>Updating an item</w:t>
@@ -17089,7 +17109,7 @@
       <w:pPr>
         <w:pStyle w:val="Heading3"/>
       </w:pPr>
-      <w:bookmarkStart w:id="28" w:name="_Toc115818402"/>
+      <w:bookmarkStart w:id="28" w:name="_Toc116369171"/>
       <w:r>
         <w:t>Deleting an item</w:t>
       </w:r>
@@ -17211,7 +17231,7 @@
       <w:pPr>
         <w:pStyle w:val="Heading3"/>
       </w:pPr>
-      <w:bookmarkStart w:id="29" w:name="_Toc115818403"/>
+      <w:bookmarkStart w:id="29" w:name="_Toc116369172"/>
       <w:r>
         <w:t xml:space="preserve">Adding a </w:t>
       </w:r>
@@ -17511,7 +17531,7 @@
       <w:pPr>
         <w:pStyle w:val="Heading1"/>
       </w:pPr>
-      <w:bookmarkStart w:id="30" w:name="_Toc115818404"/>
+      <w:bookmarkStart w:id="30" w:name="_Toc116369173"/>
       <w:r>
         <w:t>Item copy management</w:t>
       </w:r>
@@ -17674,7 +17694,7 @@
       <w:pPr>
         <w:pStyle w:val="Heading3"/>
       </w:pPr>
-      <w:bookmarkStart w:id="31" w:name="_Toc115818405"/>
+      <w:bookmarkStart w:id="31" w:name="_Toc116369174"/>
       <w:r>
         <w:t>Adding a new copy</w:t>
       </w:r>
@@ -17816,7 +17836,7 @@
       <w:pPr>
         <w:pStyle w:val="Heading3"/>
       </w:pPr>
-      <w:bookmarkStart w:id="32" w:name="_Toc115818406"/>
+      <w:bookmarkStart w:id="32" w:name="_Toc116369175"/>
       <w:r>
         <w:lastRenderedPageBreak/>
         <w:t>Updating a copy</w:t>
@@ -17981,7 +18001,7 @@
       <w:pPr>
         <w:pStyle w:val="Heading3"/>
       </w:pPr>
-      <w:bookmarkStart w:id="33" w:name="_Toc115818407"/>
+      <w:bookmarkStart w:id="33" w:name="_Toc116369176"/>
       <w:r>
         <w:t>Deleting a copy</w:t>
       </w:r>
@@ -18088,7 +18108,7 @@
         <w:pStyle w:val="Heading1"/>
       </w:pPr>
       <w:bookmarkStart w:id="34" w:name="_Ref113488264"/>
-      <w:bookmarkStart w:id="35" w:name="_Toc115818408"/>
+      <w:bookmarkStart w:id="35" w:name="_Toc116369177"/>
       <w:r>
         <w:t xml:space="preserve">CSV </w:t>
       </w:r>
@@ -18766,7 +18786,7 @@
       <w:pPr>
         <w:pStyle w:val="Heading1"/>
       </w:pPr>
-      <w:bookmarkStart w:id="36" w:name="_Toc115818409"/>
+      <w:bookmarkStart w:id="36" w:name="_Toc116369178"/>
       <w:r>
         <w:t>Excel imports and exports</w:t>
       </w:r>
@@ -19145,7 +19165,7 @@
         <w:pStyle w:val="Heading2"/>
       </w:pPr>
       <w:bookmarkStart w:id="37" w:name="_Ref113488428"/>
-      <w:bookmarkStart w:id="38" w:name="_Toc115818410"/>
+      <w:bookmarkStart w:id="38" w:name="_Toc116369179"/>
       <w:r>
         <w:t>Exporting worksheets</w:t>
       </w:r>
@@ -19370,7 +19390,7 @@
         <w:pStyle w:val="Heading2"/>
       </w:pPr>
       <w:bookmarkStart w:id="39" w:name="_Ref113488138"/>
-      <w:bookmarkStart w:id="40" w:name="_Toc115818411"/>
+      <w:bookmarkStart w:id="40" w:name="_Toc116369180"/>
       <w:r>
         <w:t>Importing worksheets</w:t>
       </w:r>
@@ -19550,7 +19570,7 @@
       <w:pPr>
         <w:pStyle w:val="Heading3"/>
       </w:pPr>
-      <w:bookmarkStart w:id="41" w:name="_Toc115818412"/>
+      <w:bookmarkStart w:id="41" w:name="_Toc116369181"/>
       <w:r>
         <w:t>Media items</w:t>
       </w:r>
@@ -19881,7 +19901,7 @@
       <w:pPr>
         <w:pStyle w:val="Heading3"/>
       </w:pPr>
-      <w:bookmarkStart w:id="42" w:name="_Toc115818413"/>
+      <w:bookmarkStart w:id="42" w:name="_Toc116369182"/>
       <w:r>
         <w:t>Books</w:t>
       </w:r>
@@ -20463,7 +20483,7 @@
       <w:pPr>
         <w:pStyle w:val="Heading1"/>
       </w:pPr>
-      <w:bookmarkStart w:id="43" w:name="_Toc115818414"/>
+      <w:bookmarkStart w:id="43" w:name="_Toc116369183"/>
       <w:r>
         <w:t>Known issues</w:t>
       </w:r>
@@ -20473,7 +20493,7 @@
       <w:pPr>
         <w:pStyle w:val="Heading2"/>
       </w:pPr>
-      <w:bookmarkStart w:id="44" w:name="_Toc115818415"/>
+      <w:bookmarkStart w:id="44" w:name="_Toc116369184"/>
       <w:r>
         <w:t>Storing large images in database</w:t>
       </w:r>
@@ -20483,7 +20503,7 @@
       <w:pPr>
         <w:pStyle w:val="Heading3"/>
       </w:pPr>
-      <w:bookmarkStart w:id="45" w:name="_Toc115818416"/>
+      <w:bookmarkStart w:id="45" w:name="_Toc116369185"/>
       <w:r>
         <w:t>Issue</w:t>
       </w:r>
@@ -20510,7 +20530,7 @@
       <w:pPr>
         <w:pStyle w:val="Heading3"/>
       </w:pPr>
-      <w:bookmarkStart w:id="46" w:name="_Toc115818417"/>
+      <w:bookmarkStart w:id="46" w:name="_Toc116369186"/>
       <w:r>
         <w:t>Workaround</w:t>
       </w:r>
@@ -20537,7 +20557,7 @@
       <w:pPr>
         <w:pStyle w:val="Heading1"/>
       </w:pPr>
-      <w:bookmarkStart w:id="47" w:name="_Toc115818418"/>
+      <w:bookmarkStart w:id="47" w:name="_Toc116369187"/>
       <w:r>
         <w:t>Changelog</w:t>
       </w:r>
@@ -20599,7 +20619,7 @@
       <w:pPr>
         <w:pStyle w:val="Heading2"/>
       </w:pPr>
-      <w:bookmarkStart w:id="48" w:name="_Toc115818419"/>
+      <w:bookmarkStart w:id="48" w:name="_Toc116369188"/>
       <w:r>
         <w:lastRenderedPageBreak/>
         <w:t>v</w:t>
@@ -20613,7 +20633,7 @@
       <w:pPr>
         <w:pStyle w:val="Heading3"/>
       </w:pPr>
-      <w:bookmarkStart w:id="49" w:name="_Toc115818420"/>
+      <w:bookmarkStart w:id="49" w:name="_Toc116369189"/>
       <w:r>
         <w:t>Fixed</w:t>
       </w:r>
@@ -20661,7 +20681,7 @@
       <w:pPr>
         <w:pStyle w:val="Heading3"/>
       </w:pPr>
-      <w:bookmarkStart w:id="50" w:name="_Toc115818421"/>
+      <w:bookmarkStart w:id="50" w:name="_Toc116369190"/>
       <w:r>
         <w:t>Added</w:t>
       </w:r>
@@ -20686,18 +20706,8 @@
           <w:sz w:val="20"/>
           <w:szCs w:val="20"/>
         </w:rPr>
-        <w:t>Tip of the day dialog</w:t>
-      </w:r>
-    </w:p>
-    <w:p>
-      <w:pPr>
-        <w:pStyle w:val="Heading3"/>
-      </w:pPr>
-      <w:bookmarkStart w:id="51" w:name="_Toc115818422"/>
-      <w:r>
-        <w:t>Changed</w:t>
-      </w:r>
-      <w:bookmarkEnd w:id="51"/>
+        <w:t>Dialog to view item images</w:t>
+      </w:r>
     </w:p>
     <w:p>
       <w:pPr>
@@ -20718,16 +20728,18 @@
           <w:sz w:val="20"/>
           <w:szCs w:val="20"/>
         </w:rPr>
-        <w:t xml:space="preserve">“Add New Book”, “Add New Media Item”, “Wishlist”, </w:t>
-      </w:r>
-      <w:r>
-        <w:rPr>
-          <w:rFonts w:ascii="Arial" w:hAnsi="Arial" w:cs="Arial"/>
-          <w:sz w:val="20"/>
-          <w:szCs w:val="20"/>
-        </w:rPr>
-        <w:t>and “Manage Copies” dialogs to modeless windows.</w:t>
-      </w:r>
+        <w:t>Tip of the day dialog</w:t>
+      </w:r>
+    </w:p>
+    <w:p>
+      <w:pPr>
+        <w:pStyle w:val="Heading3"/>
+      </w:pPr>
+      <w:bookmarkStart w:id="51" w:name="_Toc116369191"/>
+      <w:r>
+        <w:t>Changed</w:t>
+      </w:r>
+      <w:bookmarkEnd w:id="51"/>
     </w:p>
     <w:p>
       <w:pPr>
@@ -20748,34 +20760,16 @@
           <w:sz w:val="20"/>
           <w:szCs w:val="20"/>
         </w:rPr>
-        <w:t>improved filtering by tags in main window</w:t>
-      </w:r>
-    </w:p>
-    <w:p>
-      <w:pPr>
-        <w:pStyle w:val="Heading2"/>
-      </w:pPr>
-      <w:bookmarkStart w:id="52" w:name="_Toc115818423"/>
-      <w:r>
-        <w:t>v</w:t>
-      </w:r>
-      <w:r>
-        <w:t xml:space="preserve">1.3.0 – </w:t>
-      </w:r>
-      <w:r>
-        <w:t>8-9-2022</w:t>
-      </w:r>
-      <w:bookmarkEnd w:id="52"/>
-    </w:p>
-    <w:p>
-      <w:pPr>
-        <w:pStyle w:val="Heading3"/>
-      </w:pPr>
-      <w:bookmarkStart w:id="53" w:name="_Toc115818424"/>
-      <w:r>
-        <w:t>Fixed</w:t>
-      </w:r>
-      <w:bookmarkEnd w:id="53"/>
+        <w:t xml:space="preserve">“Add New Book”, “Add New Media Item”, “Wishlist”, </w:t>
+      </w:r>
+      <w:r>
+        <w:rPr>
+          <w:rFonts w:ascii="Arial" w:hAnsi="Arial" w:cs="Arial"/>
+          <w:sz w:val="20"/>
+          <w:szCs w:val="20"/>
+        </w:rPr>
+        <w:t>and “Manage Copies” dialogs to modeless windows.</w:t>
+      </w:r>
     </w:p>
     <w:p>
       <w:pPr>
@@ -20786,16 +20780,44 @@
         </w:numPr>
         <w:rPr>
           <w:rFonts w:ascii="Arial" w:hAnsi="Arial" w:cs="Arial"/>
-        </w:rPr>
-      </w:pPr>
-      <w:r>
-        <w:rPr>
-          <w:rFonts w:ascii="Arial" w:hAnsi="Arial" w:cs="Arial"/>
-          <w:sz w:val="20"/>
-          <w:szCs w:val="20"/>
-        </w:rPr>
-        <w:t>bug with filtering in manage tags for item dialog</w:t>
-      </w:r>
+          <w:sz w:val="20"/>
+          <w:szCs w:val="20"/>
+        </w:rPr>
+      </w:pPr>
+      <w:r>
+        <w:rPr>
+          <w:rFonts w:ascii="Arial" w:hAnsi="Arial" w:cs="Arial"/>
+          <w:sz w:val="20"/>
+          <w:szCs w:val="20"/>
+        </w:rPr>
+        <w:t>improved filtering by tags in main window</w:t>
+      </w:r>
+    </w:p>
+    <w:p>
+      <w:pPr>
+        <w:pStyle w:val="Heading2"/>
+      </w:pPr>
+      <w:bookmarkStart w:id="52" w:name="_Toc116369192"/>
+      <w:r>
+        <w:t>v</w:t>
+      </w:r>
+      <w:r>
+        <w:t xml:space="preserve">1.3.0 – </w:t>
+      </w:r>
+      <w:r>
+        <w:t>8-9-2022</w:t>
+      </w:r>
+      <w:bookmarkEnd w:id="52"/>
+    </w:p>
+    <w:p>
+      <w:pPr>
+        <w:pStyle w:val="Heading3"/>
+      </w:pPr>
+      <w:bookmarkStart w:id="53" w:name="_Toc116369193"/>
+      <w:r>
+        <w:t>Fixed</w:t>
+      </w:r>
+      <w:bookmarkEnd w:id="53"/>
     </w:p>
     <w:p>
       <w:pPr>
@@ -20814,18 +20836,8 @@
           <w:sz w:val="20"/>
           <w:szCs w:val="20"/>
         </w:rPr>
-        <w:t>bug with delete selected tag button remaining enabled if filtering returns no results in manage tags dialog</w:t>
-      </w:r>
-    </w:p>
-    <w:p>
-      <w:pPr>
-        <w:pStyle w:val="Heading3"/>
-      </w:pPr>
-      <w:bookmarkStart w:id="54" w:name="_Toc115818425"/>
-      <w:r>
-        <w:t>Added</w:t>
-      </w:r>
-      <w:bookmarkEnd w:id="54"/>
+        <w:t>bug with filtering in manage tags for item dialog</w:t>
+      </w:r>
     </w:p>
     <w:p>
       <w:pPr>
@@ -20844,8 +20856,18 @@
           <w:sz w:val="20"/>
           <w:szCs w:val="20"/>
         </w:rPr>
-        <w:t>Support for Flash Drives and Floppy Disks</w:t>
-      </w:r>
+        <w:t>bug with delete selected tag button remaining enabled if filtering returns no results in manage tags dialog</w:t>
+      </w:r>
+    </w:p>
+    <w:p>
+      <w:pPr>
+        <w:pStyle w:val="Heading3"/>
+      </w:pPr>
+      <w:bookmarkStart w:id="54" w:name="_Toc116369194"/>
+      <w:r>
+        <w:t>Added</w:t>
+      </w:r>
+      <w:bookmarkEnd w:id="54"/>
     </w:p>
     <w:p>
       <w:pPr>
@@ -20864,7 +20886,7 @@
           <w:sz w:val="20"/>
           <w:szCs w:val="20"/>
         </w:rPr>
-        <w:t>Support for importing/updating book and media item worksheets</w:t>
+        <w:t>Support for Flash Drives and Floppy Disks</w:t>
       </w:r>
     </w:p>
     <w:p>
@@ -20884,7 +20906,7 @@
           <w:sz w:val="20"/>
           <w:szCs w:val="20"/>
         </w:rPr>
-        <w:t>Various icons for dialogs and toolstrip</w:t>
+        <w:t>Support for importing/updating book and media item worksheets</w:t>
       </w:r>
     </w:p>
     <w:p>
@@ -20904,7 +20926,7 @@
           <w:sz w:val="20"/>
           <w:szCs w:val="20"/>
         </w:rPr>
-        <w:t>Application icon</w:t>
+        <w:t>Various icons for dialogs and toolstrip</w:t>
       </w:r>
     </w:p>
     <w:p>
@@ -20924,36 +20946,8 @@
           <w:sz w:val="20"/>
           <w:szCs w:val="20"/>
         </w:rPr>
-        <w:t xml:space="preserve">Support for author names with composite and </w:t>
-      </w:r>
-      <w:proofErr w:type="spellStart"/>
-      <w:r>
-        <w:rPr>
-          <w:rFonts w:ascii="Arial" w:hAnsi="Arial" w:cs="Arial"/>
-          <w:sz w:val="20"/>
-          <w:szCs w:val="20"/>
-        </w:rPr>
-        <w:t>apostrophied</w:t>
-      </w:r>
-      <w:proofErr w:type="spellEnd"/>
-      <w:r>
-        <w:rPr>
-          <w:rFonts w:ascii="Arial" w:hAnsi="Arial" w:cs="Arial"/>
-          <w:sz w:val="20"/>
-          <w:szCs w:val="20"/>
-        </w:rPr>
-        <w:t xml:space="preserve"> last names</w:t>
-      </w:r>
-    </w:p>
-    <w:p>
-      <w:pPr>
-        <w:pStyle w:val="Heading3"/>
-      </w:pPr>
-      <w:bookmarkStart w:id="55" w:name="_Toc115818426"/>
-      <w:r>
-        <w:t>Changed</w:t>
-      </w:r>
-      <w:bookmarkEnd w:id="55"/>
+        <w:t>Application icon</w:t>
+      </w:r>
     </w:p>
     <w:p>
       <w:pPr>
@@ -20964,17 +20958,15 @@
         </w:numPr>
         <w:rPr>
           <w:rFonts w:ascii="Arial" w:hAnsi="Arial" w:cs="Arial"/>
-          <w:sz w:val="20"/>
-          <w:szCs w:val="20"/>
-        </w:rPr>
-      </w:pPr>
-      <w:r>
-        <w:rPr>
-          <w:rFonts w:ascii="Arial" w:hAnsi="Arial" w:cs="Arial"/>
-          <w:sz w:val="20"/>
-          <w:szCs w:val="20"/>
-        </w:rPr>
-        <w:t xml:space="preserve">Replaced buttons below </w:t>
+        </w:rPr>
+      </w:pPr>
+      <w:r>
+        <w:rPr>
+          <w:rFonts w:ascii="Arial" w:hAnsi="Arial" w:cs="Arial"/>
+          <w:sz w:val="20"/>
+          <w:szCs w:val="20"/>
+        </w:rPr>
+        <w:t xml:space="preserve">Support for author names with composite and </w:t>
       </w:r>
       <w:proofErr w:type="spellStart"/>
       <w:r>
@@ -20983,7 +20975,7 @@
           <w:sz w:val="20"/>
           <w:szCs w:val="20"/>
         </w:rPr>
-        <w:t>menustrip</w:t>
+        <w:t>apostrophied</w:t>
       </w:r>
       <w:proofErr w:type="spellEnd"/>
       <w:r>
@@ -20992,8 +20984,18 @@
           <w:sz w:val="20"/>
           <w:szCs w:val="20"/>
         </w:rPr>
-        <w:t xml:space="preserve"> with toolstrip</w:t>
-      </w:r>
+        <w:t xml:space="preserve"> last names</w:t>
+      </w:r>
+    </w:p>
+    <w:p>
+      <w:pPr>
+        <w:pStyle w:val="Heading3"/>
+      </w:pPr>
+      <w:bookmarkStart w:id="55" w:name="_Toc116369195"/>
+      <w:r>
+        <w:t>Changed</w:t>
+      </w:r>
+      <w:bookmarkEnd w:id="55"/>
     </w:p>
     <w:p>
       <w:pPr>
@@ -21014,7 +21016,25 @@
           <w:sz w:val="20"/>
           <w:szCs w:val="20"/>
         </w:rPr>
-        <w:t>Place main window category selection drop-down near toolbar</w:t>
+        <w:t xml:space="preserve">Replaced buttons below </w:t>
+      </w:r>
+      <w:proofErr w:type="spellStart"/>
+      <w:r>
+        <w:rPr>
+          <w:rFonts w:ascii="Arial" w:hAnsi="Arial" w:cs="Arial"/>
+          <w:sz w:val="20"/>
+          <w:szCs w:val="20"/>
+        </w:rPr>
+        <w:t>menustrip</w:t>
+      </w:r>
+      <w:proofErr w:type="spellEnd"/>
+      <w:r>
+        <w:rPr>
+          <w:rFonts w:ascii="Arial" w:hAnsi="Arial" w:cs="Arial"/>
+          <w:sz w:val="20"/>
+          <w:szCs w:val="20"/>
+        </w:rPr>
+        <w:t xml:space="preserve"> with toolstrip</w:t>
       </w:r>
     </w:p>
     <w:p>
@@ -21036,55 +21056,8 @@
           <w:sz w:val="20"/>
           <w:szCs w:val="20"/>
         </w:rPr>
-        <w:t xml:space="preserve">Enhancements to </w:t>
-      </w:r>
-      <w:proofErr w:type="spellStart"/>
-      <w:r>
-        <w:rPr>
-          <w:rFonts w:ascii="Arial" w:hAnsi="Arial" w:cs="Arial"/>
-          <w:sz w:val="20"/>
-          <w:szCs w:val="20"/>
-        </w:rPr>
-        <w:t>wishlist</w:t>
-      </w:r>
-      <w:proofErr w:type="spellEnd"/>
-      <w:r>
-        <w:rPr>
-          <w:rFonts w:ascii="Arial" w:hAnsi="Arial" w:cs="Arial"/>
-          <w:sz w:val="20"/>
-          <w:szCs w:val="20"/>
-        </w:rPr>
-        <w:t xml:space="preserve"> window</w:t>
-      </w:r>
-    </w:p>
-    <w:p>
-      <w:pPr>
-        <w:rPr>
-          <w:rFonts w:ascii="Arial" w:hAnsi="Arial" w:cs="Arial"/>
-          <w:sz w:val="20"/>
-          <w:szCs w:val="20"/>
-        </w:rPr>
-      </w:pPr>
-    </w:p>
-    <w:p>
-      <w:pPr>
-        <w:pStyle w:val="Heading2"/>
-      </w:pPr>
-      <w:bookmarkStart w:id="56" w:name="_Toc115818427"/>
-      <w:r>
-        <w:t>v1.2.1 – 30-6-2022</w:t>
-      </w:r>
-      <w:bookmarkEnd w:id="56"/>
-    </w:p>
-    <w:p>
-      <w:pPr>
-        <w:pStyle w:val="Heading3"/>
-      </w:pPr>
-      <w:bookmarkStart w:id="57" w:name="_Toc115818428"/>
-      <w:r>
-        <w:t>Fixed</w:t>
-      </w:r>
-      <w:bookmarkEnd w:id="57"/>
+        <w:t>Place main window category selection drop-down near toolbar</w:t>
+      </w:r>
     </w:p>
     <w:p>
       <w:pPr>
@@ -21105,8 +21078,55 @@
           <w:sz w:val="20"/>
           <w:szCs w:val="20"/>
         </w:rPr>
-        <w:t>Cancel button in add new book form disabled when adding another book in scan mode</w:t>
-      </w:r>
+        <w:t xml:space="preserve">Enhancements to </w:t>
+      </w:r>
+      <w:proofErr w:type="spellStart"/>
+      <w:r>
+        <w:rPr>
+          <w:rFonts w:ascii="Arial" w:hAnsi="Arial" w:cs="Arial"/>
+          <w:sz w:val="20"/>
+          <w:szCs w:val="20"/>
+        </w:rPr>
+        <w:t>wishlist</w:t>
+      </w:r>
+      <w:proofErr w:type="spellEnd"/>
+      <w:r>
+        <w:rPr>
+          <w:rFonts w:ascii="Arial" w:hAnsi="Arial" w:cs="Arial"/>
+          <w:sz w:val="20"/>
+          <w:szCs w:val="20"/>
+        </w:rPr>
+        <w:t xml:space="preserve"> window</w:t>
+      </w:r>
+    </w:p>
+    <w:p>
+      <w:pPr>
+        <w:rPr>
+          <w:rFonts w:ascii="Arial" w:hAnsi="Arial" w:cs="Arial"/>
+          <w:sz w:val="20"/>
+          <w:szCs w:val="20"/>
+        </w:rPr>
+      </w:pPr>
+    </w:p>
+    <w:p>
+      <w:pPr>
+        <w:pStyle w:val="Heading2"/>
+      </w:pPr>
+      <w:bookmarkStart w:id="56" w:name="_Toc116369196"/>
+      <w:r>
+        <w:t>v1.2.1 – 30-6-2022</w:t>
+      </w:r>
+      <w:bookmarkEnd w:id="56"/>
+    </w:p>
+    <w:p>
+      <w:pPr>
+        <w:pStyle w:val="Heading3"/>
+      </w:pPr>
+      <w:bookmarkStart w:id="57" w:name="_Toc116369197"/>
+      <w:r>
+        <w:t>Fixed</w:t>
+      </w:r>
+      <w:bookmarkEnd w:id="57"/>
     </w:p>
     <w:p>
       <w:pPr>
@@ -21127,7 +21147,7 @@
           <w:sz w:val="20"/>
           <w:szCs w:val="20"/>
         </w:rPr>
-        <w:t>Information from previously added book appears in pre-populated forms</w:t>
+        <w:t>Cancel button in add new book form disabled when adding another book in scan mode</w:t>
       </w:r>
     </w:p>
     <w:p>
@@ -21149,25 +21169,7 @@
           <w:sz w:val="20"/>
           <w:szCs w:val="20"/>
         </w:rPr>
-        <w:t xml:space="preserve">Ok </w:t>
-      </w:r>
-      <w:proofErr w:type="gramStart"/>
-      <w:r>
-        <w:rPr>
-          <w:rFonts w:ascii="Arial" w:hAnsi="Arial" w:cs="Arial"/>
-          <w:sz w:val="20"/>
-          <w:szCs w:val="20"/>
-        </w:rPr>
-        <w:t>button</w:t>
-      </w:r>
-      <w:proofErr w:type="gramEnd"/>
-      <w:r>
-        <w:rPr>
-          <w:rFonts w:ascii="Arial" w:hAnsi="Arial" w:cs="Arial"/>
-          <w:sz w:val="20"/>
-          <w:szCs w:val="20"/>
-        </w:rPr>
-        <w:t xml:space="preserve"> enable logic in add new publisher or tag dialogs for add new item forms</w:t>
+        <w:t>Information from previously added book appears in pre-populated forms</w:t>
       </w:r>
     </w:p>
     <w:p>
@@ -21189,64 +21191,26 @@
           <w:sz w:val="20"/>
           <w:szCs w:val="20"/>
         </w:rPr>
-        <w:t>ISBN fields now disabled in search dialog during API requests</w:t>
-      </w:r>
-    </w:p>
-    <w:p>
-      <w:pPr>
-        <w:rPr>
-          <w:rFonts w:ascii="Arial" w:hAnsi="Arial" w:cs="Arial"/>
-          <w:sz w:val="20"/>
-          <w:szCs w:val="20"/>
-        </w:rPr>
-      </w:pPr>
-    </w:p>
-    <w:p>
-      <w:pPr>
-        <w:pStyle w:val="Heading2"/>
-      </w:pPr>
-      <w:bookmarkStart w:id="58" w:name="_Toc115818429"/>
-      <w:r>
-        <w:t>v1.2.0 – 2-4-2022</w:t>
-      </w:r>
-      <w:bookmarkEnd w:id="58"/>
-    </w:p>
-    <w:p>
-      <w:pPr>
-        <w:pStyle w:val="Heading3"/>
-      </w:pPr>
-      <w:bookmarkStart w:id="59" w:name="_Toc115818430"/>
-      <w:r>
-        <w:t>Remarks</w:t>
-      </w:r>
-      <w:bookmarkEnd w:id="59"/>
-    </w:p>
-    <w:p>
-      <w:pPr>
-        <w:rPr>
-          <w:rFonts w:ascii="Arial" w:hAnsi="Arial" w:cs="Arial"/>
-          <w:sz w:val="20"/>
-          <w:szCs w:val="20"/>
-        </w:rPr>
-      </w:pPr>
-      <w:r>
-        <w:rPr>
-          <w:rFonts w:ascii="Arial" w:hAnsi="Arial" w:cs="Arial"/>
-          <w:sz w:val="20"/>
-          <w:szCs w:val="20"/>
-        </w:rPr>
-        <w:t>First stable version. Previous versions were development versions.</w:t>
-      </w:r>
-    </w:p>
-    <w:p>
-      <w:pPr>
-        <w:pStyle w:val="Heading3"/>
-      </w:pPr>
-      <w:bookmarkStart w:id="60" w:name="_Toc115818431"/>
-      <w:r>
-        <w:t>Fixed</w:t>
-      </w:r>
-      <w:bookmarkEnd w:id="60"/>
+        <w:t xml:space="preserve">Ok </w:t>
+      </w:r>
+      <w:proofErr w:type="gramStart"/>
+      <w:r>
+        <w:rPr>
+          <w:rFonts w:ascii="Arial" w:hAnsi="Arial" w:cs="Arial"/>
+          <w:sz w:val="20"/>
+          <w:szCs w:val="20"/>
+        </w:rPr>
+        <w:t>button</w:t>
+      </w:r>
+      <w:proofErr w:type="gramEnd"/>
+      <w:r>
+        <w:rPr>
+          <w:rFonts w:ascii="Arial" w:hAnsi="Arial" w:cs="Arial"/>
+          <w:sz w:val="20"/>
+          <w:szCs w:val="20"/>
+        </w:rPr>
+        <w:t xml:space="preserve"> enable logic in add new publisher or tag dialogs for add new item forms</w:t>
+      </w:r>
     </w:p>
     <w:p>
       <w:pPr>
@@ -21267,8 +21231,64 @@
           <w:sz w:val="20"/>
           <w:szCs w:val="20"/>
         </w:rPr>
-        <w:t>Various performance fixes and improvements</w:t>
-      </w:r>
+        <w:t>ISBN fields now disabled in search dialog during API requests</w:t>
+      </w:r>
+    </w:p>
+    <w:p>
+      <w:pPr>
+        <w:rPr>
+          <w:rFonts w:ascii="Arial" w:hAnsi="Arial" w:cs="Arial"/>
+          <w:sz w:val="20"/>
+          <w:szCs w:val="20"/>
+        </w:rPr>
+      </w:pPr>
+    </w:p>
+    <w:p>
+      <w:pPr>
+        <w:pStyle w:val="Heading2"/>
+      </w:pPr>
+      <w:bookmarkStart w:id="58" w:name="_Toc116369198"/>
+      <w:r>
+        <w:t>v1.2.0 – 2-4-2022</w:t>
+      </w:r>
+      <w:bookmarkEnd w:id="58"/>
+    </w:p>
+    <w:p>
+      <w:pPr>
+        <w:pStyle w:val="Heading3"/>
+      </w:pPr>
+      <w:bookmarkStart w:id="59" w:name="_Toc116369199"/>
+      <w:r>
+        <w:t>Remarks</w:t>
+      </w:r>
+      <w:bookmarkEnd w:id="59"/>
+    </w:p>
+    <w:p>
+      <w:pPr>
+        <w:rPr>
+          <w:rFonts w:ascii="Arial" w:hAnsi="Arial" w:cs="Arial"/>
+          <w:sz w:val="20"/>
+          <w:szCs w:val="20"/>
+        </w:rPr>
+      </w:pPr>
+      <w:r>
+        <w:rPr>
+          <w:rFonts w:ascii="Arial" w:hAnsi="Arial" w:cs="Arial"/>
+          <w:sz w:val="20"/>
+          <w:szCs w:val="20"/>
+        </w:rPr>
+        <w:t>First stable version. Previous versions were development versions.</w:t>
+      </w:r>
+    </w:p>
+    <w:p>
+      <w:pPr>
+        <w:pStyle w:val="Heading3"/>
+      </w:pPr>
+      <w:bookmarkStart w:id="60" w:name="_Toc116369200"/>
+      <w:r>
+        <w:t>Fixed</w:t>
+      </w:r>
+      <w:bookmarkEnd w:id="60"/>
     </w:p>
     <w:p>
       <w:pPr>
@@ -21289,7 +21309,7 @@
           <w:sz w:val="20"/>
           <w:szCs w:val="20"/>
         </w:rPr>
-        <w:t>Various user interface enhancements</w:t>
+        <w:t>Various performance fixes and improvements</w:t>
       </w:r>
     </w:p>
     <w:p>
@@ -21311,25 +21331,7 @@
           <w:sz w:val="20"/>
           <w:szCs w:val="20"/>
         </w:rPr>
-        <w:t xml:space="preserve">Several </w:t>
-      </w:r>
-      <w:proofErr w:type="gramStart"/>
-      <w:r>
-        <w:rPr>
-          <w:rFonts w:ascii="Arial" w:hAnsi="Arial" w:cs="Arial"/>
-          <w:sz w:val="20"/>
-          <w:szCs w:val="20"/>
-        </w:rPr>
-        <w:t>memory</w:t>
-      </w:r>
-      <w:proofErr w:type="gramEnd"/>
-      <w:r>
-        <w:rPr>
-          <w:rFonts w:ascii="Arial" w:hAnsi="Arial" w:cs="Arial"/>
-          <w:sz w:val="20"/>
-          <w:szCs w:val="20"/>
-        </w:rPr>
-        <w:t xml:space="preserve"> leaks</w:t>
+        <w:t>Various user interface enhancements</w:t>
       </w:r>
     </w:p>
     <w:p>
@@ -21351,25 +21353,25 @@
           <w:sz w:val="20"/>
           <w:szCs w:val="20"/>
         </w:rPr>
-        <w:t xml:space="preserve">Bug with new </w:t>
-      </w:r>
-      <w:proofErr w:type="spellStart"/>
-      <w:r>
-        <w:rPr>
-          <w:rFonts w:ascii="Arial" w:hAnsi="Arial" w:cs="Arial"/>
-          <w:sz w:val="20"/>
-          <w:szCs w:val="20"/>
-        </w:rPr>
-        <w:t>wishlist</w:t>
-      </w:r>
-      <w:proofErr w:type="spellEnd"/>
-      <w:r>
-        <w:rPr>
-          <w:rFonts w:ascii="Arial" w:hAnsi="Arial" w:cs="Arial"/>
-          <w:sz w:val="20"/>
-          <w:szCs w:val="20"/>
-        </w:rPr>
-        <w:t xml:space="preserve"> item title and notes not being cleared after saving</w:t>
+        <w:t xml:space="preserve">Several </w:t>
+      </w:r>
+      <w:proofErr w:type="gramStart"/>
+      <w:r>
+        <w:rPr>
+          <w:rFonts w:ascii="Arial" w:hAnsi="Arial" w:cs="Arial"/>
+          <w:sz w:val="20"/>
+          <w:szCs w:val="20"/>
+        </w:rPr>
+        <w:t>memory</w:t>
+      </w:r>
+      <w:proofErr w:type="gramEnd"/>
+      <w:r>
+        <w:rPr>
+          <w:rFonts w:ascii="Arial" w:hAnsi="Arial" w:cs="Arial"/>
+          <w:sz w:val="20"/>
+          <w:szCs w:val="20"/>
+        </w:rPr>
+        <w:t xml:space="preserve"> leaks</w:t>
       </w:r>
     </w:p>
     <w:p>
@@ -21391,7 +21393,25 @@
           <w:sz w:val="20"/>
           <w:szCs w:val="20"/>
         </w:rPr>
-        <w:t>Bug with handling authors and publishers when scanning books</w:t>
+        <w:t xml:space="preserve">Bug with new </w:t>
+      </w:r>
+      <w:proofErr w:type="spellStart"/>
+      <w:r>
+        <w:rPr>
+          <w:rFonts w:ascii="Arial" w:hAnsi="Arial" w:cs="Arial"/>
+          <w:sz w:val="20"/>
+          <w:szCs w:val="20"/>
+        </w:rPr>
+        <w:t>wishlist</w:t>
+      </w:r>
+      <w:proofErr w:type="spellEnd"/>
+      <w:r>
+        <w:rPr>
+          <w:rFonts w:ascii="Arial" w:hAnsi="Arial" w:cs="Arial"/>
+          <w:sz w:val="20"/>
+          <w:szCs w:val="20"/>
+        </w:rPr>
+        <w:t xml:space="preserve"> item title and notes not being cleared after saving</w:t>
       </w:r>
     </w:p>
     <w:p>
@@ -21413,7 +21433,7 @@
           <w:sz w:val="20"/>
           <w:szCs w:val="20"/>
         </w:rPr>
-        <w:t>Bug with processing ISBNs with dashes from API</w:t>
+        <w:t>Bug with handling authors and publishers when scanning books</w:t>
       </w:r>
     </w:p>
     <w:p>
@@ -21435,45 +21455,8 @@
           <w:sz w:val="20"/>
           <w:szCs w:val="20"/>
         </w:rPr>
-        <w:t>Bugs with populating authors, tags</w:t>
-      </w:r>
-      <w:r>
-        <w:rPr>
-          <w:rFonts w:ascii="Arial" w:hAnsi="Arial" w:cs="Arial"/>
-          <w:sz w:val="20"/>
-          <w:szCs w:val="20"/>
-        </w:rPr>
-        <w:t>,</w:t>
-      </w:r>
-      <w:r>
-        <w:rPr>
-          <w:rFonts w:ascii="Arial" w:hAnsi="Arial" w:cs="Arial"/>
-          <w:sz w:val="20"/>
-          <w:szCs w:val="20"/>
-        </w:rPr>
-        <w:t xml:space="preserve"> and publishers when pre-filling add new item forms</w:t>
-      </w:r>
-    </w:p>
-    <w:p>
-      <w:pPr>
-        <w:pStyle w:val="ListParagraph"/>
-        <w:rPr>
-          <w:rFonts w:ascii="Arial" w:hAnsi="Arial" w:cs="Arial"/>
-          <w:sz w:val="20"/>
-          <w:szCs w:val="20"/>
-        </w:rPr>
-      </w:pPr>
-    </w:p>
-    <w:p>
-      <w:pPr>
-        <w:pStyle w:val="Heading3"/>
-      </w:pPr>
-      <w:bookmarkStart w:id="61" w:name="_Toc115818432"/>
-      <w:r>
-        <w:lastRenderedPageBreak/>
-        <w:t>Added</w:t>
-      </w:r>
-      <w:bookmarkEnd w:id="61"/>
+        <w:t>Bug with processing ISBNs with dashes from API</w:t>
+      </w:r>
     </w:p>
     <w:p>
       <w:pPr>
@@ -21482,15 +21465,56 @@
           <w:ilvl w:val="0"/>
           <w:numId w:val="4"/>
         </w:numPr>
-      </w:pPr>
-      <w:r>
-        <w:rPr>
-          <w:rFonts w:ascii="Arial" w:hAnsi="Arial" w:cs="Arial"/>
-          <w:sz w:val="20"/>
-          <w:szCs w:val="20"/>
-        </w:rPr>
-        <w:t>import CSV functionality</w:t>
-      </w:r>
+        <w:rPr>
+          <w:rFonts w:ascii="Arial" w:hAnsi="Arial" w:cs="Arial"/>
+          <w:sz w:val="20"/>
+          <w:szCs w:val="20"/>
+        </w:rPr>
+      </w:pPr>
+      <w:r>
+        <w:rPr>
+          <w:rFonts w:ascii="Arial" w:hAnsi="Arial" w:cs="Arial"/>
+          <w:sz w:val="20"/>
+          <w:szCs w:val="20"/>
+        </w:rPr>
+        <w:t>Bugs with populating authors, tags</w:t>
+      </w:r>
+      <w:r>
+        <w:rPr>
+          <w:rFonts w:ascii="Arial" w:hAnsi="Arial" w:cs="Arial"/>
+          <w:sz w:val="20"/>
+          <w:szCs w:val="20"/>
+        </w:rPr>
+        <w:t>,</w:t>
+      </w:r>
+      <w:r>
+        <w:rPr>
+          <w:rFonts w:ascii="Arial" w:hAnsi="Arial" w:cs="Arial"/>
+          <w:sz w:val="20"/>
+          <w:szCs w:val="20"/>
+        </w:rPr>
+        <w:t xml:space="preserve"> and publishers when pre-filling add new item forms</w:t>
+      </w:r>
+    </w:p>
+    <w:p>
+      <w:pPr>
+        <w:pStyle w:val="ListParagraph"/>
+        <w:rPr>
+          <w:rFonts w:ascii="Arial" w:hAnsi="Arial" w:cs="Arial"/>
+          <w:sz w:val="20"/>
+          <w:szCs w:val="20"/>
+        </w:rPr>
+      </w:pPr>
+    </w:p>
+    <w:p>
+      <w:pPr>
+        <w:pStyle w:val="Heading3"/>
+      </w:pPr>
+      <w:bookmarkStart w:id="61" w:name="_Toc116369201"/>
+      <w:r>
+        <w:t>Added</w:t>
+      </w:r>
+      <w:bookmarkEnd w:id="61"/>
     </w:p>
     <w:p>
       <w:pPr>
@@ -21506,7 +21530,7 @@
           <w:sz w:val="20"/>
           <w:szCs w:val="20"/>
         </w:rPr>
-        <w:t>export as Excel functionality</w:t>
+        <w:t>import CSV functionality</w:t>
       </w:r>
     </w:p>
     <w:p>
@@ -21523,7 +21547,7 @@
           <w:sz w:val="20"/>
           <w:szCs w:val="20"/>
         </w:rPr>
-        <w:t>spinner when loading item data</w:t>
+        <w:t>export as Excel functionality</w:t>
       </w:r>
     </w:p>
     <w:p>
@@ -21540,28 +21564,8 @@
           <w:sz w:val="20"/>
           <w:szCs w:val="20"/>
         </w:rPr>
-        <w:t>filtering for authors and publishers in add new book dialog</w:t>
-      </w:r>
-    </w:p>
-    <w:p>
-      <w:pPr>
-        <w:pStyle w:val="ListParagraph"/>
-        <w:rPr>
-          <w:rFonts w:ascii="Arial" w:hAnsi="Arial" w:cs="Arial"/>
-          <w:sz w:val="20"/>
-          <w:szCs w:val="20"/>
-        </w:rPr>
-      </w:pPr>
-    </w:p>
-    <w:p>
-      <w:pPr>
-        <w:pStyle w:val="Heading3"/>
-      </w:pPr>
-      <w:bookmarkStart w:id="62" w:name="_Toc115818433"/>
-      <w:r>
-        <w:t>Changed</w:t>
-      </w:r>
-      <w:bookmarkEnd w:id="62"/>
+        <w:t>spinner when loading item data</w:t>
+      </w:r>
     </w:p>
     <w:p>
       <w:pPr>
@@ -21570,20 +21574,35 @@
           <w:ilvl w:val="0"/>
           <w:numId w:val="4"/>
         </w:numPr>
-        <w:rPr>
-          <w:rFonts w:ascii="Arial" w:hAnsi="Arial" w:cs="Arial"/>
-          <w:sz w:val="20"/>
-          <w:szCs w:val="20"/>
-        </w:rPr>
-      </w:pPr>
-      <w:r>
-        <w:rPr>
-          <w:rFonts w:ascii="Arial" w:hAnsi="Arial" w:cs="Arial"/>
-          <w:sz w:val="20"/>
-          <w:szCs w:val="20"/>
-        </w:rPr>
-        <w:t>Restructured database to store images in a separate table</w:t>
-      </w:r>
+      </w:pPr>
+      <w:r>
+        <w:rPr>
+          <w:rFonts w:ascii="Arial" w:hAnsi="Arial" w:cs="Arial"/>
+          <w:sz w:val="20"/>
+          <w:szCs w:val="20"/>
+        </w:rPr>
+        <w:t>filtering for authors and publishers in add new book dialog</w:t>
+      </w:r>
+    </w:p>
+    <w:p>
+      <w:pPr>
+        <w:pStyle w:val="ListParagraph"/>
+        <w:rPr>
+          <w:rFonts w:ascii="Arial" w:hAnsi="Arial" w:cs="Arial"/>
+          <w:sz w:val="20"/>
+          <w:szCs w:val="20"/>
+        </w:rPr>
+      </w:pPr>
+    </w:p>
+    <w:p>
+      <w:pPr>
+        <w:pStyle w:val="Heading3"/>
+      </w:pPr>
+      <w:bookmarkStart w:id="62" w:name="_Toc116369202"/>
+      <w:r>
+        <w:t>Changed</w:t>
+      </w:r>
+      <w:bookmarkEnd w:id="62"/>
     </w:p>
     <w:p>
       <w:pPr>
@@ -21604,38 +21623,8 @@
           <w:sz w:val="20"/>
           <w:szCs w:val="20"/>
         </w:rPr>
-        <w:t>Better error handling when searching for books using API</w:t>
-      </w:r>
-    </w:p>
-    <w:p>
-      <w:pPr>
-        <w:pStyle w:val="ListParagraph"/>
-        <w:rPr>
-          <w:rFonts w:ascii="Arial" w:hAnsi="Arial" w:cs="Arial"/>
-          <w:sz w:val="20"/>
-          <w:szCs w:val="20"/>
-        </w:rPr>
-      </w:pPr>
-    </w:p>
-    <w:p>
-      <w:pPr>
-        <w:pStyle w:val="Heading2"/>
-      </w:pPr>
-      <w:bookmarkStart w:id="63" w:name="_Toc115818434"/>
-      <w:r>
-        <w:t>v1.1.1 – 1-3-2022</w:t>
-      </w:r>
-      <w:bookmarkEnd w:id="63"/>
-    </w:p>
-    <w:p>
-      <w:pPr>
-        <w:pStyle w:val="Heading3"/>
-      </w:pPr>
-      <w:bookmarkStart w:id="64" w:name="_Toc115818435"/>
-      <w:r>
-        <w:t>Fixed</w:t>
-      </w:r>
-      <w:bookmarkEnd w:id="64"/>
+        <w:t>Restructured database to store images in a separate table</w:t>
+      </w:r>
     </w:p>
     <w:p>
       <w:pPr>
@@ -21656,18 +21645,38 @@
           <w:sz w:val="20"/>
           <w:szCs w:val="20"/>
         </w:rPr>
-        <w:t>Bug with checking if ISBN already exists when adding new book</w:t>
-      </w:r>
+        <w:t>Better error handling when searching for books using API</w:t>
+      </w:r>
+    </w:p>
+    <w:p>
+      <w:pPr>
+        <w:pStyle w:val="ListParagraph"/>
+        <w:rPr>
+          <w:rFonts w:ascii="Arial" w:hAnsi="Arial" w:cs="Arial"/>
+          <w:sz w:val="20"/>
+          <w:szCs w:val="20"/>
+        </w:rPr>
+      </w:pPr>
+    </w:p>
+    <w:p>
+      <w:pPr>
+        <w:pStyle w:val="Heading2"/>
+      </w:pPr>
+      <w:bookmarkStart w:id="63" w:name="_Toc116369203"/>
+      <w:r>
+        <w:t>v1.1.1 – 1-3-2022</w:t>
+      </w:r>
+      <w:bookmarkEnd w:id="63"/>
     </w:p>
     <w:p>
       <w:pPr>
         <w:pStyle w:val="Heading3"/>
       </w:pPr>
-      <w:bookmarkStart w:id="65" w:name="_Toc115818436"/>
-      <w:r>
-        <w:t>Added</w:t>
-      </w:r>
-      <w:bookmarkEnd w:id="65"/>
+      <w:bookmarkStart w:id="64" w:name="_Toc116369204"/>
+      <w:r>
+        <w:t>Fixed</w:t>
+      </w:r>
+      <w:bookmarkEnd w:id="64"/>
     </w:p>
     <w:p>
       <w:pPr>
@@ -21688,28 +21697,18 @@
           <w:sz w:val="20"/>
           <w:szCs w:val="20"/>
         </w:rPr>
-        <w:t>Filtering for tags when adding new item</w:t>
-      </w:r>
-    </w:p>
-    <w:p>
-      <w:pPr>
-        <w:pStyle w:val="Heading2"/>
-      </w:pPr>
-      <w:bookmarkStart w:id="66" w:name="_Toc115818437"/>
-      <w:r>
-        <w:t>v1.1.0 – 24-2-2022</w:t>
-      </w:r>
-      <w:bookmarkEnd w:id="66"/>
+        <w:t>Bug with checking if ISBN already exists when adding new book</w:t>
+      </w:r>
     </w:p>
     <w:p>
       <w:pPr>
         <w:pStyle w:val="Heading3"/>
       </w:pPr>
-      <w:bookmarkStart w:id="67" w:name="_Toc115818438"/>
+      <w:bookmarkStart w:id="65" w:name="_Toc116369205"/>
       <w:r>
         <w:t>Added</w:t>
       </w:r>
-      <w:bookmarkEnd w:id="67"/>
+      <w:bookmarkEnd w:id="65"/>
     </w:p>
     <w:p>
       <w:pPr>
@@ -21730,28 +21729,28 @@
           <w:sz w:val="20"/>
           <w:szCs w:val="20"/>
         </w:rPr>
-        <w:t>Wishlist feature</w:t>
+        <w:t>Filtering for tags when adding new item</w:t>
       </w:r>
     </w:p>
     <w:p>
       <w:pPr>
         <w:pStyle w:val="Heading2"/>
       </w:pPr>
-      <w:bookmarkStart w:id="68" w:name="_Toc115818439"/>
-      <w:r>
-        <w:t>v1.0.1 – 30-1-2022</w:t>
-      </w:r>
-      <w:bookmarkEnd w:id="68"/>
+      <w:bookmarkStart w:id="66" w:name="_Toc116369206"/>
+      <w:r>
+        <w:t>v1.1.0 – 24-2-2022</w:t>
+      </w:r>
+      <w:bookmarkEnd w:id="66"/>
     </w:p>
     <w:p>
       <w:pPr>
         <w:pStyle w:val="Heading3"/>
       </w:pPr>
-      <w:bookmarkStart w:id="69" w:name="_Toc115818440"/>
-      <w:r>
-        <w:t>Fixed</w:t>
-      </w:r>
-      <w:bookmarkEnd w:id="69"/>
+      <w:bookmarkStart w:id="67" w:name="_Toc116369207"/>
+      <w:r>
+        <w:t>Added</w:t>
+      </w:r>
+      <w:bookmarkEnd w:id="67"/>
     </w:p>
     <w:p>
       <w:pPr>
@@ -21772,26 +21771,28 @@
           <w:sz w:val="20"/>
           <w:szCs w:val="20"/>
         </w:rPr>
-        <w:t>“</w:t>
-      </w:r>
-      <w:proofErr w:type="gramStart"/>
-      <w:r>
-        <w:rPr>
-          <w:rFonts w:ascii="Arial" w:hAnsi="Arial" w:cs="Arial"/>
-          <w:sz w:val="20"/>
-          <w:szCs w:val="20"/>
-        </w:rPr>
-        <w:t>insufficient</w:t>
-      </w:r>
-      <w:proofErr w:type="gramEnd"/>
-      <w:r>
-        <w:rPr>
-          <w:rFonts w:ascii="Arial" w:hAnsi="Arial" w:cs="Arial"/>
-          <w:sz w:val="20"/>
-          <w:szCs w:val="20"/>
-        </w:rPr>
-        <w:t xml:space="preserve"> parameters supplied to the command” error when attempting to remove tag from media item</w:t>
-      </w:r>
+        <w:t>Wishlist feature</w:t>
+      </w:r>
+    </w:p>
+    <w:p>
+      <w:pPr>
+        <w:pStyle w:val="Heading2"/>
+      </w:pPr>
+      <w:bookmarkStart w:id="68" w:name="_Toc116369208"/>
+      <w:r>
+        <w:t>v1.0.1 – 30-1-2022</w:t>
+      </w:r>
+      <w:bookmarkEnd w:id="68"/>
+    </w:p>
+    <w:p>
+      <w:pPr>
+        <w:pStyle w:val="Heading3"/>
+      </w:pPr>
+      <w:bookmarkStart w:id="69" w:name="_Toc116369209"/>
+      <w:r>
+        <w:t>Fixed</w:t>
+      </w:r>
+      <w:bookmarkEnd w:id="69"/>
     </w:p>
     <w:p>
       <w:pPr>
@@ -21812,18 +21813,26 @@
           <w:sz w:val="20"/>
           <w:szCs w:val="20"/>
         </w:rPr>
-        <w:t>Minor bugs in manage copies dialog</w:t>
-      </w:r>
-    </w:p>
-    <w:p>
-      <w:pPr>
-        <w:pStyle w:val="Heading3"/>
-      </w:pPr>
-      <w:bookmarkStart w:id="70" w:name="_Toc115818441"/>
-      <w:r>
-        <w:t>Changed</w:t>
-      </w:r>
-      <w:bookmarkEnd w:id="70"/>
+        <w:t>“</w:t>
+      </w:r>
+      <w:proofErr w:type="gramStart"/>
+      <w:r>
+        <w:rPr>
+          <w:rFonts w:ascii="Arial" w:hAnsi="Arial" w:cs="Arial"/>
+          <w:sz w:val="20"/>
+          <w:szCs w:val="20"/>
+        </w:rPr>
+        <w:t>insufficient</w:t>
+      </w:r>
+      <w:proofErr w:type="gramEnd"/>
+      <w:r>
+        <w:rPr>
+          <w:rFonts w:ascii="Arial" w:hAnsi="Arial" w:cs="Arial"/>
+          <w:sz w:val="20"/>
+          <w:szCs w:val="20"/>
+        </w:rPr>
+        <w:t xml:space="preserve"> parameters supplied to the command” error when attempting to remove tag from media item</w:t>
+      </w:r>
     </w:p>
     <w:p>
       <w:pPr>
@@ -21844,8 +21853,18 @@
           <w:sz w:val="20"/>
           <w:szCs w:val="20"/>
         </w:rPr>
-        <w:t>Increased size of tags list box in main window filters</w:t>
-      </w:r>
+        <w:t>Minor bugs in manage copies dialog</w:t>
+      </w:r>
+    </w:p>
+    <w:p>
+      <w:pPr>
+        <w:pStyle w:val="Heading3"/>
+      </w:pPr>
+      <w:bookmarkStart w:id="70" w:name="_Toc116369210"/>
+      <w:r>
+        <w:t>Changed</w:t>
+      </w:r>
+      <w:bookmarkEnd w:id="70"/>
     </w:p>
     <w:p>
       <w:pPr>
@@ -21866,18 +21885,8 @@
           <w:sz w:val="20"/>
           <w:szCs w:val="20"/>
         </w:rPr>
-        <w:t>Increased sizes of tags, authors, and publishers list boxes in add new item dialogs</w:t>
-      </w:r>
-    </w:p>
-    <w:p>
-      <w:pPr>
-        <w:pStyle w:val="Heading3"/>
-      </w:pPr>
-      <w:bookmarkStart w:id="71" w:name="_Toc115818442"/>
-      <w:r>
-        <w:t>Removed</w:t>
-      </w:r>
-      <w:bookmarkEnd w:id="71"/>
+        <w:t>Increased size of tags list box in main window filters</w:t>
+      </w:r>
     </w:p>
     <w:p>
       <w:pPr>
@@ -21898,28 +21907,18 @@
           <w:sz w:val="20"/>
           <w:szCs w:val="20"/>
         </w:rPr>
-        <w:t>Sample data from database</w:t>
-      </w:r>
-    </w:p>
-    <w:p>
-      <w:pPr>
-        <w:pStyle w:val="Heading2"/>
-      </w:pPr>
-      <w:bookmarkStart w:id="72" w:name="_Toc115818443"/>
-      <w:r>
-        <w:t>v1.0.0 – 23-1-2022</w:t>
-      </w:r>
-      <w:bookmarkEnd w:id="72"/>
+        <w:t>Increased sizes of tags, authors, and publishers list boxes in add new item dialogs</w:t>
+      </w:r>
     </w:p>
     <w:p>
       <w:pPr>
         <w:pStyle w:val="Heading3"/>
       </w:pPr>
-      <w:bookmarkStart w:id="73" w:name="_Toc115818444"/>
-      <w:r>
-        <w:t>Added</w:t>
-      </w:r>
-      <w:bookmarkEnd w:id="73"/>
+      <w:bookmarkStart w:id="71" w:name="_Toc116369211"/>
+      <w:r>
+        <w:t>Removed</w:t>
+      </w:r>
+      <w:bookmarkEnd w:id="71"/>
     </w:p>
     <w:p>
       <w:pPr>
@@ -21940,18 +21939,28 @@
           <w:sz w:val="20"/>
           <w:szCs w:val="20"/>
         </w:rPr>
-        <w:t>Manage copies feature</w:t>
-      </w:r>
+        <w:t>Sample data from database</w:t>
+      </w:r>
+    </w:p>
+    <w:p>
+      <w:pPr>
+        <w:pStyle w:val="Heading2"/>
+      </w:pPr>
+      <w:bookmarkStart w:id="72" w:name="_Toc116369212"/>
+      <w:r>
+        <w:t>v1.0.0 – 23-1-2022</w:t>
+      </w:r>
+      <w:bookmarkEnd w:id="72"/>
     </w:p>
     <w:p>
       <w:pPr>
         <w:pStyle w:val="Heading3"/>
       </w:pPr>
-      <w:bookmarkStart w:id="74" w:name="_Toc115818445"/>
-      <w:r>
-        <w:t>Fixed</w:t>
-      </w:r>
-      <w:bookmarkEnd w:id="74"/>
+      <w:bookmarkStart w:id="73" w:name="_Toc116369213"/>
+      <w:r>
+        <w:t>Added</w:t>
+      </w:r>
+      <w:bookmarkEnd w:id="73"/>
     </w:p>
     <w:p>
       <w:pPr>
@@ -21972,28 +21981,18 @@
           <w:sz w:val="20"/>
           <w:szCs w:val="20"/>
         </w:rPr>
-        <w:t>Bug with processing author names in comma format while adding new book</w:t>
-      </w:r>
-    </w:p>
-    <w:p>
-      <w:pPr>
-        <w:pStyle w:val="Heading2"/>
-      </w:pPr>
-      <w:bookmarkStart w:id="75" w:name="_Toc115818446"/>
-      <w:r>
-        <w:t>v0.9.0 – 8-1-2022</w:t>
-      </w:r>
-      <w:bookmarkEnd w:id="75"/>
+        <w:t>Manage copies feature</w:t>
+      </w:r>
     </w:p>
     <w:p>
       <w:pPr>
         <w:pStyle w:val="Heading3"/>
       </w:pPr>
-      <w:bookmarkStart w:id="76" w:name="_Toc115818447"/>
+      <w:bookmarkStart w:id="74" w:name="_Toc116369214"/>
       <w:r>
         <w:t>Fixed</w:t>
       </w:r>
-      <w:bookmarkEnd w:id="76"/>
+      <w:bookmarkEnd w:id="74"/>
     </w:p>
     <w:p>
       <w:pPr>
@@ -22014,28 +22013,28 @@
           <w:sz w:val="20"/>
           <w:szCs w:val="20"/>
         </w:rPr>
-        <w:t>Main window layout problem</w:t>
-      </w:r>
-    </w:p>
-    <w:p>
-      <w:pPr>
-        <w:pStyle w:val="ListParagraph"/>
-        <w:rPr>
-          <w:rFonts w:ascii="Arial" w:hAnsi="Arial" w:cs="Arial"/>
-          <w:sz w:val="20"/>
-          <w:szCs w:val="20"/>
-        </w:rPr>
-      </w:pPr>
+        <w:t>Bug with processing author names in comma format while adding new book</w:t>
+      </w:r>
+    </w:p>
+    <w:p>
+      <w:pPr>
+        <w:pStyle w:val="Heading2"/>
+      </w:pPr>
+      <w:bookmarkStart w:id="75" w:name="_Toc116369215"/>
+      <w:r>
+        <w:t>v0.9.0 – 8-1-2022</w:t>
+      </w:r>
+      <w:bookmarkEnd w:id="75"/>
     </w:p>
     <w:p>
       <w:pPr>
         <w:pStyle w:val="Heading3"/>
       </w:pPr>
-      <w:bookmarkStart w:id="77" w:name="_Toc115818448"/>
-      <w:r>
-        <w:t>Changed</w:t>
-      </w:r>
-      <w:bookmarkEnd w:id="77"/>
+      <w:bookmarkStart w:id="76" w:name="_Toc116369216"/>
+      <w:r>
+        <w:t>Fixed</w:t>
+      </w:r>
+      <w:bookmarkEnd w:id="76"/>
     </w:p>
     <w:p>
       <w:pPr>
@@ -22056,6 +22055,48 @@
           <w:sz w:val="20"/>
           <w:szCs w:val="20"/>
         </w:rPr>
+        <w:t>Main window layout problem</w:t>
+      </w:r>
+    </w:p>
+    <w:p>
+      <w:pPr>
+        <w:pStyle w:val="ListParagraph"/>
+        <w:rPr>
+          <w:rFonts w:ascii="Arial" w:hAnsi="Arial" w:cs="Arial"/>
+          <w:sz w:val="20"/>
+          <w:szCs w:val="20"/>
+        </w:rPr>
+      </w:pPr>
+    </w:p>
+    <w:p>
+      <w:pPr>
+        <w:pStyle w:val="Heading3"/>
+      </w:pPr>
+      <w:bookmarkStart w:id="77" w:name="_Toc116369217"/>
+      <w:r>
+        <w:t>Changed</w:t>
+      </w:r>
+      <w:bookmarkEnd w:id="77"/>
+    </w:p>
+    <w:p>
+      <w:pPr>
+        <w:pStyle w:val="ListParagraph"/>
+        <w:numPr>
+          <w:ilvl w:val="0"/>
+          <w:numId w:val="4"/>
+        </w:numPr>
+        <w:rPr>
+          <w:rFonts w:ascii="Arial" w:hAnsi="Arial" w:cs="Arial"/>
+          <w:sz w:val="20"/>
+          <w:szCs w:val="20"/>
+        </w:rPr>
+      </w:pPr>
+      <w:r>
+        <w:rPr>
+          <w:rFonts w:ascii="Arial" w:hAnsi="Arial" w:cs="Arial"/>
+          <w:sz w:val="20"/>
+          <w:szCs w:val="20"/>
+        </w:rPr>
         <w:t>Minor colour changes to main window</w:t>
       </w:r>
     </w:p>
@@ -22063,7 +22104,7 @@
       <w:pPr>
         <w:pStyle w:val="Heading2"/>
       </w:pPr>
-      <w:bookmarkStart w:id="78" w:name="_Toc115818449"/>
+      <w:bookmarkStart w:id="78" w:name="_Toc116369218"/>
       <w:r>
         <w:lastRenderedPageBreak/>
         <w:t>v0.8.0 – 31-12-2021</w:t>
@@ -22074,7 +22115,7 @@
       <w:pPr>
         <w:pStyle w:val="Heading3"/>
       </w:pPr>
-      <w:bookmarkStart w:id="79" w:name="_Toc115818450"/>
+      <w:bookmarkStart w:id="79" w:name="_Toc116369219"/>
       <w:r>
         <w:t>Added</w:t>
       </w:r>

</xml_diff>

<commit_message>
Remove unique constraint on book long titles. Some code cleanup. Center item image dialog to parent.
</commit_message>
<xml_diff>
--- a/docs/user/MyLibrary.docx
+++ b/docs/user/MyLibrary.docx
@@ -7,11 +7,9 @@
         <w:pStyle w:val="Title"/>
         <w:jc w:val="center"/>
       </w:pPr>
-      <w:proofErr w:type="spellStart"/>
       <w:r>
         <w:t>MyLibrary</w:t>
       </w:r>
-      <w:proofErr w:type="spellEnd"/>
     </w:p>
     <w:p>
       <w:pPr>
@@ -134,15 +132,7 @@
           </w:tcPr>
           <w:p>
             <w:r>
-              <w:t xml:space="preserve">First version. Corresponds to </w:t>
-            </w:r>
-            <w:proofErr w:type="spellStart"/>
-            <w:r>
-              <w:t>MyLibrary</w:t>
-            </w:r>
-            <w:proofErr w:type="spellEnd"/>
-            <w:r>
-              <w:t xml:space="preserve"> v1.3.0.</w:t>
+              <w:t>First version. Corresponds to MyLibrary v1.3.0.</w:t>
             </w:r>
           </w:p>
         </w:tc>
@@ -6510,23 +6500,13 @@
           <w:szCs w:val="20"/>
         </w:rPr>
       </w:pPr>
-      <w:proofErr w:type="spellStart"/>
-      <w:r>
-        <w:rPr>
-          <w:rFonts w:ascii="Arial" w:hAnsi="Arial" w:cs="Arial"/>
-          <w:sz w:val="20"/>
-          <w:szCs w:val="20"/>
-        </w:rPr>
-        <w:t>MyLibrary</w:t>
-      </w:r>
-      <w:proofErr w:type="spellEnd"/>
-      <w:r>
-        <w:rPr>
-          <w:rFonts w:ascii="Arial" w:hAnsi="Arial" w:cs="Arial"/>
-          <w:sz w:val="20"/>
-          <w:szCs w:val="20"/>
-        </w:rPr>
-        <w:t xml:space="preserve"> is an application to keep track of books and media items (“library items”). It is a database-driven Windows desktop application.</w:t>
+      <w:r>
+        <w:rPr>
+          <w:rFonts w:ascii="Arial" w:hAnsi="Arial" w:cs="Arial"/>
+          <w:sz w:val="20"/>
+          <w:szCs w:val="20"/>
+        </w:rPr>
+        <w:t>MyLibrary is an application to keep track of books and media items (“library items”). It is a database-driven Windows desktop application.</w:t>
       </w:r>
     </w:p>
     <w:p>
@@ -6615,25 +6595,7 @@
           <w:sz w:val="20"/>
           <w:szCs w:val="20"/>
         </w:rPr>
-        <w:t>A “</w:t>
-      </w:r>
-      <w:proofErr w:type="spellStart"/>
-      <w:r>
-        <w:rPr>
-          <w:rFonts w:ascii="Arial" w:hAnsi="Arial" w:cs="Arial"/>
-          <w:sz w:val="20"/>
-          <w:szCs w:val="20"/>
-        </w:rPr>
-        <w:t>wishlist</w:t>
-      </w:r>
-      <w:proofErr w:type="spellEnd"/>
-      <w:r>
-        <w:rPr>
-          <w:rFonts w:ascii="Arial" w:hAnsi="Arial" w:cs="Arial"/>
-          <w:sz w:val="20"/>
-          <w:szCs w:val="20"/>
-        </w:rPr>
-        <w:t>” feature is provided.</w:t>
+        <w:t>A “wishlist” feature is provided.</w:t>
       </w:r>
       <w:r>
         <w:rPr>
@@ -6764,7 +6726,6 @@
           <w:szCs w:val="20"/>
         </w:rPr>
       </w:pPr>
-      <w:proofErr w:type="spellStart"/>
       <w:r>
         <w:rPr>
           <w:rFonts w:ascii="Arial" w:hAnsi="Arial" w:cs="Arial"/>
@@ -6773,7 +6734,6 @@
         </w:rPr>
         <w:t>BluRay</w:t>
       </w:r>
-      <w:proofErr w:type="spellEnd"/>
     </w:p>
     <w:p>
       <w:pPr>
@@ -6865,25 +6825,7 @@
           <w:sz w:val="20"/>
           <w:szCs w:val="20"/>
         </w:rPr>
-        <w:t xml:space="preserve">Data is stored in an </w:t>
-      </w:r>
-      <w:proofErr w:type="spellStart"/>
-      <w:r>
-        <w:rPr>
-          <w:rFonts w:ascii="Arial" w:hAnsi="Arial" w:cs="Arial"/>
-          <w:sz w:val="20"/>
-          <w:szCs w:val="20"/>
-        </w:rPr>
-        <w:t>Sqlite</w:t>
-      </w:r>
-      <w:proofErr w:type="spellEnd"/>
-      <w:r>
-        <w:rPr>
-          <w:rFonts w:ascii="Arial" w:hAnsi="Arial" w:cs="Arial"/>
-          <w:sz w:val="20"/>
-          <w:szCs w:val="20"/>
-        </w:rPr>
-        <w:t xml:space="preserve"> database file. </w:t>
+        <w:t xml:space="preserve">Data is stored in an Sqlite database file. </w:t>
       </w:r>
       <w:r>
         <w:rPr>
@@ -8260,61 +8202,7 @@
                 <w:sz w:val="20"/>
                 <w:szCs w:val="20"/>
               </w:rPr>
-              <w:t xml:space="preserve">Cd, </w:t>
-            </w:r>
-            <w:proofErr w:type="spellStart"/>
-            <w:r>
-              <w:rPr>
-                <w:rFonts w:ascii="Arial" w:hAnsi="Arial" w:cs="Arial"/>
-                <w:sz w:val="20"/>
-                <w:szCs w:val="20"/>
-              </w:rPr>
-              <w:t>Dvd</w:t>
-            </w:r>
-            <w:proofErr w:type="spellEnd"/>
-            <w:r>
-              <w:rPr>
-                <w:rFonts w:ascii="Arial" w:hAnsi="Arial" w:cs="Arial"/>
-                <w:sz w:val="20"/>
-                <w:szCs w:val="20"/>
-              </w:rPr>
-              <w:t xml:space="preserve">, </w:t>
-            </w:r>
-            <w:proofErr w:type="spellStart"/>
-            <w:r>
-              <w:rPr>
-                <w:rFonts w:ascii="Arial" w:hAnsi="Arial" w:cs="Arial"/>
-                <w:sz w:val="20"/>
-                <w:szCs w:val="20"/>
-              </w:rPr>
-              <w:t>BluRay</w:t>
-            </w:r>
-            <w:proofErr w:type="spellEnd"/>
-            <w:r>
-              <w:rPr>
-                <w:rFonts w:ascii="Arial" w:hAnsi="Arial" w:cs="Arial"/>
-                <w:sz w:val="20"/>
-                <w:szCs w:val="20"/>
-              </w:rPr>
-              <w:t xml:space="preserve">, </w:t>
-            </w:r>
-            <w:proofErr w:type="spellStart"/>
-            <w:r>
-              <w:rPr>
-                <w:rFonts w:ascii="Arial" w:hAnsi="Arial" w:cs="Arial"/>
-                <w:sz w:val="20"/>
-                <w:szCs w:val="20"/>
-              </w:rPr>
-              <w:t>Vhs</w:t>
-            </w:r>
-            <w:proofErr w:type="spellEnd"/>
-            <w:r>
-              <w:rPr>
-                <w:rFonts w:ascii="Arial" w:hAnsi="Arial" w:cs="Arial"/>
-                <w:sz w:val="20"/>
-                <w:szCs w:val="20"/>
-              </w:rPr>
-              <w:t>, Vinyl, Flash Drive, Floppy Disk, Other</w:t>
+              <w:t>Cd, Dvd, BluRay, Vhs, Vinyl, Flash Drive, Floppy Disk, Other</w:t>
             </w:r>
           </w:p>
         </w:tc>
@@ -8352,7 +8240,6 @@
                 <w:szCs w:val="20"/>
               </w:rPr>
             </w:pPr>
-            <w:proofErr w:type="spellStart"/>
             <w:r>
               <w:rPr>
                 <w:rFonts w:ascii="Arial" w:hAnsi="Arial" w:cs="Arial"/>
@@ -8361,7 +8248,6 @@
               </w:rPr>
               <w:t>Dvd</w:t>
             </w:r>
-            <w:proofErr w:type="spellEnd"/>
           </w:p>
         </w:tc>
       </w:tr>
@@ -8406,25 +8292,7 @@
                 <w:sz w:val="20"/>
                 <w:szCs w:val="20"/>
               </w:rPr>
-              <w:t xml:space="preserve">Integer. </w:t>
-            </w:r>
-            <w:proofErr w:type="gramStart"/>
-            <w:r>
-              <w:rPr>
-                <w:rFonts w:ascii="Arial" w:hAnsi="Arial" w:cs="Arial"/>
-                <w:sz w:val="20"/>
-                <w:szCs w:val="20"/>
-              </w:rPr>
-              <w:t>Usually</w:t>
-            </w:r>
-            <w:proofErr w:type="gramEnd"/>
-            <w:r>
-              <w:rPr>
-                <w:rFonts w:ascii="Arial" w:hAnsi="Arial" w:cs="Arial"/>
-                <w:sz w:val="20"/>
-                <w:szCs w:val="20"/>
-              </w:rPr>
-              <w:t xml:space="preserve"> a barcode found on the item.</w:t>
+              <w:t>Integer. Usually a barcode found on the item.</w:t>
             </w:r>
           </w:p>
         </w:tc>
@@ -9301,6 +9169,14 @@
               </w:rPr>
               <w:t xml:space="preserve"> Must consist of 10 digits or X’s.</w:t>
             </w:r>
+            <w:r>
+              <w:rPr>
+                <w:rFonts w:ascii="Arial" w:hAnsi="Arial" w:cs="Arial"/>
+                <w:sz w:val="20"/>
+                <w:szCs w:val="20"/>
+              </w:rPr>
+              <w:t xml:space="preserve"> Must be unique if not empty.</w:t>
+            </w:r>
           </w:p>
         </w:tc>
         <w:tc>
@@ -9398,6 +9274,14 @@
                 <w:szCs w:val="20"/>
               </w:rPr>
               <w:t xml:space="preserve"> Must consist of 13 digits or X’s.</w:t>
+            </w:r>
+            <w:r>
+              <w:rPr>
+                <w:rFonts w:ascii="Arial" w:hAnsi="Arial" w:cs="Arial"/>
+                <w:sz w:val="20"/>
+                <w:szCs w:val="20"/>
+              </w:rPr>
+              <w:t xml:space="preserve"> Must be unique if not empty.</w:t>
             </w:r>
           </w:p>
         </w:tc>
@@ -10864,7 +10748,6 @@
           <w:sz w:val="20"/>
           <w:szCs w:val="20"/>
         </w:rPr>
-        <w:lastRenderedPageBreak/>
         <w:t>Wishlist</w:t>
       </w:r>
     </w:p>
@@ -11141,61 +11024,7 @@
                 <w:sz w:val="20"/>
                 <w:szCs w:val="20"/>
               </w:rPr>
-              <w:t xml:space="preserve">Book, Cd, </w:t>
-            </w:r>
-            <w:proofErr w:type="spellStart"/>
-            <w:r>
-              <w:rPr>
-                <w:rFonts w:ascii="Arial" w:hAnsi="Arial" w:cs="Arial"/>
-                <w:sz w:val="20"/>
-                <w:szCs w:val="20"/>
-              </w:rPr>
-              <w:t>Dvd</w:t>
-            </w:r>
-            <w:proofErr w:type="spellEnd"/>
-            <w:r>
-              <w:rPr>
-                <w:rFonts w:ascii="Arial" w:hAnsi="Arial" w:cs="Arial"/>
-                <w:sz w:val="20"/>
-                <w:szCs w:val="20"/>
-              </w:rPr>
-              <w:t xml:space="preserve">, </w:t>
-            </w:r>
-            <w:proofErr w:type="spellStart"/>
-            <w:r>
-              <w:rPr>
-                <w:rFonts w:ascii="Arial" w:hAnsi="Arial" w:cs="Arial"/>
-                <w:sz w:val="20"/>
-                <w:szCs w:val="20"/>
-              </w:rPr>
-              <w:t>BluRay</w:t>
-            </w:r>
-            <w:proofErr w:type="spellEnd"/>
-            <w:r>
-              <w:rPr>
-                <w:rFonts w:ascii="Arial" w:hAnsi="Arial" w:cs="Arial"/>
-                <w:sz w:val="20"/>
-                <w:szCs w:val="20"/>
-              </w:rPr>
-              <w:t xml:space="preserve">, </w:t>
-            </w:r>
-            <w:proofErr w:type="spellStart"/>
-            <w:r>
-              <w:rPr>
-                <w:rFonts w:ascii="Arial" w:hAnsi="Arial" w:cs="Arial"/>
-                <w:sz w:val="20"/>
-                <w:szCs w:val="20"/>
-              </w:rPr>
-              <w:t>Vhs</w:t>
-            </w:r>
-            <w:proofErr w:type="spellEnd"/>
-            <w:r>
-              <w:rPr>
-                <w:rFonts w:ascii="Arial" w:hAnsi="Arial" w:cs="Arial"/>
-                <w:sz w:val="20"/>
-                <w:szCs w:val="20"/>
-              </w:rPr>
-              <w:t>, Vinyl, Flash Drive, Floppy Disk, Other</w:t>
+              <w:t>Book, Cd, Dvd, BluRay, Vhs, Vinyl, Flash Drive, Floppy Disk, Other</w:t>
             </w:r>
           </w:p>
         </w:tc>
@@ -11357,23 +11186,13 @@
           <w:szCs w:val="20"/>
         </w:rPr>
       </w:pPr>
-      <w:proofErr w:type="spellStart"/>
-      <w:r>
-        <w:rPr>
-          <w:rFonts w:ascii="Arial" w:hAnsi="Arial" w:cs="Arial"/>
-          <w:sz w:val="20"/>
-          <w:szCs w:val="20"/>
-        </w:rPr>
-        <w:t>MyLibrary</w:t>
-      </w:r>
-      <w:proofErr w:type="spellEnd"/>
-      <w:r>
-        <w:rPr>
-          <w:rFonts w:ascii="Arial" w:hAnsi="Arial" w:cs="Arial"/>
-          <w:sz w:val="20"/>
-          <w:szCs w:val="20"/>
-        </w:rPr>
-        <w:t xml:space="preserve"> is a portable application, so no installation is required.</w:t>
+      <w:r>
+        <w:rPr>
+          <w:rFonts w:ascii="Arial" w:hAnsi="Arial" w:cs="Arial"/>
+          <w:sz w:val="20"/>
+          <w:szCs w:val="20"/>
+        </w:rPr>
+        <w:t>MyLibrary is a portable application, so no installation is required.</w:t>
       </w:r>
       <w:r>
         <w:rPr>
@@ -11498,7 +11317,6 @@
         </w:rPr>
         <w:t xml:space="preserve">Set the </w:t>
       </w:r>
-      <w:proofErr w:type="spellStart"/>
       <w:r>
         <w:rPr>
           <w:rFonts w:ascii="Courier New" w:hAnsi="Courier New" w:cs="Courier New"/>
@@ -11507,7 +11325,6 @@
         </w:rPr>
         <w:t>dbPath</w:t>
       </w:r>
-      <w:proofErr w:type="spellEnd"/>
       <w:r>
         <w:rPr>
           <w:rFonts w:ascii="Arial" w:hAnsi="Arial" w:cs="Arial"/>
@@ -11516,7 +11333,6 @@
         </w:rPr>
         <w:t xml:space="preserve"> parameter in </w:t>
       </w:r>
-      <w:proofErr w:type="spellStart"/>
       <w:r>
         <w:rPr>
           <w:rFonts w:ascii="Courier New" w:hAnsi="Courier New" w:cs="Courier New"/>
@@ -11525,7 +11341,6 @@
         </w:rPr>
         <w:t>app.config</w:t>
       </w:r>
-      <w:proofErr w:type="spellEnd"/>
       <w:r>
         <w:rPr>
           <w:rFonts w:ascii="Arial" w:hAnsi="Arial" w:cs="Arial"/>
@@ -11542,7 +11357,6 @@
         </w:rPr>
         <w:t xml:space="preserve"> </w:t>
       </w:r>
-      <w:proofErr w:type="spellStart"/>
       <w:r>
         <w:rPr>
           <w:rFonts w:ascii="Courier New" w:hAnsi="Courier New" w:cs="Courier New"/>
@@ -11551,7 +11365,6 @@
         </w:rPr>
         <w:t>database.db</w:t>
       </w:r>
-      <w:proofErr w:type="spellEnd"/>
       <w:r>
         <w:t>.</w:t>
       </w:r>
@@ -11652,25 +11465,7 @@
           <w:sz w:val="20"/>
           <w:szCs w:val="20"/>
         </w:rPr>
-        <w:t xml:space="preserve">The application’s user interface is simple and intuitive, consisting of a main window displaying a list of items, and </w:t>
-      </w:r>
-      <w:proofErr w:type="spellStart"/>
-      <w:r>
-        <w:rPr>
-          <w:rFonts w:ascii="Arial" w:hAnsi="Arial" w:cs="Arial"/>
-          <w:sz w:val="20"/>
-          <w:szCs w:val="20"/>
-        </w:rPr>
-        <w:t>subwindows</w:t>
-      </w:r>
-      <w:proofErr w:type="spellEnd"/>
-      <w:r>
-        <w:rPr>
-          <w:rFonts w:ascii="Arial" w:hAnsi="Arial" w:cs="Arial"/>
-          <w:sz w:val="20"/>
-          <w:szCs w:val="20"/>
-        </w:rPr>
-        <w:t xml:space="preserve"> and dialogs designed to perform certain tasks.</w:t>
+        <w:t>The application’s user interface is simple and intuitive, consisting of a main window displaying a list of items, and subwindows and dialogs designed to perform certain tasks.</w:t>
       </w:r>
       <w:r>
         <w:rPr>
@@ -11759,25 +11554,7 @@
           <w:sz w:val="20"/>
           <w:szCs w:val="20"/>
         </w:rPr>
-        <w:t xml:space="preserve">On </w:t>
-      </w:r>
-      <w:proofErr w:type="spellStart"/>
-      <w:r>
-        <w:rPr>
-          <w:rFonts w:ascii="Arial" w:hAnsi="Arial" w:cs="Arial"/>
-          <w:sz w:val="20"/>
-          <w:szCs w:val="20"/>
-        </w:rPr>
-        <w:t>start up</w:t>
-      </w:r>
-      <w:proofErr w:type="spellEnd"/>
-      <w:r>
-        <w:rPr>
-          <w:rFonts w:ascii="Arial" w:hAnsi="Arial" w:cs="Arial"/>
-          <w:sz w:val="20"/>
-          <w:szCs w:val="20"/>
-        </w:rPr>
-        <w:t>, by default, a tip of the day dialog is shown, displaying various tips about using the software:</w:t>
+        <w:t>On start up, by default, a tip of the day dialog is shown, displaying various tips about using the software:</w:t>
       </w:r>
     </w:p>
     <w:p>
@@ -13516,7 +13293,6 @@
           <w:szCs w:val="20"/>
         </w:rPr>
       </w:pPr>
-      <w:proofErr w:type="spellStart"/>
       <w:r>
         <w:rPr>
           <w:rFonts w:ascii="Arial" w:hAnsi="Arial" w:cs="Arial"/>
@@ -13525,7 +13301,6 @@
         </w:rPr>
         <w:t>Cds</w:t>
       </w:r>
-      <w:proofErr w:type="spellEnd"/>
       <w:r>
         <w:rPr>
           <w:rFonts w:ascii="Arial" w:hAnsi="Arial" w:cs="Arial"/>
@@ -13548,7 +13323,6 @@
           <w:szCs w:val="20"/>
         </w:rPr>
       </w:pPr>
-      <w:proofErr w:type="spellStart"/>
       <w:r>
         <w:rPr>
           <w:rFonts w:ascii="Arial" w:hAnsi="Arial" w:cs="Arial"/>
@@ -13557,32 +13331,13 @@
         </w:rPr>
         <w:t>Dvds</w:t>
       </w:r>
-      <w:proofErr w:type="spellEnd"/>
-      <w:r>
-        <w:rPr>
-          <w:rFonts w:ascii="Arial" w:hAnsi="Arial" w:cs="Arial"/>
-          <w:sz w:val="20"/>
-          <w:szCs w:val="20"/>
-        </w:rPr>
-        <w:t xml:space="preserve"> – selects </w:t>
-      </w:r>
-      <w:proofErr w:type="spellStart"/>
-      <w:r>
-        <w:rPr>
-          <w:rFonts w:ascii="Arial" w:hAnsi="Arial" w:cs="Arial"/>
-          <w:sz w:val="20"/>
-          <w:szCs w:val="20"/>
-        </w:rPr>
-        <w:t>Dvd</w:t>
-      </w:r>
-      <w:proofErr w:type="spellEnd"/>
-      <w:r>
-        <w:rPr>
-          <w:rFonts w:ascii="Arial" w:hAnsi="Arial" w:cs="Arial"/>
-          <w:sz w:val="20"/>
-          <w:szCs w:val="20"/>
-        </w:rPr>
-        <w:t xml:space="preserve"> types in the main window.</w:t>
+      <w:r>
+        <w:rPr>
+          <w:rFonts w:ascii="Arial" w:hAnsi="Arial" w:cs="Arial"/>
+          <w:sz w:val="20"/>
+          <w:szCs w:val="20"/>
+        </w:rPr>
+        <w:t xml:space="preserve"> – selects Dvd types in the main window.</w:t>
       </w:r>
     </w:p>
     <w:p>
@@ -13598,7 +13353,6 @@
           <w:szCs w:val="20"/>
         </w:rPr>
       </w:pPr>
-      <w:proofErr w:type="spellStart"/>
       <w:r>
         <w:rPr>
           <w:rFonts w:ascii="Arial" w:hAnsi="Arial" w:cs="Arial"/>
@@ -13607,32 +13361,13 @@
         </w:rPr>
         <w:t>BluRays</w:t>
       </w:r>
-      <w:proofErr w:type="spellEnd"/>
-      <w:r>
-        <w:rPr>
-          <w:rFonts w:ascii="Arial" w:hAnsi="Arial" w:cs="Arial"/>
-          <w:sz w:val="20"/>
-          <w:szCs w:val="20"/>
-        </w:rPr>
-        <w:t xml:space="preserve"> – selects </w:t>
-      </w:r>
-      <w:proofErr w:type="spellStart"/>
-      <w:r>
-        <w:rPr>
-          <w:rFonts w:ascii="Arial" w:hAnsi="Arial" w:cs="Arial"/>
-          <w:sz w:val="20"/>
-          <w:szCs w:val="20"/>
-        </w:rPr>
-        <w:t>BluRay</w:t>
-      </w:r>
-      <w:proofErr w:type="spellEnd"/>
-      <w:r>
-        <w:rPr>
-          <w:rFonts w:ascii="Arial" w:hAnsi="Arial" w:cs="Arial"/>
-          <w:sz w:val="20"/>
-          <w:szCs w:val="20"/>
-        </w:rPr>
-        <w:t xml:space="preserve"> types in the main window.</w:t>
+      <w:r>
+        <w:rPr>
+          <w:rFonts w:ascii="Arial" w:hAnsi="Arial" w:cs="Arial"/>
+          <w:sz w:val="20"/>
+          <w:szCs w:val="20"/>
+        </w:rPr>
+        <w:t xml:space="preserve"> – selects BluRay types in the main window.</w:t>
       </w:r>
     </w:p>
     <w:p>
@@ -13648,7 +13383,6 @@
           <w:szCs w:val="20"/>
         </w:rPr>
       </w:pPr>
-      <w:proofErr w:type="spellStart"/>
       <w:r>
         <w:rPr>
           <w:rFonts w:ascii="Arial" w:hAnsi="Arial" w:cs="Arial"/>
@@ -13657,32 +13391,13 @@
         </w:rPr>
         <w:t>Vhss</w:t>
       </w:r>
-      <w:proofErr w:type="spellEnd"/>
-      <w:r>
-        <w:rPr>
-          <w:rFonts w:ascii="Arial" w:hAnsi="Arial" w:cs="Arial"/>
-          <w:sz w:val="20"/>
-          <w:szCs w:val="20"/>
-        </w:rPr>
-        <w:t xml:space="preserve"> – selects </w:t>
-      </w:r>
-      <w:proofErr w:type="spellStart"/>
-      <w:r>
-        <w:rPr>
-          <w:rFonts w:ascii="Arial" w:hAnsi="Arial" w:cs="Arial"/>
-          <w:sz w:val="20"/>
-          <w:szCs w:val="20"/>
-        </w:rPr>
-        <w:t>Vhs</w:t>
-      </w:r>
-      <w:proofErr w:type="spellEnd"/>
-      <w:r>
-        <w:rPr>
-          <w:rFonts w:ascii="Arial" w:hAnsi="Arial" w:cs="Arial"/>
-          <w:sz w:val="20"/>
-          <w:szCs w:val="20"/>
-        </w:rPr>
-        <w:t xml:space="preserve"> types in the main window.</w:t>
+      <w:r>
+        <w:rPr>
+          <w:rFonts w:ascii="Arial" w:hAnsi="Arial" w:cs="Arial"/>
+          <w:sz w:val="20"/>
+          <w:szCs w:val="20"/>
+        </w:rPr>
+        <w:t xml:space="preserve"> – selects Vhs types in the main window.</w:t>
       </w:r>
     </w:p>
     <w:p>
@@ -14428,7 +14143,6 @@
           <w:szCs w:val="20"/>
         </w:rPr>
       </w:pPr>
-      <w:proofErr w:type="spellStart"/>
       <w:r>
         <w:rPr>
           <w:rFonts w:ascii="Arial" w:hAnsi="Arial" w:cs="Arial"/>
@@ -14437,7 +14151,6 @@
         </w:rPr>
         <w:t>Dvd</w:t>
       </w:r>
-      <w:proofErr w:type="spellEnd"/>
     </w:p>
     <w:p>
       <w:pPr>
@@ -14452,7 +14165,6 @@
           <w:szCs w:val="20"/>
         </w:rPr>
       </w:pPr>
-      <w:proofErr w:type="spellStart"/>
       <w:r>
         <w:rPr>
           <w:rFonts w:ascii="Arial" w:hAnsi="Arial" w:cs="Arial"/>
@@ -14461,7 +14173,6 @@
         </w:rPr>
         <w:t>BluRay</w:t>
       </w:r>
-      <w:proofErr w:type="spellEnd"/>
     </w:p>
     <w:p>
       <w:pPr>
@@ -14476,7 +14187,6 @@
           <w:szCs w:val="20"/>
         </w:rPr>
       </w:pPr>
-      <w:proofErr w:type="spellStart"/>
       <w:r>
         <w:rPr>
           <w:rFonts w:ascii="Arial" w:hAnsi="Arial" w:cs="Arial"/>
@@ -14485,7 +14195,6 @@
         </w:rPr>
         <w:t>Vhs</w:t>
       </w:r>
-      <w:proofErr w:type="spellEnd"/>
     </w:p>
     <w:p>
       <w:pPr>
@@ -14773,25 +14482,7 @@
           <w:sz w:val="20"/>
           <w:szCs w:val="20"/>
         </w:rPr>
-        <w:t xml:space="preserve"> item in the </w:t>
-      </w:r>
-      <w:proofErr w:type="gramStart"/>
-      <w:r>
-        <w:rPr>
-          <w:rFonts w:ascii="Arial" w:hAnsi="Arial" w:cs="Arial"/>
-          <w:sz w:val="20"/>
-          <w:szCs w:val="20"/>
-        </w:rPr>
-        <w:t>list, and</w:t>
-      </w:r>
-      <w:proofErr w:type="gramEnd"/>
-      <w:r>
-        <w:rPr>
-          <w:rFonts w:ascii="Arial" w:hAnsi="Arial" w:cs="Arial"/>
-          <w:sz w:val="20"/>
-          <w:szCs w:val="20"/>
-        </w:rPr>
-        <w:t xml:space="preserve"> allows updating the notes and image for the item.</w:t>
+        <w:t xml:space="preserve"> item in the list, and allows updating the notes and image for the item.</w:t>
       </w:r>
     </w:p>
     <w:p>
@@ -15176,25 +14867,7 @@
           <w:sz w:val="20"/>
           <w:szCs w:val="20"/>
         </w:rPr>
-        <w:t xml:space="preserve">To attach or remove tags for a specific item, select it in the list on the main window, and click the “Manage Tags” button. This opens the “Manage Tags </w:t>
-      </w:r>
-      <w:proofErr w:type="gramStart"/>
-      <w:r>
-        <w:rPr>
-          <w:rFonts w:ascii="Arial" w:hAnsi="Arial" w:cs="Arial"/>
-          <w:sz w:val="20"/>
-          <w:szCs w:val="20"/>
-        </w:rPr>
-        <w:t>For</w:t>
-      </w:r>
-      <w:proofErr w:type="gramEnd"/>
-      <w:r>
-        <w:rPr>
-          <w:rFonts w:ascii="Arial" w:hAnsi="Arial" w:cs="Arial"/>
-          <w:sz w:val="20"/>
-          <w:szCs w:val="20"/>
-        </w:rPr>
-        <w:t xml:space="preserve"> Item” dialog.</w:t>
+        <w:t>To attach or remove tags for a specific item, select it in the list on the main window, and click the “Manage Tags” button. This opens the “Manage Tags For Item” dialog.</w:t>
       </w:r>
     </w:p>
     <w:p>
@@ -15350,15 +15023,7 @@
         </w:r>
       </w:fldSimple>
       <w:r>
-        <w:t xml:space="preserve">: Manage Tags </w:t>
-      </w:r>
-      <w:proofErr w:type="gramStart"/>
-      <w:r>
-        <w:t>For</w:t>
-      </w:r>
-      <w:proofErr w:type="gramEnd"/>
-      <w:r>
-        <w:t xml:space="preserve"> Item dialog</w:t>
+        <w:t>: Manage Tags For Item dialog</w:t>
       </w:r>
     </w:p>
     <w:p>
@@ -16011,15 +15676,7 @@
         </w:r>
       </w:fldSimple>
       <w:r>
-        <w:t xml:space="preserve">: Search </w:t>
-      </w:r>
-      <w:proofErr w:type="gramStart"/>
-      <w:r>
-        <w:t>By</w:t>
-      </w:r>
-      <w:proofErr w:type="gramEnd"/>
-      <w:r>
-        <w:t xml:space="preserve"> ISBN dialog</w:t>
+        <w:t>: Search By ISBN dialog</w:t>
       </w:r>
     </w:p>
     <w:p>
@@ -16487,16 +16144,7 @@
           <w:sz w:val="20"/>
           <w:szCs w:val="20"/>
         </w:rPr>
-        <w:t>The application has a “</w:t>
-      </w:r>
-      <w:proofErr w:type="spellStart"/>
-      <w:r>
-        <w:rPr>
-          <w:rFonts w:ascii="Arial" w:hAnsi="Arial" w:cs="Arial"/>
-          <w:sz w:val="20"/>
-          <w:szCs w:val="20"/>
-        </w:rPr>
-        <w:t>whis</w:t>
+        <w:t>The application has a “whis</w:t>
       </w:r>
       <w:r>
         <w:rPr>
@@ -16512,16 +16160,7 @@
           <w:sz w:val="20"/>
           <w:szCs w:val="20"/>
         </w:rPr>
-        <w:t>ist</w:t>
-      </w:r>
-      <w:proofErr w:type="spellEnd"/>
-      <w:r>
-        <w:rPr>
-          <w:rFonts w:ascii="Arial" w:hAnsi="Arial" w:cs="Arial"/>
-          <w:sz w:val="20"/>
-          <w:szCs w:val="20"/>
-        </w:rPr>
-        <w:t>” feature.</w:t>
+        <w:t>ist” feature.</w:t>
       </w:r>
       <w:r>
         <w:rPr>
@@ -16621,25 +16260,7 @@
           <w:sz w:val="20"/>
           <w:szCs w:val="20"/>
         </w:rPr>
-        <w:t xml:space="preserve">The </w:t>
-      </w:r>
-      <w:proofErr w:type="spellStart"/>
-      <w:r>
-        <w:rPr>
-          <w:rFonts w:ascii="Arial" w:hAnsi="Arial" w:cs="Arial"/>
-          <w:sz w:val="20"/>
-          <w:szCs w:val="20"/>
-        </w:rPr>
-        <w:t>wishlist</w:t>
-      </w:r>
-      <w:proofErr w:type="spellEnd"/>
-      <w:r>
-        <w:rPr>
-          <w:rFonts w:ascii="Arial" w:hAnsi="Arial" w:cs="Arial"/>
-          <w:sz w:val="20"/>
-          <w:szCs w:val="20"/>
-        </w:rPr>
-        <w:t xml:space="preserve"> consists of a simplified list of items.</w:t>
+        <w:t>The wishlist consists of a simplified list of items.</w:t>
       </w:r>
       <w:r>
         <w:rPr>
@@ -16663,25 +16284,7 @@
           <w:sz w:val="20"/>
           <w:szCs w:val="20"/>
         </w:rPr>
-        <w:t xml:space="preserve"> The </w:t>
-      </w:r>
-      <w:proofErr w:type="spellStart"/>
-      <w:r>
-        <w:rPr>
-          <w:rFonts w:ascii="Arial" w:hAnsi="Arial" w:cs="Arial"/>
-          <w:sz w:val="20"/>
-          <w:szCs w:val="20"/>
-        </w:rPr>
-        <w:t>wishlist</w:t>
-      </w:r>
-      <w:proofErr w:type="spellEnd"/>
-      <w:r>
-        <w:rPr>
-          <w:rFonts w:ascii="Arial" w:hAnsi="Arial" w:cs="Arial"/>
-          <w:sz w:val="20"/>
-          <w:szCs w:val="20"/>
-        </w:rPr>
-        <w:t xml:space="preserve"> is separate from the main lists of items.</w:t>
+        <w:t xml:space="preserve"> The wishlist is separate from the main lists of items.</w:t>
       </w:r>
     </w:p>
     <w:p>
@@ -16879,43 +16482,7 @@
           <w:sz w:val="20"/>
           <w:szCs w:val="20"/>
         </w:rPr>
-        <w:t xml:space="preserve">Click the “Save Changes” button. Once the </w:t>
-      </w:r>
-      <w:proofErr w:type="spellStart"/>
-      <w:r>
-        <w:rPr>
-          <w:rFonts w:ascii="Arial" w:hAnsi="Arial" w:cs="Arial"/>
-          <w:sz w:val="20"/>
-          <w:szCs w:val="20"/>
-        </w:rPr>
-        <w:t>wishlist</w:t>
-      </w:r>
-      <w:proofErr w:type="spellEnd"/>
-      <w:r>
-        <w:rPr>
-          <w:rFonts w:ascii="Arial" w:hAnsi="Arial" w:cs="Arial"/>
-          <w:sz w:val="20"/>
-          <w:szCs w:val="20"/>
-        </w:rPr>
-        <w:t xml:space="preserve"> item is saved, the </w:t>
-      </w:r>
-      <w:proofErr w:type="spellStart"/>
-      <w:r>
-        <w:rPr>
-          <w:rFonts w:ascii="Arial" w:hAnsi="Arial" w:cs="Arial"/>
-          <w:sz w:val="20"/>
-          <w:szCs w:val="20"/>
-        </w:rPr>
-        <w:t>wishlist</w:t>
-      </w:r>
-      <w:proofErr w:type="spellEnd"/>
-      <w:r>
-        <w:rPr>
-          <w:rFonts w:ascii="Arial" w:hAnsi="Arial" w:cs="Arial"/>
-          <w:sz w:val="20"/>
-          <w:szCs w:val="20"/>
-        </w:rPr>
-        <w:t xml:space="preserve"> will be updated.</w:t>
+        <w:t>Click the “Save Changes” button. Once the wishlist item is saved, the wishlist will be updated.</w:t>
       </w:r>
     </w:p>
     <w:p>
@@ -16992,15 +16559,7 @@
         </w:r>
       </w:fldSimple>
       <w:r>
-        <w:t xml:space="preserve">: Updating </w:t>
-      </w:r>
-      <w:proofErr w:type="spellStart"/>
-      <w:r>
-        <w:t>wishlist</w:t>
-      </w:r>
-      <w:proofErr w:type="spellEnd"/>
-      <w:r>
-        <w:t xml:space="preserve"> item</w:t>
+        <w:t>: Updating wishlist item</w:t>
       </w:r>
     </w:p>
     <w:p>
@@ -17066,43 +16625,7 @@
           <w:sz w:val="20"/>
           <w:szCs w:val="20"/>
         </w:rPr>
-        <w:t xml:space="preserve">Click the “Save Changes” button. Once the </w:t>
-      </w:r>
-      <w:proofErr w:type="spellStart"/>
-      <w:r>
-        <w:rPr>
-          <w:rFonts w:ascii="Arial" w:hAnsi="Arial" w:cs="Arial"/>
-          <w:sz w:val="20"/>
-          <w:szCs w:val="20"/>
-        </w:rPr>
-        <w:t>wishlist</w:t>
-      </w:r>
-      <w:proofErr w:type="spellEnd"/>
-      <w:r>
-        <w:rPr>
-          <w:rFonts w:ascii="Arial" w:hAnsi="Arial" w:cs="Arial"/>
-          <w:sz w:val="20"/>
-          <w:szCs w:val="20"/>
-        </w:rPr>
-        <w:t xml:space="preserve"> item is saved, the </w:t>
-      </w:r>
-      <w:proofErr w:type="spellStart"/>
-      <w:r>
-        <w:rPr>
-          <w:rFonts w:ascii="Arial" w:hAnsi="Arial" w:cs="Arial"/>
-          <w:sz w:val="20"/>
-          <w:szCs w:val="20"/>
-        </w:rPr>
-        <w:t>wishlist</w:t>
-      </w:r>
-      <w:proofErr w:type="spellEnd"/>
-      <w:r>
-        <w:rPr>
-          <w:rFonts w:ascii="Arial" w:hAnsi="Arial" w:cs="Arial"/>
-          <w:sz w:val="20"/>
-          <w:szCs w:val="20"/>
-        </w:rPr>
-        <w:t xml:space="preserve"> will be updated.</w:t>
+        <w:t>Click the “Save Changes” button. Once the wishlist item is saved, the wishlist will be updated.</w:t>
       </w:r>
     </w:p>
     <w:p>
@@ -17178,15 +16701,7 @@
         </w:r>
       </w:fldSimple>
       <w:r>
-        <w:t xml:space="preserve">: Deleting </w:t>
-      </w:r>
-      <w:proofErr w:type="spellStart"/>
-      <w:r>
-        <w:t>wishlist</w:t>
-      </w:r>
-      <w:proofErr w:type="spellEnd"/>
-      <w:r>
-        <w:t xml:space="preserve"> item</w:t>
+        <w:t>: Deleting wishlist item</w:t>
       </w:r>
     </w:p>
     <w:p>
@@ -17206,25 +16721,7 @@
           <w:sz w:val="20"/>
           <w:szCs w:val="20"/>
         </w:rPr>
-        <w:t xml:space="preserve">The selected item can be deleted by clicking the “Delete” button. Once the item is deleted, the </w:t>
-      </w:r>
-      <w:proofErr w:type="spellStart"/>
-      <w:r>
-        <w:rPr>
-          <w:rFonts w:ascii="Arial" w:hAnsi="Arial" w:cs="Arial"/>
-          <w:sz w:val="20"/>
-          <w:szCs w:val="20"/>
-        </w:rPr>
-        <w:t>wishlist</w:t>
-      </w:r>
-      <w:proofErr w:type="spellEnd"/>
-      <w:r>
-        <w:rPr>
-          <w:rFonts w:ascii="Arial" w:hAnsi="Arial" w:cs="Arial"/>
-          <w:sz w:val="20"/>
-          <w:szCs w:val="20"/>
-        </w:rPr>
-        <w:t xml:space="preserve"> will be updated.</w:t>
+        <w:t>The selected item can be deleted by clicking the “Delete” button. Once the item is deleted, the wishlist will be updated.</w:t>
       </w:r>
     </w:p>
     <w:p>
@@ -17233,15 +16730,7 @@
       </w:pPr>
       <w:bookmarkStart w:id="29" w:name="_Toc116369172"/>
       <w:r>
-        <w:t xml:space="preserve">Adding a </w:t>
-      </w:r>
-      <w:proofErr w:type="spellStart"/>
-      <w:r>
-        <w:t>wishlist</w:t>
-      </w:r>
-      <w:proofErr w:type="spellEnd"/>
-      <w:r>
-        <w:t xml:space="preserve"> item to library</w:t>
+        <w:t>Adding a wishlist item to library</w:t>
       </w:r>
       <w:bookmarkEnd w:id="29"/>
     </w:p>
@@ -17308,15 +16797,7 @@
         </w:r>
       </w:fldSimple>
       <w:r>
-        <w:t xml:space="preserve">: Add </w:t>
-      </w:r>
-      <w:proofErr w:type="spellStart"/>
-      <w:r>
-        <w:t>wishlist</w:t>
-      </w:r>
-      <w:proofErr w:type="spellEnd"/>
-      <w:r>
-        <w:t xml:space="preserve"> item to main list</w:t>
+        <w:t>: Add wishlist item to main list</w:t>
       </w:r>
     </w:p>
     <w:p>
@@ -17364,25 +16845,7 @@
           <w:szCs w:val="20"/>
         </w:rPr>
         <w:lastRenderedPageBreak/>
-        <w:t xml:space="preserve">Simply click the “Add to Library” button after selecting the </w:t>
-      </w:r>
-      <w:proofErr w:type="spellStart"/>
-      <w:r>
-        <w:rPr>
-          <w:rFonts w:ascii="Arial" w:hAnsi="Arial" w:cs="Arial"/>
-          <w:sz w:val="20"/>
-          <w:szCs w:val="20"/>
-        </w:rPr>
-        <w:t>wishlist</w:t>
-      </w:r>
-      <w:proofErr w:type="spellEnd"/>
-      <w:r>
-        <w:rPr>
-          <w:rFonts w:ascii="Arial" w:hAnsi="Arial" w:cs="Arial"/>
-          <w:sz w:val="20"/>
-          <w:szCs w:val="20"/>
-        </w:rPr>
-        <w:t xml:space="preserve"> item.</w:t>
+        <w:t>Simply click the “Add to Library” button after selecting the wishlist item.</w:t>
       </w:r>
       <w:r>
         <w:rPr>
@@ -17576,25 +17039,7 @@
           <w:sz w:val="20"/>
           <w:szCs w:val="20"/>
         </w:rPr>
-        <w:t xml:space="preserve">To open the “Manage Copies </w:t>
-      </w:r>
-      <w:proofErr w:type="gramStart"/>
-      <w:r>
-        <w:rPr>
-          <w:rFonts w:ascii="Arial" w:hAnsi="Arial" w:cs="Arial"/>
-          <w:sz w:val="20"/>
-          <w:szCs w:val="20"/>
-        </w:rPr>
-        <w:t>For</w:t>
-      </w:r>
-      <w:proofErr w:type="gramEnd"/>
-      <w:r>
-        <w:rPr>
-          <w:rFonts w:ascii="Arial" w:hAnsi="Arial" w:cs="Arial"/>
-          <w:sz w:val="20"/>
-          <w:szCs w:val="20"/>
-        </w:rPr>
-        <w:t xml:space="preserve"> Item” </w:t>
+        <w:t xml:space="preserve">To open the “Manage Copies For Item” </w:t>
       </w:r>
       <w:r>
         <w:rPr>
@@ -17676,15 +17121,7 @@
         </w:r>
       </w:fldSimple>
       <w:r>
-        <w:t xml:space="preserve">: Manage Copies </w:t>
-      </w:r>
-      <w:proofErr w:type="gramStart"/>
-      <w:r>
-        <w:t>For</w:t>
-      </w:r>
-      <w:proofErr w:type="gramEnd"/>
-      <w:r>
-        <w:t xml:space="preserve"> Item </w:t>
+        <w:t xml:space="preserve">: Manage Copies For Item </w:t>
       </w:r>
       <w:r>
         <w:t>window</w:t>
@@ -18348,8 +17785,6 @@
         </w:rPr>
         <w:br/>
       </w:r>
-      <w:proofErr w:type="spellStart"/>
-      <w:proofErr w:type="gramStart"/>
       <w:r>
         <w:rPr>
           <w:rFonts w:ascii="Courier New" w:hAnsi="Courier New" w:cs="Courier New"/>
@@ -18358,8 +17793,6 @@
         </w:rPr>
         <w:t>John,Smith</w:t>
       </w:r>
-      <w:proofErr w:type="spellEnd"/>
-      <w:proofErr w:type="gramEnd"/>
     </w:p>
     <w:p>
       <w:pPr>
@@ -18375,48 +17808,41 @@
           <w:sz w:val="20"/>
           <w:szCs w:val="20"/>
         </w:rPr>
-        <w:t xml:space="preserve">John </w:t>
-      </w:r>
-      <w:proofErr w:type="spellStart"/>
-      <w:proofErr w:type="gramStart"/>
-      <w:r>
+        <w:t>John H.,Smith</w:t>
+      </w:r>
+    </w:p>
+    <w:p>
+      <w:pPr>
         <w:rPr>
           <w:rFonts w:ascii="Courier New" w:hAnsi="Courier New" w:cs="Courier New"/>
           <w:sz w:val="20"/>
           <w:szCs w:val="20"/>
         </w:rPr>
-        <w:t>H.,Smith</w:t>
-      </w:r>
-      <w:proofErr w:type="spellEnd"/>
-      <w:proofErr w:type="gramEnd"/>
-    </w:p>
-    <w:p>
-      <w:pPr>
+      </w:pPr>
+      <w:r>
         <w:rPr>
           <w:rFonts w:ascii="Courier New" w:hAnsi="Courier New" w:cs="Courier New"/>
           <w:sz w:val="20"/>
           <w:szCs w:val="20"/>
         </w:rPr>
-      </w:pPr>
-      <w:proofErr w:type="spellStart"/>
-      <w:proofErr w:type="gramStart"/>
-      <w:r>
+        <w:t>John,Smith-Jones</w:t>
+      </w:r>
+    </w:p>
+    <w:p>
+      <w:pPr>
         <w:rPr>
           <w:rFonts w:ascii="Courier New" w:hAnsi="Courier New" w:cs="Courier New"/>
           <w:sz w:val="20"/>
           <w:szCs w:val="20"/>
         </w:rPr>
-        <w:t>John,Smith</w:t>
-      </w:r>
-      <w:proofErr w:type="spellEnd"/>
-      <w:proofErr w:type="gramEnd"/>
+      </w:pPr>
       <w:r>
         <w:rPr>
           <w:rFonts w:ascii="Courier New" w:hAnsi="Courier New" w:cs="Courier New"/>
           <w:sz w:val="20"/>
           <w:szCs w:val="20"/>
         </w:rPr>
-        <w:t>-Jones</w:t>
+        <w:t>John H.,Smith-Jones</w:t>
       </w:r>
     </w:p>
     <w:p>
@@ -18433,78 +17859,25 @@
           <w:sz w:val="20"/>
           <w:szCs w:val="20"/>
         </w:rPr>
-        <w:t xml:space="preserve">John </w:t>
-      </w:r>
-      <w:proofErr w:type="spellStart"/>
-      <w:proofErr w:type="gramStart"/>
-      <w:r>
+        <w:t>John,de Coder</w:t>
+      </w:r>
+    </w:p>
+    <w:p>
+      <w:pPr>
         <w:rPr>
           <w:rFonts w:ascii="Courier New" w:hAnsi="Courier New" w:cs="Courier New"/>
           <w:sz w:val="20"/>
           <w:szCs w:val="20"/>
         </w:rPr>
-        <w:t>H.,Smith</w:t>
-      </w:r>
-      <w:proofErr w:type="spellEnd"/>
-      <w:proofErr w:type="gramEnd"/>
+      </w:pPr>
       <w:r>
         <w:rPr>
           <w:rFonts w:ascii="Courier New" w:hAnsi="Courier New" w:cs="Courier New"/>
           <w:sz w:val="20"/>
           <w:szCs w:val="20"/>
         </w:rPr>
-        <w:t>-Jones</w:t>
-      </w:r>
-    </w:p>
-    <w:p>
-      <w:pPr>
-        <w:rPr>
-          <w:rFonts w:ascii="Courier New" w:hAnsi="Courier New" w:cs="Courier New"/>
-          <w:sz w:val="20"/>
-          <w:szCs w:val="20"/>
-        </w:rPr>
-      </w:pPr>
-      <w:proofErr w:type="spellStart"/>
-      <w:proofErr w:type="gramStart"/>
-      <w:r>
-        <w:rPr>
-          <w:rFonts w:ascii="Courier New" w:hAnsi="Courier New" w:cs="Courier New"/>
-          <w:sz w:val="20"/>
-          <w:szCs w:val="20"/>
-        </w:rPr>
-        <w:t>John,de</w:t>
-      </w:r>
-      <w:proofErr w:type="spellEnd"/>
-      <w:proofErr w:type="gramEnd"/>
-      <w:r>
-        <w:rPr>
-          <w:rFonts w:ascii="Courier New" w:hAnsi="Courier New" w:cs="Courier New"/>
-          <w:sz w:val="20"/>
-          <w:szCs w:val="20"/>
-        </w:rPr>
-        <w:t xml:space="preserve"> Coder</w:t>
-      </w:r>
-    </w:p>
-    <w:p>
-      <w:pPr>
-        <w:rPr>
-          <w:rFonts w:ascii="Courier New" w:hAnsi="Courier New" w:cs="Courier New"/>
-          <w:sz w:val="20"/>
-          <w:szCs w:val="20"/>
-        </w:rPr>
-      </w:pPr>
-      <w:proofErr w:type="spellStart"/>
-      <w:proofErr w:type="gramStart"/>
-      <w:r>
-        <w:rPr>
-          <w:rFonts w:ascii="Courier New" w:hAnsi="Courier New" w:cs="Courier New"/>
-          <w:sz w:val="20"/>
-          <w:szCs w:val="20"/>
-        </w:rPr>
         <w:t>John,d’Coder</w:t>
       </w:r>
-      <w:proofErr w:type="spellEnd"/>
-      <w:proofErr w:type="gramEnd"/>
     </w:p>
     <w:p>
       <w:pPr>
@@ -19444,25 +18817,7 @@
           <w:sz w:val="20"/>
           <w:szCs w:val="20"/>
         </w:rPr>
-        <w:t xml:space="preserve">Worksheets exported from </w:t>
-      </w:r>
-      <w:proofErr w:type="spellStart"/>
-      <w:r>
-        <w:rPr>
-          <w:rFonts w:ascii="Arial" w:hAnsi="Arial" w:cs="Arial"/>
-          <w:sz w:val="20"/>
-          <w:szCs w:val="20"/>
-        </w:rPr>
-        <w:t>MyLibrary</w:t>
-      </w:r>
-      <w:proofErr w:type="spellEnd"/>
-      <w:r>
-        <w:rPr>
-          <w:rFonts w:ascii="Arial" w:hAnsi="Arial" w:cs="Arial"/>
-          <w:sz w:val="20"/>
-          <w:szCs w:val="20"/>
-        </w:rPr>
-        <w:t xml:space="preserve"> can be used to import and update data.</w:t>
+        <w:t>Worksheets exported from MyLibrary can be used to import and update data.</w:t>
       </w:r>
       <w:r>
         <w:rPr>
@@ -19489,23 +18844,13 @@
           <w:szCs w:val="20"/>
         </w:rPr>
       </w:pPr>
-      <w:proofErr w:type="spellStart"/>
-      <w:r>
-        <w:rPr>
-          <w:rFonts w:ascii="Arial" w:hAnsi="Arial" w:cs="Arial"/>
-          <w:sz w:val="20"/>
-          <w:szCs w:val="20"/>
-        </w:rPr>
-        <w:t>MyLibrary</w:t>
-      </w:r>
-      <w:proofErr w:type="spellEnd"/>
-      <w:r>
-        <w:rPr>
-          <w:rFonts w:ascii="Arial" w:hAnsi="Arial" w:cs="Arial"/>
-          <w:sz w:val="20"/>
-          <w:szCs w:val="20"/>
-        </w:rPr>
-        <w:t xml:space="preserve"> will look for a worksheet with the correct name and validate that it has the appropriate structure.</w:t>
+      <w:r>
+        <w:rPr>
+          <w:rFonts w:ascii="Arial" w:hAnsi="Arial" w:cs="Arial"/>
+          <w:sz w:val="20"/>
+          <w:szCs w:val="20"/>
+        </w:rPr>
+        <w:t>MyLibrary will look for a worksheet with the correct name and validate that it has the appropriate structure.</w:t>
       </w:r>
     </w:p>
     <w:p>
@@ -20221,106 +19566,14 @@
         </w:rPr>
         <w:t xml:space="preserve">Entries in the authors field must adhere to a specific format, otherwise an error will occur. The format is: </w:t>
       </w:r>
-      <w:proofErr w:type="spellStart"/>
       <w:r>
         <w:rPr>
           <w:rFonts w:ascii="Courier New" w:hAnsi="Courier New" w:cs="Courier New"/>
           <w:sz w:val="20"/>
           <w:szCs w:val="20"/>
         </w:rPr>
-        <w:t>Firstname</w:t>
-      </w:r>
-      <w:proofErr w:type="spellEnd"/>
-      <w:r>
-        <w:rPr>
-          <w:rFonts w:ascii="Courier New" w:hAnsi="Courier New" w:cs="Courier New"/>
-          <w:sz w:val="20"/>
-          <w:szCs w:val="20"/>
-        </w:rPr>
-        <w:t xml:space="preserve"> </w:t>
-      </w:r>
-      <w:proofErr w:type="spellStart"/>
-      <w:r>
-        <w:rPr>
-          <w:rFonts w:ascii="Courier New" w:hAnsi="Courier New" w:cs="Courier New"/>
-          <w:sz w:val="20"/>
-          <w:szCs w:val="20"/>
-        </w:rPr>
-        <w:t>Lastname</w:t>
-      </w:r>
-      <w:proofErr w:type="spellEnd"/>
-      <w:r>
-        <w:rPr>
-          <w:rFonts w:ascii="Courier New" w:hAnsi="Courier New" w:cs="Courier New"/>
-          <w:sz w:val="20"/>
-          <w:szCs w:val="20"/>
-        </w:rPr>
-        <w:t xml:space="preserve">; </w:t>
-      </w:r>
-      <w:proofErr w:type="spellStart"/>
-      <w:r>
-        <w:rPr>
-          <w:rFonts w:ascii="Courier New" w:hAnsi="Courier New" w:cs="Courier New"/>
-          <w:sz w:val="20"/>
-          <w:szCs w:val="20"/>
-        </w:rPr>
-        <w:t>Firstname</w:t>
-      </w:r>
-      <w:proofErr w:type="spellEnd"/>
-      <w:r>
-        <w:rPr>
-          <w:rFonts w:ascii="Courier New" w:hAnsi="Courier New" w:cs="Courier New"/>
-          <w:sz w:val="20"/>
-          <w:szCs w:val="20"/>
-        </w:rPr>
-        <w:t xml:space="preserve"> </w:t>
-      </w:r>
-      <w:proofErr w:type="spellStart"/>
-      <w:r>
-        <w:rPr>
-          <w:rFonts w:ascii="Courier New" w:hAnsi="Courier New" w:cs="Courier New"/>
-          <w:sz w:val="20"/>
-          <w:szCs w:val="20"/>
-        </w:rPr>
-        <w:t>Lastname</w:t>
-      </w:r>
-      <w:proofErr w:type="spellEnd"/>
-      <w:r>
-        <w:rPr>
-          <w:rFonts w:ascii="Courier New" w:hAnsi="Courier New" w:cs="Courier New"/>
-          <w:sz w:val="20"/>
-          <w:szCs w:val="20"/>
-        </w:rPr>
-        <w:t xml:space="preserve">; … </w:t>
-      </w:r>
-      <w:proofErr w:type="spellStart"/>
-      <w:r>
-        <w:rPr>
-          <w:rFonts w:ascii="Courier New" w:hAnsi="Courier New" w:cs="Courier New"/>
-          <w:sz w:val="20"/>
-          <w:szCs w:val="20"/>
-        </w:rPr>
-        <w:t>Firstname</w:t>
-      </w:r>
-      <w:proofErr w:type="spellEnd"/>
-      <w:r>
-        <w:rPr>
-          <w:rFonts w:ascii="Courier New" w:hAnsi="Courier New" w:cs="Courier New"/>
-          <w:sz w:val="20"/>
-          <w:szCs w:val="20"/>
-        </w:rPr>
-        <w:t xml:space="preserve"> </w:t>
-      </w:r>
-      <w:proofErr w:type="spellStart"/>
-      <w:r>
-        <w:rPr>
-          <w:rFonts w:ascii="Courier New" w:hAnsi="Courier New" w:cs="Courier New"/>
-          <w:sz w:val="20"/>
-          <w:szCs w:val="20"/>
-        </w:rPr>
-        <w:t>Lastname</w:t>
-      </w:r>
-      <w:proofErr w:type="spellEnd"/>
+        <w:t>Firstname Lastname; Firstname Lastname; … Firstname Lastname</w:t>
+      </w:r>
       <w:r>
         <w:rPr>
           <w:rFonts w:ascii="Arial" w:hAnsi="Arial" w:cs="Arial"/>
@@ -20594,25 +19847,7 @@
           <w:sz w:val="20"/>
           <w:szCs w:val="20"/>
         </w:rPr>
-        <w:t>NOTE: all dates are in dd-mm-</w:t>
-      </w:r>
-      <w:proofErr w:type="spellStart"/>
-      <w:r>
-        <w:rPr>
-          <w:rFonts w:ascii="Arial" w:hAnsi="Arial" w:cs="Arial"/>
-          <w:sz w:val="20"/>
-          <w:szCs w:val="20"/>
-        </w:rPr>
-        <w:t>yyyy</w:t>
-      </w:r>
-      <w:proofErr w:type="spellEnd"/>
-      <w:r>
-        <w:rPr>
-          <w:rFonts w:ascii="Arial" w:hAnsi="Arial" w:cs="Arial"/>
-          <w:sz w:val="20"/>
-          <w:szCs w:val="20"/>
-        </w:rPr>
-        <w:t xml:space="preserve"> format.</w:t>
+        <w:t>NOTE: all dates are in dd-mm-yyyy format.</w:t>
       </w:r>
     </w:p>
     <w:p>
@@ -20966,25 +20201,7 @@
           <w:sz w:val="20"/>
           <w:szCs w:val="20"/>
         </w:rPr>
-        <w:t xml:space="preserve">Support for author names with composite and </w:t>
-      </w:r>
-      <w:proofErr w:type="spellStart"/>
-      <w:r>
-        <w:rPr>
-          <w:rFonts w:ascii="Arial" w:hAnsi="Arial" w:cs="Arial"/>
-          <w:sz w:val="20"/>
-          <w:szCs w:val="20"/>
-        </w:rPr>
-        <w:t>apostrophied</w:t>
-      </w:r>
-      <w:proofErr w:type="spellEnd"/>
-      <w:r>
-        <w:rPr>
-          <w:rFonts w:ascii="Arial" w:hAnsi="Arial" w:cs="Arial"/>
-          <w:sz w:val="20"/>
-          <w:szCs w:val="20"/>
-        </w:rPr>
-        <w:t xml:space="preserve"> last names</w:t>
+        <w:t>Support for author names with composite and apostrophied last names</w:t>
       </w:r>
     </w:p>
     <w:p>
@@ -21016,25 +20233,7 @@
           <w:sz w:val="20"/>
           <w:szCs w:val="20"/>
         </w:rPr>
-        <w:t xml:space="preserve">Replaced buttons below </w:t>
-      </w:r>
-      <w:proofErr w:type="spellStart"/>
-      <w:r>
-        <w:rPr>
-          <w:rFonts w:ascii="Arial" w:hAnsi="Arial" w:cs="Arial"/>
-          <w:sz w:val="20"/>
-          <w:szCs w:val="20"/>
-        </w:rPr>
-        <w:t>menustrip</w:t>
-      </w:r>
-      <w:proofErr w:type="spellEnd"/>
-      <w:r>
-        <w:rPr>
-          <w:rFonts w:ascii="Arial" w:hAnsi="Arial" w:cs="Arial"/>
-          <w:sz w:val="20"/>
-          <w:szCs w:val="20"/>
-        </w:rPr>
-        <w:t xml:space="preserve"> with toolstrip</w:t>
+        <w:t>Replaced buttons below menustrip with toolstrip</w:t>
       </w:r>
     </w:p>
     <w:p>
@@ -21078,25 +20277,7 @@
           <w:sz w:val="20"/>
           <w:szCs w:val="20"/>
         </w:rPr>
-        <w:t xml:space="preserve">Enhancements to </w:t>
-      </w:r>
-      <w:proofErr w:type="spellStart"/>
-      <w:r>
-        <w:rPr>
-          <w:rFonts w:ascii="Arial" w:hAnsi="Arial" w:cs="Arial"/>
-          <w:sz w:val="20"/>
-          <w:szCs w:val="20"/>
-        </w:rPr>
-        <w:t>wishlist</w:t>
-      </w:r>
-      <w:proofErr w:type="spellEnd"/>
-      <w:r>
-        <w:rPr>
-          <w:rFonts w:ascii="Arial" w:hAnsi="Arial" w:cs="Arial"/>
-          <w:sz w:val="20"/>
-          <w:szCs w:val="20"/>
-        </w:rPr>
-        <w:t xml:space="preserve"> window</w:t>
+        <w:t>Enhancements to wishlist window</w:t>
       </w:r>
     </w:p>
     <w:p>
@@ -21191,25 +20372,7 @@
           <w:sz w:val="20"/>
           <w:szCs w:val="20"/>
         </w:rPr>
-        <w:t xml:space="preserve">Ok </w:t>
-      </w:r>
-      <w:proofErr w:type="gramStart"/>
-      <w:r>
-        <w:rPr>
-          <w:rFonts w:ascii="Arial" w:hAnsi="Arial" w:cs="Arial"/>
-          <w:sz w:val="20"/>
-          <w:szCs w:val="20"/>
-        </w:rPr>
-        <w:t>button</w:t>
-      </w:r>
-      <w:proofErr w:type="gramEnd"/>
-      <w:r>
-        <w:rPr>
-          <w:rFonts w:ascii="Arial" w:hAnsi="Arial" w:cs="Arial"/>
-          <w:sz w:val="20"/>
-          <w:szCs w:val="20"/>
-        </w:rPr>
-        <w:t xml:space="preserve"> enable logic in add new publisher or tag dialogs for add new item forms</w:t>
+        <w:t>Ok button enable logic in add new publisher or tag dialogs for add new item forms</w:t>
       </w:r>
     </w:p>
     <w:p>
@@ -21353,25 +20516,7 @@
           <w:sz w:val="20"/>
           <w:szCs w:val="20"/>
         </w:rPr>
-        <w:t xml:space="preserve">Several </w:t>
-      </w:r>
-      <w:proofErr w:type="gramStart"/>
-      <w:r>
-        <w:rPr>
-          <w:rFonts w:ascii="Arial" w:hAnsi="Arial" w:cs="Arial"/>
-          <w:sz w:val="20"/>
-          <w:szCs w:val="20"/>
-        </w:rPr>
-        <w:t>memory</w:t>
-      </w:r>
-      <w:proofErr w:type="gramEnd"/>
-      <w:r>
-        <w:rPr>
-          <w:rFonts w:ascii="Arial" w:hAnsi="Arial" w:cs="Arial"/>
-          <w:sz w:val="20"/>
-          <w:szCs w:val="20"/>
-        </w:rPr>
-        <w:t xml:space="preserve"> leaks</w:t>
+        <w:t>Several memory leaks</w:t>
       </w:r>
     </w:p>
     <w:p>
@@ -21393,25 +20538,7 @@
           <w:sz w:val="20"/>
           <w:szCs w:val="20"/>
         </w:rPr>
-        <w:t xml:space="preserve">Bug with new </w:t>
-      </w:r>
-      <w:proofErr w:type="spellStart"/>
-      <w:r>
-        <w:rPr>
-          <w:rFonts w:ascii="Arial" w:hAnsi="Arial" w:cs="Arial"/>
-          <w:sz w:val="20"/>
-          <w:szCs w:val="20"/>
-        </w:rPr>
-        <w:t>wishlist</w:t>
-      </w:r>
-      <w:proofErr w:type="spellEnd"/>
-      <w:r>
-        <w:rPr>
-          <w:rFonts w:ascii="Arial" w:hAnsi="Arial" w:cs="Arial"/>
-          <w:sz w:val="20"/>
-          <w:szCs w:val="20"/>
-        </w:rPr>
-        <w:t xml:space="preserve"> item title and notes not being cleared after saving</w:t>
+        <w:t>Bug with new wishlist item title and notes not being cleared after saving</w:t>
       </w:r>
     </w:p>
     <w:p>
@@ -21813,25 +20940,7 @@
           <w:sz w:val="20"/>
           <w:szCs w:val="20"/>
         </w:rPr>
-        <w:t>“</w:t>
-      </w:r>
-      <w:proofErr w:type="gramStart"/>
-      <w:r>
-        <w:rPr>
-          <w:rFonts w:ascii="Arial" w:hAnsi="Arial" w:cs="Arial"/>
-          <w:sz w:val="20"/>
-          <w:szCs w:val="20"/>
-        </w:rPr>
-        <w:t>insufficient</w:t>
-      </w:r>
-      <w:proofErr w:type="gramEnd"/>
-      <w:r>
-        <w:rPr>
-          <w:rFonts w:ascii="Arial" w:hAnsi="Arial" w:cs="Arial"/>
-          <w:sz w:val="20"/>
-          <w:szCs w:val="20"/>
-        </w:rPr>
-        <w:t xml:space="preserve"> parameters supplied to the command” error when attempting to remove tag from media item</w:t>
+        <w:t>“insufficient parameters supplied to the command” error when attempting to remove tag from media item</w:t>
       </w:r>
     </w:p>
     <w:p>

</xml_diff>

<commit_message>
fix bug with last row in book export Excels unprotected
</commit_message>
<xml_diff>
--- a/docs/user/MyLibrary.docx
+++ b/docs/user/MyLibrary.docx
@@ -19914,16 +19914,6 @@
     </w:p>
     <w:p>
       <w:pPr>
-        <w:pStyle w:val="Heading3"/>
-      </w:pPr>
-      <w:bookmarkStart w:id="50" w:name="_Toc116369190"/>
-      <w:r>
-        <w:t>Added</w:t>
-      </w:r>
-      <w:bookmarkEnd w:id="50"/>
-    </w:p>
-    <w:p>
-      <w:pPr>
         <w:pStyle w:val="ListParagraph"/>
         <w:numPr>
           <w:ilvl w:val="0"/>
@@ -19941,8 +19931,18 @@
           <w:sz w:val="20"/>
           <w:szCs w:val="20"/>
         </w:rPr>
-        <w:t>Dialog to view item images</w:t>
-      </w:r>
+        <w:t>bug with last row in book export Excels unprotected</w:t>
+      </w:r>
+    </w:p>
+    <w:p>
+      <w:pPr>
+        <w:pStyle w:val="Heading3"/>
+      </w:pPr>
+      <w:bookmarkStart w:id="50" w:name="_Toc116369190"/>
+      <w:r>
+        <w:t>Added</w:t>
+      </w:r>
+      <w:bookmarkEnd w:id="50"/>
     </w:p>
     <w:p>
       <w:pPr>
@@ -19963,18 +19963,8 @@
           <w:sz w:val="20"/>
           <w:szCs w:val="20"/>
         </w:rPr>
-        <w:t>Tip of the day dialog</w:t>
-      </w:r>
-    </w:p>
-    <w:p>
-      <w:pPr>
-        <w:pStyle w:val="Heading3"/>
-      </w:pPr>
-      <w:bookmarkStart w:id="51" w:name="_Toc116369191"/>
-      <w:r>
-        <w:t>Changed</w:t>
-      </w:r>
-      <w:bookmarkEnd w:id="51"/>
+        <w:t>Dialog to view item images</w:t>
+      </w:r>
     </w:p>
     <w:p>
       <w:pPr>
@@ -19995,16 +19985,18 @@
           <w:sz w:val="20"/>
           <w:szCs w:val="20"/>
         </w:rPr>
-        <w:t xml:space="preserve">“Add New Book”, “Add New Media Item”, “Wishlist”, </w:t>
-      </w:r>
-      <w:r>
-        <w:rPr>
-          <w:rFonts w:ascii="Arial" w:hAnsi="Arial" w:cs="Arial"/>
-          <w:sz w:val="20"/>
-          <w:szCs w:val="20"/>
-        </w:rPr>
-        <w:t>and “Manage Copies” dialogs to modeless windows.</w:t>
-      </w:r>
+        <w:t>Tip of the day dialog</w:t>
+      </w:r>
+    </w:p>
+    <w:p>
+      <w:pPr>
+        <w:pStyle w:val="Heading3"/>
+      </w:pPr>
+      <w:bookmarkStart w:id="51" w:name="_Toc116369191"/>
+      <w:r>
+        <w:t>Changed</w:t>
+      </w:r>
+      <w:bookmarkEnd w:id="51"/>
     </w:p>
     <w:p>
       <w:pPr>
@@ -20025,34 +20017,16 @@
           <w:sz w:val="20"/>
           <w:szCs w:val="20"/>
         </w:rPr>
-        <w:t>improved filtering by tags in main window</w:t>
-      </w:r>
-    </w:p>
-    <w:p>
-      <w:pPr>
-        <w:pStyle w:val="Heading2"/>
-      </w:pPr>
-      <w:bookmarkStart w:id="52" w:name="_Toc116369192"/>
-      <w:r>
-        <w:t>v</w:t>
-      </w:r>
-      <w:r>
-        <w:t xml:space="preserve">1.3.0 – </w:t>
-      </w:r>
-      <w:r>
-        <w:t>8-9-2022</w:t>
-      </w:r>
-      <w:bookmarkEnd w:id="52"/>
-    </w:p>
-    <w:p>
-      <w:pPr>
-        <w:pStyle w:val="Heading3"/>
-      </w:pPr>
-      <w:bookmarkStart w:id="53" w:name="_Toc116369193"/>
-      <w:r>
-        <w:t>Fixed</w:t>
-      </w:r>
-      <w:bookmarkEnd w:id="53"/>
+        <w:t xml:space="preserve">“Add New Book”, “Add New Media Item”, “Wishlist”, </w:t>
+      </w:r>
+      <w:r>
+        <w:rPr>
+          <w:rFonts w:ascii="Arial" w:hAnsi="Arial" w:cs="Arial"/>
+          <w:sz w:val="20"/>
+          <w:szCs w:val="20"/>
+        </w:rPr>
+        <w:t>and “Manage Copies” dialogs to modeless windows.</w:t>
+      </w:r>
     </w:p>
     <w:p>
       <w:pPr>
@@ -20063,16 +20037,44 @@
         </w:numPr>
         <w:rPr>
           <w:rFonts w:ascii="Arial" w:hAnsi="Arial" w:cs="Arial"/>
-        </w:rPr>
-      </w:pPr>
-      <w:r>
-        <w:rPr>
-          <w:rFonts w:ascii="Arial" w:hAnsi="Arial" w:cs="Arial"/>
-          <w:sz w:val="20"/>
-          <w:szCs w:val="20"/>
-        </w:rPr>
-        <w:t>bug with filtering in manage tags for item dialog</w:t>
-      </w:r>
+          <w:sz w:val="20"/>
+          <w:szCs w:val="20"/>
+        </w:rPr>
+      </w:pPr>
+      <w:r>
+        <w:rPr>
+          <w:rFonts w:ascii="Arial" w:hAnsi="Arial" w:cs="Arial"/>
+          <w:sz w:val="20"/>
+          <w:szCs w:val="20"/>
+        </w:rPr>
+        <w:t>improved filtering by tags in main window</w:t>
+      </w:r>
+    </w:p>
+    <w:p>
+      <w:pPr>
+        <w:pStyle w:val="Heading2"/>
+      </w:pPr>
+      <w:bookmarkStart w:id="52" w:name="_Toc116369192"/>
+      <w:r>
+        <w:t>v</w:t>
+      </w:r>
+      <w:r>
+        <w:t xml:space="preserve">1.3.0 – </w:t>
+      </w:r>
+      <w:r>
+        <w:t>8-9-2022</w:t>
+      </w:r>
+      <w:bookmarkEnd w:id="52"/>
+    </w:p>
+    <w:p>
+      <w:pPr>
+        <w:pStyle w:val="Heading3"/>
+      </w:pPr>
+      <w:bookmarkStart w:id="53" w:name="_Toc116369193"/>
+      <w:r>
+        <w:t>Fixed</w:t>
+      </w:r>
+      <w:bookmarkEnd w:id="53"/>
     </w:p>
     <w:p>
       <w:pPr>
@@ -20091,18 +20093,8 @@
           <w:sz w:val="20"/>
           <w:szCs w:val="20"/>
         </w:rPr>
-        <w:t>bug with delete selected tag button remaining enabled if filtering returns no results in manage tags dialog</w:t>
-      </w:r>
-    </w:p>
-    <w:p>
-      <w:pPr>
-        <w:pStyle w:val="Heading3"/>
-      </w:pPr>
-      <w:bookmarkStart w:id="54" w:name="_Toc116369194"/>
-      <w:r>
-        <w:t>Added</w:t>
-      </w:r>
-      <w:bookmarkEnd w:id="54"/>
+        <w:t>bug with filtering in manage tags for item dialog</w:t>
+      </w:r>
     </w:p>
     <w:p>
       <w:pPr>
@@ -20121,8 +20113,18 @@
           <w:sz w:val="20"/>
           <w:szCs w:val="20"/>
         </w:rPr>
-        <w:t>Support for Flash Drives and Floppy Disks</w:t>
-      </w:r>
+        <w:t>bug with delete selected tag button remaining enabled if filtering returns no results in manage tags dialog</w:t>
+      </w:r>
+    </w:p>
+    <w:p>
+      <w:pPr>
+        <w:pStyle w:val="Heading3"/>
+      </w:pPr>
+      <w:bookmarkStart w:id="54" w:name="_Toc116369194"/>
+      <w:r>
+        <w:t>Added</w:t>
+      </w:r>
+      <w:bookmarkEnd w:id="54"/>
     </w:p>
     <w:p>
       <w:pPr>
@@ -20141,7 +20143,7 @@
           <w:sz w:val="20"/>
           <w:szCs w:val="20"/>
         </w:rPr>
-        <w:t>Support for importing/updating book and media item worksheets</w:t>
+        <w:t>Support for Flash Drives and Floppy Disks</w:t>
       </w:r>
     </w:p>
     <w:p>
@@ -20161,7 +20163,7 @@
           <w:sz w:val="20"/>
           <w:szCs w:val="20"/>
         </w:rPr>
-        <w:t>Various icons for dialogs and toolstrip</w:t>
+        <w:t>Support for importing/updating book and media item worksheets</w:t>
       </w:r>
     </w:p>
     <w:p>
@@ -20181,7 +20183,7 @@
           <w:sz w:val="20"/>
           <w:szCs w:val="20"/>
         </w:rPr>
-        <w:t>Application icon</w:t>
+        <w:t>Various icons for dialogs and toolstrip</w:t>
       </w:r>
     </w:p>
     <w:p>
@@ -20201,18 +20203,8 @@
           <w:sz w:val="20"/>
           <w:szCs w:val="20"/>
         </w:rPr>
-        <w:t>Support for author names with composite and apostrophied last names</w:t>
-      </w:r>
-    </w:p>
-    <w:p>
-      <w:pPr>
-        <w:pStyle w:val="Heading3"/>
-      </w:pPr>
-      <w:bookmarkStart w:id="55" w:name="_Toc116369195"/>
-      <w:r>
-        <w:t>Changed</w:t>
-      </w:r>
-      <w:bookmarkEnd w:id="55"/>
+        <w:t>Application icon</w:t>
+      </w:r>
     </w:p>
     <w:p>
       <w:pPr>
@@ -20223,18 +20215,26 @@
         </w:numPr>
         <w:rPr>
           <w:rFonts w:ascii="Arial" w:hAnsi="Arial" w:cs="Arial"/>
-          <w:sz w:val="20"/>
-          <w:szCs w:val="20"/>
-        </w:rPr>
-      </w:pPr>
-      <w:r>
-        <w:rPr>
-          <w:rFonts w:ascii="Arial" w:hAnsi="Arial" w:cs="Arial"/>
-          <w:sz w:val="20"/>
-          <w:szCs w:val="20"/>
-        </w:rPr>
-        <w:t>Replaced buttons below menustrip with toolstrip</w:t>
-      </w:r>
+        </w:rPr>
+      </w:pPr>
+      <w:r>
+        <w:rPr>
+          <w:rFonts w:ascii="Arial" w:hAnsi="Arial" w:cs="Arial"/>
+          <w:sz w:val="20"/>
+          <w:szCs w:val="20"/>
+        </w:rPr>
+        <w:t>Support for author names with composite and apostrophied last names</w:t>
+      </w:r>
+    </w:p>
+    <w:p>
+      <w:pPr>
+        <w:pStyle w:val="Heading3"/>
+      </w:pPr>
+      <w:bookmarkStart w:id="55" w:name="_Toc116369195"/>
+      <w:r>
+        <w:t>Changed</w:t>
+      </w:r>
+      <w:bookmarkEnd w:id="55"/>
     </w:p>
     <w:p>
       <w:pPr>
@@ -20255,7 +20255,7 @@
           <w:sz w:val="20"/>
           <w:szCs w:val="20"/>
         </w:rPr>
-        <w:t>Place main window category selection drop-down near toolbar</w:t>
+        <w:t>Replaced buttons below menustrip with toolstrip</w:t>
       </w:r>
     </w:p>
     <w:p>
@@ -20277,37 +20277,8 @@
           <w:sz w:val="20"/>
           <w:szCs w:val="20"/>
         </w:rPr>
-        <w:t>Enhancements to wishlist window</w:t>
-      </w:r>
-    </w:p>
-    <w:p>
-      <w:pPr>
-        <w:rPr>
-          <w:rFonts w:ascii="Arial" w:hAnsi="Arial" w:cs="Arial"/>
-          <w:sz w:val="20"/>
-          <w:szCs w:val="20"/>
-        </w:rPr>
-      </w:pPr>
-    </w:p>
-    <w:p>
-      <w:pPr>
-        <w:pStyle w:val="Heading2"/>
-      </w:pPr>
-      <w:bookmarkStart w:id="56" w:name="_Toc116369196"/>
-      <w:r>
-        <w:t>v1.2.1 – 30-6-2022</w:t>
-      </w:r>
-      <w:bookmarkEnd w:id="56"/>
-    </w:p>
-    <w:p>
-      <w:pPr>
-        <w:pStyle w:val="Heading3"/>
-      </w:pPr>
-      <w:bookmarkStart w:id="57" w:name="_Toc116369197"/>
-      <w:r>
-        <w:t>Fixed</w:t>
-      </w:r>
-      <w:bookmarkEnd w:id="57"/>
+        <w:t>Place main window category selection drop-down near toolbar</w:t>
+      </w:r>
     </w:p>
     <w:p>
       <w:pPr>
@@ -20328,8 +20299,37 @@
           <w:sz w:val="20"/>
           <w:szCs w:val="20"/>
         </w:rPr>
-        <w:t>Cancel button in add new book form disabled when adding another book in scan mode</w:t>
-      </w:r>
+        <w:t>Enhancements to wishlist window</w:t>
+      </w:r>
+    </w:p>
+    <w:p>
+      <w:pPr>
+        <w:rPr>
+          <w:rFonts w:ascii="Arial" w:hAnsi="Arial" w:cs="Arial"/>
+          <w:sz w:val="20"/>
+          <w:szCs w:val="20"/>
+        </w:rPr>
+      </w:pPr>
+    </w:p>
+    <w:p>
+      <w:pPr>
+        <w:pStyle w:val="Heading2"/>
+      </w:pPr>
+      <w:bookmarkStart w:id="56" w:name="_Toc116369196"/>
+      <w:r>
+        <w:t>v1.2.1 – 30-6-2022</w:t>
+      </w:r>
+      <w:bookmarkEnd w:id="56"/>
+    </w:p>
+    <w:p>
+      <w:pPr>
+        <w:pStyle w:val="Heading3"/>
+      </w:pPr>
+      <w:bookmarkStart w:id="57" w:name="_Toc116369197"/>
+      <w:r>
+        <w:t>Fixed</w:t>
+      </w:r>
+      <w:bookmarkEnd w:id="57"/>
     </w:p>
     <w:p>
       <w:pPr>
@@ -20350,7 +20350,7 @@
           <w:sz w:val="20"/>
           <w:szCs w:val="20"/>
         </w:rPr>
-        <w:t>Information from previously added book appears in pre-populated forms</w:t>
+        <w:t>Cancel button in add new book form disabled when adding another book in scan mode</w:t>
       </w:r>
     </w:p>
     <w:p>
@@ -20372,7 +20372,7 @@
           <w:sz w:val="20"/>
           <w:szCs w:val="20"/>
         </w:rPr>
-        <w:t>Ok button enable logic in add new publisher or tag dialogs for add new item forms</w:t>
+        <w:t>Information from previously added book appears in pre-populated forms</w:t>
       </w:r>
     </w:p>
     <w:p>
@@ -20394,64 +20394,8 @@
           <w:sz w:val="20"/>
           <w:szCs w:val="20"/>
         </w:rPr>
-        <w:t>ISBN fields now disabled in search dialog during API requests</w:t>
-      </w:r>
-    </w:p>
-    <w:p>
-      <w:pPr>
-        <w:rPr>
-          <w:rFonts w:ascii="Arial" w:hAnsi="Arial" w:cs="Arial"/>
-          <w:sz w:val="20"/>
-          <w:szCs w:val="20"/>
-        </w:rPr>
-      </w:pPr>
-    </w:p>
-    <w:p>
-      <w:pPr>
-        <w:pStyle w:val="Heading2"/>
-      </w:pPr>
-      <w:bookmarkStart w:id="58" w:name="_Toc116369198"/>
-      <w:r>
-        <w:t>v1.2.0 – 2-4-2022</w:t>
-      </w:r>
-      <w:bookmarkEnd w:id="58"/>
-    </w:p>
-    <w:p>
-      <w:pPr>
-        <w:pStyle w:val="Heading3"/>
-      </w:pPr>
-      <w:bookmarkStart w:id="59" w:name="_Toc116369199"/>
-      <w:r>
-        <w:t>Remarks</w:t>
-      </w:r>
-      <w:bookmarkEnd w:id="59"/>
-    </w:p>
-    <w:p>
-      <w:pPr>
-        <w:rPr>
-          <w:rFonts w:ascii="Arial" w:hAnsi="Arial" w:cs="Arial"/>
-          <w:sz w:val="20"/>
-          <w:szCs w:val="20"/>
-        </w:rPr>
-      </w:pPr>
-      <w:r>
-        <w:rPr>
-          <w:rFonts w:ascii="Arial" w:hAnsi="Arial" w:cs="Arial"/>
-          <w:sz w:val="20"/>
-          <w:szCs w:val="20"/>
-        </w:rPr>
-        <w:t>First stable version. Previous versions were development versions.</w:t>
-      </w:r>
-    </w:p>
-    <w:p>
-      <w:pPr>
-        <w:pStyle w:val="Heading3"/>
-      </w:pPr>
-      <w:bookmarkStart w:id="60" w:name="_Toc116369200"/>
-      <w:r>
-        <w:t>Fixed</w:t>
-      </w:r>
-      <w:bookmarkEnd w:id="60"/>
+        <w:t>Ok button enable logic in add new publisher or tag dialogs for add new item forms</w:t>
+      </w:r>
     </w:p>
     <w:p>
       <w:pPr>
@@ -20472,8 +20416,64 @@
           <w:sz w:val="20"/>
           <w:szCs w:val="20"/>
         </w:rPr>
-        <w:t>Various performance fixes and improvements</w:t>
-      </w:r>
+        <w:t>ISBN fields now disabled in search dialog during API requests</w:t>
+      </w:r>
+    </w:p>
+    <w:p>
+      <w:pPr>
+        <w:rPr>
+          <w:rFonts w:ascii="Arial" w:hAnsi="Arial" w:cs="Arial"/>
+          <w:sz w:val="20"/>
+          <w:szCs w:val="20"/>
+        </w:rPr>
+      </w:pPr>
+    </w:p>
+    <w:p>
+      <w:pPr>
+        <w:pStyle w:val="Heading2"/>
+      </w:pPr>
+      <w:bookmarkStart w:id="58" w:name="_Toc116369198"/>
+      <w:r>
+        <w:t>v1.2.0 – 2-4-2022</w:t>
+      </w:r>
+      <w:bookmarkEnd w:id="58"/>
+    </w:p>
+    <w:p>
+      <w:pPr>
+        <w:pStyle w:val="Heading3"/>
+      </w:pPr>
+      <w:bookmarkStart w:id="59" w:name="_Toc116369199"/>
+      <w:r>
+        <w:t>Remarks</w:t>
+      </w:r>
+      <w:bookmarkEnd w:id="59"/>
+    </w:p>
+    <w:p>
+      <w:pPr>
+        <w:rPr>
+          <w:rFonts w:ascii="Arial" w:hAnsi="Arial" w:cs="Arial"/>
+          <w:sz w:val="20"/>
+          <w:szCs w:val="20"/>
+        </w:rPr>
+      </w:pPr>
+      <w:r>
+        <w:rPr>
+          <w:rFonts w:ascii="Arial" w:hAnsi="Arial" w:cs="Arial"/>
+          <w:sz w:val="20"/>
+          <w:szCs w:val="20"/>
+        </w:rPr>
+        <w:t>First stable version. Previous versions were development versions.</w:t>
+      </w:r>
+    </w:p>
+    <w:p>
+      <w:pPr>
+        <w:pStyle w:val="Heading3"/>
+      </w:pPr>
+      <w:bookmarkStart w:id="60" w:name="_Toc116369200"/>
+      <w:r>
+        <w:t>Fixed</w:t>
+      </w:r>
+      <w:bookmarkEnd w:id="60"/>
     </w:p>
     <w:p>
       <w:pPr>
@@ -20494,7 +20494,7 @@
           <w:sz w:val="20"/>
           <w:szCs w:val="20"/>
         </w:rPr>
-        <w:t>Various user interface enhancements</w:t>
+        <w:t>Various performance fixes and improvements</w:t>
       </w:r>
     </w:p>
     <w:p>
@@ -20516,7 +20516,7 @@
           <w:sz w:val="20"/>
           <w:szCs w:val="20"/>
         </w:rPr>
-        <w:t>Several memory leaks</w:t>
+        <w:t>Various user interface enhancements</w:t>
       </w:r>
     </w:p>
     <w:p>
@@ -20538,7 +20538,7 @@
           <w:sz w:val="20"/>
           <w:szCs w:val="20"/>
         </w:rPr>
-        <w:t>Bug with new wishlist item title and notes not being cleared after saving</w:t>
+        <w:t>Several memory leaks</w:t>
       </w:r>
     </w:p>
     <w:p>
@@ -20560,7 +20560,7 @@
           <w:sz w:val="20"/>
           <w:szCs w:val="20"/>
         </w:rPr>
-        <w:t>Bug with handling authors and publishers when scanning books</w:t>
+        <w:t>Bug with new wishlist item title and notes not being cleared after saving</w:t>
       </w:r>
     </w:p>
     <w:p>
@@ -20582,7 +20582,7 @@
           <w:sz w:val="20"/>
           <w:szCs w:val="20"/>
         </w:rPr>
-        <w:t>Bug with processing ISBNs with dashes from API</w:t>
+        <w:t>Bug with handling authors and publishers when scanning books</w:t>
       </w:r>
     </w:p>
     <w:p>
@@ -20604,6 +20604,29 @@
           <w:sz w:val="20"/>
           <w:szCs w:val="20"/>
         </w:rPr>
+        <w:t>Bug with processing ISBNs with dashes from API</w:t>
+      </w:r>
+    </w:p>
+    <w:p>
+      <w:pPr>
+        <w:pStyle w:val="ListParagraph"/>
+        <w:numPr>
+          <w:ilvl w:val="0"/>
+          <w:numId w:val="4"/>
+        </w:numPr>
+        <w:rPr>
+          <w:rFonts w:ascii="Arial" w:hAnsi="Arial" w:cs="Arial"/>
+          <w:sz w:val="20"/>
+          <w:szCs w:val="20"/>
+        </w:rPr>
+      </w:pPr>
+      <w:r>
+        <w:rPr>
+          <w:rFonts w:ascii="Arial" w:hAnsi="Arial" w:cs="Arial"/>
+          <w:sz w:val="20"/>
+          <w:szCs w:val="20"/>
+        </w:rPr>
+        <w:lastRenderedPageBreak/>
         <w:t>Bugs with populating authors, tags</w:t>
       </w:r>
       <w:r>

</xml_diff>

<commit_message>
Fix bug with previous authors selected when prefilling add new book window. Update docs.
</commit_message>
<xml_diff>
--- a/docs/user/MyLibrary.docx
+++ b/docs/user/MyLibrary.docx
@@ -191,7 +191,7 @@
           <w:r>
             <w:fldChar w:fldCharType="separate"/>
           </w:r>
-          <w:hyperlink w:anchor="_Toc116500166" w:history="1">
+          <w:hyperlink w:anchor="_Toc117591514" w:history="1">
             <w:r>
               <w:rPr>
                 <w:rStyle w:val="Hyperlink"/>
@@ -233,7 +233,7 @@
                 <w:noProof/>
                 <w:webHidden/>
               </w:rPr>
-              <w:instrText xml:space="preserve"> PAGEREF _Toc116500166 \h </w:instrText>
+              <w:instrText xml:space="preserve"> PAGEREF _Toc117591514 \h </w:instrText>
             </w:r>
             <w:r>
               <w:rPr>
@@ -277,7 +277,7 @@
               <w:lang w:eastAsia="en-AU"/>
             </w:rPr>
           </w:pPr>
-          <w:hyperlink w:anchor="_Toc116500167" w:history="1">
+          <w:hyperlink w:anchor="_Toc117591515" w:history="1">
             <w:r>
               <w:rPr>
                 <w:rStyle w:val="Hyperlink"/>
@@ -319,7 +319,7 @@
                 <w:noProof/>
                 <w:webHidden/>
               </w:rPr>
-              <w:instrText xml:space="preserve"> PAGEREF _Toc116500167 \h </w:instrText>
+              <w:instrText xml:space="preserve"> PAGEREF _Toc117591515 \h </w:instrText>
             </w:r>
             <w:r>
               <w:rPr>
@@ -363,7 +363,7 @@
               <w:lang w:eastAsia="en-AU"/>
             </w:rPr>
           </w:pPr>
-          <w:hyperlink w:anchor="_Toc116500168" w:history="1">
+          <w:hyperlink w:anchor="_Toc117591516" w:history="1">
             <w:r>
               <w:rPr>
                 <w:rStyle w:val="Hyperlink"/>
@@ -405,7 +405,7 @@
                 <w:noProof/>
                 <w:webHidden/>
               </w:rPr>
-              <w:instrText xml:space="preserve"> PAGEREF _Toc116500168 \h </w:instrText>
+              <w:instrText xml:space="preserve"> PAGEREF _Toc117591516 \h </w:instrText>
             </w:r>
             <w:r>
               <w:rPr>
@@ -449,7 +449,7 @@
               <w:lang w:eastAsia="en-AU"/>
             </w:rPr>
           </w:pPr>
-          <w:hyperlink w:anchor="_Toc116500169" w:history="1">
+          <w:hyperlink w:anchor="_Toc117591517" w:history="1">
             <w:r>
               <w:rPr>
                 <w:rStyle w:val="Hyperlink"/>
@@ -491,7 +491,7 @@
                 <w:noProof/>
                 <w:webHidden/>
               </w:rPr>
-              <w:instrText xml:space="preserve"> PAGEREF _Toc116500169 \h </w:instrText>
+              <w:instrText xml:space="preserve"> PAGEREF _Toc117591517 \h </w:instrText>
             </w:r>
             <w:r>
               <w:rPr>
@@ -535,7 +535,7 @@
               <w:lang w:eastAsia="en-AU"/>
             </w:rPr>
           </w:pPr>
-          <w:hyperlink w:anchor="_Toc116500170" w:history="1">
+          <w:hyperlink w:anchor="_Toc117591518" w:history="1">
             <w:r>
               <w:rPr>
                 <w:rStyle w:val="Hyperlink"/>
@@ -577,7 +577,7 @@
                 <w:noProof/>
                 <w:webHidden/>
               </w:rPr>
-              <w:instrText xml:space="preserve"> PAGEREF _Toc116500170 \h </w:instrText>
+              <w:instrText xml:space="preserve"> PAGEREF _Toc117591518 \h </w:instrText>
             </w:r>
             <w:r>
               <w:rPr>
@@ -621,7 +621,7 @@
               <w:lang w:eastAsia="en-AU"/>
             </w:rPr>
           </w:pPr>
-          <w:hyperlink w:anchor="_Toc116500171" w:history="1">
+          <w:hyperlink w:anchor="_Toc117591519" w:history="1">
             <w:r>
               <w:rPr>
                 <w:rStyle w:val="Hyperlink"/>
@@ -663,7 +663,7 @@
                 <w:noProof/>
                 <w:webHidden/>
               </w:rPr>
-              <w:instrText xml:space="preserve"> PAGEREF _Toc116500171 \h </w:instrText>
+              <w:instrText xml:space="preserve"> PAGEREF _Toc117591519 \h </w:instrText>
             </w:r>
             <w:r>
               <w:rPr>
@@ -707,7 +707,7 @@
               <w:lang w:eastAsia="en-AU"/>
             </w:rPr>
           </w:pPr>
-          <w:hyperlink w:anchor="_Toc116500172" w:history="1">
+          <w:hyperlink w:anchor="_Toc117591520" w:history="1">
             <w:r>
               <w:rPr>
                 <w:rStyle w:val="Hyperlink"/>
@@ -749,7 +749,7 @@
                 <w:noProof/>
                 <w:webHidden/>
               </w:rPr>
-              <w:instrText xml:space="preserve"> PAGEREF _Toc116500172 \h </w:instrText>
+              <w:instrText xml:space="preserve"> PAGEREF _Toc117591520 \h </w:instrText>
             </w:r>
             <w:r>
               <w:rPr>
@@ -793,7 +793,7 @@
               <w:lang w:eastAsia="en-AU"/>
             </w:rPr>
           </w:pPr>
-          <w:hyperlink w:anchor="_Toc116500173" w:history="1">
+          <w:hyperlink w:anchor="_Toc117591521" w:history="1">
             <w:r>
               <w:rPr>
                 <w:rStyle w:val="Hyperlink"/>
@@ -835,7 +835,7 @@
                 <w:noProof/>
                 <w:webHidden/>
               </w:rPr>
-              <w:instrText xml:space="preserve"> PAGEREF _Toc116500173 \h </w:instrText>
+              <w:instrText xml:space="preserve"> PAGEREF _Toc117591521 \h </w:instrText>
             </w:r>
             <w:r>
               <w:rPr>
@@ -879,7 +879,7 @@
               <w:lang w:eastAsia="en-AU"/>
             </w:rPr>
           </w:pPr>
-          <w:hyperlink w:anchor="_Toc116500174" w:history="1">
+          <w:hyperlink w:anchor="_Toc117591522" w:history="1">
             <w:r>
               <w:rPr>
                 <w:rStyle w:val="Hyperlink"/>
@@ -921,7 +921,7 @@
                 <w:noProof/>
                 <w:webHidden/>
               </w:rPr>
-              <w:instrText xml:space="preserve"> PAGEREF _Toc116500174 \h </w:instrText>
+              <w:instrText xml:space="preserve"> PAGEREF _Toc117591522 \h </w:instrText>
             </w:r>
             <w:r>
               <w:rPr>
@@ -965,7 +965,7 @@
               <w:lang w:eastAsia="en-AU"/>
             </w:rPr>
           </w:pPr>
-          <w:hyperlink w:anchor="_Toc116500175" w:history="1">
+          <w:hyperlink w:anchor="_Toc117591523" w:history="1">
             <w:r>
               <w:rPr>
                 <w:rStyle w:val="Hyperlink"/>
@@ -1007,7 +1007,7 @@
                 <w:noProof/>
                 <w:webHidden/>
               </w:rPr>
-              <w:instrText xml:space="preserve"> PAGEREF _Toc116500175 \h </w:instrText>
+              <w:instrText xml:space="preserve"> PAGEREF _Toc117591523 \h </w:instrText>
             </w:r>
             <w:r>
               <w:rPr>
@@ -1051,7 +1051,7 @@
               <w:lang w:eastAsia="en-AU"/>
             </w:rPr>
           </w:pPr>
-          <w:hyperlink w:anchor="_Toc116500176" w:history="1">
+          <w:hyperlink w:anchor="_Toc117591524" w:history="1">
             <w:r>
               <w:rPr>
                 <w:rStyle w:val="Hyperlink"/>
@@ -1093,7 +1093,7 @@
                 <w:noProof/>
                 <w:webHidden/>
               </w:rPr>
-              <w:instrText xml:space="preserve"> PAGEREF _Toc116500176 \h </w:instrText>
+              <w:instrText xml:space="preserve"> PAGEREF _Toc117591524 \h </w:instrText>
             </w:r>
             <w:r>
               <w:rPr>
@@ -1137,7 +1137,7 @@
               <w:lang w:eastAsia="en-AU"/>
             </w:rPr>
           </w:pPr>
-          <w:hyperlink w:anchor="_Toc116500177" w:history="1">
+          <w:hyperlink w:anchor="_Toc117591525" w:history="1">
             <w:r>
               <w:rPr>
                 <w:rStyle w:val="Hyperlink"/>
@@ -1179,7 +1179,7 @@
                 <w:noProof/>
                 <w:webHidden/>
               </w:rPr>
-              <w:instrText xml:space="preserve"> PAGEREF _Toc116500177 \h </w:instrText>
+              <w:instrText xml:space="preserve"> PAGEREF _Toc117591525 \h </w:instrText>
             </w:r>
             <w:r>
               <w:rPr>
@@ -1223,7 +1223,7 @@
               <w:lang w:eastAsia="en-AU"/>
             </w:rPr>
           </w:pPr>
-          <w:hyperlink w:anchor="_Toc116500178" w:history="1">
+          <w:hyperlink w:anchor="_Toc117591526" w:history="1">
             <w:r>
               <w:rPr>
                 <w:rStyle w:val="Hyperlink"/>
@@ -1265,7 +1265,7 @@
                 <w:noProof/>
                 <w:webHidden/>
               </w:rPr>
-              <w:instrText xml:space="preserve"> PAGEREF _Toc116500178 \h </w:instrText>
+              <w:instrText xml:space="preserve"> PAGEREF _Toc117591526 \h </w:instrText>
             </w:r>
             <w:r>
               <w:rPr>
@@ -1309,7 +1309,7 @@
               <w:lang w:eastAsia="en-AU"/>
             </w:rPr>
           </w:pPr>
-          <w:hyperlink w:anchor="_Toc116500179" w:history="1">
+          <w:hyperlink w:anchor="_Toc117591527" w:history="1">
             <w:r>
               <w:rPr>
                 <w:rStyle w:val="Hyperlink"/>
@@ -1351,7 +1351,7 @@
                 <w:noProof/>
                 <w:webHidden/>
               </w:rPr>
-              <w:instrText xml:space="preserve"> PAGEREF _Toc116500179 \h </w:instrText>
+              <w:instrText xml:space="preserve"> PAGEREF _Toc117591527 \h </w:instrText>
             </w:r>
             <w:r>
               <w:rPr>
@@ -1395,7 +1395,7 @@
               <w:lang w:eastAsia="en-AU"/>
             </w:rPr>
           </w:pPr>
-          <w:hyperlink w:anchor="_Toc116500180" w:history="1">
+          <w:hyperlink w:anchor="_Toc117591528" w:history="1">
             <w:r>
               <w:rPr>
                 <w:rStyle w:val="Hyperlink"/>
@@ -1437,7 +1437,7 @@
                 <w:noProof/>
                 <w:webHidden/>
               </w:rPr>
-              <w:instrText xml:space="preserve"> PAGEREF _Toc116500180 \h </w:instrText>
+              <w:instrText xml:space="preserve"> PAGEREF _Toc117591528 \h </w:instrText>
             </w:r>
             <w:r>
               <w:rPr>
@@ -1481,7 +1481,7 @@
               <w:lang w:eastAsia="en-AU"/>
             </w:rPr>
           </w:pPr>
-          <w:hyperlink w:anchor="_Toc116500181" w:history="1">
+          <w:hyperlink w:anchor="_Toc117591529" w:history="1">
             <w:r>
               <w:rPr>
                 <w:rStyle w:val="Hyperlink"/>
@@ -1523,7 +1523,7 @@
                 <w:noProof/>
                 <w:webHidden/>
               </w:rPr>
-              <w:instrText xml:space="preserve"> PAGEREF _Toc116500181 \h </w:instrText>
+              <w:instrText xml:space="preserve"> PAGEREF _Toc117591529 \h </w:instrText>
             </w:r>
             <w:r>
               <w:rPr>
@@ -1567,7 +1567,7 @@
               <w:lang w:eastAsia="en-AU"/>
             </w:rPr>
           </w:pPr>
-          <w:hyperlink w:anchor="_Toc116500182" w:history="1">
+          <w:hyperlink w:anchor="_Toc117591530" w:history="1">
             <w:r>
               <w:rPr>
                 <w:rStyle w:val="Hyperlink"/>
@@ -1609,7 +1609,7 @@
                 <w:noProof/>
                 <w:webHidden/>
               </w:rPr>
-              <w:instrText xml:space="preserve"> PAGEREF _Toc116500182 \h </w:instrText>
+              <w:instrText xml:space="preserve"> PAGEREF _Toc117591530 \h </w:instrText>
             </w:r>
             <w:r>
               <w:rPr>
@@ -1653,7 +1653,7 @@
               <w:lang w:eastAsia="en-AU"/>
             </w:rPr>
           </w:pPr>
-          <w:hyperlink w:anchor="_Toc116500183" w:history="1">
+          <w:hyperlink w:anchor="_Toc117591531" w:history="1">
             <w:r>
               <w:rPr>
                 <w:rStyle w:val="Hyperlink"/>
@@ -1695,7 +1695,7 @@
                 <w:noProof/>
                 <w:webHidden/>
               </w:rPr>
-              <w:instrText xml:space="preserve"> PAGEREF _Toc116500183 \h </w:instrText>
+              <w:instrText xml:space="preserve"> PAGEREF _Toc117591531 \h </w:instrText>
             </w:r>
             <w:r>
               <w:rPr>
@@ -1739,7 +1739,7 @@
               <w:lang w:eastAsia="en-AU"/>
             </w:rPr>
           </w:pPr>
-          <w:hyperlink w:anchor="_Toc116500184" w:history="1">
+          <w:hyperlink w:anchor="_Toc117591532" w:history="1">
             <w:r>
               <w:rPr>
                 <w:rStyle w:val="Hyperlink"/>
@@ -1781,7 +1781,7 @@
                 <w:noProof/>
                 <w:webHidden/>
               </w:rPr>
-              <w:instrText xml:space="preserve"> PAGEREF _Toc116500184 \h </w:instrText>
+              <w:instrText xml:space="preserve"> PAGEREF _Toc117591532 \h </w:instrText>
             </w:r>
             <w:r>
               <w:rPr>
@@ -1825,7 +1825,7 @@
               <w:lang w:eastAsia="en-AU"/>
             </w:rPr>
           </w:pPr>
-          <w:hyperlink w:anchor="_Toc116500185" w:history="1">
+          <w:hyperlink w:anchor="_Toc117591533" w:history="1">
             <w:r>
               <w:rPr>
                 <w:rStyle w:val="Hyperlink"/>
@@ -1867,7 +1867,7 @@
                 <w:noProof/>
                 <w:webHidden/>
               </w:rPr>
-              <w:instrText xml:space="preserve"> PAGEREF _Toc116500185 \h </w:instrText>
+              <w:instrText xml:space="preserve"> PAGEREF _Toc117591533 \h </w:instrText>
             </w:r>
             <w:r>
               <w:rPr>
@@ -1911,7 +1911,7 @@
               <w:lang w:eastAsia="en-AU"/>
             </w:rPr>
           </w:pPr>
-          <w:hyperlink w:anchor="_Toc116500186" w:history="1">
+          <w:hyperlink w:anchor="_Toc117591534" w:history="1">
             <w:r>
               <w:rPr>
                 <w:rStyle w:val="Hyperlink"/>
@@ -1953,7 +1953,7 @@
                 <w:noProof/>
                 <w:webHidden/>
               </w:rPr>
-              <w:instrText xml:space="preserve"> PAGEREF _Toc116500186 \h </w:instrText>
+              <w:instrText xml:space="preserve"> PAGEREF _Toc117591534 \h </w:instrText>
             </w:r>
             <w:r>
               <w:rPr>
@@ -1997,7 +1997,7 @@
               <w:lang w:eastAsia="en-AU"/>
             </w:rPr>
           </w:pPr>
-          <w:hyperlink w:anchor="_Toc116500187" w:history="1">
+          <w:hyperlink w:anchor="_Toc117591535" w:history="1">
             <w:r>
               <w:rPr>
                 <w:rStyle w:val="Hyperlink"/>
@@ -2039,7 +2039,7 @@
                 <w:noProof/>
                 <w:webHidden/>
               </w:rPr>
-              <w:instrText xml:space="preserve"> PAGEREF _Toc116500187 \h </w:instrText>
+              <w:instrText xml:space="preserve"> PAGEREF _Toc117591535 \h </w:instrText>
             </w:r>
             <w:r>
               <w:rPr>
@@ -2083,7 +2083,7 @@
               <w:lang w:eastAsia="en-AU"/>
             </w:rPr>
           </w:pPr>
-          <w:hyperlink w:anchor="_Toc116500188" w:history="1">
+          <w:hyperlink w:anchor="_Toc117591536" w:history="1">
             <w:r>
               <w:rPr>
                 <w:rStyle w:val="Hyperlink"/>
@@ -2125,7 +2125,7 @@
                 <w:noProof/>
                 <w:webHidden/>
               </w:rPr>
-              <w:instrText xml:space="preserve"> PAGEREF _Toc116500188 \h </w:instrText>
+              <w:instrText xml:space="preserve"> PAGEREF _Toc117591536 \h </w:instrText>
             </w:r>
             <w:r>
               <w:rPr>
@@ -2169,7 +2169,7 @@
               <w:lang w:eastAsia="en-AU"/>
             </w:rPr>
           </w:pPr>
-          <w:hyperlink w:anchor="_Toc116500189" w:history="1">
+          <w:hyperlink w:anchor="_Toc117591537" w:history="1">
             <w:r>
               <w:rPr>
                 <w:rStyle w:val="Hyperlink"/>
@@ -2211,7 +2211,7 @@
                 <w:noProof/>
                 <w:webHidden/>
               </w:rPr>
-              <w:instrText xml:space="preserve"> PAGEREF _Toc116500189 \h </w:instrText>
+              <w:instrText xml:space="preserve"> PAGEREF _Toc117591537 \h </w:instrText>
             </w:r>
             <w:r>
               <w:rPr>
@@ -2255,7 +2255,7 @@
               <w:lang w:eastAsia="en-AU"/>
             </w:rPr>
           </w:pPr>
-          <w:hyperlink w:anchor="_Toc116500190" w:history="1">
+          <w:hyperlink w:anchor="_Toc117591538" w:history="1">
             <w:r>
               <w:rPr>
                 <w:rStyle w:val="Hyperlink"/>
@@ -2297,7 +2297,7 @@
                 <w:noProof/>
                 <w:webHidden/>
               </w:rPr>
-              <w:instrText xml:space="preserve"> PAGEREF _Toc116500190 \h </w:instrText>
+              <w:instrText xml:space="preserve"> PAGEREF _Toc117591538 \h </w:instrText>
             </w:r>
             <w:r>
               <w:rPr>
@@ -2341,7 +2341,7 @@
               <w:lang w:eastAsia="en-AU"/>
             </w:rPr>
           </w:pPr>
-          <w:hyperlink w:anchor="_Toc116500191" w:history="1">
+          <w:hyperlink w:anchor="_Toc117591539" w:history="1">
             <w:r>
               <w:rPr>
                 <w:rStyle w:val="Hyperlink"/>
@@ -2383,7 +2383,7 @@
                 <w:noProof/>
                 <w:webHidden/>
               </w:rPr>
-              <w:instrText xml:space="preserve"> PAGEREF _Toc116500191 \h </w:instrText>
+              <w:instrText xml:space="preserve"> PAGEREF _Toc117591539 \h </w:instrText>
             </w:r>
             <w:r>
               <w:rPr>
@@ -2427,7 +2427,7 @@
               <w:lang w:eastAsia="en-AU"/>
             </w:rPr>
           </w:pPr>
-          <w:hyperlink w:anchor="_Toc116500192" w:history="1">
+          <w:hyperlink w:anchor="_Toc117591540" w:history="1">
             <w:r>
               <w:rPr>
                 <w:rStyle w:val="Hyperlink"/>
@@ -2469,7 +2469,7 @@
                 <w:noProof/>
                 <w:webHidden/>
               </w:rPr>
-              <w:instrText xml:space="preserve"> PAGEREF _Toc116500192 \h </w:instrText>
+              <w:instrText xml:space="preserve"> PAGEREF _Toc117591540 \h </w:instrText>
             </w:r>
             <w:r>
               <w:rPr>
@@ -2513,7 +2513,7 @@
               <w:lang w:eastAsia="en-AU"/>
             </w:rPr>
           </w:pPr>
-          <w:hyperlink w:anchor="_Toc116500193" w:history="1">
+          <w:hyperlink w:anchor="_Toc117591541" w:history="1">
             <w:r>
               <w:rPr>
                 <w:rStyle w:val="Hyperlink"/>
@@ -2555,7 +2555,7 @@
                 <w:noProof/>
                 <w:webHidden/>
               </w:rPr>
-              <w:instrText xml:space="preserve"> PAGEREF _Toc116500193 \h </w:instrText>
+              <w:instrText xml:space="preserve"> PAGEREF _Toc117591541 \h </w:instrText>
             </w:r>
             <w:r>
               <w:rPr>
@@ -2599,7 +2599,7 @@
               <w:lang w:eastAsia="en-AU"/>
             </w:rPr>
           </w:pPr>
-          <w:hyperlink w:anchor="_Toc116500194" w:history="1">
+          <w:hyperlink w:anchor="_Toc117591542" w:history="1">
             <w:r>
               <w:rPr>
                 <w:rStyle w:val="Hyperlink"/>
@@ -2641,7 +2641,7 @@
                 <w:noProof/>
                 <w:webHidden/>
               </w:rPr>
-              <w:instrText xml:space="preserve"> PAGEREF _Toc116500194 \h </w:instrText>
+              <w:instrText xml:space="preserve"> PAGEREF _Toc117591542 \h </w:instrText>
             </w:r>
             <w:r>
               <w:rPr>
@@ -2685,7 +2685,7 @@
               <w:lang w:eastAsia="en-AU"/>
             </w:rPr>
           </w:pPr>
-          <w:hyperlink w:anchor="_Toc116500195" w:history="1">
+          <w:hyperlink w:anchor="_Toc117591543" w:history="1">
             <w:r>
               <w:rPr>
                 <w:rStyle w:val="Hyperlink"/>
@@ -2727,7 +2727,7 @@
                 <w:noProof/>
                 <w:webHidden/>
               </w:rPr>
-              <w:instrText xml:space="preserve"> PAGEREF _Toc116500195 \h </w:instrText>
+              <w:instrText xml:space="preserve"> PAGEREF _Toc117591543 \h </w:instrText>
             </w:r>
             <w:r>
               <w:rPr>
@@ -2771,7 +2771,7 @@
               <w:lang w:eastAsia="en-AU"/>
             </w:rPr>
           </w:pPr>
-          <w:hyperlink w:anchor="_Toc116500196" w:history="1">
+          <w:hyperlink w:anchor="_Toc117591544" w:history="1">
             <w:r>
               <w:rPr>
                 <w:rStyle w:val="Hyperlink"/>
@@ -2813,7 +2813,7 @@
                 <w:noProof/>
                 <w:webHidden/>
               </w:rPr>
-              <w:instrText xml:space="preserve"> PAGEREF _Toc116500196 \h </w:instrText>
+              <w:instrText xml:space="preserve"> PAGEREF _Toc117591544 \h </w:instrText>
             </w:r>
             <w:r>
               <w:rPr>
@@ -2857,7 +2857,7 @@
               <w:lang w:eastAsia="en-AU"/>
             </w:rPr>
           </w:pPr>
-          <w:hyperlink w:anchor="_Toc116500197" w:history="1">
+          <w:hyperlink w:anchor="_Toc117591545" w:history="1">
             <w:r>
               <w:rPr>
                 <w:rStyle w:val="Hyperlink"/>
@@ -2899,7 +2899,7 @@
                 <w:noProof/>
                 <w:webHidden/>
               </w:rPr>
-              <w:instrText xml:space="preserve"> PAGEREF _Toc116500197 \h </w:instrText>
+              <w:instrText xml:space="preserve"> PAGEREF _Toc117591545 \h </w:instrText>
             </w:r>
             <w:r>
               <w:rPr>
@@ -2943,7 +2943,7 @@
               <w:lang w:eastAsia="en-AU"/>
             </w:rPr>
           </w:pPr>
-          <w:hyperlink w:anchor="_Toc116500198" w:history="1">
+          <w:hyperlink w:anchor="_Toc117591546" w:history="1">
             <w:r>
               <w:rPr>
                 <w:rStyle w:val="Hyperlink"/>
@@ -2985,7 +2985,7 @@
                 <w:noProof/>
                 <w:webHidden/>
               </w:rPr>
-              <w:instrText xml:space="preserve"> PAGEREF _Toc116500198 \h </w:instrText>
+              <w:instrText xml:space="preserve"> PAGEREF _Toc117591546 \h </w:instrText>
             </w:r>
             <w:r>
               <w:rPr>
@@ -3029,7 +3029,7 @@
               <w:lang w:eastAsia="en-AU"/>
             </w:rPr>
           </w:pPr>
-          <w:hyperlink w:anchor="_Toc116500199" w:history="1">
+          <w:hyperlink w:anchor="_Toc117591547" w:history="1">
             <w:r>
               <w:rPr>
                 <w:rStyle w:val="Hyperlink"/>
@@ -3071,7 +3071,7 @@
                 <w:noProof/>
                 <w:webHidden/>
               </w:rPr>
-              <w:instrText xml:space="preserve"> PAGEREF _Toc116500199 \h </w:instrText>
+              <w:instrText xml:space="preserve"> PAGEREF _Toc117591547 \h </w:instrText>
             </w:r>
             <w:r>
               <w:rPr>
@@ -3115,7 +3115,7 @@
               <w:lang w:eastAsia="en-AU"/>
             </w:rPr>
           </w:pPr>
-          <w:hyperlink w:anchor="_Toc116500200" w:history="1">
+          <w:hyperlink w:anchor="_Toc117591548" w:history="1">
             <w:r>
               <w:rPr>
                 <w:rStyle w:val="Hyperlink"/>
@@ -3157,7 +3157,7 @@
                 <w:noProof/>
                 <w:webHidden/>
               </w:rPr>
-              <w:instrText xml:space="preserve"> PAGEREF _Toc116500200 \h </w:instrText>
+              <w:instrText xml:space="preserve"> PAGEREF _Toc117591548 \h </w:instrText>
             </w:r>
             <w:r>
               <w:rPr>
@@ -3201,7 +3201,7 @@
               <w:lang w:eastAsia="en-AU"/>
             </w:rPr>
           </w:pPr>
-          <w:hyperlink w:anchor="_Toc116500201" w:history="1">
+          <w:hyperlink w:anchor="_Toc117591549" w:history="1">
             <w:r>
               <w:rPr>
                 <w:rStyle w:val="Hyperlink"/>
@@ -3243,7 +3243,7 @@
                 <w:noProof/>
                 <w:webHidden/>
               </w:rPr>
-              <w:instrText xml:space="preserve"> PAGEREF _Toc116500201 \h </w:instrText>
+              <w:instrText xml:space="preserve"> PAGEREF _Toc117591549 \h </w:instrText>
             </w:r>
             <w:r>
               <w:rPr>
@@ -3287,7 +3287,7 @@
               <w:lang w:eastAsia="en-AU"/>
             </w:rPr>
           </w:pPr>
-          <w:hyperlink w:anchor="_Toc116500202" w:history="1">
+          <w:hyperlink w:anchor="_Toc117591550" w:history="1">
             <w:r>
               <w:rPr>
                 <w:rStyle w:val="Hyperlink"/>
@@ -3329,7 +3329,7 @@
                 <w:noProof/>
                 <w:webHidden/>
               </w:rPr>
-              <w:instrText xml:space="preserve"> PAGEREF _Toc116500202 \h </w:instrText>
+              <w:instrText xml:space="preserve"> PAGEREF _Toc117591550 \h </w:instrText>
             </w:r>
             <w:r>
               <w:rPr>
@@ -3373,7 +3373,7 @@
               <w:lang w:eastAsia="en-AU"/>
             </w:rPr>
           </w:pPr>
-          <w:hyperlink w:anchor="_Toc116500203" w:history="1">
+          <w:hyperlink w:anchor="_Toc117591551" w:history="1">
             <w:r>
               <w:rPr>
                 <w:rStyle w:val="Hyperlink"/>
@@ -3415,7 +3415,7 @@
                 <w:noProof/>
                 <w:webHidden/>
               </w:rPr>
-              <w:instrText xml:space="preserve"> PAGEREF _Toc116500203 \h </w:instrText>
+              <w:instrText xml:space="preserve"> PAGEREF _Toc117591551 \h </w:instrText>
             </w:r>
             <w:r>
               <w:rPr>
@@ -3459,7 +3459,7 @@
               <w:lang w:eastAsia="en-AU"/>
             </w:rPr>
           </w:pPr>
-          <w:hyperlink w:anchor="_Toc116500204" w:history="1">
+          <w:hyperlink w:anchor="_Toc117591552" w:history="1">
             <w:r>
               <w:rPr>
                 <w:rStyle w:val="Hyperlink"/>
@@ -3501,7 +3501,7 @@
                 <w:noProof/>
                 <w:webHidden/>
               </w:rPr>
-              <w:instrText xml:space="preserve"> PAGEREF _Toc116500204 \h </w:instrText>
+              <w:instrText xml:space="preserve"> PAGEREF _Toc117591552 \h </w:instrText>
             </w:r>
             <w:r>
               <w:rPr>
@@ -3545,7 +3545,7 @@
               <w:lang w:eastAsia="en-AU"/>
             </w:rPr>
           </w:pPr>
-          <w:hyperlink w:anchor="_Toc116500205" w:history="1">
+          <w:hyperlink w:anchor="_Toc117591553" w:history="1">
             <w:r>
               <w:rPr>
                 <w:rStyle w:val="Hyperlink"/>
@@ -3587,7 +3587,7 @@
                 <w:noProof/>
                 <w:webHidden/>
               </w:rPr>
-              <w:instrText xml:space="preserve"> PAGEREF _Toc116500205 \h </w:instrText>
+              <w:instrText xml:space="preserve"> PAGEREF _Toc117591553 \h </w:instrText>
             </w:r>
             <w:r>
               <w:rPr>
@@ -3631,7 +3631,7 @@
               <w:lang w:eastAsia="en-AU"/>
             </w:rPr>
           </w:pPr>
-          <w:hyperlink w:anchor="_Toc116500206" w:history="1">
+          <w:hyperlink w:anchor="_Toc117591554" w:history="1">
             <w:r>
               <w:rPr>
                 <w:rStyle w:val="Hyperlink"/>
@@ -3673,7 +3673,7 @@
                 <w:noProof/>
                 <w:webHidden/>
               </w:rPr>
-              <w:instrText xml:space="preserve"> PAGEREF _Toc116500206 \h </w:instrText>
+              <w:instrText xml:space="preserve"> PAGEREF _Toc117591554 \h </w:instrText>
             </w:r>
             <w:r>
               <w:rPr>
@@ -3717,7 +3717,7 @@
               <w:lang w:eastAsia="en-AU"/>
             </w:rPr>
           </w:pPr>
-          <w:hyperlink w:anchor="_Toc116500207" w:history="1">
+          <w:hyperlink w:anchor="_Toc117591555" w:history="1">
             <w:r>
               <w:rPr>
                 <w:rStyle w:val="Hyperlink"/>
@@ -3759,7 +3759,7 @@
                 <w:noProof/>
                 <w:webHidden/>
               </w:rPr>
-              <w:instrText xml:space="preserve"> PAGEREF _Toc116500207 \h </w:instrText>
+              <w:instrText xml:space="preserve"> PAGEREF _Toc117591555 \h </w:instrText>
             </w:r>
             <w:r>
               <w:rPr>
@@ -3803,7 +3803,7 @@
               <w:lang w:eastAsia="en-AU"/>
             </w:rPr>
           </w:pPr>
-          <w:hyperlink w:anchor="_Toc116500208" w:history="1">
+          <w:hyperlink w:anchor="_Toc117591556" w:history="1">
             <w:r>
               <w:rPr>
                 <w:rStyle w:val="Hyperlink"/>
@@ -3845,7 +3845,7 @@
                 <w:noProof/>
                 <w:webHidden/>
               </w:rPr>
-              <w:instrText xml:space="preserve"> PAGEREF _Toc116500208 \h </w:instrText>
+              <w:instrText xml:space="preserve"> PAGEREF _Toc117591556 \h </w:instrText>
             </w:r>
             <w:r>
               <w:rPr>
@@ -3889,7 +3889,7 @@
               <w:lang w:eastAsia="en-AU"/>
             </w:rPr>
           </w:pPr>
-          <w:hyperlink w:anchor="_Toc116500209" w:history="1">
+          <w:hyperlink w:anchor="_Toc117591557" w:history="1">
             <w:r>
               <w:rPr>
                 <w:rStyle w:val="Hyperlink"/>
@@ -3931,7 +3931,7 @@
                 <w:noProof/>
                 <w:webHidden/>
               </w:rPr>
-              <w:instrText xml:space="preserve"> PAGEREF _Toc116500209 \h </w:instrText>
+              <w:instrText xml:space="preserve"> PAGEREF _Toc117591557 \h </w:instrText>
             </w:r>
             <w:r>
               <w:rPr>
@@ -3975,7 +3975,7 @@
               <w:lang w:eastAsia="en-AU"/>
             </w:rPr>
           </w:pPr>
-          <w:hyperlink w:anchor="_Toc116500210" w:history="1">
+          <w:hyperlink w:anchor="_Toc117591558" w:history="1">
             <w:r>
               <w:rPr>
                 <w:rStyle w:val="Hyperlink"/>
@@ -4017,7 +4017,7 @@
                 <w:noProof/>
                 <w:webHidden/>
               </w:rPr>
-              <w:instrText xml:space="preserve"> PAGEREF _Toc116500210 \h </w:instrText>
+              <w:instrText xml:space="preserve"> PAGEREF _Toc117591558 \h </w:instrText>
             </w:r>
             <w:r>
               <w:rPr>
@@ -4061,7 +4061,7 @@
               <w:lang w:eastAsia="en-AU"/>
             </w:rPr>
           </w:pPr>
-          <w:hyperlink w:anchor="_Toc116500211" w:history="1">
+          <w:hyperlink w:anchor="_Toc117591559" w:history="1">
             <w:r>
               <w:rPr>
                 <w:rStyle w:val="Hyperlink"/>
@@ -4103,7 +4103,7 @@
                 <w:noProof/>
                 <w:webHidden/>
               </w:rPr>
-              <w:instrText xml:space="preserve"> PAGEREF _Toc116500211 \h </w:instrText>
+              <w:instrText xml:space="preserve"> PAGEREF _Toc117591559 \h </w:instrText>
             </w:r>
             <w:r>
               <w:rPr>
@@ -4147,7 +4147,7 @@
               <w:lang w:eastAsia="en-AU"/>
             </w:rPr>
           </w:pPr>
-          <w:hyperlink w:anchor="_Toc116500212" w:history="1">
+          <w:hyperlink w:anchor="_Toc117591560" w:history="1">
             <w:r>
               <w:rPr>
                 <w:rStyle w:val="Hyperlink"/>
@@ -4189,7 +4189,7 @@
                 <w:noProof/>
                 <w:webHidden/>
               </w:rPr>
-              <w:instrText xml:space="preserve"> PAGEREF _Toc116500212 \h </w:instrText>
+              <w:instrText xml:space="preserve"> PAGEREF _Toc117591560 \h </w:instrText>
             </w:r>
             <w:r>
               <w:rPr>
@@ -4233,7 +4233,7 @@
               <w:lang w:eastAsia="en-AU"/>
             </w:rPr>
           </w:pPr>
-          <w:hyperlink w:anchor="_Toc116500213" w:history="1">
+          <w:hyperlink w:anchor="_Toc117591561" w:history="1">
             <w:r>
               <w:rPr>
                 <w:rStyle w:val="Hyperlink"/>
@@ -4275,7 +4275,7 @@
                 <w:noProof/>
                 <w:webHidden/>
               </w:rPr>
-              <w:instrText xml:space="preserve"> PAGEREF _Toc116500213 \h </w:instrText>
+              <w:instrText xml:space="preserve"> PAGEREF _Toc117591561 \h </w:instrText>
             </w:r>
             <w:r>
               <w:rPr>
@@ -4319,7 +4319,7 @@
               <w:lang w:eastAsia="en-AU"/>
             </w:rPr>
           </w:pPr>
-          <w:hyperlink w:anchor="_Toc116500214" w:history="1">
+          <w:hyperlink w:anchor="_Toc117591562" w:history="1">
             <w:r>
               <w:rPr>
                 <w:rStyle w:val="Hyperlink"/>
@@ -4361,7 +4361,7 @@
                 <w:noProof/>
                 <w:webHidden/>
               </w:rPr>
-              <w:instrText xml:space="preserve"> PAGEREF _Toc116500214 \h </w:instrText>
+              <w:instrText xml:space="preserve"> PAGEREF _Toc117591562 \h </w:instrText>
             </w:r>
             <w:r>
               <w:rPr>
@@ -4405,7 +4405,7 @@
               <w:lang w:eastAsia="en-AU"/>
             </w:rPr>
           </w:pPr>
-          <w:hyperlink w:anchor="_Toc116500215" w:history="1">
+          <w:hyperlink w:anchor="_Toc117591563" w:history="1">
             <w:r>
               <w:rPr>
                 <w:rStyle w:val="Hyperlink"/>
@@ -4447,7 +4447,7 @@
                 <w:noProof/>
                 <w:webHidden/>
               </w:rPr>
-              <w:instrText xml:space="preserve"> PAGEREF _Toc116500215 \h </w:instrText>
+              <w:instrText xml:space="preserve"> PAGEREF _Toc117591563 \h </w:instrText>
             </w:r>
             <w:r>
               <w:rPr>
@@ -4491,7 +4491,7 @@
               <w:lang w:eastAsia="en-AU"/>
             </w:rPr>
           </w:pPr>
-          <w:hyperlink w:anchor="_Toc116500216" w:history="1">
+          <w:hyperlink w:anchor="_Toc117591564" w:history="1">
             <w:r>
               <w:rPr>
                 <w:rStyle w:val="Hyperlink"/>
@@ -4533,7 +4533,7 @@
                 <w:noProof/>
                 <w:webHidden/>
               </w:rPr>
-              <w:instrText xml:space="preserve"> PAGEREF _Toc116500216 \h </w:instrText>
+              <w:instrText xml:space="preserve"> PAGEREF _Toc117591564 \h </w:instrText>
             </w:r>
             <w:r>
               <w:rPr>
@@ -4577,7 +4577,7 @@
               <w:lang w:eastAsia="en-AU"/>
             </w:rPr>
           </w:pPr>
-          <w:hyperlink w:anchor="_Toc116500217" w:history="1">
+          <w:hyperlink w:anchor="_Toc117591565" w:history="1">
             <w:r>
               <w:rPr>
                 <w:rStyle w:val="Hyperlink"/>
@@ -4619,7 +4619,7 @@
                 <w:noProof/>
                 <w:webHidden/>
               </w:rPr>
-              <w:instrText xml:space="preserve"> PAGEREF _Toc116500217 \h </w:instrText>
+              <w:instrText xml:space="preserve"> PAGEREF _Toc117591565 \h </w:instrText>
             </w:r>
             <w:r>
               <w:rPr>
@@ -4663,7 +4663,7 @@
               <w:lang w:eastAsia="en-AU"/>
             </w:rPr>
           </w:pPr>
-          <w:hyperlink w:anchor="_Toc116500218" w:history="1">
+          <w:hyperlink w:anchor="_Toc117591566" w:history="1">
             <w:r>
               <w:rPr>
                 <w:rStyle w:val="Hyperlink"/>
@@ -4705,7 +4705,7 @@
                 <w:noProof/>
                 <w:webHidden/>
               </w:rPr>
-              <w:instrText xml:space="preserve"> PAGEREF _Toc116500218 \h </w:instrText>
+              <w:instrText xml:space="preserve"> PAGEREF _Toc117591566 \h </w:instrText>
             </w:r>
             <w:r>
               <w:rPr>
@@ -4749,7 +4749,7 @@
               <w:lang w:eastAsia="en-AU"/>
             </w:rPr>
           </w:pPr>
-          <w:hyperlink w:anchor="_Toc116500219" w:history="1">
+          <w:hyperlink w:anchor="_Toc117591567" w:history="1">
             <w:r>
               <w:rPr>
                 <w:rStyle w:val="Hyperlink"/>
@@ -4791,7 +4791,7 @@
                 <w:noProof/>
                 <w:webHidden/>
               </w:rPr>
-              <w:instrText xml:space="preserve"> PAGEREF _Toc116500219 \h </w:instrText>
+              <w:instrText xml:space="preserve"> PAGEREF _Toc117591567 \h </w:instrText>
             </w:r>
             <w:r>
               <w:rPr>
@@ -4835,7 +4835,7 @@
               <w:lang w:eastAsia="en-AU"/>
             </w:rPr>
           </w:pPr>
-          <w:hyperlink w:anchor="_Toc116500220" w:history="1">
+          <w:hyperlink w:anchor="_Toc117591568" w:history="1">
             <w:r>
               <w:rPr>
                 <w:rStyle w:val="Hyperlink"/>
@@ -4877,7 +4877,7 @@
                 <w:noProof/>
                 <w:webHidden/>
               </w:rPr>
-              <w:instrText xml:space="preserve"> PAGEREF _Toc116500220 \h </w:instrText>
+              <w:instrText xml:space="preserve"> PAGEREF _Toc117591568 \h </w:instrText>
             </w:r>
             <w:r>
               <w:rPr>
@@ -4921,7 +4921,7 @@
               <w:lang w:eastAsia="en-AU"/>
             </w:rPr>
           </w:pPr>
-          <w:hyperlink w:anchor="_Toc116500221" w:history="1">
+          <w:hyperlink w:anchor="_Toc117591569" w:history="1">
             <w:r>
               <w:rPr>
                 <w:rStyle w:val="Hyperlink"/>
@@ -4963,7 +4963,7 @@
                 <w:noProof/>
                 <w:webHidden/>
               </w:rPr>
-              <w:instrText xml:space="preserve"> PAGEREF _Toc116500221 \h </w:instrText>
+              <w:instrText xml:space="preserve"> PAGEREF _Toc117591569 \h </w:instrText>
             </w:r>
             <w:r>
               <w:rPr>
@@ -5007,7 +5007,7 @@
               <w:lang w:eastAsia="en-AU"/>
             </w:rPr>
           </w:pPr>
-          <w:hyperlink w:anchor="_Toc116500222" w:history="1">
+          <w:hyperlink w:anchor="_Toc117591570" w:history="1">
             <w:r>
               <w:rPr>
                 <w:rStyle w:val="Hyperlink"/>
@@ -5049,7 +5049,7 @@
                 <w:noProof/>
                 <w:webHidden/>
               </w:rPr>
-              <w:instrText xml:space="preserve"> PAGEREF _Toc116500222 \h </w:instrText>
+              <w:instrText xml:space="preserve"> PAGEREF _Toc117591570 \h </w:instrText>
             </w:r>
             <w:r>
               <w:rPr>
@@ -5093,7 +5093,7 @@
               <w:lang w:eastAsia="en-AU"/>
             </w:rPr>
           </w:pPr>
-          <w:hyperlink w:anchor="_Toc116500223" w:history="1">
+          <w:hyperlink w:anchor="_Toc117591571" w:history="1">
             <w:r>
               <w:rPr>
                 <w:rStyle w:val="Hyperlink"/>
@@ -5135,7 +5135,7 @@
                 <w:noProof/>
                 <w:webHidden/>
               </w:rPr>
-              <w:instrText xml:space="preserve"> PAGEREF _Toc116500223 \h </w:instrText>
+              <w:instrText xml:space="preserve"> PAGEREF _Toc117591571 \h </w:instrText>
             </w:r>
             <w:r>
               <w:rPr>
@@ -5179,7 +5179,7 @@
               <w:lang w:eastAsia="en-AU"/>
             </w:rPr>
           </w:pPr>
-          <w:hyperlink w:anchor="_Toc116500224" w:history="1">
+          <w:hyperlink w:anchor="_Toc117591572" w:history="1">
             <w:r>
               <w:rPr>
                 <w:rStyle w:val="Hyperlink"/>
@@ -5221,7 +5221,7 @@
                 <w:noProof/>
                 <w:webHidden/>
               </w:rPr>
-              <w:instrText xml:space="preserve"> PAGEREF _Toc116500224 \h </w:instrText>
+              <w:instrText xml:space="preserve"> PAGEREF _Toc117591572 \h </w:instrText>
             </w:r>
             <w:r>
               <w:rPr>
@@ -5265,7 +5265,7 @@
               <w:lang w:eastAsia="en-AU"/>
             </w:rPr>
           </w:pPr>
-          <w:hyperlink w:anchor="_Toc116500225" w:history="1">
+          <w:hyperlink w:anchor="_Toc117591573" w:history="1">
             <w:r>
               <w:rPr>
                 <w:rStyle w:val="Hyperlink"/>
@@ -5307,7 +5307,7 @@
                 <w:noProof/>
                 <w:webHidden/>
               </w:rPr>
-              <w:instrText xml:space="preserve"> PAGEREF _Toc116500225 \h </w:instrText>
+              <w:instrText xml:space="preserve"> PAGEREF _Toc117591573 \h </w:instrText>
             </w:r>
             <w:r>
               <w:rPr>
@@ -5351,7 +5351,7 @@
               <w:lang w:eastAsia="en-AU"/>
             </w:rPr>
           </w:pPr>
-          <w:hyperlink w:anchor="_Toc116500226" w:history="1">
+          <w:hyperlink w:anchor="_Toc117591574" w:history="1">
             <w:r>
               <w:rPr>
                 <w:rStyle w:val="Hyperlink"/>
@@ -5393,7 +5393,7 @@
                 <w:noProof/>
                 <w:webHidden/>
               </w:rPr>
-              <w:instrText xml:space="preserve"> PAGEREF _Toc116500226 \h </w:instrText>
+              <w:instrText xml:space="preserve"> PAGEREF _Toc117591574 \h </w:instrText>
             </w:r>
             <w:r>
               <w:rPr>
@@ -5437,7 +5437,7 @@
               <w:lang w:eastAsia="en-AU"/>
             </w:rPr>
           </w:pPr>
-          <w:hyperlink w:anchor="_Toc116500227" w:history="1">
+          <w:hyperlink w:anchor="_Toc117591575" w:history="1">
             <w:r>
               <w:rPr>
                 <w:rStyle w:val="Hyperlink"/>
@@ -5479,7 +5479,7 @@
                 <w:noProof/>
                 <w:webHidden/>
               </w:rPr>
-              <w:instrText xml:space="preserve"> PAGEREF _Toc116500227 \h </w:instrText>
+              <w:instrText xml:space="preserve"> PAGEREF _Toc117591575 \h </w:instrText>
             </w:r>
             <w:r>
               <w:rPr>
@@ -5523,7 +5523,7 @@
               <w:lang w:eastAsia="en-AU"/>
             </w:rPr>
           </w:pPr>
-          <w:hyperlink w:anchor="_Toc116500228" w:history="1">
+          <w:hyperlink w:anchor="_Toc117591576" w:history="1">
             <w:r>
               <w:rPr>
                 <w:rStyle w:val="Hyperlink"/>
@@ -5565,7 +5565,7 @@
                 <w:noProof/>
                 <w:webHidden/>
               </w:rPr>
-              <w:instrText xml:space="preserve"> PAGEREF _Toc116500228 \h </w:instrText>
+              <w:instrText xml:space="preserve"> PAGEREF _Toc117591576 \h </w:instrText>
             </w:r>
             <w:r>
               <w:rPr>
@@ -5609,7 +5609,7 @@
               <w:lang w:eastAsia="en-AU"/>
             </w:rPr>
           </w:pPr>
-          <w:hyperlink w:anchor="_Toc116500229" w:history="1">
+          <w:hyperlink w:anchor="_Toc117591577" w:history="1">
             <w:r>
               <w:rPr>
                 <w:rStyle w:val="Hyperlink"/>
@@ -5651,7 +5651,7 @@
                 <w:noProof/>
                 <w:webHidden/>
               </w:rPr>
-              <w:instrText xml:space="preserve"> PAGEREF _Toc116500229 \h </w:instrText>
+              <w:instrText xml:space="preserve"> PAGEREF _Toc117591577 \h </w:instrText>
             </w:r>
             <w:r>
               <w:rPr>
@@ -5695,7 +5695,7 @@
               <w:lang w:eastAsia="en-AU"/>
             </w:rPr>
           </w:pPr>
-          <w:hyperlink w:anchor="_Toc116500230" w:history="1">
+          <w:hyperlink w:anchor="_Toc117591578" w:history="1">
             <w:r>
               <w:rPr>
                 <w:rStyle w:val="Hyperlink"/>
@@ -5737,7 +5737,7 @@
                 <w:noProof/>
                 <w:webHidden/>
               </w:rPr>
-              <w:instrText xml:space="preserve"> PAGEREF _Toc116500230 \h </w:instrText>
+              <w:instrText xml:space="preserve"> PAGEREF _Toc117591578 \h </w:instrText>
             </w:r>
             <w:r>
               <w:rPr>
@@ -5781,7 +5781,7 @@
               <w:lang w:eastAsia="en-AU"/>
             </w:rPr>
           </w:pPr>
-          <w:hyperlink w:anchor="_Toc116500231" w:history="1">
+          <w:hyperlink w:anchor="_Toc117591579" w:history="1">
             <w:r>
               <w:rPr>
                 <w:rStyle w:val="Hyperlink"/>
@@ -5823,7 +5823,7 @@
                 <w:noProof/>
                 <w:webHidden/>
               </w:rPr>
-              <w:instrText xml:space="preserve"> PAGEREF _Toc116500231 \h </w:instrText>
+              <w:instrText xml:space="preserve"> PAGEREF _Toc117591579 \h </w:instrText>
             </w:r>
             <w:r>
               <w:rPr>
@@ -5867,7 +5867,7 @@
               <w:lang w:eastAsia="en-AU"/>
             </w:rPr>
           </w:pPr>
-          <w:hyperlink w:anchor="_Toc116500232" w:history="1">
+          <w:hyperlink w:anchor="_Toc117591580" w:history="1">
             <w:r>
               <w:rPr>
                 <w:rStyle w:val="Hyperlink"/>
@@ -5909,7 +5909,7 @@
                 <w:noProof/>
                 <w:webHidden/>
               </w:rPr>
-              <w:instrText xml:space="preserve"> PAGEREF _Toc116500232 \h </w:instrText>
+              <w:instrText xml:space="preserve"> PAGEREF _Toc117591580 \h </w:instrText>
             </w:r>
             <w:r>
               <w:rPr>
@@ -5953,7 +5953,7 @@
               <w:lang w:eastAsia="en-AU"/>
             </w:rPr>
           </w:pPr>
-          <w:hyperlink w:anchor="_Toc116500233" w:history="1">
+          <w:hyperlink w:anchor="_Toc117591581" w:history="1">
             <w:r>
               <w:rPr>
                 <w:rStyle w:val="Hyperlink"/>
@@ -5995,7 +5995,7 @@
                 <w:noProof/>
                 <w:webHidden/>
               </w:rPr>
-              <w:instrText xml:space="preserve"> PAGEREF _Toc116500233 \h </w:instrText>
+              <w:instrText xml:space="preserve"> PAGEREF _Toc117591581 \h </w:instrText>
             </w:r>
             <w:r>
               <w:rPr>
@@ -6039,7 +6039,7 @@
               <w:lang w:eastAsia="en-AU"/>
             </w:rPr>
           </w:pPr>
-          <w:hyperlink w:anchor="_Toc116500234" w:history="1">
+          <w:hyperlink w:anchor="_Toc117591582" w:history="1">
             <w:r>
               <w:rPr>
                 <w:rStyle w:val="Hyperlink"/>
@@ -6081,7 +6081,7 @@
                 <w:noProof/>
                 <w:webHidden/>
               </w:rPr>
-              <w:instrText xml:space="preserve"> PAGEREF _Toc116500234 \h </w:instrText>
+              <w:instrText xml:space="preserve"> PAGEREF _Toc117591582 \h </w:instrText>
             </w:r>
             <w:r>
               <w:rPr>
@@ -6125,7 +6125,7 @@
               <w:lang w:eastAsia="en-AU"/>
             </w:rPr>
           </w:pPr>
-          <w:hyperlink w:anchor="_Toc116500235" w:history="1">
+          <w:hyperlink w:anchor="_Toc117591583" w:history="1">
             <w:r>
               <w:rPr>
                 <w:rStyle w:val="Hyperlink"/>
@@ -6167,7 +6167,7 @@
                 <w:noProof/>
                 <w:webHidden/>
               </w:rPr>
-              <w:instrText xml:space="preserve"> PAGEREF _Toc116500235 \h </w:instrText>
+              <w:instrText xml:space="preserve"> PAGEREF _Toc117591583 \h </w:instrText>
             </w:r>
             <w:r>
               <w:rPr>
@@ -6211,7 +6211,7 @@
               <w:lang w:eastAsia="en-AU"/>
             </w:rPr>
           </w:pPr>
-          <w:hyperlink w:anchor="_Toc116500236" w:history="1">
+          <w:hyperlink w:anchor="_Toc117591584" w:history="1">
             <w:r>
               <w:rPr>
                 <w:rStyle w:val="Hyperlink"/>
@@ -6253,7 +6253,7 @@
                 <w:noProof/>
                 <w:webHidden/>
               </w:rPr>
-              <w:instrText xml:space="preserve"> PAGEREF _Toc116500236 \h </w:instrText>
+              <w:instrText xml:space="preserve"> PAGEREF _Toc117591584 \h </w:instrText>
             </w:r>
             <w:r>
               <w:rPr>
@@ -6273,7 +6273,7 @@
                 <w:noProof/>
                 <w:webHidden/>
               </w:rPr>
-              <w:t>25</w:t>
+              <w:t>26</w:t>
             </w:r>
             <w:r>
               <w:rPr>
@@ -6297,7 +6297,7 @@
               <w:lang w:eastAsia="en-AU"/>
             </w:rPr>
           </w:pPr>
-          <w:hyperlink w:anchor="_Toc116500237" w:history="1">
+          <w:hyperlink w:anchor="_Toc117591585" w:history="1">
             <w:r>
               <w:rPr>
                 <w:rStyle w:val="Hyperlink"/>
@@ -6339,7 +6339,7 @@
                 <w:noProof/>
                 <w:webHidden/>
               </w:rPr>
-              <w:instrText xml:space="preserve"> PAGEREF _Toc116500237 \h </w:instrText>
+              <w:instrText xml:space="preserve"> PAGEREF _Toc117591585 \h </w:instrText>
             </w:r>
             <w:r>
               <w:rPr>
@@ -6383,7 +6383,7 @@
               <w:lang w:eastAsia="en-AU"/>
             </w:rPr>
           </w:pPr>
-          <w:hyperlink w:anchor="_Toc116500238" w:history="1">
+          <w:hyperlink w:anchor="_Toc117591586" w:history="1">
             <w:r>
               <w:rPr>
                 <w:rStyle w:val="Hyperlink"/>
@@ -6425,7 +6425,7 @@
                 <w:noProof/>
                 <w:webHidden/>
               </w:rPr>
-              <w:instrText xml:space="preserve"> PAGEREF _Toc116500238 \h </w:instrText>
+              <w:instrText xml:space="preserve"> PAGEREF _Toc117591586 \h </w:instrText>
             </w:r>
             <w:r>
               <w:rPr>
@@ -6485,7 +6485,7 @@
       <w:pPr>
         <w:pStyle w:val="Heading1"/>
       </w:pPr>
-      <w:bookmarkStart w:id="0" w:name="_Toc116500166"/>
+      <w:bookmarkStart w:id="0" w:name="_Toc117591514"/>
       <w:r>
         <w:lastRenderedPageBreak/>
         <w:t>Introduction</w:t>
@@ -6805,7 +6805,7 @@
       <w:pPr>
         <w:pStyle w:val="Heading2"/>
       </w:pPr>
-      <w:bookmarkStart w:id="1" w:name="_Toc116500167"/>
+      <w:bookmarkStart w:id="1" w:name="_Toc117591515"/>
       <w:r>
         <w:t>Database</w:t>
       </w:r>
@@ -6930,7 +6930,7 @@
       <w:pPr>
         <w:pStyle w:val="Heading2"/>
       </w:pPr>
-      <w:bookmarkStart w:id="2" w:name="_Toc116500168"/>
+      <w:bookmarkStart w:id="2" w:name="_Toc117591516"/>
       <w:r>
         <w:t>Fields</w:t>
       </w:r>
@@ -11169,7 +11169,7 @@
       <w:pPr>
         <w:pStyle w:val="Heading1"/>
       </w:pPr>
-      <w:bookmarkStart w:id="3" w:name="_Toc116500169"/>
+      <w:bookmarkStart w:id="3" w:name="_Toc117591517"/>
       <w:r>
         <w:t>Installation</w:t>
       </w:r>
@@ -11445,7 +11445,7 @@
       <w:pPr>
         <w:pStyle w:val="Heading1"/>
       </w:pPr>
-      <w:bookmarkStart w:id="4" w:name="_Toc116500170"/>
+      <w:bookmarkStart w:id="4" w:name="_Toc117591518"/>
       <w:r>
         <w:t>User Interface</w:t>
       </w:r>
@@ -11635,7 +11635,7 @@
       <w:pPr>
         <w:pStyle w:val="Heading2"/>
       </w:pPr>
-      <w:bookmarkStart w:id="5" w:name="_Toc116500171"/>
+      <w:bookmarkStart w:id="5" w:name="_Toc117591519"/>
       <w:r>
         <w:t>Main window</w:t>
       </w:r>
@@ -11861,7 +11861,7 @@
       <w:pPr>
         <w:pStyle w:val="Heading2"/>
       </w:pPr>
-      <w:bookmarkStart w:id="7" w:name="_Toc116500172"/>
+      <w:bookmarkStart w:id="7" w:name="_Toc117591520"/>
       <w:r>
         <w:t>Menus</w:t>
       </w:r>
@@ -11871,7 +11871,7 @@
       <w:pPr>
         <w:pStyle w:val="Heading3"/>
       </w:pPr>
-      <w:bookmarkStart w:id="8" w:name="_Toc116500173"/>
+      <w:bookmarkStart w:id="8" w:name="_Toc117591521"/>
       <w:r>
         <w:t>File</w:t>
       </w:r>
@@ -13108,7 +13108,7 @@
       <w:pPr>
         <w:pStyle w:val="Heading3"/>
       </w:pPr>
-      <w:bookmarkStart w:id="9" w:name="_Toc116500174"/>
+      <w:bookmarkStart w:id="9" w:name="_Toc117591522"/>
       <w:r>
         <w:t>View</w:t>
       </w:r>
@@ -13524,7 +13524,7 @@
       <w:pPr>
         <w:pStyle w:val="Heading3"/>
       </w:pPr>
-      <w:bookmarkStart w:id="10" w:name="_Toc116500175"/>
+      <w:bookmarkStart w:id="10" w:name="_Toc117591523"/>
       <w:r>
         <w:t>Help</w:t>
       </w:r>
@@ -13668,7 +13668,7 @@
       <w:pPr>
         <w:pStyle w:val="Heading2"/>
       </w:pPr>
-      <w:bookmarkStart w:id="11" w:name="_Toc116500176"/>
+      <w:bookmarkStart w:id="11" w:name="_Toc117591524"/>
       <w:r>
         <w:lastRenderedPageBreak/>
         <w:t>Toolbar</w:t>
@@ -14297,7 +14297,7 @@
       <w:pPr>
         <w:pStyle w:val="Heading2"/>
       </w:pPr>
-      <w:bookmarkStart w:id="12" w:name="_Toc116500177"/>
+      <w:bookmarkStart w:id="12" w:name="_Toc117591525"/>
       <w:r>
         <w:t>Filter</w:t>
       </w:r>
@@ -14446,7 +14446,7 @@
       <w:pPr>
         <w:pStyle w:val="Heading2"/>
       </w:pPr>
-      <w:bookmarkStart w:id="13" w:name="_Toc116500178"/>
+      <w:bookmarkStart w:id="13" w:name="_Toc117591526"/>
       <w:r>
         <w:t>Selected Item Details</w:t>
       </w:r>
@@ -14574,7 +14574,7 @@
       <w:pPr>
         <w:pStyle w:val="Heading1"/>
       </w:pPr>
-      <w:bookmarkStart w:id="14" w:name="_Toc116500179"/>
+      <w:bookmarkStart w:id="14" w:name="_Toc117591527"/>
       <w:r>
         <w:t>Tag Management</w:t>
       </w:r>
@@ -14758,7 +14758,7 @@
       <w:pPr>
         <w:pStyle w:val="Heading3"/>
       </w:pPr>
-      <w:bookmarkStart w:id="15" w:name="_Toc116500180"/>
+      <w:bookmarkStart w:id="15" w:name="_Toc117591528"/>
       <w:r>
         <w:t>Creating a new tag</w:t>
       </w:r>
@@ -14802,7 +14802,7 @@
       <w:pPr>
         <w:pStyle w:val="Heading3"/>
       </w:pPr>
-      <w:bookmarkStart w:id="16" w:name="_Toc116500181"/>
+      <w:bookmarkStart w:id="16" w:name="_Toc117591529"/>
       <w:r>
         <w:lastRenderedPageBreak/>
         <w:t>Deleting a tag</w:t>
@@ -14847,7 +14847,7 @@
       <w:pPr>
         <w:pStyle w:val="Heading2"/>
       </w:pPr>
-      <w:bookmarkStart w:id="17" w:name="_Toc116500182"/>
+      <w:bookmarkStart w:id="17" w:name="_Toc117591530"/>
       <w:r>
         <w:t>Managing tags for a specific item</w:t>
       </w:r>
@@ -15213,7 +15213,7 @@
         <w:pStyle w:val="Heading1"/>
       </w:pPr>
       <w:bookmarkStart w:id="18" w:name="_Ref113487843"/>
-      <w:bookmarkStart w:id="19" w:name="_Toc116500183"/>
+      <w:bookmarkStart w:id="19" w:name="_Toc117591531"/>
       <w:r>
         <w:t>Adding a new book</w:t>
       </w:r>
@@ -15224,7 +15224,7 @@
       <w:pPr>
         <w:pStyle w:val="Heading2"/>
       </w:pPr>
-      <w:bookmarkStart w:id="20" w:name="_Toc116500184"/>
+      <w:bookmarkStart w:id="20" w:name="_Toc117591532"/>
       <w:r>
         <w:t>Manually adding a new book</w:t>
       </w:r>
@@ -15573,7 +15573,7 @@
       <w:pPr>
         <w:pStyle w:val="Heading2"/>
       </w:pPr>
-      <w:bookmarkStart w:id="21" w:name="_Toc116500185"/>
+      <w:bookmarkStart w:id="21" w:name="_Toc117591533"/>
       <w:r>
         <w:t>Searching online by ISBN</w:t>
       </w:r>
@@ -15742,7 +15742,7 @@
         <w:pStyle w:val="Heading1"/>
       </w:pPr>
       <w:bookmarkStart w:id="22" w:name="_Ref113487962"/>
-      <w:bookmarkStart w:id="23" w:name="_Toc116500186"/>
+      <w:bookmarkStart w:id="23" w:name="_Toc117591534"/>
       <w:r>
         <w:t>Add</w:t>
       </w:r>
@@ -16123,7 +16123,7 @@
         <w:pStyle w:val="Heading1"/>
       </w:pPr>
       <w:bookmarkStart w:id="24" w:name="_Ref113488060"/>
-      <w:bookmarkStart w:id="25" w:name="_Toc116500187"/>
+      <w:bookmarkStart w:id="25" w:name="_Toc117591535"/>
       <w:r>
         <w:t>Wishlist</w:t>
       </w:r>
@@ -16325,7 +16325,7 @@
       <w:pPr>
         <w:pStyle w:val="Heading3"/>
       </w:pPr>
-      <w:bookmarkStart w:id="26" w:name="_Toc116500188"/>
+      <w:bookmarkStart w:id="26" w:name="_Toc117591536"/>
       <w:r>
         <w:t>Adding a new item</w:t>
       </w:r>
@@ -16489,7 +16489,7 @@
       <w:pPr>
         <w:pStyle w:val="Heading3"/>
       </w:pPr>
-      <w:bookmarkStart w:id="27" w:name="_Toc116500189"/>
+      <w:bookmarkStart w:id="27" w:name="_Toc117591537"/>
       <w:r>
         <w:lastRenderedPageBreak/>
         <w:t>Updating an item</w:t>
@@ -16632,7 +16632,7 @@
       <w:pPr>
         <w:pStyle w:val="Heading3"/>
       </w:pPr>
-      <w:bookmarkStart w:id="28" w:name="_Toc116500190"/>
+      <w:bookmarkStart w:id="28" w:name="_Toc117591538"/>
       <w:r>
         <w:t>Deleting an item</w:t>
       </w:r>
@@ -16728,7 +16728,7 @@
       <w:pPr>
         <w:pStyle w:val="Heading3"/>
       </w:pPr>
-      <w:bookmarkStart w:id="29" w:name="_Toc116500191"/>
+      <w:bookmarkStart w:id="29" w:name="_Toc117591539"/>
       <w:r>
         <w:t>Adding a wishlist item to library</w:t>
       </w:r>
@@ -16994,7 +16994,7 @@
       <w:pPr>
         <w:pStyle w:val="Heading1"/>
       </w:pPr>
-      <w:bookmarkStart w:id="30" w:name="_Toc116500192"/>
+      <w:bookmarkStart w:id="30" w:name="_Toc117591540"/>
       <w:r>
         <w:t>Item copy management</w:t>
       </w:r>
@@ -17131,7 +17131,7 @@
       <w:pPr>
         <w:pStyle w:val="Heading3"/>
       </w:pPr>
-      <w:bookmarkStart w:id="31" w:name="_Toc116500193"/>
+      <w:bookmarkStart w:id="31" w:name="_Toc117591541"/>
       <w:r>
         <w:t>Adding a new copy</w:t>
       </w:r>
@@ -17273,7 +17273,7 @@
       <w:pPr>
         <w:pStyle w:val="Heading3"/>
       </w:pPr>
-      <w:bookmarkStart w:id="32" w:name="_Toc116500194"/>
+      <w:bookmarkStart w:id="32" w:name="_Toc117591542"/>
       <w:r>
         <w:lastRenderedPageBreak/>
         <w:t>Updating a copy</w:t>
@@ -17438,7 +17438,7 @@
       <w:pPr>
         <w:pStyle w:val="Heading3"/>
       </w:pPr>
-      <w:bookmarkStart w:id="33" w:name="_Toc116500195"/>
+      <w:bookmarkStart w:id="33" w:name="_Toc117591543"/>
       <w:r>
         <w:t>Deleting a copy</w:t>
       </w:r>
@@ -17545,7 +17545,7 @@
         <w:pStyle w:val="Heading1"/>
       </w:pPr>
       <w:bookmarkStart w:id="34" w:name="_Ref113488264"/>
-      <w:bookmarkStart w:id="35" w:name="_Toc116500196"/>
+      <w:bookmarkStart w:id="35" w:name="_Toc117591544"/>
       <w:r>
         <w:t xml:space="preserve">CSV </w:t>
       </w:r>
@@ -18159,7 +18159,7 @@
       <w:pPr>
         <w:pStyle w:val="Heading1"/>
       </w:pPr>
-      <w:bookmarkStart w:id="36" w:name="_Toc116500197"/>
+      <w:bookmarkStart w:id="36" w:name="_Toc117591545"/>
       <w:r>
         <w:t>Excel imports and exports</w:t>
       </w:r>
@@ -18538,7 +18538,7 @@
         <w:pStyle w:val="Heading2"/>
       </w:pPr>
       <w:bookmarkStart w:id="37" w:name="_Ref113488428"/>
-      <w:bookmarkStart w:id="38" w:name="_Toc116500198"/>
+      <w:bookmarkStart w:id="38" w:name="_Toc117591546"/>
       <w:r>
         <w:t>Exporting worksheets</w:t>
       </w:r>
@@ -18763,7 +18763,7 @@
         <w:pStyle w:val="Heading2"/>
       </w:pPr>
       <w:bookmarkStart w:id="39" w:name="_Ref113488138"/>
-      <w:bookmarkStart w:id="40" w:name="_Toc116500199"/>
+      <w:bookmarkStart w:id="40" w:name="_Toc117591547"/>
       <w:r>
         <w:t>Importing worksheets</w:t>
       </w:r>
@@ -18915,7 +18915,7 @@
       <w:pPr>
         <w:pStyle w:val="Heading3"/>
       </w:pPr>
-      <w:bookmarkStart w:id="41" w:name="_Toc116500200"/>
+      <w:bookmarkStart w:id="41" w:name="_Toc117591548"/>
       <w:r>
         <w:t>Media items</w:t>
       </w:r>
@@ -19246,7 +19246,7 @@
       <w:pPr>
         <w:pStyle w:val="Heading3"/>
       </w:pPr>
-      <w:bookmarkStart w:id="42" w:name="_Toc116500201"/>
+      <w:bookmarkStart w:id="42" w:name="_Toc117591549"/>
       <w:r>
         <w:t>Books</w:t>
       </w:r>
@@ -19758,7 +19758,7 @@
       <w:pPr>
         <w:pStyle w:val="Heading1"/>
       </w:pPr>
-      <w:bookmarkStart w:id="43" w:name="_Toc116500202"/>
+      <w:bookmarkStart w:id="43" w:name="_Toc117591550"/>
       <w:r>
         <w:t>Known issues</w:t>
       </w:r>
@@ -19768,7 +19768,7 @@
       <w:pPr>
         <w:pStyle w:val="Heading2"/>
       </w:pPr>
-      <w:bookmarkStart w:id="44" w:name="_Toc116500203"/>
+      <w:bookmarkStart w:id="44" w:name="_Toc117591551"/>
       <w:r>
         <w:t>Storing large images in database</w:t>
       </w:r>
@@ -19778,7 +19778,7 @@
       <w:pPr>
         <w:pStyle w:val="Heading3"/>
       </w:pPr>
-      <w:bookmarkStart w:id="45" w:name="_Toc116500204"/>
+      <w:bookmarkStart w:id="45" w:name="_Toc117591552"/>
       <w:r>
         <w:t>Issue</w:t>
       </w:r>
@@ -19805,7 +19805,7 @@
       <w:pPr>
         <w:pStyle w:val="Heading3"/>
       </w:pPr>
-      <w:bookmarkStart w:id="46" w:name="_Toc116500205"/>
+      <w:bookmarkStart w:id="46" w:name="_Toc117591553"/>
       <w:r>
         <w:t>Workaround</w:t>
       </w:r>
@@ -19832,7 +19832,7 @@
       <w:pPr>
         <w:pStyle w:val="Heading1"/>
       </w:pPr>
-      <w:bookmarkStart w:id="47" w:name="_Toc116500206"/>
+      <w:bookmarkStart w:id="47" w:name="_Toc117591554"/>
       <w:r>
         <w:t>Changelog</w:t>
       </w:r>
@@ -19876,7 +19876,7 @@
       <w:pPr>
         <w:pStyle w:val="Heading2"/>
       </w:pPr>
-      <w:bookmarkStart w:id="48" w:name="_Toc116500207"/>
+      <w:bookmarkStart w:id="48" w:name="_Toc117591555"/>
       <w:r>
         <w:lastRenderedPageBreak/>
         <w:t>v</w:t>
@@ -19890,7 +19890,7 @@
       <w:pPr>
         <w:pStyle w:val="Heading3"/>
       </w:pPr>
-      <w:bookmarkStart w:id="49" w:name="_Toc116500208"/>
+      <w:bookmarkStart w:id="49" w:name="_Toc117591556"/>
       <w:r>
         <w:t>Fixed</w:t>
       </w:r>
@@ -19915,23 +19915,7 @@
           <w:sz w:val="20"/>
           <w:szCs w:val="20"/>
         </w:rPr>
-        <w:t xml:space="preserve">Unique constraint on </w:t>
-      </w:r>
-      <w:r>
-        <w:rPr>
-          <w:rFonts w:ascii="Arial" w:hAnsi="Arial" w:cs="Arial"/>
-          <w:sz w:val="20"/>
-          <w:szCs w:val="20"/>
-        </w:rPr>
-        <w:t xml:space="preserve">book </w:t>
-      </w:r>
-      <w:r>
-        <w:rPr>
-          <w:rFonts w:ascii="Arial" w:hAnsi="Arial" w:cs="Arial"/>
-          <w:sz w:val="20"/>
-          <w:szCs w:val="20"/>
-        </w:rPr>
-        <w:t>long titles</w:t>
+        <w:t>Bug with previous authors selected when prefilling add new book window</w:t>
       </w:r>
     </w:p>
     <w:p>
@@ -19953,18 +19937,24 @@
           <w:sz w:val="20"/>
           <w:szCs w:val="20"/>
         </w:rPr>
-        <w:t>bug with last row in book export Excels unprotected</w:t>
-      </w:r>
-    </w:p>
-    <w:p>
-      <w:pPr>
-        <w:pStyle w:val="Heading3"/>
-      </w:pPr>
-      <w:bookmarkStart w:id="50" w:name="_Toc116500209"/>
-      <w:r>
-        <w:t>Added</w:t>
-      </w:r>
-      <w:bookmarkEnd w:id="50"/>
+        <w:t xml:space="preserve">Unique constraint on </w:t>
+      </w:r>
+      <w:r>
+        <w:rPr>
+          <w:rFonts w:ascii="Arial" w:hAnsi="Arial" w:cs="Arial"/>
+          <w:sz w:val="20"/>
+          <w:szCs w:val="20"/>
+        </w:rPr>
+        <w:t xml:space="preserve">book </w:t>
+      </w:r>
+      <w:r>
+        <w:rPr>
+          <w:rFonts w:ascii="Arial" w:hAnsi="Arial" w:cs="Arial"/>
+          <w:sz w:val="20"/>
+          <w:szCs w:val="20"/>
+        </w:rPr>
+        <w:t>long titles</w:t>
+      </w:r>
     </w:p>
     <w:p>
       <w:pPr>
@@ -19985,8 +19975,18 @@
           <w:sz w:val="20"/>
           <w:szCs w:val="20"/>
         </w:rPr>
-        <w:t>Dialog to view item images</w:t>
-      </w:r>
+        <w:t>bug with last row in book export Excels unprotected</w:t>
+      </w:r>
+    </w:p>
+    <w:p>
+      <w:pPr>
+        <w:pStyle w:val="Heading3"/>
+      </w:pPr>
+      <w:bookmarkStart w:id="50" w:name="_Toc117591557"/>
+      <w:r>
+        <w:t>Added</w:t>
+      </w:r>
+      <w:bookmarkEnd w:id="50"/>
     </w:p>
     <w:p>
       <w:pPr>
@@ -20007,7 +20007,7 @@
           <w:sz w:val="20"/>
           <w:szCs w:val="20"/>
         </w:rPr>
-        <w:t>Tip of the day dialog</w:t>
+        <w:t>Dialog to view item images</w:t>
       </w:r>
     </w:p>
     <w:p>
@@ -20029,18 +20029,8 @@
           <w:sz w:val="20"/>
           <w:szCs w:val="20"/>
         </w:rPr>
-        <w:t>Support for updating book long titles via workbooks</w:t>
-      </w:r>
-    </w:p>
-    <w:p>
-      <w:pPr>
-        <w:pStyle w:val="Heading3"/>
-      </w:pPr>
-      <w:bookmarkStart w:id="51" w:name="_Toc116500210"/>
-      <w:r>
-        <w:t>Changed</w:t>
-      </w:r>
-      <w:bookmarkEnd w:id="51"/>
+        <w:t>Tip of the day dialog</w:t>
+      </w:r>
     </w:p>
     <w:p>
       <w:pPr>
@@ -20061,16 +20051,18 @@
           <w:sz w:val="20"/>
           <w:szCs w:val="20"/>
         </w:rPr>
-        <w:t xml:space="preserve">“Add New Book”, “Add New Media Item”, “Wishlist”, </w:t>
-      </w:r>
-      <w:r>
-        <w:rPr>
-          <w:rFonts w:ascii="Arial" w:hAnsi="Arial" w:cs="Arial"/>
-          <w:sz w:val="20"/>
-          <w:szCs w:val="20"/>
-        </w:rPr>
-        <w:t>and “Manage Copies” dialogs to modeless windows.</w:t>
-      </w:r>
+        <w:t>Support for updating book long titles via workbooks</w:t>
+      </w:r>
+    </w:p>
+    <w:p>
+      <w:pPr>
+        <w:pStyle w:val="Heading3"/>
+      </w:pPr>
+      <w:bookmarkStart w:id="51" w:name="_Toc117591558"/>
+      <w:r>
+        <w:t>Changed</w:t>
+      </w:r>
+      <w:bookmarkEnd w:id="51"/>
     </w:p>
     <w:p>
       <w:pPr>
@@ -20091,34 +20083,16 @@
           <w:sz w:val="20"/>
           <w:szCs w:val="20"/>
         </w:rPr>
-        <w:t>improved filtering by tags in main window</w:t>
-      </w:r>
-    </w:p>
-    <w:p>
-      <w:pPr>
-        <w:pStyle w:val="Heading2"/>
-      </w:pPr>
-      <w:bookmarkStart w:id="52" w:name="_Toc116500211"/>
-      <w:r>
-        <w:t>v</w:t>
-      </w:r>
-      <w:r>
-        <w:t xml:space="preserve">1.3.0 – </w:t>
-      </w:r>
-      <w:r>
-        <w:t>8-9-2022</w:t>
-      </w:r>
-      <w:bookmarkEnd w:id="52"/>
-    </w:p>
-    <w:p>
-      <w:pPr>
-        <w:pStyle w:val="Heading3"/>
-      </w:pPr>
-      <w:bookmarkStart w:id="53" w:name="_Toc116500212"/>
-      <w:r>
-        <w:t>Fixed</w:t>
-      </w:r>
-      <w:bookmarkEnd w:id="53"/>
+        <w:t xml:space="preserve">“Add New Book”, “Add New Media Item”, “Wishlist”, </w:t>
+      </w:r>
+      <w:r>
+        <w:rPr>
+          <w:rFonts w:ascii="Arial" w:hAnsi="Arial" w:cs="Arial"/>
+          <w:sz w:val="20"/>
+          <w:szCs w:val="20"/>
+        </w:rPr>
+        <w:t>and “Manage Copies” dialogs to modeless windows.</w:t>
+      </w:r>
     </w:p>
     <w:p>
       <w:pPr>
@@ -20129,16 +20103,44 @@
         </w:numPr>
         <w:rPr>
           <w:rFonts w:ascii="Arial" w:hAnsi="Arial" w:cs="Arial"/>
-        </w:rPr>
-      </w:pPr>
-      <w:r>
-        <w:rPr>
-          <w:rFonts w:ascii="Arial" w:hAnsi="Arial" w:cs="Arial"/>
-          <w:sz w:val="20"/>
-          <w:szCs w:val="20"/>
-        </w:rPr>
-        <w:t>bug with filtering in manage tags for item dialog</w:t>
-      </w:r>
+          <w:sz w:val="20"/>
+          <w:szCs w:val="20"/>
+        </w:rPr>
+      </w:pPr>
+      <w:r>
+        <w:rPr>
+          <w:rFonts w:ascii="Arial" w:hAnsi="Arial" w:cs="Arial"/>
+          <w:sz w:val="20"/>
+          <w:szCs w:val="20"/>
+        </w:rPr>
+        <w:t>improved filtering by tags in main window</w:t>
+      </w:r>
+    </w:p>
+    <w:p>
+      <w:pPr>
+        <w:pStyle w:val="Heading2"/>
+      </w:pPr>
+      <w:bookmarkStart w:id="52" w:name="_Toc117591559"/>
+      <w:r>
+        <w:t>v</w:t>
+      </w:r>
+      <w:r>
+        <w:t xml:space="preserve">1.3.0 – </w:t>
+      </w:r>
+      <w:r>
+        <w:t>8-9-2022</w:t>
+      </w:r>
+      <w:bookmarkEnd w:id="52"/>
+    </w:p>
+    <w:p>
+      <w:pPr>
+        <w:pStyle w:val="Heading3"/>
+      </w:pPr>
+      <w:bookmarkStart w:id="53" w:name="_Toc117591560"/>
+      <w:r>
+        <w:t>Fixed</w:t>
+      </w:r>
+      <w:bookmarkEnd w:id="53"/>
     </w:p>
     <w:p>
       <w:pPr>
@@ -20157,18 +20159,8 @@
           <w:sz w:val="20"/>
           <w:szCs w:val="20"/>
         </w:rPr>
-        <w:t>bug with delete selected tag button remaining enabled if filtering returns no results in manage tags dialog</w:t>
-      </w:r>
-    </w:p>
-    <w:p>
-      <w:pPr>
-        <w:pStyle w:val="Heading3"/>
-      </w:pPr>
-      <w:bookmarkStart w:id="54" w:name="_Toc116500213"/>
-      <w:r>
-        <w:t>Added</w:t>
-      </w:r>
-      <w:bookmarkEnd w:id="54"/>
+        <w:t>bug with filtering in manage tags for item dialog</w:t>
+      </w:r>
     </w:p>
     <w:p>
       <w:pPr>
@@ -20187,8 +20179,18 @@
           <w:sz w:val="20"/>
           <w:szCs w:val="20"/>
         </w:rPr>
-        <w:t>Support for Flash Drives and Floppy Disks</w:t>
-      </w:r>
+        <w:t>bug with delete selected tag button remaining enabled if filtering returns no results in manage tags dialog</w:t>
+      </w:r>
+    </w:p>
+    <w:p>
+      <w:pPr>
+        <w:pStyle w:val="Heading3"/>
+      </w:pPr>
+      <w:bookmarkStart w:id="54" w:name="_Toc117591561"/>
+      <w:r>
+        <w:t>Added</w:t>
+      </w:r>
+      <w:bookmarkEnd w:id="54"/>
     </w:p>
     <w:p>
       <w:pPr>
@@ -20207,7 +20209,7 @@
           <w:sz w:val="20"/>
           <w:szCs w:val="20"/>
         </w:rPr>
-        <w:t>Support for importing/updating book and media item worksheets</w:t>
+        <w:t>Support for Flash Drives and Floppy Disks</w:t>
       </w:r>
     </w:p>
     <w:p>
@@ -20227,7 +20229,7 @@
           <w:sz w:val="20"/>
           <w:szCs w:val="20"/>
         </w:rPr>
-        <w:t>Various icons for dialogs and toolstrip</w:t>
+        <w:t>Support for importing/updating book and media item worksheets</w:t>
       </w:r>
     </w:p>
     <w:p>
@@ -20247,7 +20249,7 @@
           <w:sz w:val="20"/>
           <w:szCs w:val="20"/>
         </w:rPr>
-        <w:t>Application icon</w:t>
+        <w:t>Various icons for dialogs and toolstrip</w:t>
       </w:r>
     </w:p>
     <w:p>
@@ -20267,18 +20269,8 @@
           <w:sz w:val="20"/>
           <w:szCs w:val="20"/>
         </w:rPr>
-        <w:t>Support for author names with composite and apostrophied last names</w:t>
-      </w:r>
-    </w:p>
-    <w:p>
-      <w:pPr>
-        <w:pStyle w:val="Heading3"/>
-      </w:pPr>
-      <w:bookmarkStart w:id="55" w:name="_Toc116500214"/>
-      <w:r>
-        <w:t>Changed</w:t>
-      </w:r>
-      <w:bookmarkEnd w:id="55"/>
+        <w:t>Application icon</w:t>
+      </w:r>
     </w:p>
     <w:p>
       <w:pPr>
@@ -20289,18 +20281,26 @@
         </w:numPr>
         <w:rPr>
           <w:rFonts w:ascii="Arial" w:hAnsi="Arial" w:cs="Arial"/>
-          <w:sz w:val="20"/>
-          <w:szCs w:val="20"/>
-        </w:rPr>
-      </w:pPr>
-      <w:r>
-        <w:rPr>
-          <w:rFonts w:ascii="Arial" w:hAnsi="Arial" w:cs="Arial"/>
-          <w:sz w:val="20"/>
-          <w:szCs w:val="20"/>
-        </w:rPr>
-        <w:t>Replaced buttons below menustrip with toolstrip</w:t>
-      </w:r>
+        </w:rPr>
+      </w:pPr>
+      <w:r>
+        <w:rPr>
+          <w:rFonts w:ascii="Arial" w:hAnsi="Arial" w:cs="Arial"/>
+          <w:sz w:val="20"/>
+          <w:szCs w:val="20"/>
+        </w:rPr>
+        <w:t>Support for author names with composite and apostrophied last names</w:t>
+      </w:r>
+    </w:p>
+    <w:p>
+      <w:pPr>
+        <w:pStyle w:val="Heading3"/>
+      </w:pPr>
+      <w:bookmarkStart w:id="55" w:name="_Toc117591562"/>
+      <w:r>
+        <w:t>Changed</w:t>
+      </w:r>
+      <w:bookmarkEnd w:id="55"/>
     </w:p>
     <w:p>
       <w:pPr>
@@ -20321,7 +20321,7 @@
           <w:sz w:val="20"/>
           <w:szCs w:val="20"/>
         </w:rPr>
-        <w:t>Place main window category selection drop-down near toolbar</w:t>
+        <w:t>Replaced buttons below menustrip with toolstrip</w:t>
       </w:r>
     </w:p>
     <w:p>
@@ -20343,37 +20343,8 @@
           <w:sz w:val="20"/>
           <w:szCs w:val="20"/>
         </w:rPr>
-        <w:t>Enhancements to wishlist window</w:t>
-      </w:r>
-    </w:p>
-    <w:p>
-      <w:pPr>
-        <w:rPr>
-          <w:rFonts w:ascii="Arial" w:hAnsi="Arial" w:cs="Arial"/>
-          <w:sz w:val="20"/>
-          <w:szCs w:val="20"/>
-        </w:rPr>
-      </w:pPr>
-    </w:p>
-    <w:p>
-      <w:pPr>
-        <w:pStyle w:val="Heading2"/>
-      </w:pPr>
-      <w:bookmarkStart w:id="56" w:name="_Toc116500215"/>
-      <w:r>
-        <w:t>v1.2.1 – 30-6-2022</w:t>
-      </w:r>
-      <w:bookmarkEnd w:id="56"/>
-    </w:p>
-    <w:p>
-      <w:pPr>
-        <w:pStyle w:val="Heading3"/>
-      </w:pPr>
-      <w:bookmarkStart w:id="57" w:name="_Toc116500216"/>
-      <w:r>
-        <w:t>Fixed</w:t>
-      </w:r>
-      <w:bookmarkEnd w:id="57"/>
+        <w:t>Place main window category selection drop-down near toolbar</w:t>
+      </w:r>
     </w:p>
     <w:p>
       <w:pPr>
@@ -20394,8 +20365,37 @@
           <w:sz w:val="20"/>
           <w:szCs w:val="20"/>
         </w:rPr>
-        <w:t>Cancel button in add new book form disabled when adding another book in scan mode</w:t>
-      </w:r>
+        <w:t>Enhancements to wishlist window</w:t>
+      </w:r>
+    </w:p>
+    <w:p>
+      <w:pPr>
+        <w:rPr>
+          <w:rFonts w:ascii="Arial" w:hAnsi="Arial" w:cs="Arial"/>
+          <w:sz w:val="20"/>
+          <w:szCs w:val="20"/>
+        </w:rPr>
+      </w:pPr>
+    </w:p>
+    <w:p>
+      <w:pPr>
+        <w:pStyle w:val="Heading2"/>
+      </w:pPr>
+      <w:bookmarkStart w:id="56" w:name="_Toc117591563"/>
+      <w:r>
+        <w:t>v1.2.1 – 30-6-2022</w:t>
+      </w:r>
+      <w:bookmarkEnd w:id="56"/>
+    </w:p>
+    <w:p>
+      <w:pPr>
+        <w:pStyle w:val="Heading3"/>
+      </w:pPr>
+      <w:bookmarkStart w:id="57" w:name="_Toc117591564"/>
+      <w:r>
+        <w:t>Fixed</w:t>
+      </w:r>
+      <w:bookmarkEnd w:id="57"/>
     </w:p>
     <w:p>
       <w:pPr>
@@ -20416,7 +20416,7 @@
           <w:sz w:val="20"/>
           <w:szCs w:val="20"/>
         </w:rPr>
-        <w:t>Information from previously added book appears in pre-populated forms</w:t>
+        <w:t>Cancel button in add new book form disabled when adding another book in scan mode</w:t>
       </w:r>
     </w:p>
     <w:p>
@@ -20438,7 +20438,7 @@
           <w:sz w:val="20"/>
           <w:szCs w:val="20"/>
         </w:rPr>
-        <w:t>Ok button enable logic in add new publisher or tag dialogs for add new item forms</w:t>
+        <w:t>Information from previously added book appears in pre-populated forms</w:t>
       </w:r>
     </w:p>
     <w:p>
@@ -20460,64 +20460,8 @@
           <w:sz w:val="20"/>
           <w:szCs w:val="20"/>
         </w:rPr>
-        <w:t>ISBN fields now disabled in search dialog during API requests</w:t>
-      </w:r>
-    </w:p>
-    <w:p>
-      <w:pPr>
-        <w:rPr>
-          <w:rFonts w:ascii="Arial" w:hAnsi="Arial" w:cs="Arial"/>
-          <w:sz w:val="20"/>
-          <w:szCs w:val="20"/>
-        </w:rPr>
-      </w:pPr>
-    </w:p>
-    <w:p>
-      <w:pPr>
-        <w:pStyle w:val="Heading2"/>
-      </w:pPr>
-      <w:bookmarkStart w:id="58" w:name="_Toc116500217"/>
-      <w:r>
-        <w:t>v1.2.0 – 2-4-2022</w:t>
-      </w:r>
-      <w:bookmarkEnd w:id="58"/>
-    </w:p>
-    <w:p>
-      <w:pPr>
-        <w:pStyle w:val="Heading3"/>
-      </w:pPr>
-      <w:bookmarkStart w:id="59" w:name="_Toc116500218"/>
-      <w:r>
-        <w:t>Remarks</w:t>
-      </w:r>
-      <w:bookmarkEnd w:id="59"/>
-    </w:p>
-    <w:p>
-      <w:pPr>
-        <w:rPr>
-          <w:rFonts w:ascii="Arial" w:hAnsi="Arial" w:cs="Arial"/>
-          <w:sz w:val="20"/>
-          <w:szCs w:val="20"/>
-        </w:rPr>
-      </w:pPr>
-      <w:r>
-        <w:rPr>
-          <w:rFonts w:ascii="Arial" w:hAnsi="Arial" w:cs="Arial"/>
-          <w:sz w:val="20"/>
-          <w:szCs w:val="20"/>
-        </w:rPr>
-        <w:t>First stable version. Previous versions were development versions.</w:t>
-      </w:r>
-    </w:p>
-    <w:p>
-      <w:pPr>
-        <w:pStyle w:val="Heading3"/>
-      </w:pPr>
-      <w:bookmarkStart w:id="60" w:name="_Toc116500219"/>
-      <w:r>
-        <w:t>Fixed</w:t>
-      </w:r>
-      <w:bookmarkEnd w:id="60"/>
+        <w:t>Ok button enable logic in add new publisher or tag dialogs for add new item forms</w:t>
+      </w:r>
     </w:p>
     <w:p>
       <w:pPr>
@@ -20538,8 +20482,64 @@
           <w:sz w:val="20"/>
           <w:szCs w:val="20"/>
         </w:rPr>
-        <w:t>Various performance fixes and improvements</w:t>
-      </w:r>
+        <w:t>ISBN fields now disabled in search dialog during API requests</w:t>
+      </w:r>
+    </w:p>
+    <w:p>
+      <w:pPr>
+        <w:rPr>
+          <w:rFonts w:ascii="Arial" w:hAnsi="Arial" w:cs="Arial"/>
+          <w:sz w:val="20"/>
+          <w:szCs w:val="20"/>
+        </w:rPr>
+      </w:pPr>
+    </w:p>
+    <w:p>
+      <w:pPr>
+        <w:pStyle w:val="Heading2"/>
+      </w:pPr>
+      <w:bookmarkStart w:id="58" w:name="_Toc117591565"/>
+      <w:r>
+        <w:t>v1.2.0 – 2-4-2022</w:t>
+      </w:r>
+      <w:bookmarkEnd w:id="58"/>
+    </w:p>
+    <w:p>
+      <w:pPr>
+        <w:pStyle w:val="Heading3"/>
+      </w:pPr>
+      <w:bookmarkStart w:id="59" w:name="_Toc117591566"/>
+      <w:r>
+        <w:t>Remarks</w:t>
+      </w:r>
+      <w:bookmarkEnd w:id="59"/>
+    </w:p>
+    <w:p>
+      <w:pPr>
+        <w:rPr>
+          <w:rFonts w:ascii="Arial" w:hAnsi="Arial" w:cs="Arial"/>
+          <w:sz w:val="20"/>
+          <w:szCs w:val="20"/>
+        </w:rPr>
+      </w:pPr>
+      <w:r>
+        <w:rPr>
+          <w:rFonts w:ascii="Arial" w:hAnsi="Arial" w:cs="Arial"/>
+          <w:sz w:val="20"/>
+          <w:szCs w:val="20"/>
+        </w:rPr>
+        <w:t>First stable version. Previous versions were development versions.</w:t>
+      </w:r>
+    </w:p>
+    <w:p>
+      <w:pPr>
+        <w:pStyle w:val="Heading3"/>
+      </w:pPr>
+      <w:bookmarkStart w:id="60" w:name="_Toc117591567"/>
+      <w:r>
+        <w:t>Fixed</w:t>
+      </w:r>
+      <w:bookmarkEnd w:id="60"/>
     </w:p>
     <w:p>
       <w:pPr>
@@ -20560,7 +20560,7 @@
           <w:sz w:val="20"/>
           <w:szCs w:val="20"/>
         </w:rPr>
-        <w:t>Various user interface enhancements</w:t>
+        <w:t>Various performance fixes and improvements</w:t>
       </w:r>
     </w:p>
     <w:p>
@@ -20582,7 +20582,7 @@
           <w:sz w:val="20"/>
           <w:szCs w:val="20"/>
         </w:rPr>
-        <w:t>Several memory leaks</w:t>
+        <w:t>Various user interface enhancements</w:t>
       </w:r>
     </w:p>
     <w:p>
@@ -20604,7 +20604,7 @@
           <w:sz w:val="20"/>
           <w:szCs w:val="20"/>
         </w:rPr>
-        <w:t>Bug with new wishlist item title and notes not being cleared after saving</w:t>
+        <w:t>Several memory leaks</w:t>
       </w:r>
     </w:p>
     <w:p>
@@ -20626,7 +20626,7 @@
           <w:sz w:val="20"/>
           <w:szCs w:val="20"/>
         </w:rPr>
-        <w:t>Bug with handling authors and publishers when scanning books</w:t>
+        <w:t>Bug with new wishlist item title and notes not being cleared after saving</w:t>
       </w:r>
     </w:p>
     <w:p>
@@ -20649,7 +20649,7 @@
           <w:szCs w:val="20"/>
         </w:rPr>
         <w:lastRenderedPageBreak/>
-        <w:t>Bug with processing ISBNs with dashes from API</w:t>
+        <w:t>Bug with handling authors and publishers when scanning books</w:t>
       </w:r>
     </w:p>
     <w:p>
@@ -20671,44 +20671,8 @@
           <w:sz w:val="20"/>
           <w:szCs w:val="20"/>
         </w:rPr>
-        <w:t>Bugs with populating authors, tags</w:t>
-      </w:r>
-      <w:r>
-        <w:rPr>
-          <w:rFonts w:ascii="Arial" w:hAnsi="Arial" w:cs="Arial"/>
-          <w:sz w:val="20"/>
-          <w:szCs w:val="20"/>
-        </w:rPr>
-        <w:t>,</w:t>
-      </w:r>
-      <w:r>
-        <w:rPr>
-          <w:rFonts w:ascii="Arial" w:hAnsi="Arial" w:cs="Arial"/>
-          <w:sz w:val="20"/>
-          <w:szCs w:val="20"/>
-        </w:rPr>
-        <w:t xml:space="preserve"> and publishers when pre-filling add new item forms</w:t>
-      </w:r>
-    </w:p>
-    <w:p>
-      <w:pPr>
-        <w:pStyle w:val="ListParagraph"/>
-        <w:rPr>
-          <w:rFonts w:ascii="Arial" w:hAnsi="Arial" w:cs="Arial"/>
-          <w:sz w:val="20"/>
-          <w:szCs w:val="20"/>
-        </w:rPr>
-      </w:pPr>
-    </w:p>
-    <w:p>
-      <w:pPr>
-        <w:pStyle w:val="Heading3"/>
-      </w:pPr>
-      <w:bookmarkStart w:id="61" w:name="_Toc116500220"/>
-      <w:r>
-        <w:t>Added</w:t>
-      </w:r>
-      <w:bookmarkEnd w:id="61"/>
+        <w:t>Bug with processing ISBNs with dashes from API</w:t>
+      </w:r>
     </w:p>
     <w:p>
       <w:pPr>
@@ -20717,15 +20681,56 @@
           <w:ilvl w:val="0"/>
           <w:numId w:val="4"/>
         </w:numPr>
-      </w:pPr>
-      <w:r>
-        <w:rPr>
-          <w:rFonts w:ascii="Arial" w:hAnsi="Arial" w:cs="Arial"/>
-          <w:sz w:val="20"/>
-          <w:szCs w:val="20"/>
-        </w:rPr>
-        <w:t>import CSV functionality</w:t>
-      </w:r>
+        <w:rPr>
+          <w:rFonts w:ascii="Arial" w:hAnsi="Arial" w:cs="Arial"/>
+          <w:sz w:val="20"/>
+          <w:szCs w:val="20"/>
+        </w:rPr>
+      </w:pPr>
+      <w:r>
+        <w:rPr>
+          <w:rFonts w:ascii="Arial" w:hAnsi="Arial" w:cs="Arial"/>
+          <w:sz w:val="20"/>
+          <w:szCs w:val="20"/>
+        </w:rPr>
+        <w:t>Bugs with populating authors, tags</w:t>
+      </w:r>
+      <w:r>
+        <w:rPr>
+          <w:rFonts w:ascii="Arial" w:hAnsi="Arial" w:cs="Arial"/>
+          <w:sz w:val="20"/>
+          <w:szCs w:val="20"/>
+        </w:rPr>
+        <w:t>,</w:t>
+      </w:r>
+      <w:r>
+        <w:rPr>
+          <w:rFonts w:ascii="Arial" w:hAnsi="Arial" w:cs="Arial"/>
+          <w:sz w:val="20"/>
+          <w:szCs w:val="20"/>
+        </w:rPr>
+        <w:t xml:space="preserve"> and publishers when pre-filling add new item forms</w:t>
+      </w:r>
+    </w:p>
+    <w:p>
+      <w:pPr>
+        <w:pStyle w:val="ListParagraph"/>
+        <w:rPr>
+          <w:rFonts w:ascii="Arial" w:hAnsi="Arial" w:cs="Arial"/>
+          <w:sz w:val="20"/>
+          <w:szCs w:val="20"/>
+        </w:rPr>
+      </w:pPr>
+    </w:p>
+    <w:p>
+      <w:pPr>
+        <w:pStyle w:val="Heading3"/>
+      </w:pPr>
+      <w:bookmarkStart w:id="61" w:name="_Toc117591568"/>
+      <w:r>
+        <w:t>Added</w:t>
+      </w:r>
+      <w:bookmarkEnd w:id="61"/>
     </w:p>
     <w:p>
       <w:pPr>
@@ -20741,7 +20746,7 @@
           <w:sz w:val="20"/>
           <w:szCs w:val="20"/>
         </w:rPr>
-        <w:t>export as Excel functionality</w:t>
+        <w:t>import CSV functionality</w:t>
       </w:r>
     </w:p>
     <w:p>
@@ -20758,7 +20763,7 @@
           <w:sz w:val="20"/>
           <w:szCs w:val="20"/>
         </w:rPr>
-        <w:t>spinner when loading item data</w:t>
+        <w:t>export as Excel functionality</w:t>
       </w:r>
     </w:p>
     <w:p>
@@ -20775,28 +20780,8 @@
           <w:sz w:val="20"/>
           <w:szCs w:val="20"/>
         </w:rPr>
-        <w:t>filtering for authors and publishers in add new book dialog</w:t>
-      </w:r>
-    </w:p>
-    <w:p>
-      <w:pPr>
-        <w:pStyle w:val="ListParagraph"/>
-        <w:rPr>
-          <w:rFonts w:ascii="Arial" w:hAnsi="Arial" w:cs="Arial"/>
-          <w:sz w:val="20"/>
-          <w:szCs w:val="20"/>
-        </w:rPr>
-      </w:pPr>
-    </w:p>
-    <w:p>
-      <w:pPr>
-        <w:pStyle w:val="Heading3"/>
-      </w:pPr>
-      <w:bookmarkStart w:id="62" w:name="_Toc116500221"/>
-      <w:r>
-        <w:t>Changed</w:t>
-      </w:r>
-      <w:bookmarkEnd w:id="62"/>
+        <w:t>spinner when loading item data</w:t>
+      </w:r>
     </w:p>
     <w:p>
       <w:pPr>
@@ -20805,20 +20790,35 @@
           <w:ilvl w:val="0"/>
           <w:numId w:val="4"/>
         </w:numPr>
-        <w:rPr>
-          <w:rFonts w:ascii="Arial" w:hAnsi="Arial" w:cs="Arial"/>
-          <w:sz w:val="20"/>
-          <w:szCs w:val="20"/>
-        </w:rPr>
-      </w:pPr>
-      <w:r>
-        <w:rPr>
-          <w:rFonts w:ascii="Arial" w:hAnsi="Arial" w:cs="Arial"/>
-          <w:sz w:val="20"/>
-          <w:szCs w:val="20"/>
-        </w:rPr>
-        <w:t>Restructured database to store images in a separate table</w:t>
-      </w:r>
+      </w:pPr>
+      <w:r>
+        <w:rPr>
+          <w:rFonts w:ascii="Arial" w:hAnsi="Arial" w:cs="Arial"/>
+          <w:sz w:val="20"/>
+          <w:szCs w:val="20"/>
+        </w:rPr>
+        <w:t>filtering for authors and publishers in add new book dialog</w:t>
+      </w:r>
+    </w:p>
+    <w:p>
+      <w:pPr>
+        <w:pStyle w:val="ListParagraph"/>
+        <w:rPr>
+          <w:rFonts w:ascii="Arial" w:hAnsi="Arial" w:cs="Arial"/>
+          <w:sz w:val="20"/>
+          <w:szCs w:val="20"/>
+        </w:rPr>
+      </w:pPr>
+    </w:p>
+    <w:p>
+      <w:pPr>
+        <w:pStyle w:val="Heading3"/>
+      </w:pPr>
+      <w:bookmarkStart w:id="62" w:name="_Toc117591569"/>
+      <w:r>
+        <w:t>Changed</w:t>
+      </w:r>
+      <w:bookmarkEnd w:id="62"/>
     </w:p>
     <w:p>
       <w:pPr>
@@ -20839,38 +20839,8 @@
           <w:sz w:val="20"/>
           <w:szCs w:val="20"/>
         </w:rPr>
-        <w:t>Better error handling when searching for books using API</w:t>
-      </w:r>
-    </w:p>
-    <w:p>
-      <w:pPr>
-        <w:pStyle w:val="ListParagraph"/>
-        <w:rPr>
-          <w:rFonts w:ascii="Arial" w:hAnsi="Arial" w:cs="Arial"/>
-          <w:sz w:val="20"/>
-          <w:szCs w:val="20"/>
-        </w:rPr>
-      </w:pPr>
-    </w:p>
-    <w:p>
-      <w:pPr>
-        <w:pStyle w:val="Heading2"/>
-      </w:pPr>
-      <w:bookmarkStart w:id="63" w:name="_Toc116500222"/>
-      <w:r>
-        <w:t>v1.1.1 – 1-3-2022</w:t>
-      </w:r>
-      <w:bookmarkEnd w:id="63"/>
-    </w:p>
-    <w:p>
-      <w:pPr>
-        <w:pStyle w:val="Heading3"/>
-      </w:pPr>
-      <w:bookmarkStart w:id="64" w:name="_Toc116500223"/>
-      <w:r>
-        <w:t>Fixed</w:t>
-      </w:r>
-      <w:bookmarkEnd w:id="64"/>
+        <w:t>Restructured database to store images in a separate table</w:t>
+      </w:r>
     </w:p>
     <w:p>
       <w:pPr>
@@ -20891,18 +20861,38 @@
           <w:sz w:val="20"/>
           <w:szCs w:val="20"/>
         </w:rPr>
-        <w:t>Bug with checking if ISBN already exists when adding new book</w:t>
-      </w:r>
+        <w:t>Better error handling when searching for books using API</w:t>
+      </w:r>
+    </w:p>
+    <w:p>
+      <w:pPr>
+        <w:pStyle w:val="ListParagraph"/>
+        <w:rPr>
+          <w:rFonts w:ascii="Arial" w:hAnsi="Arial" w:cs="Arial"/>
+          <w:sz w:val="20"/>
+          <w:szCs w:val="20"/>
+        </w:rPr>
+      </w:pPr>
+    </w:p>
+    <w:p>
+      <w:pPr>
+        <w:pStyle w:val="Heading2"/>
+      </w:pPr>
+      <w:bookmarkStart w:id="63" w:name="_Toc117591570"/>
+      <w:r>
+        <w:t>v1.1.1 – 1-3-2022</w:t>
+      </w:r>
+      <w:bookmarkEnd w:id="63"/>
     </w:p>
     <w:p>
       <w:pPr>
         <w:pStyle w:val="Heading3"/>
       </w:pPr>
-      <w:bookmarkStart w:id="65" w:name="_Toc116500224"/>
-      <w:r>
-        <w:t>Added</w:t>
-      </w:r>
-      <w:bookmarkEnd w:id="65"/>
+      <w:bookmarkStart w:id="64" w:name="_Toc117591571"/>
+      <w:r>
+        <w:t>Fixed</w:t>
+      </w:r>
+      <w:bookmarkEnd w:id="64"/>
     </w:p>
     <w:p>
       <w:pPr>
@@ -20923,28 +20913,18 @@
           <w:sz w:val="20"/>
           <w:szCs w:val="20"/>
         </w:rPr>
-        <w:t>Filtering for tags when adding new item</w:t>
-      </w:r>
-    </w:p>
-    <w:p>
-      <w:pPr>
-        <w:pStyle w:val="Heading2"/>
-      </w:pPr>
-      <w:bookmarkStart w:id="66" w:name="_Toc116500225"/>
-      <w:r>
-        <w:t>v1.1.0 – 24-2-2022</w:t>
-      </w:r>
-      <w:bookmarkEnd w:id="66"/>
+        <w:t>Bug with checking if ISBN already exists when adding new book</w:t>
+      </w:r>
     </w:p>
     <w:p>
       <w:pPr>
         <w:pStyle w:val="Heading3"/>
       </w:pPr>
-      <w:bookmarkStart w:id="67" w:name="_Toc116500226"/>
+      <w:bookmarkStart w:id="65" w:name="_Toc117591572"/>
       <w:r>
         <w:t>Added</w:t>
       </w:r>
-      <w:bookmarkEnd w:id="67"/>
+      <w:bookmarkEnd w:id="65"/>
     </w:p>
     <w:p>
       <w:pPr>
@@ -20965,28 +20945,28 @@
           <w:sz w:val="20"/>
           <w:szCs w:val="20"/>
         </w:rPr>
-        <w:t>Wishlist feature</w:t>
+        <w:t>Filtering for tags when adding new item</w:t>
       </w:r>
     </w:p>
     <w:p>
       <w:pPr>
         <w:pStyle w:val="Heading2"/>
       </w:pPr>
-      <w:bookmarkStart w:id="68" w:name="_Toc116500227"/>
-      <w:r>
-        <w:t>v1.0.1 – 30-1-2022</w:t>
-      </w:r>
-      <w:bookmarkEnd w:id="68"/>
+      <w:bookmarkStart w:id="66" w:name="_Toc117591573"/>
+      <w:r>
+        <w:t>v1.1.0 – 24-2-2022</w:t>
+      </w:r>
+      <w:bookmarkEnd w:id="66"/>
     </w:p>
     <w:p>
       <w:pPr>
         <w:pStyle w:val="Heading3"/>
       </w:pPr>
-      <w:bookmarkStart w:id="69" w:name="_Toc116500228"/>
-      <w:r>
-        <w:t>Fixed</w:t>
-      </w:r>
-      <w:bookmarkEnd w:id="69"/>
+      <w:bookmarkStart w:id="67" w:name="_Toc117591574"/>
+      <w:r>
+        <w:t>Added</w:t>
+      </w:r>
+      <w:bookmarkEnd w:id="67"/>
     </w:p>
     <w:p>
       <w:pPr>
@@ -21007,8 +20987,28 @@
           <w:sz w:val="20"/>
           <w:szCs w:val="20"/>
         </w:rPr>
-        <w:t>“insufficient parameters supplied to the command” error when attempting to remove tag from media item</w:t>
-      </w:r>
+        <w:t>Wishlist feature</w:t>
+      </w:r>
+    </w:p>
+    <w:p>
+      <w:pPr>
+        <w:pStyle w:val="Heading2"/>
+      </w:pPr>
+      <w:bookmarkStart w:id="68" w:name="_Toc117591575"/>
+      <w:r>
+        <w:t>v1.0.1 – 30-1-2022</w:t>
+      </w:r>
+      <w:bookmarkEnd w:id="68"/>
+    </w:p>
+    <w:p>
+      <w:pPr>
+        <w:pStyle w:val="Heading3"/>
+      </w:pPr>
+      <w:bookmarkStart w:id="69" w:name="_Toc117591576"/>
+      <w:r>
+        <w:t>Fixed</w:t>
+      </w:r>
+      <w:bookmarkEnd w:id="69"/>
     </w:p>
     <w:p>
       <w:pPr>
@@ -21029,18 +21029,8 @@
           <w:sz w:val="20"/>
           <w:szCs w:val="20"/>
         </w:rPr>
-        <w:t>Minor bugs in manage copies dialog</w:t>
-      </w:r>
-    </w:p>
-    <w:p>
-      <w:pPr>
-        <w:pStyle w:val="Heading3"/>
-      </w:pPr>
-      <w:bookmarkStart w:id="70" w:name="_Toc116500229"/>
-      <w:r>
-        <w:t>Changed</w:t>
-      </w:r>
-      <w:bookmarkEnd w:id="70"/>
+        <w:t>“insufficient parameters supplied to the command” error when attempting to remove tag from media item</w:t>
+      </w:r>
     </w:p>
     <w:p>
       <w:pPr>
@@ -21061,8 +21051,18 @@
           <w:sz w:val="20"/>
           <w:szCs w:val="20"/>
         </w:rPr>
-        <w:t>Increased size of tags list box in main window filters</w:t>
-      </w:r>
+        <w:t>Minor bugs in manage copies dialog</w:t>
+      </w:r>
+    </w:p>
+    <w:p>
+      <w:pPr>
+        <w:pStyle w:val="Heading3"/>
+      </w:pPr>
+      <w:bookmarkStart w:id="70" w:name="_Toc117591577"/>
+      <w:r>
+        <w:t>Changed</w:t>
+      </w:r>
+      <w:bookmarkEnd w:id="70"/>
     </w:p>
     <w:p>
       <w:pPr>
@@ -21083,18 +21083,8 @@
           <w:sz w:val="20"/>
           <w:szCs w:val="20"/>
         </w:rPr>
-        <w:t>Increased sizes of tags, authors, and publishers list boxes in add new item dialogs</w:t>
-      </w:r>
-    </w:p>
-    <w:p>
-      <w:pPr>
-        <w:pStyle w:val="Heading3"/>
-      </w:pPr>
-      <w:bookmarkStart w:id="71" w:name="_Toc116500230"/>
-      <w:r>
-        <w:t>Removed</w:t>
-      </w:r>
-      <w:bookmarkEnd w:id="71"/>
+        <w:t>Increased size of tags list box in main window filters</w:t>
+      </w:r>
     </w:p>
     <w:p>
       <w:pPr>
@@ -21115,28 +21105,18 @@
           <w:sz w:val="20"/>
           <w:szCs w:val="20"/>
         </w:rPr>
-        <w:t>Sample data from database</w:t>
-      </w:r>
-    </w:p>
-    <w:p>
-      <w:pPr>
-        <w:pStyle w:val="Heading2"/>
-      </w:pPr>
-      <w:bookmarkStart w:id="72" w:name="_Toc116500231"/>
-      <w:r>
-        <w:t>v1.0.0 – 23-1-2022</w:t>
-      </w:r>
-      <w:bookmarkEnd w:id="72"/>
+        <w:t>Increased sizes of tags, authors, and publishers list boxes in add new item dialogs</w:t>
+      </w:r>
     </w:p>
     <w:p>
       <w:pPr>
         <w:pStyle w:val="Heading3"/>
       </w:pPr>
-      <w:bookmarkStart w:id="73" w:name="_Toc116500232"/>
-      <w:r>
-        <w:t>Added</w:t>
-      </w:r>
-      <w:bookmarkEnd w:id="73"/>
+      <w:bookmarkStart w:id="71" w:name="_Toc117591578"/>
+      <w:r>
+        <w:t>Removed</w:t>
+      </w:r>
+      <w:bookmarkEnd w:id="71"/>
     </w:p>
     <w:p>
       <w:pPr>
@@ -21157,18 +21137,28 @@
           <w:sz w:val="20"/>
           <w:szCs w:val="20"/>
         </w:rPr>
-        <w:t>Manage copies feature</w:t>
-      </w:r>
+        <w:t>Sample data from database</w:t>
+      </w:r>
+    </w:p>
+    <w:p>
+      <w:pPr>
+        <w:pStyle w:val="Heading2"/>
+      </w:pPr>
+      <w:bookmarkStart w:id="72" w:name="_Toc117591579"/>
+      <w:r>
+        <w:t>v1.0.0 – 23-1-2022</w:t>
+      </w:r>
+      <w:bookmarkEnd w:id="72"/>
     </w:p>
     <w:p>
       <w:pPr>
         <w:pStyle w:val="Heading3"/>
       </w:pPr>
-      <w:bookmarkStart w:id="74" w:name="_Toc116500233"/>
-      <w:r>
-        <w:t>Fixed</w:t>
-      </w:r>
-      <w:bookmarkEnd w:id="74"/>
+      <w:bookmarkStart w:id="73" w:name="_Toc117591580"/>
+      <w:r>
+        <w:t>Added</w:t>
+      </w:r>
+      <w:bookmarkEnd w:id="73"/>
     </w:p>
     <w:p>
       <w:pPr>
@@ -21189,28 +21179,18 @@
           <w:sz w:val="20"/>
           <w:szCs w:val="20"/>
         </w:rPr>
-        <w:t>Bug with processing author names in comma format while adding new book</w:t>
-      </w:r>
-    </w:p>
-    <w:p>
-      <w:pPr>
-        <w:pStyle w:val="Heading2"/>
-      </w:pPr>
-      <w:bookmarkStart w:id="75" w:name="_Toc116500234"/>
-      <w:r>
-        <w:t>v0.9.0 – 8-1-2022</w:t>
-      </w:r>
-      <w:bookmarkEnd w:id="75"/>
+        <w:t>Manage copies feature</w:t>
+      </w:r>
     </w:p>
     <w:p>
       <w:pPr>
         <w:pStyle w:val="Heading3"/>
       </w:pPr>
-      <w:bookmarkStart w:id="76" w:name="_Toc116500235"/>
+      <w:bookmarkStart w:id="74" w:name="_Toc117591581"/>
       <w:r>
         <w:t>Fixed</w:t>
       </w:r>
-      <w:bookmarkEnd w:id="76"/>
+      <w:bookmarkEnd w:id="74"/>
     </w:p>
     <w:p>
       <w:pPr>
@@ -21231,28 +21211,28 @@
           <w:sz w:val="20"/>
           <w:szCs w:val="20"/>
         </w:rPr>
-        <w:t>Main window layout problem</w:t>
-      </w:r>
-    </w:p>
-    <w:p>
-      <w:pPr>
-        <w:pStyle w:val="ListParagraph"/>
-        <w:rPr>
-          <w:rFonts w:ascii="Arial" w:hAnsi="Arial" w:cs="Arial"/>
-          <w:sz w:val="20"/>
-          <w:szCs w:val="20"/>
-        </w:rPr>
-      </w:pPr>
+        <w:t>Bug with processing author names in comma format while adding new book</w:t>
+      </w:r>
+    </w:p>
+    <w:p>
+      <w:pPr>
+        <w:pStyle w:val="Heading2"/>
+      </w:pPr>
+      <w:bookmarkStart w:id="75" w:name="_Toc117591582"/>
+      <w:r>
+        <w:t>v0.9.0 – 8-1-2022</w:t>
+      </w:r>
+      <w:bookmarkEnd w:id="75"/>
     </w:p>
     <w:p>
       <w:pPr>
         <w:pStyle w:val="Heading3"/>
       </w:pPr>
-      <w:bookmarkStart w:id="77" w:name="_Toc116500236"/>
-      <w:r>
-        <w:t>Changed</w:t>
-      </w:r>
-      <w:bookmarkEnd w:id="77"/>
+      <w:bookmarkStart w:id="76" w:name="_Toc117591583"/>
+      <w:r>
+        <w:t>Fixed</w:t>
+      </w:r>
+      <w:bookmarkEnd w:id="76"/>
     </w:p>
     <w:p>
       <w:pPr>
@@ -21273,6 +21253,49 @@
           <w:sz w:val="20"/>
           <w:szCs w:val="20"/>
         </w:rPr>
+        <w:t>Main window layout problem</w:t>
+      </w:r>
+    </w:p>
+    <w:p>
+      <w:pPr>
+        <w:pStyle w:val="ListParagraph"/>
+        <w:rPr>
+          <w:rFonts w:ascii="Arial" w:hAnsi="Arial" w:cs="Arial"/>
+          <w:sz w:val="20"/>
+          <w:szCs w:val="20"/>
+        </w:rPr>
+      </w:pPr>
+    </w:p>
+    <w:p>
+      <w:pPr>
+        <w:pStyle w:val="Heading3"/>
+      </w:pPr>
+      <w:bookmarkStart w:id="77" w:name="_Toc117591584"/>
+      <w:r>
+        <w:lastRenderedPageBreak/>
+        <w:t>Changed</w:t>
+      </w:r>
+      <w:bookmarkEnd w:id="77"/>
+    </w:p>
+    <w:p>
+      <w:pPr>
+        <w:pStyle w:val="ListParagraph"/>
+        <w:numPr>
+          <w:ilvl w:val="0"/>
+          <w:numId w:val="4"/>
+        </w:numPr>
+        <w:rPr>
+          <w:rFonts w:ascii="Arial" w:hAnsi="Arial" w:cs="Arial"/>
+          <w:sz w:val="20"/>
+          <w:szCs w:val="20"/>
+        </w:rPr>
+      </w:pPr>
+      <w:r>
+        <w:rPr>
+          <w:rFonts w:ascii="Arial" w:hAnsi="Arial" w:cs="Arial"/>
+          <w:sz w:val="20"/>
+          <w:szCs w:val="20"/>
+        </w:rPr>
         <w:t>Minor colour changes to main window</w:t>
       </w:r>
     </w:p>
@@ -21280,9 +21303,8 @@
       <w:pPr>
         <w:pStyle w:val="Heading2"/>
       </w:pPr>
-      <w:bookmarkStart w:id="78" w:name="_Toc116500237"/>
-      <w:r>
-        <w:lastRenderedPageBreak/>
+      <w:bookmarkStart w:id="78" w:name="_Toc117591585"/>
+      <w:r>
         <w:t>v0.8.0 – 31-12-2021</w:t>
       </w:r>
       <w:bookmarkEnd w:id="78"/>
@@ -21291,7 +21313,7 @@
       <w:pPr>
         <w:pStyle w:val="Heading3"/>
       </w:pPr>
-      <w:bookmarkStart w:id="79" w:name="_Toc116500238"/>
+      <w:bookmarkStart w:id="79" w:name="_Toc117591586"/>
       <w:r>
         <w:t>Added</w:t>
       </w:r>

</xml_diff>

<commit_message>
Set tab order of controls. Update docs.
</commit_message>
<xml_diff>
--- a/docs/user/MyLibrary.docx
+++ b/docs/user/MyLibrary.docx
@@ -191,7 +191,7 @@
           <w:r>
             <w:fldChar w:fldCharType="separate"/>
           </w:r>
-          <w:hyperlink w:anchor="_Toc117591514" w:history="1">
+          <w:hyperlink w:anchor="_Toc117631279" w:history="1">
             <w:r>
               <w:rPr>
                 <w:rStyle w:val="Hyperlink"/>
@@ -233,7 +233,7 @@
                 <w:noProof/>
                 <w:webHidden/>
               </w:rPr>
-              <w:instrText xml:space="preserve"> PAGEREF _Toc117591514 \h </w:instrText>
+              <w:instrText xml:space="preserve"> PAGEREF _Toc117631279 \h </w:instrText>
             </w:r>
             <w:r>
               <w:rPr>
@@ -277,7 +277,7 @@
               <w:lang w:eastAsia="en-AU"/>
             </w:rPr>
           </w:pPr>
-          <w:hyperlink w:anchor="_Toc117591515" w:history="1">
+          <w:hyperlink w:anchor="_Toc117631280" w:history="1">
             <w:r>
               <w:rPr>
                 <w:rStyle w:val="Hyperlink"/>
@@ -319,7 +319,7 @@
                 <w:noProof/>
                 <w:webHidden/>
               </w:rPr>
-              <w:instrText xml:space="preserve"> PAGEREF _Toc117591515 \h </w:instrText>
+              <w:instrText xml:space="preserve"> PAGEREF _Toc117631280 \h </w:instrText>
             </w:r>
             <w:r>
               <w:rPr>
@@ -363,7 +363,7 @@
               <w:lang w:eastAsia="en-AU"/>
             </w:rPr>
           </w:pPr>
-          <w:hyperlink w:anchor="_Toc117591516" w:history="1">
+          <w:hyperlink w:anchor="_Toc117631281" w:history="1">
             <w:r>
               <w:rPr>
                 <w:rStyle w:val="Hyperlink"/>
@@ -405,7 +405,7 @@
                 <w:noProof/>
                 <w:webHidden/>
               </w:rPr>
-              <w:instrText xml:space="preserve"> PAGEREF _Toc117591516 \h </w:instrText>
+              <w:instrText xml:space="preserve"> PAGEREF _Toc117631281 \h </w:instrText>
             </w:r>
             <w:r>
               <w:rPr>
@@ -449,7 +449,7 @@
               <w:lang w:eastAsia="en-AU"/>
             </w:rPr>
           </w:pPr>
-          <w:hyperlink w:anchor="_Toc117591517" w:history="1">
+          <w:hyperlink w:anchor="_Toc117631282" w:history="1">
             <w:r>
               <w:rPr>
                 <w:rStyle w:val="Hyperlink"/>
@@ -491,7 +491,7 @@
                 <w:noProof/>
                 <w:webHidden/>
               </w:rPr>
-              <w:instrText xml:space="preserve"> PAGEREF _Toc117591517 \h </w:instrText>
+              <w:instrText xml:space="preserve"> PAGEREF _Toc117631282 \h </w:instrText>
             </w:r>
             <w:r>
               <w:rPr>
@@ -535,7 +535,7 @@
               <w:lang w:eastAsia="en-AU"/>
             </w:rPr>
           </w:pPr>
-          <w:hyperlink w:anchor="_Toc117591518" w:history="1">
+          <w:hyperlink w:anchor="_Toc117631283" w:history="1">
             <w:r>
               <w:rPr>
                 <w:rStyle w:val="Hyperlink"/>
@@ -577,7 +577,7 @@
                 <w:noProof/>
                 <w:webHidden/>
               </w:rPr>
-              <w:instrText xml:space="preserve"> PAGEREF _Toc117591518 \h </w:instrText>
+              <w:instrText xml:space="preserve"> PAGEREF _Toc117631283 \h </w:instrText>
             </w:r>
             <w:r>
               <w:rPr>
@@ -621,7 +621,7 @@
               <w:lang w:eastAsia="en-AU"/>
             </w:rPr>
           </w:pPr>
-          <w:hyperlink w:anchor="_Toc117591519" w:history="1">
+          <w:hyperlink w:anchor="_Toc117631284" w:history="1">
             <w:r>
               <w:rPr>
                 <w:rStyle w:val="Hyperlink"/>
@@ -663,7 +663,7 @@
                 <w:noProof/>
                 <w:webHidden/>
               </w:rPr>
-              <w:instrText xml:space="preserve"> PAGEREF _Toc117591519 \h </w:instrText>
+              <w:instrText xml:space="preserve"> PAGEREF _Toc117631284 \h </w:instrText>
             </w:r>
             <w:r>
               <w:rPr>
@@ -707,7 +707,7 @@
               <w:lang w:eastAsia="en-AU"/>
             </w:rPr>
           </w:pPr>
-          <w:hyperlink w:anchor="_Toc117591520" w:history="1">
+          <w:hyperlink w:anchor="_Toc117631285" w:history="1">
             <w:r>
               <w:rPr>
                 <w:rStyle w:val="Hyperlink"/>
@@ -749,7 +749,7 @@
                 <w:noProof/>
                 <w:webHidden/>
               </w:rPr>
-              <w:instrText xml:space="preserve"> PAGEREF _Toc117591520 \h </w:instrText>
+              <w:instrText xml:space="preserve"> PAGEREF _Toc117631285 \h </w:instrText>
             </w:r>
             <w:r>
               <w:rPr>
@@ -793,7 +793,7 @@
               <w:lang w:eastAsia="en-AU"/>
             </w:rPr>
           </w:pPr>
-          <w:hyperlink w:anchor="_Toc117591521" w:history="1">
+          <w:hyperlink w:anchor="_Toc117631286" w:history="1">
             <w:r>
               <w:rPr>
                 <w:rStyle w:val="Hyperlink"/>
@@ -835,7 +835,7 @@
                 <w:noProof/>
                 <w:webHidden/>
               </w:rPr>
-              <w:instrText xml:space="preserve"> PAGEREF _Toc117591521 \h </w:instrText>
+              <w:instrText xml:space="preserve"> PAGEREF _Toc117631286 \h </w:instrText>
             </w:r>
             <w:r>
               <w:rPr>
@@ -879,7 +879,7 @@
               <w:lang w:eastAsia="en-AU"/>
             </w:rPr>
           </w:pPr>
-          <w:hyperlink w:anchor="_Toc117591522" w:history="1">
+          <w:hyperlink w:anchor="_Toc117631287" w:history="1">
             <w:r>
               <w:rPr>
                 <w:rStyle w:val="Hyperlink"/>
@@ -921,7 +921,7 @@
                 <w:noProof/>
                 <w:webHidden/>
               </w:rPr>
-              <w:instrText xml:space="preserve"> PAGEREF _Toc117591522 \h </w:instrText>
+              <w:instrText xml:space="preserve"> PAGEREF _Toc117631287 \h </w:instrText>
             </w:r>
             <w:r>
               <w:rPr>
@@ -965,7 +965,7 @@
               <w:lang w:eastAsia="en-AU"/>
             </w:rPr>
           </w:pPr>
-          <w:hyperlink w:anchor="_Toc117591523" w:history="1">
+          <w:hyperlink w:anchor="_Toc117631288" w:history="1">
             <w:r>
               <w:rPr>
                 <w:rStyle w:val="Hyperlink"/>
@@ -1007,7 +1007,7 @@
                 <w:noProof/>
                 <w:webHidden/>
               </w:rPr>
-              <w:instrText xml:space="preserve"> PAGEREF _Toc117591523 \h </w:instrText>
+              <w:instrText xml:space="preserve"> PAGEREF _Toc117631288 \h </w:instrText>
             </w:r>
             <w:r>
               <w:rPr>
@@ -1051,7 +1051,7 @@
               <w:lang w:eastAsia="en-AU"/>
             </w:rPr>
           </w:pPr>
-          <w:hyperlink w:anchor="_Toc117591524" w:history="1">
+          <w:hyperlink w:anchor="_Toc117631289" w:history="1">
             <w:r>
               <w:rPr>
                 <w:rStyle w:val="Hyperlink"/>
@@ -1093,7 +1093,7 @@
                 <w:noProof/>
                 <w:webHidden/>
               </w:rPr>
-              <w:instrText xml:space="preserve"> PAGEREF _Toc117591524 \h </w:instrText>
+              <w:instrText xml:space="preserve"> PAGEREF _Toc117631289 \h </w:instrText>
             </w:r>
             <w:r>
               <w:rPr>
@@ -1137,7 +1137,7 @@
               <w:lang w:eastAsia="en-AU"/>
             </w:rPr>
           </w:pPr>
-          <w:hyperlink w:anchor="_Toc117591525" w:history="1">
+          <w:hyperlink w:anchor="_Toc117631290" w:history="1">
             <w:r>
               <w:rPr>
                 <w:rStyle w:val="Hyperlink"/>
@@ -1179,7 +1179,7 @@
                 <w:noProof/>
                 <w:webHidden/>
               </w:rPr>
-              <w:instrText xml:space="preserve"> PAGEREF _Toc117591525 \h </w:instrText>
+              <w:instrText xml:space="preserve"> PAGEREF _Toc117631290 \h </w:instrText>
             </w:r>
             <w:r>
               <w:rPr>
@@ -1223,7 +1223,7 @@
               <w:lang w:eastAsia="en-AU"/>
             </w:rPr>
           </w:pPr>
-          <w:hyperlink w:anchor="_Toc117591526" w:history="1">
+          <w:hyperlink w:anchor="_Toc117631291" w:history="1">
             <w:r>
               <w:rPr>
                 <w:rStyle w:val="Hyperlink"/>
@@ -1265,7 +1265,7 @@
                 <w:noProof/>
                 <w:webHidden/>
               </w:rPr>
-              <w:instrText xml:space="preserve"> PAGEREF _Toc117591526 \h </w:instrText>
+              <w:instrText xml:space="preserve"> PAGEREF _Toc117631291 \h </w:instrText>
             </w:r>
             <w:r>
               <w:rPr>
@@ -1309,7 +1309,7 @@
               <w:lang w:eastAsia="en-AU"/>
             </w:rPr>
           </w:pPr>
-          <w:hyperlink w:anchor="_Toc117591527" w:history="1">
+          <w:hyperlink w:anchor="_Toc117631292" w:history="1">
             <w:r>
               <w:rPr>
                 <w:rStyle w:val="Hyperlink"/>
@@ -1351,7 +1351,7 @@
                 <w:noProof/>
                 <w:webHidden/>
               </w:rPr>
-              <w:instrText xml:space="preserve"> PAGEREF _Toc117591527 \h </w:instrText>
+              <w:instrText xml:space="preserve"> PAGEREF _Toc117631292 \h </w:instrText>
             </w:r>
             <w:r>
               <w:rPr>
@@ -1395,7 +1395,7 @@
               <w:lang w:eastAsia="en-AU"/>
             </w:rPr>
           </w:pPr>
-          <w:hyperlink w:anchor="_Toc117591528" w:history="1">
+          <w:hyperlink w:anchor="_Toc117631293" w:history="1">
             <w:r>
               <w:rPr>
                 <w:rStyle w:val="Hyperlink"/>
@@ -1437,7 +1437,7 @@
                 <w:noProof/>
                 <w:webHidden/>
               </w:rPr>
-              <w:instrText xml:space="preserve"> PAGEREF _Toc117591528 \h </w:instrText>
+              <w:instrText xml:space="preserve"> PAGEREF _Toc117631293 \h </w:instrText>
             </w:r>
             <w:r>
               <w:rPr>
@@ -1481,7 +1481,7 @@
               <w:lang w:eastAsia="en-AU"/>
             </w:rPr>
           </w:pPr>
-          <w:hyperlink w:anchor="_Toc117591529" w:history="1">
+          <w:hyperlink w:anchor="_Toc117631294" w:history="1">
             <w:r>
               <w:rPr>
                 <w:rStyle w:val="Hyperlink"/>
@@ -1523,7 +1523,7 @@
                 <w:noProof/>
                 <w:webHidden/>
               </w:rPr>
-              <w:instrText xml:space="preserve"> PAGEREF _Toc117591529 \h </w:instrText>
+              <w:instrText xml:space="preserve"> PAGEREF _Toc117631294 \h </w:instrText>
             </w:r>
             <w:r>
               <w:rPr>
@@ -1567,7 +1567,7 @@
               <w:lang w:eastAsia="en-AU"/>
             </w:rPr>
           </w:pPr>
-          <w:hyperlink w:anchor="_Toc117591530" w:history="1">
+          <w:hyperlink w:anchor="_Toc117631295" w:history="1">
             <w:r>
               <w:rPr>
                 <w:rStyle w:val="Hyperlink"/>
@@ -1609,7 +1609,7 @@
                 <w:noProof/>
                 <w:webHidden/>
               </w:rPr>
-              <w:instrText xml:space="preserve"> PAGEREF _Toc117591530 \h </w:instrText>
+              <w:instrText xml:space="preserve"> PAGEREF _Toc117631295 \h </w:instrText>
             </w:r>
             <w:r>
               <w:rPr>
@@ -1653,7 +1653,7 @@
               <w:lang w:eastAsia="en-AU"/>
             </w:rPr>
           </w:pPr>
-          <w:hyperlink w:anchor="_Toc117591531" w:history="1">
+          <w:hyperlink w:anchor="_Toc117631296" w:history="1">
             <w:r>
               <w:rPr>
                 <w:rStyle w:val="Hyperlink"/>
@@ -1695,7 +1695,7 @@
                 <w:noProof/>
                 <w:webHidden/>
               </w:rPr>
-              <w:instrText xml:space="preserve"> PAGEREF _Toc117591531 \h </w:instrText>
+              <w:instrText xml:space="preserve"> PAGEREF _Toc117631296 \h </w:instrText>
             </w:r>
             <w:r>
               <w:rPr>
@@ -1739,7 +1739,7 @@
               <w:lang w:eastAsia="en-AU"/>
             </w:rPr>
           </w:pPr>
-          <w:hyperlink w:anchor="_Toc117591532" w:history="1">
+          <w:hyperlink w:anchor="_Toc117631297" w:history="1">
             <w:r>
               <w:rPr>
                 <w:rStyle w:val="Hyperlink"/>
@@ -1781,7 +1781,7 @@
                 <w:noProof/>
                 <w:webHidden/>
               </w:rPr>
-              <w:instrText xml:space="preserve"> PAGEREF _Toc117591532 \h </w:instrText>
+              <w:instrText xml:space="preserve"> PAGEREF _Toc117631297 \h </w:instrText>
             </w:r>
             <w:r>
               <w:rPr>
@@ -1825,7 +1825,7 @@
               <w:lang w:eastAsia="en-AU"/>
             </w:rPr>
           </w:pPr>
-          <w:hyperlink w:anchor="_Toc117591533" w:history="1">
+          <w:hyperlink w:anchor="_Toc117631298" w:history="1">
             <w:r>
               <w:rPr>
                 <w:rStyle w:val="Hyperlink"/>
@@ -1867,7 +1867,7 @@
                 <w:noProof/>
                 <w:webHidden/>
               </w:rPr>
-              <w:instrText xml:space="preserve"> PAGEREF _Toc117591533 \h </w:instrText>
+              <w:instrText xml:space="preserve"> PAGEREF _Toc117631298 \h </w:instrText>
             </w:r>
             <w:r>
               <w:rPr>
@@ -1911,7 +1911,7 @@
               <w:lang w:eastAsia="en-AU"/>
             </w:rPr>
           </w:pPr>
-          <w:hyperlink w:anchor="_Toc117591534" w:history="1">
+          <w:hyperlink w:anchor="_Toc117631299" w:history="1">
             <w:r>
               <w:rPr>
                 <w:rStyle w:val="Hyperlink"/>
@@ -1953,7 +1953,7 @@
                 <w:noProof/>
                 <w:webHidden/>
               </w:rPr>
-              <w:instrText xml:space="preserve"> PAGEREF _Toc117591534 \h </w:instrText>
+              <w:instrText xml:space="preserve"> PAGEREF _Toc117631299 \h </w:instrText>
             </w:r>
             <w:r>
               <w:rPr>
@@ -1997,7 +1997,7 @@
               <w:lang w:eastAsia="en-AU"/>
             </w:rPr>
           </w:pPr>
-          <w:hyperlink w:anchor="_Toc117591535" w:history="1">
+          <w:hyperlink w:anchor="_Toc117631300" w:history="1">
             <w:r>
               <w:rPr>
                 <w:rStyle w:val="Hyperlink"/>
@@ -2039,7 +2039,7 @@
                 <w:noProof/>
                 <w:webHidden/>
               </w:rPr>
-              <w:instrText xml:space="preserve"> PAGEREF _Toc117591535 \h </w:instrText>
+              <w:instrText xml:space="preserve"> PAGEREF _Toc117631300 \h </w:instrText>
             </w:r>
             <w:r>
               <w:rPr>
@@ -2083,7 +2083,7 @@
               <w:lang w:eastAsia="en-AU"/>
             </w:rPr>
           </w:pPr>
-          <w:hyperlink w:anchor="_Toc117591536" w:history="1">
+          <w:hyperlink w:anchor="_Toc117631301" w:history="1">
             <w:r>
               <w:rPr>
                 <w:rStyle w:val="Hyperlink"/>
@@ -2125,7 +2125,7 @@
                 <w:noProof/>
                 <w:webHidden/>
               </w:rPr>
-              <w:instrText xml:space="preserve"> PAGEREF _Toc117591536 \h </w:instrText>
+              <w:instrText xml:space="preserve"> PAGEREF _Toc117631301 \h </w:instrText>
             </w:r>
             <w:r>
               <w:rPr>
@@ -2169,7 +2169,7 @@
               <w:lang w:eastAsia="en-AU"/>
             </w:rPr>
           </w:pPr>
-          <w:hyperlink w:anchor="_Toc117591537" w:history="1">
+          <w:hyperlink w:anchor="_Toc117631302" w:history="1">
             <w:r>
               <w:rPr>
                 <w:rStyle w:val="Hyperlink"/>
@@ -2211,7 +2211,7 @@
                 <w:noProof/>
                 <w:webHidden/>
               </w:rPr>
-              <w:instrText xml:space="preserve"> PAGEREF _Toc117591537 \h </w:instrText>
+              <w:instrText xml:space="preserve"> PAGEREF _Toc117631302 \h </w:instrText>
             </w:r>
             <w:r>
               <w:rPr>
@@ -2255,7 +2255,7 @@
               <w:lang w:eastAsia="en-AU"/>
             </w:rPr>
           </w:pPr>
-          <w:hyperlink w:anchor="_Toc117591538" w:history="1">
+          <w:hyperlink w:anchor="_Toc117631303" w:history="1">
             <w:r>
               <w:rPr>
                 <w:rStyle w:val="Hyperlink"/>
@@ -2297,7 +2297,7 @@
                 <w:noProof/>
                 <w:webHidden/>
               </w:rPr>
-              <w:instrText xml:space="preserve"> PAGEREF _Toc117591538 \h </w:instrText>
+              <w:instrText xml:space="preserve"> PAGEREF _Toc117631303 \h </w:instrText>
             </w:r>
             <w:r>
               <w:rPr>
@@ -2341,7 +2341,7 @@
               <w:lang w:eastAsia="en-AU"/>
             </w:rPr>
           </w:pPr>
-          <w:hyperlink w:anchor="_Toc117591539" w:history="1">
+          <w:hyperlink w:anchor="_Toc117631304" w:history="1">
             <w:r>
               <w:rPr>
                 <w:rStyle w:val="Hyperlink"/>
@@ -2383,7 +2383,7 @@
                 <w:noProof/>
                 <w:webHidden/>
               </w:rPr>
-              <w:instrText xml:space="preserve"> PAGEREF _Toc117591539 \h </w:instrText>
+              <w:instrText xml:space="preserve"> PAGEREF _Toc117631304 \h </w:instrText>
             </w:r>
             <w:r>
               <w:rPr>
@@ -2427,7 +2427,7 @@
               <w:lang w:eastAsia="en-AU"/>
             </w:rPr>
           </w:pPr>
-          <w:hyperlink w:anchor="_Toc117591540" w:history="1">
+          <w:hyperlink w:anchor="_Toc117631305" w:history="1">
             <w:r>
               <w:rPr>
                 <w:rStyle w:val="Hyperlink"/>
@@ -2469,7 +2469,7 @@
                 <w:noProof/>
                 <w:webHidden/>
               </w:rPr>
-              <w:instrText xml:space="preserve"> PAGEREF _Toc117591540 \h </w:instrText>
+              <w:instrText xml:space="preserve"> PAGEREF _Toc117631305 \h </w:instrText>
             </w:r>
             <w:r>
               <w:rPr>
@@ -2513,7 +2513,7 @@
               <w:lang w:eastAsia="en-AU"/>
             </w:rPr>
           </w:pPr>
-          <w:hyperlink w:anchor="_Toc117591541" w:history="1">
+          <w:hyperlink w:anchor="_Toc117631306" w:history="1">
             <w:r>
               <w:rPr>
                 <w:rStyle w:val="Hyperlink"/>
@@ -2555,7 +2555,7 @@
                 <w:noProof/>
                 <w:webHidden/>
               </w:rPr>
-              <w:instrText xml:space="preserve"> PAGEREF _Toc117591541 \h </w:instrText>
+              <w:instrText xml:space="preserve"> PAGEREF _Toc117631306 \h </w:instrText>
             </w:r>
             <w:r>
               <w:rPr>
@@ -2599,7 +2599,7 @@
               <w:lang w:eastAsia="en-AU"/>
             </w:rPr>
           </w:pPr>
-          <w:hyperlink w:anchor="_Toc117591542" w:history="1">
+          <w:hyperlink w:anchor="_Toc117631307" w:history="1">
             <w:r>
               <w:rPr>
                 <w:rStyle w:val="Hyperlink"/>
@@ -2641,7 +2641,7 @@
                 <w:noProof/>
                 <w:webHidden/>
               </w:rPr>
-              <w:instrText xml:space="preserve"> PAGEREF _Toc117591542 \h </w:instrText>
+              <w:instrText xml:space="preserve"> PAGEREF _Toc117631307 \h </w:instrText>
             </w:r>
             <w:r>
               <w:rPr>
@@ -2685,7 +2685,7 @@
               <w:lang w:eastAsia="en-AU"/>
             </w:rPr>
           </w:pPr>
-          <w:hyperlink w:anchor="_Toc117591543" w:history="1">
+          <w:hyperlink w:anchor="_Toc117631308" w:history="1">
             <w:r>
               <w:rPr>
                 <w:rStyle w:val="Hyperlink"/>
@@ -2727,7 +2727,7 @@
                 <w:noProof/>
                 <w:webHidden/>
               </w:rPr>
-              <w:instrText xml:space="preserve"> PAGEREF _Toc117591543 \h </w:instrText>
+              <w:instrText xml:space="preserve"> PAGEREF _Toc117631308 \h </w:instrText>
             </w:r>
             <w:r>
               <w:rPr>
@@ -2771,7 +2771,7 @@
               <w:lang w:eastAsia="en-AU"/>
             </w:rPr>
           </w:pPr>
-          <w:hyperlink w:anchor="_Toc117591544" w:history="1">
+          <w:hyperlink w:anchor="_Toc117631309" w:history="1">
             <w:r>
               <w:rPr>
                 <w:rStyle w:val="Hyperlink"/>
@@ -2813,7 +2813,7 @@
                 <w:noProof/>
                 <w:webHidden/>
               </w:rPr>
-              <w:instrText xml:space="preserve"> PAGEREF _Toc117591544 \h </w:instrText>
+              <w:instrText xml:space="preserve"> PAGEREF _Toc117631309 \h </w:instrText>
             </w:r>
             <w:r>
               <w:rPr>
@@ -2857,7 +2857,7 @@
               <w:lang w:eastAsia="en-AU"/>
             </w:rPr>
           </w:pPr>
-          <w:hyperlink w:anchor="_Toc117591545" w:history="1">
+          <w:hyperlink w:anchor="_Toc117631310" w:history="1">
             <w:r>
               <w:rPr>
                 <w:rStyle w:val="Hyperlink"/>
@@ -2899,7 +2899,7 @@
                 <w:noProof/>
                 <w:webHidden/>
               </w:rPr>
-              <w:instrText xml:space="preserve"> PAGEREF _Toc117591545 \h </w:instrText>
+              <w:instrText xml:space="preserve"> PAGEREF _Toc117631310 \h </w:instrText>
             </w:r>
             <w:r>
               <w:rPr>
@@ -2943,7 +2943,7 @@
               <w:lang w:eastAsia="en-AU"/>
             </w:rPr>
           </w:pPr>
-          <w:hyperlink w:anchor="_Toc117591546" w:history="1">
+          <w:hyperlink w:anchor="_Toc117631311" w:history="1">
             <w:r>
               <w:rPr>
                 <w:rStyle w:val="Hyperlink"/>
@@ -2985,7 +2985,7 @@
                 <w:noProof/>
                 <w:webHidden/>
               </w:rPr>
-              <w:instrText xml:space="preserve"> PAGEREF _Toc117591546 \h </w:instrText>
+              <w:instrText xml:space="preserve"> PAGEREF _Toc117631311 \h </w:instrText>
             </w:r>
             <w:r>
               <w:rPr>
@@ -3029,7 +3029,7 @@
               <w:lang w:eastAsia="en-AU"/>
             </w:rPr>
           </w:pPr>
-          <w:hyperlink w:anchor="_Toc117591547" w:history="1">
+          <w:hyperlink w:anchor="_Toc117631312" w:history="1">
             <w:r>
               <w:rPr>
                 <w:rStyle w:val="Hyperlink"/>
@@ -3071,7 +3071,7 @@
                 <w:noProof/>
                 <w:webHidden/>
               </w:rPr>
-              <w:instrText xml:space="preserve"> PAGEREF _Toc117591547 \h </w:instrText>
+              <w:instrText xml:space="preserve"> PAGEREF _Toc117631312 \h </w:instrText>
             </w:r>
             <w:r>
               <w:rPr>
@@ -3115,7 +3115,7 @@
               <w:lang w:eastAsia="en-AU"/>
             </w:rPr>
           </w:pPr>
-          <w:hyperlink w:anchor="_Toc117591548" w:history="1">
+          <w:hyperlink w:anchor="_Toc117631313" w:history="1">
             <w:r>
               <w:rPr>
                 <w:rStyle w:val="Hyperlink"/>
@@ -3157,7 +3157,7 @@
                 <w:noProof/>
                 <w:webHidden/>
               </w:rPr>
-              <w:instrText xml:space="preserve"> PAGEREF _Toc117591548 \h </w:instrText>
+              <w:instrText xml:space="preserve"> PAGEREF _Toc117631313 \h </w:instrText>
             </w:r>
             <w:r>
               <w:rPr>
@@ -3201,7 +3201,7 @@
               <w:lang w:eastAsia="en-AU"/>
             </w:rPr>
           </w:pPr>
-          <w:hyperlink w:anchor="_Toc117591549" w:history="1">
+          <w:hyperlink w:anchor="_Toc117631314" w:history="1">
             <w:r>
               <w:rPr>
                 <w:rStyle w:val="Hyperlink"/>
@@ -3243,7 +3243,7 @@
                 <w:noProof/>
                 <w:webHidden/>
               </w:rPr>
-              <w:instrText xml:space="preserve"> PAGEREF _Toc117591549 \h </w:instrText>
+              <w:instrText xml:space="preserve"> PAGEREF _Toc117631314 \h </w:instrText>
             </w:r>
             <w:r>
               <w:rPr>
@@ -3287,7 +3287,7 @@
               <w:lang w:eastAsia="en-AU"/>
             </w:rPr>
           </w:pPr>
-          <w:hyperlink w:anchor="_Toc117591550" w:history="1">
+          <w:hyperlink w:anchor="_Toc117631315" w:history="1">
             <w:r>
               <w:rPr>
                 <w:rStyle w:val="Hyperlink"/>
@@ -3329,7 +3329,7 @@
                 <w:noProof/>
                 <w:webHidden/>
               </w:rPr>
-              <w:instrText xml:space="preserve"> PAGEREF _Toc117591550 \h </w:instrText>
+              <w:instrText xml:space="preserve"> PAGEREF _Toc117631315 \h </w:instrText>
             </w:r>
             <w:r>
               <w:rPr>
@@ -3373,7 +3373,7 @@
               <w:lang w:eastAsia="en-AU"/>
             </w:rPr>
           </w:pPr>
-          <w:hyperlink w:anchor="_Toc117591551" w:history="1">
+          <w:hyperlink w:anchor="_Toc117631316" w:history="1">
             <w:r>
               <w:rPr>
                 <w:rStyle w:val="Hyperlink"/>
@@ -3415,7 +3415,7 @@
                 <w:noProof/>
                 <w:webHidden/>
               </w:rPr>
-              <w:instrText xml:space="preserve"> PAGEREF _Toc117591551 \h </w:instrText>
+              <w:instrText xml:space="preserve"> PAGEREF _Toc117631316 \h </w:instrText>
             </w:r>
             <w:r>
               <w:rPr>
@@ -3459,7 +3459,7 @@
               <w:lang w:eastAsia="en-AU"/>
             </w:rPr>
           </w:pPr>
-          <w:hyperlink w:anchor="_Toc117591552" w:history="1">
+          <w:hyperlink w:anchor="_Toc117631317" w:history="1">
             <w:r>
               <w:rPr>
                 <w:rStyle w:val="Hyperlink"/>
@@ -3501,7 +3501,7 @@
                 <w:noProof/>
                 <w:webHidden/>
               </w:rPr>
-              <w:instrText xml:space="preserve"> PAGEREF _Toc117591552 \h </w:instrText>
+              <w:instrText xml:space="preserve"> PAGEREF _Toc117631317 \h </w:instrText>
             </w:r>
             <w:r>
               <w:rPr>
@@ -3545,7 +3545,7 @@
               <w:lang w:eastAsia="en-AU"/>
             </w:rPr>
           </w:pPr>
-          <w:hyperlink w:anchor="_Toc117591553" w:history="1">
+          <w:hyperlink w:anchor="_Toc117631318" w:history="1">
             <w:r>
               <w:rPr>
                 <w:rStyle w:val="Hyperlink"/>
@@ -3587,7 +3587,7 @@
                 <w:noProof/>
                 <w:webHidden/>
               </w:rPr>
-              <w:instrText xml:space="preserve"> PAGEREF _Toc117591553 \h </w:instrText>
+              <w:instrText xml:space="preserve"> PAGEREF _Toc117631318 \h </w:instrText>
             </w:r>
             <w:r>
               <w:rPr>
@@ -3631,7 +3631,7 @@
               <w:lang w:eastAsia="en-AU"/>
             </w:rPr>
           </w:pPr>
-          <w:hyperlink w:anchor="_Toc117591554" w:history="1">
+          <w:hyperlink w:anchor="_Toc117631319" w:history="1">
             <w:r>
               <w:rPr>
                 <w:rStyle w:val="Hyperlink"/>
@@ -3673,7 +3673,7 @@
                 <w:noProof/>
                 <w:webHidden/>
               </w:rPr>
-              <w:instrText xml:space="preserve"> PAGEREF _Toc117591554 \h </w:instrText>
+              <w:instrText xml:space="preserve"> PAGEREF _Toc117631319 \h </w:instrText>
             </w:r>
             <w:r>
               <w:rPr>
@@ -3717,7 +3717,7 @@
               <w:lang w:eastAsia="en-AU"/>
             </w:rPr>
           </w:pPr>
-          <w:hyperlink w:anchor="_Toc117591555" w:history="1">
+          <w:hyperlink w:anchor="_Toc117631320" w:history="1">
             <w:r>
               <w:rPr>
                 <w:rStyle w:val="Hyperlink"/>
@@ -3759,7 +3759,7 @@
                 <w:noProof/>
                 <w:webHidden/>
               </w:rPr>
-              <w:instrText xml:space="preserve"> PAGEREF _Toc117591555 \h </w:instrText>
+              <w:instrText xml:space="preserve"> PAGEREF _Toc117631320 \h </w:instrText>
             </w:r>
             <w:r>
               <w:rPr>
@@ -3803,7 +3803,7 @@
               <w:lang w:eastAsia="en-AU"/>
             </w:rPr>
           </w:pPr>
-          <w:hyperlink w:anchor="_Toc117591556" w:history="1">
+          <w:hyperlink w:anchor="_Toc117631321" w:history="1">
             <w:r>
               <w:rPr>
                 <w:rStyle w:val="Hyperlink"/>
@@ -3845,7 +3845,7 @@
                 <w:noProof/>
                 <w:webHidden/>
               </w:rPr>
-              <w:instrText xml:space="preserve"> PAGEREF _Toc117591556 \h </w:instrText>
+              <w:instrText xml:space="preserve"> PAGEREF _Toc117631321 \h </w:instrText>
             </w:r>
             <w:r>
               <w:rPr>
@@ -3889,7 +3889,7 @@
               <w:lang w:eastAsia="en-AU"/>
             </w:rPr>
           </w:pPr>
-          <w:hyperlink w:anchor="_Toc117591557" w:history="1">
+          <w:hyperlink w:anchor="_Toc117631322" w:history="1">
             <w:r>
               <w:rPr>
                 <w:rStyle w:val="Hyperlink"/>
@@ -3931,7 +3931,7 @@
                 <w:noProof/>
                 <w:webHidden/>
               </w:rPr>
-              <w:instrText xml:space="preserve"> PAGEREF _Toc117591557 \h </w:instrText>
+              <w:instrText xml:space="preserve"> PAGEREF _Toc117631322 \h </w:instrText>
             </w:r>
             <w:r>
               <w:rPr>
@@ -3975,7 +3975,7 @@
               <w:lang w:eastAsia="en-AU"/>
             </w:rPr>
           </w:pPr>
-          <w:hyperlink w:anchor="_Toc117591558" w:history="1">
+          <w:hyperlink w:anchor="_Toc117631323" w:history="1">
             <w:r>
               <w:rPr>
                 <w:rStyle w:val="Hyperlink"/>
@@ -4017,7 +4017,7 @@
                 <w:noProof/>
                 <w:webHidden/>
               </w:rPr>
-              <w:instrText xml:space="preserve"> PAGEREF _Toc117591558 \h </w:instrText>
+              <w:instrText xml:space="preserve"> PAGEREF _Toc117631323 \h </w:instrText>
             </w:r>
             <w:r>
               <w:rPr>
@@ -4061,7 +4061,7 @@
               <w:lang w:eastAsia="en-AU"/>
             </w:rPr>
           </w:pPr>
-          <w:hyperlink w:anchor="_Toc117591559" w:history="1">
+          <w:hyperlink w:anchor="_Toc117631324" w:history="1">
             <w:r>
               <w:rPr>
                 <w:rStyle w:val="Hyperlink"/>
@@ -4103,7 +4103,7 @@
                 <w:noProof/>
                 <w:webHidden/>
               </w:rPr>
-              <w:instrText xml:space="preserve"> PAGEREF _Toc117591559 \h </w:instrText>
+              <w:instrText xml:space="preserve"> PAGEREF _Toc117631324 \h </w:instrText>
             </w:r>
             <w:r>
               <w:rPr>
@@ -4147,7 +4147,7 @@
               <w:lang w:eastAsia="en-AU"/>
             </w:rPr>
           </w:pPr>
-          <w:hyperlink w:anchor="_Toc117591560" w:history="1">
+          <w:hyperlink w:anchor="_Toc117631325" w:history="1">
             <w:r>
               <w:rPr>
                 <w:rStyle w:val="Hyperlink"/>
@@ -4189,7 +4189,7 @@
                 <w:noProof/>
                 <w:webHidden/>
               </w:rPr>
-              <w:instrText xml:space="preserve"> PAGEREF _Toc117591560 \h </w:instrText>
+              <w:instrText xml:space="preserve"> PAGEREF _Toc117631325 \h </w:instrText>
             </w:r>
             <w:r>
               <w:rPr>
@@ -4233,7 +4233,7 @@
               <w:lang w:eastAsia="en-AU"/>
             </w:rPr>
           </w:pPr>
-          <w:hyperlink w:anchor="_Toc117591561" w:history="1">
+          <w:hyperlink w:anchor="_Toc117631326" w:history="1">
             <w:r>
               <w:rPr>
                 <w:rStyle w:val="Hyperlink"/>
@@ -4275,7 +4275,7 @@
                 <w:noProof/>
                 <w:webHidden/>
               </w:rPr>
-              <w:instrText xml:space="preserve"> PAGEREF _Toc117591561 \h </w:instrText>
+              <w:instrText xml:space="preserve"> PAGEREF _Toc117631326 \h </w:instrText>
             </w:r>
             <w:r>
               <w:rPr>
@@ -4319,7 +4319,7 @@
               <w:lang w:eastAsia="en-AU"/>
             </w:rPr>
           </w:pPr>
-          <w:hyperlink w:anchor="_Toc117591562" w:history="1">
+          <w:hyperlink w:anchor="_Toc117631327" w:history="1">
             <w:r>
               <w:rPr>
                 <w:rStyle w:val="Hyperlink"/>
@@ -4361,7 +4361,7 @@
                 <w:noProof/>
                 <w:webHidden/>
               </w:rPr>
-              <w:instrText xml:space="preserve"> PAGEREF _Toc117591562 \h </w:instrText>
+              <w:instrText xml:space="preserve"> PAGEREF _Toc117631327 \h </w:instrText>
             </w:r>
             <w:r>
               <w:rPr>
@@ -4405,7 +4405,7 @@
               <w:lang w:eastAsia="en-AU"/>
             </w:rPr>
           </w:pPr>
-          <w:hyperlink w:anchor="_Toc117591563" w:history="1">
+          <w:hyperlink w:anchor="_Toc117631328" w:history="1">
             <w:r>
               <w:rPr>
                 <w:rStyle w:val="Hyperlink"/>
@@ -4447,7 +4447,7 @@
                 <w:noProof/>
                 <w:webHidden/>
               </w:rPr>
-              <w:instrText xml:space="preserve"> PAGEREF _Toc117591563 \h </w:instrText>
+              <w:instrText xml:space="preserve"> PAGEREF _Toc117631328 \h </w:instrText>
             </w:r>
             <w:r>
               <w:rPr>
@@ -4491,7 +4491,7 @@
               <w:lang w:eastAsia="en-AU"/>
             </w:rPr>
           </w:pPr>
-          <w:hyperlink w:anchor="_Toc117591564" w:history="1">
+          <w:hyperlink w:anchor="_Toc117631329" w:history="1">
             <w:r>
               <w:rPr>
                 <w:rStyle w:val="Hyperlink"/>
@@ -4533,7 +4533,7 @@
                 <w:noProof/>
                 <w:webHidden/>
               </w:rPr>
-              <w:instrText xml:space="preserve"> PAGEREF _Toc117591564 \h </w:instrText>
+              <w:instrText xml:space="preserve"> PAGEREF _Toc117631329 \h </w:instrText>
             </w:r>
             <w:r>
               <w:rPr>
@@ -4577,7 +4577,7 @@
               <w:lang w:eastAsia="en-AU"/>
             </w:rPr>
           </w:pPr>
-          <w:hyperlink w:anchor="_Toc117591565" w:history="1">
+          <w:hyperlink w:anchor="_Toc117631330" w:history="1">
             <w:r>
               <w:rPr>
                 <w:rStyle w:val="Hyperlink"/>
@@ -4619,7 +4619,7 @@
                 <w:noProof/>
                 <w:webHidden/>
               </w:rPr>
-              <w:instrText xml:space="preserve"> PAGEREF _Toc117591565 \h </w:instrText>
+              <w:instrText xml:space="preserve"> PAGEREF _Toc117631330 \h </w:instrText>
             </w:r>
             <w:r>
               <w:rPr>
@@ -4663,7 +4663,7 @@
               <w:lang w:eastAsia="en-AU"/>
             </w:rPr>
           </w:pPr>
-          <w:hyperlink w:anchor="_Toc117591566" w:history="1">
+          <w:hyperlink w:anchor="_Toc117631331" w:history="1">
             <w:r>
               <w:rPr>
                 <w:rStyle w:val="Hyperlink"/>
@@ -4705,7 +4705,7 @@
                 <w:noProof/>
                 <w:webHidden/>
               </w:rPr>
-              <w:instrText xml:space="preserve"> PAGEREF _Toc117591566 \h </w:instrText>
+              <w:instrText xml:space="preserve"> PAGEREF _Toc117631331 \h </w:instrText>
             </w:r>
             <w:r>
               <w:rPr>
@@ -4749,7 +4749,7 @@
               <w:lang w:eastAsia="en-AU"/>
             </w:rPr>
           </w:pPr>
-          <w:hyperlink w:anchor="_Toc117591567" w:history="1">
+          <w:hyperlink w:anchor="_Toc117631332" w:history="1">
             <w:r>
               <w:rPr>
                 <w:rStyle w:val="Hyperlink"/>
@@ -4791,7 +4791,7 @@
                 <w:noProof/>
                 <w:webHidden/>
               </w:rPr>
-              <w:instrText xml:space="preserve"> PAGEREF _Toc117591567 \h </w:instrText>
+              <w:instrText xml:space="preserve"> PAGEREF _Toc117631332 \h </w:instrText>
             </w:r>
             <w:r>
               <w:rPr>
@@ -4835,7 +4835,7 @@
               <w:lang w:eastAsia="en-AU"/>
             </w:rPr>
           </w:pPr>
-          <w:hyperlink w:anchor="_Toc117591568" w:history="1">
+          <w:hyperlink w:anchor="_Toc117631333" w:history="1">
             <w:r>
               <w:rPr>
                 <w:rStyle w:val="Hyperlink"/>
@@ -4877,7 +4877,7 @@
                 <w:noProof/>
                 <w:webHidden/>
               </w:rPr>
-              <w:instrText xml:space="preserve"> PAGEREF _Toc117591568 \h </w:instrText>
+              <w:instrText xml:space="preserve"> PAGEREF _Toc117631333 \h </w:instrText>
             </w:r>
             <w:r>
               <w:rPr>
@@ -4921,7 +4921,7 @@
               <w:lang w:eastAsia="en-AU"/>
             </w:rPr>
           </w:pPr>
-          <w:hyperlink w:anchor="_Toc117591569" w:history="1">
+          <w:hyperlink w:anchor="_Toc117631334" w:history="1">
             <w:r>
               <w:rPr>
                 <w:rStyle w:val="Hyperlink"/>
@@ -4963,7 +4963,7 @@
                 <w:noProof/>
                 <w:webHidden/>
               </w:rPr>
-              <w:instrText xml:space="preserve"> PAGEREF _Toc117591569 \h </w:instrText>
+              <w:instrText xml:space="preserve"> PAGEREF _Toc117631334 \h </w:instrText>
             </w:r>
             <w:r>
               <w:rPr>
@@ -5007,7 +5007,7 @@
               <w:lang w:eastAsia="en-AU"/>
             </w:rPr>
           </w:pPr>
-          <w:hyperlink w:anchor="_Toc117591570" w:history="1">
+          <w:hyperlink w:anchor="_Toc117631335" w:history="1">
             <w:r>
               <w:rPr>
                 <w:rStyle w:val="Hyperlink"/>
@@ -5049,7 +5049,7 @@
                 <w:noProof/>
                 <w:webHidden/>
               </w:rPr>
-              <w:instrText xml:space="preserve"> PAGEREF _Toc117591570 \h </w:instrText>
+              <w:instrText xml:space="preserve"> PAGEREF _Toc117631335 \h </w:instrText>
             </w:r>
             <w:r>
               <w:rPr>
@@ -5093,7 +5093,7 @@
               <w:lang w:eastAsia="en-AU"/>
             </w:rPr>
           </w:pPr>
-          <w:hyperlink w:anchor="_Toc117591571" w:history="1">
+          <w:hyperlink w:anchor="_Toc117631336" w:history="1">
             <w:r>
               <w:rPr>
                 <w:rStyle w:val="Hyperlink"/>
@@ -5135,7 +5135,7 @@
                 <w:noProof/>
                 <w:webHidden/>
               </w:rPr>
-              <w:instrText xml:space="preserve"> PAGEREF _Toc117591571 \h </w:instrText>
+              <w:instrText xml:space="preserve"> PAGEREF _Toc117631336 \h </w:instrText>
             </w:r>
             <w:r>
               <w:rPr>
@@ -5179,7 +5179,7 @@
               <w:lang w:eastAsia="en-AU"/>
             </w:rPr>
           </w:pPr>
-          <w:hyperlink w:anchor="_Toc117591572" w:history="1">
+          <w:hyperlink w:anchor="_Toc117631337" w:history="1">
             <w:r>
               <w:rPr>
                 <w:rStyle w:val="Hyperlink"/>
@@ -5221,7 +5221,7 @@
                 <w:noProof/>
                 <w:webHidden/>
               </w:rPr>
-              <w:instrText xml:space="preserve"> PAGEREF _Toc117591572 \h </w:instrText>
+              <w:instrText xml:space="preserve"> PAGEREF _Toc117631337 \h </w:instrText>
             </w:r>
             <w:r>
               <w:rPr>
@@ -5265,7 +5265,7 @@
               <w:lang w:eastAsia="en-AU"/>
             </w:rPr>
           </w:pPr>
-          <w:hyperlink w:anchor="_Toc117591573" w:history="1">
+          <w:hyperlink w:anchor="_Toc117631338" w:history="1">
             <w:r>
               <w:rPr>
                 <w:rStyle w:val="Hyperlink"/>
@@ -5307,7 +5307,7 @@
                 <w:noProof/>
                 <w:webHidden/>
               </w:rPr>
-              <w:instrText xml:space="preserve"> PAGEREF _Toc117591573 \h </w:instrText>
+              <w:instrText xml:space="preserve"> PAGEREF _Toc117631338 \h </w:instrText>
             </w:r>
             <w:r>
               <w:rPr>
@@ -5351,7 +5351,7 @@
               <w:lang w:eastAsia="en-AU"/>
             </w:rPr>
           </w:pPr>
-          <w:hyperlink w:anchor="_Toc117591574" w:history="1">
+          <w:hyperlink w:anchor="_Toc117631339" w:history="1">
             <w:r>
               <w:rPr>
                 <w:rStyle w:val="Hyperlink"/>
@@ -5393,7 +5393,7 @@
                 <w:noProof/>
                 <w:webHidden/>
               </w:rPr>
-              <w:instrText xml:space="preserve"> PAGEREF _Toc117591574 \h </w:instrText>
+              <w:instrText xml:space="preserve"> PAGEREF _Toc117631339 \h </w:instrText>
             </w:r>
             <w:r>
               <w:rPr>
@@ -5437,7 +5437,7 @@
               <w:lang w:eastAsia="en-AU"/>
             </w:rPr>
           </w:pPr>
-          <w:hyperlink w:anchor="_Toc117591575" w:history="1">
+          <w:hyperlink w:anchor="_Toc117631340" w:history="1">
             <w:r>
               <w:rPr>
                 <w:rStyle w:val="Hyperlink"/>
@@ -5479,7 +5479,7 @@
                 <w:noProof/>
                 <w:webHidden/>
               </w:rPr>
-              <w:instrText xml:space="preserve"> PAGEREF _Toc117591575 \h </w:instrText>
+              <w:instrText xml:space="preserve"> PAGEREF _Toc117631340 \h </w:instrText>
             </w:r>
             <w:r>
               <w:rPr>
@@ -5523,7 +5523,7 @@
               <w:lang w:eastAsia="en-AU"/>
             </w:rPr>
           </w:pPr>
-          <w:hyperlink w:anchor="_Toc117591576" w:history="1">
+          <w:hyperlink w:anchor="_Toc117631341" w:history="1">
             <w:r>
               <w:rPr>
                 <w:rStyle w:val="Hyperlink"/>
@@ -5565,7 +5565,7 @@
                 <w:noProof/>
                 <w:webHidden/>
               </w:rPr>
-              <w:instrText xml:space="preserve"> PAGEREF _Toc117591576 \h </w:instrText>
+              <w:instrText xml:space="preserve"> PAGEREF _Toc117631341 \h </w:instrText>
             </w:r>
             <w:r>
               <w:rPr>
@@ -5609,7 +5609,7 @@
               <w:lang w:eastAsia="en-AU"/>
             </w:rPr>
           </w:pPr>
-          <w:hyperlink w:anchor="_Toc117591577" w:history="1">
+          <w:hyperlink w:anchor="_Toc117631342" w:history="1">
             <w:r>
               <w:rPr>
                 <w:rStyle w:val="Hyperlink"/>
@@ -5651,7 +5651,7 @@
                 <w:noProof/>
                 <w:webHidden/>
               </w:rPr>
-              <w:instrText xml:space="preserve"> PAGEREF _Toc117591577 \h </w:instrText>
+              <w:instrText xml:space="preserve"> PAGEREF _Toc117631342 \h </w:instrText>
             </w:r>
             <w:r>
               <w:rPr>
@@ -5695,7 +5695,7 @@
               <w:lang w:eastAsia="en-AU"/>
             </w:rPr>
           </w:pPr>
-          <w:hyperlink w:anchor="_Toc117591578" w:history="1">
+          <w:hyperlink w:anchor="_Toc117631343" w:history="1">
             <w:r>
               <w:rPr>
                 <w:rStyle w:val="Hyperlink"/>
@@ -5737,7 +5737,7 @@
                 <w:noProof/>
                 <w:webHidden/>
               </w:rPr>
-              <w:instrText xml:space="preserve"> PAGEREF _Toc117591578 \h </w:instrText>
+              <w:instrText xml:space="preserve"> PAGEREF _Toc117631343 \h </w:instrText>
             </w:r>
             <w:r>
               <w:rPr>
@@ -5781,7 +5781,7 @@
               <w:lang w:eastAsia="en-AU"/>
             </w:rPr>
           </w:pPr>
-          <w:hyperlink w:anchor="_Toc117591579" w:history="1">
+          <w:hyperlink w:anchor="_Toc117631344" w:history="1">
             <w:r>
               <w:rPr>
                 <w:rStyle w:val="Hyperlink"/>
@@ -5823,7 +5823,7 @@
                 <w:noProof/>
                 <w:webHidden/>
               </w:rPr>
-              <w:instrText xml:space="preserve"> PAGEREF _Toc117591579 \h </w:instrText>
+              <w:instrText xml:space="preserve"> PAGEREF _Toc117631344 \h </w:instrText>
             </w:r>
             <w:r>
               <w:rPr>
@@ -5867,7 +5867,7 @@
               <w:lang w:eastAsia="en-AU"/>
             </w:rPr>
           </w:pPr>
-          <w:hyperlink w:anchor="_Toc117591580" w:history="1">
+          <w:hyperlink w:anchor="_Toc117631345" w:history="1">
             <w:r>
               <w:rPr>
                 <w:rStyle w:val="Hyperlink"/>
@@ -5909,7 +5909,7 @@
                 <w:noProof/>
                 <w:webHidden/>
               </w:rPr>
-              <w:instrText xml:space="preserve"> PAGEREF _Toc117591580 \h </w:instrText>
+              <w:instrText xml:space="preserve"> PAGEREF _Toc117631345 \h </w:instrText>
             </w:r>
             <w:r>
               <w:rPr>
@@ -5953,7 +5953,7 @@
               <w:lang w:eastAsia="en-AU"/>
             </w:rPr>
           </w:pPr>
-          <w:hyperlink w:anchor="_Toc117591581" w:history="1">
+          <w:hyperlink w:anchor="_Toc117631346" w:history="1">
             <w:r>
               <w:rPr>
                 <w:rStyle w:val="Hyperlink"/>
@@ -5995,7 +5995,7 @@
                 <w:noProof/>
                 <w:webHidden/>
               </w:rPr>
-              <w:instrText xml:space="preserve"> PAGEREF _Toc117591581 \h </w:instrText>
+              <w:instrText xml:space="preserve"> PAGEREF _Toc117631346 \h </w:instrText>
             </w:r>
             <w:r>
               <w:rPr>
@@ -6039,7 +6039,7 @@
               <w:lang w:eastAsia="en-AU"/>
             </w:rPr>
           </w:pPr>
-          <w:hyperlink w:anchor="_Toc117591582" w:history="1">
+          <w:hyperlink w:anchor="_Toc117631347" w:history="1">
             <w:r>
               <w:rPr>
                 <w:rStyle w:val="Hyperlink"/>
@@ -6081,7 +6081,7 @@
                 <w:noProof/>
                 <w:webHidden/>
               </w:rPr>
-              <w:instrText xml:space="preserve"> PAGEREF _Toc117591582 \h </w:instrText>
+              <w:instrText xml:space="preserve"> PAGEREF _Toc117631347 \h </w:instrText>
             </w:r>
             <w:r>
               <w:rPr>
@@ -6125,7 +6125,7 @@
               <w:lang w:eastAsia="en-AU"/>
             </w:rPr>
           </w:pPr>
-          <w:hyperlink w:anchor="_Toc117591583" w:history="1">
+          <w:hyperlink w:anchor="_Toc117631348" w:history="1">
             <w:r>
               <w:rPr>
                 <w:rStyle w:val="Hyperlink"/>
@@ -6167,7 +6167,7 @@
                 <w:noProof/>
                 <w:webHidden/>
               </w:rPr>
-              <w:instrText xml:space="preserve"> PAGEREF _Toc117591583 \h </w:instrText>
+              <w:instrText xml:space="preserve"> PAGEREF _Toc117631348 \h </w:instrText>
             </w:r>
             <w:r>
               <w:rPr>
@@ -6211,7 +6211,7 @@
               <w:lang w:eastAsia="en-AU"/>
             </w:rPr>
           </w:pPr>
-          <w:hyperlink w:anchor="_Toc117591584" w:history="1">
+          <w:hyperlink w:anchor="_Toc117631349" w:history="1">
             <w:r>
               <w:rPr>
                 <w:rStyle w:val="Hyperlink"/>
@@ -6253,7 +6253,7 @@
                 <w:noProof/>
                 <w:webHidden/>
               </w:rPr>
-              <w:instrText xml:space="preserve"> PAGEREF _Toc117591584 \h </w:instrText>
+              <w:instrText xml:space="preserve"> PAGEREF _Toc117631349 \h </w:instrText>
             </w:r>
             <w:r>
               <w:rPr>
@@ -6297,7 +6297,7 @@
               <w:lang w:eastAsia="en-AU"/>
             </w:rPr>
           </w:pPr>
-          <w:hyperlink w:anchor="_Toc117591585" w:history="1">
+          <w:hyperlink w:anchor="_Toc117631350" w:history="1">
             <w:r>
               <w:rPr>
                 <w:rStyle w:val="Hyperlink"/>
@@ -6339,7 +6339,7 @@
                 <w:noProof/>
                 <w:webHidden/>
               </w:rPr>
-              <w:instrText xml:space="preserve"> PAGEREF _Toc117591585 \h </w:instrText>
+              <w:instrText xml:space="preserve"> PAGEREF _Toc117631350 \h </w:instrText>
             </w:r>
             <w:r>
               <w:rPr>
@@ -6383,7 +6383,7 @@
               <w:lang w:eastAsia="en-AU"/>
             </w:rPr>
           </w:pPr>
-          <w:hyperlink w:anchor="_Toc117591586" w:history="1">
+          <w:hyperlink w:anchor="_Toc117631351" w:history="1">
             <w:r>
               <w:rPr>
                 <w:rStyle w:val="Hyperlink"/>
@@ -6425,7 +6425,7 @@
                 <w:noProof/>
                 <w:webHidden/>
               </w:rPr>
-              <w:instrText xml:space="preserve"> PAGEREF _Toc117591586 \h </w:instrText>
+              <w:instrText xml:space="preserve"> PAGEREF _Toc117631351 \h </w:instrText>
             </w:r>
             <w:r>
               <w:rPr>
@@ -6485,7 +6485,7 @@
       <w:pPr>
         <w:pStyle w:val="Heading1"/>
       </w:pPr>
-      <w:bookmarkStart w:id="0" w:name="_Toc117591514"/>
+      <w:bookmarkStart w:id="0" w:name="_Toc117631279"/>
       <w:r>
         <w:lastRenderedPageBreak/>
         <w:t>Introduction</w:t>
@@ -6805,7 +6805,7 @@
       <w:pPr>
         <w:pStyle w:val="Heading2"/>
       </w:pPr>
-      <w:bookmarkStart w:id="1" w:name="_Toc117591515"/>
+      <w:bookmarkStart w:id="1" w:name="_Toc117631280"/>
       <w:r>
         <w:t>Database</w:t>
       </w:r>
@@ -6930,7 +6930,7 @@
       <w:pPr>
         <w:pStyle w:val="Heading2"/>
       </w:pPr>
-      <w:bookmarkStart w:id="2" w:name="_Toc117591516"/>
+      <w:bookmarkStart w:id="2" w:name="_Toc117631281"/>
       <w:r>
         <w:t>Fields</w:t>
       </w:r>
@@ -11169,7 +11169,7 @@
       <w:pPr>
         <w:pStyle w:val="Heading1"/>
       </w:pPr>
-      <w:bookmarkStart w:id="3" w:name="_Toc117591517"/>
+      <w:bookmarkStart w:id="3" w:name="_Toc117631282"/>
       <w:r>
         <w:t>Installation</w:t>
       </w:r>
@@ -11445,7 +11445,7 @@
       <w:pPr>
         <w:pStyle w:val="Heading1"/>
       </w:pPr>
-      <w:bookmarkStart w:id="4" w:name="_Toc117591518"/>
+      <w:bookmarkStart w:id="4" w:name="_Toc117631283"/>
       <w:r>
         <w:t>User Interface</w:t>
       </w:r>
@@ -11635,7 +11635,7 @@
       <w:pPr>
         <w:pStyle w:val="Heading2"/>
       </w:pPr>
-      <w:bookmarkStart w:id="5" w:name="_Toc117591519"/>
+      <w:bookmarkStart w:id="5" w:name="_Toc117631284"/>
       <w:r>
         <w:t>Main window</w:t>
       </w:r>
@@ -11861,7 +11861,7 @@
       <w:pPr>
         <w:pStyle w:val="Heading2"/>
       </w:pPr>
-      <w:bookmarkStart w:id="7" w:name="_Toc117591520"/>
+      <w:bookmarkStart w:id="7" w:name="_Toc117631285"/>
       <w:r>
         <w:t>Menus</w:t>
       </w:r>
@@ -11871,7 +11871,7 @@
       <w:pPr>
         <w:pStyle w:val="Heading3"/>
       </w:pPr>
-      <w:bookmarkStart w:id="8" w:name="_Toc117591521"/>
+      <w:bookmarkStart w:id="8" w:name="_Toc117631286"/>
       <w:r>
         <w:t>File</w:t>
       </w:r>
@@ -13108,7 +13108,7 @@
       <w:pPr>
         <w:pStyle w:val="Heading3"/>
       </w:pPr>
-      <w:bookmarkStart w:id="9" w:name="_Toc117591522"/>
+      <w:bookmarkStart w:id="9" w:name="_Toc117631287"/>
       <w:r>
         <w:t>View</w:t>
       </w:r>
@@ -13524,7 +13524,7 @@
       <w:pPr>
         <w:pStyle w:val="Heading3"/>
       </w:pPr>
-      <w:bookmarkStart w:id="10" w:name="_Toc117591523"/>
+      <w:bookmarkStart w:id="10" w:name="_Toc117631288"/>
       <w:r>
         <w:t>Help</w:t>
       </w:r>
@@ -13668,7 +13668,7 @@
       <w:pPr>
         <w:pStyle w:val="Heading2"/>
       </w:pPr>
-      <w:bookmarkStart w:id="11" w:name="_Toc117591524"/>
+      <w:bookmarkStart w:id="11" w:name="_Toc117631289"/>
       <w:r>
         <w:lastRenderedPageBreak/>
         <w:t>Toolbar</w:t>
@@ -14297,7 +14297,7 @@
       <w:pPr>
         <w:pStyle w:val="Heading2"/>
       </w:pPr>
-      <w:bookmarkStart w:id="12" w:name="_Toc117591525"/>
+      <w:bookmarkStart w:id="12" w:name="_Toc117631290"/>
       <w:r>
         <w:t>Filter</w:t>
       </w:r>
@@ -14446,7 +14446,7 @@
       <w:pPr>
         <w:pStyle w:val="Heading2"/>
       </w:pPr>
-      <w:bookmarkStart w:id="13" w:name="_Toc117591526"/>
+      <w:bookmarkStart w:id="13" w:name="_Toc117631291"/>
       <w:r>
         <w:t>Selected Item Details</w:t>
       </w:r>
@@ -14574,7 +14574,7 @@
       <w:pPr>
         <w:pStyle w:val="Heading1"/>
       </w:pPr>
-      <w:bookmarkStart w:id="14" w:name="_Toc117591527"/>
+      <w:bookmarkStart w:id="14" w:name="_Toc117631292"/>
       <w:r>
         <w:t>Tag Management</w:t>
       </w:r>
@@ -14758,7 +14758,7 @@
       <w:pPr>
         <w:pStyle w:val="Heading3"/>
       </w:pPr>
-      <w:bookmarkStart w:id="15" w:name="_Toc117591528"/>
+      <w:bookmarkStart w:id="15" w:name="_Toc117631293"/>
       <w:r>
         <w:t>Creating a new tag</w:t>
       </w:r>
@@ -14802,7 +14802,7 @@
       <w:pPr>
         <w:pStyle w:val="Heading3"/>
       </w:pPr>
-      <w:bookmarkStart w:id="16" w:name="_Toc117591529"/>
+      <w:bookmarkStart w:id="16" w:name="_Toc117631294"/>
       <w:r>
         <w:lastRenderedPageBreak/>
         <w:t>Deleting a tag</w:t>
@@ -14847,7 +14847,7 @@
       <w:pPr>
         <w:pStyle w:val="Heading2"/>
       </w:pPr>
-      <w:bookmarkStart w:id="17" w:name="_Toc117591530"/>
+      <w:bookmarkStart w:id="17" w:name="_Toc117631295"/>
       <w:r>
         <w:t>Managing tags for a specific item</w:t>
       </w:r>
@@ -15213,7 +15213,7 @@
         <w:pStyle w:val="Heading1"/>
       </w:pPr>
       <w:bookmarkStart w:id="18" w:name="_Ref113487843"/>
-      <w:bookmarkStart w:id="19" w:name="_Toc117591531"/>
+      <w:bookmarkStart w:id="19" w:name="_Toc117631296"/>
       <w:r>
         <w:t>Adding a new book</w:t>
       </w:r>
@@ -15224,7 +15224,7 @@
       <w:pPr>
         <w:pStyle w:val="Heading2"/>
       </w:pPr>
-      <w:bookmarkStart w:id="20" w:name="_Toc117591532"/>
+      <w:bookmarkStart w:id="20" w:name="_Toc117631297"/>
       <w:r>
         <w:t>Manually adding a new book</w:t>
       </w:r>
@@ -15573,7 +15573,7 @@
       <w:pPr>
         <w:pStyle w:val="Heading2"/>
       </w:pPr>
-      <w:bookmarkStart w:id="21" w:name="_Toc117591533"/>
+      <w:bookmarkStart w:id="21" w:name="_Toc117631298"/>
       <w:r>
         <w:t>Searching online by ISBN</w:t>
       </w:r>
@@ -15742,7 +15742,7 @@
         <w:pStyle w:val="Heading1"/>
       </w:pPr>
       <w:bookmarkStart w:id="22" w:name="_Ref113487962"/>
-      <w:bookmarkStart w:id="23" w:name="_Toc117591534"/>
+      <w:bookmarkStart w:id="23" w:name="_Toc117631299"/>
       <w:r>
         <w:t>Add</w:t>
       </w:r>
@@ -16123,7 +16123,7 @@
         <w:pStyle w:val="Heading1"/>
       </w:pPr>
       <w:bookmarkStart w:id="24" w:name="_Ref113488060"/>
-      <w:bookmarkStart w:id="25" w:name="_Toc117591535"/>
+      <w:bookmarkStart w:id="25" w:name="_Toc117631300"/>
       <w:r>
         <w:t>Wishlist</w:t>
       </w:r>
@@ -16325,7 +16325,7 @@
       <w:pPr>
         <w:pStyle w:val="Heading3"/>
       </w:pPr>
-      <w:bookmarkStart w:id="26" w:name="_Toc117591536"/>
+      <w:bookmarkStart w:id="26" w:name="_Toc117631301"/>
       <w:r>
         <w:t>Adding a new item</w:t>
       </w:r>
@@ -16489,7 +16489,7 @@
       <w:pPr>
         <w:pStyle w:val="Heading3"/>
       </w:pPr>
-      <w:bookmarkStart w:id="27" w:name="_Toc117591537"/>
+      <w:bookmarkStart w:id="27" w:name="_Toc117631302"/>
       <w:r>
         <w:lastRenderedPageBreak/>
         <w:t>Updating an item</w:t>
@@ -16632,7 +16632,7 @@
       <w:pPr>
         <w:pStyle w:val="Heading3"/>
       </w:pPr>
-      <w:bookmarkStart w:id="28" w:name="_Toc117591538"/>
+      <w:bookmarkStart w:id="28" w:name="_Toc117631303"/>
       <w:r>
         <w:t>Deleting an item</w:t>
       </w:r>
@@ -16728,7 +16728,7 @@
       <w:pPr>
         <w:pStyle w:val="Heading3"/>
       </w:pPr>
-      <w:bookmarkStart w:id="29" w:name="_Toc117591539"/>
+      <w:bookmarkStart w:id="29" w:name="_Toc117631304"/>
       <w:r>
         <w:t>Adding a wishlist item to library</w:t>
       </w:r>
@@ -16994,7 +16994,7 @@
       <w:pPr>
         <w:pStyle w:val="Heading1"/>
       </w:pPr>
-      <w:bookmarkStart w:id="30" w:name="_Toc117591540"/>
+      <w:bookmarkStart w:id="30" w:name="_Toc117631305"/>
       <w:r>
         <w:t>Item copy management</w:t>
       </w:r>
@@ -17131,7 +17131,7 @@
       <w:pPr>
         <w:pStyle w:val="Heading3"/>
       </w:pPr>
-      <w:bookmarkStart w:id="31" w:name="_Toc117591541"/>
+      <w:bookmarkStart w:id="31" w:name="_Toc117631306"/>
       <w:r>
         <w:t>Adding a new copy</w:t>
       </w:r>
@@ -17273,7 +17273,7 @@
       <w:pPr>
         <w:pStyle w:val="Heading3"/>
       </w:pPr>
-      <w:bookmarkStart w:id="32" w:name="_Toc117591542"/>
+      <w:bookmarkStart w:id="32" w:name="_Toc117631307"/>
       <w:r>
         <w:lastRenderedPageBreak/>
         <w:t>Updating a copy</w:t>
@@ -17438,7 +17438,7 @@
       <w:pPr>
         <w:pStyle w:val="Heading3"/>
       </w:pPr>
-      <w:bookmarkStart w:id="33" w:name="_Toc117591543"/>
+      <w:bookmarkStart w:id="33" w:name="_Toc117631308"/>
       <w:r>
         <w:t>Deleting a copy</w:t>
       </w:r>
@@ -17545,7 +17545,7 @@
         <w:pStyle w:val="Heading1"/>
       </w:pPr>
       <w:bookmarkStart w:id="34" w:name="_Ref113488264"/>
-      <w:bookmarkStart w:id="35" w:name="_Toc117591544"/>
+      <w:bookmarkStart w:id="35" w:name="_Toc117631309"/>
       <w:r>
         <w:t xml:space="preserve">CSV </w:t>
       </w:r>
@@ -18159,7 +18159,7 @@
       <w:pPr>
         <w:pStyle w:val="Heading1"/>
       </w:pPr>
-      <w:bookmarkStart w:id="36" w:name="_Toc117591545"/>
+      <w:bookmarkStart w:id="36" w:name="_Toc117631310"/>
       <w:r>
         <w:t>Excel imports and exports</w:t>
       </w:r>
@@ -18538,7 +18538,7 @@
         <w:pStyle w:val="Heading2"/>
       </w:pPr>
       <w:bookmarkStart w:id="37" w:name="_Ref113488428"/>
-      <w:bookmarkStart w:id="38" w:name="_Toc117591546"/>
+      <w:bookmarkStart w:id="38" w:name="_Toc117631311"/>
       <w:r>
         <w:t>Exporting worksheets</w:t>
       </w:r>
@@ -18763,7 +18763,7 @@
         <w:pStyle w:val="Heading2"/>
       </w:pPr>
       <w:bookmarkStart w:id="39" w:name="_Ref113488138"/>
-      <w:bookmarkStart w:id="40" w:name="_Toc117591547"/>
+      <w:bookmarkStart w:id="40" w:name="_Toc117631312"/>
       <w:r>
         <w:t>Importing worksheets</w:t>
       </w:r>
@@ -18915,7 +18915,7 @@
       <w:pPr>
         <w:pStyle w:val="Heading3"/>
       </w:pPr>
-      <w:bookmarkStart w:id="41" w:name="_Toc117591548"/>
+      <w:bookmarkStart w:id="41" w:name="_Toc117631313"/>
       <w:r>
         <w:t>Media items</w:t>
       </w:r>
@@ -19246,7 +19246,7 @@
       <w:pPr>
         <w:pStyle w:val="Heading3"/>
       </w:pPr>
-      <w:bookmarkStart w:id="42" w:name="_Toc117591549"/>
+      <w:bookmarkStart w:id="42" w:name="_Toc117631314"/>
       <w:r>
         <w:t>Books</w:t>
       </w:r>
@@ -19758,7 +19758,7 @@
       <w:pPr>
         <w:pStyle w:val="Heading1"/>
       </w:pPr>
-      <w:bookmarkStart w:id="43" w:name="_Toc117591550"/>
+      <w:bookmarkStart w:id="43" w:name="_Toc117631315"/>
       <w:r>
         <w:t>Known issues</w:t>
       </w:r>
@@ -19768,7 +19768,7 @@
       <w:pPr>
         <w:pStyle w:val="Heading2"/>
       </w:pPr>
-      <w:bookmarkStart w:id="44" w:name="_Toc117591551"/>
+      <w:bookmarkStart w:id="44" w:name="_Toc117631316"/>
       <w:r>
         <w:t>Storing large images in database</w:t>
       </w:r>
@@ -19778,7 +19778,7 @@
       <w:pPr>
         <w:pStyle w:val="Heading3"/>
       </w:pPr>
-      <w:bookmarkStart w:id="45" w:name="_Toc117591552"/>
+      <w:bookmarkStart w:id="45" w:name="_Toc117631317"/>
       <w:r>
         <w:t>Issue</w:t>
       </w:r>
@@ -19805,7 +19805,7 @@
       <w:pPr>
         <w:pStyle w:val="Heading3"/>
       </w:pPr>
-      <w:bookmarkStart w:id="46" w:name="_Toc117591553"/>
+      <w:bookmarkStart w:id="46" w:name="_Toc117631318"/>
       <w:r>
         <w:t>Workaround</w:t>
       </w:r>
@@ -19832,7 +19832,7 @@
       <w:pPr>
         <w:pStyle w:val="Heading1"/>
       </w:pPr>
-      <w:bookmarkStart w:id="47" w:name="_Toc117591554"/>
+      <w:bookmarkStart w:id="47" w:name="_Toc117631319"/>
       <w:r>
         <w:t>Changelog</w:t>
       </w:r>
@@ -19876,7 +19876,7 @@
       <w:pPr>
         <w:pStyle w:val="Heading2"/>
       </w:pPr>
-      <w:bookmarkStart w:id="48" w:name="_Toc117591555"/>
+      <w:bookmarkStart w:id="48" w:name="_Toc117631320"/>
       <w:r>
         <w:lastRenderedPageBreak/>
         <w:t>v</w:t>
@@ -19890,7 +19890,7 @@
       <w:pPr>
         <w:pStyle w:val="Heading3"/>
       </w:pPr>
-      <w:bookmarkStart w:id="49" w:name="_Toc117591556"/>
+      <w:bookmarkStart w:id="49" w:name="_Toc117631321"/>
       <w:r>
         <w:t>Fixed</w:t>
       </w:r>
@@ -19982,7 +19982,7 @@
       <w:pPr>
         <w:pStyle w:val="Heading3"/>
       </w:pPr>
-      <w:bookmarkStart w:id="50" w:name="_Toc117591557"/>
+      <w:bookmarkStart w:id="50" w:name="_Toc117631322"/>
       <w:r>
         <w:t>Added</w:t>
       </w:r>
@@ -20058,7 +20058,7 @@
       <w:pPr>
         <w:pStyle w:val="Heading3"/>
       </w:pPr>
-      <w:bookmarkStart w:id="51" w:name="_Toc117591558"/>
+      <w:bookmarkStart w:id="51" w:name="_Toc117631323"/>
       <w:r>
         <w:t>Changed</w:t>
       </w:r>
@@ -20118,32 +20118,6 @@
     </w:p>
     <w:p>
       <w:pPr>
-        <w:pStyle w:val="Heading2"/>
-      </w:pPr>
-      <w:bookmarkStart w:id="52" w:name="_Toc117591559"/>
-      <w:r>
-        <w:t>v</w:t>
-      </w:r>
-      <w:r>
-        <w:t xml:space="preserve">1.3.0 – </w:t>
-      </w:r>
-      <w:r>
-        <w:t>8-9-2022</w:t>
-      </w:r>
-      <w:bookmarkEnd w:id="52"/>
-    </w:p>
-    <w:p>
-      <w:pPr>
-        <w:pStyle w:val="Heading3"/>
-      </w:pPr>
-      <w:bookmarkStart w:id="53" w:name="_Toc117591560"/>
-      <w:r>
-        <w:t>Fixed</w:t>
-      </w:r>
-      <w:bookmarkEnd w:id="53"/>
-    </w:p>
-    <w:p>
-      <w:pPr>
         <w:pStyle w:val="ListParagraph"/>
         <w:numPr>
           <w:ilvl w:val="0"/>
@@ -20151,16 +20125,44 @@
         </w:numPr>
         <w:rPr>
           <w:rFonts w:ascii="Arial" w:hAnsi="Arial" w:cs="Arial"/>
-        </w:rPr>
-      </w:pPr>
-      <w:r>
-        <w:rPr>
-          <w:rFonts w:ascii="Arial" w:hAnsi="Arial" w:cs="Arial"/>
-          <w:sz w:val="20"/>
-          <w:szCs w:val="20"/>
-        </w:rPr>
-        <w:t>bug with filtering in manage tags for item dialog</w:t>
-      </w:r>
+          <w:sz w:val="20"/>
+          <w:szCs w:val="20"/>
+        </w:rPr>
+      </w:pPr>
+      <w:r>
+        <w:rPr>
+          <w:rFonts w:ascii="Arial" w:hAnsi="Arial" w:cs="Arial"/>
+          <w:sz w:val="20"/>
+          <w:szCs w:val="20"/>
+        </w:rPr>
+        <w:t>tab order of controls</w:t>
+      </w:r>
+    </w:p>
+    <w:p>
+      <w:pPr>
+        <w:pStyle w:val="Heading2"/>
+      </w:pPr>
+      <w:bookmarkStart w:id="52" w:name="_Toc117631324"/>
+      <w:r>
+        <w:t>v</w:t>
+      </w:r>
+      <w:r>
+        <w:t xml:space="preserve">1.3.0 – </w:t>
+      </w:r>
+      <w:r>
+        <w:t>8-9-2022</w:t>
+      </w:r>
+      <w:bookmarkEnd w:id="52"/>
+    </w:p>
+    <w:p>
+      <w:pPr>
+        <w:pStyle w:val="Heading3"/>
+      </w:pPr>
+      <w:bookmarkStart w:id="53" w:name="_Toc117631325"/>
+      <w:r>
+        <w:t>Fixed</w:t>
+      </w:r>
+      <w:bookmarkEnd w:id="53"/>
     </w:p>
     <w:p>
       <w:pPr>
@@ -20179,18 +20181,8 @@
           <w:sz w:val="20"/>
           <w:szCs w:val="20"/>
         </w:rPr>
-        <w:t>bug with delete selected tag button remaining enabled if filtering returns no results in manage tags dialog</w:t>
-      </w:r>
-    </w:p>
-    <w:p>
-      <w:pPr>
-        <w:pStyle w:val="Heading3"/>
-      </w:pPr>
-      <w:bookmarkStart w:id="54" w:name="_Toc117591561"/>
-      <w:r>
-        <w:t>Added</w:t>
-      </w:r>
-      <w:bookmarkEnd w:id="54"/>
+        <w:t>bug with filtering in manage tags for item dialog</w:t>
+      </w:r>
     </w:p>
     <w:p>
       <w:pPr>
@@ -20209,8 +20201,18 @@
           <w:sz w:val="20"/>
           <w:szCs w:val="20"/>
         </w:rPr>
-        <w:t>Support for Flash Drives and Floppy Disks</w:t>
-      </w:r>
+        <w:t>bug with delete selected tag button remaining enabled if filtering returns no results in manage tags dialog</w:t>
+      </w:r>
+    </w:p>
+    <w:p>
+      <w:pPr>
+        <w:pStyle w:val="Heading3"/>
+      </w:pPr>
+      <w:bookmarkStart w:id="54" w:name="_Toc117631326"/>
+      <w:r>
+        <w:t>Added</w:t>
+      </w:r>
+      <w:bookmarkEnd w:id="54"/>
     </w:p>
     <w:p>
       <w:pPr>
@@ -20229,7 +20231,7 @@
           <w:sz w:val="20"/>
           <w:szCs w:val="20"/>
         </w:rPr>
-        <w:t>Support for importing/updating book and media item worksheets</w:t>
+        <w:t>Support for Flash Drives and Floppy Disks</w:t>
       </w:r>
     </w:p>
     <w:p>
@@ -20249,7 +20251,7 @@
           <w:sz w:val="20"/>
           <w:szCs w:val="20"/>
         </w:rPr>
-        <w:t>Various icons for dialogs and toolstrip</w:t>
+        <w:t>Support for importing/updating book and media item worksheets</w:t>
       </w:r>
     </w:p>
     <w:p>
@@ -20269,7 +20271,7 @@
           <w:sz w:val="20"/>
           <w:szCs w:val="20"/>
         </w:rPr>
-        <w:t>Application icon</w:t>
+        <w:t>Various icons for dialogs and toolstrip</w:t>
       </w:r>
     </w:p>
     <w:p>
@@ -20289,18 +20291,8 @@
           <w:sz w:val="20"/>
           <w:szCs w:val="20"/>
         </w:rPr>
-        <w:t>Support for author names with composite and apostrophied last names</w:t>
-      </w:r>
-    </w:p>
-    <w:p>
-      <w:pPr>
-        <w:pStyle w:val="Heading3"/>
-      </w:pPr>
-      <w:bookmarkStart w:id="55" w:name="_Toc117591562"/>
-      <w:r>
-        <w:t>Changed</w:t>
-      </w:r>
-      <w:bookmarkEnd w:id="55"/>
+        <w:t>Application icon</w:t>
+      </w:r>
     </w:p>
     <w:p>
       <w:pPr>
@@ -20311,18 +20303,26 @@
         </w:numPr>
         <w:rPr>
           <w:rFonts w:ascii="Arial" w:hAnsi="Arial" w:cs="Arial"/>
-          <w:sz w:val="20"/>
-          <w:szCs w:val="20"/>
-        </w:rPr>
-      </w:pPr>
-      <w:r>
-        <w:rPr>
-          <w:rFonts w:ascii="Arial" w:hAnsi="Arial" w:cs="Arial"/>
-          <w:sz w:val="20"/>
-          <w:szCs w:val="20"/>
-        </w:rPr>
-        <w:t>Replaced buttons below menustrip with toolstrip</w:t>
-      </w:r>
+        </w:rPr>
+      </w:pPr>
+      <w:r>
+        <w:rPr>
+          <w:rFonts w:ascii="Arial" w:hAnsi="Arial" w:cs="Arial"/>
+          <w:sz w:val="20"/>
+          <w:szCs w:val="20"/>
+        </w:rPr>
+        <w:t>Support for author names with composite and apostrophied last names</w:t>
+      </w:r>
+    </w:p>
+    <w:p>
+      <w:pPr>
+        <w:pStyle w:val="Heading3"/>
+      </w:pPr>
+      <w:bookmarkStart w:id="55" w:name="_Toc117631327"/>
+      <w:r>
+        <w:t>Changed</w:t>
+      </w:r>
+      <w:bookmarkEnd w:id="55"/>
     </w:p>
     <w:p>
       <w:pPr>
@@ -20343,7 +20343,7 @@
           <w:sz w:val="20"/>
           <w:szCs w:val="20"/>
         </w:rPr>
-        <w:t>Place main window category selection drop-down near toolbar</w:t>
+        <w:t>Replaced buttons below menustrip with toolstrip</w:t>
       </w:r>
     </w:p>
     <w:p>
@@ -20365,37 +20365,8 @@
           <w:sz w:val="20"/>
           <w:szCs w:val="20"/>
         </w:rPr>
-        <w:t>Enhancements to wishlist window</w:t>
-      </w:r>
-    </w:p>
-    <w:p>
-      <w:pPr>
-        <w:rPr>
-          <w:rFonts w:ascii="Arial" w:hAnsi="Arial" w:cs="Arial"/>
-          <w:sz w:val="20"/>
-          <w:szCs w:val="20"/>
-        </w:rPr>
-      </w:pPr>
-    </w:p>
-    <w:p>
-      <w:pPr>
-        <w:pStyle w:val="Heading2"/>
-      </w:pPr>
-      <w:bookmarkStart w:id="56" w:name="_Toc117591563"/>
-      <w:r>
-        <w:t>v1.2.1 – 30-6-2022</w:t>
-      </w:r>
-      <w:bookmarkEnd w:id="56"/>
-    </w:p>
-    <w:p>
-      <w:pPr>
-        <w:pStyle w:val="Heading3"/>
-      </w:pPr>
-      <w:bookmarkStart w:id="57" w:name="_Toc117591564"/>
-      <w:r>
-        <w:t>Fixed</w:t>
-      </w:r>
-      <w:bookmarkEnd w:id="57"/>
+        <w:t>Place main window category selection drop-down near toolbar</w:t>
+      </w:r>
     </w:p>
     <w:p>
       <w:pPr>
@@ -20416,8 +20387,37 @@
           <w:sz w:val="20"/>
           <w:szCs w:val="20"/>
         </w:rPr>
-        <w:t>Cancel button in add new book form disabled when adding another book in scan mode</w:t>
-      </w:r>
+        <w:t>Enhancements to wishlist window</w:t>
+      </w:r>
+    </w:p>
+    <w:p>
+      <w:pPr>
+        <w:rPr>
+          <w:rFonts w:ascii="Arial" w:hAnsi="Arial" w:cs="Arial"/>
+          <w:sz w:val="20"/>
+          <w:szCs w:val="20"/>
+        </w:rPr>
+      </w:pPr>
+    </w:p>
+    <w:p>
+      <w:pPr>
+        <w:pStyle w:val="Heading2"/>
+      </w:pPr>
+      <w:bookmarkStart w:id="56" w:name="_Toc117631328"/>
+      <w:r>
+        <w:t>v1.2.1 – 30-6-2022</w:t>
+      </w:r>
+      <w:bookmarkEnd w:id="56"/>
+    </w:p>
+    <w:p>
+      <w:pPr>
+        <w:pStyle w:val="Heading3"/>
+      </w:pPr>
+      <w:bookmarkStart w:id="57" w:name="_Toc117631329"/>
+      <w:r>
+        <w:t>Fixed</w:t>
+      </w:r>
+      <w:bookmarkEnd w:id="57"/>
     </w:p>
     <w:p>
       <w:pPr>
@@ -20438,7 +20438,7 @@
           <w:sz w:val="20"/>
           <w:szCs w:val="20"/>
         </w:rPr>
-        <w:t>Information from previously added book appears in pre-populated forms</w:t>
+        <w:t>Cancel button in add new book form disabled when adding another book in scan mode</w:t>
       </w:r>
     </w:p>
     <w:p>
@@ -20460,7 +20460,7 @@
           <w:sz w:val="20"/>
           <w:szCs w:val="20"/>
         </w:rPr>
-        <w:t>Ok button enable logic in add new publisher or tag dialogs for add new item forms</w:t>
+        <w:t>Information from previously added book appears in pre-populated forms</w:t>
       </w:r>
     </w:p>
     <w:p>
@@ -20482,64 +20482,8 @@
           <w:sz w:val="20"/>
           <w:szCs w:val="20"/>
         </w:rPr>
-        <w:t>ISBN fields now disabled in search dialog during API requests</w:t>
-      </w:r>
-    </w:p>
-    <w:p>
-      <w:pPr>
-        <w:rPr>
-          <w:rFonts w:ascii="Arial" w:hAnsi="Arial" w:cs="Arial"/>
-          <w:sz w:val="20"/>
-          <w:szCs w:val="20"/>
-        </w:rPr>
-      </w:pPr>
-    </w:p>
-    <w:p>
-      <w:pPr>
-        <w:pStyle w:val="Heading2"/>
-      </w:pPr>
-      <w:bookmarkStart w:id="58" w:name="_Toc117591565"/>
-      <w:r>
-        <w:t>v1.2.0 – 2-4-2022</w:t>
-      </w:r>
-      <w:bookmarkEnd w:id="58"/>
-    </w:p>
-    <w:p>
-      <w:pPr>
-        <w:pStyle w:val="Heading3"/>
-      </w:pPr>
-      <w:bookmarkStart w:id="59" w:name="_Toc117591566"/>
-      <w:r>
-        <w:t>Remarks</w:t>
-      </w:r>
-      <w:bookmarkEnd w:id="59"/>
-    </w:p>
-    <w:p>
-      <w:pPr>
-        <w:rPr>
-          <w:rFonts w:ascii="Arial" w:hAnsi="Arial" w:cs="Arial"/>
-          <w:sz w:val="20"/>
-          <w:szCs w:val="20"/>
-        </w:rPr>
-      </w:pPr>
-      <w:r>
-        <w:rPr>
-          <w:rFonts w:ascii="Arial" w:hAnsi="Arial" w:cs="Arial"/>
-          <w:sz w:val="20"/>
-          <w:szCs w:val="20"/>
-        </w:rPr>
-        <w:t>First stable version. Previous versions were development versions.</w:t>
-      </w:r>
-    </w:p>
-    <w:p>
-      <w:pPr>
-        <w:pStyle w:val="Heading3"/>
-      </w:pPr>
-      <w:bookmarkStart w:id="60" w:name="_Toc117591567"/>
-      <w:r>
-        <w:t>Fixed</w:t>
-      </w:r>
-      <w:bookmarkEnd w:id="60"/>
+        <w:t>Ok button enable logic in add new publisher or tag dialogs for add new item forms</w:t>
+      </w:r>
     </w:p>
     <w:p>
       <w:pPr>
@@ -20560,8 +20504,64 @@
           <w:sz w:val="20"/>
           <w:szCs w:val="20"/>
         </w:rPr>
-        <w:t>Various performance fixes and improvements</w:t>
-      </w:r>
+        <w:t>ISBN fields now disabled in search dialog during API requests</w:t>
+      </w:r>
+    </w:p>
+    <w:p>
+      <w:pPr>
+        <w:rPr>
+          <w:rFonts w:ascii="Arial" w:hAnsi="Arial" w:cs="Arial"/>
+          <w:sz w:val="20"/>
+          <w:szCs w:val="20"/>
+        </w:rPr>
+      </w:pPr>
+    </w:p>
+    <w:p>
+      <w:pPr>
+        <w:pStyle w:val="Heading2"/>
+      </w:pPr>
+      <w:bookmarkStart w:id="58" w:name="_Toc117631330"/>
+      <w:r>
+        <w:t>v1.2.0 – 2-4-2022</w:t>
+      </w:r>
+      <w:bookmarkEnd w:id="58"/>
+    </w:p>
+    <w:p>
+      <w:pPr>
+        <w:pStyle w:val="Heading3"/>
+      </w:pPr>
+      <w:bookmarkStart w:id="59" w:name="_Toc117631331"/>
+      <w:r>
+        <w:t>Remarks</w:t>
+      </w:r>
+      <w:bookmarkEnd w:id="59"/>
+    </w:p>
+    <w:p>
+      <w:pPr>
+        <w:rPr>
+          <w:rFonts w:ascii="Arial" w:hAnsi="Arial" w:cs="Arial"/>
+          <w:sz w:val="20"/>
+          <w:szCs w:val="20"/>
+        </w:rPr>
+      </w:pPr>
+      <w:r>
+        <w:rPr>
+          <w:rFonts w:ascii="Arial" w:hAnsi="Arial" w:cs="Arial"/>
+          <w:sz w:val="20"/>
+          <w:szCs w:val="20"/>
+        </w:rPr>
+        <w:t>First stable version. Previous versions were development versions.</w:t>
+      </w:r>
+    </w:p>
+    <w:p>
+      <w:pPr>
+        <w:pStyle w:val="Heading3"/>
+      </w:pPr>
+      <w:bookmarkStart w:id="60" w:name="_Toc117631332"/>
+      <w:r>
+        <w:t>Fixed</w:t>
+      </w:r>
+      <w:bookmarkEnd w:id="60"/>
     </w:p>
     <w:p>
       <w:pPr>
@@ -20582,7 +20582,7 @@
           <w:sz w:val="20"/>
           <w:szCs w:val="20"/>
         </w:rPr>
-        <w:t>Various user interface enhancements</w:t>
+        <w:t>Various performance fixes and improvements</w:t>
       </w:r>
     </w:p>
     <w:p>
@@ -20604,7 +20604,7 @@
           <w:sz w:val="20"/>
           <w:szCs w:val="20"/>
         </w:rPr>
-        <w:t>Several memory leaks</w:t>
+        <w:t>Various user interface enhancements</w:t>
       </w:r>
     </w:p>
     <w:p>
@@ -20626,7 +20626,7 @@
           <w:sz w:val="20"/>
           <w:szCs w:val="20"/>
         </w:rPr>
-        <w:t>Bug with new wishlist item title and notes not being cleared after saving</w:t>
+        <w:t>Several memory leaks</w:t>
       </w:r>
     </w:p>
     <w:p>
@@ -20649,7 +20649,7 @@
           <w:szCs w:val="20"/>
         </w:rPr>
         <w:lastRenderedPageBreak/>
-        <w:t>Bug with handling authors and publishers when scanning books</w:t>
+        <w:t>Bug with new wishlist item title and notes not being cleared after saving</w:t>
       </w:r>
     </w:p>
     <w:p>
@@ -20671,7 +20671,7 @@
           <w:sz w:val="20"/>
           <w:szCs w:val="20"/>
         </w:rPr>
-        <w:t>Bug with processing ISBNs with dashes from API</w:t>
+        <w:t>Bug with handling authors and publishers when scanning books</w:t>
       </w:r>
     </w:p>
     <w:p>
@@ -20693,44 +20693,8 @@
           <w:sz w:val="20"/>
           <w:szCs w:val="20"/>
         </w:rPr>
-        <w:t>Bugs with populating authors, tags</w:t>
-      </w:r>
-      <w:r>
-        <w:rPr>
-          <w:rFonts w:ascii="Arial" w:hAnsi="Arial" w:cs="Arial"/>
-          <w:sz w:val="20"/>
-          <w:szCs w:val="20"/>
-        </w:rPr>
-        <w:t>,</w:t>
-      </w:r>
-      <w:r>
-        <w:rPr>
-          <w:rFonts w:ascii="Arial" w:hAnsi="Arial" w:cs="Arial"/>
-          <w:sz w:val="20"/>
-          <w:szCs w:val="20"/>
-        </w:rPr>
-        <w:t xml:space="preserve"> and publishers when pre-filling add new item forms</w:t>
-      </w:r>
-    </w:p>
-    <w:p>
-      <w:pPr>
-        <w:pStyle w:val="ListParagraph"/>
-        <w:rPr>
-          <w:rFonts w:ascii="Arial" w:hAnsi="Arial" w:cs="Arial"/>
-          <w:sz w:val="20"/>
-          <w:szCs w:val="20"/>
-        </w:rPr>
-      </w:pPr>
-    </w:p>
-    <w:p>
-      <w:pPr>
-        <w:pStyle w:val="Heading3"/>
-      </w:pPr>
-      <w:bookmarkStart w:id="61" w:name="_Toc117591568"/>
-      <w:r>
-        <w:t>Added</w:t>
-      </w:r>
-      <w:bookmarkEnd w:id="61"/>
+        <w:t>Bug with processing ISBNs with dashes from API</w:t>
+      </w:r>
     </w:p>
     <w:p>
       <w:pPr>
@@ -20739,15 +20703,56 @@
           <w:ilvl w:val="0"/>
           <w:numId w:val="4"/>
         </w:numPr>
-      </w:pPr>
-      <w:r>
-        <w:rPr>
-          <w:rFonts w:ascii="Arial" w:hAnsi="Arial" w:cs="Arial"/>
-          <w:sz w:val="20"/>
-          <w:szCs w:val="20"/>
-        </w:rPr>
-        <w:t>import CSV functionality</w:t>
-      </w:r>
+        <w:rPr>
+          <w:rFonts w:ascii="Arial" w:hAnsi="Arial" w:cs="Arial"/>
+          <w:sz w:val="20"/>
+          <w:szCs w:val="20"/>
+        </w:rPr>
+      </w:pPr>
+      <w:r>
+        <w:rPr>
+          <w:rFonts w:ascii="Arial" w:hAnsi="Arial" w:cs="Arial"/>
+          <w:sz w:val="20"/>
+          <w:szCs w:val="20"/>
+        </w:rPr>
+        <w:t>Bugs with populating authors, tags</w:t>
+      </w:r>
+      <w:r>
+        <w:rPr>
+          <w:rFonts w:ascii="Arial" w:hAnsi="Arial" w:cs="Arial"/>
+          <w:sz w:val="20"/>
+          <w:szCs w:val="20"/>
+        </w:rPr>
+        <w:t>,</w:t>
+      </w:r>
+      <w:r>
+        <w:rPr>
+          <w:rFonts w:ascii="Arial" w:hAnsi="Arial" w:cs="Arial"/>
+          <w:sz w:val="20"/>
+          <w:szCs w:val="20"/>
+        </w:rPr>
+        <w:t xml:space="preserve"> and publishers when pre-filling add new item forms</w:t>
+      </w:r>
+    </w:p>
+    <w:p>
+      <w:pPr>
+        <w:pStyle w:val="ListParagraph"/>
+        <w:rPr>
+          <w:rFonts w:ascii="Arial" w:hAnsi="Arial" w:cs="Arial"/>
+          <w:sz w:val="20"/>
+          <w:szCs w:val="20"/>
+        </w:rPr>
+      </w:pPr>
+    </w:p>
+    <w:p>
+      <w:pPr>
+        <w:pStyle w:val="Heading3"/>
+      </w:pPr>
+      <w:bookmarkStart w:id="61" w:name="_Toc117631333"/>
+      <w:r>
+        <w:t>Added</w:t>
+      </w:r>
+      <w:bookmarkEnd w:id="61"/>
     </w:p>
     <w:p>
       <w:pPr>
@@ -20763,7 +20768,7 @@
           <w:sz w:val="20"/>
           <w:szCs w:val="20"/>
         </w:rPr>
-        <w:t>export as Excel functionality</w:t>
+        <w:t>import CSV functionality</w:t>
       </w:r>
     </w:p>
     <w:p>
@@ -20780,7 +20785,7 @@
           <w:sz w:val="20"/>
           <w:szCs w:val="20"/>
         </w:rPr>
-        <w:t>spinner when loading item data</w:t>
+        <w:t>export as Excel functionality</w:t>
       </w:r>
     </w:p>
     <w:p>
@@ -20797,28 +20802,8 @@
           <w:sz w:val="20"/>
           <w:szCs w:val="20"/>
         </w:rPr>
-        <w:t>filtering for authors and publishers in add new book dialog</w:t>
-      </w:r>
-    </w:p>
-    <w:p>
-      <w:pPr>
-        <w:pStyle w:val="ListParagraph"/>
-        <w:rPr>
-          <w:rFonts w:ascii="Arial" w:hAnsi="Arial" w:cs="Arial"/>
-          <w:sz w:val="20"/>
-          <w:szCs w:val="20"/>
-        </w:rPr>
-      </w:pPr>
-    </w:p>
-    <w:p>
-      <w:pPr>
-        <w:pStyle w:val="Heading3"/>
-      </w:pPr>
-      <w:bookmarkStart w:id="62" w:name="_Toc117591569"/>
-      <w:r>
-        <w:t>Changed</w:t>
-      </w:r>
-      <w:bookmarkEnd w:id="62"/>
+        <w:t>spinner when loading item data</w:t>
+      </w:r>
     </w:p>
     <w:p>
       <w:pPr>
@@ -20827,20 +20812,35 @@
           <w:ilvl w:val="0"/>
           <w:numId w:val="4"/>
         </w:numPr>
-        <w:rPr>
-          <w:rFonts w:ascii="Arial" w:hAnsi="Arial" w:cs="Arial"/>
-          <w:sz w:val="20"/>
-          <w:szCs w:val="20"/>
-        </w:rPr>
-      </w:pPr>
-      <w:r>
-        <w:rPr>
-          <w:rFonts w:ascii="Arial" w:hAnsi="Arial" w:cs="Arial"/>
-          <w:sz w:val="20"/>
-          <w:szCs w:val="20"/>
-        </w:rPr>
-        <w:t>Restructured database to store images in a separate table</w:t>
-      </w:r>
+      </w:pPr>
+      <w:r>
+        <w:rPr>
+          <w:rFonts w:ascii="Arial" w:hAnsi="Arial" w:cs="Arial"/>
+          <w:sz w:val="20"/>
+          <w:szCs w:val="20"/>
+        </w:rPr>
+        <w:t>filtering for authors and publishers in add new book dialog</w:t>
+      </w:r>
+    </w:p>
+    <w:p>
+      <w:pPr>
+        <w:pStyle w:val="ListParagraph"/>
+        <w:rPr>
+          <w:rFonts w:ascii="Arial" w:hAnsi="Arial" w:cs="Arial"/>
+          <w:sz w:val="20"/>
+          <w:szCs w:val="20"/>
+        </w:rPr>
+      </w:pPr>
+    </w:p>
+    <w:p>
+      <w:pPr>
+        <w:pStyle w:val="Heading3"/>
+      </w:pPr>
+      <w:bookmarkStart w:id="62" w:name="_Toc117631334"/>
+      <w:r>
+        <w:t>Changed</w:t>
+      </w:r>
+      <w:bookmarkEnd w:id="62"/>
     </w:p>
     <w:p>
       <w:pPr>
@@ -20861,38 +20861,8 @@
           <w:sz w:val="20"/>
           <w:szCs w:val="20"/>
         </w:rPr>
-        <w:t>Better error handling when searching for books using API</w:t>
-      </w:r>
-    </w:p>
-    <w:p>
-      <w:pPr>
-        <w:pStyle w:val="ListParagraph"/>
-        <w:rPr>
-          <w:rFonts w:ascii="Arial" w:hAnsi="Arial" w:cs="Arial"/>
-          <w:sz w:val="20"/>
-          <w:szCs w:val="20"/>
-        </w:rPr>
-      </w:pPr>
-    </w:p>
-    <w:p>
-      <w:pPr>
-        <w:pStyle w:val="Heading2"/>
-      </w:pPr>
-      <w:bookmarkStart w:id="63" w:name="_Toc117591570"/>
-      <w:r>
-        <w:t>v1.1.1 – 1-3-2022</w:t>
-      </w:r>
-      <w:bookmarkEnd w:id="63"/>
-    </w:p>
-    <w:p>
-      <w:pPr>
-        <w:pStyle w:val="Heading3"/>
-      </w:pPr>
-      <w:bookmarkStart w:id="64" w:name="_Toc117591571"/>
-      <w:r>
-        <w:t>Fixed</w:t>
-      </w:r>
-      <w:bookmarkEnd w:id="64"/>
+        <w:t>Restructured database to store images in a separate table</w:t>
+      </w:r>
     </w:p>
     <w:p>
       <w:pPr>
@@ -20913,18 +20883,38 @@
           <w:sz w:val="20"/>
           <w:szCs w:val="20"/>
         </w:rPr>
-        <w:t>Bug with checking if ISBN already exists when adding new book</w:t>
-      </w:r>
+        <w:t>Better error handling when searching for books using API</w:t>
+      </w:r>
+    </w:p>
+    <w:p>
+      <w:pPr>
+        <w:pStyle w:val="ListParagraph"/>
+        <w:rPr>
+          <w:rFonts w:ascii="Arial" w:hAnsi="Arial" w:cs="Arial"/>
+          <w:sz w:val="20"/>
+          <w:szCs w:val="20"/>
+        </w:rPr>
+      </w:pPr>
+    </w:p>
+    <w:p>
+      <w:pPr>
+        <w:pStyle w:val="Heading2"/>
+      </w:pPr>
+      <w:bookmarkStart w:id="63" w:name="_Toc117631335"/>
+      <w:r>
+        <w:t>v1.1.1 – 1-3-2022</w:t>
+      </w:r>
+      <w:bookmarkEnd w:id="63"/>
     </w:p>
     <w:p>
       <w:pPr>
         <w:pStyle w:val="Heading3"/>
       </w:pPr>
-      <w:bookmarkStart w:id="65" w:name="_Toc117591572"/>
-      <w:r>
-        <w:t>Added</w:t>
-      </w:r>
-      <w:bookmarkEnd w:id="65"/>
+      <w:bookmarkStart w:id="64" w:name="_Toc117631336"/>
+      <w:r>
+        <w:t>Fixed</w:t>
+      </w:r>
+      <w:bookmarkEnd w:id="64"/>
     </w:p>
     <w:p>
       <w:pPr>
@@ -20945,28 +20935,18 @@
           <w:sz w:val="20"/>
           <w:szCs w:val="20"/>
         </w:rPr>
-        <w:t>Filtering for tags when adding new item</w:t>
-      </w:r>
-    </w:p>
-    <w:p>
-      <w:pPr>
-        <w:pStyle w:val="Heading2"/>
-      </w:pPr>
-      <w:bookmarkStart w:id="66" w:name="_Toc117591573"/>
-      <w:r>
-        <w:t>v1.1.0 – 24-2-2022</w:t>
-      </w:r>
-      <w:bookmarkEnd w:id="66"/>
+        <w:t>Bug with checking if ISBN already exists when adding new book</w:t>
+      </w:r>
     </w:p>
     <w:p>
       <w:pPr>
         <w:pStyle w:val="Heading3"/>
       </w:pPr>
-      <w:bookmarkStart w:id="67" w:name="_Toc117591574"/>
+      <w:bookmarkStart w:id="65" w:name="_Toc117631337"/>
       <w:r>
         <w:t>Added</w:t>
       </w:r>
-      <w:bookmarkEnd w:id="67"/>
+      <w:bookmarkEnd w:id="65"/>
     </w:p>
     <w:p>
       <w:pPr>
@@ -20987,28 +20967,28 @@
           <w:sz w:val="20"/>
           <w:szCs w:val="20"/>
         </w:rPr>
-        <w:t>Wishlist feature</w:t>
+        <w:t>Filtering for tags when adding new item</w:t>
       </w:r>
     </w:p>
     <w:p>
       <w:pPr>
         <w:pStyle w:val="Heading2"/>
       </w:pPr>
-      <w:bookmarkStart w:id="68" w:name="_Toc117591575"/>
-      <w:r>
-        <w:t>v1.0.1 – 30-1-2022</w:t>
-      </w:r>
-      <w:bookmarkEnd w:id="68"/>
+      <w:bookmarkStart w:id="66" w:name="_Toc117631338"/>
+      <w:r>
+        <w:t>v1.1.0 – 24-2-2022</w:t>
+      </w:r>
+      <w:bookmarkEnd w:id="66"/>
     </w:p>
     <w:p>
       <w:pPr>
         <w:pStyle w:val="Heading3"/>
       </w:pPr>
-      <w:bookmarkStart w:id="69" w:name="_Toc117591576"/>
-      <w:r>
-        <w:t>Fixed</w:t>
-      </w:r>
-      <w:bookmarkEnd w:id="69"/>
+      <w:bookmarkStart w:id="67" w:name="_Toc117631339"/>
+      <w:r>
+        <w:t>Added</w:t>
+      </w:r>
+      <w:bookmarkEnd w:id="67"/>
     </w:p>
     <w:p>
       <w:pPr>
@@ -21029,8 +21009,28 @@
           <w:sz w:val="20"/>
           <w:szCs w:val="20"/>
         </w:rPr>
-        <w:t>“insufficient parameters supplied to the command” error when attempting to remove tag from media item</w:t>
-      </w:r>
+        <w:t>Wishlist feature</w:t>
+      </w:r>
+    </w:p>
+    <w:p>
+      <w:pPr>
+        <w:pStyle w:val="Heading2"/>
+      </w:pPr>
+      <w:bookmarkStart w:id="68" w:name="_Toc117631340"/>
+      <w:r>
+        <w:t>v1.0.1 – 30-1-2022</w:t>
+      </w:r>
+      <w:bookmarkEnd w:id="68"/>
+    </w:p>
+    <w:p>
+      <w:pPr>
+        <w:pStyle w:val="Heading3"/>
+      </w:pPr>
+      <w:bookmarkStart w:id="69" w:name="_Toc117631341"/>
+      <w:r>
+        <w:t>Fixed</w:t>
+      </w:r>
+      <w:bookmarkEnd w:id="69"/>
     </w:p>
     <w:p>
       <w:pPr>
@@ -21051,18 +21051,8 @@
           <w:sz w:val="20"/>
           <w:szCs w:val="20"/>
         </w:rPr>
-        <w:t>Minor bugs in manage copies dialog</w:t>
-      </w:r>
-    </w:p>
-    <w:p>
-      <w:pPr>
-        <w:pStyle w:val="Heading3"/>
-      </w:pPr>
-      <w:bookmarkStart w:id="70" w:name="_Toc117591577"/>
-      <w:r>
-        <w:t>Changed</w:t>
-      </w:r>
-      <w:bookmarkEnd w:id="70"/>
+        <w:t>“insufficient parameters supplied to the command” error when attempting to remove tag from media item</w:t>
+      </w:r>
     </w:p>
     <w:p>
       <w:pPr>
@@ -21083,8 +21073,18 @@
           <w:sz w:val="20"/>
           <w:szCs w:val="20"/>
         </w:rPr>
-        <w:t>Increased size of tags list box in main window filters</w:t>
-      </w:r>
+        <w:t>Minor bugs in manage copies dialog</w:t>
+      </w:r>
+    </w:p>
+    <w:p>
+      <w:pPr>
+        <w:pStyle w:val="Heading3"/>
+      </w:pPr>
+      <w:bookmarkStart w:id="70" w:name="_Toc117631342"/>
+      <w:r>
+        <w:t>Changed</w:t>
+      </w:r>
+      <w:bookmarkEnd w:id="70"/>
     </w:p>
     <w:p>
       <w:pPr>
@@ -21105,18 +21105,8 @@
           <w:sz w:val="20"/>
           <w:szCs w:val="20"/>
         </w:rPr>
-        <w:t>Increased sizes of tags, authors, and publishers list boxes in add new item dialogs</w:t>
-      </w:r>
-    </w:p>
-    <w:p>
-      <w:pPr>
-        <w:pStyle w:val="Heading3"/>
-      </w:pPr>
-      <w:bookmarkStart w:id="71" w:name="_Toc117591578"/>
-      <w:r>
-        <w:t>Removed</w:t>
-      </w:r>
-      <w:bookmarkEnd w:id="71"/>
+        <w:t>Increased size of tags list box in main window filters</w:t>
+      </w:r>
     </w:p>
     <w:p>
       <w:pPr>
@@ -21137,28 +21127,18 @@
           <w:sz w:val="20"/>
           <w:szCs w:val="20"/>
         </w:rPr>
-        <w:t>Sample data from database</w:t>
-      </w:r>
-    </w:p>
-    <w:p>
-      <w:pPr>
-        <w:pStyle w:val="Heading2"/>
-      </w:pPr>
-      <w:bookmarkStart w:id="72" w:name="_Toc117591579"/>
-      <w:r>
-        <w:t>v1.0.0 – 23-1-2022</w:t>
-      </w:r>
-      <w:bookmarkEnd w:id="72"/>
+        <w:t>Increased sizes of tags, authors, and publishers list boxes in add new item dialogs</w:t>
+      </w:r>
     </w:p>
     <w:p>
       <w:pPr>
         <w:pStyle w:val="Heading3"/>
       </w:pPr>
-      <w:bookmarkStart w:id="73" w:name="_Toc117591580"/>
-      <w:r>
-        <w:t>Added</w:t>
-      </w:r>
-      <w:bookmarkEnd w:id="73"/>
+      <w:bookmarkStart w:id="71" w:name="_Toc117631343"/>
+      <w:r>
+        <w:t>Removed</w:t>
+      </w:r>
+      <w:bookmarkEnd w:id="71"/>
     </w:p>
     <w:p>
       <w:pPr>
@@ -21179,18 +21159,28 @@
           <w:sz w:val="20"/>
           <w:szCs w:val="20"/>
         </w:rPr>
-        <w:t>Manage copies feature</w:t>
-      </w:r>
+        <w:t>Sample data from database</w:t>
+      </w:r>
+    </w:p>
+    <w:p>
+      <w:pPr>
+        <w:pStyle w:val="Heading2"/>
+      </w:pPr>
+      <w:bookmarkStart w:id="72" w:name="_Toc117631344"/>
+      <w:r>
+        <w:t>v1.0.0 – 23-1-2022</w:t>
+      </w:r>
+      <w:bookmarkEnd w:id="72"/>
     </w:p>
     <w:p>
       <w:pPr>
         <w:pStyle w:val="Heading3"/>
       </w:pPr>
-      <w:bookmarkStart w:id="74" w:name="_Toc117591581"/>
-      <w:r>
-        <w:t>Fixed</w:t>
-      </w:r>
-      <w:bookmarkEnd w:id="74"/>
+      <w:bookmarkStart w:id="73" w:name="_Toc117631345"/>
+      <w:r>
+        <w:t>Added</w:t>
+      </w:r>
+      <w:bookmarkEnd w:id="73"/>
     </w:p>
     <w:p>
       <w:pPr>
@@ -21211,28 +21201,18 @@
           <w:sz w:val="20"/>
           <w:szCs w:val="20"/>
         </w:rPr>
-        <w:t>Bug with processing author names in comma format while adding new book</w:t>
-      </w:r>
-    </w:p>
-    <w:p>
-      <w:pPr>
-        <w:pStyle w:val="Heading2"/>
-      </w:pPr>
-      <w:bookmarkStart w:id="75" w:name="_Toc117591582"/>
-      <w:r>
-        <w:t>v0.9.0 – 8-1-2022</w:t>
-      </w:r>
-      <w:bookmarkEnd w:id="75"/>
+        <w:t>Manage copies feature</w:t>
+      </w:r>
     </w:p>
     <w:p>
       <w:pPr>
         <w:pStyle w:val="Heading3"/>
       </w:pPr>
-      <w:bookmarkStart w:id="76" w:name="_Toc117591583"/>
+      <w:bookmarkStart w:id="74" w:name="_Toc117631346"/>
       <w:r>
         <w:t>Fixed</w:t>
       </w:r>
-      <w:bookmarkEnd w:id="76"/>
+      <w:bookmarkEnd w:id="74"/>
     </w:p>
     <w:p>
       <w:pPr>
@@ -21253,29 +21233,28 @@
           <w:sz w:val="20"/>
           <w:szCs w:val="20"/>
         </w:rPr>
-        <w:t>Main window layout problem</w:t>
-      </w:r>
-    </w:p>
-    <w:p>
-      <w:pPr>
-        <w:pStyle w:val="ListParagraph"/>
-        <w:rPr>
-          <w:rFonts w:ascii="Arial" w:hAnsi="Arial" w:cs="Arial"/>
-          <w:sz w:val="20"/>
-          <w:szCs w:val="20"/>
-        </w:rPr>
-      </w:pPr>
+        <w:t>Bug with processing author names in comma format while adding new book</w:t>
+      </w:r>
+    </w:p>
+    <w:p>
+      <w:pPr>
+        <w:pStyle w:val="Heading2"/>
+      </w:pPr>
+      <w:bookmarkStart w:id="75" w:name="_Toc117631347"/>
+      <w:r>
+        <w:t>v0.9.0 – 8-1-2022</w:t>
+      </w:r>
+      <w:bookmarkEnd w:id="75"/>
     </w:p>
     <w:p>
       <w:pPr>
         <w:pStyle w:val="Heading3"/>
       </w:pPr>
-      <w:bookmarkStart w:id="77" w:name="_Toc117591584"/>
-      <w:r>
-        <w:lastRenderedPageBreak/>
-        <w:t>Changed</w:t>
-      </w:r>
-      <w:bookmarkEnd w:id="77"/>
+      <w:bookmarkStart w:id="76" w:name="_Toc117631348"/>
+      <w:r>
+        <w:t>Fixed</w:t>
+      </w:r>
+      <w:bookmarkEnd w:id="76"/>
     </w:p>
     <w:p>
       <w:pPr>
@@ -21296,6 +21275,49 @@
           <w:sz w:val="20"/>
           <w:szCs w:val="20"/>
         </w:rPr>
+        <w:t>Main window layout problem</w:t>
+      </w:r>
+    </w:p>
+    <w:p>
+      <w:pPr>
+        <w:pStyle w:val="ListParagraph"/>
+        <w:rPr>
+          <w:rFonts w:ascii="Arial" w:hAnsi="Arial" w:cs="Arial"/>
+          <w:sz w:val="20"/>
+          <w:szCs w:val="20"/>
+        </w:rPr>
+      </w:pPr>
+    </w:p>
+    <w:p>
+      <w:pPr>
+        <w:pStyle w:val="Heading3"/>
+      </w:pPr>
+      <w:bookmarkStart w:id="77" w:name="_Toc117631349"/>
+      <w:r>
+        <w:lastRenderedPageBreak/>
+        <w:t>Changed</w:t>
+      </w:r>
+      <w:bookmarkEnd w:id="77"/>
+    </w:p>
+    <w:p>
+      <w:pPr>
+        <w:pStyle w:val="ListParagraph"/>
+        <w:numPr>
+          <w:ilvl w:val="0"/>
+          <w:numId w:val="4"/>
+        </w:numPr>
+        <w:rPr>
+          <w:rFonts w:ascii="Arial" w:hAnsi="Arial" w:cs="Arial"/>
+          <w:sz w:val="20"/>
+          <w:szCs w:val="20"/>
+        </w:rPr>
+      </w:pPr>
+      <w:r>
+        <w:rPr>
+          <w:rFonts w:ascii="Arial" w:hAnsi="Arial" w:cs="Arial"/>
+          <w:sz w:val="20"/>
+          <w:szCs w:val="20"/>
+        </w:rPr>
         <w:t>Minor colour changes to main window</w:t>
       </w:r>
     </w:p>
@@ -21303,7 +21325,7 @@
       <w:pPr>
         <w:pStyle w:val="Heading2"/>
       </w:pPr>
-      <w:bookmarkStart w:id="78" w:name="_Toc117591585"/>
+      <w:bookmarkStart w:id="78" w:name="_Toc117631350"/>
       <w:r>
         <w:t>v0.8.0 – 31-12-2021</w:t>
       </w:r>
@@ -21313,7 +21335,7 @@
       <w:pPr>
         <w:pStyle w:val="Heading3"/>
       </w:pPr>
-      <w:bookmarkStart w:id="79" w:name="_Toc117591586"/>
+      <w:bookmarkStart w:id="79" w:name="_Toc117631351"/>
       <w:r>
         <w:t>Added</w:t>
       </w:r>

</xml_diff>

<commit_message>
Fix bug with last row in media item export Excels unprotected. Update docs.
</commit_message>
<xml_diff>
--- a/docs/user/MyLibrary.docx
+++ b/docs/user/MyLibrary.docx
@@ -19980,16 +19980,6 @@
     </w:p>
     <w:p>
       <w:pPr>
-        <w:pStyle w:val="Heading3"/>
-      </w:pPr>
-      <w:bookmarkStart w:id="50" w:name="_Toc117631322"/>
-      <w:r>
-        <w:t>Added</w:t>
-      </w:r>
-      <w:bookmarkEnd w:id="50"/>
-    </w:p>
-    <w:p>
-      <w:pPr>
         <w:pStyle w:val="ListParagraph"/>
         <w:numPr>
           <w:ilvl w:val="0"/>
@@ -20007,8 +19997,18 @@
           <w:sz w:val="20"/>
           <w:szCs w:val="20"/>
         </w:rPr>
-        <w:t>Dialog to view item images</w:t>
-      </w:r>
+        <w:t>bug with last row in media item export Excels unprotected</w:t>
+      </w:r>
+    </w:p>
+    <w:p>
+      <w:pPr>
+        <w:pStyle w:val="Heading3"/>
+      </w:pPr>
+      <w:bookmarkStart w:id="50" w:name="_Toc117631322"/>
+      <w:r>
+        <w:t>Added</w:t>
+      </w:r>
+      <w:bookmarkEnd w:id="50"/>
     </w:p>
     <w:p>
       <w:pPr>
@@ -20029,7 +20029,7 @@
           <w:sz w:val="20"/>
           <w:szCs w:val="20"/>
         </w:rPr>
-        <w:t>Tip of the day dialog</w:t>
+        <w:t>Dialog to view item images</w:t>
       </w:r>
     </w:p>
     <w:p>
@@ -20051,18 +20051,8 @@
           <w:sz w:val="20"/>
           <w:szCs w:val="20"/>
         </w:rPr>
-        <w:t>Support for updating book long titles via workbooks</w:t>
-      </w:r>
-    </w:p>
-    <w:p>
-      <w:pPr>
-        <w:pStyle w:val="Heading3"/>
-      </w:pPr>
-      <w:bookmarkStart w:id="51" w:name="_Toc117631323"/>
-      <w:r>
-        <w:t>Changed</w:t>
-      </w:r>
-      <w:bookmarkEnd w:id="51"/>
+        <w:t>Tip of the day dialog</w:t>
+      </w:r>
     </w:p>
     <w:p>
       <w:pPr>
@@ -20083,16 +20073,18 @@
           <w:sz w:val="20"/>
           <w:szCs w:val="20"/>
         </w:rPr>
-        <w:t xml:space="preserve">“Add New Book”, “Add New Media Item”, “Wishlist”, </w:t>
-      </w:r>
-      <w:r>
-        <w:rPr>
-          <w:rFonts w:ascii="Arial" w:hAnsi="Arial" w:cs="Arial"/>
-          <w:sz w:val="20"/>
-          <w:szCs w:val="20"/>
-        </w:rPr>
-        <w:t>and “Manage Copies” dialogs to modeless windows.</w:t>
-      </w:r>
+        <w:t>Support for updating book long titles via workbooks</w:t>
+      </w:r>
+    </w:p>
+    <w:p>
+      <w:pPr>
+        <w:pStyle w:val="Heading3"/>
+      </w:pPr>
+      <w:bookmarkStart w:id="51" w:name="_Toc117631323"/>
+      <w:r>
+        <w:t>Changed</w:t>
+      </w:r>
+      <w:bookmarkEnd w:id="51"/>
     </w:p>
     <w:p>
       <w:pPr>
@@ -20113,7 +20105,15 @@
           <w:sz w:val="20"/>
           <w:szCs w:val="20"/>
         </w:rPr>
-        <w:t>improved filtering by tags in main window</w:t>
+        <w:t xml:space="preserve">“Add New Book”, “Add New Media Item”, “Wishlist”, </w:t>
+      </w:r>
+      <w:r>
+        <w:rPr>
+          <w:rFonts w:ascii="Arial" w:hAnsi="Arial" w:cs="Arial"/>
+          <w:sz w:val="20"/>
+          <w:szCs w:val="20"/>
+        </w:rPr>
+        <w:t>and “Manage Copies” dialogs to modeless windows.</w:t>
       </w:r>
     </w:p>
     <w:p>
@@ -20135,34 +20135,8 @@
           <w:sz w:val="20"/>
           <w:szCs w:val="20"/>
         </w:rPr>
-        <w:t>tab order of controls</w:t>
-      </w:r>
-    </w:p>
-    <w:p>
-      <w:pPr>
-        <w:pStyle w:val="Heading2"/>
-      </w:pPr>
-      <w:bookmarkStart w:id="52" w:name="_Toc117631324"/>
-      <w:r>
-        <w:t>v</w:t>
-      </w:r>
-      <w:r>
-        <w:t xml:space="preserve">1.3.0 – </w:t>
-      </w:r>
-      <w:r>
-        <w:t>8-9-2022</w:t>
-      </w:r>
-      <w:bookmarkEnd w:id="52"/>
-    </w:p>
-    <w:p>
-      <w:pPr>
-        <w:pStyle w:val="Heading3"/>
-      </w:pPr>
-      <w:bookmarkStart w:id="53" w:name="_Toc117631325"/>
-      <w:r>
-        <w:t>Fixed</w:t>
-      </w:r>
-      <w:bookmarkEnd w:id="53"/>
+        <w:t>improved filtering by tags in main window</w:t>
+      </w:r>
     </w:p>
     <w:p>
       <w:pPr>
@@ -20173,16 +20147,44 @@
         </w:numPr>
         <w:rPr>
           <w:rFonts w:ascii="Arial" w:hAnsi="Arial" w:cs="Arial"/>
-        </w:rPr>
-      </w:pPr>
-      <w:r>
-        <w:rPr>
-          <w:rFonts w:ascii="Arial" w:hAnsi="Arial" w:cs="Arial"/>
-          <w:sz w:val="20"/>
-          <w:szCs w:val="20"/>
-        </w:rPr>
-        <w:t>bug with filtering in manage tags for item dialog</w:t>
-      </w:r>
+          <w:sz w:val="20"/>
+          <w:szCs w:val="20"/>
+        </w:rPr>
+      </w:pPr>
+      <w:r>
+        <w:rPr>
+          <w:rFonts w:ascii="Arial" w:hAnsi="Arial" w:cs="Arial"/>
+          <w:sz w:val="20"/>
+          <w:szCs w:val="20"/>
+        </w:rPr>
+        <w:t>tab order of controls</w:t>
+      </w:r>
+    </w:p>
+    <w:p>
+      <w:pPr>
+        <w:pStyle w:val="Heading2"/>
+      </w:pPr>
+      <w:bookmarkStart w:id="52" w:name="_Toc117631324"/>
+      <w:r>
+        <w:t>v</w:t>
+      </w:r>
+      <w:r>
+        <w:t xml:space="preserve">1.3.0 – </w:t>
+      </w:r>
+      <w:r>
+        <w:t>8-9-2022</w:t>
+      </w:r>
+      <w:bookmarkEnd w:id="52"/>
+    </w:p>
+    <w:p>
+      <w:pPr>
+        <w:pStyle w:val="Heading3"/>
+      </w:pPr>
+      <w:bookmarkStart w:id="53" w:name="_Toc117631325"/>
+      <w:r>
+        <w:t>Fixed</w:t>
+      </w:r>
+      <w:bookmarkEnd w:id="53"/>
     </w:p>
     <w:p>
       <w:pPr>
@@ -20201,18 +20203,8 @@
           <w:sz w:val="20"/>
           <w:szCs w:val="20"/>
         </w:rPr>
-        <w:t>bug with delete selected tag button remaining enabled if filtering returns no results in manage tags dialog</w:t>
-      </w:r>
-    </w:p>
-    <w:p>
-      <w:pPr>
-        <w:pStyle w:val="Heading3"/>
-      </w:pPr>
-      <w:bookmarkStart w:id="54" w:name="_Toc117631326"/>
-      <w:r>
-        <w:t>Added</w:t>
-      </w:r>
-      <w:bookmarkEnd w:id="54"/>
+        <w:t>bug with filtering in manage tags for item dialog</w:t>
+      </w:r>
     </w:p>
     <w:p>
       <w:pPr>
@@ -20231,8 +20223,18 @@
           <w:sz w:val="20"/>
           <w:szCs w:val="20"/>
         </w:rPr>
-        <w:t>Support for Flash Drives and Floppy Disks</w:t>
-      </w:r>
+        <w:t>bug with delete selected tag button remaining enabled if filtering returns no results in manage tags dialog</w:t>
+      </w:r>
+    </w:p>
+    <w:p>
+      <w:pPr>
+        <w:pStyle w:val="Heading3"/>
+      </w:pPr>
+      <w:bookmarkStart w:id="54" w:name="_Toc117631326"/>
+      <w:r>
+        <w:t>Added</w:t>
+      </w:r>
+      <w:bookmarkEnd w:id="54"/>
     </w:p>
     <w:p>
       <w:pPr>
@@ -20251,7 +20253,7 @@
           <w:sz w:val="20"/>
           <w:szCs w:val="20"/>
         </w:rPr>
-        <w:t>Support for importing/updating book and media item worksheets</w:t>
+        <w:t>Support for Flash Drives and Floppy Disks</w:t>
       </w:r>
     </w:p>
     <w:p>
@@ -20271,7 +20273,7 @@
           <w:sz w:val="20"/>
           <w:szCs w:val="20"/>
         </w:rPr>
-        <w:t>Various icons for dialogs and toolstrip</w:t>
+        <w:t>Support for importing/updating book and media item worksheets</w:t>
       </w:r>
     </w:p>
     <w:p>
@@ -20291,7 +20293,7 @@
           <w:sz w:val="20"/>
           <w:szCs w:val="20"/>
         </w:rPr>
-        <w:t>Application icon</w:t>
+        <w:t>Various icons for dialogs and toolstrip</w:t>
       </w:r>
     </w:p>
     <w:p>
@@ -20311,18 +20313,8 @@
           <w:sz w:val="20"/>
           <w:szCs w:val="20"/>
         </w:rPr>
-        <w:t>Support for author names with composite and apostrophied last names</w:t>
-      </w:r>
-    </w:p>
-    <w:p>
-      <w:pPr>
-        <w:pStyle w:val="Heading3"/>
-      </w:pPr>
-      <w:bookmarkStart w:id="55" w:name="_Toc117631327"/>
-      <w:r>
-        <w:t>Changed</w:t>
-      </w:r>
-      <w:bookmarkEnd w:id="55"/>
+        <w:t>Application icon</w:t>
+      </w:r>
     </w:p>
     <w:p>
       <w:pPr>
@@ -20333,18 +20325,26 @@
         </w:numPr>
         <w:rPr>
           <w:rFonts w:ascii="Arial" w:hAnsi="Arial" w:cs="Arial"/>
-          <w:sz w:val="20"/>
-          <w:szCs w:val="20"/>
-        </w:rPr>
-      </w:pPr>
-      <w:r>
-        <w:rPr>
-          <w:rFonts w:ascii="Arial" w:hAnsi="Arial" w:cs="Arial"/>
-          <w:sz w:val="20"/>
-          <w:szCs w:val="20"/>
-        </w:rPr>
-        <w:t>Replaced buttons below menustrip with toolstrip</w:t>
-      </w:r>
+        </w:rPr>
+      </w:pPr>
+      <w:r>
+        <w:rPr>
+          <w:rFonts w:ascii="Arial" w:hAnsi="Arial" w:cs="Arial"/>
+          <w:sz w:val="20"/>
+          <w:szCs w:val="20"/>
+        </w:rPr>
+        <w:t>Support for author names with composite and apostrophied last names</w:t>
+      </w:r>
+    </w:p>
+    <w:p>
+      <w:pPr>
+        <w:pStyle w:val="Heading3"/>
+      </w:pPr>
+      <w:bookmarkStart w:id="55" w:name="_Toc117631327"/>
+      <w:r>
+        <w:t>Changed</w:t>
+      </w:r>
+      <w:bookmarkEnd w:id="55"/>
     </w:p>
     <w:p>
       <w:pPr>
@@ -20365,7 +20365,7 @@
           <w:sz w:val="20"/>
           <w:szCs w:val="20"/>
         </w:rPr>
-        <w:t>Place main window category selection drop-down near toolbar</w:t>
+        <w:t>Replaced buttons below menustrip with toolstrip</w:t>
       </w:r>
     </w:p>
     <w:p>
@@ -20387,37 +20387,8 @@
           <w:sz w:val="20"/>
           <w:szCs w:val="20"/>
         </w:rPr>
-        <w:t>Enhancements to wishlist window</w:t>
-      </w:r>
-    </w:p>
-    <w:p>
-      <w:pPr>
-        <w:rPr>
-          <w:rFonts w:ascii="Arial" w:hAnsi="Arial" w:cs="Arial"/>
-          <w:sz w:val="20"/>
-          <w:szCs w:val="20"/>
-        </w:rPr>
-      </w:pPr>
-    </w:p>
-    <w:p>
-      <w:pPr>
-        <w:pStyle w:val="Heading2"/>
-      </w:pPr>
-      <w:bookmarkStart w:id="56" w:name="_Toc117631328"/>
-      <w:r>
-        <w:t>v1.2.1 – 30-6-2022</w:t>
-      </w:r>
-      <w:bookmarkEnd w:id="56"/>
-    </w:p>
-    <w:p>
-      <w:pPr>
-        <w:pStyle w:val="Heading3"/>
-      </w:pPr>
-      <w:bookmarkStart w:id="57" w:name="_Toc117631329"/>
-      <w:r>
-        <w:t>Fixed</w:t>
-      </w:r>
-      <w:bookmarkEnd w:id="57"/>
+        <w:t>Place main window category selection drop-down near toolbar</w:t>
+      </w:r>
     </w:p>
     <w:p>
       <w:pPr>
@@ -20438,8 +20409,37 @@
           <w:sz w:val="20"/>
           <w:szCs w:val="20"/>
         </w:rPr>
-        <w:t>Cancel button in add new book form disabled when adding another book in scan mode</w:t>
-      </w:r>
+        <w:t>Enhancements to wishlist window</w:t>
+      </w:r>
+    </w:p>
+    <w:p>
+      <w:pPr>
+        <w:rPr>
+          <w:rFonts w:ascii="Arial" w:hAnsi="Arial" w:cs="Arial"/>
+          <w:sz w:val="20"/>
+          <w:szCs w:val="20"/>
+        </w:rPr>
+      </w:pPr>
+    </w:p>
+    <w:p>
+      <w:pPr>
+        <w:pStyle w:val="Heading2"/>
+      </w:pPr>
+      <w:bookmarkStart w:id="56" w:name="_Toc117631328"/>
+      <w:r>
+        <w:t>v1.2.1 – 30-6-2022</w:t>
+      </w:r>
+      <w:bookmarkEnd w:id="56"/>
+    </w:p>
+    <w:p>
+      <w:pPr>
+        <w:pStyle w:val="Heading3"/>
+      </w:pPr>
+      <w:bookmarkStart w:id="57" w:name="_Toc117631329"/>
+      <w:r>
+        <w:t>Fixed</w:t>
+      </w:r>
+      <w:bookmarkEnd w:id="57"/>
     </w:p>
     <w:p>
       <w:pPr>
@@ -20460,7 +20460,7 @@
           <w:sz w:val="20"/>
           <w:szCs w:val="20"/>
         </w:rPr>
-        <w:t>Information from previously added book appears in pre-populated forms</w:t>
+        <w:t>Cancel button in add new book form disabled when adding another book in scan mode</w:t>
       </w:r>
     </w:p>
     <w:p>
@@ -20482,7 +20482,7 @@
           <w:sz w:val="20"/>
           <w:szCs w:val="20"/>
         </w:rPr>
-        <w:t>Ok button enable logic in add new publisher or tag dialogs for add new item forms</w:t>
+        <w:t>Information from previously added book appears in pre-populated forms</w:t>
       </w:r>
     </w:p>
     <w:p>
@@ -20504,64 +20504,8 @@
           <w:sz w:val="20"/>
           <w:szCs w:val="20"/>
         </w:rPr>
-        <w:t>ISBN fields now disabled in search dialog during API requests</w:t>
-      </w:r>
-    </w:p>
-    <w:p>
-      <w:pPr>
-        <w:rPr>
-          <w:rFonts w:ascii="Arial" w:hAnsi="Arial" w:cs="Arial"/>
-          <w:sz w:val="20"/>
-          <w:szCs w:val="20"/>
-        </w:rPr>
-      </w:pPr>
-    </w:p>
-    <w:p>
-      <w:pPr>
-        <w:pStyle w:val="Heading2"/>
-      </w:pPr>
-      <w:bookmarkStart w:id="58" w:name="_Toc117631330"/>
-      <w:r>
-        <w:t>v1.2.0 – 2-4-2022</w:t>
-      </w:r>
-      <w:bookmarkEnd w:id="58"/>
-    </w:p>
-    <w:p>
-      <w:pPr>
-        <w:pStyle w:val="Heading3"/>
-      </w:pPr>
-      <w:bookmarkStart w:id="59" w:name="_Toc117631331"/>
-      <w:r>
-        <w:t>Remarks</w:t>
-      </w:r>
-      <w:bookmarkEnd w:id="59"/>
-    </w:p>
-    <w:p>
-      <w:pPr>
-        <w:rPr>
-          <w:rFonts w:ascii="Arial" w:hAnsi="Arial" w:cs="Arial"/>
-          <w:sz w:val="20"/>
-          <w:szCs w:val="20"/>
-        </w:rPr>
-      </w:pPr>
-      <w:r>
-        <w:rPr>
-          <w:rFonts w:ascii="Arial" w:hAnsi="Arial" w:cs="Arial"/>
-          <w:sz w:val="20"/>
-          <w:szCs w:val="20"/>
-        </w:rPr>
-        <w:t>First stable version. Previous versions were development versions.</w:t>
-      </w:r>
-    </w:p>
-    <w:p>
-      <w:pPr>
-        <w:pStyle w:val="Heading3"/>
-      </w:pPr>
-      <w:bookmarkStart w:id="60" w:name="_Toc117631332"/>
-      <w:r>
-        <w:t>Fixed</w:t>
-      </w:r>
-      <w:bookmarkEnd w:id="60"/>
+        <w:t>Ok button enable logic in add new publisher or tag dialogs for add new item forms</w:t>
+      </w:r>
     </w:p>
     <w:p>
       <w:pPr>
@@ -20582,8 +20526,64 @@
           <w:sz w:val="20"/>
           <w:szCs w:val="20"/>
         </w:rPr>
-        <w:t>Various performance fixes and improvements</w:t>
-      </w:r>
+        <w:t>ISBN fields now disabled in search dialog during API requests</w:t>
+      </w:r>
+    </w:p>
+    <w:p>
+      <w:pPr>
+        <w:rPr>
+          <w:rFonts w:ascii="Arial" w:hAnsi="Arial" w:cs="Arial"/>
+          <w:sz w:val="20"/>
+          <w:szCs w:val="20"/>
+        </w:rPr>
+      </w:pPr>
+    </w:p>
+    <w:p>
+      <w:pPr>
+        <w:pStyle w:val="Heading2"/>
+      </w:pPr>
+      <w:bookmarkStart w:id="58" w:name="_Toc117631330"/>
+      <w:r>
+        <w:t>v1.2.0 – 2-4-2022</w:t>
+      </w:r>
+      <w:bookmarkEnd w:id="58"/>
+    </w:p>
+    <w:p>
+      <w:pPr>
+        <w:pStyle w:val="Heading3"/>
+      </w:pPr>
+      <w:bookmarkStart w:id="59" w:name="_Toc117631331"/>
+      <w:r>
+        <w:t>Remarks</w:t>
+      </w:r>
+      <w:bookmarkEnd w:id="59"/>
+    </w:p>
+    <w:p>
+      <w:pPr>
+        <w:rPr>
+          <w:rFonts w:ascii="Arial" w:hAnsi="Arial" w:cs="Arial"/>
+          <w:sz w:val="20"/>
+          <w:szCs w:val="20"/>
+        </w:rPr>
+      </w:pPr>
+      <w:r>
+        <w:rPr>
+          <w:rFonts w:ascii="Arial" w:hAnsi="Arial" w:cs="Arial"/>
+          <w:sz w:val="20"/>
+          <w:szCs w:val="20"/>
+        </w:rPr>
+        <w:t>First stable version. Previous versions were development versions.</w:t>
+      </w:r>
+    </w:p>
+    <w:p>
+      <w:pPr>
+        <w:pStyle w:val="Heading3"/>
+      </w:pPr>
+      <w:bookmarkStart w:id="60" w:name="_Toc117631332"/>
+      <w:r>
+        <w:t>Fixed</w:t>
+      </w:r>
+      <w:bookmarkEnd w:id="60"/>
     </w:p>
     <w:p>
       <w:pPr>
@@ -20604,7 +20604,7 @@
           <w:sz w:val="20"/>
           <w:szCs w:val="20"/>
         </w:rPr>
-        <w:t>Various user interface enhancements</w:t>
+        <w:t>Various performance fixes and improvements</w:t>
       </w:r>
     </w:p>
     <w:p>
@@ -20626,7 +20626,7 @@
           <w:sz w:val="20"/>
           <w:szCs w:val="20"/>
         </w:rPr>
-        <w:t>Several memory leaks</w:t>
+        <w:t>Various user interface enhancements</w:t>
       </w:r>
     </w:p>
     <w:p>
@@ -20649,7 +20649,7 @@
           <w:szCs w:val="20"/>
         </w:rPr>
         <w:lastRenderedPageBreak/>
-        <w:t>Bug with new wishlist item title and notes not being cleared after saving</w:t>
+        <w:t>Several memory leaks</w:t>
       </w:r>
     </w:p>
     <w:p>
@@ -20671,7 +20671,7 @@
           <w:sz w:val="20"/>
           <w:szCs w:val="20"/>
         </w:rPr>
-        <w:t>Bug with handling authors and publishers when scanning books</w:t>
+        <w:t>Bug with new wishlist item title and notes not being cleared after saving</w:t>
       </w:r>
     </w:p>
     <w:p>
@@ -20693,7 +20693,7 @@
           <w:sz w:val="20"/>
           <w:szCs w:val="20"/>
         </w:rPr>
-        <w:t>Bug with processing ISBNs with dashes from API</w:t>
+        <w:t>Bug with handling authors and publishers when scanning books</w:t>
       </w:r>
     </w:p>
     <w:p>
@@ -20715,44 +20715,8 @@
           <w:sz w:val="20"/>
           <w:szCs w:val="20"/>
         </w:rPr>
-        <w:t>Bugs with populating authors, tags</w:t>
-      </w:r>
-      <w:r>
-        <w:rPr>
-          <w:rFonts w:ascii="Arial" w:hAnsi="Arial" w:cs="Arial"/>
-          <w:sz w:val="20"/>
-          <w:szCs w:val="20"/>
-        </w:rPr>
-        <w:t>,</w:t>
-      </w:r>
-      <w:r>
-        <w:rPr>
-          <w:rFonts w:ascii="Arial" w:hAnsi="Arial" w:cs="Arial"/>
-          <w:sz w:val="20"/>
-          <w:szCs w:val="20"/>
-        </w:rPr>
-        <w:t xml:space="preserve"> and publishers when pre-filling add new item forms</w:t>
-      </w:r>
-    </w:p>
-    <w:p>
-      <w:pPr>
-        <w:pStyle w:val="ListParagraph"/>
-        <w:rPr>
-          <w:rFonts w:ascii="Arial" w:hAnsi="Arial" w:cs="Arial"/>
-          <w:sz w:val="20"/>
-          <w:szCs w:val="20"/>
-        </w:rPr>
-      </w:pPr>
-    </w:p>
-    <w:p>
-      <w:pPr>
-        <w:pStyle w:val="Heading3"/>
-      </w:pPr>
-      <w:bookmarkStart w:id="61" w:name="_Toc117631333"/>
-      <w:r>
-        <w:t>Added</w:t>
-      </w:r>
-      <w:bookmarkEnd w:id="61"/>
+        <w:t>Bug with processing ISBNs with dashes from API</w:t>
+      </w:r>
     </w:p>
     <w:p>
       <w:pPr>
@@ -20761,15 +20725,56 @@
           <w:ilvl w:val="0"/>
           <w:numId w:val="4"/>
         </w:numPr>
-      </w:pPr>
-      <w:r>
-        <w:rPr>
-          <w:rFonts w:ascii="Arial" w:hAnsi="Arial" w:cs="Arial"/>
-          <w:sz w:val="20"/>
-          <w:szCs w:val="20"/>
-        </w:rPr>
-        <w:t>import CSV functionality</w:t>
-      </w:r>
+        <w:rPr>
+          <w:rFonts w:ascii="Arial" w:hAnsi="Arial" w:cs="Arial"/>
+          <w:sz w:val="20"/>
+          <w:szCs w:val="20"/>
+        </w:rPr>
+      </w:pPr>
+      <w:r>
+        <w:rPr>
+          <w:rFonts w:ascii="Arial" w:hAnsi="Arial" w:cs="Arial"/>
+          <w:sz w:val="20"/>
+          <w:szCs w:val="20"/>
+        </w:rPr>
+        <w:t>Bugs with populating authors, tags</w:t>
+      </w:r>
+      <w:r>
+        <w:rPr>
+          <w:rFonts w:ascii="Arial" w:hAnsi="Arial" w:cs="Arial"/>
+          <w:sz w:val="20"/>
+          <w:szCs w:val="20"/>
+        </w:rPr>
+        <w:t>,</w:t>
+      </w:r>
+      <w:r>
+        <w:rPr>
+          <w:rFonts w:ascii="Arial" w:hAnsi="Arial" w:cs="Arial"/>
+          <w:sz w:val="20"/>
+          <w:szCs w:val="20"/>
+        </w:rPr>
+        <w:t xml:space="preserve"> and publishers when pre-filling add new item forms</w:t>
+      </w:r>
+    </w:p>
+    <w:p>
+      <w:pPr>
+        <w:pStyle w:val="ListParagraph"/>
+        <w:rPr>
+          <w:rFonts w:ascii="Arial" w:hAnsi="Arial" w:cs="Arial"/>
+          <w:sz w:val="20"/>
+          <w:szCs w:val="20"/>
+        </w:rPr>
+      </w:pPr>
+    </w:p>
+    <w:p>
+      <w:pPr>
+        <w:pStyle w:val="Heading3"/>
+      </w:pPr>
+      <w:bookmarkStart w:id="61" w:name="_Toc117631333"/>
+      <w:r>
+        <w:t>Added</w:t>
+      </w:r>
+      <w:bookmarkEnd w:id="61"/>
     </w:p>
     <w:p>
       <w:pPr>
@@ -20785,7 +20790,7 @@
           <w:sz w:val="20"/>
           <w:szCs w:val="20"/>
         </w:rPr>
-        <w:t>export as Excel functionality</w:t>
+        <w:t>import CSV functionality</w:t>
       </w:r>
     </w:p>
     <w:p>
@@ -20802,7 +20807,7 @@
           <w:sz w:val="20"/>
           <w:szCs w:val="20"/>
         </w:rPr>
-        <w:t>spinner when loading item data</w:t>
+        <w:t>export as Excel functionality</w:t>
       </w:r>
     </w:p>
     <w:p>
@@ -20819,28 +20824,8 @@
           <w:sz w:val="20"/>
           <w:szCs w:val="20"/>
         </w:rPr>
-        <w:t>filtering for authors and publishers in add new book dialog</w:t>
-      </w:r>
-    </w:p>
-    <w:p>
-      <w:pPr>
-        <w:pStyle w:val="ListParagraph"/>
-        <w:rPr>
-          <w:rFonts w:ascii="Arial" w:hAnsi="Arial" w:cs="Arial"/>
-          <w:sz w:val="20"/>
-          <w:szCs w:val="20"/>
-        </w:rPr>
-      </w:pPr>
-    </w:p>
-    <w:p>
-      <w:pPr>
-        <w:pStyle w:val="Heading3"/>
-      </w:pPr>
-      <w:bookmarkStart w:id="62" w:name="_Toc117631334"/>
-      <w:r>
-        <w:t>Changed</w:t>
-      </w:r>
-      <w:bookmarkEnd w:id="62"/>
+        <w:t>spinner when loading item data</w:t>
+      </w:r>
     </w:p>
     <w:p>
       <w:pPr>
@@ -20849,20 +20834,35 @@
           <w:ilvl w:val="0"/>
           <w:numId w:val="4"/>
         </w:numPr>
-        <w:rPr>
-          <w:rFonts w:ascii="Arial" w:hAnsi="Arial" w:cs="Arial"/>
-          <w:sz w:val="20"/>
-          <w:szCs w:val="20"/>
-        </w:rPr>
-      </w:pPr>
-      <w:r>
-        <w:rPr>
-          <w:rFonts w:ascii="Arial" w:hAnsi="Arial" w:cs="Arial"/>
-          <w:sz w:val="20"/>
-          <w:szCs w:val="20"/>
-        </w:rPr>
-        <w:t>Restructured database to store images in a separate table</w:t>
-      </w:r>
+      </w:pPr>
+      <w:r>
+        <w:rPr>
+          <w:rFonts w:ascii="Arial" w:hAnsi="Arial" w:cs="Arial"/>
+          <w:sz w:val="20"/>
+          <w:szCs w:val="20"/>
+        </w:rPr>
+        <w:t>filtering for authors and publishers in add new book dialog</w:t>
+      </w:r>
+    </w:p>
+    <w:p>
+      <w:pPr>
+        <w:pStyle w:val="ListParagraph"/>
+        <w:rPr>
+          <w:rFonts w:ascii="Arial" w:hAnsi="Arial" w:cs="Arial"/>
+          <w:sz w:val="20"/>
+          <w:szCs w:val="20"/>
+        </w:rPr>
+      </w:pPr>
+    </w:p>
+    <w:p>
+      <w:pPr>
+        <w:pStyle w:val="Heading3"/>
+      </w:pPr>
+      <w:bookmarkStart w:id="62" w:name="_Toc117631334"/>
+      <w:r>
+        <w:t>Changed</w:t>
+      </w:r>
+      <w:bookmarkEnd w:id="62"/>
     </w:p>
     <w:p>
       <w:pPr>
@@ -20883,38 +20883,8 @@
           <w:sz w:val="20"/>
           <w:szCs w:val="20"/>
         </w:rPr>
-        <w:t>Better error handling when searching for books using API</w:t>
-      </w:r>
-    </w:p>
-    <w:p>
-      <w:pPr>
-        <w:pStyle w:val="ListParagraph"/>
-        <w:rPr>
-          <w:rFonts w:ascii="Arial" w:hAnsi="Arial" w:cs="Arial"/>
-          <w:sz w:val="20"/>
-          <w:szCs w:val="20"/>
-        </w:rPr>
-      </w:pPr>
-    </w:p>
-    <w:p>
-      <w:pPr>
-        <w:pStyle w:val="Heading2"/>
-      </w:pPr>
-      <w:bookmarkStart w:id="63" w:name="_Toc117631335"/>
-      <w:r>
-        <w:t>v1.1.1 – 1-3-2022</w:t>
-      </w:r>
-      <w:bookmarkEnd w:id="63"/>
-    </w:p>
-    <w:p>
-      <w:pPr>
-        <w:pStyle w:val="Heading3"/>
-      </w:pPr>
-      <w:bookmarkStart w:id="64" w:name="_Toc117631336"/>
-      <w:r>
-        <w:t>Fixed</w:t>
-      </w:r>
-      <w:bookmarkEnd w:id="64"/>
+        <w:t>Restructured database to store images in a separate table</w:t>
+      </w:r>
     </w:p>
     <w:p>
       <w:pPr>
@@ -20935,18 +20905,38 @@
           <w:sz w:val="20"/>
           <w:szCs w:val="20"/>
         </w:rPr>
-        <w:t>Bug with checking if ISBN already exists when adding new book</w:t>
-      </w:r>
+        <w:t>Better error handling when searching for books using API</w:t>
+      </w:r>
+    </w:p>
+    <w:p>
+      <w:pPr>
+        <w:pStyle w:val="ListParagraph"/>
+        <w:rPr>
+          <w:rFonts w:ascii="Arial" w:hAnsi="Arial" w:cs="Arial"/>
+          <w:sz w:val="20"/>
+          <w:szCs w:val="20"/>
+        </w:rPr>
+      </w:pPr>
+    </w:p>
+    <w:p>
+      <w:pPr>
+        <w:pStyle w:val="Heading2"/>
+      </w:pPr>
+      <w:bookmarkStart w:id="63" w:name="_Toc117631335"/>
+      <w:r>
+        <w:t>v1.1.1 – 1-3-2022</w:t>
+      </w:r>
+      <w:bookmarkEnd w:id="63"/>
     </w:p>
     <w:p>
       <w:pPr>
         <w:pStyle w:val="Heading3"/>
       </w:pPr>
-      <w:bookmarkStart w:id="65" w:name="_Toc117631337"/>
-      <w:r>
-        <w:t>Added</w:t>
-      </w:r>
-      <w:bookmarkEnd w:id="65"/>
+      <w:bookmarkStart w:id="64" w:name="_Toc117631336"/>
+      <w:r>
+        <w:t>Fixed</w:t>
+      </w:r>
+      <w:bookmarkEnd w:id="64"/>
     </w:p>
     <w:p>
       <w:pPr>
@@ -20967,28 +20957,18 @@
           <w:sz w:val="20"/>
           <w:szCs w:val="20"/>
         </w:rPr>
-        <w:t>Filtering for tags when adding new item</w:t>
-      </w:r>
-    </w:p>
-    <w:p>
-      <w:pPr>
-        <w:pStyle w:val="Heading2"/>
-      </w:pPr>
-      <w:bookmarkStart w:id="66" w:name="_Toc117631338"/>
-      <w:r>
-        <w:t>v1.1.0 – 24-2-2022</w:t>
-      </w:r>
-      <w:bookmarkEnd w:id="66"/>
+        <w:t>Bug with checking if ISBN already exists when adding new book</w:t>
+      </w:r>
     </w:p>
     <w:p>
       <w:pPr>
         <w:pStyle w:val="Heading3"/>
       </w:pPr>
-      <w:bookmarkStart w:id="67" w:name="_Toc117631339"/>
+      <w:bookmarkStart w:id="65" w:name="_Toc117631337"/>
       <w:r>
         <w:t>Added</w:t>
       </w:r>
-      <w:bookmarkEnd w:id="67"/>
+      <w:bookmarkEnd w:id="65"/>
     </w:p>
     <w:p>
       <w:pPr>
@@ -21009,28 +20989,28 @@
           <w:sz w:val="20"/>
           <w:szCs w:val="20"/>
         </w:rPr>
-        <w:t>Wishlist feature</w:t>
+        <w:t>Filtering for tags when adding new item</w:t>
       </w:r>
     </w:p>
     <w:p>
       <w:pPr>
         <w:pStyle w:val="Heading2"/>
       </w:pPr>
-      <w:bookmarkStart w:id="68" w:name="_Toc117631340"/>
-      <w:r>
-        <w:t>v1.0.1 – 30-1-2022</w:t>
-      </w:r>
-      <w:bookmarkEnd w:id="68"/>
+      <w:bookmarkStart w:id="66" w:name="_Toc117631338"/>
+      <w:r>
+        <w:t>v1.1.0 – 24-2-2022</w:t>
+      </w:r>
+      <w:bookmarkEnd w:id="66"/>
     </w:p>
     <w:p>
       <w:pPr>
         <w:pStyle w:val="Heading3"/>
       </w:pPr>
-      <w:bookmarkStart w:id="69" w:name="_Toc117631341"/>
-      <w:r>
-        <w:t>Fixed</w:t>
-      </w:r>
-      <w:bookmarkEnd w:id="69"/>
+      <w:bookmarkStart w:id="67" w:name="_Toc117631339"/>
+      <w:r>
+        <w:t>Added</w:t>
+      </w:r>
+      <w:bookmarkEnd w:id="67"/>
     </w:p>
     <w:p>
       <w:pPr>
@@ -21051,8 +21031,28 @@
           <w:sz w:val="20"/>
           <w:szCs w:val="20"/>
         </w:rPr>
-        <w:t>“insufficient parameters supplied to the command” error when attempting to remove tag from media item</w:t>
-      </w:r>
+        <w:t>Wishlist feature</w:t>
+      </w:r>
+    </w:p>
+    <w:p>
+      <w:pPr>
+        <w:pStyle w:val="Heading2"/>
+      </w:pPr>
+      <w:bookmarkStart w:id="68" w:name="_Toc117631340"/>
+      <w:r>
+        <w:t>v1.0.1 – 30-1-2022</w:t>
+      </w:r>
+      <w:bookmarkEnd w:id="68"/>
+    </w:p>
+    <w:p>
+      <w:pPr>
+        <w:pStyle w:val="Heading3"/>
+      </w:pPr>
+      <w:bookmarkStart w:id="69" w:name="_Toc117631341"/>
+      <w:r>
+        <w:t>Fixed</w:t>
+      </w:r>
+      <w:bookmarkEnd w:id="69"/>
     </w:p>
     <w:p>
       <w:pPr>
@@ -21073,18 +21073,8 @@
           <w:sz w:val="20"/>
           <w:szCs w:val="20"/>
         </w:rPr>
-        <w:t>Minor bugs in manage copies dialog</w:t>
-      </w:r>
-    </w:p>
-    <w:p>
-      <w:pPr>
-        <w:pStyle w:val="Heading3"/>
-      </w:pPr>
-      <w:bookmarkStart w:id="70" w:name="_Toc117631342"/>
-      <w:r>
-        <w:t>Changed</w:t>
-      </w:r>
-      <w:bookmarkEnd w:id="70"/>
+        <w:t>“insufficient parameters supplied to the command” error when attempting to remove tag from media item</w:t>
+      </w:r>
     </w:p>
     <w:p>
       <w:pPr>
@@ -21105,8 +21095,18 @@
           <w:sz w:val="20"/>
           <w:szCs w:val="20"/>
         </w:rPr>
-        <w:t>Increased size of tags list box in main window filters</w:t>
-      </w:r>
+        <w:t>Minor bugs in manage copies dialog</w:t>
+      </w:r>
+    </w:p>
+    <w:p>
+      <w:pPr>
+        <w:pStyle w:val="Heading3"/>
+      </w:pPr>
+      <w:bookmarkStart w:id="70" w:name="_Toc117631342"/>
+      <w:r>
+        <w:t>Changed</w:t>
+      </w:r>
+      <w:bookmarkEnd w:id="70"/>
     </w:p>
     <w:p>
       <w:pPr>
@@ -21127,18 +21127,8 @@
           <w:sz w:val="20"/>
           <w:szCs w:val="20"/>
         </w:rPr>
-        <w:t>Increased sizes of tags, authors, and publishers list boxes in add new item dialogs</w:t>
-      </w:r>
-    </w:p>
-    <w:p>
-      <w:pPr>
-        <w:pStyle w:val="Heading3"/>
-      </w:pPr>
-      <w:bookmarkStart w:id="71" w:name="_Toc117631343"/>
-      <w:r>
-        <w:t>Removed</w:t>
-      </w:r>
-      <w:bookmarkEnd w:id="71"/>
+        <w:t>Increased size of tags list box in main window filters</w:t>
+      </w:r>
     </w:p>
     <w:p>
       <w:pPr>
@@ -21159,28 +21149,18 @@
           <w:sz w:val="20"/>
           <w:szCs w:val="20"/>
         </w:rPr>
-        <w:t>Sample data from database</w:t>
-      </w:r>
-    </w:p>
-    <w:p>
-      <w:pPr>
-        <w:pStyle w:val="Heading2"/>
-      </w:pPr>
-      <w:bookmarkStart w:id="72" w:name="_Toc117631344"/>
-      <w:r>
-        <w:t>v1.0.0 – 23-1-2022</w:t>
-      </w:r>
-      <w:bookmarkEnd w:id="72"/>
+        <w:t>Increased sizes of tags, authors, and publishers list boxes in add new item dialogs</w:t>
+      </w:r>
     </w:p>
     <w:p>
       <w:pPr>
         <w:pStyle w:val="Heading3"/>
       </w:pPr>
-      <w:bookmarkStart w:id="73" w:name="_Toc117631345"/>
-      <w:r>
-        <w:t>Added</w:t>
-      </w:r>
-      <w:bookmarkEnd w:id="73"/>
+      <w:bookmarkStart w:id="71" w:name="_Toc117631343"/>
+      <w:r>
+        <w:t>Removed</w:t>
+      </w:r>
+      <w:bookmarkEnd w:id="71"/>
     </w:p>
     <w:p>
       <w:pPr>
@@ -21201,18 +21181,28 @@
           <w:sz w:val="20"/>
           <w:szCs w:val="20"/>
         </w:rPr>
-        <w:t>Manage copies feature</w:t>
-      </w:r>
+        <w:t>Sample data from database</w:t>
+      </w:r>
+    </w:p>
+    <w:p>
+      <w:pPr>
+        <w:pStyle w:val="Heading2"/>
+      </w:pPr>
+      <w:bookmarkStart w:id="72" w:name="_Toc117631344"/>
+      <w:r>
+        <w:t>v1.0.0 – 23-1-2022</w:t>
+      </w:r>
+      <w:bookmarkEnd w:id="72"/>
     </w:p>
     <w:p>
       <w:pPr>
         <w:pStyle w:val="Heading3"/>
       </w:pPr>
-      <w:bookmarkStart w:id="74" w:name="_Toc117631346"/>
-      <w:r>
-        <w:t>Fixed</w:t>
-      </w:r>
-      <w:bookmarkEnd w:id="74"/>
+      <w:bookmarkStart w:id="73" w:name="_Toc117631345"/>
+      <w:r>
+        <w:t>Added</w:t>
+      </w:r>
+      <w:bookmarkEnd w:id="73"/>
     </w:p>
     <w:p>
       <w:pPr>
@@ -21233,28 +21223,18 @@
           <w:sz w:val="20"/>
           <w:szCs w:val="20"/>
         </w:rPr>
-        <w:t>Bug with processing author names in comma format while adding new book</w:t>
-      </w:r>
-    </w:p>
-    <w:p>
-      <w:pPr>
-        <w:pStyle w:val="Heading2"/>
-      </w:pPr>
-      <w:bookmarkStart w:id="75" w:name="_Toc117631347"/>
-      <w:r>
-        <w:t>v0.9.0 – 8-1-2022</w:t>
-      </w:r>
-      <w:bookmarkEnd w:id="75"/>
+        <w:t>Manage copies feature</w:t>
+      </w:r>
     </w:p>
     <w:p>
       <w:pPr>
         <w:pStyle w:val="Heading3"/>
       </w:pPr>
-      <w:bookmarkStart w:id="76" w:name="_Toc117631348"/>
+      <w:bookmarkStart w:id="74" w:name="_Toc117631346"/>
       <w:r>
         <w:t>Fixed</w:t>
       </w:r>
-      <w:bookmarkEnd w:id="76"/>
+      <w:bookmarkEnd w:id="74"/>
     </w:p>
     <w:p>
       <w:pPr>
@@ -21275,6 +21255,48 @@
           <w:sz w:val="20"/>
           <w:szCs w:val="20"/>
         </w:rPr>
+        <w:t>Bug with processing author names in comma format while adding new book</w:t>
+      </w:r>
+    </w:p>
+    <w:p>
+      <w:pPr>
+        <w:pStyle w:val="Heading2"/>
+      </w:pPr>
+      <w:bookmarkStart w:id="75" w:name="_Toc117631347"/>
+      <w:r>
+        <w:t>v0.9.0 – 8-1-2022</w:t>
+      </w:r>
+      <w:bookmarkEnd w:id="75"/>
+    </w:p>
+    <w:p>
+      <w:pPr>
+        <w:pStyle w:val="Heading3"/>
+      </w:pPr>
+      <w:bookmarkStart w:id="76" w:name="_Toc117631348"/>
+      <w:r>
+        <w:t>Fixed</w:t>
+      </w:r>
+      <w:bookmarkEnd w:id="76"/>
+    </w:p>
+    <w:p>
+      <w:pPr>
+        <w:pStyle w:val="ListParagraph"/>
+        <w:numPr>
+          <w:ilvl w:val="0"/>
+          <w:numId w:val="4"/>
+        </w:numPr>
+        <w:rPr>
+          <w:rFonts w:ascii="Arial" w:hAnsi="Arial" w:cs="Arial"/>
+          <w:sz w:val="20"/>
+          <w:szCs w:val="20"/>
+        </w:rPr>
+      </w:pPr>
+      <w:r>
+        <w:rPr>
+          <w:rFonts w:ascii="Arial" w:hAnsi="Arial" w:cs="Arial"/>
+          <w:sz w:val="20"/>
+          <w:szCs w:val="20"/>
+        </w:rPr>
         <w:t>Main window layout problem</w:t>
       </w:r>
     </w:p>
@@ -21294,7 +21316,6 @@
       </w:pPr>
       <w:bookmarkStart w:id="77" w:name="_Toc117631349"/>
       <w:r>
-        <w:lastRenderedPageBreak/>
         <w:t>Changed</w:t>
       </w:r>
       <w:bookmarkEnd w:id="77"/>

</xml_diff>

<commit_message>
Removed constraint in code on unique ISBNs. Update docs.
</commit_message>
<xml_diff>
--- a/docs/user/MyLibrary.docx
+++ b/docs/user/MyLibrary.docx
@@ -191,7 +191,7 @@
           <w:r>
             <w:fldChar w:fldCharType="separate"/>
           </w:r>
-          <w:hyperlink w:anchor="_Toc117631279" w:history="1">
+          <w:hyperlink w:anchor="_Toc117715726" w:history="1">
             <w:r>
               <w:rPr>
                 <w:rStyle w:val="Hyperlink"/>
@@ -233,7 +233,7 @@
                 <w:noProof/>
                 <w:webHidden/>
               </w:rPr>
-              <w:instrText xml:space="preserve"> PAGEREF _Toc117631279 \h </w:instrText>
+              <w:instrText xml:space="preserve"> PAGEREF _Toc117715726 \h </w:instrText>
             </w:r>
             <w:r>
               <w:rPr>
@@ -277,7 +277,7 @@
               <w:lang w:eastAsia="en-AU"/>
             </w:rPr>
           </w:pPr>
-          <w:hyperlink w:anchor="_Toc117631280" w:history="1">
+          <w:hyperlink w:anchor="_Toc117715727" w:history="1">
             <w:r>
               <w:rPr>
                 <w:rStyle w:val="Hyperlink"/>
@@ -319,7 +319,7 @@
                 <w:noProof/>
                 <w:webHidden/>
               </w:rPr>
-              <w:instrText xml:space="preserve"> PAGEREF _Toc117631280 \h </w:instrText>
+              <w:instrText xml:space="preserve"> PAGEREF _Toc117715727 \h </w:instrText>
             </w:r>
             <w:r>
               <w:rPr>
@@ -363,7 +363,7 @@
               <w:lang w:eastAsia="en-AU"/>
             </w:rPr>
           </w:pPr>
-          <w:hyperlink w:anchor="_Toc117631281" w:history="1">
+          <w:hyperlink w:anchor="_Toc117715728" w:history="1">
             <w:r>
               <w:rPr>
                 <w:rStyle w:val="Hyperlink"/>
@@ -405,7 +405,7 @@
                 <w:noProof/>
                 <w:webHidden/>
               </w:rPr>
-              <w:instrText xml:space="preserve"> PAGEREF _Toc117631281 \h </w:instrText>
+              <w:instrText xml:space="preserve"> PAGEREF _Toc117715728 \h </w:instrText>
             </w:r>
             <w:r>
               <w:rPr>
@@ -449,7 +449,7 @@
               <w:lang w:eastAsia="en-AU"/>
             </w:rPr>
           </w:pPr>
-          <w:hyperlink w:anchor="_Toc117631282" w:history="1">
+          <w:hyperlink w:anchor="_Toc117715729" w:history="1">
             <w:r>
               <w:rPr>
                 <w:rStyle w:val="Hyperlink"/>
@@ -491,7 +491,7 @@
                 <w:noProof/>
                 <w:webHidden/>
               </w:rPr>
-              <w:instrText xml:space="preserve"> PAGEREF _Toc117631282 \h </w:instrText>
+              <w:instrText xml:space="preserve"> PAGEREF _Toc117715729 \h </w:instrText>
             </w:r>
             <w:r>
               <w:rPr>
@@ -535,7 +535,7 @@
               <w:lang w:eastAsia="en-AU"/>
             </w:rPr>
           </w:pPr>
-          <w:hyperlink w:anchor="_Toc117631283" w:history="1">
+          <w:hyperlink w:anchor="_Toc117715730" w:history="1">
             <w:r>
               <w:rPr>
                 <w:rStyle w:val="Hyperlink"/>
@@ -577,7 +577,7 @@
                 <w:noProof/>
                 <w:webHidden/>
               </w:rPr>
-              <w:instrText xml:space="preserve"> PAGEREF _Toc117631283 \h </w:instrText>
+              <w:instrText xml:space="preserve"> PAGEREF _Toc117715730 \h </w:instrText>
             </w:r>
             <w:r>
               <w:rPr>
@@ -621,7 +621,7 @@
               <w:lang w:eastAsia="en-AU"/>
             </w:rPr>
           </w:pPr>
-          <w:hyperlink w:anchor="_Toc117631284" w:history="1">
+          <w:hyperlink w:anchor="_Toc117715731" w:history="1">
             <w:r>
               <w:rPr>
                 <w:rStyle w:val="Hyperlink"/>
@@ -663,7 +663,7 @@
                 <w:noProof/>
                 <w:webHidden/>
               </w:rPr>
-              <w:instrText xml:space="preserve"> PAGEREF _Toc117631284 \h </w:instrText>
+              <w:instrText xml:space="preserve"> PAGEREF _Toc117715731 \h </w:instrText>
             </w:r>
             <w:r>
               <w:rPr>
@@ -707,7 +707,7 @@
               <w:lang w:eastAsia="en-AU"/>
             </w:rPr>
           </w:pPr>
-          <w:hyperlink w:anchor="_Toc117631285" w:history="1">
+          <w:hyperlink w:anchor="_Toc117715732" w:history="1">
             <w:r>
               <w:rPr>
                 <w:rStyle w:val="Hyperlink"/>
@@ -749,7 +749,7 @@
                 <w:noProof/>
                 <w:webHidden/>
               </w:rPr>
-              <w:instrText xml:space="preserve"> PAGEREF _Toc117631285 \h </w:instrText>
+              <w:instrText xml:space="preserve"> PAGEREF _Toc117715732 \h </w:instrText>
             </w:r>
             <w:r>
               <w:rPr>
@@ -793,7 +793,7 @@
               <w:lang w:eastAsia="en-AU"/>
             </w:rPr>
           </w:pPr>
-          <w:hyperlink w:anchor="_Toc117631286" w:history="1">
+          <w:hyperlink w:anchor="_Toc117715733" w:history="1">
             <w:r>
               <w:rPr>
                 <w:rStyle w:val="Hyperlink"/>
@@ -835,7 +835,7 @@
                 <w:noProof/>
                 <w:webHidden/>
               </w:rPr>
-              <w:instrText xml:space="preserve"> PAGEREF _Toc117631286 \h </w:instrText>
+              <w:instrText xml:space="preserve"> PAGEREF _Toc117715733 \h </w:instrText>
             </w:r>
             <w:r>
               <w:rPr>
@@ -879,7 +879,7 @@
               <w:lang w:eastAsia="en-AU"/>
             </w:rPr>
           </w:pPr>
-          <w:hyperlink w:anchor="_Toc117631287" w:history="1">
+          <w:hyperlink w:anchor="_Toc117715734" w:history="1">
             <w:r>
               <w:rPr>
                 <w:rStyle w:val="Hyperlink"/>
@@ -921,7 +921,7 @@
                 <w:noProof/>
                 <w:webHidden/>
               </w:rPr>
-              <w:instrText xml:space="preserve"> PAGEREF _Toc117631287 \h </w:instrText>
+              <w:instrText xml:space="preserve"> PAGEREF _Toc117715734 \h </w:instrText>
             </w:r>
             <w:r>
               <w:rPr>
@@ -965,7 +965,7 @@
               <w:lang w:eastAsia="en-AU"/>
             </w:rPr>
           </w:pPr>
-          <w:hyperlink w:anchor="_Toc117631288" w:history="1">
+          <w:hyperlink w:anchor="_Toc117715735" w:history="1">
             <w:r>
               <w:rPr>
                 <w:rStyle w:val="Hyperlink"/>
@@ -1007,7 +1007,7 @@
                 <w:noProof/>
                 <w:webHidden/>
               </w:rPr>
-              <w:instrText xml:space="preserve"> PAGEREF _Toc117631288 \h </w:instrText>
+              <w:instrText xml:space="preserve"> PAGEREF _Toc117715735 \h </w:instrText>
             </w:r>
             <w:r>
               <w:rPr>
@@ -1051,7 +1051,7 @@
               <w:lang w:eastAsia="en-AU"/>
             </w:rPr>
           </w:pPr>
-          <w:hyperlink w:anchor="_Toc117631289" w:history="1">
+          <w:hyperlink w:anchor="_Toc117715736" w:history="1">
             <w:r>
               <w:rPr>
                 <w:rStyle w:val="Hyperlink"/>
@@ -1093,7 +1093,7 @@
                 <w:noProof/>
                 <w:webHidden/>
               </w:rPr>
-              <w:instrText xml:space="preserve"> PAGEREF _Toc117631289 \h </w:instrText>
+              <w:instrText xml:space="preserve"> PAGEREF _Toc117715736 \h </w:instrText>
             </w:r>
             <w:r>
               <w:rPr>
@@ -1137,7 +1137,7 @@
               <w:lang w:eastAsia="en-AU"/>
             </w:rPr>
           </w:pPr>
-          <w:hyperlink w:anchor="_Toc117631290" w:history="1">
+          <w:hyperlink w:anchor="_Toc117715737" w:history="1">
             <w:r>
               <w:rPr>
                 <w:rStyle w:val="Hyperlink"/>
@@ -1179,7 +1179,7 @@
                 <w:noProof/>
                 <w:webHidden/>
               </w:rPr>
-              <w:instrText xml:space="preserve"> PAGEREF _Toc117631290 \h </w:instrText>
+              <w:instrText xml:space="preserve"> PAGEREF _Toc117715737 \h </w:instrText>
             </w:r>
             <w:r>
               <w:rPr>
@@ -1223,7 +1223,7 @@
               <w:lang w:eastAsia="en-AU"/>
             </w:rPr>
           </w:pPr>
-          <w:hyperlink w:anchor="_Toc117631291" w:history="1">
+          <w:hyperlink w:anchor="_Toc117715738" w:history="1">
             <w:r>
               <w:rPr>
                 <w:rStyle w:val="Hyperlink"/>
@@ -1265,7 +1265,7 @@
                 <w:noProof/>
                 <w:webHidden/>
               </w:rPr>
-              <w:instrText xml:space="preserve"> PAGEREF _Toc117631291 \h </w:instrText>
+              <w:instrText xml:space="preserve"> PAGEREF _Toc117715738 \h </w:instrText>
             </w:r>
             <w:r>
               <w:rPr>
@@ -1309,7 +1309,7 @@
               <w:lang w:eastAsia="en-AU"/>
             </w:rPr>
           </w:pPr>
-          <w:hyperlink w:anchor="_Toc117631292" w:history="1">
+          <w:hyperlink w:anchor="_Toc117715739" w:history="1">
             <w:r>
               <w:rPr>
                 <w:rStyle w:val="Hyperlink"/>
@@ -1351,7 +1351,7 @@
                 <w:noProof/>
                 <w:webHidden/>
               </w:rPr>
-              <w:instrText xml:space="preserve"> PAGEREF _Toc117631292 \h </w:instrText>
+              <w:instrText xml:space="preserve"> PAGEREF _Toc117715739 \h </w:instrText>
             </w:r>
             <w:r>
               <w:rPr>
@@ -1395,7 +1395,7 @@
               <w:lang w:eastAsia="en-AU"/>
             </w:rPr>
           </w:pPr>
-          <w:hyperlink w:anchor="_Toc117631293" w:history="1">
+          <w:hyperlink w:anchor="_Toc117715740" w:history="1">
             <w:r>
               <w:rPr>
                 <w:rStyle w:val="Hyperlink"/>
@@ -1437,7 +1437,7 @@
                 <w:noProof/>
                 <w:webHidden/>
               </w:rPr>
-              <w:instrText xml:space="preserve"> PAGEREF _Toc117631293 \h </w:instrText>
+              <w:instrText xml:space="preserve"> PAGEREF _Toc117715740 \h </w:instrText>
             </w:r>
             <w:r>
               <w:rPr>
@@ -1481,7 +1481,7 @@
               <w:lang w:eastAsia="en-AU"/>
             </w:rPr>
           </w:pPr>
-          <w:hyperlink w:anchor="_Toc117631294" w:history="1">
+          <w:hyperlink w:anchor="_Toc117715741" w:history="1">
             <w:r>
               <w:rPr>
                 <w:rStyle w:val="Hyperlink"/>
@@ -1523,7 +1523,7 @@
                 <w:noProof/>
                 <w:webHidden/>
               </w:rPr>
-              <w:instrText xml:space="preserve"> PAGEREF _Toc117631294 \h </w:instrText>
+              <w:instrText xml:space="preserve"> PAGEREF _Toc117715741 \h </w:instrText>
             </w:r>
             <w:r>
               <w:rPr>
@@ -1567,7 +1567,7 @@
               <w:lang w:eastAsia="en-AU"/>
             </w:rPr>
           </w:pPr>
-          <w:hyperlink w:anchor="_Toc117631295" w:history="1">
+          <w:hyperlink w:anchor="_Toc117715742" w:history="1">
             <w:r>
               <w:rPr>
                 <w:rStyle w:val="Hyperlink"/>
@@ -1609,7 +1609,7 @@
                 <w:noProof/>
                 <w:webHidden/>
               </w:rPr>
-              <w:instrText xml:space="preserve"> PAGEREF _Toc117631295 \h </w:instrText>
+              <w:instrText xml:space="preserve"> PAGEREF _Toc117715742 \h </w:instrText>
             </w:r>
             <w:r>
               <w:rPr>
@@ -1653,7 +1653,7 @@
               <w:lang w:eastAsia="en-AU"/>
             </w:rPr>
           </w:pPr>
-          <w:hyperlink w:anchor="_Toc117631296" w:history="1">
+          <w:hyperlink w:anchor="_Toc117715743" w:history="1">
             <w:r>
               <w:rPr>
                 <w:rStyle w:val="Hyperlink"/>
@@ -1695,7 +1695,7 @@
                 <w:noProof/>
                 <w:webHidden/>
               </w:rPr>
-              <w:instrText xml:space="preserve"> PAGEREF _Toc117631296 \h </w:instrText>
+              <w:instrText xml:space="preserve"> PAGEREF _Toc117715743 \h </w:instrText>
             </w:r>
             <w:r>
               <w:rPr>
@@ -1739,7 +1739,7 @@
               <w:lang w:eastAsia="en-AU"/>
             </w:rPr>
           </w:pPr>
-          <w:hyperlink w:anchor="_Toc117631297" w:history="1">
+          <w:hyperlink w:anchor="_Toc117715744" w:history="1">
             <w:r>
               <w:rPr>
                 <w:rStyle w:val="Hyperlink"/>
@@ -1781,7 +1781,7 @@
                 <w:noProof/>
                 <w:webHidden/>
               </w:rPr>
-              <w:instrText xml:space="preserve"> PAGEREF _Toc117631297 \h </w:instrText>
+              <w:instrText xml:space="preserve"> PAGEREF _Toc117715744 \h </w:instrText>
             </w:r>
             <w:r>
               <w:rPr>
@@ -1825,7 +1825,7 @@
               <w:lang w:eastAsia="en-AU"/>
             </w:rPr>
           </w:pPr>
-          <w:hyperlink w:anchor="_Toc117631298" w:history="1">
+          <w:hyperlink w:anchor="_Toc117715745" w:history="1">
             <w:r>
               <w:rPr>
                 <w:rStyle w:val="Hyperlink"/>
@@ -1867,7 +1867,7 @@
                 <w:noProof/>
                 <w:webHidden/>
               </w:rPr>
-              <w:instrText xml:space="preserve"> PAGEREF _Toc117631298 \h </w:instrText>
+              <w:instrText xml:space="preserve"> PAGEREF _Toc117715745 \h </w:instrText>
             </w:r>
             <w:r>
               <w:rPr>
@@ -1911,7 +1911,7 @@
               <w:lang w:eastAsia="en-AU"/>
             </w:rPr>
           </w:pPr>
-          <w:hyperlink w:anchor="_Toc117631299" w:history="1">
+          <w:hyperlink w:anchor="_Toc117715746" w:history="1">
             <w:r>
               <w:rPr>
                 <w:rStyle w:val="Hyperlink"/>
@@ -1953,7 +1953,7 @@
                 <w:noProof/>
                 <w:webHidden/>
               </w:rPr>
-              <w:instrText xml:space="preserve"> PAGEREF _Toc117631299 \h </w:instrText>
+              <w:instrText xml:space="preserve"> PAGEREF _Toc117715746 \h </w:instrText>
             </w:r>
             <w:r>
               <w:rPr>
@@ -1997,7 +1997,7 @@
               <w:lang w:eastAsia="en-AU"/>
             </w:rPr>
           </w:pPr>
-          <w:hyperlink w:anchor="_Toc117631300" w:history="1">
+          <w:hyperlink w:anchor="_Toc117715747" w:history="1">
             <w:r>
               <w:rPr>
                 <w:rStyle w:val="Hyperlink"/>
@@ -2039,7 +2039,7 @@
                 <w:noProof/>
                 <w:webHidden/>
               </w:rPr>
-              <w:instrText xml:space="preserve"> PAGEREF _Toc117631300 \h </w:instrText>
+              <w:instrText xml:space="preserve"> PAGEREF _Toc117715747 \h </w:instrText>
             </w:r>
             <w:r>
               <w:rPr>
@@ -2083,7 +2083,7 @@
               <w:lang w:eastAsia="en-AU"/>
             </w:rPr>
           </w:pPr>
-          <w:hyperlink w:anchor="_Toc117631301" w:history="1">
+          <w:hyperlink w:anchor="_Toc117715748" w:history="1">
             <w:r>
               <w:rPr>
                 <w:rStyle w:val="Hyperlink"/>
@@ -2125,7 +2125,7 @@
                 <w:noProof/>
                 <w:webHidden/>
               </w:rPr>
-              <w:instrText xml:space="preserve"> PAGEREF _Toc117631301 \h </w:instrText>
+              <w:instrText xml:space="preserve"> PAGEREF _Toc117715748 \h </w:instrText>
             </w:r>
             <w:r>
               <w:rPr>
@@ -2169,7 +2169,7 @@
               <w:lang w:eastAsia="en-AU"/>
             </w:rPr>
           </w:pPr>
-          <w:hyperlink w:anchor="_Toc117631302" w:history="1">
+          <w:hyperlink w:anchor="_Toc117715749" w:history="1">
             <w:r>
               <w:rPr>
                 <w:rStyle w:val="Hyperlink"/>
@@ -2211,7 +2211,7 @@
                 <w:noProof/>
                 <w:webHidden/>
               </w:rPr>
-              <w:instrText xml:space="preserve"> PAGEREF _Toc117631302 \h </w:instrText>
+              <w:instrText xml:space="preserve"> PAGEREF _Toc117715749 \h </w:instrText>
             </w:r>
             <w:r>
               <w:rPr>
@@ -2255,7 +2255,7 @@
               <w:lang w:eastAsia="en-AU"/>
             </w:rPr>
           </w:pPr>
-          <w:hyperlink w:anchor="_Toc117631303" w:history="1">
+          <w:hyperlink w:anchor="_Toc117715750" w:history="1">
             <w:r>
               <w:rPr>
                 <w:rStyle w:val="Hyperlink"/>
@@ -2297,7 +2297,7 @@
                 <w:noProof/>
                 <w:webHidden/>
               </w:rPr>
-              <w:instrText xml:space="preserve"> PAGEREF _Toc117631303 \h </w:instrText>
+              <w:instrText xml:space="preserve"> PAGEREF _Toc117715750 \h </w:instrText>
             </w:r>
             <w:r>
               <w:rPr>
@@ -2341,7 +2341,7 @@
               <w:lang w:eastAsia="en-AU"/>
             </w:rPr>
           </w:pPr>
-          <w:hyperlink w:anchor="_Toc117631304" w:history="1">
+          <w:hyperlink w:anchor="_Toc117715751" w:history="1">
             <w:r>
               <w:rPr>
                 <w:rStyle w:val="Hyperlink"/>
@@ -2383,7 +2383,7 @@
                 <w:noProof/>
                 <w:webHidden/>
               </w:rPr>
-              <w:instrText xml:space="preserve"> PAGEREF _Toc117631304 \h </w:instrText>
+              <w:instrText xml:space="preserve"> PAGEREF _Toc117715751 \h </w:instrText>
             </w:r>
             <w:r>
               <w:rPr>
@@ -2427,7 +2427,7 @@
               <w:lang w:eastAsia="en-AU"/>
             </w:rPr>
           </w:pPr>
-          <w:hyperlink w:anchor="_Toc117631305" w:history="1">
+          <w:hyperlink w:anchor="_Toc117715752" w:history="1">
             <w:r>
               <w:rPr>
                 <w:rStyle w:val="Hyperlink"/>
@@ -2469,7 +2469,7 @@
                 <w:noProof/>
                 <w:webHidden/>
               </w:rPr>
-              <w:instrText xml:space="preserve"> PAGEREF _Toc117631305 \h </w:instrText>
+              <w:instrText xml:space="preserve"> PAGEREF _Toc117715752 \h </w:instrText>
             </w:r>
             <w:r>
               <w:rPr>
@@ -2513,7 +2513,7 @@
               <w:lang w:eastAsia="en-AU"/>
             </w:rPr>
           </w:pPr>
-          <w:hyperlink w:anchor="_Toc117631306" w:history="1">
+          <w:hyperlink w:anchor="_Toc117715753" w:history="1">
             <w:r>
               <w:rPr>
                 <w:rStyle w:val="Hyperlink"/>
@@ -2555,7 +2555,7 @@
                 <w:noProof/>
                 <w:webHidden/>
               </w:rPr>
-              <w:instrText xml:space="preserve"> PAGEREF _Toc117631306 \h </w:instrText>
+              <w:instrText xml:space="preserve"> PAGEREF _Toc117715753 \h </w:instrText>
             </w:r>
             <w:r>
               <w:rPr>
@@ -2599,7 +2599,7 @@
               <w:lang w:eastAsia="en-AU"/>
             </w:rPr>
           </w:pPr>
-          <w:hyperlink w:anchor="_Toc117631307" w:history="1">
+          <w:hyperlink w:anchor="_Toc117715754" w:history="1">
             <w:r>
               <w:rPr>
                 <w:rStyle w:val="Hyperlink"/>
@@ -2641,7 +2641,7 @@
                 <w:noProof/>
                 <w:webHidden/>
               </w:rPr>
-              <w:instrText xml:space="preserve"> PAGEREF _Toc117631307 \h </w:instrText>
+              <w:instrText xml:space="preserve"> PAGEREF _Toc117715754 \h </w:instrText>
             </w:r>
             <w:r>
               <w:rPr>
@@ -2685,7 +2685,7 @@
               <w:lang w:eastAsia="en-AU"/>
             </w:rPr>
           </w:pPr>
-          <w:hyperlink w:anchor="_Toc117631308" w:history="1">
+          <w:hyperlink w:anchor="_Toc117715755" w:history="1">
             <w:r>
               <w:rPr>
                 <w:rStyle w:val="Hyperlink"/>
@@ -2727,7 +2727,7 @@
                 <w:noProof/>
                 <w:webHidden/>
               </w:rPr>
-              <w:instrText xml:space="preserve"> PAGEREF _Toc117631308 \h </w:instrText>
+              <w:instrText xml:space="preserve"> PAGEREF _Toc117715755 \h </w:instrText>
             </w:r>
             <w:r>
               <w:rPr>
@@ -2771,7 +2771,7 @@
               <w:lang w:eastAsia="en-AU"/>
             </w:rPr>
           </w:pPr>
-          <w:hyperlink w:anchor="_Toc117631309" w:history="1">
+          <w:hyperlink w:anchor="_Toc117715756" w:history="1">
             <w:r>
               <w:rPr>
                 <w:rStyle w:val="Hyperlink"/>
@@ -2813,7 +2813,7 @@
                 <w:noProof/>
                 <w:webHidden/>
               </w:rPr>
-              <w:instrText xml:space="preserve"> PAGEREF _Toc117631309 \h </w:instrText>
+              <w:instrText xml:space="preserve"> PAGEREF _Toc117715756 \h </w:instrText>
             </w:r>
             <w:r>
               <w:rPr>
@@ -2857,7 +2857,7 @@
               <w:lang w:eastAsia="en-AU"/>
             </w:rPr>
           </w:pPr>
-          <w:hyperlink w:anchor="_Toc117631310" w:history="1">
+          <w:hyperlink w:anchor="_Toc117715757" w:history="1">
             <w:r>
               <w:rPr>
                 <w:rStyle w:val="Hyperlink"/>
@@ -2899,7 +2899,7 @@
                 <w:noProof/>
                 <w:webHidden/>
               </w:rPr>
-              <w:instrText xml:space="preserve"> PAGEREF _Toc117631310 \h </w:instrText>
+              <w:instrText xml:space="preserve"> PAGEREF _Toc117715757 \h </w:instrText>
             </w:r>
             <w:r>
               <w:rPr>
@@ -2943,7 +2943,7 @@
               <w:lang w:eastAsia="en-AU"/>
             </w:rPr>
           </w:pPr>
-          <w:hyperlink w:anchor="_Toc117631311" w:history="1">
+          <w:hyperlink w:anchor="_Toc117715758" w:history="1">
             <w:r>
               <w:rPr>
                 <w:rStyle w:val="Hyperlink"/>
@@ -2985,7 +2985,7 @@
                 <w:noProof/>
                 <w:webHidden/>
               </w:rPr>
-              <w:instrText xml:space="preserve"> PAGEREF _Toc117631311 \h </w:instrText>
+              <w:instrText xml:space="preserve"> PAGEREF _Toc117715758 \h </w:instrText>
             </w:r>
             <w:r>
               <w:rPr>
@@ -3029,7 +3029,7 @@
               <w:lang w:eastAsia="en-AU"/>
             </w:rPr>
           </w:pPr>
-          <w:hyperlink w:anchor="_Toc117631312" w:history="1">
+          <w:hyperlink w:anchor="_Toc117715759" w:history="1">
             <w:r>
               <w:rPr>
                 <w:rStyle w:val="Hyperlink"/>
@@ -3071,7 +3071,7 @@
                 <w:noProof/>
                 <w:webHidden/>
               </w:rPr>
-              <w:instrText xml:space="preserve"> PAGEREF _Toc117631312 \h </w:instrText>
+              <w:instrText xml:space="preserve"> PAGEREF _Toc117715759 \h </w:instrText>
             </w:r>
             <w:r>
               <w:rPr>
@@ -3115,7 +3115,7 @@
               <w:lang w:eastAsia="en-AU"/>
             </w:rPr>
           </w:pPr>
-          <w:hyperlink w:anchor="_Toc117631313" w:history="1">
+          <w:hyperlink w:anchor="_Toc117715760" w:history="1">
             <w:r>
               <w:rPr>
                 <w:rStyle w:val="Hyperlink"/>
@@ -3157,7 +3157,7 @@
                 <w:noProof/>
                 <w:webHidden/>
               </w:rPr>
-              <w:instrText xml:space="preserve"> PAGEREF _Toc117631313 \h </w:instrText>
+              <w:instrText xml:space="preserve"> PAGEREF _Toc117715760 \h </w:instrText>
             </w:r>
             <w:r>
               <w:rPr>
@@ -3201,7 +3201,7 @@
               <w:lang w:eastAsia="en-AU"/>
             </w:rPr>
           </w:pPr>
-          <w:hyperlink w:anchor="_Toc117631314" w:history="1">
+          <w:hyperlink w:anchor="_Toc117715761" w:history="1">
             <w:r>
               <w:rPr>
                 <w:rStyle w:val="Hyperlink"/>
@@ -3243,7 +3243,7 @@
                 <w:noProof/>
                 <w:webHidden/>
               </w:rPr>
-              <w:instrText xml:space="preserve"> PAGEREF _Toc117631314 \h </w:instrText>
+              <w:instrText xml:space="preserve"> PAGEREF _Toc117715761 \h </w:instrText>
             </w:r>
             <w:r>
               <w:rPr>
@@ -3287,7 +3287,7 @@
               <w:lang w:eastAsia="en-AU"/>
             </w:rPr>
           </w:pPr>
-          <w:hyperlink w:anchor="_Toc117631315" w:history="1">
+          <w:hyperlink w:anchor="_Toc117715762" w:history="1">
             <w:r>
               <w:rPr>
                 <w:rStyle w:val="Hyperlink"/>
@@ -3329,7 +3329,7 @@
                 <w:noProof/>
                 <w:webHidden/>
               </w:rPr>
-              <w:instrText xml:space="preserve"> PAGEREF _Toc117631315 \h </w:instrText>
+              <w:instrText xml:space="preserve"> PAGEREF _Toc117715762 \h </w:instrText>
             </w:r>
             <w:r>
               <w:rPr>
@@ -3373,7 +3373,7 @@
               <w:lang w:eastAsia="en-AU"/>
             </w:rPr>
           </w:pPr>
-          <w:hyperlink w:anchor="_Toc117631316" w:history="1">
+          <w:hyperlink w:anchor="_Toc117715763" w:history="1">
             <w:r>
               <w:rPr>
                 <w:rStyle w:val="Hyperlink"/>
@@ -3415,7 +3415,7 @@
                 <w:noProof/>
                 <w:webHidden/>
               </w:rPr>
-              <w:instrText xml:space="preserve"> PAGEREF _Toc117631316 \h </w:instrText>
+              <w:instrText xml:space="preserve"> PAGEREF _Toc117715763 \h </w:instrText>
             </w:r>
             <w:r>
               <w:rPr>
@@ -3459,7 +3459,7 @@
               <w:lang w:eastAsia="en-AU"/>
             </w:rPr>
           </w:pPr>
-          <w:hyperlink w:anchor="_Toc117631317" w:history="1">
+          <w:hyperlink w:anchor="_Toc117715764" w:history="1">
             <w:r>
               <w:rPr>
                 <w:rStyle w:val="Hyperlink"/>
@@ -3501,7 +3501,7 @@
                 <w:noProof/>
                 <w:webHidden/>
               </w:rPr>
-              <w:instrText xml:space="preserve"> PAGEREF _Toc117631317 \h </w:instrText>
+              <w:instrText xml:space="preserve"> PAGEREF _Toc117715764 \h </w:instrText>
             </w:r>
             <w:r>
               <w:rPr>
@@ -3545,7 +3545,7 @@
               <w:lang w:eastAsia="en-AU"/>
             </w:rPr>
           </w:pPr>
-          <w:hyperlink w:anchor="_Toc117631318" w:history="1">
+          <w:hyperlink w:anchor="_Toc117715765" w:history="1">
             <w:r>
               <w:rPr>
                 <w:rStyle w:val="Hyperlink"/>
@@ -3587,7 +3587,7 @@
                 <w:noProof/>
                 <w:webHidden/>
               </w:rPr>
-              <w:instrText xml:space="preserve"> PAGEREF _Toc117631318 \h </w:instrText>
+              <w:instrText xml:space="preserve"> PAGEREF _Toc117715765 \h </w:instrText>
             </w:r>
             <w:r>
               <w:rPr>
@@ -3631,7 +3631,7 @@
               <w:lang w:eastAsia="en-AU"/>
             </w:rPr>
           </w:pPr>
-          <w:hyperlink w:anchor="_Toc117631319" w:history="1">
+          <w:hyperlink w:anchor="_Toc117715766" w:history="1">
             <w:r>
               <w:rPr>
                 <w:rStyle w:val="Hyperlink"/>
@@ -3673,7 +3673,7 @@
                 <w:noProof/>
                 <w:webHidden/>
               </w:rPr>
-              <w:instrText xml:space="preserve"> PAGEREF _Toc117631319 \h </w:instrText>
+              <w:instrText xml:space="preserve"> PAGEREF _Toc117715766 \h </w:instrText>
             </w:r>
             <w:r>
               <w:rPr>
@@ -3717,7 +3717,7 @@
               <w:lang w:eastAsia="en-AU"/>
             </w:rPr>
           </w:pPr>
-          <w:hyperlink w:anchor="_Toc117631320" w:history="1">
+          <w:hyperlink w:anchor="_Toc117715767" w:history="1">
             <w:r>
               <w:rPr>
                 <w:rStyle w:val="Hyperlink"/>
@@ -3759,7 +3759,7 @@
                 <w:noProof/>
                 <w:webHidden/>
               </w:rPr>
-              <w:instrText xml:space="preserve"> PAGEREF _Toc117631320 \h </w:instrText>
+              <w:instrText xml:space="preserve"> PAGEREF _Toc117715767 \h </w:instrText>
             </w:r>
             <w:r>
               <w:rPr>
@@ -3803,7 +3803,7 @@
               <w:lang w:eastAsia="en-AU"/>
             </w:rPr>
           </w:pPr>
-          <w:hyperlink w:anchor="_Toc117631321" w:history="1">
+          <w:hyperlink w:anchor="_Toc117715768" w:history="1">
             <w:r>
               <w:rPr>
                 <w:rStyle w:val="Hyperlink"/>
@@ -3845,7 +3845,7 @@
                 <w:noProof/>
                 <w:webHidden/>
               </w:rPr>
-              <w:instrText xml:space="preserve"> PAGEREF _Toc117631321 \h </w:instrText>
+              <w:instrText xml:space="preserve"> PAGEREF _Toc117715768 \h </w:instrText>
             </w:r>
             <w:r>
               <w:rPr>
@@ -3889,7 +3889,7 @@
               <w:lang w:eastAsia="en-AU"/>
             </w:rPr>
           </w:pPr>
-          <w:hyperlink w:anchor="_Toc117631322" w:history="1">
+          <w:hyperlink w:anchor="_Toc117715769" w:history="1">
             <w:r>
               <w:rPr>
                 <w:rStyle w:val="Hyperlink"/>
@@ -3931,7 +3931,7 @@
                 <w:noProof/>
                 <w:webHidden/>
               </w:rPr>
-              <w:instrText xml:space="preserve"> PAGEREF _Toc117631322 \h </w:instrText>
+              <w:instrText xml:space="preserve"> PAGEREF _Toc117715769 \h </w:instrText>
             </w:r>
             <w:r>
               <w:rPr>
@@ -3975,7 +3975,7 @@
               <w:lang w:eastAsia="en-AU"/>
             </w:rPr>
           </w:pPr>
-          <w:hyperlink w:anchor="_Toc117631323" w:history="1">
+          <w:hyperlink w:anchor="_Toc117715770" w:history="1">
             <w:r>
               <w:rPr>
                 <w:rStyle w:val="Hyperlink"/>
@@ -4017,7 +4017,7 @@
                 <w:noProof/>
                 <w:webHidden/>
               </w:rPr>
-              <w:instrText xml:space="preserve"> PAGEREF _Toc117631323 \h </w:instrText>
+              <w:instrText xml:space="preserve"> PAGEREF _Toc117715770 \h </w:instrText>
             </w:r>
             <w:r>
               <w:rPr>
@@ -4061,7 +4061,7 @@
               <w:lang w:eastAsia="en-AU"/>
             </w:rPr>
           </w:pPr>
-          <w:hyperlink w:anchor="_Toc117631324" w:history="1">
+          <w:hyperlink w:anchor="_Toc117715771" w:history="1">
             <w:r>
               <w:rPr>
                 <w:rStyle w:val="Hyperlink"/>
@@ -4103,7 +4103,7 @@
                 <w:noProof/>
                 <w:webHidden/>
               </w:rPr>
-              <w:instrText xml:space="preserve"> PAGEREF _Toc117631324 \h </w:instrText>
+              <w:instrText xml:space="preserve"> PAGEREF _Toc117715771 \h </w:instrText>
             </w:r>
             <w:r>
               <w:rPr>
@@ -4147,7 +4147,7 @@
               <w:lang w:eastAsia="en-AU"/>
             </w:rPr>
           </w:pPr>
-          <w:hyperlink w:anchor="_Toc117631325" w:history="1">
+          <w:hyperlink w:anchor="_Toc117715772" w:history="1">
             <w:r>
               <w:rPr>
                 <w:rStyle w:val="Hyperlink"/>
@@ -4189,7 +4189,7 @@
                 <w:noProof/>
                 <w:webHidden/>
               </w:rPr>
-              <w:instrText xml:space="preserve"> PAGEREF _Toc117631325 \h </w:instrText>
+              <w:instrText xml:space="preserve"> PAGEREF _Toc117715772 \h </w:instrText>
             </w:r>
             <w:r>
               <w:rPr>
@@ -4233,7 +4233,7 @@
               <w:lang w:eastAsia="en-AU"/>
             </w:rPr>
           </w:pPr>
-          <w:hyperlink w:anchor="_Toc117631326" w:history="1">
+          <w:hyperlink w:anchor="_Toc117715773" w:history="1">
             <w:r>
               <w:rPr>
                 <w:rStyle w:val="Hyperlink"/>
@@ -4275,7 +4275,7 @@
                 <w:noProof/>
                 <w:webHidden/>
               </w:rPr>
-              <w:instrText xml:space="preserve"> PAGEREF _Toc117631326 \h </w:instrText>
+              <w:instrText xml:space="preserve"> PAGEREF _Toc117715773 \h </w:instrText>
             </w:r>
             <w:r>
               <w:rPr>
@@ -4319,7 +4319,7 @@
               <w:lang w:eastAsia="en-AU"/>
             </w:rPr>
           </w:pPr>
-          <w:hyperlink w:anchor="_Toc117631327" w:history="1">
+          <w:hyperlink w:anchor="_Toc117715774" w:history="1">
             <w:r>
               <w:rPr>
                 <w:rStyle w:val="Hyperlink"/>
@@ -4361,7 +4361,7 @@
                 <w:noProof/>
                 <w:webHidden/>
               </w:rPr>
-              <w:instrText xml:space="preserve"> PAGEREF _Toc117631327 \h </w:instrText>
+              <w:instrText xml:space="preserve"> PAGEREF _Toc117715774 \h </w:instrText>
             </w:r>
             <w:r>
               <w:rPr>
@@ -4405,7 +4405,7 @@
               <w:lang w:eastAsia="en-AU"/>
             </w:rPr>
           </w:pPr>
-          <w:hyperlink w:anchor="_Toc117631328" w:history="1">
+          <w:hyperlink w:anchor="_Toc117715775" w:history="1">
             <w:r>
               <w:rPr>
                 <w:rStyle w:val="Hyperlink"/>
@@ -4447,7 +4447,7 @@
                 <w:noProof/>
                 <w:webHidden/>
               </w:rPr>
-              <w:instrText xml:space="preserve"> PAGEREF _Toc117631328 \h </w:instrText>
+              <w:instrText xml:space="preserve"> PAGEREF _Toc117715775 \h </w:instrText>
             </w:r>
             <w:r>
               <w:rPr>
@@ -4491,7 +4491,7 @@
               <w:lang w:eastAsia="en-AU"/>
             </w:rPr>
           </w:pPr>
-          <w:hyperlink w:anchor="_Toc117631329" w:history="1">
+          <w:hyperlink w:anchor="_Toc117715776" w:history="1">
             <w:r>
               <w:rPr>
                 <w:rStyle w:val="Hyperlink"/>
@@ -4533,7 +4533,7 @@
                 <w:noProof/>
                 <w:webHidden/>
               </w:rPr>
-              <w:instrText xml:space="preserve"> PAGEREF _Toc117631329 \h </w:instrText>
+              <w:instrText xml:space="preserve"> PAGEREF _Toc117715776 \h </w:instrText>
             </w:r>
             <w:r>
               <w:rPr>
@@ -4577,7 +4577,7 @@
               <w:lang w:eastAsia="en-AU"/>
             </w:rPr>
           </w:pPr>
-          <w:hyperlink w:anchor="_Toc117631330" w:history="1">
+          <w:hyperlink w:anchor="_Toc117715777" w:history="1">
             <w:r>
               <w:rPr>
                 <w:rStyle w:val="Hyperlink"/>
@@ -4619,7 +4619,7 @@
                 <w:noProof/>
                 <w:webHidden/>
               </w:rPr>
-              <w:instrText xml:space="preserve"> PAGEREF _Toc117631330 \h </w:instrText>
+              <w:instrText xml:space="preserve"> PAGEREF _Toc117715777 \h </w:instrText>
             </w:r>
             <w:r>
               <w:rPr>
@@ -4663,7 +4663,7 @@
               <w:lang w:eastAsia="en-AU"/>
             </w:rPr>
           </w:pPr>
-          <w:hyperlink w:anchor="_Toc117631331" w:history="1">
+          <w:hyperlink w:anchor="_Toc117715778" w:history="1">
             <w:r>
               <w:rPr>
                 <w:rStyle w:val="Hyperlink"/>
@@ -4705,7 +4705,7 @@
                 <w:noProof/>
                 <w:webHidden/>
               </w:rPr>
-              <w:instrText xml:space="preserve"> PAGEREF _Toc117631331 \h </w:instrText>
+              <w:instrText xml:space="preserve"> PAGEREF _Toc117715778 \h </w:instrText>
             </w:r>
             <w:r>
               <w:rPr>
@@ -4749,7 +4749,7 @@
               <w:lang w:eastAsia="en-AU"/>
             </w:rPr>
           </w:pPr>
-          <w:hyperlink w:anchor="_Toc117631332" w:history="1">
+          <w:hyperlink w:anchor="_Toc117715779" w:history="1">
             <w:r>
               <w:rPr>
                 <w:rStyle w:val="Hyperlink"/>
@@ -4791,7 +4791,7 @@
                 <w:noProof/>
                 <w:webHidden/>
               </w:rPr>
-              <w:instrText xml:space="preserve"> PAGEREF _Toc117631332 \h </w:instrText>
+              <w:instrText xml:space="preserve"> PAGEREF _Toc117715779 \h </w:instrText>
             </w:r>
             <w:r>
               <w:rPr>
@@ -4835,7 +4835,7 @@
               <w:lang w:eastAsia="en-AU"/>
             </w:rPr>
           </w:pPr>
-          <w:hyperlink w:anchor="_Toc117631333" w:history="1">
+          <w:hyperlink w:anchor="_Toc117715780" w:history="1">
             <w:r>
               <w:rPr>
                 <w:rStyle w:val="Hyperlink"/>
@@ -4877,7 +4877,7 @@
                 <w:noProof/>
                 <w:webHidden/>
               </w:rPr>
-              <w:instrText xml:space="preserve"> PAGEREF _Toc117631333 \h </w:instrText>
+              <w:instrText xml:space="preserve"> PAGEREF _Toc117715780 \h </w:instrText>
             </w:r>
             <w:r>
               <w:rPr>
@@ -4921,7 +4921,7 @@
               <w:lang w:eastAsia="en-AU"/>
             </w:rPr>
           </w:pPr>
-          <w:hyperlink w:anchor="_Toc117631334" w:history="1">
+          <w:hyperlink w:anchor="_Toc117715781" w:history="1">
             <w:r>
               <w:rPr>
                 <w:rStyle w:val="Hyperlink"/>
@@ -4963,7 +4963,7 @@
                 <w:noProof/>
                 <w:webHidden/>
               </w:rPr>
-              <w:instrText xml:space="preserve"> PAGEREF _Toc117631334 \h </w:instrText>
+              <w:instrText xml:space="preserve"> PAGEREF _Toc117715781 \h </w:instrText>
             </w:r>
             <w:r>
               <w:rPr>
@@ -5007,7 +5007,7 @@
               <w:lang w:eastAsia="en-AU"/>
             </w:rPr>
           </w:pPr>
-          <w:hyperlink w:anchor="_Toc117631335" w:history="1">
+          <w:hyperlink w:anchor="_Toc117715782" w:history="1">
             <w:r>
               <w:rPr>
                 <w:rStyle w:val="Hyperlink"/>
@@ -5049,7 +5049,7 @@
                 <w:noProof/>
                 <w:webHidden/>
               </w:rPr>
-              <w:instrText xml:space="preserve"> PAGEREF _Toc117631335 \h </w:instrText>
+              <w:instrText xml:space="preserve"> PAGEREF _Toc117715782 \h </w:instrText>
             </w:r>
             <w:r>
               <w:rPr>
@@ -5093,7 +5093,7 @@
               <w:lang w:eastAsia="en-AU"/>
             </w:rPr>
           </w:pPr>
-          <w:hyperlink w:anchor="_Toc117631336" w:history="1">
+          <w:hyperlink w:anchor="_Toc117715783" w:history="1">
             <w:r>
               <w:rPr>
                 <w:rStyle w:val="Hyperlink"/>
@@ -5135,7 +5135,7 @@
                 <w:noProof/>
                 <w:webHidden/>
               </w:rPr>
-              <w:instrText xml:space="preserve"> PAGEREF _Toc117631336 \h </w:instrText>
+              <w:instrText xml:space="preserve"> PAGEREF _Toc117715783 \h </w:instrText>
             </w:r>
             <w:r>
               <w:rPr>
@@ -5179,7 +5179,7 @@
               <w:lang w:eastAsia="en-AU"/>
             </w:rPr>
           </w:pPr>
-          <w:hyperlink w:anchor="_Toc117631337" w:history="1">
+          <w:hyperlink w:anchor="_Toc117715784" w:history="1">
             <w:r>
               <w:rPr>
                 <w:rStyle w:val="Hyperlink"/>
@@ -5221,7 +5221,7 @@
                 <w:noProof/>
                 <w:webHidden/>
               </w:rPr>
-              <w:instrText xml:space="preserve"> PAGEREF _Toc117631337 \h </w:instrText>
+              <w:instrText xml:space="preserve"> PAGEREF _Toc117715784 \h </w:instrText>
             </w:r>
             <w:r>
               <w:rPr>
@@ -5265,7 +5265,7 @@
               <w:lang w:eastAsia="en-AU"/>
             </w:rPr>
           </w:pPr>
-          <w:hyperlink w:anchor="_Toc117631338" w:history="1">
+          <w:hyperlink w:anchor="_Toc117715785" w:history="1">
             <w:r>
               <w:rPr>
                 <w:rStyle w:val="Hyperlink"/>
@@ -5307,7 +5307,7 @@
                 <w:noProof/>
                 <w:webHidden/>
               </w:rPr>
-              <w:instrText xml:space="preserve"> PAGEREF _Toc117631338 \h </w:instrText>
+              <w:instrText xml:space="preserve"> PAGEREF _Toc117715785 \h </w:instrText>
             </w:r>
             <w:r>
               <w:rPr>
@@ -5351,7 +5351,7 @@
               <w:lang w:eastAsia="en-AU"/>
             </w:rPr>
           </w:pPr>
-          <w:hyperlink w:anchor="_Toc117631339" w:history="1">
+          <w:hyperlink w:anchor="_Toc117715786" w:history="1">
             <w:r>
               <w:rPr>
                 <w:rStyle w:val="Hyperlink"/>
@@ -5393,7 +5393,7 @@
                 <w:noProof/>
                 <w:webHidden/>
               </w:rPr>
-              <w:instrText xml:space="preserve"> PAGEREF _Toc117631339 \h </w:instrText>
+              <w:instrText xml:space="preserve"> PAGEREF _Toc117715786 \h </w:instrText>
             </w:r>
             <w:r>
               <w:rPr>
@@ -5437,7 +5437,7 @@
               <w:lang w:eastAsia="en-AU"/>
             </w:rPr>
           </w:pPr>
-          <w:hyperlink w:anchor="_Toc117631340" w:history="1">
+          <w:hyperlink w:anchor="_Toc117715787" w:history="1">
             <w:r>
               <w:rPr>
                 <w:rStyle w:val="Hyperlink"/>
@@ -5479,7 +5479,7 @@
                 <w:noProof/>
                 <w:webHidden/>
               </w:rPr>
-              <w:instrText xml:space="preserve"> PAGEREF _Toc117631340 \h </w:instrText>
+              <w:instrText xml:space="preserve"> PAGEREF _Toc117715787 \h </w:instrText>
             </w:r>
             <w:r>
               <w:rPr>
@@ -5523,7 +5523,7 @@
               <w:lang w:eastAsia="en-AU"/>
             </w:rPr>
           </w:pPr>
-          <w:hyperlink w:anchor="_Toc117631341" w:history="1">
+          <w:hyperlink w:anchor="_Toc117715788" w:history="1">
             <w:r>
               <w:rPr>
                 <w:rStyle w:val="Hyperlink"/>
@@ -5565,7 +5565,7 @@
                 <w:noProof/>
                 <w:webHidden/>
               </w:rPr>
-              <w:instrText xml:space="preserve"> PAGEREF _Toc117631341 \h </w:instrText>
+              <w:instrText xml:space="preserve"> PAGEREF _Toc117715788 \h </w:instrText>
             </w:r>
             <w:r>
               <w:rPr>
@@ -5609,7 +5609,7 @@
               <w:lang w:eastAsia="en-AU"/>
             </w:rPr>
           </w:pPr>
-          <w:hyperlink w:anchor="_Toc117631342" w:history="1">
+          <w:hyperlink w:anchor="_Toc117715789" w:history="1">
             <w:r>
               <w:rPr>
                 <w:rStyle w:val="Hyperlink"/>
@@ -5651,7 +5651,7 @@
                 <w:noProof/>
                 <w:webHidden/>
               </w:rPr>
-              <w:instrText xml:space="preserve"> PAGEREF _Toc117631342 \h </w:instrText>
+              <w:instrText xml:space="preserve"> PAGEREF _Toc117715789 \h </w:instrText>
             </w:r>
             <w:r>
               <w:rPr>
@@ -5695,7 +5695,7 @@
               <w:lang w:eastAsia="en-AU"/>
             </w:rPr>
           </w:pPr>
-          <w:hyperlink w:anchor="_Toc117631343" w:history="1">
+          <w:hyperlink w:anchor="_Toc117715790" w:history="1">
             <w:r>
               <w:rPr>
                 <w:rStyle w:val="Hyperlink"/>
@@ -5737,7 +5737,7 @@
                 <w:noProof/>
                 <w:webHidden/>
               </w:rPr>
-              <w:instrText xml:space="preserve"> PAGEREF _Toc117631343 \h </w:instrText>
+              <w:instrText xml:space="preserve"> PAGEREF _Toc117715790 \h </w:instrText>
             </w:r>
             <w:r>
               <w:rPr>
@@ -5781,7 +5781,7 @@
               <w:lang w:eastAsia="en-AU"/>
             </w:rPr>
           </w:pPr>
-          <w:hyperlink w:anchor="_Toc117631344" w:history="1">
+          <w:hyperlink w:anchor="_Toc117715791" w:history="1">
             <w:r>
               <w:rPr>
                 <w:rStyle w:val="Hyperlink"/>
@@ -5823,7 +5823,7 @@
                 <w:noProof/>
                 <w:webHidden/>
               </w:rPr>
-              <w:instrText xml:space="preserve"> PAGEREF _Toc117631344 \h </w:instrText>
+              <w:instrText xml:space="preserve"> PAGEREF _Toc117715791 \h </w:instrText>
             </w:r>
             <w:r>
               <w:rPr>
@@ -5867,7 +5867,7 @@
               <w:lang w:eastAsia="en-AU"/>
             </w:rPr>
           </w:pPr>
-          <w:hyperlink w:anchor="_Toc117631345" w:history="1">
+          <w:hyperlink w:anchor="_Toc117715792" w:history="1">
             <w:r>
               <w:rPr>
                 <w:rStyle w:val="Hyperlink"/>
@@ -5909,7 +5909,7 @@
                 <w:noProof/>
                 <w:webHidden/>
               </w:rPr>
-              <w:instrText xml:space="preserve"> PAGEREF _Toc117631345 \h </w:instrText>
+              <w:instrText xml:space="preserve"> PAGEREF _Toc117715792 \h </w:instrText>
             </w:r>
             <w:r>
               <w:rPr>
@@ -5953,7 +5953,7 @@
               <w:lang w:eastAsia="en-AU"/>
             </w:rPr>
           </w:pPr>
-          <w:hyperlink w:anchor="_Toc117631346" w:history="1">
+          <w:hyperlink w:anchor="_Toc117715793" w:history="1">
             <w:r>
               <w:rPr>
                 <w:rStyle w:val="Hyperlink"/>
@@ -5995,7 +5995,7 @@
                 <w:noProof/>
                 <w:webHidden/>
               </w:rPr>
-              <w:instrText xml:space="preserve"> PAGEREF _Toc117631346 \h </w:instrText>
+              <w:instrText xml:space="preserve"> PAGEREF _Toc117715793 \h </w:instrText>
             </w:r>
             <w:r>
               <w:rPr>
@@ -6039,7 +6039,7 @@
               <w:lang w:eastAsia="en-AU"/>
             </w:rPr>
           </w:pPr>
-          <w:hyperlink w:anchor="_Toc117631347" w:history="1">
+          <w:hyperlink w:anchor="_Toc117715794" w:history="1">
             <w:r>
               <w:rPr>
                 <w:rStyle w:val="Hyperlink"/>
@@ -6081,7 +6081,7 @@
                 <w:noProof/>
                 <w:webHidden/>
               </w:rPr>
-              <w:instrText xml:space="preserve"> PAGEREF _Toc117631347 \h </w:instrText>
+              <w:instrText xml:space="preserve"> PAGEREF _Toc117715794 \h </w:instrText>
             </w:r>
             <w:r>
               <w:rPr>
@@ -6101,7 +6101,7 @@
                 <w:noProof/>
                 <w:webHidden/>
               </w:rPr>
-              <w:t>25</w:t>
+              <w:t>26</w:t>
             </w:r>
             <w:r>
               <w:rPr>
@@ -6125,7 +6125,7 @@
               <w:lang w:eastAsia="en-AU"/>
             </w:rPr>
           </w:pPr>
-          <w:hyperlink w:anchor="_Toc117631348" w:history="1">
+          <w:hyperlink w:anchor="_Toc117715795" w:history="1">
             <w:r>
               <w:rPr>
                 <w:rStyle w:val="Hyperlink"/>
@@ -6167,7 +6167,7 @@
                 <w:noProof/>
                 <w:webHidden/>
               </w:rPr>
-              <w:instrText xml:space="preserve"> PAGEREF _Toc117631348 \h </w:instrText>
+              <w:instrText xml:space="preserve"> PAGEREF _Toc117715795 \h </w:instrText>
             </w:r>
             <w:r>
               <w:rPr>
@@ -6187,7 +6187,7 @@
                 <w:noProof/>
                 <w:webHidden/>
               </w:rPr>
-              <w:t>25</w:t>
+              <w:t>26</w:t>
             </w:r>
             <w:r>
               <w:rPr>
@@ -6211,7 +6211,7 @@
               <w:lang w:eastAsia="en-AU"/>
             </w:rPr>
           </w:pPr>
-          <w:hyperlink w:anchor="_Toc117631349" w:history="1">
+          <w:hyperlink w:anchor="_Toc117715796" w:history="1">
             <w:r>
               <w:rPr>
                 <w:rStyle w:val="Hyperlink"/>
@@ -6253,7 +6253,7 @@
                 <w:noProof/>
                 <w:webHidden/>
               </w:rPr>
-              <w:instrText xml:space="preserve"> PAGEREF _Toc117631349 \h </w:instrText>
+              <w:instrText xml:space="preserve"> PAGEREF _Toc117715796 \h </w:instrText>
             </w:r>
             <w:r>
               <w:rPr>
@@ -6297,7 +6297,7 @@
               <w:lang w:eastAsia="en-AU"/>
             </w:rPr>
           </w:pPr>
-          <w:hyperlink w:anchor="_Toc117631350" w:history="1">
+          <w:hyperlink w:anchor="_Toc117715797" w:history="1">
             <w:r>
               <w:rPr>
                 <w:rStyle w:val="Hyperlink"/>
@@ -6339,7 +6339,7 @@
                 <w:noProof/>
                 <w:webHidden/>
               </w:rPr>
-              <w:instrText xml:space="preserve"> PAGEREF _Toc117631350 \h </w:instrText>
+              <w:instrText xml:space="preserve"> PAGEREF _Toc117715797 \h </w:instrText>
             </w:r>
             <w:r>
               <w:rPr>
@@ -6383,7 +6383,7 @@
               <w:lang w:eastAsia="en-AU"/>
             </w:rPr>
           </w:pPr>
-          <w:hyperlink w:anchor="_Toc117631351" w:history="1">
+          <w:hyperlink w:anchor="_Toc117715798" w:history="1">
             <w:r>
               <w:rPr>
                 <w:rStyle w:val="Hyperlink"/>
@@ -6425,7 +6425,7 @@
                 <w:noProof/>
                 <w:webHidden/>
               </w:rPr>
-              <w:instrText xml:space="preserve"> PAGEREF _Toc117631351 \h </w:instrText>
+              <w:instrText xml:space="preserve"> PAGEREF _Toc117715798 \h </w:instrText>
             </w:r>
             <w:r>
               <w:rPr>
@@ -6485,7 +6485,7 @@
       <w:pPr>
         <w:pStyle w:val="Heading1"/>
       </w:pPr>
-      <w:bookmarkStart w:id="0" w:name="_Toc117631279"/>
+      <w:bookmarkStart w:id="0" w:name="_Toc117715726"/>
       <w:r>
         <w:lastRenderedPageBreak/>
         <w:t>Introduction</w:t>
@@ -6805,7 +6805,7 @@
       <w:pPr>
         <w:pStyle w:val="Heading2"/>
       </w:pPr>
-      <w:bookmarkStart w:id="1" w:name="_Toc117631280"/>
+      <w:bookmarkStart w:id="1" w:name="_Toc117715727"/>
       <w:r>
         <w:t>Database</w:t>
       </w:r>
@@ -6930,7 +6930,7 @@
       <w:pPr>
         <w:pStyle w:val="Heading2"/>
       </w:pPr>
-      <w:bookmarkStart w:id="2" w:name="_Toc117631281"/>
+      <w:bookmarkStart w:id="2" w:name="_Toc117715728"/>
       <w:r>
         <w:t>Fields</w:t>
       </w:r>
@@ -9169,14 +9169,6 @@
               </w:rPr>
               <w:t xml:space="preserve"> Must consist of 10 digits or X’s.</w:t>
             </w:r>
-            <w:r>
-              <w:rPr>
-                <w:rFonts w:ascii="Arial" w:hAnsi="Arial" w:cs="Arial"/>
-                <w:sz w:val="20"/>
-                <w:szCs w:val="20"/>
-              </w:rPr>
-              <w:t xml:space="preserve"> Must be unique if not empty.</w:t>
-            </w:r>
           </w:p>
         </w:tc>
         <w:tc>
@@ -9274,14 +9266,6 @@
                 <w:szCs w:val="20"/>
               </w:rPr>
               <w:t xml:space="preserve"> Must consist of 13 digits or X’s.</w:t>
-            </w:r>
-            <w:r>
-              <w:rPr>
-                <w:rFonts w:ascii="Arial" w:hAnsi="Arial" w:cs="Arial"/>
-                <w:sz w:val="20"/>
-                <w:szCs w:val="20"/>
-              </w:rPr>
-              <w:t xml:space="preserve"> Must be unique if not empty.</w:t>
             </w:r>
           </w:p>
         </w:tc>
@@ -10748,6 +10732,7 @@
           <w:sz w:val="20"/>
           <w:szCs w:val="20"/>
         </w:rPr>
+        <w:lastRenderedPageBreak/>
         <w:t>Wishlist</w:t>
       </w:r>
     </w:p>
@@ -11169,7 +11154,7 @@
       <w:pPr>
         <w:pStyle w:val="Heading1"/>
       </w:pPr>
-      <w:bookmarkStart w:id="3" w:name="_Toc117631282"/>
+      <w:bookmarkStart w:id="3" w:name="_Toc117715729"/>
       <w:r>
         <w:t>Installation</w:t>
       </w:r>
@@ -11445,7 +11430,7 @@
       <w:pPr>
         <w:pStyle w:val="Heading1"/>
       </w:pPr>
-      <w:bookmarkStart w:id="4" w:name="_Toc117631283"/>
+      <w:bookmarkStart w:id="4" w:name="_Toc117715730"/>
       <w:r>
         <w:t>User Interface</w:t>
       </w:r>
@@ -11635,7 +11620,7 @@
       <w:pPr>
         <w:pStyle w:val="Heading2"/>
       </w:pPr>
-      <w:bookmarkStart w:id="5" w:name="_Toc117631284"/>
+      <w:bookmarkStart w:id="5" w:name="_Toc117715731"/>
       <w:r>
         <w:t>Main window</w:t>
       </w:r>
@@ -11861,7 +11846,7 @@
       <w:pPr>
         <w:pStyle w:val="Heading2"/>
       </w:pPr>
-      <w:bookmarkStart w:id="7" w:name="_Toc117631285"/>
+      <w:bookmarkStart w:id="7" w:name="_Toc117715732"/>
       <w:r>
         <w:t>Menus</w:t>
       </w:r>
@@ -11871,7 +11856,7 @@
       <w:pPr>
         <w:pStyle w:val="Heading3"/>
       </w:pPr>
-      <w:bookmarkStart w:id="8" w:name="_Toc117631286"/>
+      <w:bookmarkStart w:id="8" w:name="_Toc117715733"/>
       <w:r>
         <w:t>File</w:t>
       </w:r>
@@ -13108,7 +13093,7 @@
       <w:pPr>
         <w:pStyle w:val="Heading3"/>
       </w:pPr>
-      <w:bookmarkStart w:id="9" w:name="_Toc117631287"/>
+      <w:bookmarkStart w:id="9" w:name="_Toc117715734"/>
       <w:r>
         <w:t>View</w:t>
       </w:r>
@@ -13524,7 +13509,7 @@
       <w:pPr>
         <w:pStyle w:val="Heading3"/>
       </w:pPr>
-      <w:bookmarkStart w:id="10" w:name="_Toc117631288"/>
+      <w:bookmarkStart w:id="10" w:name="_Toc117715735"/>
       <w:r>
         <w:t>Help</w:t>
       </w:r>
@@ -13668,7 +13653,7 @@
       <w:pPr>
         <w:pStyle w:val="Heading2"/>
       </w:pPr>
-      <w:bookmarkStart w:id="11" w:name="_Toc117631289"/>
+      <w:bookmarkStart w:id="11" w:name="_Toc117715736"/>
       <w:r>
         <w:lastRenderedPageBreak/>
         <w:t>Toolbar</w:t>
@@ -14297,7 +14282,7 @@
       <w:pPr>
         <w:pStyle w:val="Heading2"/>
       </w:pPr>
-      <w:bookmarkStart w:id="12" w:name="_Toc117631290"/>
+      <w:bookmarkStart w:id="12" w:name="_Toc117715737"/>
       <w:r>
         <w:t>Filter</w:t>
       </w:r>
@@ -14446,7 +14431,7 @@
       <w:pPr>
         <w:pStyle w:val="Heading2"/>
       </w:pPr>
-      <w:bookmarkStart w:id="13" w:name="_Toc117631291"/>
+      <w:bookmarkStart w:id="13" w:name="_Toc117715738"/>
       <w:r>
         <w:t>Selected Item Details</w:t>
       </w:r>
@@ -14574,7 +14559,7 @@
       <w:pPr>
         <w:pStyle w:val="Heading1"/>
       </w:pPr>
-      <w:bookmarkStart w:id="14" w:name="_Toc117631292"/>
+      <w:bookmarkStart w:id="14" w:name="_Toc117715739"/>
       <w:r>
         <w:t>Tag Management</w:t>
       </w:r>
@@ -14758,7 +14743,7 @@
       <w:pPr>
         <w:pStyle w:val="Heading3"/>
       </w:pPr>
-      <w:bookmarkStart w:id="15" w:name="_Toc117631293"/>
+      <w:bookmarkStart w:id="15" w:name="_Toc117715740"/>
       <w:r>
         <w:t>Creating a new tag</w:t>
       </w:r>
@@ -14802,7 +14787,7 @@
       <w:pPr>
         <w:pStyle w:val="Heading3"/>
       </w:pPr>
-      <w:bookmarkStart w:id="16" w:name="_Toc117631294"/>
+      <w:bookmarkStart w:id="16" w:name="_Toc117715741"/>
       <w:r>
         <w:lastRenderedPageBreak/>
         <w:t>Deleting a tag</w:t>
@@ -14847,7 +14832,7 @@
       <w:pPr>
         <w:pStyle w:val="Heading2"/>
       </w:pPr>
-      <w:bookmarkStart w:id="17" w:name="_Toc117631295"/>
+      <w:bookmarkStart w:id="17" w:name="_Toc117715742"/>
       <w:r>
         <w:t>Managing tags for a specific item</w:t>
       </w:r>
@@ -15213,7 +15198,7 @@
         <w:pStyle w:val="Heading1"/>
       </w:pPr>
       <w:bookmarkStart w:id="18" w:name="_Ref113487843"/>
-      <w:bookmarkStart w:id="19" w:name="_Toc117631296"/>
+      <w:bookmarkStart w:id="19" w:name="_Toc117715743"/>
       <w:r>
         <w:t>Adding a new book</w:t>
       </w:r>
@@ -15224,7 +15209,7 @@
       <w:pPr>
         <w:pStyle w:val="Heading2"/>
       </w:pPr>
-      <w:bookmarkStart w:id="20" w:name="_Toc117631297"/>
+      <w:bookmarkStart w:id="20" w:name="_Toc117715744"/>
       <w:r>
         <w:t>Manually adding a new book</w:t>
       </w:r>
@@ -15573,7 +15558,7 @@
       <w:pPr>
         <w:pStyle w:val="Heading2"/>
       </w:pPr>
-      <w:bookmarkStart w:id="21" w:name="_Toc117631298"/>
+      <w:bookmarkStart w:id="21" w:name="_Toc117715745"/>
       <w:r>
         <w:t>Searching online by ISBN</w:t>
       </w:r>
@@ -15742,7 +15727,7 @@
         <w:pStyle w:val="Heading1"/>
       </w:pPr>
       <w:bookmarkStart w:id="22" w:name="_Ref113487962"/>
-      <w:bookmarkStart w:id="23" w:name="_Toc117631299"/>
+      <w:bookmarkStart w:id="23" w:name="_Toc117715746"/>
       <w:r>
         <w:t>Add</w:t>
       </w:r>
@@ -16123,7 +16108,7 @@
         <w:pStyle w:val="Heading1"/>
       </w:pPr>
       <w:bookmarkStart w:id="24" w:name="_Ref113488060"/>
-      <w:bookmarkStart w:id="25" w:name="_Toc117631300"/>
+      <w:bookmarkStart w:id="25" w:name="_Toc117715747"/>
       <w:r>
         <w:t>Wishlist</w:t>
       </w:r>
@@ -16325,7 +16310,7 @@
       <w:pPr>
         <w:pStyle w:val="Heading3"/>
       </w:pPr>
-      <w:bookmarkStart w:id="26" w:name="_Toc117631301"/>
+      <w:bookmarkStart w:id="26" w:name="_Toc117715748"/>
       <w:r>
         <w:t>Adding a new item</w:t>
       </w:r>
@@ -16489,7 +16474,7 @@
       <w:pPr>
         <w:pStyle w:val="Heading3"/>
       </w:pPr>
-      <w:bookmarkStart w:id="27" w:name="_Toc117631302"/>
+      <w:bookmarkStart w:id="27" w:name="_Toc117715749"/>
       <w:r>
         <w:lastRenderedPageBreak/>
         <w:t>Updating an item</w:t>
@@ -16632,7 +16617,7 @@
       <w:pPr>
         <w:pStyle w:val="Heading3"/>
       </w:pPr>
-      <w:bookmarkStart w:id="28" w:name="_Toc117631303"/>
+      <w:bookmarkStart w:id="28" w:name="_Toc117715750"/>
       <w:r>
         <w:t>Deleting an item</w:t>
       </w:r>
@@ -16728,7 +16713,7 @@
       <w:pPr>
         <w:pStyle w:val="Heading3"/>
       </w:pPr>
-      <w:bookmarkStart w:id="29" w:name="_Toc117631304"/>
+      <w:bookmarkStart w:id="29" w:name="_Toc117715751"/>
       <w:r>
         <w:t>Adding a wishlist item to library</w:t>
       </w:r>
@@ -16994,7 +16979,7 @@
       <w:pPr>
         <w:pStyle w:val="Heading1"/>
       </w:pPr>
-      <w:bookmarkStart w:id="30" w:name="_Toc117631305"/>
+      <w:bookmarkStart w:id="30" w:name="_Toc117715752"/>
       <w:r>
         <w:t>Item copy management</w:t>
       </w:r>
@@ -17131,7 +17116,7 @@
       <w:pPr>
         <w:pStyle w:val="Heading3"/>
       </w:pPr>
-      <w:bookmarkStart w:id="31" w:name="_Toc117631306"/>
+      <w:bookmarkStart w:id="31" w:name="_Toc117715753"/>
       <w:r>
         <w:t>Adding a new copy</w:t>
       </w:r>
@@ -17273,7 +17258,7 @@
       <w:pPr>
         <w:pStyle w:val="Heading3"/>
       </w:pPr>
-      <w:bookmarkStart w:id="32" w:name="_Toc117631307"/>
+      <w:bookmarkStart w:id="32" w:name="_Toc117715754"/>
       <w:r>
         <w:lastRenderedPageBreak/>
         <w:t>Updating a copy</w:t>
@@ -17438,7 +17423,7 @@
       <w:pPr>
         <w:pStyle w:val="Heading3"/>
       </w:pPr>
-      <w:bookmarkStart w:id="33" w:name="_Toc117631308"/>
+      <w:bookmarkStart w:id="33" w:name="_Toc117715755"/>
       <w:r>
         <w:t>Deleting a copy</w:t>
       </w:r>
@@ -17545,7 +17530,7 @@
         <w:pStyle w:val="Heading1"/>
       </w:pPr>
       <w:bookmarkStart w:id="34" w:name="_Ref113488264"/>
-      <w:bookmarkStart w:id="35" w:name="_Toc117631309"/>
+      <w:bookmarkStart w:id="35" w:name="_Toc117715756"/>
       <w:r>
         <w:t xml:space="preserve">CSV </w:t>
       </w:r>
@@ -18159,7 +18144,7 @@
       <w:pPr>
         <w:pStyle w:val="Heading1"/>
       </w:pPr>
-      <w:bookmarkStart w:id="36" w:name="_Toc117631310"/>
+      <w:bookmarkStart w:id="36" w:name="_Toc117715757"/>
       <w:r>
         <w:t>Excel imports and exports</w:t>
       </w:r>
@@ -18538,7 +18523,7 @@
         <w:pStyle w:val="Heading2"/>
       </w:pPr>
       <w:bookmarkStart w:id="37" w:name="_Ref113488428"/>
-      <w:bookmarkStart w:id="38" w:name="_Toc117631311"/>
+      <w:bookmarkStart w:id="38" w:name="_Toc117715758"/>
       <w:r>
         <w:t>Exporting worksheets</w:t>
       </w:r>
@@ -18763,7 +18748,7 @@
         <w:pStyle w:val="Heading2"/>
       </w:pPr>
       <w:bookmarkStart w:id="39" w:name="_Ref113488138"/>
-      <w:bookmarkStart w:id="40" w:name="_Toc117631312"/>
+      <w:bookmarkStart w:id="40" w:name="_Toc117715759"/>
       <w:r>
         <w:t>Importing worksheets</w:t>
       </w:r>
@@ -18915,7 +18900,7 @@
       <w:pPr>
         <w:pStyle w:val="Heading3"/>
       </w:pPr>
-      <w:bookmarkStart w:id="41" w:name="_Toc117631313"/>
+      <w:bookmarkStart w:id="41" w:name="_Toc117715760"/>
       <w:r>
         <w:t>Media items</w:t>
       </w:r>
@@ -19246,7 +19231,7 @@
       <w:pPr>
         <w:pStyle w:val="Heading3"/>
       </w:pPr>
-      <w:bookmarkStart w:id="42" w:name="_Toc117631314"/>
+      <w:bookmarkStart w:id="42" w:name="_Toc117715761"/>
       <w:r>
         <w:t>Books</w:t>
       </w:r>
@@ -19758,7 +19743,7 @@
       <w:pPr>
         <w:pStyle w:val="Heading1"/>
       </w:pPr>
-      <w:bookmarkStart w:id="43" w:name="_Toc117631315"/>
+      <w:bookmarkStart w:id="43" w:name="_Toc117715762"/>
       <w:r>
         <w:t>Known issues</w:t>
       </w:r>
@@ -19768,7 +19753,7 @@
       <w:pPr>
         <w:pStyle w:val="Heading2"/>
       </w:pPr>
-      <w:bookmarkStart w:id="44" w:name="_Toc117631316"/>
+      <w:bookmarkStart w:id="44" w:name="_Toc117715763"/>
       <w:r>
         <w:t>Storing large images in database</w:t>
       </w:r>
@@ -19778,7 +19763,7 @@
       <w:pPr>
         <w:pStyle w:val="Heading3"/>
       </w:pPr>
-      <w:bookmarkStart w:id="45" w:name="_Toc117631317"/>
+      <w:bookmarkStart w:id="45" w:name="_Toc117715764"/>
       <w:r>
         <w:t>Issue</w:t>
       </w:r>
@@ -19805,7 +19790,7 @@
       <w:pPr>
         <w:pStyle w:val="Heading3"/>
       </w:pPr>
-      <w:bookmarkStart w:id="46" w:name="_Toc117631318"/>
+      <w:bookmarkStart w:id="46" w:name="_Toc117715765"/>
       <w:r>
         <w:t>Workaround</w:t>
       </w:r>
@@ -19832,7 +19817,7 @@
       <w:pPr>
         <w:pStyle w:val="Heading1"/>
       </w:pPr>
-      <w:bookmarkStart w:id="47" w:name="_Toc117631319"/>
+      <w:bookmarkStart w:id="47" w:name="_Toc117715766"/>
       <w:r>
         <w:t>Changelog</w:t>
       </w:r>
@@ -19876,7 +19861,7 @@
       <w:pPr>
         <w:pStyle w:val="Heading2"/>
       </w:pPr>
-      <w:bookmarkStart w:id="48" w:name="_Toc117631320"/>
+      <w:bookmarkStart w:id="48" w:name="_Toc117715767"/>
       <w:r>
         <w:lastRenderedPageBreak/>
         <w:t>v</w:t>
@@ -19890,7 +19875,7 @@
       <w:pPr>
         <w:pStyle w:val="Heading3"/>
       </w:pPr>
-      <w:bookmarkStart w:id="49" w:name="_Toc117631321"/>
+      <w:bookmarkStart w:id="49" w:name="_Toc117715768"/>
       <w:r>
         <w:t>Fixed</w:t>
       </w:r>
@@ -20004,7 +19989,7 @@
       <w:pPr>
         <w:pStyle w:val="Heading3"/>
       </w:pPr>
-      <w:bookmarkStart w:id="50" w:name="_Toc117631322"/>
+      <w:bookmarkStart w:id="50" w:name="_Toc117715769"/>
       <w:r>
         <w:t>Added</w:t>
       </w:r>
@@ -20080,7 +20065,7 @@
       <w:pPr>
         <w:pStyle w:val="Heading3"/>
       </w:pPr>
-      <w:bookmarkStart w:id="51" w:name="_Toc117631323"/>
+      <w:bookmarkStart w:id="51" w:name="_Toc117715770"/>
       <w:r>
         <w:t>Changed</w:t>
       </w:r>
@@ -20162,32 +20147,6 @@
     </w:p>
     <w:p>
       <w:pPr>
-        <w:pStyle w:val="Heading2"/>
-      </w:pPr>
-      <w:bookmarkStart w:id="52" w:name="_Toc117631324"/>
-      <w:r>
-        <w:t>v</w:t>
-      </w:r>
-      <w:r>
-        <w:t xml:space="preserve">1.3.0 – </w:t>
-      </w:r>
-      <w:r>
-        <w:t>8-9-2022</w:t>
-      </w:r>
-      <w:bookmarkEnd w:id="52"/>
-    </w:p>
-    <w:p>
-      <w:pPr>
-        <w:pStyle w:val="Heading3"/>
-      </w:pPr>
-      <w:bookmarkStart w:id="53" w:name="_Toc117631325"/>
-      <w:r>
-        <w:t>Fixed</w:t>
-      </w:r>
-      <w:bookmarkEnd w:id="53"/>
-    </w:p>
-    <w:p>
-      <w:pPr>
         <w:pStyle w:val="ListParagraph"/>
         <w:numPr>
           <w:ilvl w:val="0"/>
@@ -20195,16 +20154,44 @@
         </w:numPr>
         <w:rPr>
           <w:rFonts w:ascii="Arial" w:hAnsi="Arial" w:cs="Arial"/>
-        </w:rPr>
-      </w:pPr>
-      <w:r>
-        <w:rPr>
-          <w:rFonts w:ascii="Arial" w:hAnsi="Arial" w:cs="Arial"/>
-          <w:sz w:val="20"/>
-          <w:szCs w:val="20"/>
-        </w:rPr>
-        <w:t>bug with filtering in manage tags for item dialog</w:t>
-      </w:r>
+          <w:sz w:val="20"/>
+          <w:szCs w:val="20"/>
+        </w:rPr>
+      </w:pPr>
+      <w:r>
+        <w:rPr>
+          <w:rFonts w:ascii="Arial" w:hAnsi="Arial" w:cs="Arial"/>
+          <w:sz w:val="20"/>
+          <w:szCs w:val="20"/>
+        </w:rPr>
+        <w:t>removed constraint on unique ISBNs</w:t>
+      </w:r>
+    </w:p>
+    <w:p>
+      <w:pPr>
+        <w:pStyle w:val="Heading2"/>
+      </w:pPr>
+      <w:bookmarkStart w:id="52" w:name="_Toc117715771"/>
+      <w:r>
+        <w:t>v</w:t>
+      </w:r>
+      <w:r>
+        <w:t xml:space="preserve">1.3.0 – </w:t>
+      </w:r>
+      <w:r>
+        <w:t>8-9-2022</w:t>
+      </w:r>
+      <w:bookmarkEnd w:id="52"/>
+    </w:p>
+    <w:p>
+      <w:pPr>
+        <w:pStyle w:val="Heading3"/>
+      </w:pPr>
+      <w:bookmarkStart w:id="53" w:name="_Toc117715772"/>
+      <w:r>
+        <w:t>Fixed</w:t>
+      </w:r>
+      <w:bookmarkEnd w:id="53"/>
     </w:p>
     <w:p>
       <w:pPr>
@@ -20223,18 +20210,8 @@
           <w:sz w:val="20"/>
           <w:szCs w:val="20"/>
         </w:rPr>
-        <w:t>bug with delete selected tag button remaining enabled if filtering returns no results in manage tags dialog</w:t>
-      </w:r>
-    </w:p>
-    <w:p>
-      <w:pPr>
-        <w:pStyle w:val="Heading3"/>
-      </w:pPr>
-      <w:bookmarkStart w:id="54" w:name="_Toc117631326"/>
-      <w:r>
-        <w:t>Added</w:t>
-      </w:r>
-      <w:bookmarkEnd w:id="54"/>
+        <w:t>bug with filtering in manage tags for item dialog</w:t>
+      </w:r>
     </w:p>
     <w:p>
       <w:pPr>
@@ -20253,8 +20230,18 @@
           <w:sz w:val="20"/>
           <w:szCs w:val="20"/>
         </w:rPr>
-        <w:t>Support for Flash Drives and Floppy Disks</w:t>
-      </w:r>
+        <w:t>bug with delete selected tag button remaining enabled if filtering returns no results in manage tags dialog</w:t>
+      </w:r>
+    </w:p>
+    <w:p>
+      <w:pPr>
+        <w:pStyle w:val="Heading3"/>
+      </w:pPr>
+      <w:bookmarkStart w:id="54" w:name="_Toc117715773"/>
+      <w:r>
+        <w:t>Added</w:t>
+      </w:r>
+      <w:bookmarkEnd w:id="54"/>
     </w:p>
     <w:p>
       <w:pPr>
@@ -20273,7 +20260,7 @@
           <w:sz w:val="20"/>
           <w:szCs w:val="20"/>
         </w:rPr>
-        <w:t>Support for importing/updating book and media item worksheets</w:t>
+        <w:t>Support for Flash Drives and Floppy Disks</w:t>
       </w:r>
     </w:p>
     <w:p>
@@ -20293,7 +20280,7 @@
           <w:sz w:val="20"/>
           <w:szCs w:val="20"/>
         </w:rPr>
-        <w:t>Various icons for dialogs and toolstrip</w:t>
+        <w:t>Support for importing/updating book and media item worksheets</w:t>
       </w:r>
     </w:p>
     <w:p>
@@ -20313,7 +20300,7 @@
           <w:sz w:val="20"/>
           <w:szCs w:val="20"/>
         </w:rPr>
-        <w:t>Application icon</w:t>
+        <w:t>Various icons for dialogs and toolstrip</w:t>
       </w:r>
     </w:p>
     <w:p>
@@ -20333,18 +20320,8 @@
           <w:sz w:val="20"/>
           <w:szCs w:val="20"/>
         </w:rPr>
-        <w:t>Support for author names with composite and apostrophied last names</w:t>
-      </w:r>
-    </w:p>
-    <w:p>
-      <w:pPr>
-        <w:pStyle w:val="Heading3"/>
-      </w:pPr>
-      <w:bookmarkStart w:id="55" w:name="_Toc117631327"/>
-      <w:r>
-        <w:t>Changed</w:t>
-      </w:r>
-      <w:bookmarkEnd w:id="55"/>
+        <w:t>Application icon</w:t>
+      </w:r>
     </w:p>
     <w:p>
       <w:pPr>
@@ -20355,18 +20332,26 @@
         </w:numPr>
         <w:rPr>
           <w:rFonts w:ascii="Arial" w:hAnsi="Arial" w:cs="Arial"/>
-          <w:sz w:val="20"/>
-          <w:szCs w:val="20"/>
-        </w:rPr>
-      </w:pPr>
-      <w:r>
-        <w:rPr>
-          <w:rFonts w:ascii="Arial" w:hAnsi="Arial" w:cs="Arial"/>
-          <w:sz w:val="20"/>
-          <w:szCs w:val="20"/>
-        </w:rPr>
-        <w:t>Replaced buttons below menustrip with toolstrip</w:t>
-      </w:r>
+        </w:rPr>
+      </w:pPr>
+      <w:r>
+        <w:rPr>
+          <w:rFonts w:ascii="Arial" w:hAnsi="Arial" w:cs="Arial"/>
+          <w:sz w:val="20"/>
+          <w:szCs w:val="20"/>
+        </w:rPr>
+        <w:t>Support for author names with composite and apostrophied last names</w:t>
+      </w:r>
+    </w:p>
+    <w:p>
+      <w:pPr>
+        <w:pStyle w:val="Heading3"/>
+      </w:pPr>
+      <w:bookmarkStart w:id="55" w:name="_Toc117715774"/>
+      <w:r>
+        <w:t>Changed</w:t>
+      </w:r>
+      <w:bookmarkEnd w:id="55"/>
     </w:p>
     <w:p>
       <w:pPr>
@@ -20387,7 +20372,7 @@
           <w:sz w:val="20"/>
           <w:szCs w:val="20"/>
         </w:rPr>
-        <w:t>Place main window category selection drop-down near toolbar</w:t>
+        <w:t>Replaced buttons below menustrip with toolstrip</w:t>
       </w:r>
     </w:p>
     <w:p>
@@ -20409,37 +20394,8 @@
           <w:sz w:val="20"/>
           <w:szCs w:val="20"/>
         </w:rPr>
-        <w:t>Enhancements to wishlist window</w:t>
-      </w:r>
-    </w:p>
-    <w:p>
-      <w:pPr>
-        <w:rPr>
-          <w:rFonts w:ascii="Arial" w:hAnsi="Arial" w:cs="Arial"/>
-          <w:sz w:val="20"/>
-          <w:szCs w:val="20"/>
-        </w:rPr>
-      </w:pPr>
-    </w:p>
-    <w:p>
-      <w:pPr>
-        <w:pStyle w:val="Heading2"/>
-      </w:pPr>
-      <w:bookmarkStart w:id="56" w:name="_Toc117631328"/>
-      <w:r>
-        <w:t>v1.2.1 – 30-6-2022</w:t>
-      </w:r>
-      <w:bookmarkEnd w:id="56"/>
-    </w:p>
-    <w:p>
-      <w:pPr>
-        <w:pStyle w:val="Heading3"/>
-      </w:pPr>
-      <w:bookmarkStart w:id="57" w:name="_Toc117631329"/>
-      <w:r>
-        <w:t>Fixed</w:t>
-      </w:r>
-      <w:bookmarkEnd w:id="57"/>
+        <w:t>Place main window category selection drop-down near toolbar</w:t>
+      </w:r>
     </w:p>
     <w:p>
       <w:pPr>
@@ -20460,8 +20416,37 @@
           <w:sz w:val="20"/>
           <w:szCs w:val="20"/>
         </w:rPr>
-        <w:t>Cancel button in add new book form disabled when adding another book in scan mode</w:t>
-      </w:r>
+        <w:t>Enhancements to wishlist window</w:t>
+      </w:r>
+    </w:p>
+    <w:p>
+      <w:pPr>
+        <w:rPr>
+          <w:rFonts w:ascii="Arial" w:hAnsi="Arial" w:cs="Arial"/>
+          <w:sz w:val="20"/>
+          <w:szCs w:val="20"/>
+        </w:rPr>
+      </w:pPr>
+    </w:p>
+    <w:p>
+      <w:pPr>
+        <w:pStyle w:val="Heading2"/>
+      </w:pPr>
+      <w:bookmarkStart w:id="56" w:name="_Toc117715775"/>
+      <w:r>
+        <w:t>v1.2.1 – 30-6-2022</w:t>
+      </w:r>
+      <w:bookmarkEnd w:id="56"/>
+    </w:p>
+    <w:p>
+      <w:pPr>
+        <w:pStyle w:val="Heading3"/>
+      </w:pPr>
+      <w:bookmarkStart w:id="57" w:name="_Toc117715776"/>
+      <w:r>
+        <w:t>Fixed</w:t>
+      </w:r>
+      <w:bookmarkEnd w:id="57"/>
     </w:p>
     <w:p>
       <w:pPr>
@@ -20482,7 +20467,7 @@
           <w:sz w:val="20"/>
           <w:szCs w:val="20"/>
         </w:rPr>
-        <w:t>Information from previously added book appears in pre-populated forms</w:t>
+        <w:t>Cancel button in add new book form disabled when adding another book in scan mode</w:t>
       </w:r>
     </w:p>
     <w:p>
@@ -20504,7 +20489,7 @@
           <w:sz w:val="20"/>
           <w:szCs w:val="20"/>
         </w:rPr>
-        <w:t>Ok button enable logic in add new publisher or tag dialogs for add new item forms</w:t>
+        <w:t>Information from previously added book appears in pre-populated forms</w:t>
       </w:r>
     </w:p>
     <w:p>
@@ -20526,64 +20511,8 @@
           <w:sz w:val="20"/>
           <w:szCs w:val="20"/>
         </w:rPr>
-        <w:t>ISBN fields now disabled in search dialog during API requests</w:t>
-      </w:r>
-    </w:p>
-    <w:p>
-      <w:pPr>
-        <w:rPr>
-          <w:rFonts w:ascii="Arial" w:hAnsi="Arial" w:cs="Arial"/>
-          <w:sz w:val="20"/>
-          <w:szCs w:val="20"/>
-        </w:rPr>
-      </w:pPr>
-    </w:p>
-    <w:p>
-      <w:pPr>
-        <w:pStyle w:val="Heading2"/>
-      </w:pPr>
-      <w:bookmarkStart w:id="58" w:name="_Toc117631330"/>
-      <w:r>
-        <w:t>v1.2.0 – 2-4-2022</w:t>
-      </w:r>
-      <w:bookmarkEnd w:id="58"/>
-    </w:p>
-    <w:p>
-      <w:pPr>
-        <w:pStyle w:val="Heading3"/>
-      </w:pPr>
-      <w:bookmarkStart w:id="59" w:name="_Toc117631331"/>
-      <w:r>
-        <w:t>Remarks</w:t>
-      </w:r>
-      <w:bookmarkEnd w:id="59"/>
-    </w:p>
-    <w:p>
-      <w:pPr>
-        <w:rPr>
-          <w:rFonts w:ascii="Arial" w:hAnsi="Arial" w:cs="Arial"/>
-          <w:sz w:val="20"/>
-          <w:szCs w:val="20"/>
-        </w:rPr>
-      </w:pPr>
-      <w:r>
-        <w:rPr>
-          <w:rFonts w:ascii="Arial" w:hAnsi="Arial" w:cs="Arial"/>
-          <w:sz w:val="20"/>
-          <w:szCs w:val="20"/>
-        </w:rPr>
-        <w:t>First stable version. Previous versions were development versions.</w:t>
-      </w:r>
-    </w:p>
-    <w:p>
-      <w:pPr>
-        <w:pStyle w:val="Heading3"/>
-      </w:pPr>
-      <w:bookmarkStart w:id="60" w:name="_Toc117631332"/>
-      <w:r>
-        <w:t>Fixed</w:t>
-      </w:r>
-      <w:bookmarkEnd w:id="60"/>
+        <w:t>Ok button enable logic in add new publisher or tag dialogs for add new item forms</w:t>
+      </w:r>
     </w:p>
     <w:p>
       <w:pPr>
@@ -20604,8 +20533,64 @@
           <w:sz w:val="20"/>
           <w:szCs w:val="20"/>
         </w:rPr>
-        <w:t>Various performance fixes and improvements</w:t>
-      </w:r>
+        <w:t>ISBN fields now disabled in search dialog during API requests</w:t>
+      </w:r>
+    </w:p>
+    <w:p>
+      <w:pPr>
+        <w:rPr>
+          <w:rFonts w:ascii="Arial" w:hAnsi="Arial" w:cs="Arial"/>
+          <w:sz w:val="20"/>
+          <w:szCs w:val="20"/>
+        </w:rPr>
+      </w:pPr>
+    </w:p>
+    <w:p>
+      <w:pPr>
+        <w:pStyle w:val="Heading2"/>
+      </w:pPr>
+      <w:bookmarkStart w:id="58" w:name="_Toc117715777"/>
+      <w:r>
+        <w:t>v1.2.0 – 2-4-2022</w:t>
+      </w:r>
+      <w:bookmarkEnd w:id="58"/>
+    </w:p>
+    <w:p>
+      <w:pPr>
+        <w:pStyle w:val="Heading3"/>
+      </w:pPr>
+      <w:bookmarkStart w:id="59" w:name="_Toc117715778"/>
+      <w:r>
+        <w:t>Remarks</w:t>
+      </w:r>
+      <w:bookmarkEnd w:id="59"/>
+    </w:p>
+    <w:p>
+      <w:pPr>
+        <w:rPr>
+          <w:rFonts w:ascii="Arial" w:hAnsi="Arial" w:cs="Arial"/>
+          <w:sz w:val="20"/>
+          <w:szCs w:val="20"/>
+        </w:rPr>
+      </w:pPr>
+      <w:r>
+        <w:rPr>
+          <w:rFonts w:ascii="Arial" w:hAnsi="Arial" w:cs="Arial"/>
+          <w:sz w:val="20"/>
+          <w:szCs w:val="20"/>
+        </w:rPr>
+        <w:t>First stable version. Previous versions were development versions.</w:t>
+      </w:r>
+    </w:p>
+    <w:p>
+      <w:pPr>
+        <w:pStyle w:val="Heading3"/>
+      </w:pPr>
+      <w:bookmarkStart w:id="60" w:name="_Toc117715779"/>
+      <w:r>
+        <w:t>Fixed</w:t>
+      </w:r>
+      <w:bookmarkEnd w:id="60"/>
     </w:p>
     <w:p>
       <w:pPr>
@@ -20626,7 +20611,7 @@
           <w:sz w:val="20"/>
           <w:szCs w:val="20"/>
         </w:rPr>
-        <w:t>Various user interface enhancements</w:t>
+        <w:t>Various performance fixes and improvements</w:t>
       </w:r>
     </w:p>
     <w:p>
@@ -20649,7 +20634,7 @@
           <w:szCs w:val="20"/>
         </w:rPr>
         <w:lastRenderedPageBreak/>
-        <w:t>Several memory leaks</w:t>
+        <w:t>Various user interface enhancements</w:t>
       </w:r>
     </w:p>
     <w:p>
@@ -20671,7 +20656,7 @@
           <w:sz w:val="20"/>
           <w:szCs w:val="20"/>
         </w:rPr>
-        <w:t>Bug with new wishlist item title and notes not being cleared after saving</w:t>
+        <w:t>Several memory leaks</w:t>
       </w:r>
     </w:p>
     <w:p>
@@ -20693,7 +20678,7 @@
           <w:sz w:val="20"/>
           <w:szCs w:val="20"/>
         </w:rPr>
-        <w:t>Bug with handling authors and publishers when scanning books</w:t>
+        <w:t>Bug with new wishlist item title and notes not being cleared after saving</w:t>
       </w:r>
     </w:p>
     <w:p>
@@ -20715,7 +20700,7 @@
           <w:sz w:val="20"/>
           <w:szCs w:val="20"/>
         </w:rPr>
-        <w:t>Bug with processing ISBNs with dashes from API</w:t>
+        <w:t>Bug with handling authors and publishers when scanning books</w:t>
       </w:r>
     </w:p>
     <w:p>
@@ -20737,44 +20722,8 @@
           <w:sz w:val="20"/>
           <w:szCs w:val="20"/>
         </w:rPr>
-        <w:t>Bugs with populating authors, tags</w:t>
-      </w:r>
-      <w:r>
-        <w:rPr>
-          <w:rFonts w:ascii="Arial" w:hAnsi="Arial" w:cs="Arial"/>
-          <w:sz w:val="20"/>
-          <w:szCs w:val="20"/>
-        </w:rPr>
-        <w:t>,</w:t>
-      </w:r>
-      <w:r>
-        <w:rPr>
-          <w:rFonts w:ascii="Arial" w:hAnsi="Arial" w:cs="Arial"/>
-          <w:sz w:val="20"/>
-          <w:szCs w:val="20"/>
-        </w:rPr>
-        <w:t xml:space="preserve"> and publishers when pre-filling add new item forms</w:t>
-      </w:r>
-    </w:p>
-    <w:p>
-      <w:pPr>
-        <w:pStyle w:val="ListParagraph"/>
-        <w:rPr>
-          <w:rFonts w:ascii="Arial" w:hAnsi="Arial" w:cs="Arial"/>
-          <w:sz w:val="20"/>
-          <w:szCs w:val="20"/>
-        </w:rPr>
-      </w:pPr>
-    </w:p>
-    <w:p>
-      <w:pPr>
-        <w:pStyle w:val="Heading3"/>
-      </w:pPr>
-      <w:bookmarkStart w:id="61" w:name="_Toc117631333"/>
-      <w:r>
-        <w:t>Added</w:t>
-      </w:r>
-      <w:bookmarkEnd w:id="61"/>
+        <w:t>Bug with processing ISBNs with dashes from API</w:t>
+      </w:r>
     </w:p>
     <w:p>
       <w:pPr>
@@ -20783,15 +20732,56 @@
           <w:ilvl w:val="0"/>
           <w:numId w:val="4"/>
         </w:numPr>
-      </w:pPr>
-      <w:r>
-        <w:rPr>
-          <w:rFonts w:ascii="Arial" w:hAnsi="Arial" w:cs="Arial"/>
-          <w:sz w:val="20"/>
-          <w:szCs w:val="20"/>
-        </w:rPr>
-        <w:t>import CSV functionality</w:t>
-      </w:r>
+        <w:rPr>
+          <w:rFonts w:ascii="Arial" w:hAnsi="Arial" w:cs="Arial"/>
+          <w:sz w:val="20"/>
+          <w:szCs w:val="20"/>
+        </w:rPr>
+      </w:pPr>
+      <w:r>
+        <w:rPr>
+          <w:rFonts w:ascii="Arial" w:hAnsi="Arial" w:cs="Arial"/>
+          <w:sz w:val="20"/>
+          <w:szCs w:val="20"/>
+        </w:rPr>
+        <w:t>Bugs with populating authors, tags</w:t>
+      </w:r>
+      <w:r>
+        <w:rPr>
+          <w:rFonts w:ascii="Arial" w:hAnsi="Arial" w:cs="Arial"/>
+          <w:sz w:val="20"/>
+          <w:szCs w:val="20"/>
+        </w:rPr>
+        <w:t>,</w:t>
+      </w:r>
+      <w:r>
+        <w:rPr>
+          <w:rFonts w:ascii="Arial" w:hAnsi="Arial" w:cs="Arial"/>
+          <w:sz w:val="20"/>
+          <w:szCs w:val="20"/>
+        </w:rPr>
+        <w:t xml:space="preserve"> and publishers when pre-filling add new item forms</w:t>
+      </w:r>
+    </w:p>
+    <w:p>
+      <w:pPr>
+        <w:pStyle w:val="ListParagraph"/>
+        <w:rPr>
+          <w:rFonts w:ascii="Arial" w:hAnsi="Arial" w:cs="Arial"/>
+          <w:sz w:val="20"/>
+          <w:szCs w:val="20"/>
+        </w:rPr>
+      </w:pPr>
+    </w:p>
+    <w:p>
+      <w:pPr>
+        <w:pStyle w:val="Heading3"/>
+      </w:pPr>
+      <w:bookmarkStart w:id="61" w:name="_Toc117715780"/>
+      <w:r>
+        <w:t>Added</w:t>
+      </w:r>
+      <w:bookmarkEnd w:id="61"/>
     </w:p>
     <w:p>
       <w:pPr>
@@ -20807,7 +20797,7 @@
           <w:sz w:val="20"/>
           <w:szCs w:val="20"/>
         </w:rPr>
-        <w:t>export as Excel functionality</w:t>
+        <w:t>import CSV functionality</w:t>
       </w:r>
     </w:p>
     <w:p>
@@ -20824,7 +20814,7 @@
           <w:sz w:val="20"/>
           <w:szCs w:val="20"/>
         </w:rPr>
-        <w:t>spinner when loading item data</w:t>
+        <w:t>export as Excel functionality</w:t>
       </w:r>
     </w:p>
     <w:p>
@@ -20841,28 +20831,8 @@
           <w:sz w:val="20"/>
           <w:szCs w:val="20"/>
         </w:rPr>
-        <w:t>filtering for authors and publishers in add new book dialog</w:t>
-      </w:r>
-    </w:p>
-    <w:p>
-      <w:pPr>
-        <w:pStyle w:val="ListParagraph"/>
-        <w:rPr>
-          <w:rFonts w:ascii="Arial" w:hAnsi="Arial" w:cs="Arial"/>
-          <w:sz w:val="20"/>
-          <w:szCs w:val="20"/>
-        </w:rPr>
-      </w:pPr>
-    </w:p>
-    <w:p>
-      <w:pPr>
-        <w:pStyle w:val="Heading3"/>
-      </w:pPr>
-      <w:bookmarkStart w:id="62" w:name="_Toc117631334"/>
-      <w:r>
-        <w:t>Changed</w:t>
-      </w:r>
-      <w:bookmarkEnd w:id="62"/>
+        <w:t>spinner when loading item data</w:t>
+      </w:r>
     </w:p>
     <w:p>
       <w:pPr>
@@ -20871,20 +20841,35 @@
           <w:ilvl w:val="0"/>
           <w:numId w:val="4"/>
         </w:numPr>
-        <w:rPr>
-          <w:rFonts w:ascii="Arial" w:hAnsi="Arial" w:cs="Arial"/>
-          <w:sz w:val="20"/>
-          <w:szCs w:val="20"/>
-        </w:rPr>
-      </w:pPr>
-      <w:r>
-        <w:rPr>
-          <w:rFonts w:ascii="Arial" w:hAnsi="Arial" w:cs="Arial"/>
-          <w:sz w:val="20"/>
-          <w:szCs w:val="20"/>
-        </w:rPr>
-        <w:t>Restructured database to store images in a separate table</w:t>
-      </w:r>
+      </w:pPr>
+      <w:r>
+        <w:rPr>
+          <w:rFonts w:ascii="Arial" w:hAnsi="Arial" w:cs="Arial"/>
+          <w:sz w:val="20"/>
+          <w:szCs w:val="20"/>
+        </w:rPr>
+        <w:t>filtering for authors and publishers in add new book dialog</w:t>
+      </w:r>
+    </w:p>
+    <w:p>
+      <w:pPr>
+        <w:pStyle w:val="ListParagraph"/>
+        <w:rPr>
+          <w:rFonts w:ascii="Arial" w:hAnsi="Arial" w:cs="Arial"/>
+          <w:sz w:val="20"/>
+          <w:szCs w:val="20"/>
+        </w:rPr>
+      </w:pPr>
+    </w:p>
+    <w:p>
+      <w:pPr>
+        <w:pStyle w:val="Heading3"/>
+      </w:pPr>
+      <w:bookmarkStart w:id="62" w:name="_Toc117715781"/>
+      <w:r>
+        <w:t>Changed</w:t>
+      </w:r>
+      <w:bookmarkEnd w:id="62"/>
     </w:p>
     <w:p>
       <w:pPr>
@@ -20905,38 +20890,8 @@
           <w:sz w:val="20"/>
           <w:szCs w:val="20"/>
         </w:rPr>
-        <w:t>Better error handling when searching for books using API</w:t>
-      </w:r>
-    </w:p>
-    <w:p>
-      <w:pPr>
-        <w:pStyle w:val="ListParagraph"/>
-        <w:rPr>
-          <w:rFonts w:ascii="Arial" w:hAnsi="Arial" w:cs="Arial"/>
-          <w:sz w:val="20"/>
-          <w:szCs w:val="20"/>
-        </w:rPr>
-      </w:pPr>
-    </w:p>
-    <w:p>
-      <w:pPr>
-        <w:pStyle w:val="Heading2"/>
-      </w:pPr>
-      <w:bookmarkStart w:id="63" w:name="_Toc117631335"/>
-      <w:r>
-        <w:t>v1.1.1 – 1-3-2022</w:t>
-      </w:r>
-      <w:bookmarkEnd w:id="63"/>
-    </w:p>
-    <w:p>
-      <w:pPr>
-        <w:pStyle w:val="Heading3"/>
-      </w:pPr>
-      <w:bookmarkStart w:id="64" w:name="_Toc117631336"/>
-      <w:r>
-        <w:t>Fixed</w:t>
-      </w:r>
-      <w:bookmarkEnd w:id="64"/>
+        <w:t>Restructured database to store images in a separate table</w:t>
+      </w:r>
     </w:p>
     <w:p>
       <w:pPr>
@@ -20957,18 +20912,38 @@
           <w:sz w:val="20"/>
           <w:szCs w:val="20"/>
         </w:rPr>
-        <w:t>Bug with checking if ISBN already exists when adding new book</w:t>
-      </w:r>
+        <w:t>Better error handling when searching for books using API</w:t>
+      </w:r>
+    </w:p>
+    <w:p>
+      <w:pPr>
+        <w:pStyle w:val="ListParagraph"/>
+        <w:rPr>
+          <w:rFonts w:ascii="Arial" w:hAnsi="Arial" w:cs="Arial"/>
+          <w:sz w:val="20"/>
+          <w:szCs w:val="20"/>
+        </w:rPr>
+      </w:pPr>
+    </w:p>
+    <w:p>
+      <w:pPr>
+        <w:pStyle w:val="Heading2"/>
+      </w:pPr>
+      <w:bookmarkStart w:id="63" w:name="_Toc117715782"/>
+      <w:r>
+        <w:t>v1.1.1 – 1-3-2022</w:t>
+      </w:r>
+      <w:bookmarkEnd w:id="63"/>
     </w:p>
     <w:p>
       <w:pPr>
         <w:pStyle w:val="Heading3"/>
       </w:pPr>
-      <w:bookmarkStart w:id="65" w:name="_Toc117631337"/>
-      <w:r>
-        <w:t>Added</w:t>
-      </w:r>
-      <w:bookmarkEnd w:id="65"/>
+      <w:bookmarkStart w:id="64" w:name="_Toc117715783"/>
+      <w:r>
+        <w:t>Fixed</w:t>
+      </w:r>
+      <w:bookmarkEnd w:id="64"/>
     </w:p>
     <w:p>
       <w:pPr>
@@ -20989,28 +20964,18 @@
           <w:sz w:val="20"/>
           <w:szCs w:val="20"/>
         </w:rPr>
-        <w:t>Filtering for tags when adding new item</w:t>
-      </w:r>
-    </w:p>
-    <w:p>
-      <w:pPr>
-        <w:pStyle w:val="Heading2"/>
-      </w:pPr>
-      <w:bookmarkStart w:id="66" w:name="_Toc117631338"/>
-      <w:r>
-        <w:t>v1.1.0 – 24-2-2022</w:t>
-      </w:r>
-      <w:bookmarkEnd w:id="66"/>
+        <w:t>Bug with checking if ISBN already exists when adding new book</w:t>
+      </w:r>
     </w:p>
     <w:p>
       <w:pPr>
         <w:pStyle w:val="Heading3"/>
       </w:pPr>
-      <w:bookmarkStart w:id="67" w:name="_Toc117631339"/>
+      <w:bookmarkStart w:id="65" w:name="_Toc117715784"/>
       <w:r>
         <w:t>Added</w:t>
       </w:r>
-      <w:bookmarkEnd w:id="67"/>
+      <w:bookmarkEnd w:id="65"/>
     </w:p>
     <w:p>
       <w:pPr>
@@ -21031,28 +20996,28 @@
           <w:sz w:val="20"/>
           <w:szCs w:val="20"/>
         </w:rPr>
-        <w:t>Wishlist feature</w:t>
+        <w:t>Filtering for tags when adding new item</w:t>
       </w:r>
     </w:p>
     <w:p>
       <w:pPr>
         <w:pStyle w:val="Heading2"/>
       </w:pPr>
-      <w:bookmarkStart w:id="68" w:name="_Toc117631340"/>
-      <w:r>
-        <w:t>v1.0.1 – 30-1-2022</w:t>
-      </w:r>
-      <w:bookmarkEnd w:id="68"/>
+      <w:bookmarkStart w:id="66" w:name="_Toc117715785"/>
+      <w:r>
+        <w:t>v1.1.0 – 24-2-2022</w:t>
+      </w:r>
+      <w:bookmarkEnd w:id="66"/>
     </w:p>
     <w:p>
       <w:pPr>
         <w:pStyle w:val="Heading3"/>
       </w:pPr>
-      <w:bookmarkStart w:id="69" w:name="_Toc117631341"/>
-      <w:r>
-        <w:t>Fixed</w:t>
-      </w:r>
-      <w:bookmarkEnd w:id="69"/>
+      <w:bookmarkStart w:id="67" w:name="_Toc117715786"/>
+      <w:r>
+        <w:t>Added</w:t>
+      </w:r>
+      <w:bookmarkEnd w:id="67"/>
     </w:p>
     <w:p>
       <w:pPr>
@@ -21073,8 +21038,28 @@
           <w:sz w:val="20"/>
           <w:szCs w:val="20"/>
         </w:rPr>
-        <w:t>“insufficient parameters supplied to the command” error when attempting to remove tag from media item</w:t>
-      </w:r>
+        <w:t>Wishlist feature</w:t>
+      </w:r>
+    </w:p>
+    <w:p>
+      <w:pPr>
+        <w:pStyle w:val="Heading2"/>
+      </w:pPr>
+      <w:bookmarkStart w:id="68" w:name="_Toc117715787"/>
+      <w:r>
+        <w:t>v1.0.1 – 30-1-2022</w:t>
+      </w:r>
+      <w:bookmarkEnd w:id="68"/>
+    </w:p>
+    <w:p>
+      <w:pPr>
+        <w:pStyle w:val="Heading3"/>
+      </w:pPr>
+      <w:bookmarkStart w:id="69" w:name="_Toc117715788"/>
+      <w:r>
+        <w:t>Fixed</w:t>
+      </w:r>
+      <w:bookmarkEnd w:id="69"/>
     </w:p>
     <w:p>
       <w:pPr>
@@ -21095,18 +21080,8 @@
           <w:sz w:val="20"/>
           <w:szCs w:val="20"/>
         </w:rPr>
-        <w:t>Minor bugs in manage copies dialog</w:t>
-      </w:r>
-    </w:p>
-    <w:p>
-      <w:pPr>
-        <w:pStyle w:val="Heading3"/>
-      </w:pPr>
-      <w:bookmarkStart w:id="70" w:name="_Toc117631342"/>
-      <w:r>
-        <w:t>Changed</w:t>
-      </w:r>
-      <w:bookmarkEnd w:id="70"/>
+        <w:t>“insufficient parameters supplied to the command” error when attempting to remove tag from media item</w:t>
+      </w:r>
     </w:p>
     <w:p>
       <w:pPr>
@@ -21127,8 +21102,18 @@
           <w:sz w:val="20"/>
           <w:szCs w:val="20"/>
         </w:rPr>
-        <w:t>Increased size of tags list box in main window filters</w:t>
-      </w:r>
+        <w:t>Minor bugs in manage copies dialog</w:t>
+      </w:r>
+    </w:p>
+    <w:p>
+      <w:pPr>
+        <w:pStyle w:val="Heading3"/>
+      </w:pPr>
+      <w:bookmarkStart w:id="70" w:name="_Toc117715789"/>
+      <w:r>
+        <w:t>Changed</w:t>
+      </w:r>
+      <w:bookmarkEnd w:id="70"/>
     </w:p>
     <w:p>
       <w:pPr>
@@ -21149,18 +21134,8 @@
           <w:sz w:val="20"/>
           <w:szCs w:val="20"/>
         </w:rPr>
-        <w:t>Increased sizes of tags, authors, and publishers list boxes in add new item dialogs</w:t>
-      </w:r>
-    </w:p>
-    <w:p>
-      <w:pPr>
-        <w:pStyle w:val="Heading3"/>
-      </w:pPr>
-      <w:bookmarkStart w:id="71" w:name="_Toc117631343"/>
-      <w:r>
-        <w:t>Removed</w:t>
-      </w:r>
-      <w:bookmarkEnd w:id="71"/>
+        <w:t>Increased size of tags list box in main window filters</w:t>
+      </w:r>
     </w:p>
     <w:p>
       <w:pPr>
@@ -21181,28 +21156,18 @@
           <w:sz w:val="20"/>
           <w:szCs w:val="20"/>
         </w:rPr>
-        <w:t>Sample data from database</w:t>
-      </w:r>
-    </w:p>
-    <w:p>
-      <w:pPr>
-        <w:pStyle w:val="Heading2"/>
-      </w:pPr>
-      <w:bookmarkStart w:id="72" w:name="_Toc117631344"/>
-      <w:r>
-        <w:t>v1.0.0 – 23-1-2022</w:t>
-      </w:r>
-      <w:bookmarkEnd w:id="72"/>
+        <w:t>Increased sizes of tags, authors, and publishers list boxes in add new item dialogs</w:t>
+      </w:r>
     </w:p>
     <w:p>
       <w:pPr>
         <w:pStyle w:val="Heading3"/>
       </w:pPr>
-      <w:bookmarkStart w:id="73" w:name="_Toc117631345"/>
-      <w:r>
-        <w:t>Added</w:t>
-      </w:r>
-      <w:bookmarkEnd w:id="73"/>
+      <w:bookmarkStart w:id="71" w:name="_Toc117715790"/>
+      <w:r>
+        <w:t>Removed</w:t>
+      </w:r>
+      <w:bookmarkEnd w:id="71"/>
     </w:p>
     <w:p>
       <w:pPr>
@@ -21223,18 +21188,28 @@
           <w:sz w:val="20"/>
           <w:szCs w:val="20"/>
         </w:rPr>
-        <w:t>Manage copies feature</w:t>
-      </w:r>
+        <w:t>Sample data from database</w:t>
+      </w:r>
+    </w:p>
+    <w:p>
+      <w:pPr>
+        <w:pStyle w:val="Heading2"/>
+      </w:pPr>
+      <w:bookmarkStart w:id="72" w:name="_Toc117715791"/>
+      <w:r>
+        <w:t>v1.0.0 – 23-1-2022</w:t>
+      </w:r>
+      <w:bookmarkEnd w:id="72"/>
     </w:p>
     <w:p>
       <w:pPr>
         <w:pStyle w:val="Heading3"/>
       </w:pPr>
-      <w:bookmarkStart w:id="74" w:name="_Toc117631346"/>
-      <w:r>
-        <w:t>Fixed</w:t>
-      </w:r>
-      <w:bookmarkEnd w:id="74"/>
+      <w:bookmarkStart w:id="73" w:name="_Toc117715792"/>
+      <w:r>
+        <w:t>Added</w:t>
+      </w:r>
+      <w:bookmarkEnd w:id="73"/>
     </w:p>
     <w:p>
       <w:pPr>
@@ -21255,28 +21230,18 @@
           <w:sz w:val="20"/>
           <w:szCs w:val="20"/>
         </w:rPr>
-        <w:t>Bug with processing author names in comma format while adding new book</w:t>
-      </w:r>
-    </w:p>
-    <w:p>
-      <w:pPr>
-        <w:pStyle w:val="Heading2"/>
-      </w:pPr>
-      <w:bookmarkStart w:id="75" w:name="_Toc117631347"/>
-      <w:r>
-        <w:t>v0.9.0 – 8-1-2022</w:t>
-      </w:r>
-      <w:bookmarkEnd w:id="75"/>
+        <w:t>Manage copies feature</w:t>
+      </w:r>
     </w:p>
     <w:p>
       <w:pPr>
         <w:pStyle w:val="Heading3"/>
       </w:pPr>
-      <w:bookmarkStart w:id="76" w:name="_Toc117631348"/>
+      <w:bookmarkStart w:id="74" w:name="_Toc117715793"/>
       <w:r>
         <w:t>Fixed</w:t>
       </w:r>
-      <w:bookmarkEnd w:id="76"/>
+      <w:bookmarkEnd w:id="74"/>
     </w:p>
     <w:p>
       <w:pPr>
@@ -21297,28 +21262,29 @@
           <w:sz w:val="20"/>
           <w:szCs w:val="20"/>
         </w:rPr>
-        <w:t>Main window layout problem</w:t>
-      </w:r>
-    </w:p>
-    <w:p>
-      <w:pPr>
-        <w:pStyle w:val="ListParagraph"/>
-        <w:rPr>
-          <w:rFonts w:ascii="Arial" w:hAnsi="Arial" w:cs="Arial"/>
-          <w:sz w:val="20"/>
-          <w:szCs w:val="20"/>
-        </w:rPr>
-      </w:pPr>
+        <w:t>Bug with processing author names in comma format while adding new book</w:t>
+      </w:r>
+    </w:p>
+    <w:p>
+      <w:pPr>
+        <w:pStyle w:val="Heading2"/>
+      </w:pPr>
+      <w:bookmarkStart w:id="75" w:name="_Toc117715794"/>
+      <w:r>
+        <w:lastRenderedPageBreak/>
+        <w:t>v0.9.0 – 8-1-2022</w:t>
+      </w:r>
+      <w:bookmarkEnd w:id="75"/>
     </w:p>
     <w:p>
       <w:pPr>
         <w:pStyle w:val="Heading3"/>
       </w:pPr>
-      <w:bookmarkStart w:id="77" w:name="_Toc117631349"/>
-      <w:r>
-        <w:t>Changed</w:t>
-      </w:r>
-      <w:bookmarkEnd w:id="77"/>
+      <w:bookmarkStart w:id="76" w:name="_Toc117715795"/>
+      <w:r>
+        <w:t>Fixed</w:t>
+      </w:r>
+      <w:bookmarkEnd w:id="76"/>
     </w:p>
     <w:p>
       <w:pPr>
@@ -21339,6 +21305,48 @@
           <w:sz w:val="20"/>
           <w:szCs w:val="20"/>
         </w:rPr>
+        <w:t>Main window layout problem</w:t>
+      </w:r>
+    </w:p>
+    <w:p>
+      <w:pPr>
+        <w:pStyle w:val="ListParagraph"/>
+        <w:rPr>
+          <w:rFonts w:ascii="Arial" w:hAnsi="Arial" w:cs="Arial"/>
+          <w:sz w:val="20"/>
+          <w:szCs w:val="20"/>
+        </w:rPr>
+      </w:pPr>
+    </w:p>
+    <w:p>
+      <w:pPr>
+        <w:pStyle w:val="Heading3"/>
+      </w:pPr>
+      <w:bookmarkStart w:id="77" w:name="_Toc117715796"/>
+      <w:r>
+        <w:t>Changed</w:t>
+      </w:r>
+      <w:bookmarkEnd w:id="77"/>
+    </w:p>
+    <w:p>
+      <w:pPr>
+        <w:pStyle w:val="ListParagraph"/>
+        <w:numPr>
+          <w:ilvl w:val="0"/>
+          <w:numId w:val="4"/>
+        </w:numPr>
+        <w:rPr>
+          <w:rFonts w:ascii="Arial" w:hAnsi="Arial" w:cs="Arial"/>
+          <w:sz w:val="20"/>
+          <w:szCs w:val="20"/>
+        </w:rPr>
+      </w:pPr>
+      <w:r>
+        <w:rPr>
+          <w:rFonts w:ascii="Arial" w:hAnsi="Arial" w:cs="Arial"/>
+          <w:sz w:val="20"/>
+          <w:szCs w:val="20"/>
+        </w:rPr>
         <w:t>Minor colour changes to main window</w:t>
       </w:r>
     </w:p>
@@ -21346,7 +21354,7 @@
       <w:pPr>
         <w:pStyle w:val="Heading2"/>
       </w:pPr>
-      <w:bookmarkStart w:id="78" w:name="_Toc117631350"/>
+      <w:bookmarkStart w:id="78" w:name="_Toc117715797"/>
       <w:r>
         <w:t>v0.8.0 – 31-12-2021</w:t>
       </w:r>
@@ -21356,7 +21364,7 @@
       <w:pPr>
         <w:pStyle w:val="Heading3"/>
       </w:pPr>
-      <w:bookmarkStart w:id="79" w:name="_Toc117631351"/>
+      <w:bookmarkStart w:id="79" w:name="_Toc117715798"/>
       <w:r>
         <w:t>Added</w:t>
       </w:r>

</xml_diff>

<commit_message>
update date in docs
</commit_message>
<xml_diff>
--- a/docs/user/MyLibrary.docx
+++ b/docs/user/MyLibrary.docx
@@ -133,6 +133,38 @@
           <w:p>
             <w:r>
               <w:t>First version. Corresponds to MyLibrary v1.3.0.</w:t>
+            </w:r>
+          </w:p>
+        </w:tc>
+      </w:tr>
+      <w:tr>
+        <w:tc>
+          <w:tcPr>
+            <w:tcW w:w="3005" w:type="dxa"/>
+          </w:tcPr>
+          <w:p>
+            <w:r>
+              <w:t>01</w:t>
+            </w:r>
+          </w:p>
+        </w:tc>
+        <w:tc>
+          <w:tcPr>
+            <w:tcW w:w="3005" w:type="dxa"/>
+          </w:tcPr>
+          <w:p>
+            <w:r>
+              <w:t>26/10/2022</w:t>
+            </w:r>
+          </w:p>
+        </w:tc>
+        <w:tc>
+          <w:tcPr>
+            <w:tcW w:w="3006" w:type="dxa"/>
+          </w:tcPr>
+          <w:p>
+            <w:r>
+              <w:t>Second version. Corresponds to MyLibrary v1.4.0.</w:t>
             </w:r>
           </w:p>
         </w:tc>
@@ -191,7 +223,7 @@
           <w:r>
             <w:fldChar w:fldCharType="separate"/>
           </w:r>
-          <w:hyperlink w:anchor="_Toc117715726" w:history="1">
+          <w:hyperlink w:anchor="_Toc117715915" w:history="1">
             <w:r>
               <w:rPr>
                 <w:rStyle w:val="Hyperlink"/>
@@ -233,7 +265,7 @@
                 <w:noProof/>
                 <w:webHidden/>
               </w:rPr>
-              <w:instrText xml:space="preserve"> PAGEREF _Toc117715726 \h </w:instrText>
+              <w:instrText xml:space="preserve"> PAGEREF _Toc117715915 \h </w:instrText>
             </w:r>
             <w:r>
               <w:rPr>
@@ -277,7 +309,7 @@
               <w:lang w:eastAsia="en-AU"/>
             </w:rPr>
           </w:pPr>
-          <w:hyperlink w:anchor="_Toc117715727" w:history="1">
+          <w:hyperlink w:anchor="_Toc117715916" w:history="1">
             <w:r>
               <w:rPr>
                 <w:rStyle w:val="Hyperlink"/>
@@ -319,7 +351,7 @@
                 <w:noProof/>
                 <w:webHidden/>
               </w:rPr>
-              <w:instrText xml:space="preserve"> PAGEREF _Toc117715727 \h </w:instrText>
+              <w:instrText xml:space="preserve"> PAGEREF _Toc117715916 \h </w:instrText>
             </w:r>
             <w:r>
               <w:rPr>
@@ -363,7 +395,7 @@
               <w:lang w:eastAsia="en-AU"/>
             </w:rPr>
           </w:pPr>
-          <w:hyperlink w:anchor="_Toc117715728" w:history="1">
+          <w:hyperlink w:anchor="_Toc117715917" w:history="1">
             <w:r>
               <w:rPr>
                 <w:rStyle w:val="Hyperlink"/>
@@ -405,7 +437,7 @@
                 <w:noProof/>
                 <w:webHidden/>
               </w:rPr>
-              <w:instrText xml:space="preserve"> PAGEREF _Toc117715728 \h </w:instrText>
+              <w:instrText xml:space="preserve"> PAGEREF _Toc117715917 \h </w:instrText>
             </w:r>
             <w:r>
               <w:rPr>
@@ -449,7 +481,7 @@
               <w:lang w:eastAsia="en-AU"/>
             </w:rPr>
           </w:pPr>
-          <w:hyperlink w:anchor="_Toc117715729" w:history="1">
+          <w:hyperlink w:anchor="_Toc117715918" w:history="1">
             <w:r>
               <w:rPr>
                 <w:rStyle w:val="Hyperlink"/>
@@ -491,7 +523,7 @@
                 <w:noProof/>
                 <w:webHidden/>
               </w:rPr>
-              <w:instrText xml:space="preserve"> PAGEREF _Toc117715729 \h </w:instrText>
+              <w:instrText xml:space="preserve"> PAGEREF _Toc117715918 \h </w:instrText>
             </w:r>
             <w:r>
               <w:rPr>
@@ -535,7 +567,7 @@
               <w:lang w:eastAsia="en-AU"/>
             </w:rPr>
           </w:pPr>
-          <w:hyperlink w:anchor="_Toc117715730" w:history="1">
+          <w:hyperlink w:anchor="_Toc117715919" w:history="1">
             <w:r>
               <w:rPr>
                 <w:rStyle w:val="Hyperlink"/>
@@ -577,7 +609,7 @@
                 <w:noProof/>
                 <w:webHidden/>
               </w:rPr>
-              <w:instrText xml:space="preserve"> PAGEREF _Toc117715730 \h </w:instrText>
+              <w:instrText xml:space="preserve"> PAGEREF _Toc117715919 \h </w:instrText>
             </w:r>
             <w:r>
               <w:rPr>
@@ -621,7 +653,7 @@
               <w:lang w:eastAsia="en-AU"/>
             </w:rPr>
           </w:pPr>
-          <w:hyperlink w:anchor="_Toc117715731" w:history="1">
+          <w:hyperlink w:anchor="_Toc117715920" w:history="1">
             <w:r>
               <w:rPr>
                 <w:rStyle w:val="Hyperlink"/>
@@ -663,7 +695,7 @@
                 <w:noProof/>
                 <w:webHidden/>
               </w:rPr>
-              <w:instrText xml:space="preserve"> PAGEREF _Toc117715731 \h </w:instrText>
+              <w:instrText xml:space="preserve"> PAGEREF _Toc117715920 \h </w:instrText>
             </w:r>
             <w:r>
               <w:rPr>
@@ -707,7 +739,7 @@
               <w:lang w:eastAsia="en-AU"/>
             </w:rPr>
           </w:pPr>
-          <w:hyperlink w:anchor="_Toc117715732" w:history="1">
+          <w:hyperlink w:anchor="_Toc117715921" w:history="1">
             <w:r>
               <w:rPr>
                 <w:rStyle w:val="Hyperlink"/>
@@ -749,7 +781,7 @@
                 <w:noProof/>
                 <w:webHidden/>
               </w:rPr>
-              <w:instrText xml:space="preserve"> PAGEREF _Toc117715732 \h </w:instrText>
+              <w:instrText xml:space="preserve"> PAGEREF _Toc117715921 \h </w:instrText>
             </w:r>
             <w:r>
               <w:rPr>
@@ -793,7 +825,7 @@
               <w:lang w:eastAsia="en-AU"/>
             </w:rPr>
           </w:pPr>
-          <w:hyperlink w:anchor="_Toc117715733" w:history="1">
+          <w:hyperlink w:anchor="_Toc117715922" w:history="1">
             <w:r>
               <w:rPr>
                 <w:rStyle w:val="Hyperlink"/>
@@ -835,7 +867,7 @@
                 <w:noProof/>
                 <w:webHidden/>
               </w:rPr>
-              <w:instrText xml:space="preserve"> PAGEREF _Toc117715733 \h </w:instrText>
+              <w:instrText xml:space="preserve"> PAGEREF _Toc117715922 \h </w:instrText>
             </w:r>
             <w:r>
               <w:rPr>
@@ -879,7 +911,7 @@
               <w:lang w:eastAsia="en-AU"/>
             </w:rPr>
           </w:pPr>
-          <w:hyperlink w:anchor="_Toc117715734" w:history="1">
+          <w:hyperlink w:anchor="_Toc117715923" w:history="1">
             <w:r>
               <w:rPr>
                 <w:rStyle w:val="Hyperlink"/>
@@ -921,7 +953,7 @@
                 <w:noProof/>
                 <w:webHidden/>
               </w:rPr>
-              <w:instrText xml:space="preserve"> PAGEREF _Toc117715734 \h </w:instrText>
+              <w:instrText xml:space="preserve"> PAGEREF _Toc117715923 \h </w:instrText>
             </w:r>
             <w:r>
               <w:rPr>
@@ -965,7 +997,7 @@
               <w:lang w:eastAsia="en-AU"/>
             </w:rPr>
           </w:pPr>
-          <w:hyperlink w:anchor="_Toc117715735" w:history="1">
+          <w:hyperlink w:anchor="_Toc117715924" w:history="1">
             <w:r>
               <w:rPr>
                 <w:rStyle w:val="Hyperlink"/>
@@ -1007,7 +1039,7 @@
                 <w:noProof/>
                 <w:webHidden/>
               </w:rPr>
-              <w:instrText xml:space="preserve"> PAGEREF _Toc117715735 \h </w:instrText>
+              <w:instrText xml:space="preserve"> PAGEREF _Toc117715924 \h </w:instrText>
             </w:r>
             <w:r>
               <w:rPr>
@@ -1051,7 +1083,7 @@
               <w:lang w:eastAsia="en-AU"/>
             </w:rPr>
           </w:pPr>
-          <w:hyperlink w:anchor="_Toc117715736" w:history="1">
+          <w:hyperlink w:anchor="_Toc117715925" w:history="1">
             <w:r>
               <w:rPr>
                 <w:rStyle w:val="Hyperlink"/>
@@ -1093,7 +1125,7 @@
                 <w:noProof/>
                 <w:webHidden/>
               </w:rPr>
-              <w:instrText xml:space="preserve"> PAGEREF _Toc117715736 \h </w:instrText>
+              <w:instrText xml:space="preserve"> PAGEREF _Toc117715925 \h </w:instrText>
             </w:r>
             <w:r>
               <w:rPr>
@@ -1137,7 +1169,7 @@
               <w:lang w:eastAsia="en-AU"/>
             </w:rPr>
           </w:pPr>
-          <w:hyperlink w:anchor="_Toc117715737" w:history="1">
+          <w:hyperlink w:anchor="_Toc117715926" w:history="1">
             <w:r>
               <w:rPr>
                 <w:rStyle w:val="Hyperlink"/>
@@ -1179,7 +1211,7 @@
                 <w:noProof/>
                 <w:webHidden/>
               </w:rPr>
-              <w:instrText xml:space="preserve"> PAGEREF _Toc117715737 \h </w:instrText>
+              <w:instrText xml:space="preserve"> PAGEREF _Toc117715926 \h </w:instrText>
             </w:r>
             <w:r>
               <w:rPr>
@@ -1223,7 +1255,7 @@
               <w:lang w:eastAsia="en-AU"/>
             </w:rPr>
           </w:pPr>
-          <w:hyperlink w:anchor="_Toc117715738" w:history="1">
+          <w:hyperlink w:anchor="_Toc117715927" w:history="1">
             <w:r>
               <w:rPr>
                 <w:rStyle w:val="Hyperlink"/>
@@ -1265,7 +1297,7 @@
                 <w:noProof/>
                 <w:webHidden/>
               </w:rPr>
-              <w:instrText xml:space="preserve"> PAGEREF _Toc117715738 \h </w:instrText>
+              <w:instrText xml:space="preserve"> PAGEREF _Toc117715927 \h </w:instrText>
             </w:r>
             <w:r>
               <w:rPr>
@@ -1309,7 +1341,7 @@
               <w:lang w:eastAsia="en-AU"/>
             </w:rPr>
           </w:pPr>
-          <w:hyperlink w:anchor="_Toc117715739" w:history="1">
+          <w:hyperlink w:anchor="_Toc117715928" w:history="1">
             <w:r>
               <w:rPr>
                 <w:rStyle w:val="Hyperlink"/>
@@ -1351,7 +1383,7 @@
                 <w:noProof/>
                 <w:webHidden/>
               </w:rPr>
-              <w:instrText xml:space="preserve"> PAGEREF _Toc117715739 \h </w:instrText>
+              <w:instrText xml:space="preserve"> PAGEREF _Toc117715928 \h </w:instrText>
             </w:r>
             <w:r>
               <w:rPr>
@@ -1395,7 +1427,7 @@
               <w:lang w:eastAsia="en-AU"/>
             </w:rPr>
           </w:pPr>
-          <w:hyperlink w:anchor="_Toc117715740" w:history="1">
+          <w:hyperlink w:anchor="_Toc117715929" w:history="1">
             <w:r>
               <w:rPr>
                 <w:rStyle w:val="Hyperlink"/>
@@ -1437,7 +1469,7 @@
                 <w:noProof/>
                 <w:webHidden/>
               </w:rPr>
-              <w:instrText xml:space="preserve"> PAGEREF _Toc117715740 \h </w:instrText>
+              <w:instrText xml:space="preserve"> PAGEREF _Toc117715929 \h </w:instrText>
             </w:r>
             <w:r>
               <w:rPr>
@@ -1481,7 +1513,7 @@
               <w:lang w:eastAsia="en-AU"/>
             </w:rPr>
           </w:pPr>
-          <w:hyperlink w:anchor="_Toc117715741" w:history="1">
+          <w:hyperlink w:anchor="_Toc117715930" w:history="1">
             <w:r>
               <w:rPr>
                 <w:rStyle w:val="Hyperlink"/>
@@ -1523,7 +1555,7 @@
                 <w:noProof/>
                 <w:webHidden/>
               </w:rPr>
-              <w:instrText xml:space="preserve"> PAGEREF _Toc117715741 \h </w:instrText>
+              <w:instrText xml:space="preserve"> PAGEREF _Toc117715930 \h </w:instrText>
             </w:r>
             <w:r>
               <w:rPr>
@@ -1567,7 +1599,7 @@
               <w:lang w:eastAsia="en-AU"/>
             </w:rPr>
           </w:pPr>
-          <w:hyperlink w:anchor="_Toc117715742" w:history="1">
+          <w:hyperlink w:anchor="_Toc117715931" w:history="1">
             <w:r>
               <w:rPr>
                 <w:rStyle w:val="Hyperlink"/>
@@ -1609,7 +1641,7 @@
                 <w:noProof/>
                 <w:webHidden/>
               </w:rPr>
-              <w:instrText xml:space="preserve"> PAGEREF _Toc117715742 \h </w:instrText>
+              <w:instrText xml:space="preserve"> PAGEREF _Toc117715931 \h </w:instrText>
             </w:r>
             <w:r>
               <w:rPr>
@@ -1653,7 +1685,7 @@
               <w:lang w:eastAsia="en-AU"/>
             </w:rPr>
           </w:pPr>
-          <w:hyperlink w:anchor="_Toc117715743" w:history="1">
+          <w:hyperlink w:anchor="_Toc117715932" w:history="1">
             <w:r>
               <w:rPr>
                 <w:rStyle w:val="Hyperlink"/>
@@ -1695,7 +1727,7 @@
                 <w:noProof/>
                 <w:webHidden/>
               </w:rPr>
-              <w:instrText xml:space="preserve"> PAGEREF _Toc117715743 \h </w:instrText>
+              <w:instrText xml:space="preserve"> PAGEREF _Toc117715932 \h </w:instrText>
             </w:r>
             <w:r>
               <w:rPr>
@@ -1739,7 +1771,7 @@
               <w:lang w:eastAsia="en-AU"/>
             </w:rPr>
           </w:pPr>
-          <w:hyperlink w:anchor="_Toc117715744" w:history="1">
+          <w:hyperlink w:anchor="_Toc117715933" w:history="1">
             <w:r>
               <w:rPr>
                 <w:rStyle w:val="Hyperlink"/>
@@ -1781,7 +1813,7 @@
                 <w:noProof/>
                 <w:webHidden/>
               </w:rPr>
-              <w:instrText xml:space="preserve"> PAGEREF _Toc117715744 \h </w:instrText>
+              <w:instrText xml:space="preserve"> PAGEREF _Toc117715933 \h </w:instrText>
             </w:r>
             <w:r>
               <w:rPr>
@@ -1825,7 +1857,7 @@
               <w:lang w:eastAsia="en-AU"/>
             </w:rPr>
           </w:pPr>
-          <w:hyperlink w:anchor="_Toc117715745" w:history="1">
+          <w:hyperlink w:anchor="_Toc117715934" w:history="1">
             <w:r>
               <w:rPr>
                 <w:rStyle w:val="Hyperlink"/>
@@ -1867,7 +1899,7 @@
                 <w:noProof/>
                 <w:webHidden/>
               </w:rPr>
-              <w:instrText xml:space="preserve"> PAGEREF _Toc117715745 \h </w:instrText>
+              <w:instrText xml:space="preserve"> PAGEREF _Toc117715934 \h </w:instrText>
             </w:r>
             <w:r>
               <w:rPr>
@@ -1911,7 +1943,7 @@
               <w:lang w:eastAsia="en-AU"/>
             </w:rPr>
           </w:pPr>
-          <w:hyperlink w:anchor="_Toc117715746" w:history="1">
+          <w:hyperlink w:anchor="_Toc117715935" w:history="1">
             <w:r>
               <w:rPr>
                 <w:rStyle w:val="Hyperlink"/>
@@ -1953,7 +1985,7 @@
                 <w:noProof/>
                 <w:webHidden/>
               </w:rPr>
-              <w:instrText xml:space="preserve"> PAGEREF _Toc117715746 \h </w:instrText>
+              <w:instrText xml:space="preserve"> PAGEREF _Toc117715935 \h </w:instrText>
             </w:r>
             <w:r>
               <w:rPr>
@@ -1997,7 +2029,7 @@
               <w:lang w:eastAsia="en-AU"/>
             </w:rPr>
           </w:pPr>
-          <w:hyperlink w:anchor="_Toc117715747" w:history="1">
+          <w:hyperlink w:anchor="_Toc117715936" w:history="1">
             <w:r>
               <w:rPr>
                 <w:rStyle w:val="Hyperlink"/>
@@ -2039,7 +2071,7 @@
                 <w:noProof/>
                 <w:webHidden/>
               </w:rPr>
-              <w:instrText xml:space="preserve"> PAGEREF _Toc117715747 \h </w:instrText>
+              <w:instrText xml:space="preserve"> PAGEREF _Toc117715936 \h </w:instrText>
             </w:r>
             <w:r>
               <w:rPr>
@@ -2083,7 +2115,7 @@
               <w:lang w:eastAsia="en-AU"/>
             </w:rPr>
           </w:pPr>
-          <w:hyperlink w:anchor="_Toc117715748" w:history="1">
+          <w:hyperlink w:anchor="_Toc117715937" w:history="1">
             <w:r>
               <w:rPr>
                 <w:rStyle w:val="Hyperlink"/>
@@ -2125,7 +2157,7 @@
                 <w:noProof/>
                 <w:webHidden/>
               </w:rPr>
-              <w:instrText xml:space="preserve"> PAGEREF _Toc117715748 \h </w:instrText>
+              <w:instrText xml:space="preserve"> PAGEREF _Toc117715937 \h </w:instrText>
             </w:r>
             <w:r>
               <w:rPr>
@@ -2169,7 +2201,7 @@
               <w:lang w:eastAsia="en-AU"/>
             </w:rPr>
           </w:pPr>
-          <w:hyperlink w:anchor="_Toc117715749" w:history="1">
+          <w:hyperlink w:anchor="_Toc117715938" w:history="1">
             <w:r>
               <w:rPr>
                 <w:rStyle w:val="Hyperlink"/>
@@ -2211,7 +2243,7 @@
                 <w:noProof/>
                 <w:webHidden/>
               </w:rPr>
-              <w:instrText xml:space="preserve"> PAGEREF _Toc117715749 \h </w:instrText>
+              <w:instrText xml:space="preserve"> PAGEREF _Toc117715938 \h </w:instrText>
             </w:r>
             <w:r>
               <w:rPr>
@@ -2255,7 +2287,7 @@
               <w:lang w:eastAsia="en-AU"/>
             </w:rPr>
           </w:pPr>
-          <w:hyperlink w:anchor="_Toc117715750" w:history="1">
+          <w:hyperlink w:anchor="_Toc117715939" w:history="1">
             <w:r>
               <w:rPr>
                 <w:rStyle w:val="Hyperlink"/>
@@ -2297,7 +2329,7 @@
                 <w:noProof/>
                 <w:webHidden/>
               </w:rPr>
-              <w:instrText xml:space="preserve"> PAGEREF _Toc117715750 \h </w:instrText>
+              <w:instrText xml:space="preserve"> PAGEREF _Toc117715939 \h </w:instrText>
             </w:r>
             <w:r>
               <w:rPr>
@@ -2341,7 +2373,7 @@
               <w:lang w:eastAsia="en-AU"/>
             </w:rPr>
           </w:pPr>
-          <w:hyperlink w:anchor="_Toc117715751" w:history="1">
+          <w:hyperlink w:anchor="_Toc117715940" w:history="1">
             <w:r>
               <w:rPr>
                 <w:rStyle w:val="Hyperlink"/>
@@ -2383,7 +2415,7 @@
                 <w:noProof/>
                 <w:webHidden/>
               </w:rPr>
-              <w:instrText xml:space="preserve"> PAGEREF _Toc117715751 \h </w:instrText>
+              <w:instrText xml:space="preserve"> PAGEREF _Toc117715940 \h </w:instrText>
             </w:r>
             <w:r>
               <w:rPr>
@@ -2427,7 +2459,7 @@
               <w:lang w:eastAsia="en-AU"/>
             </w:rPr>
           </w:pPr>
-          <w:hyperlink w:anchor="_Toc117715752" w:history="1">
+          <w:hyperlink w:anchor="_Toc117715941" w:history="1">
             <w:r>
               <w:rPr>
                 <w:rStyle w:val="Hyperlink"/>
@@ -2469,7 +2501,7 @@
                 <w:noProof/>
                 <w:webHidden/>
               </w:rPr>
-              <w:instrText xml:space="preserve"> PAGEREF _Toc117715752 \h </w:instrText>
+              <w:instrText xml:space="preserve"> PAGEREF _Toc117715941 \h </w:instrText>
             </w:r>
             <w:r>
               <w:rPr>
@@ -2513,7 +2545,7 @@
               <w:lang w:eastAsia="en-AU"/>
             </w:rPr>
           </w:pPr>
-          <w:hyperlink w:anchor="_Toc117715753" w:history="1">
+          <w:hyperlink w:anchor="_Toc117715942" w:history="1">
             <w:r>
               <w:rPr>
                 <w:rStyle w:val="Hyperlink"/>
@@ -2555,7 +2587,7 @@
                 <w:noProof/>
                 <w:webHidden/>
               </w:rPr>
-              <w:instrText xml:space="preserve"> PAGEREF _Toc117715753 \h </w:instrText>
+              <w:instrText xml:space="preserve"> PAGEREF _Toc117715942 \h </w:instrText>
             </w:r>
             <w:r>
               <w:rPr>
@@ -2599,7 +2631,7 @@
               <w:lang w:eastAsia="en-AU"/>
             </w:rPr>
           </w:pPr>
-          <w:hyperlink w:anchor="_Toc117715754" w:history="1">
+          <w:hyperlink w:anchor="_Toc117715943" w:history="1">
             <w:r>
               <w:rPr>
                 <w:rStyle w:val="Hyperlink"/>
@@ -2641,7 +2673,7 @@
                 <w:noProof/>
                 <w:webHidden/>
               </w:rPr>
-              <w:instrText xml:space="preserve"> PAGEREF _Toc117715754 \h </w:instrText>
+              <w:instrText xml:space="preserve"> PAGEREF _Toc117715943 \h </w:instrText>
             </w:r>
             <w:r>
               <w:rPr>
@@ -2685,7 +2717,7 @@
               <w:lang w:eastAsia="en-AU"/>
             </w:rPr>
           </w:pPr>
-          <w:hyperlink w:anchor="_Toc117715755" w:history="1">
+          <w:hyperlink w:anchor="_Toc117715944" w:history="1">
             <w:r>
               <w:rPr>
                 <w:rStyle w:val="Hyperlink"/>
@@ -2727,7 +2759,7 @@
                 <w:noProof/>
                 <w:webHidden/>
               </w:rPr>
-              <w:instrText xml:space="preserve"> PAGEREF _Toc117715755 \h </w:instrText>
+              <w:instrText xml:space="preserve"> PAGEREF _Toc117715944 \h </w:instrText>
             </w:r>
             <w:r>
               <w:rPr>
@@ -2771,7 +2803,7 @@
               <w:lang w:eastAsia="en-AU"/>
             </w:rPr>
           </w:pPr>
-          <w:hyperlink w:anchor="_Toc117715756" w:history="1">
+          <w:hyperlink w:anchor="_Toc117715945" w:history="1">
             <w:r>
               <w:rPr>
                 <w:rStyle w:val="Hyperlink"/>
@@ -2813,7 +2845,7 @@
                 <w:noProof/>
                 <w:webHidden/>
               </w:rPr>
-              <w:instrText xml:space="preserve"> PAGEREF _Toc117715756 \h </w:instrText>
+              <w:instrText xml:space="preserve"> PAGEREF _Toc117715945 \h </w:instrText>
             </w:r>
             <w:r>
               <w:rPr>
@@ -2857,7 +2889,7 @@
               <w:lang w:eastAsia="en-AU"/>
             </w:rPr>
           </w:pPr>
-          <w:hyperlink w:anchor="_Toc117715757" w:history="1">
+          <w:hyperlink w:anchor="_Toc117715946" w:history="1">
             <w:r>
               <w:rPr>
                 <w:rStyle w:val="Hyperlink"/>
@@ -2899,7 +2931,7 @@
                 <w:noProof/>
                 <w:webHidden/>
               </w:rPr>
-              <w:instrText xml:space="preserve"> PAGEREF _Toc117715757 \h </w:instrText>
+              <w:instrText xml:space="preserve"> PAGEREF _Toc117715946 \h </w:instrText>
             </w:r>
             <w:r>
               <w:rPr>
@@ -2943,7 +2975,7 @@
               <w:lang w:eastAsia="en-AU"/>
             </w:rPr>
           </w:pPr>
-          <w:hyperlink w:anchor="_Toc117715758" w:history="1">
+          <w:hyperlink w:anchor="_Toc117715947" w:history="1">
             <w:r>
               <w:rPr>
                 <w:rStyle w:val="Hyperlink"/>
@@ -2985,7 +3017,7 @@
                 <w:noProof/>
                 <w:webHidden/>
               </w:rPr>
-              <w:instrText xml:space="preserve"> PAGEREF _Toc117715758 \h </w:instrText>
+              <w:instrText xml:space="preserve"> PAGEREF _Toc117715947 \h </w:instrText>
             </w:r>
             <w:r>
               <w:rPr>
@@ -3029,7 +3061,7 @@
               <w:lang w:eastAsia="en-AU"/>
             </w:rPr>
           </w:pPr>
-          <w:hyperlink w:anchor="_Toc117715759" w:history="1">
+          <w:hyperlink w:anchor="_Toc117715948" w:history="1">
             <w:r>
               <w:rPr>
                 <w:rStyle w:val="Hyperlink"/>
@@ -3071,7 +3103,7 @@
                 <w:noProof/>
                 <w:webHidden/>
               </w:rPr>
-              <w:instrText xml:space="preserve"> PAGEREF _Toc117715759 \h </w:instrText>
+              <w:instrText xml:space="preserve"> PAGEREF _Toc117715948 \h </w:instrText>
             </w:r>
             <w:r>
               <w:rPr>
@@ -3115,7 +3147,7 @@
               <w:lang w:eastAsia="en-AU"/>
             </w:rPr>
           </w:pPr>
-          <w:hyperlink w:anchor="_Toc117715760" w:history="1">
+          <w:hyperlink w:anchor="_Toc117715949" w:history="1">
             <w:r>
               <w:rPr>
                 <w:rStyle w:val="Hyperlink"/>
@@ -3157,7 +3189,7 @@
                 <w:noProof/>
                 <w:webHidden/>
               </w:rPr>
-              <w:instrText xml:space="preserve"> PAGEREF _Toc117715760 \h </w:instrText>
+              <w:instrText xml:space="preserve"> PAGEREF _Toc117715949 \h </w:instrText>
             </w:r>
             <w:r>
               <w:rPr>
@@ -3201,7 +3233,7 @@
               <w:lang w:eastAsia="en-AU"/>
             </w:rPr>
           </w:pPr>
-          <w:hyperlink w:anchor="_Toc117715761" w:history="1">
+          <w:hyperlink w:anchor="_Toc117715950" w:history="1">
             <w:r>
               <w:rPr>
                 <w:rStyle w:val="Hyperlink"/>
@@ -3243,7 +3275,7 @@
                 <w:noProof/>
                 <w:webHidden/>
               </w:rPr>
-              <w:instrText xml:space="preserve"> PAGEREF _Toc117715761 \h </w:instrText>
+              <w:instrText xml:space="preserve"> PAGEREF _Toc117715950 \h </w:instrText>
             </w:r>
             <w:r>
               <w:rPr>
@@ -3287,7 +3319,7 @@
               <w:lang w:eastAsia="en-AU"/>
             </w:rPr>
           </w:pPr>
-          <w:hyperlink w:anchor="_Toc117715762" w:history="1">
+          <w:hyperlink w:anchor="_Toc117715951" w:history="1">
             <w:r>
               <w:rPr>
                 <w:rStyle w:val="Hyperlink"/>
@@ -3329,7 +3361,7 @@
                 <w:noProof/>
                 <w:webHidden/>
               </w:rPr>
-              <w:instrText xml:space="preserve"> PAGEREF _Toc117715762 \h </w:instrText>
+              <w:instrText xml:space="preserve"> PAGEREF _Toc117715951 \h </w:instrText>
             </w:r>
             <w:r>
               <w:rPr>
@@ -3373,7 +3405,7 @@
               <w:lang w:eastAsia="en-AU"/>
             </w:rPr>
           </w:pPr>
-          <w:hyperlink w:anchor="_Toc117715763" w:history="1">
+          <w:hyperlink w:anchor="_Toc117715952" w:history="1">
             <w:r>
               <w:rPr>
                 <w:rStyle w:val="Hyperlink"/>
@@ -3415,7 +3447,7 @@
                 <w:noProof/>
                 <w:webHidden/>
               </w:rPr>
-              <w:instrText xml:space="preserve"> PAGEREF _Toc117715763 \h </w:instrText>
+              <w:instrText xml:space="preserve"> PAGEREF _Toc117715952 \h </w:instrText>
             </w:r>
             <w:r>
               <w:rPr>
@@ -3459,7 +3491,7 @@
               <w:lang w:eastAsia="en-AU"/>
             </w:rPr>
           </w:pPr>
-          <w:hyperlink w:anchor="_Toc117715764" w:history="1">
+          <w:hyperlink w:anchor="_Toc117715953" w:history="1">
             <w:r>
               <w:rPr>
                 <w:rStyle w:val="Hyperlink"/>
@@ -3501,7 +3533,7 @@
                 <w:noProof/>
                 <w:webHidden/>
               </w:rPr>
-              <w:instrText xml:space="preserve"> PAGEREF _Toc117715764 \h </w:instrText>
+              <w:instrText xml:space="preserve"> PAGEREF _Toc117715953 \h </w:instrText>
             </w:r>
             <w:r>
               <w:rPr>
@@ -3545,7 +3577,7 @@
               <w:lang w:eastAsia="en-AU"/>
             </w:rPr>
           </w:pPr>
-          <w:hyperlink w:anchor="_Toc117715765" w:history="1">
+          <w:hyperlink w:anchor="_Toc117715954" w:history="1">
             <w:r>
               <w:rPr>
                 <w:rStyle w:val="Hyperlink"/>
@@ -3587,7 +3619,7 @@
                 <w:noProof/>
                 <w:webHidden/>
               </w:rPr>
-              <w:instrText xml:space="preserve"> PAGEREF _Toc117715765 \h </w:instrText>
+              <w:instrText xml:space="preserve"> PAGEREF _Toc117715954 \h </w:instrText>
             </w:r>
             <w:r>
               <w:rPr>
@@ -3631,7 +3663,7 @@
               <w:lang w:eastAsia="en-AU"/>
             </w:rPr>
           </w:pPr>
-          <w:hyperlink w:anchor="_Toc117715766" w:history="1">
+          <w:hyperlink w:anchor="_Toc117715955" w:history="1">
             <w:r>
               <w:rPr>
                 <w:rStyle w:val="Hyperlink"/>
@@ -3673,7 +3705,7 @@
                 <w:noProof/>
                 <w:webHidden/>
               </w:rPr>
-              <w:instrText xml:space="preserve"> PAGEREF _Toc117715766 \h </w:instrText>
+              <w:instrText xml:space="preserve"> PAGEREF _Toc117715955 \h </w:instrText>
             </w:r>
             <w:r>
               <w:rPr>
@@ -3717,7 +3749,7 @@
               <w:lang w:eastAsia="en-AU"/>
             </w:rPr>
           </w:pPr>
-          <w:hyperlink w:anchor="_Toc117715767" w:history="1">
+          <w:hyperlink w:anchor="_Toc117715956" w:history="1">
             <w:r>
               <w:rPr>
                 <w:rStyle w:val="Hyperlink"/>
@@ -3759,7 +3791,7 @@
                 <w:noProof/>
                 <w:webHidden/>
               </w:rPr>
-              <w:instrText xml:space="preserve"> PAGEREF _Toc117715767 \h </w:instrText>
+              <w:instrText xml:space="preserve"> PAGEREF _Toc117715956 \h </w:instrText>
             </w:r>
             <w:r>
               <w:rPr>
@@ -3803,7 +3835,7 @@
               <w:lang w:eastAsia="en-AU"/>
             </w:rPr>
           </w:pPr>
-          <w:hyperlink w:anchor="_Toc117715768" w:history="1">
+          <w:hyperlink w:anchor="_Toc117715957" w:history="1">
             <w:r>
               <w:rPr>
                 <w:rStyle w:val="Hyperlink"/>
@@ -3845,7 +3877,7 @@
                 <w:noProof/>
                 <w:webHidden/>
               </w:rPr>
-              <w:instrText xml:space="preserve"> PAGEREF _Toc117715768 \h </w:instrText>
+              <w:instrText xml:space="preserve"> PAGEREF _Toc117715957 \h </w:instrText>
             </w:r>
             <w:r>
               <w:rPr>
@@ -3889,7 +3921,7 @@
               <w:lang w:eastAsia="en-AU"/>
             </w:rPr>
           </w:pPr>
-          <w:hyperlink w:anchor="_Toc117715769" w:history="1">
+          <w:hyperlink w:anchor="_Toc117715958" w:history="1">
             <w:r>
               <w:rPr>
                 <w:rStyle w:val="Hyperlink"/>
@@ -3931,7 +3963,7 @@
                 <w:noProof/>
                 <w:webHidden/>
               </w:rPr>
-              <w:instrText xml:space="preserve"> PAGEREF _Toc117715769 \h </w:instrText>
+              <w:instrText xml:space="preserve"> PAGEREF _Toc117715958 \h </w:instrText>
             </w:r>
             <w:r>
               <w:rPr>
@@ -3975,7 +4007,7 @@
               <w:lang w:eastAsia="en-AU"/>
             </w:rPr>
           </w:pPr>
-          <w:hyperlink w:anchor="_Toc117715770" w:history="1">
+          <w:hyperlink w:anchor="_Toc117715959" w:history="1">
             <w:r>
               <w:rPr>
                 <w:rStyle w:val="Hyperlink"/>
@@ -4017,7 +4049,7 @@
                 <w:noProof/>
                 <w:webHidden/>
               </w:rPr>
-              <w:instrText xml:space="preserve"> PAGEREF _Toc117715770 \h </w:instrText>
+              <w:instrText xml:space="preserve"> PAGEREF _Toc117715959 \h </w:instrText>
             </w:r>
             <w:r>
               <w:rPr>
@@ -4061,7 +4093,7 @@
               <w:lang w:eastAsia="en-AU"/>
             </w:rPr>
           </w:pPr>
-          <w:hyperlink w:anchor="_Toc117715771" w:history="1">
+          <w:hyperlink w:anchor="_Toc117715960" w:history="1">
             <w:r>
               <w:rPr>
                 <w:rStyle w:val="Hyperlink"/>
@@ -4103,7 +4135,7 @@
                 <w:noProof/>
                 <w:webHidden/>
               </w:rPr>
-              <w:instrText xml:space="preserve"> PAGEREF _Toc117715771 \h </w:instrText>
+              <w:instrText xml:space="preserve"> PAGEREF _Toc117715960 \h </w:instrText>
             </w:r>
             <w:r>
               <w:rPr>
@@ -4147,7 +4179,7 @@
               <w:lang w:eastAsia="en-AU"/>
             </w:rPr>
           </w:pPr>
-          <w:hyperlink w:anchor="_Toc117715772" w:history="1">
+          <w:hyperlink w:anchor="_Toc117715961" w:history="1">
             <w:r>
               <w:rPr>
                 <w:rStyle w:val="Hyperlink"/>
@@ -4189,7 +4221,7 @@
                 <w:noProof/>
                 <w:webHidden/>
               </w:rPr>
-              <w:instrText xml:space="preserve"> PAGEREF _Toc117715772 \h </w:instrText>
+              <w:instrText xml:space="preserve"> PAGEREF _Toc117715961 \h </w:instrText>
             </w:r>
             <w:r>
               <w:rPr>
@@ -4233,7 +4265,7 @@
               <w:lang w:eastAsia="en-AU"/>
             </w:rPr>
           </w:pPr>
-          <w:hyperlink w:anchor="_Toc117715773" w:history="1">
+          <w:hyperlink w:anchor="_Toc117715962" w:history="1">
             <w:r>
               <w:rPr>
                 <w:rStyle w:val="Hyperlink"/>
@@ -4275,7 +4307,7 @@
                 <w:noProof/>
                 <w:webHidden/>
               </w:rPr>
-              <w:instrText xml:space="preserve"> PAGEREF _Toc117715773 \h </w:instrText>
+              <w:instrText xml:space="preserve"> PAGEREF _Toc117715962 \h </w:instrText>
             </w:r>
             <w:r>
               <w:rPr>
@@ -4319,7 +4351,7 @@
               <w:lang w:eastAsia="en-AU"/>
             </w:rPr>
           </w:pPr>
-          <w:hyperlink w:anchor="_Toc117715774" w:history="1">
+          <w:hyperlink w:anchor="_Toc117715963" w:history="1">
             <w:r>
               <w:rPr>
                 <w:rStyle w:val="Hyperlink"/>
@@ -4361,7 +4393,7 @@
                 <w:noProof/>
                 <w:webHidden/>
               </w:rPr>
-              <w:instrText xml:space="preserve"> PAGEREF _Toc117715774 \h </w:instrText>
+              <w:instrText xml:space="preserve"> PAGEREF _Toc117715963 \h </w:instrText>
             </w:r>
             <w:r>
               <w:rPr>
@@ -4405,7 +4437,7 @@
               <w:lang w:eastAsia="en-AU"/>
             </w:rPr>
           </w:pPr>
-          <w:hyperlink w:anchor="_Toc117715775" w:history="1">
+          <w:hyperlink w:anchor="_Toc117715964" w:history="1">
             <w:r>
               <w:rPr>
                 <w:rStyle w:val="Hyperlink"/>
@@ -4447,7 +4479,7 @@
                 <w:noProof/>
                 <w:webHidden/>
               </w:rPr>
-              <w:instrText xml:space="preserve"> PAGEREF _Toc117715775 \h </w:instrText>
+              <w:instrText xml:space="preserve"> PAGEREF _Toc117715964 \h </w:instrText>
             </w:r>
             <w:r>
               <w:rPr>
@@ -4491,7 +4523,7 @@
               <w:lang w:eastAsia="en-AU"/>
             </w:rPr>
           </w:pPr>
-          <w:hyperlink w:anchor="_Toc117715776" w:history="1">
+          <w:hyperlink w:anchor="_Toc117715965" w:history="1">
             <w:r>
               <w:rPr>
                 <w:rStyle w:val="Hyperlink"/>
@@ -4533,7 +4565,7 @@
                 <w:noProof/>
                 <w:webHidden/>
               </w:rPr>
-              <w:instrText xml:space="preserve"> PAGEREF _Toc117715776 \h </w:instrText>
+              <w:instrText xml:space="preserve"> PAGEREF _Toc117715965 \h </w:instrText>
             </w:r>
             <w:r>
               <w:rPr>
@@ -4577,7 +4609,7 @@
               <w:lang w:eastAsia="en-AU"/>
             </w:rPr>
           </w:pPr>
-          <w:hyperlink w:anchor="_Toc117715777" w:history="1">
+          <w:hyperlink w:anchor="_Toc117715966" w:history="1">
             <w:r>
               <w:rPr>
                 <w:rStyle w:val="Hyperlink"/>
@@ -4619,7 +4651,7 @@
                 <w:noProof/>
                 <w:webHidden/>
               </w:rPr>
-              <w:instrText xml:space="preserve"> PAGEREF _Toc117715777 \h </w:instrText>
+              <w:instrText xml:space="preserve"> PAGEREF _Toc117715966 \h </w:instrText>
             </w:r>
             <w:r>
               <w:rPr>
@@ -4663,7 +4695,7 @@
               <w:lang w:eastAsia="en-AU"/>
             </w:rPr>
           </w:pPr>
-          <w:hyperlink w:anchor="_Toc117715778" w:history="1">
+          <w:hyperlink w:anchor="_Toc117715967" w:history="1">
             <w:r>
               <w:rPr>
                 <w:rStyle w:val="Hyperlink"/>
@@ -4705,7 +4737,7 @@
                 <w:noProof/>
                 <w:webHidden/>
               </w:rPr>
-              <w:instrText xml:space="preserve"> PAGEREF _Toc117715778 \h </w:instrText>
+              <w:instrText xml:space="preserve"> PAGEREF _Toc117715967 \h </w:instrText>
             </w:r>
             <w:r>
               <w:rPr>
@@ -4749,7 +4781,7 @@
               <w:lang w:eastAsia="en-AU"/>
             </w:rPr>
           </w:pPr>
-          <w:hyperlink w:anchor="_Toc117715779" w:history="1">
+          <w:hyperlink w:anchor="_Toc117715968" w:history="1">
             <w:r>
               <w:rPr>
                 <w:rStyle w:val="Hyperlink"/>
@@ -4791,7 +4823,7 @@
                 <w:noProof/>
                 <w:webHidden/>
               </w:rPr>
-              <w:instrText xml:space="preserve"> PAGEREF _Toc117715779 \h </w:instrText>
+              <w:instrText xml:space="preserve"> PAGEREF _Toc117715968 \h </w:instrText>
             </w:r>
             <w:r>
               <w:rPr>
@@ -4835,7 +4867,7 @@
               <w:lang w:eastAsia="en-AU"/>
             </w:rPr>
           </w:pPr>
-          <w:hyperlink w:anchor="_Toc117715780" w:history="1">
+          <w:hyperlink w:anchor="_Toc117715969" w:history="1">
             <w:r>
               <w:rPr>
                 <w:rStyle w:val="Hyperlink"/>
@@ -4877,7 +4909,7 @@
                 <w:noProof/>
                 <w:webHidden/>
               </w:rPr>
-              <w:instrText xml:space="preserve"> PAGEREF _Toc117715780 \h </w:instrText>
+              <w:instrText xml:space="preserve"> PAGEREF _Toc117715969 \h </w:instrText>
             </w:r>
             <w:r>
               <w:rPr>
@@ -4921,7 +4953,7 @@
               <w:lang w:eastAsia="en-AU"/>
             </w:rPr>
           </w:pPr>
-          <w:hyperlink w:anchor="_Toc117715781" w:history="1">
+          <w:hyperlink w:anchor="_Toc117715970" w:history="1">
             <w:r>
               <w:rPr>
                 <w:rStyle w:val="Hyperlink"/>
@@ -4963,7 +4995,7 @@
                 <w:noProof/>
                 <w:webHidden/>
               </w:rPr>
-              <w:instrText xml:space="preserve"> PAGEREF _Toc117715781 \h </w:instrText>
+              <w:instrText xml:space="preserve"> PAGEREF _Toc117715970 \h </w:instrText>
             </w:r>
             <w:r>
               <w:rPr>
@@ -5007,7 +5039,7 @@
               <w:lang w:eastAsia="en-AU"/>
             </w:rPr>
           </w:pPr>
-          <w:hyperlink w:anchor="_Toc117715782" w:history="1">
+          <w:hyperlink w:anchor="_Toc117715971" w:history="1">
             <w:r>
               <w:rPr>
                 <w:rStyle w:val="Hyperlink"/>
@@ -5049,7 +5081,7 @@
                 <w:noProof/>
                 <w:webHidden/>
               </w:rPr>
-              <w:instrText xml:space="preserve"> PAGEREF _Toc117715782 \h </w:instrText>
+              <w:instrText xml:space="preserve"> PAGEREF _Toc117715971 \h </w:instrText>
             </w:r>
             <w:r>
               <w:rPr>
@@ -5093,7 +5125,7 @@
               <w:lang w:eastAsia="en-AU"/>
             </w:rPr>
           </w:pPr>
-          <w:hyperlink w:anchor="_Toc117715783" w:history="1">
+          <w:hyperlink w:anchor="_Toc117715972" w:history="1">
             <w:r>
               <w:rPr>
                 <w:rStyle w:val="Hyperlink"/>
@@ -5135,7 +5167,7 @@
                 <w:noProof/>
                 <w:webHidden/>
               </w:rPr>
-              <w:instrText xml:space="preserve"> PAGEREF _Toc117715783 \h </w:instrText>
+              <w:instrText xml:space="preserve"> PAGEREF _Toc117715972 \h </w:instrText>
             </w:r>
             <w:r>
               <w:rPr>
@@ -5179,7 +5211,7 @@
               <w:lang w:eastAsia="en-AU"/>
             </w:rPr>
           </w:pPr>
-          <w:hyperlink w:anchor="_Toc117715784" w:history="1">
+          <w:hyperlink w:anchor="_Toc117715973" w:history="1">
             <w:r>
               <w:rPr>
                 <w:rStyle w:val="Hyperlink"/>
@@ -5221,7 +5253,7 @@
                 <w:noProof/>
                 <w:webHidden/>
               </w:rPr>
-              <w:instrText xml:space="preserve"> PAGEREF _Toc117715784 \h </w:instrText>
+              <w:instrText xml:space="preserve"> PAGEREF _Toc117715973 \h </w:instrText>
             </w:r>
             <w:r>
               <w:rPr>
@@ -5265,7 +5297,7 @@
               <w:lang w:eastAsia="en-AU"/>
             </w:rPr>
           </w:pPr>
-          <w:hyperlink w:anchor="_Toc117715785" w:history="1">
+          <w:hyperlink w:anchor="_Toc117715974" w:history="1">
             <w:r>
               <w:rPr>
                 <w:rStyle w:val="Hyperlink"/>
@@ -5307,7 +5339,7 @@
                 <w:noProof/>
                 <w:webHidden/>
               </w:rPr>
-              <w:instrText xml:space="preserve"> PAGEREF _Toc117715785 \h </w:instrText>
+              <w:instrText xml:space="preserve"> PAGEREF _Toc117715974 \h </w:instrText>
             </w:r>
             <w:r>
               <w:rPr>
@@ -5351,7 +5383,7 @@
               <w:lang w:eastAsia="en-AU"/>
             </w:rPr>
           </w:pPr>
-          <w:hyperlink w:anchor="_Toc117715786" w:history="1">
+          <w:hyperlink w:anchor="_Toc117715975" w:history="1">
             <w:r>
               <w:rPr>
                 <w:rStyle w:val="Hyperlink"/>
@@ -5393,7 +5425,7 @@
                 <w:noProof/>
                 <w:webHidden/>
               </w:rPr>
-              <w:instrText xml:space="preserve"> PAGEREF _Toc117715786 \h </w:instrText>
+              <w:instrText xml:space="preserve"> PAGEREF _Toc117715975 \h </w:instrText>
             </w:r>
             <w:r>
               <w:rPr>
@@ -5437,7 +5469,7 @@
               <w:lang w:eastAsia="en-AU"/>
             </w:rPr>
           </w:pPr>
-          <w:hyperlink w:anchor="_Toc117715787" w:history="1">
+          <w:hyperlink w:anchor="_Toc117715976" w:history="1">
             <w:r>
               <w:rPr>
                 <w:rStyle w:val="Hyperlink"/>
@@ -5479,7 +5511,7 @@
                 <w:noProof/>
                 <w:webHidden/>
               </w:rPr>
-              <w:instrText xml:space="preserve"> PAGEREF _Toc117715787 \h </w:instrText>
+              <w:instrText xml:space="preserve"> PAGEREF _Toc117715976 \h </w:instrText>
             </w:r>
             <w:r>
               <w:rPr>
@@ -5523,7 +5555,7 @@
               <w:lang w:eastAsia="en-AU"/>
             </w:rPr>
           </w:pPr>
-          <w:hyperlink w:anchor="_Toc117715788" w:history="1">
+          <w:hyperlink w:anchor="_Toc117715977" w:history="1">
             <w:r>
               <w:rPr>
                 <w:rStyle w:val="Hyperlink"/>
@@ -5565,7 +5597,7 @@
                 <w:noProof/>
                 <w:webHidden/>
               </w:rPr>
-              <w:instrText xml:space="preserve"> PAGEREF _Toc117715788 \h </w:instrText>
+              <w:instrText xml:space="preserve"> PAGEREF _Toc117715977 \h </w:instrText>
             </w:r>
             <w:r>
               <w:rPr>
@@ -5609,7 +5641,7 @@
               <w:lang w:eastAsia="en-AU"/>
             </w:rPr>
           </w:pPr>
-          <w:hyperlink w:anchor="_Toc117715789" w:history="1">
+          <w:hyperlink w:anchor="_Toc117715978" w:history="1">
             <w:r>
               <w:rPr>
                 <w:rStyle w:val="Hyperlink"/>
@@ -5651,7 +5683,7 @@
                 <w:noProof/>
                 <w:webHidden/>
               </w:rPr>
-              <w:instrText xml:space="preserve"> PAGEREF _Toc117715789 \h </w:instrText>
+              <w:instrText xml:space="preserve"> PAGEREF _Toc117715978 \h </w:instrText>
             </w:r>
             <w:r>
               <w:rPr>
@@ -5695,7 +5727,7 @@
               <w:lang w:eastAsia="en-AU"/>
             </w:rPr>
           </w:pPr>
-          <w:hyperlink w:anchor="_Toc117715790" w:history="1">
+          <w:hyperlink w:anchor="_Toc117715979" w:history="1">
             <w:r>
               <w:rPr>
                 <w:rStyle w:val="Hyperlink"/>
@@ -5737,7 +5769,7 @@
                 <w:noProof/>
                 <w:webHidden/>
               </w:rPr>
-              <w:instrText xml:space="preserve"> PAGEREF _Toc117715790 \h </w:instrText>
+              <w:instrText xml:space="preserve"> PAGEREF _Toc117715979 \h </w:instrText>
             </w:r>
             <w:r>
               <w:rPr>
@@ -5781,7 +5813,7 @@
               <w:lang w:eastAsia="en-AU"/>
             </w:rPr>
           </w:pPr>
-          <w:hyperlink w:anchor="_Toc117715791" w:history="1">
+          <w:hyperlink w:anchor="_Toc117715980" w:history="1">
             <w:r>
               <w:rPr>
                 <w:rStyle w:val="Hyperlink"/>
@@ -5823,7 +5855,7 @@
                 <w:noProof/>
                 <w:webHidden/>
               </w:rPr>
-              <w:instrText xml:space="preserve"> PAGEREF _Toc117715791 \h </w:instrText>
+              <w:instrText xml:space="preserve"> PAGEREF _Toc117715980 \h </w:instrText>
             </w:r>
             <w:r>
               <w:rPr>
@@ -5867,7 +5899,7 @@
               <w:lang w:eastAsia="en-AU"/>
             </w:rPr>
           </w:pPr>
-          <w:hyperlink w:anchor="_Toc117715792" w:history="1">
+          <w:hyperlink w:anchor="_Toc117715981" w:history="1">
             <w:r>
               <w:rPr>
                 <w:rStyle w:val="Hyperlink"/>
@@ -5909,7 +5941,7 @@
                 <w:noProof/>
                 <w:webHidden/>
               </w:rPr>
-              <w:instrText xml:space="preserve"> PAGEREF _Toc117715792 \h </w:instrText>
+              <w:instrText xml:space="preserve"> PAGEREF _Toc117715981 \h </w:instrText>
             </w:r>
             <w:r>
               <w:rPr>
@@ -5953,7 +5985,7 @@
               <w:lang w:eastAsia="en-AU"/>
             </w:rPr>
           </w:pPr>
-          <w:hyperlink w:anchor="_Toc117715793" w:history="1">
+          <w:hyperlink w:anchor="_Toc117715982" w:history="1">
             <w:r>
               <w:rPr>
                 <w:rStyle w:val="Hyperlink"/>
@@ -5995,7 +6027,7 @@
                 <w:noProof/>
                 <w:webHidden/>
               </w:rPr>
-              <w:instrText xml:space="preserve"> PAGEREF _Toc117715793 \h </w:instrText>
+              <w:instrText xml:space="preserve"> PAGEREF _Toc117715982 \h </w:instrText>
             </w:r>
             <w:r>
               <w:rPr>
@@ -6039,7 +6071,7 @@
               <w:lang w:eastAsia="en-AU"/>
             </w:rPr>
           </w:pPr>
-          <w:hyperlink w:anchor="_Toc117715794" w:history="1">
+          <w:hyperlink w:anchor="_Toc117715983" w:history="1">
             <w:r>
               <w:rPr>
                 <w:rStyle w:val="Hyperlink"/>
@@ -6081,7 +6113,7 @@
                 <w:noProof/>
                 <w:webHidden/>
               </w:rPr>
-              <w:instrText xml:space="preserve"> PAGEREF _Toc117715794 \h </w:instrText>
+              <w:instrText xml:space="preserve"> PAGEREF _Toc117715983 \h </w:instrText>
             </w:r>
             <w:r>
               <w:rPr>
@@ -6125,7 +6157,7 @@
               <w:lang w:eastAsia="en-AU"/>
             </w:rPr>
           </w:pPr>
-          <w:hyperlink w:anchor="_Toc117715795" w:history="1">
+          <w:hyperlink w:anchor="_Toc117715984" w:history="1">
             <w:r>
               <w:rPr>
                 <w:rStyle w:val="Hyperlink"/>
@@ -6167,7 +6199,7 @@
                 <w:noProof/>
                 <w:webHidden/>
               </w:rPr>
-              <w:instrText xml:space="preserve"> PAGEREF _Toc117715795 \h </w:instrText>
+              <w:instrText xml:space="preserve"> PAGEREF _Toc117715984 \h </w:instrText>
             </w:r>
             <w:r>
               <w:rPr>
@@ -6211,7 +6243,7 @@
               <w:lang w:eastAsia="en-AU"/>
             </w:rPr>
           </w:pPr>
-          <w:hyperlink w:anchor="_Toc117715796" w:history="1">
+          <w:hyperlink w:anchor="_Toc117715985" w:history="1">
             <w:r>
               <w:rPr>
                 <w:rStyle w:val="Hyperlink"/>
@@ -6253,7 +6285,7 @@
                 <w:noProof/>
                 <w:webHidden/>
               </w:rPr>
-              <w:instrText xml:space="preserve"> PAGEREF _Toc117715796 \h </w:instrText>
+              <w:instrText xml:space="preserve"> PAGEREF _Toc117715985 \h </w:instrText>
             </w:r>
             <w:r>
               <w:rPr>
@@ -6297,7 +6329,7 @@
               <w:lang w:eastAsia="en-AU"/>
             </w:rPr>
           </w:pPr>
-          <w:hyperlink w:anchor="_Toc117715797" w:history="1">
+          <w:hyperlink w:anchor="_Toc117715986" w:history="1">
             <w:r>
               <w:rPr>
                 <w:rStyle w:val="Hyperlink"/>
@@ -6339,7 +6371,7 @@
                 <w:noProof/>
                 <w:webHidden/>
               </w:rPr>
-              <w:instrText xml:space="preserve"> PAGEREF _Toc117715797 \h </w:instrText>
+              <w:instrText xml:space="preserve"> PAGEREF _Toc117715986 \h </w:instrText>
             </w:r>
             <w:r>
               <w:rPr>
@@ -6383,7 +6415,7 @@
               <w:lang w:eastAsia="en-AU"/>
             </w:rPr>
           </w:pPr>
-          <w:hyperlink w:anchor="_Toc117715798" w:history="1">
+          <w:hyperlink w:anchor="_Toc117715987" w:history="1">
             <w:r>
               <w:rPr>
                 <w:rStyle w:val="Hyperlink"/>
@@ -6425,7 +6457,7 @@
                 <w:noProof/>
                 <w:webHidden/>
               </w:rPr>
-              <w:instrText xml:space="preserve"> PAGEREF _Toc117715798 \h </w:instrText>
+              <w:instrText xml:space="preserve"> PAGEREF _Toc117715987 \h </w:instrText>
             </w:r>
             <w:r>
               <w:rPr>
@@ -6485,7 +6517,7 @@
       <w:pPr>
         <w:pStyle w:val="Heading1"/>
       </w:pPr>
-      <w:bookmarkStart w:id="0" w:name="_Toc117715726"/>
+      <w:bookmarkStart w:id="0" w:name="_Toc117715915"/>
       <w:r>
         <w:lastRenderedPageBreak/>
         <w:t>Introduction</w:t>
@@ -6805,7 +6837,7 @@
       <w:pPr>
         <w:pStyle w:val="Heading2"/>
       </w:pPr>
-      <w:bookmarkStart w:id="1" w:name="_Toc117715727"/>
+      <w:bookmarkStart w:id="1" w:name="_Toc117715916"/>
       <w:r>
         <w:t>Database</w:t>
       </w:r>
@@ -6930,7 +6962,7 @@
       <w:pPr>
         <w:pStyle w:val="Heading2"/>
       </w:pPr>
-      <w:bookmarkStart w:id="2" w:name="_Toc117715728"/>
+      <w:bookmarkStart w:id="2" w:name="_Toc117715917"/>
       <w:r>
         <w:t>Fields</w:t>
       </w:r>
@@ -11154,7 +11186,7 @@
       <w:pPr>
         <w:pStyle w:val="Heading1"/>
       </w:pPr>
-      <w:bookmarkStart w:id="3" w:name="_Toc117715729"/>
+      <w:bookmarkStart w:id="3" w:name="_Toc117715918"/>
       <w:r>
         <w:t>Installation</w:t>
       </w:r>
@@ -11430,7 +11462,7 @@
       <w:pPr>
         <w:pStyle w:val="Heading1"/>
       </w:pPr>
-      <w:bookmarkStart w:id="4" w:name="_Toc117715730"/>
+      <w:bookmarkStart w:id="4" w:name="_Toc117715919"/>
       <w:r>
         <w:t>User Interface</w:t>
       </w:r>
@@ -11620,7 +11652,7 @@
       <w:pPr>
         <w:pStyle w:val="Heading2"/>
       </w:pPr>
-      <w:bookmarkStart w:id="5" w:name="_Toc117715731"/>
+      <w:bookmarkStart w:id="5" w:name="_Toc117715920"/>
       <w:r>
         <w:t>Main window</w:t>
       </w:r>
@@ -11846,7 +11878,7 @@
       <w:pPr>
         <w:pStyle w:val="Heading2"/>
       </w:pPr>
-      <w:bookmarkStart w:id="7" w:name="_Toc117715732"/>
+      <w:bookmarkStart w:id="7" w:name="_Toc117715921"/>
       <w:r>
         <w:t>Menus</w:t>
       </w:r>
@@ -11856,7 +11888,7 @@
       <w:pPr>
         <w:pStyle w:val="Heading3"/>
       </w:pPr>
-      <w:bookmarkStart w:id="8" w:name="_Toc117715733"/>
+      <w:bookmarkStart w:id="8" w:name="_Toc117715922"/>
       <w:r>
         <w:t>File</w:t>
       </w:r>
@@ -13093,7 +13125,7 @@
       <w:pPr>
         <w:pStyle w:val="Heading3"/>
       </w:pPr>
-      <w:bookmarkStart w:id="9" w:name="_Toc117715734"/>
+      <w:bookmarkStart w:id="9" w:name="_Toc117715923"/>
       <w:r>
         <w:t>View</w:t>
       </w:r>
@@ -13509,7 +13541,7 @@
       <w:pPr>
         <w:pStyle w:val="Heading3"/>
       </w:pPr>
-      <w:bookmarkStart w:id="10" w:name="_Toc117715735"/>
+      <w:bookmarkStart w:id="10" w:name="_Toc117715924"/>
       <w:r>
         <w:t>Help</w:t>
       </w:r>
@@ -13653,7 +13685,7 @@
       <w:pPr>
         <w:pStyle w:val="Heading2"/>
       </w:pPr>
-      <w:bookmarkStart w:id="11" w:name="_Toc117715736"/>
+      <w:bookmarkStart w:id="11" w:name="_Toc117715925"/>
       <w:r>
         <w:lastRenderedPageBreak/>
         <w:t>Toolbar</w:t>
@@ -14282,7 +14314,7 @@
       <w:pPr>
         <w:pStyle w:val="Heading2"/>
       </w:pPr>
-      <w:bookmarkStart w:id="12" w:name="_Toc117715737"/>
+      <w:bookmarkStart w:id="12" w:name="_Toc117715926"/>
       <w:r>
         <w:t>Filter</w:t>
       </w:r>
@@ -14431,7 +14463,7 @@
       <w:pPr>
         <w:pStyle w:val="Heading2"/>
       </w:pPr>
-      <w:bookmarkStart w:id="13" w:name="_Toc117715738"/>
+      <w:bookmarkStart w:id="13" w:name="_Toc117715927"/>
       <w:r>
         <w:t>Selected Item Details</w:t>
       </w:r>
@@ -14559,7 +14591,7 @@
       <w:pPr>
         <w:pStyle w:val="Heading1"/>
       </w:pPr>
-      <w:bookmarkStart w:id="14" w:name="_Toc117715739"/>
+      <w:bookmarkStart w:id="14" w:name="_Toc117715928"/>
       <w:r>
         <w:t>Tag Management</w:t>
       </w:r>
@@ -14743,7 +14775,7 @@
       <w:pPr>
         <w:pStyle w:val="Heading3"/>
       </w:pPr>
-      <w:bookmarkStart w:id="15" w:name="_Toc117715740"/>
+      <w:bookmarkStart w:id="15" w:name="_Toc117715929"/>
       <w:r>
         <w:t>Creating a new tag</w:t>
       </w:r>
@@ -14787,7 +14819,7 @@
       <w:pPr>
         <w:pStyle w:val="Heading3"/>
       </w:pPr>
-      <w:bookmarkStart w:id="16" w:name="_Toc117715741"/>
+      <w:bookmarkStart w:id="16" w:name="_Toc117715930"/>
       <w:r>
         <w:lastRenderedPageBreak/>
         <w:t>Deleting a tag</w:t>
@@ -14832,7 +14864,7 @@
       <w:pPr>
         <w:pStyle w:val="Heading2"/>
       </w:pPr>
-      <w:bookmarkStart w:id="17" w:name="_Toc117715742"/>
+      <w:bookmarkStart w:id="17" w:name="_Toc117715931"/>
       <w:r>
         <w:t>Managing tags for a specific item</w:t>
       </w:r>
@@ -15198,7 +15230,7 @@
         <w:pStyle w:val="Heading1"/>
       </w:pPr>
       <w:bookmarkStart w:id="18" w:name="_Ref113487843"/>
-      <w:bookmarkStart w:id="19" w:name="_Toc117715743"/>
+      <w:bookmarkStart w:id="19" w:name="_Toc117715932"/>
       <w:r>
         <w:t>Adding a new book</w:t>
       </w:r>
@@ -15209,7 +15241,7 @@
       <w:pPr>
         <w:pStyle w:val="Heading2"/>
       </w:pPr>
-      <w:bookmarkStart w:id="20" w:name="_Toc117715744"/>
+      <w:bookmarkStart w:id="20" w:name="_Toc117715933"/>
       <w:r>
         <w:t>Manually adding a new book</w:t>
       </w:r>
@@ -15558,7 +15590,7 @@
       <w:pPr>
         <w:pStyle w:val="Heading2"/>
       </w:pPr>
-      <w:bookmarkStart w:id="21" w:name="_Toc117715745"/>
+      <w:bookmarkStart w:id="21" w:name="_Toc117715934"/>
       <w:r>
         <w:t>Searching online by ISBN</w:t>
       </w:r>
@@ -15727,7 +15759,7 @@
         <w:pStyle w:val="Heading1"/>
       </w:pPr>
       <w:bookmarkStart w:id="22" w:name="_Ref113487962"/>
-      <w:bookmarkStart w:id="23" w:name="_Toc117715746"/>
+      <w:bookmarkStart w:id="23" w:name="_Toc117715935"/>
       <w:r>
         <w:t>Add</w:t>
       </w:r>
@@ -16108,7 +16140,7 @@
         <w:pStyle w:val="Heading1"/>
       </w:pPr>
       <w:bookmarkStart w:id="24" w:name="_Ref113488060"/>
-      <w:bookmarkStart w:id="25" w:name="_Toc117715747"/>
+      <w:bookmarkStart w:id="25" w:name="_Toc117715936"/>
       <w:r>
         <w:t>Wishlist</w:t>
       </w:r>
@@ -16310,7 +16342,7 @@
       <w:pPr>
         <w:pStyle w:val="Heading3"/>
       </w:pPr>
-      <w:bookmarkStart w:id="26" w:name="_Toc117715748"/>
+      <w:bookmarkStart w:id="26" w:name="_Toc117715937"/>
       <w:r>
         <w:t>Adding a new item</w:t>
       </w:r>
@@ -16474,7 +16506,7 @@
       <w:pPr>
         <w:pStyle w:val="Heading3"/>
       </w:pPr>
-      <w:bookmarkStart w:id="27" w:name="_Toc117715749"/>
+      <w:bookmarkStart w:id="27" w:name="_Toc117715938"/>
       <w:r>
         <w:lastRenderedPageBreak/>
         <w:t>Updating an item</w:t>
@@ -16617,7 +16649,7 @@
       <w:pPr>
         <w:pStyle w:val="Heading3"/>
       </w:pPr>
-      <w:bookmarkStart w:id="28" w:name="_Toc117715750"/>
+      <w:bookmarkStart w:id="28" w:name="_Toc117715939"/>
       <w:r>
         <w:t>Deleting an item</w:t>
       </w:r>
@@ -16713,7 +16745,7 @@
       <w:pPr>
         <w:pStyle w:val="Heading3"/>
       </w:pPr>
-      <w:bookmarkStart w:id="29" w:name="_Toc117715751"/>
+      <w:bookmarkStart w:id="29" w:name="_Toc117715940"/>
       <w:r>
         <w:t>Adding a wishlist item to library</w:t>
       </w:r>
@@ -16979,7 +17011,7 @@
       <w:pPr>
         <w:pStyle w:val="Heading1"/>
       </w:pPr>
-      <w:bookmarkStart w:id="30" w:name="_Toc117715752"/>
+      <w:bookmarkStart w:id="30" w:name="_Toc117715941"/>
       <w:r>
         <w:t>Item copy management</w:t>
       </w:r>
@@ -17116,7 +17148,7 @@
       <w:pPr>
         <w:pStyle w:val="Heading3"/>
       </w:pPr>
-      <w:bookmarkStart w:id="31" w:name="_Toc117715753"/>
+      <w:bookmarkStart w:id="31" w:name="_Toc117715942"/>
       <w:r>
         <w:t>Adding a new copy</w:t>
       </w:r>
@@ -17258,7 +17290,7 @@
       <w:pPr>
         <w:pStyle w:val="Heading3"/>
       </w:pPr>
-      <w:bookmarkStart w:id="32" w:name="_Toc117715754"/>
+      <w:bookmarkStart w:id="32" w:name="_Toc117715943"/>
       <w:r>
         <w:lastRenderedPageBreak/>
         <w:t>Updating a copy</w:t>
@@ -17423,7 +17455,7 @@
       <w:pPr>
         <w:pStyle w:val="Heading3"/>
       </w:pPr>
-      <w:bookmarkStart w:id="33" w:name="_Toc117715755"/>
+      <w:bookmarkStart w:id="33" w:name="_Toc117715944"/>
       <w:r>
         <w:t>Deleting a copy</w:t>
       </w:r>
@@ -17530,7 +17562,7 @@
         <w:pStyle w:val="Heading1"/>
       </w:pPr>
       <w:bookmarkStart w:id="34" w:name="_Ref113488264"/>
-      <w:bookmarkStart w:id="35" w:name="_Toc117715756"/>
+      <w:bookmarkStart w:id="35" w:name="_Toc117715945"/>
       <w:r>
         <w:t xml:space="preserve">CSV </w:t>
       </w:r>
@@ -18144,7 +18176,7 @@
       <w:pPr>
         <w:pStyle w:val="Heading1"/>
       </w:pPr>
-      <w:bookmarkStart w:id="36" w:name="_Toc117715757"/>
+      <w:bookmarkStart w:id="36" w:name="_Toc117715946"/>
       <w:r>
         <w:t>Excel imports and exports</w:t>
       </w:r>
@@ -18523,7 +18555,7 @@
         <w:pStyle w:val="Heading2"/>
       </w:pPr>
       <w:bookmarkStart w:id="37" w:name="_Ref113488428"/>
-      <w:bookmarkStart w:id="38" w:name="_Toc117715758"/>
+      <w:bookmarkStart w:id="38" w:name="_Toc117715947"/>
       <w:r>
         <w:t>Exporting worksheets</w:t>
       </w:r>
@@ -18748,7 +18780,7 @@
         <w:pStyle w:val="Heading2"/>
       </w:pPr>
       <w:bookmarkStart w:id="39" w:name="_Ref113488138"/>
-      <w:bookmarkStart w:id="40" w:name="_Toc117715759"/>
+      <w:bookmarkStart w:id="40" w:name="_Toc117715948"/>
       <w:r>
         <w:t>Importing worksheets</w:t>
       </w:r>
@@ -18900,7 +18932,7 @@
       <w:pPr>
         <w:pStyle w:val="Heading3"/>
       </w:pPr>
-      <w:bookmarkStart w:id="41" w:name="_Toc117715760"/>
+      <w:bookmarkStart w:id="41" w:name="_Toc117715949"/>
       <w:r>
         <w:t>Media items</w:t>
       </w:r>
@@ -19231,7 +19263,7 @@
       <w:pPr>
         <w:pStyle w:val="Heading3"/>
       </w:pPr>
-      <w:bookmarkStart w:id="42" w:name="_Toc117715761"/>
+      <w:bookmarkStart w:id="42" w:name="_Toc117715950"/>
       <w:r>
         <w:t>Books</w:t>
       </w:r>
@@ -19743,7 +19775,7 @@
       <w:pPr>
         <w:pStyle w:val="Heading1"/>
       </w:pPr>
-      <w:bookmarkStart w:id="43" w:name="_Toc117715762"/>
+      <w:bookmarkStart w:id="43" w:name="_Toc117715951"/>
       <w:r>
         <w:t>Known issues</w:t>
       </w:r>
@@ -19753,7 +19785,7 @@
       <w:pPr>
         <w:pStyle w:val="Heading2"/>
       </w:pPr>
-      <w:bookmarkStart w:id="44" w:name="_Toc117715763"/>
+      <w:bookmarkStart w:id="44" w:name="_Toc117715952"/>
       <w:r>
         <w:t>Storing large images in database</w:t>
       </w:r>
@@ -19763,7 +19795,7 @@
       <w:pPr>
         <w:pStyle w:val="Heading3"/>
       </w:pPr>
-      <w:bookmarkStart w:id="45" w:name="_Toc117715764"/>
+      <w:bookmarkStart w:id="45" w:name="_Toc117715953"/>
       <w:r>
         <w:t>Issue</w:t>
       </w:r>
@@ -19790,7 +19822,7 @@
       <w:pPr>
         <w:pStyle w:val="Heading3"/>
       </w:pPr>
-      <w:bookmarkStart w:id="46" w:name="_Toc117715765"/>
+      <w:bookmarkStart w:id="46" w:name="_Toc117715954"/>
       <w:r>
         <w:t>Workaround</w:t>
       </w:r>
@@ -19817,7 +19849,7 @@
       <w:pPr>
         <w:pStyle w:val="Heading1"/>
       </w:pPr>
-      <w:bookmarkStart w:id="47" w:name="_Toc117715766"/>
+      <w:bookmarkStart w:id="47" w:name="_Toc117715955"/>
       <w:r>
         <w:t>Changelog</w:t>
       </w:r>
@@ -19861,7 +19893,7 @@
       <w:pPr>
         <w:pStyle w:val="Heading2"/>
       </w:pPr>
-      <w:bookmarkStart w:id="48" w:name="_Toc117715767"/>
+      <w:bookmarkStart w:id="48" w:name="_Toc117715956"/>
       <w:r>
         <w:lastRenderedPageBreak/>
         <w:t>v</w:t>
@@ -19875,7 +19907,7 @@
       <w:pPr>
         <w:pStyle w:val="Heading3"/>
       </w:pPr>
-      <w:bookmarkStart w:id="49" w:name="_Toc117715768"/>
+      <w:bookmarkStart w:id="49" w:name="_Toc117715957"/>
       <w:r>
         <w:t>Fixed</w:t>
       </w:r>
@@ -19989,7 +20021,7 @@
       <w:pPr>
         <w:pStyle w:val="Heading3"/>
       </w:pPr>
-      <w:bookmarkStart w:id="50" w:name="_Toc117715769"/>
+      <w:bookmarkStart w:id="50" w:name="_Toc117715958"/>
       <w:r>
         <w:t>Added</w:t>
       </w:r>
@@ -20065,7 +20097,7 @@
       <w:pPr>
         <w:pStyle w:val="Heading3"/>
       </w:pPr>
-      <w:bookmarkStart w:id="51" w:name="_Toc117715770"/>
+      <w:bookmarkStart w:id="51" w:name="_Toc117715959"/>
       <w:r>
         <w:t>Changed</w:t>
       </w:r>
@@ -20171,7 +20203,7 @@
       <w:pPr>
         <w:pStyle w:val="Heading2"/>
       </w:pPr>
-      <w:bookmarkStart w:id="52" w:name="_Toc117715771"/>
+      <w:bookmarkStart w:id="52" w:name="_Toc117715960"/>
       <w:r>
         <w:t>v</w:t>
       </w:r>
@@ -20187,7 +20219,7 @@
       <w:pPr>
         <w:pStyle w:val="Heading3"/>
       </w:pPr>
-      <w:bookmarkStart w:id="53" w:name="_Toc117715772"/>
+      <w:bookmarkStart w:id="53" w:name="_Toc117715961"/>
       <w:r>
         <w:t>Fixed</w:t>
       </w:r>
@@ -20237,7 +20269,7 @@
       <w:pPr>
         <w:pStyle w:val="Heading3"/>
       </w:pPr>
-      <w:bookmarkStart w:id="54" w:name="_Toc117715773"/>
+      <w:bookmarkStart w:id="54" w:name="_Toc117715962"/>
       <w:r>
         <w:t>Added</w:t>
       </w:r>
@@ -20347,7 +20379,7 @@
       <w:pPr>
         <w:pStyle w:val="Heading3"/>
       </w:pPr>
-      <w:bookmarkStart w:id="55" w:name="_Toc117715774"/>
+      <w:bookmarkStart w:id="55" w:name="_Toc117715963"/>
       <w:r>
         <w:t>Changed</w:t>
       </w:r>
@@ -20432,7 +20464,7 @@
       <w:pPr>
         <w:pStyle w:val="Heading2"/>
       </w:pPr>
-      <w:bookmarkStart w:id="56" w:name="_Toc117715775"/>
+      <w:bookmarkStart w:id="56" w:name="_Toc117715964"/>
       <w:r>
         <w:t>v1.2.1 – 30-6-2022</w:t>
       </w:r>
@@ -20442,7 +20474,7 @@
       <w:pPr>
         <w:pStyle w:val="Heading3"/>
       </w:pPr>
-      <w:bookmarkStart w:id="57" w:name="_Toc117715776"/>
+      <w:bookmarkStart w:id="57" w:name="_Toc117715965"/>
       <w:r>
         <w:t>Fixed</w:t>
       </w:r>
@@ -20549,7 +20581,7 @@
       <w:pPr>
         <w:pStyle w:val="Heading2"/>
       </w:pPr>
-      <w:bookmarkStart w:id="58" w:name="_Toc117715777"/>
+      <w:bookmarkStart w:id="58" w:name="_Toc117715966"/>
       <w:r>
         <w:t>v1.2.0 – 2-4-2022</w:t>
       </w:r>
@@ -20559,7 +20591,7 @@
       <w:pPr>
         <w:pStyle w:val="Heading3"/>
       </w:pPr>
-      <w:bookmarkStart w:id="59" w:name="_Toc117715778"/>
+      <w:bookmarkStart w:id="59" w:name="_Toc117715967"/>
       <w:r>
         <w:t>Remarks</w:t>
       </w:r>
@@ -20586,7 +20618,7 @@
       <w:pPr>
         <w:pStyle w:val="Heading3"/>
       </w:pPr>
-      <w:bookmarkStart w:id="60" w:name="_Toc117715779"/>
+      <w:bookmarkStart w:id="60" w:name="_Toc117715968"/>
       <w:r>
         <w:t>Fixed</w:t>
       </w:r>
@@ -20777,7 +20809,7 @@
       <w:pPr>
         <w:pStyle w:val="Heading3"/>
       </w:pPr>
-      <w:bookmarkStart w:id="61" w:name="_Toc117715780"/>
+      <w:bookmarkStart w:id="61" w:name="_Toc117715969"/>
       <w:r>
         <w:t>Added</w:t>
       </w:r>
@@ -20865,7 +20897,7 @@
       <w:pPr>
         <w:pStyle w:val="Heading3"/>
       </w:pPr>
-      <w:bookmarkStart w:id="62" w:name="_Toc117715781"/>
+      <w:bookmarkStart w:id="62" w:name="_Toc117715970"/>
       <w:r>
         <w:t>Changed</w:t>
       </w:r>
@@ -20929,7 +20961,7 @@
       <w:pPr>
         <w:pStyle w:val="Heading2"/>
       </w:pPr>
-      <w:bookmarkStart w:id="63" w:name="_Toc117715782"/>
+      <w:bookmarkStart w:id="63" w:name="_Toc117715971"/>
       <w:r>
         <w:t>v1.1.1 – 1-3-2022</w:t>
       </w:r>
@@ -20939,7 +20971,7 @@
       <w:pPr>
         <w:pStyle w:val="Heading3"/>
       </w:pPr>
-      <w:bookmarkStart w:id="64" w:name="_Toc117715783"/>
+      <w:bookmarkStart w:id="64" w:name="_Toc117715972"/>
       <w:r>
         <w:t>Fixed</w:t>
       </w:r>
@@ -20971,7 +21003,7 @@
       <w:pPr>
         <w:pStyle w:val="Heading3"/>
       </w:pPr>
-      <w:bookmarkStart w:id="65" w:name="_Toc117715784"/>
+      <w:bookmarkStart w:id="65" w:name="_Toc117715973"/>
       <w:r>
         <w:t>Added</w:t>
       </w:r>
@@ -21003,7 +21035,7 @@
       <w:pPr>
         <w:pStyle w:val="Heading2"/>
       </w:pPr>
-      <w:bookmarkStart w:id="66" w:name="_Toc117715785"/>
+      <w:bookmarkStart w:id="66" w:name="_Toc117715974"/>
       <w:r>
         <w:t>v1.1.0 – 24-2-2022</w:t>
       </w:r>
@@ -21013,7 +21045,7 @@
       <w:pPr>
         <w:pStyle w:val="Heading3"/>
       </w:pPr>
-      <w:bookmarkStart w:id="67" w:name="_Toc117715786"/>
+      <w:bookmarkStart w:id="67" w:name="_Toc117715975"/>
       <w:r>
         <w:t>Added</w:t>
       </w:r>
@@ -21045,7 +21077,7 @@
       <w:pPr>
         <w:pStyle w:val="Heading2"/>
       </w:pPr>
-      <w:bookmarkStart w:id="68" w:name="_Toc117715787"/>
+      <w:bookmarkStart w:id="68" w:name="_Toc117715976"/>
       <w:r>
         <w:t>v1.0.1 – 30-1-2022</w:t>
       </w:r>
@@ -21055,7 +21087,7 @@
       <w:pPr>
         <w:pStyle w:val="Heading3"/>
       </w:pPr>
-      <w:bookmarkStart w:id="69" w:name="_Toc117715788"/>
+      <w:bookmarkStart w:id="69" w:name="_Toc117715977"/>
       <w:r>
         <w:t>Fixed</w:t>
       </w:r>
@@ -21109,7 +21141,7 @@
       <w:pPr>
         <w:pStyle w:val="Heading3"/>
       </w:pPr>
-      <w:bookmarkStart w:id="70" w:name="_Toc117715789"/>
+      <w:bookmarkStart w:id="70" w:name="_Toc117715978"/>
       <w:r>
         <w:t>Changed</w:t>
       </w:r>
@@ -21163,7 +21195,7 @@
       <w:pPr>
         <w:pStyle w:val="Heading3"/>
       </w:pPr>
-      <w:bookmarkStart w:id="71" w:name="_Toc117715790"/>
+      <w:bookmarkStart w:id="71" w:name="_Toc117715979"/>
       <w:r>
         <w:t>Removed</w:t>
       </w:r>
@@ -21195,7 +21227,7 @@
       <w:pPr>
         <w:pStyle w:val="Heading2"/>
       </w:pPr>
-      <w:bookmarkStart w:id="72" w:name="_Toc117715791"/>
+      <w:bookmarkStart w:id="72" w:name="_Toc117715980"/>
       <w:r>
         <w:t>v1.0.0 – 23-1-2022</w:t>
       </w:r>
@@ -21205,7 +21237,7 @@
       <w:pPr>
         <w:pStyle w:val="Heading3"/>
       </w:pPr>
-      <w:bookmarkStart w:id="73" w:name="_Toc117715792"/>
+      <w:bookmarkStart w:id="73" w:name="_Toc117715981"/>
       <w:r>
         <w:t>Added</w:t>
       </w:r>
@@ -21237,7 +21269,7 @@
       <w:pPr>
         <w:pStyle w:val="Heading3"/>
       </w:pPr>
-      <w:bookmarkStart w:id="74" w:name="_Toc117715793"/>
+      <w:bookmarkStart w:id="74" w:name="_Toc117715982"/>
       <w:r>
         <w:t>Fixed</w:t>
       </w:r>
@@ -21269,7 +21301,7 @@
       <w:pPr>
         <w:pStyle w:val="Heading2"/>
       </w:pPr>
-      <w:bookmarkStart w:id="75" w:name="_Toc117715794"/>
+      <w:bookmarkStart w:id="75" w:name="_Toc117715983"/>
       <w:r>
         <w:lastRenderedPageBreak/>
         <w:t>v0.9.0 – 8-1-2022</w:t>
@@ -21280,7 +21312,7 @@
       <w:pPr>
         <w:pStyle w:val="Heading3"/>
       </w:pPr>
-      <w:bookmarkStart w:id="76" w:name="_Toc117715795"/>
+      <w:bookmarkStart w:id="76" w:name="_Toc117715984"/>
       <w:r>
         <w:t>Fixed</w:t>
       </w:r>
@@ -21322,7 +21354,7 @@
       <w:pPr>
         <w:pStyle w:val="Heading3"/>
       </w:pPr>
-      <w:bookmarkStart w:id="77" w:name="_Toc117715796"/>
+      <w:bookmarkStart w:id="77" w:name="_Toc117715985"/>
       <w:r>
         <w:t>Changed</w:t>
       </w:r>
@@ -21354,7 +21386,7 @@
       <w:pPr>
         <w:pStyle w:val="Heading2"/>
       </w:pPr>
-      <w:bookmarkStart w:id="78" w:name="_Toc117715797"/>
+      <w:bookmarkStart w:id="78" w:name="_Toc117715986"/>
       <w:r>
         <w:t>v0.8.0 – 31-12-2021</w:t>
       </w:r>
@@ -21364,7 +21396,7 @@
       <w:pPr>
         <w:pStyle w:val="Heading3"/>
       </w:pPr>
-      <w:bookmarkStart w:id="79" w:name="_Toc117715798"/>
+      <w:bookmarkStart w:id="79" w:name="_Toc117715987"/>
       <w:r>
         <w:t>Added</w:t>
       </w:r>

</xml_diff>

<commit_message>
Fix bug with updating manage copies windows. Update docs.
</commit_message>
<xml_diff>
--- a/docs/user/MyLibrary.docx
+++ b/docs/user/MyLibrary.docx
@@ -20684,25 +20684,16 @@
       <w:bookmarkStart w:id="48" w:name="_Toc117715956"/>
       <w:r>
         <w:lastRenderedPageBreak/>
-        <w:t>v</w:t>
-      </w:r>
-      <w:r>
-        <w:t xml:space="preserve">1.4.0 – </w:t>
-      </w:r>
-      <w:bookmarkEnd w:id="48"/>
-      <w:r>
-        <w:t>26-10-2022</w:t>
+        <w:t>V1.5.0 – unreleased</w:t>
       </w:r>
     </w:p>
     <w:p>
       <w:pPr>
         <w:pStyle w:val="Heading3"/>
       </w:pPr>
-      <w:bookmarkStart w:id="49" w:name="_Toc117715957"/>
       <w:r>
         <w:t>Fixed</w:t>
       </w:r>
-      <w:bookmarkEnd w:id="49"/>
     </w:p>
     <w:p>
       <w:pPr>
@@ -20723,26 +20714,33 @@
           <w:sz w:val="20"/>
           <w:szCs w:val="20"/>
         </w:rPr>
-        <w:t xml:space="preserve">Bug with previous authors selected when prefilling </w:t>
-      </w:r>
-      <w:proofErr w:type="gramStart"/>
-      <w:r>
-        <w:rPr>
-          <w:rFonts w:ascii="Arial" w:hAnsi="Arial" w:cs="Arial"/>
-          <w:sz w:val="20"/>
-          <w:szCs w:val="20"/>
-        </w:rPr>
-        <w:t>add</w:t>
-      </w:r>
-      <w:proofErr w:type="gramEnd"/>
-      <w:r>
-        <w:rPr>
-          <w:rFonts w:ascii="Arial" w:hAnsi="Arial" w:cs="Arial"/>
-          <w:sz w:val="20"/>
-          <w:szCs w:val="20"/>
-        </w:rPr>
-        <w:t xml:space="preserve"> new book window</w:t>
-      </w:r>
+        <w:t>Bug with updating manage copies windows</w:t>
+      </w:r>
+    </w:p>
+    <w:p>
+      <w:pPr>
+        <w:pStyle w:val="Heading2"/>
+      </w:pPr>
+      <w:r>
+        <w:t>v</w:t>
+      </w:r>
+      <w:r>
+        <w:t xml:space="preserve">1.4.0 – </w:t>
+      </w:r>
+      <w:bookmarkEnd w:id="48"/>
+      <w:r>
+        <w:t>26-10-2022</w:t>
+      </w:r>
+    </w:p>
+    <w:p>
+      <w:pPr>
+        <w:pStyle w:val="Heading3"/>
+      </w:pPr>
+      <w:bookmarkStart w:id="49" w:name="_Toc117715957"/>
+      <w:r>
+        <w:t>Fixed</w:t>
+      </w:r>
+      <w:bookmarkEnd w:id="49"/>
     </w:p>
     <w:p>
       <w:pPr>
@@ -20763,23 +20761,25 @@
           <w:sz w:val="20"/>
           <w:szCs w:val="20"/>
         </w:rPr>
-        <w:t xml:space="preserve">Unique constraint on </w:t>
-      </w:r>
-      <w:r>
-        <w:rPr>
-          <w:rFonts w:ascii="Arial" w:hAnsi="Arial" w:cs="Arial"/>
-          <w:sz w:val="20"/>
-          <w:szCs w:val="20"/>
-        </w:rPr>
-        <w:t xml:space="preserve">book </w:t>
-      </w:r>
-      <w:r>
-        <w:rPr>
-          <w:rFonts w:ascii="Arial" w:hAnsi="Arial" w:cs="Arial"/>
-          <w:sz w:val="20"/>
-          <w:szCs w:val="20"/>
-        </w:rPr>
-        <w:t>long titles</w:t>
+        <w:t xml:space="preserve">Bug with previous authors selected when prefilling </w:t>
+      </w:r>
+      <w:proofErr w:type="gramStart"/>
+      <w:r>
+        <w:rPr>
+          <w:rFonts w:ascii="Arial" w:hAnsi="Arial" w:cs="Arial"/>
+          <w:sz w:val="20"/>
+          <w:szCs w:val="20"/>
+        </w:rPr>
+        <w:t>add</w:t>
+      </w:r>
+      <w:proofErr w:type="gramEnd"/>
+      <w:r>
+        <w:rPr>
+          <w:rFonts w:ascii="Arial" w:hAnsi="Arial" w:cs="Arial"/>
+          <w:sz w:val="20"/>
+          <w:szCs w:val="20"/>
+        </w:rPr>
+        <w:t xml:space="preserve"> new book window</w:t>
       </w:r>
     </w:p>
     <w:p>
@@ -20801,7 +20801,23 @@
           <w:sz w:val="20"/>
           <w:szCs w:val="20"/>
         </w:rPr>
-        <w:t>bug with last row in book export Excels unprotected</w:t>
+        <w:t xml:space="preserve">Unique constraint on </w:t>
+      </w:r>
+      <w:r>
+        <w:rPr>
+          <w:rFonts w:ascii="Arial" w:hAnsi="Arial" w:cs="Arial"/>
+          <w:sz w:val="20"/>
+          <w:szCs w:val="20"/>
+        </w:rPr>
+        <w:t xml:space="preserve">book </w:t>
+      </w:r>
+      <w:r>
+        <w:rPr>
+          <w:rFonts w:ascii="Arial" w:hAnsi="Arial" w:cs="Arial"/>
+          <w:sz w:val="20"/>
+          <w:szCs w:val="20"/>
+        </w:rPr>
+        <w:t>long titles</w:t>
       </w:r>
     </w:p>
     <w:p>
@@ -20823,18 +20839,8 @@
           <w:sz w:val="20"/>
           <w:szCs w:val="20"/>
         </w:rPr>
-        <w:t>bug with last row in media item export Excels unprotected</w:t>
-      </w:r>
-    </w:p>
-    <w:p>
-      <w:pPr>
-        <w:pStyle w:val="Heading3"/>
-      </w:pPr>
-      <w:bookmarkStart w:id="50" w:name="_Toc117715958"/>
-      <w:r>
-        <w:t>Added</w:t>
-      </w:r>
-      <w:bookmarkEnd w:id="50"/>
+        <w:t>bug with last row in book export Excels unprotected</w:t>
+      </w:r>
     </w:p>
     <w:p>
       <w:pPr>
@@ -20855,8 +20861,18 @@
           <w:sz w:val="20"/>
           <w:szCs w:val="20"/>
         </w:rPr>
-        <w:t>Dialog to view item images</w:t>
-      </w:r>
+        <w:t>bug with last row in media item export Excels unprotected</w:t>
+      </w:r>
+    </w:p>
+    <w:p>
+      <w:pPr>
+        <w:pStyle w:val="Heading3"/>
+      </w:pPr>
+      <w:bookmarkStart w:id="50" w:name="_Toc117715958"/>
+      <w:r>
+        <w:t>Added</w:t>
+      </w:r>
+      <w:bookmarkEnd w:id="50"/>
     </w:p>
     <w:p>
       <w:pPr>
@@ -20877,7 +20893,7 @@
           <w:sz w:val="20"/>
           <w:szCs w:val="20"/>
         </w:rPr>
-        <w:t>Tip of the day dialog</w:t>
+        <w:t>Dialog to view item images</w:t>
       </w:r>
     </w:p>
     <w:p>
@@ -20899,18 +20915,8 @@
           <w:sz w:val="20"/>
           <w:szCs w:val="20"/>
         </w:rPr>
-        <w:t>Support for updating book long titles via workbooks</w:t>
-      </w:r>
-    </w:p>
-    <w:p>
-      <w:pPr>
-        <w:pStyle w:val="Heading3"/>
-      </w:pPr>
-      <w:bookmarkStart w:id="51" w:name="_Toc117715959"/>
-      <w:r>
-        <w:t>Changed</w:t>
-      </w:r>
-      <w:bookmarkEnd w:id="51"/>
+        <w:t>Tip of the day dialog</w:t>
+      </w:r>
     </w:p>
     <w:p>
       <w:pPr>
@@ -20931,16 +20937,18 @@
           <w:sz w:val="20"/>
           <w:szCs w:val="20"/>
         </w:rPr>
-        <w:t xml:space="preserve">“Add New Book”, “Add New Media Item”, “Wishlist”, </w:t>
-      </w:r>
-      <w:r>
-        <w:rPr>
-          <w:rFonts w:ascii="Arial" w:hAnsi="Arial" w:cs="Arial"/>
-          <w:sz w:val="20"/>
-          <w:szCs w:val="20"/>
-        </w:rPr>
-        <w:t>and “Manage Copies” dialogs to modeless windows.</w:t>
-      </w:r>
+        <w:t>Support for updating book long titles via workbooks</w:t>
+      </w:r>
+    </w:p>
+    <w:p>
+      <w:pPr>
+        <w:pStyle w:val="Heading3"/>
+      </w:pPr>
+      <w:bookmarkStart w:id="51" w:name="_Toc117715959"/>
+      <w:r>
+        <w:t>Changed</w:t>
+      </w:r>
+      <w:bookmarkEnd w:id="51"/>
     </w:p>
     <w:p>
       <w:pPr>
@@ -20961,7 +20969,15 @@
           <w:sz w:val="20"/>
           <w:szCs w:val="20"/>
         </w:rPr>
-        <w:t>improved filtering by tags in main window</w:t>
+        <w:t xml:space="preserve">“Add New Book”, “Add New Media Item”, “Wishlist”, </w:t>
+      </w:r>
+      <w:r>
+        <w:rPr>
+          <w:rFonts w:ascii="Arial" w:hAnsi="Arial" w:cs="Arial"/>
+          <w:sz w:val="20"/>
+          <w:szCs w:val="20"/>
+        </w:rPr>
+        <w:t>and “Manage Copies” dialogs to modeless windows.</w:t>
       </w:r>
     </w:p>
     <w:p>
@@ -20983,7 +20999,7 @@
           <w:sz w:val="20"/>
           <w:szCs w:val="20"/>
         </w:rPr>
-        <w:t>tab order of controls</w:t>
+        <w:t>improved filtering by tags in main window</w:t>
       </w:r>
     </w:p>
     <w:p>
@@ -21005,34 +21021,8 @@
           <w:sz w:val="20"/>
           <w:szCs w:val="20"/>
         </w:rPr>
-        <w:t>removed constraint on unique ISBNs</w:t>
-      </w:r>
-    </w:p>
-    <w:p>
-      <w:pPr>
-        <w:pStyle w:val="Heading2"/>
-      </w:pPr>
-      <w:bookmarkStart w:id="52" w:name="_Toc117715960"/>
-      <w:r>
-        <w:t>v</w:t>
-      </w:r>
-      <w:r>
-        <w:t xml:space="preserve">1.3.0 – </w:t>
-      </w:r>
-      <w:r>
-        <w:t>8-9-2022</w:t>
-      </w:r>
-      <w:bookmarkEnd w:id="52"/>
-    </w:p>
-    <w:p>
-      <w:pPr>
-        <w:pStyle w:val="Heading3"/>
-      </w:pPr>
-      <w:bookmarkStart w:id="53" w:name="_Toc117715961"/>
-      <w:r>
-        <w:t>Fixed</w:t>
-      </w:r>
-      <w:bookmarkEnd w:id="53"/>
+        <w:t>tab order of controls</w:t>
+      </w:r>
     </w:p>
     <w:p>
       <w:pPr>
@@ -21043,16 +21033,44 @@
         </w:numPr>
         <w:rPr>
           <w:rFonts w:ascii="Arial" w:hAnsi="Arial" w:cs="Arial"/>
-        </w:rPr>
-      </w:pPr>
-      <w:r>
-        <w:rPr>
-          <w:rFonts w:ascii="Arial" w:hAnsi="Arial" w:cs="Arial"/>
-          <w:sz w:val="20"/>
-          <w:szCs w:val="20"/>
-        </w:rPr>
-        <w:t>bug with filtering in manage tags for item dialog</w:t>
-      </w:r>
+          <w:sz w:val="20"/>
+          <w:szCs w:val="20"/>
+        </w:rPr>
+      </w:pPr>
+      <w:r>
+        <w:rPr>
+          <w:rFonts w:ascii="Arial" w:hAnsi="Arial" w:cs="Arial"/>
+          <w:sz w:val="20"/>
+          <w:szCs w:val="20"/>
+        </w:rPr>
+        <w:t>removed constraint on unique ISBNs</w:t>
+      </w:r>
+    </w:p>
+    <w:p>
+      <w:pPr>
+        <w:pStyle w:val="Heading2"/>
+      </w:pPr>
+      <w:bookmarkStart w:id="52" w:name="_Toc117715960"/>
+      <w:r>
+        <w:t>v</w:t>
+      </w:r>
+      <w:r>
+        <w:t xml:space="preserve">1.3.0 – </w:t>
+      </w:r>
+      <w:r>
+        <w:t>8-9-2022</w:t>
+      </w:r>
+      <w:bookmarkEnd w:id="52"/>
+    </w:p>
+    <w:p>
+      <w:pPr>
+        <w:pStyle w:val="Heading3"/>
+      </w:pPr>
+      <w:bookmarkStart w:id="53" w:name="_Toc117715961"/>
+      <w:r>
+        <w:t>Fixed</w:t>
+      </w:r>
+      <w:bookmarkEnd w:id="53"/>
     </w:p>
     <w:p>
       <w:pPr>
@@ -21071,18 +21089,8 @@
           <w:sz w:val="20"/>
           <w:szCs w:val="20"/>
         </w:rPr>
-        <w:t>bug with delete selected tag button remaining enabled if filtering returns no results in manage tags dialog</w:t>
-      </w:r>
-    </w:p>
-    <w:p>
-      <w:pPr>
-        <w:pStyle w:val="Heading3"/>
-      </w:pPr>
-      <w:bookmarkStart w:id="54" w:name="_Toc117715962"/>
-      <w:r>
-        <w:t>Added</w:t>
-      </w:r>
-      <w:bookmarkEnd w:id="54"/>
+        <w:t>bug with filtering in manage tags for item dialog</w:t>
+      </w:r>
     </w:p>
     <w:p>
       <w:pPr>
@@ -21101,8 +21109,18 @@
           <w:sz w:val="20"/>
           <w:szCs w:val="20"/>
         </w:rPr>
-        <w:t>Support for Flash Drives and Floppy Disks</w:t>
-      </w:r>
+        <w:t>bug with delete selected tag button remaining enabled if filtering returns no results in manage tags dialog</w:t>
+      </w:r>
+    </w:p>
+    <w:p>
+      <w:pPr>
+        <w:pStyle w:val="Heading3"/>
+      </w:pPr>
+      <w:bookmarkStart w:id="54" w:name="_Toc117715962"/>
+      <w:r>
+        <w:t>Added</w:t>
+      </w:r>
+      <w:bookmarkEnd w:id="54"/>
     </w:p>
     <w:p>
       <w:pPr>
@@ -21121,7 +21139,7 @@
           <w:sz w:val="20"/>
           <w:szCs w:val="20"/>
         </w:rPr>
-        <w:t>Support for importing/updating book and media item worksheets</w:t>
+        <w:t>Support for Flash Drives and Floppy Disks</w:t>
       </w:r>
     </w:p>
     <w:p>
@@ -21141,7 +21159,7 @@
           <w:sz w:val="20"/>
           <w:szCs w:val="20"/>
         </w:rPr>
-        <w:t>Various icons for dialogs and toolstrip</w:t>
+        <w:t>Support for importing/updating book and media item worksheets</w:t>
       </w:r>
     </w:p>
     <w:p>
@@ -21161,7 +21179,7 @@
           <w:sz w:val="20"/>
           <w:szCs w:val="20"/>
         </w:rPr>
-        <w:t>Application icon</w:t>
+        <w:t>Various icons for dialogs and toolstrip</w:t>
       </w:r>
     </w:p>
     <w:p>
@@ -21181,36 +21199,8 @@
           <w:sz w:val="20"/>
           <w:szCs w:val="20"/>
         </w:rPr>
-        <w:t xml:space="preserve">Support for author names with composite and </w:t>
-      </w:r>
-      <w:proofErr w:type="spellStart"/>
-      <w:r>
-        <w:rPr>
-          <w:rFonts w:ascii="Arial" w:hAnsi="Arial" w:cs="Arial"/>
-          <w:sz w:val="20"/>
-          <w:szCs w:val="20"/>
-        </w:rPr>
-        <w:t>apostrophied</w:t>
-      </w:r>
-      <w:proofErr w:type="spellEnd"/>
-      <w:r>
-        <w:rPr>
-          <w:rFonts w:ascii="Arial" w:hAnsi="Arial" w:cs="Arial"/>
-          <w:sz w:val="20"/>
-          <w:szCs w:val="20"/>
-        </w:rPr>
-        <w:t xml:space="preserve"> last names</w:t>
-      </w:r>
-    </w:p>
-    <w:p>
-      <w:pPr>
-        <w:pStyle w:val="Heading3"/>
-      </w:pPr>
-      <w:bookmarkStart w:id="55" w:name="_Toc117715963"/>
-      <w:r>
-        <w:t>Changed</w:t>
-      </w:r>
-      <w:bookmarkEnd w:id="55"/>
+        <w:t>Application icon</w:t>
+      </w:r>
     </w:p>
     <w:p>
       <w:pPr>
@@ -21221,17 +21211,15 @@
         </w:numPr>
         <w:rPr>
           <w:rFonts w:ascii="Arial" w:hAnsi="Arial" w:cs="Arial"/>
-          <w:sz w:val="20"/>
-          <w:szCs w:val="20"/>
-        </w:rPr>
-      </w:pPr>
-      <w:r>
-        <w:rPr>
-          <w:rFonts w:ascii="Arial" w:hAnsi="Arial" w:cs="Arial"/>
-          <w:sz w:val="20"/>
-          <w:szCs w:val="20"/>
-        </w:rPr>
-        <w:t xml:space="preserve">Replaced buttons below </w:t>
+        </w:rPr>
+      </w:pPr>
+      <w:r>
+        <w:rPr>
+          <w:rFonts w:ascii="Arial" w:hAnsi="Arial" w:cs="Arial"/>
+          <w:sz w:val="20"/>
+          <w:szCs w:val="20"/>
+        </w:rPr>
+        <w:t xml:space="preserve">Support for author names with composite and </w:t>
       </w:r>
       <w:proofErr w:type="spellStart"/>
       <w:r>
@@ -21240,7 +21228,7 @@
           <w:sz w:val="20"/>
           <w:szCs w:val="20"/>
         </w:rPr>
-        <w:t>menustrip</w:t>
+        <w:t>apostrophied</w:t>
       </w:r>
       <w:proofErr w:type="spellEnd"/>
       <w:r>
@@ -21249,8 +21237,18 @@
           <w:sz w:val="20"/>
           <w:szCs w:val="20"/>
         </w:rPr>
-        <w:t xml:space="preserve"> with toolstrip</w:t>
-      </w:r>
+        <w:t xml:space="preserve"> last names</w:t>
+      </w:r>
+    </w:p>
+    <w:p>
+      <w:pPr>
+        <w:pStyle w:val="Heading3"/>
+      </w:pPr>
+      <w:bookmarkStart w:id="55" w:name="_Toc117715963"/>
+      <w:r>
+        <w:t>Changed</w:t>
+      </w:r>
+      <w:bookmarkEnd w:id="55"/>
     </w:p>
     <w:p>
       <w:pPr>
@@ -21271,7 +21269,25 @@
           <w:sz w:val="20"/>
           <w:szCs w:val="20"/>
         </w:rPr>
-        <w:t>Place main window category selection drop-down near toolbar</w:t>
+        <w:t xml:space="preserve">Replaced buttons below </w:t>
+      </w:r>
+      <w:proofErr w:type="spellStart"/>
+      <w:r>
+        <w:rPr>
+          <w:rFonts w:ascii="Arial" w:hAnsi="Arial" w:cs="Arial"/>
+          <w:sz w:val="20"/>
+          <w:szCs w:val="20"/>
+        </w:rPr>
+        <w:t>menustrip</w:t>
+      </w:r>
+      <w:proofErr w:type="spellEnd"/>
+      <w:r>
+        <w:rPr>
+          <w:rFonts w:ascii="Arial" w:hAnsi="Arial" w:cs="Arial"/>
+          <w:sz w:val="20"/>
+          <w:szCs w:val="20"/>
+        </w:rPr>
+        <w:t xml:space="preserve"> with toolstrip</w:t>
       </w:r>
     </w:p>
     <w:p>
@@ -21293,55 +21309,8 @@
           <w:sz w:val="20"/>
           <w:szCs w:val="20"/>
         </w:rPr>
-        <w:t xml:space="preserve">Enhancements to </w:t>
-      </w:r>
-      <w:proofErr w:type="spellStart"/>
-      <w:r>
-        <w:rPr>
-          <w:rFonts w:ascii="Arial" w:hAnsi="Arial" w:cs="Arial"/>
-          <w:sz w:val="20"/>
-          <w:szCs w:val="20"/>
-        </w:rPr>
-        <w:t>wishlist</w:t>
-      </w:r>
-      <w:proofErr w:type="spellEnd"/>
-      <w:r>
-        <w:rPr>
-          <w:rFonts w:ascii="Arial" w:hAnsi="Arial" w:cs="Arial"/>
-          <w:sz w:val="20"/>
-          <w:szCs w:val="20"/>
-        </w:rPr>
-        <w:t xml:space="preserve"> window</w:t>
-      </w:r>
-    </w:p>
-    <w:p>
-      <w:pPr>
-        <w:rPr>
-          <w:rFonts w:ascii="Arial" w:hAnsi="Arial" w:cs="Arial"/>
-          <w:sz w:val="20"/>
-          <w:szCs w:val="20"/>
-        </w:rPr>
-      </w:pPr>
-    </w:p>
-    <w:p>
-      <w:pPr>
-        <w:pStyle w:val="Heading2"/>
-      </w:pPr>
-      <w:bookmarkStart w:id="56" w:name="_Toc117715964"/>
-      <w:r>
-        <w:t>v1.2.1 – 30-6-2022</w:t>
-      </w:r>
-      <w:bookmarkEnd w:id="56"/>
-    </w:p>
-    <w:p>
-      <w:pPr>
-        <w:pStyle w:val="Heading3"/>
-      </w:pPr>
-      <w:bookmarkStart w:id="57" w:name="_Toc117715965"/>
-      <w:r>
-        <w:t>Fixed</w:t>
-      </w:r>
-      <w:bookmarkEnd w:id="57"/>
+        <w:t>Place main window category selection drop-down near toolbar</w:t>
+      </w:r>
     </w:p>
     <w:p>
       <w:pPr>
@@ -21362,8 +21331,55 @@
           <w:sz w:val="20"/>
           <w:szCs w:val="20"/>
         </w:rPr>
-        <w:t>Cancel button in add new book form disabled when adding another book in scan mode</w:t>
-      </w:r>
+        <w:t xml:space="preserve">Enhancements to </w:t>
+      </w:r>
+      <w:proofErr w:type="spellStart"/>
+      <w:r>
+        <w:rPr>
+          <w:rFonts w:ascii="Arial" w:hAnsi="Arial" w:cs="Arial"/>
+          <w:sz w:val="20"/>
+          <w:szCs w:val="20"/>
+        </w:rPr>
+        <w:t>wishlist</w:t>
+      </w:r>
+      <w:proofErr w:type="spellEnd"/>
+      <w:r>
+        <w:rPr>
+          <w:rFonts w:ascii="Arial" w:hAnsi="Arial" w:cs="Arial"/>
+          <w:sz w:val="20"/>
+          <w:szCs w:val="20"/>
+        </w:rPr>
+        <w:t xml:space="preserve"> window</w:t>
+      </w:r>
+    </w:p>
+    <w:p>
+      <w:pPr>
+        <w:rPr>
+          <w:rFonts w:ascii="Arial" w:hAnsi="Arial" w:cs="Arial"/>
+          <w:sz w:val="20"/>
+          <w:szCs w:val="20"/>
+        </w:rPr>
+      </w:pPr>
+    </w:p>
+    <w:p>
+      <w:pPr>
+        <w:pStyle w:val="Heading2"/>
+      </w:pPr>
+      <w:bookmarkStart w:id="56" w:name="_Toc117715964"/>
+      <w:r>
+        <w:t>v1.2.1 – 30-6-2022</w:t>
+      </w:r>
+      <w:bookmarkEnd w:id="56"/>
+    </w:p>
+    <w:p>
+      <w:pPr>
+        <w:pStyle w:val="Heading3"/>
+      </w:pPr>
+      <w:bookmarkStart w:id="57" w:name="_Toc117715965"/>
+      <w:r>
+        <w:t>Fixed</w:t>
+      </w:r>
+      <w:bookmarkEnd w:id="57"/>
     </w:p>
     <w:p>
       <w:pPr>
@@ -21384,7 +21400,7 @@
           <w:sz w:val="20"/>
           <w:szCs w:val="20"/>
         </w:rPr>
-        <w:t>Information from previously added book appears in pre-populated forms</w:t>
+        <w:t>Cancel button in add new book form disabled when adding another book in scan mode</w:t>
       </w:r>
     </w:p>
     <w:p>
@@ -21406,25 +21422,7 @@
           <w:sz w:val="20"/>
           <w:szCs w:val="20"/>
         </w:rPr>
-        <w:t xml:space="preserve">Ok </w:t>
-      </w:r>
-      <w:proofErr w:type="gramStart"/>
-      <w:r>
-        <w:rPr>
-          <w:rFonts w:ascii="Arial" w:hAnsi="Arial" w:cs="Arial"/>
-          <w:sz w:val="20"/>
-          <w:szCs w:val="20"/>
-        </w:rPr>
-        <w:t>button</w:t>
-      </w:r>
-      <w:proofErr w:type="gramEnd"/>
-      <w:r>
-        <w:rPr>
-          <w:rFonts w:ascii="Arial" w:hAnsi="Arial" w:cs="Arial"/>
-          <w:sz w:val="20"/>
-          <w:szCs w:val="20"/>
-        </w:rPr>
-        <w:t xml:space="preserve"> enable logic in add new publisher or tag dialogs for add new item forms</w:t>
+        <w:t>Information from previously added book appears in pre-populated forms</w:t>
       </w:r>
     </w:p>
     <w:p>
@@ -21446,64 +21444,26 @@
           <w:sz w:val="20"/>
           <w:szCs w:val="20"/>
         </w:rPr>
-        <w:t>ISBN fields now disabled in search dialog during API requests</w:t>
-      </w:r>
-    </w:p>
-    <w:p>
-      <w:pPr>
-        <w:rPr>
-          <w:rFonts w:ascii="Arial" w:hAnsi="Arial" w:cs="Arial"/>
-          <w:sz w:val="20"/>
-          <w:szCs w:val="20"/>
-        </w:rPr>
-      </w:pPr>
-    </w:p>
-    <w:p>
-      <w:pPr>
-        <w:pStyle w:val="Heading2"/>
-      </w:pPr>
-      <w:bookmarkStart w:id="58" w:name="_Toc117715966"/>
-      <w:r>
-        <w:t>v1.2.0 – 2-4-2022</w:t>
-      </w:r>
-      <w:bookmarkEnd w:id="58"/>
-    </w:p>
-    <w:p>
-      <w:pPr>
-        <w:pStyle w:val="Heading3"/>
-      </w:pPr>
-      <w:bookmarkStart w:id="59" w:name="_Toc117715967"/>
-      <w:r>
-        <w:t>Remarks</w:t>
-      </w:r>
-      <w:bookmarkEnd w:id="59"/>
-    </w:p>
-    <w:p>
-      <w:pPr>
-        <w:rPr>
-          <w:rFonts w:ascii="Arial" w:hAnsi="Arial" w:cs="Arial"/>
-          <w:sz w:val="20"/>
-          <w:szCs w:val="20"/>
-        </w:rPr>
-      </w:pPr>
-      <w:r>
-        <w:rPr>
-          <w:rFonts w:ascii="Arial" w:hAnsi="Arial" w:cs="Arial"/>
-          <w:sz w:val="20"/>
-          <w:szCs w:val="20"/>
-        </w:rPr>
-        <w:t>First stable version. Previous versions were development versions.</w:t>
-      </w:r>
-    </w:p>
-    <w:p>
-      <w:pPr>
-        <w:pStyle w:val="Heading3"/>
-      </w:pPr>
-      <w:bookmarkStart w:id="60" w:name="_Toc117715968"/>
-      <w:r>
-        <w:t>Fixed</w:t>
-      </w:r>
-      <w:bookmarkEnd w:id="60"/>
+        <w:t xml:space="preserve">Ok </w:t>
+      </w:r>
+      <w:proofErr w:type="gramStart"/>
+      <w:r>
+        <w:rPr>
+          <w:rFonts w:ascii="Arial" w:hAnsi="Arial" w:cs="Arial"/>
+          <w:sz w:val="20"/>
+          <w:szCs w:val="20"/>
+        </w:rPr>
+        <w:t>button</w:t>
+      </w:r>
+      <w:proofErr w:type="gramEnd"/>
+      <w:r>
+        <w:rPr>
+          <w:rFonts w:ascii="Arial" w:hAnsi="Arial" w:cs="Arial"/>
+          <w:sz w:val="20"/>
+          <w:szCs w:val="20"/>
+        </w:rPr>
+        <w:t xml:space="preserve"> enable logic in add new publisher or tag dialogs for add new item forms</w:t>
+      </w:r>
     </w:p>
     <w:p>
       <w:pPr>
@@ -21524,8 +21484,65 @@
           <w:sz w:val="20"/>
           <w:szCs w:val="20"/>
         </w:rPr>
-        <w:t>Various performance fixes and improvements</w:t>
-      </w:r>
+        <w:t>ISBN fields now disabled in search dialog during API requests</w:t>
+      </w:r>
+    </w:p>
+    <w:p>
+      <w:pPr>
+        <w:rPr>
+          <w:rFonts w:ascii="Arial" w:hAnsi="Arial" w:cs="Arial"/>
+          <w:sz w:val="20"/>
+          <w:szCs w:val="20"/>
+        </w:rPr>
+      </w:pPr>
+    </w:p>
+    <w:p>
+      <w:pPr>
+        <w:pStyle w:val="Heading2"/>
+      </w:pPr>
+      <w:bookmarkStart w:id="58" w:name="_Toc117715966"/>
+      <w:r>
+        <w:lastRenderedPageBreak/>
+        <w:t>v1.2.0 – 2-4-2022</w:t>
+      </w:r>
+      <w:bookmarkEnd w:id="58"/>
+    </w:p>
+    <w:p>
+      <w:pPr>
+        <w:pStyle w:val="Heading3"/>
+      </w:pPr>
+      <w:bookmarkStart w:id="59" w:name="_Toc117715967"/>
+      <w:r>
+        <w:t>Remarks</w:t>
+      </w:r>
+      <w:bookmarkEnd w:id="59"/>
+    </w:p>
+    <w:p>
+      <w:pPr>
+        <w:rPr>
+          <w:rFonts w:ascii="Arial" w:hAnsi="Arial" w:cs="Arial"/>
+          <w:sz w:val="20"/>
+          <w:szCs w:val="20"/>
+        </w:rPr>
+      </w:pPr>
+      <w:r>
+        <w:rPr>
+          <w:rFonts w:ascii="Arial" w:hAnsi="Arial" w:cs="Arial"/>
+          <w:sz w:val="20"/>
+          <w:szCs w:val="20"/>
+        </w:rPr>
+        <w:t>First stable version. Previous versions were development versions.</w:t>
+      </w:r>
+    </w:p>
+    <w:p>
+      <w:pPr>
+        <w:pStyle w:val="Heading3"/>
+      </w:pPr>
+      <w:bookmarkStart w:id="60" w:name="_Toc117715968"/>
+      <w:r>
+        <w:t>Fixed</w:t>
+      </w:r>
+      <w:bookmarkEnd w:id="60"/>
     </w:p>
     <w:p>
       <w:pPr>
@@ -21546,8 +21563,7 @@
           <w:sz w:val="20"/>
           <w:szCs w:val="20"/>
         </w:rPr>
-        <w:lastRenderedPageBreak/>
-        <w:t>Various user interface enhancements</w:t>
+        <w:t>Various performance fixes and improvements</w:t>
       </w:r>
     </w:p>
     <w:p>
@@ -21569,25 +21585,7 @@
           <w:sz w:val="20"/>
           <w:szCs w:val="20"/>
         </w:rPr>
-        <w:t xml:space="preserve">Several </w:t>
-      </w:r>
-      <w:proofErr w:type="gramStart"/>
-      <w:r>
-        <w:rPr>
-          <w:rFonts w:ascii="Arial" w:hAnsi="Arial" w:cs="Arial"/>
-          <w:sz w:val="20"/>
-          <w:szCs w:val="20"/>
-        </w:rPr>
-        <w:t>memory</w:t>
-      </w:r>
-      <w:proofErr w:type="gramEnd"/>
-      <w:r>
-        <w:rPr>
-          <w:rFonts w:ascii="Arial" w:hAnsi="Arial" w:cs="Arial"/>
-          <w:sz w:val="20"/>
-          <w:szCs w:val="20"/>
-        </w:rPr>
-        <w:t xml:space="preserve"> leaks</w:t>
+        <w:t>Various user interface enhancements</w:t>
       </w:r>
     </w:p>
     <w:p>
@@ -21609,25 +21607,25 @@
           <w:sz w:val="20"/>
           <w:szCs w:val="20"/>
         </w:rPr>
-        <w:t xml:space="preserve">Bug with new </w:t>
-      </w:r>
-      <w:proofErr w:type="spellStart"/>
-      <w:r>
-        <w:rPr>
-          <w:rFonts w:ascii="Arial" w:hAnsi="Arial" w:cs="Arial"/>
-          <w:sz w:val="20"/>
-          <w:szCs w:val="20"/>
-        </w:rPr>
-        <w:t>wishlist</w:t>
-      </w:r>
-      <w:proofErr w:type="spellEnd"/>
-      <w:r>
-        <w:rPr>
-          <w:rFonts w:ascii="Arial" w:hAnsi="Arial" w:cs="Arial"/>
-          <w:sz w:val="20"/>
-          <w:szCs w:val="20"/>
-        </w:rPr>
-        <w:t xml:space="preserve"> item title and notes not being cleared after saving</w:t>
+        <w:t xml:space="preserve">Several </w:t>
+      </w:r>
+      <w:proofErr w:type="gramStart"/>
+      <w:r>
+        <w:rPr>
+          <w:rFonts w:ascii="Arial" w:hAnsi="Arial" w:cs="Arial"/>
+          <w:sz w:val="20"/>
+          <w:szCs w:val="20"/>
+        </w:rPr>
+        <w:t>memory</w:t>
+      </w:r>
+      <w:proofErr w:type="gramEnd"/>
+      <w:r>
+        <w:rPr>
+          <w:rFonts w:ascii="Arial" w:hAnsi="Arial" w:cs="Arial"/>
+          <w:sz w:val="20"/>
+          <w:szCs w:val="20"/>
+        </w:rPr>
+        <w:t xml:space="preserve"> leaks</w:t>
       </w:r>
     </w:p>
     <w:p>
@@ -21649,7 +21647,25 @@
           <w:sz w:val="20"/>
           <w:szCs w:val="20"/>
         </w:rPr>
-        <w:t>Bug with handling authors and publishers when scanning books</w:t>
+        <w:t xml:space="preserve">Bug with new </w:t>
+      </w:r>
+      <w:proofErr w:type="spellStart"/>
+      <w:r>
+        <w:rPr>
+          <w:rFonts w:ascii="Arial" w:hAnsi="Arial" w:cs="Arial"/>
+          <w:sz w:val="20"/>
+          <w:szCs w:val="20"/>
+        </w:rPr>
+        <w:t>wishlist</w:t>
+      </w:r>
+      <w:proofErr w:type="spellEnd"/>
+      <w:r>
+        <w:rPr>
+          <w:rFonts w:ascii="Arial" w:hAnsi="Arial" w:cs="Arial"/>
+          <w:sz w:val="20"/>
+          <w:szCs w:val="20"/>
+        </w:rPr>
+        <w:t xml:space="preserve"> item title and notes not being cleared after saving</w:t>
       </w:r>
     </w:p>
     <w:p>
@@ -21671,7 +21687,7 @@
           <w:sz w:val="20"/>
           <w:szCs w:val="20"/>
         </w:rPr>
-        <w:t>Bug with processing ISBNs with dashes from API</w:t>
+        <w:t>Bug with handling authors and publishers when scanning books</w:t>
       </w:r>
     </w:p>
     <w:p>
@@ -21693,44 +21709,8 @@
           <w:sz w:val="20"/>
           <w:szCs w:val="20"/>
         </w:rPr>
-        <w:t>Bugs with populating authors, tags</w:t>
-      </w:r>
-      <w:r>
-        <w:rPr>
-          <w:rFonts w:ascii="Arial" w:hAnsi="Arial" w:cs="Arial"/>
-          <w:sz w:val="20"/>
-          <w:szCs w:val="20"/>
-        </w:rPr>
-        <w:t>,</w:t>
-      </w:r>
-      <w:r>
-        <w:rPr>
-          <w:rFonts w:ascii="Arial" w:hAnsi="Arial" w:cs="Arial"/>
-          <w:sz w:val="20"/>
-          <w:szCs w:val="20"/>
-        </w:rPr>
-        <w:t xml:space="preserve"> and publishers when pre-filling add new item forms</w:t>
-      </w:r>
-    </w:p>
-    <w:p>
-      <w:pPr>
-        <w:pStyle w:val="ListParagraph"/>
-        <w:rPr>
-          <w:rFonts w:ascii="Arial" w:hAnsi="Arial" w:cs="Arial"/>
-          <w:sz w:val="20"/>
-          <w:szCs w:val="20"/>
-        </w:rPr>
-      </w:pPr>
-    </w:p>
-    <w:p>
-      <w:pPr>
-        <w:pStyle w:val="Heading3"/>
-      </w:pPr>
-      <w:bookmarkStart w:id="61" w:name="_Toc117715969"/>
-      <w:r>
-        <w:t>Added</w:t>
-      </w:r>
-      <w:bookmarkEnd w:id="61"/>
+        <w:t>Bug with processing ISBNs with dashes from API</w:t>
+      </w:r>
     </w:p>
     <w:p>
       <w:pPr>
@@ -21739,15 +21719,56 @@
           <w:ilvl w:val="0"/>
           <w:numId w:val="4"/>
         </w:numPr>
-      </w:pPr>
-      <w:r>
-        <w:rPr>
-          <w:rFonts w:ascii="Arial" w:hAnsi="Arial" w:cs="Arial"/>
-          <w:sz w:val="20"/>
-          <w:szCs w:val="20"/>
-        </w:rPr>
-        <w:t>import CSV functionality</w:t>
-      </w:r>
+        <w:rPr>
+          <w:rFonts w:ascii="Arial" w:hAnsi="Arial" w:cs="Arial"/>
+          <w:sz w:val="20"/>
+          <w:szCs w:val="20"/>
+        </w:rPr>
+      </w:pPr>
+      <w:r>
+        <w:rPr>
+          <w:rFonts w:ascii="Arial" w:hAnsi="Arial" w:cs="Arial"/>
+          <w:sz w:val="20"/>
+          <w:szCs w:val="20"/>
+        </w:rPr>
+        <w:t>Bugs with populating authors, tags</w:t>
+      </w:r>
+      <w:r>
+        <w:rPr>
+          <w:rFonts w:ascii="Arial" w:hAnsi="Arial" w:cs="Arial"/>
+          <w:sz w:val="20"/>
+          <w:szCs w:val="20"/>
+        </w:rPr>
+        <w:t>,</w:t>
+      </w:r>
+      <w:r>
+        <w:rPr>
+          <w:rFonts w:ascii="Arial" w:hAnsi="Arial" w:cs="Arial"/>
+          <w:sz w:val="20"/>
+          <w:szCs w:val="20"/>
+        </w:rPr>
+        <w:t xml:space="preserve"> and publishers when pre-filling add new item forms</w:t>
+      </w:r>
+    </w:p>
+    <w:p>
+      <w:pPr>
+        <w:pStyle w:val="ListParagraph"/>
+        <w:rPr>
+          <w:rFonts w:ascii="Arial" w:hAnsi="Arial" w:cs="Arial"/>
+          <w:sz w:val="20"/>
+          <w:szCs w:val="20"/>
+        </w:rPr>
+      </w:pPr>
+    </w:p>
+    <w:p>
+      <w:pPr>
+        <w:pStyle w:val="Heading3"/>
+      </w:pPr>
+      <w:bookmarkStart w:id="61" w:name="_Toc117715969"/>
+      <w:r>
+        <w:t>Added</w:t>
+      </w:r>
+      <w:bookmarkEnd w:id="61"/>
     </w:p>
     <w:p>
       <w:pPr>
@@ -21763,7 +21784,7 @@
           <w:sz w:val="20"/>
           <w:szCs w:val="20"/>
         </w:rPr>
-        <w:t>export as Excel functionality</w:t>
+        <w:t>import CSV functionality</w:t>
       </w:r>
     </w:p>
     <w:p>
@@ -21780,7 +21801,7 @@
           <w:sz w:val="20"/>
           <w:szCs w:val="20"/>
         </w:rPr>
-        <w:t>spinner when loading item data</w:t>
+        <w:t>export as Excel functionality</w:t>
       </w:r>
     </w:p>
     <w:p>
@@ -21797,28 +21818,8 @@
           <w:sz w:val="20"/>
           <w:szCs w:val="20"/>
         </w:rPr>
-        <w:t>filtering for authors and publishers in add new book dialog</w:t>
-      </w:r>
-    </w:p>
-    <w:p>
-      <w:pPr>
-        <w:pStyle w:val="ListParagraph"/>
-        <w:rPr>
-          <w:rFonts w:ascii="Arial" w:hAnsi="Arial" w:cs="Arial"/>
-          <w:sz w:val="20"/>
-          <w:szCs w:val="20"/>
-        </w:rPr>
-      </w:pPr>
-    </w:p>
-    <w:p>
-      <w:pPr>
-        <w:pStyle w:val="Heading3"/>
-      </w:pPr>
-      <w:bookmarkStart w:id="62" w:name="_Toc117715970"/>
-      <w:r>
-        <w:t>Changed</w:t>
-      </w:r>
-      <w:bookmarkEnd w:id="62"/>
+        <w:t>spinner when loading item data</w:t>
+      </w:r>
     </w:p>
     <w:p>
       <w:pPr>
@@ -21827,20 +21828,35 @@
           <w:ilvl w:val="0"/>
           <w:numId w:val="4"/>
         </w:numPr>
-        <w:rPr>
-          <w:rFonts w:ascii="Arial" w:hAnsi="Arial" w:cs="Arial"/>
-          <w:sz w:val="20"/>
-          <w:szCs w:val="20"/>
-        </w:rPr>
-      </w:pPr>
-      <w:r>
-        <w:rPr>
-          <w:rFonts w:ascii="Arial" w:hAnsi="Arial" w:cs="Arial"/>
-          <w:sz w:val="20"/>
-          <w:szCs w:val="20"/>
-        </w:rPr>
-        <w:t>Restructured database to store images in a separate table</w:t>
-      </w:r>
+      </w:pPr>
+      <w:r>
+        <w:rPr>
+          <w:rFonts w:ascii="Arial" w:hAnsi="Arial" w:cs="Arial"/>
+          <w:sz w:val="20"/>
+          <w:szCs w:val="20"/>
+        </w:rPr>
+        <w:t>filtering for authors and publishers in add new book dialog</w:t>
+      </w:r>
+    </w:p>
+    <w:p>
+      <w:pPr>
+        <w:pStyle w:val="ListParagraph"/>
+        <w:rPr>
+          <w:rFonts w:ascii="Arial" w:hAnsi="Arial" w:cs="Arial"/>
+          <w:sz w:val="20"/>
+          <w:szCs w:val="20"/>
+        </w:rPr>
+      </w:pPr>
+    </w:p>
+    <w:p>
+      <w:pPr>
+        <w:pStyle w:val="Heading3"/>
+      </w:pPr>
+      <w:bookmarkStart w:id="62" w:name="_Toc117715970"/>
+      <w:r>
+        <w:t>Changed</w:t>
+      </w:r>
+      <w:bookmarkEnd w:id="62"/>
     </w:p>
     <w:p>
       <w:pPr>
@@ -21861,38 +21877,8 @@
           <w:sz w:val="20"/>
           <w:szCs w:val="20"/>
         </w:rPr>
-        <w:t>Better error handling when searching for books using API</w:t>
-      </w:r>
-    </w:p>
-    <w:p>
-      <w:pPr>
-        <w:pStyle w:val="ListParagraph"/>
-        <w:rPr>
-          <w:rFonts w:ascii="Arial" w:hAnsi="Arial" w:cs="Arial"/>
-          <w:sz w:val="20"/>
-          <w:szCs w:val="20"/>
-        </w:rPr>
-      </w:pPr>
-    </w:p>
-    <w:p>
-      <w:pPr>
-        <w:pStyle w:val="Heading2"/>
-      </w:pPr>
-      <w:bookmarkStart w:id="63" w:name="_Toc117715971"/>
-      <w:r>
-        <w:t>v1.1.1 – 1-3-2022</w:t>
-      </w:r>
-      <w:bookmarkEnd w:id="63"/>
-    </w:p>
-    <w:p>
-      <w:pPr>
-        <w:pStyle w:val="Heading3"/>
-      </w:pPr>
-      <w:bookmarkStart w:id="64" w:name="_Toc117715972"/>
-      <w:r>
-        <w:t>Fixed</w:t>
-      </w:r>
-      <w:bookmarkEnd w:id="64"/>
+        <w:t>Restructured database to store images in a separate table</w:t>
+      </w:r>
     </w:p>
     <w:p>
       <w:pPr>
@@ -21913,18 +21899,38 @@
           <w:sz w:val="20"/>
           <w:szCs w:val="20"/>
         </w:rPr>
-        <w:t>Bug with checking if ISBN already exists when adding new book</w:t>
-      </w:r>
+        <w:t>Better error handling when searching for books using API</w:t>
+      </w:r>
+    </w:p>
+    <w:p>
+      <w:pPr>
+        <w:pStyle w:val="ListParagraph"/>
+        <w:rPr>
+          <w:rFonts w:ascii="Arial" w:hAnsi="Arial" w:cs="Arial"/>
+          <w:sz w:val="20"/>
+          <w:szCs w:val="20"/>
+        </w:rPr>
+      </w:pPr>
+    </w:p>
+    <w:p>
+      <w:pPr>
+        <w:pStyle w:val="Heading2"/>
+      </w:pPr>
+      <w:bookmarkStart w:id="63" w:name="_Toc117715971"/>
+      <w:r>
+        <w:t>v1.1.1 – 1-3-2022</w:t>
+      </w:r>
+      <w:bookmarkEnd w:id="63"/>
     </w:p>
     <w:p>
       <w:pPr>
         <w:pStyle w:val="Heading3"/>
       </w:pPr>
-      <w:bookmarkStart w:id="65" w:name="_Toc117715973"/>
-      <w:r>
-        <w:t>Added</w:t>
-      </w:r>
-      <w:bookmarkEnd w:id="65"/>
+      <w:bookmarkStart w:id="64" w:name="_Toc117715972"/>
+      <w:r>
+        <w:t>Fixed</w:t>
+      </w:r>
+      <w:bookmarkEnd w:id="64"/>
     </w:p>
     <w:p>
       <w:pPr>
@@ -21945,28 +21951,18 @@
           <w:sz w:val="20"/>
           <w:szCs w:val="20"/>
         </w:rPr>
-        <w:t>Filtering for tags when adding new item</w:t>
-      </w:r>
-    </w:p>
-    <w:p>
-      <w:pPr>
-        <w:pStyle w:val="Heading2"/>
-      </w:pPr>
-      <w:bookmarkStart w:id="66" w:name="_Toc117715974"/>
-      <w:r>
-        <w:t>v1.1.0 – 24-2-2022</w:t>
-      </w:r>
-      <w:bookmarkEnd w:id="66"/>
+        <w:t>Bug with checking if ISBN already exists when adding new book</w:t>
+      </w:r>
     </w:p>
     <w:p>
       <w:pPr>
         <w:pStyle w:val="Heading3"/>
       </w:pPr>
-      <w:bookmarkStart w:id="67" w:name="_Toc117715975"/>
+      <w:bookmarkStart w:id="65" w:name="_Toc117715973"/>
       <w:r>
         <w:t>Added</w:t>
       </w:r>
-      <w:bookmarkEnd w:id="67"/>
+      <w:bookmarkEnd w:id="65"/>
     </w:p>
     <w:p>
       <w:pPr>
@@ -21987,28 +21983,28 @@
           <w:sz w:val="20"/>
           <w:szCs w:val="20"/>
         </w:rPr>
-        <w:t>Wishlist feature</w:t>
+        <w:t>Filtering for tags when adding new item</w:t>
       </w:r>
     </w:p>
     <w:p>
       <w:pPr>
         <w:pStyle w:val="Heading2"/>
       </w:pPr>
-      <w:bookmarkStart w:id="68" w:name="_Toc117715976"/>
-      <w:r>
-        <w:t>v1.0.1 – 30-1-2022</w:t>
-      </w:r>
-      <w:bookmarkEnd w:id="68"/>
+      <w:bookmarkStart w:id="66" w:name="_Toc117715974"/>
+      <w:r>
+        <w:t>v1.1.0 – 24-2-2022</w:t>
+      </w:r>
+      <w:bookmarkEnd w:id="66"/>
     </w:p>
     <w:p>
       <w:pPr>
         <w:pStyle w:val="Heading3"/>
       </w:pPr>
-      <w:bookmarkStart w:id="69" w:name="_Toc117715977"/>
-      <w:r>
-        <w:t>Fixed</w:t>
-      </w:r>
-      <w:bookmarkEnd w:id="69"/>
+      <w:bookmarkStart w:id="67" w:name="_Toc117715975"/>
+      <w:r>
+        <w:t>Added</w:t>
+      </w:r>
+      <w:bookmarkEnd w:id="67"/>
     </w:p>
     <w:p>
       <w:pPr>
@@ -22029,26 +22025,28 @@
           <w:sz w:val="20"/>
           <w:szCs w:val="20"/>
         </w:rPr>
-        <w:t>“</w:t>
-      </w:r>
-      <w:proofErr w:type="gramStart"/>
-      <w:r>
-        <w:rPr>
-          <w:rFonts w:ascii="Arial" w:hAnsi="Arial" w:cs="Arial"/>
-          <w:sz w:val="20"/>
-          <w:szCs w:val="20"/>
-        </w:rPr>
-        <w:t>insufficient</w:t>
-      </w:r>
-      <w:proofErr w:type="gramEnd"/>
-      <w:r>
-        <w:rPr>
-          <w:rFonts w:ascii="Arial" w:hAnsi="Arial" w:cs="Arial"/>
-          <w:sz w:val="20"/>
-          <w:szCs w:val="20"/>
-        </w:rPr>
-        <w:t xml:space="preserve"> parameters supplied to the command” error when attempting to remove tag from media item</w:t>
-      </w:r>
+        <w:t>Wishlist feature</w:t>
+      </w:r>
+    </w:p>
+    <w:p>
+      <w:pPr>
+        <w:pStyle w:val="Heading2"/>
+      </w:pPr>
+      <w:bookmarkStart w:id="68" w:name="_Toc117715976"/>
+      <w:r>
+        <w:t>v1.0.1 – 30-1-2022</w:t>
+      </w:r>
+      <w:bookmarkEnd w:id="68"/>
+    </w:p>
+    <w:p>
+      <w:pPr>
+        <w:pStyle w:val="Heading3"/>
+      </w:pPr>
+      <w:bookmarkStart w:id="69" w:name="_Toc117715977"/>
+      <w:r>
+        <w:t>Fixed</w:t>
+      </w:r>
+      <w:bookmarkEnd w:id="69"/>
     </w:p>
     <w:p>
       <w:pPr>
@@ -22069,18 +22067,26 @@
           <w:sz w:val="20"/>
           <w:szCs w:val="20"/>
         </w:rPr>
-        <w:t>Minor bugs in manage copies dialog</w:t>
-      </w:r>
-    </w:p>
-    <w:p>
-      <w:pPr>
-        <w:pStyle w:val="Heading3"/>
-      </w:pPr>
-      <w:bookmarkStart w:id="70" w:name="_Toc117715978"/>
-      <w:r>
-        <w:t>Changed</w:t>
-      </w:r>
-      <w:bookmarkEnd w:id="70"/>
+        <w:t>“</w:t>
+      </w:r>
+      <w:proofErr w:type="gramStart"/>
+      <w:r>
+        <w:rPr>
+          <w:rFonts w:ascii="Arial" w:hAnsi="Arial" w:cs="Arial"/>
+          <w:sz w:val="20"/>
+          <w:szCs w:val="20"/>
+        </w:rPr>
+        <w:t>insufficient</w:t>
+      </w:r>
+      <w:proofErr w:type="gramEnd"/>
+      <w:r>
+        <w:rPr>
+          <w:rFonts w:ascii="Arial" w:hAnsi="Arial" w:cs="Arial"/>
+          <w:sz w:val="20"/>
+          <w:szCs w:val="20"/>
+        </w:rPr>
+        <w:t xml:space="preserve"> parameters supplied to the command” error when attempting to remove tag from media item</w:t>
+      </w:r>
     </w:p>
     <w:p>
       <w:pPr>
@@ -22101,8 +22107,18 @@
           <w:sz w:val="20"/>
           <w:szCs w:val="20"/>
         </w:rPr>
-        <w:t>Increased size of tags list box in main window filters</w:t>
-      </w:r>
+        <w:t>Minor bugs in manage copies dialog</w:t>
+      </w:r>
+    </w:p>
+    <w:p>
+      <w:pPr>
+        <w:pStyle w:val="Heading3"/>
+      </w:pPr>
+      <w:bookmarkStart w:id="70" w:name="_Toc117715978"/>
+      <w:r>
+        <w:t>Changed</w:t>
+      </w:r>
+      <w:bookmarkEnd w:id="70"/>
     </w:p>
     <w:p>
       <w:pPr>
@@ -22123,18 +22139,8 @@
           <w:sz w:val="20"/>
           <w:szCs w:val="20"/>
         </w:rPr>
-        <w:t>Increased sizes of tags, authors, and publishers list boxes in add new item dialogs</w:t>
-      </w:r>
-    </w:p>
-    <w:p>
-      <w:pPr>
-        <w:pStyle w:val="Heading3"/>
-      </w:pPr>
-      <w:bookmarkStart w:id="71" w:name="_Toc117715979"/>
-      <w:r>
-        <w:t>Removed</w:t>
-      </w:r>
-      <w:bookmarkEnd w:id="71"/>
+        <w:t>Increased size of tags list box in main window filters</w:t>
+      </w:r>
     </w:p>
     <w:p>
       <w:pPr>
@@ -22155,28 +22161,18 @@
           <w:sz w:val="20"/>
           <w:szCs w:val="20"/>
         </w:rPr>
-        <w:t>Sample data from database</w:t>
-      </w:r>
-    </w:p>
-    <w:p>
-      <w:pPr>
-        <w:pStyle w:val="Heading2"/>
-      </w:pPr>
-      <w:bookmarkStart w:id="72" w:name="_Toc117715980"/>
-      <w:r>
-        <w:t>v1.0.0 – 23-1-2022</w:t>
-      </w:r>
-      <w:bookmarkEnd w:id="72"/>
+        <w:t>Increased sizes of tags, authors, and publishers list boxes in add new item dialogs</w:t>
+      </w:r>
     </w:p>
     <w:p>
       <w:pPr>
         <w:pStyle w:val="Heading3"/>
       </w:pPr>
-      <w:bookmarkStart w:id="73" w:name="_Toc117715981"/>
-      <w:r>
-        <w:t>Added</w:t>
-      </w:r>
-      <w:bookmarkEnd w:id="73"/>
+      <w:bookmarkStart w:id="71" w:name="_Toc117715979"/>
+      <w:r>
+        <w:t>Removed</w:t>
+      </w:r>
+      <w:bookmarkEnd w:id="71"/>
     </w:p>
     <w:p>
       <w:pPr>
@@ -22197,18 +22193,28 @@
           <w:sz w:val="20"/>
           <w:szCs w:val="20"/>
         </w:rPr>
-        <w:t>Manage copies feature</w:t>
-      </w:r>
+        <w:t>Sample data from database</w:t>
+      </w:r>
+    </w:p>
+    <w:p>
+      <w:pPr>
+        <w:pStyle w:val="Heading2"/>
+      </w:pPr>
+      <w:bookmarkStart w:id="72" w:name="_Toc117715980"/>
+      <w:r>
+        <w:t>v1.0.0 – 23-1-2022</w:t>
+      </w:r>
+      <w:bookmarkEnd w:id="72"/>
     </w:p>
     <w:p>
       <w:pPr>
         <w:pStyle w:val="Heading3"/>
       </w:pPr>
-      <w:bookmarkStart w:id="74" w:name="_Toc117715982"/>
-      <w:r>
-        <w:t>Fixed</w:t>
-      </w:r>
-      <w:bookmarkEnd w:id="74"/>
+      <w:bookmarkStart w:id="73" w:name="_Toc117715981"/>
+      <w:r>
+        <w:t>Added</w:t>
+      </w:r>
+      <w:bookmarkEnd w:id="73"/>
     </w:p>
     <w:p>
       <w:pPr>
@@ -22229,6 +22235,39 @@
           <w:sz w:val="20"/>
           <w:szCs w:val="20"/>
         </w:rPr>
+        <w:t>Manage copies feature</w:t>
+      </w:r>
+    </w:p>
+    <w:p>
+      <w:pPr>
+        <w:pStyle w:val="Heading3"/>
+      </w:pPr>
+      <w:bookmarkStart w:id="74" w:name="_Toc117715982"/>
+      <w:r>
+        <w:lastRenderedPageBreak/>
+        <w:t>Fixed</w:t>
+      </w:r>
+      <w:bookmarkEnd w:id="74"/>
+    </w:p>
+    <w:p>
+      <w:pPr>
+        <w:pStyle w:val="ListParagraph"/>
+        <w:numPr>
+          <w:ilvl w:val="0"/>
+          <w:numId w:val="4"/>
+        </w:numPr>
+        <w:rPr>
+          <w:rFonts w:ascii="Arial" w:hAnsi="Arial" w:cs="Arial"/>
+          <w:sz w:val="20"/>
+          <w:szCs w:val="20"/>
+        </w:rPr>
+      </w:pPr>
+      <w:r>
+        <w:rPr>
+          <w:rFonts w:ascii="Arial" w:hAnsi="Arial" w:cs="Arial"/>
+          <w:sz w:val="20"/>
+          <w:szCs w:val="20"/>
+        </w:rPr>
         <w:t>Bug with processing author names in comma format while adding new book</w:t>
       </w:r>
     </w:p>
@@ -22238,7 +22277,6 @@
       </w:pPr>
       <w:bookmarkStart w:id="75" w:name="_Toc117715983"/>
       <w:r>
-        <w:lastRenderedPageBreak/>
         <w:t>v0.9.0 – 8-1-2022</w:t>
       </w:r>
       <w:bookmarkEnd w:id="75"/>

</xml_diff>

<commit_message>
update changelog and manual
</commit_message>
<xml_diff>
--- a/docs/user/MyLibrary.docx
+++ b/docs/user/MyLibrary.docx
@@ -7,11 +7,9 @@
         <w:pStyle w:val="Title"/>
         <w:jc w:val="center"/>
       </w:pPr>
-      <w:proofErr w:type="spellStart"/>
       <w:r>
         <w:t>MyLibrary</w:t>
       </w:r>
-      <w:proofErr w:type="spellEnd"/>
     </w:p>
     <w:p>
       <w:pPr>
@@ -134,15 +132,7 @@
           </w:tcPr>
           <w:p>
             <w:r>
-              <w:t xml:space="preserve">First version. Corresponds to </w:t>
-            </w:r>
-            <w:proofErr w:type="spellStart"/>
-            <w:r>
-              <w:t>MyLibrary</w:t>
-            </w:r>
-            <w:proofErr w:type="spellEnd"/>
-            <w:r>
-              <w:t xml:space="preserve"> v1.3.0.</w:t>
+              <w:t>First version. Corresponds to MyLibrary v1.3.0.</w:t>
             </w:r>
           </w:p>
         </w:tc>
@@ -174,15 +164,7 @@
           </w:tcPr>
           <w:p>
             <w:r>
-              <w:t xml:space="preserve">Second version. Corresponds to </w:t>
-            </w:r>
-            <w:proofErr w:type="spellStart"/>
-            <w:r>
-              <w:t>MyLibrary</w:t>
-            </w:r>
-            <w:proofErr w:type="spellEnd"/>
-            <w:r>
-              <w:t xml:space="preserve"> v1.4.0.</w:t>
+              <w:t>Second version. Corresponds to MyLibrary v1.4.0.</w:t>
             </w:r>
           </w:p>
         </w:tc>
@@ -6550,23 +6532,13 @@
           <w:szCs w:val="20"/>
         </w:rPr>
       </w:pPr>
-      <w:proofErr w:type="spellStart"/>
-      <w:r>
-        <w:rPr>
-          <w:rFonts w:ascii="Arial" w:hAnsi="Arial" w:cs="Arial"/>
-          <w:sz w:val="20"/>
-          <w:szCs w:val="20"/>
-        </w:rPr>
-        <w:t>MyLibrary</w:t>
-      </w:r>
-      <w:proofErr w:type="spellEnd"/>
-      <w:r>
-        <w:rPr>
-          <w:rFonts w:ascii="Arial" w:hAnsi="Arial" w:cs="Arial"/>
-          <w:sz w:val="20"/>
-          <w:szCs w:val="20"/>
-        </w:rPr>
-        <w:t xml:space="preserve"> is an application to keep track of books and media items (“library items”). It is a database-driven Windows desktop application.</w:t>
+      <w:r>
+        <w:rPr>
+          <w:rFonts w:ascii="Arial" w:hAnsi="Arial" w:cs="Arial"/>
+          <w:sz w:val="20"/>
+          <w:szCs w:val="20"/>
+        </w:rPr>
+        <w:t>MyLibrary is an application to keep track of books and media items (“library items”). It is a database-driven Windows desktop application.</w:t>
       </w:r>
     </w:p>
     <w:p>
@@ -6655,25 +6627,7 @@
           <w:sz w:val="20"/>
           <w:szCs w:val="20"/>
         </w:rPr>
-        <w:t>A “</w:t>
-      </w:r>
-      <w:proofErr w:type="spellStart"/>
-      <w:r>
-        <w:rPr>
-          <w:rFonts w:ascii="Arial" w:hAnsi="Arial" w:cs="Arial"/>
-          <w:sz w:val="20"/>
-          <w:szCs w:val="20"/>
-        </w:rPr>
-        <w:t>wishlist</w:t>
-      </w:r>
-      <w:proofErr w:type="spellEnd"/>
-      <w:r>
-        <w:rPr>
-          <w:rFonts w:ascii="Arial" w:hAnsi="Arial" w:cs="Arial"/>
-          <w:sz w:val="20"/>
-          <w:szCs w:val="20"/>
-        </w:rPr>
-        <w:t>” feature is provided.</w:t>
+        <w:t>A “wishlist” feature is provided.</w:t>
       </w:r>
       <w:r>
         <w:rPr>
@@ -6804,7 +6758,6 @@
           <w:szCs w:val="20"/>
         </w:rPr>
       </w:pPr>
-      <w:proofErr w:type="spellStart"/>
       <w:r>
         <w:rPr>
           <w:rFonts w:ascii="Arial" w:hAnsi="Arial" w:cs="Arial"/>
@@ -6813,7 +6766,6 @@
         </w:rPr>
         <w:t>BluRay</w:t>
       </w:r>
-      <w:proofErr w:type="spellEnd"/>
     </w:p>
     <w:p>
       <w:pPr>
@@ -6905,25 +6857,7 @@
           <w:sz w:val="20"/>
           <w:szCs w:val="20"/>
         </w:rPr>
-        <w:t xml:space="preserve">Data is stored in an </w:t>
-      </w:r>
-      <w:proofErr w:type="spellStart"/>
-      <w:r>
-        <w:rPr>
-          <w:rFonts w:ascii="Arial" w:hAnsi="Arial" w:cs="Arial"/>
-          <w:sz w:val="20"/>
-          <w:szCs w:val="20"/>
-        </w:rPr>
-        <w:t>Sqlite</w:t>
-      </w:r>
-      <w:proofErr w:type="spellEnd"/>
-      <w:r>
-        <w:rPr>
-          <w:rFonts w:ascii="Arial" w:hAnsi="Arial" w:cs="Arial"/>
-          <w:sz w:val="20"/>
-          <w:szCs w:val="20"/>
-        </w:rPr>
-        <w:t xml:space="preserve"> database file. </w:t>
+        <w:t xml:space="preserve">Data is stored in an Sqlite database file. </w:t>
       </w:r>
       <w:r>
         <w:rPr>
@@ -8300,61 +8234,7 @@
                 <w:sz w:val="20"/>
                 <w:szCs w:val="20"/>
               </w:rPr>
-              <w:t xml:space="preserve">Cd, </w:t>
-            </w:r>
-            <w:proofErr w:type="spellStart"/>
-            <w:r>
-              <w:rPr>
-                <w:rFonts w:ascii="Arial" w:hAnsi="Arial" w:cs="Arial"/>
-                <w:sz w:val="20"/>
-                <w:szCs w:val="20"/>
-              </w:rPr>
-              <w:t>Dvd</w:t>
-            </w:r>
-            <w:proofErr w:type="spellEnd"/>
-            <w:r>
-              <w:rPr>
-                <w:rFonts w:ascii="Arial" w:hAnsi="Arial" w:cs="Arial"/>
-                <w:sz w:val="20"/>
-                <w:szCs w:val="20"/>
-              </w:rPr>
-              <w:t xml:space="preserve">, </w:t>
-            </w:r>
-            <w:proofErr w:type="spellStart"/>
-            <w:r>
-              <w:rPr>
-                <w:rFonts w:ascii="Arial" w:hAnsi="Arial" w:cs="Arial"/>
-                <w:sz w:val="20"/>
-                <w:szCs w:val="20"/>
-              </w:rPr>
-              <w:t>BluRay</w:t>
-            </w:r>
-            <w:proofErr w:type="spellEnd"/>
-            <w:r>
-              <w:rPr>
-                <w:rFonts w:ascii="Arial" w:hAnsi="Arial" w:cs="Arial"/>
-                <w:sz w:val="20"/>
-                <w:szCs w:val="20"/>
-              </w:rPr>
-              <w:t xml:space="preserve">, </w:t>
-            </w:r>
-            <w:proofErr w:type="spellStart"/>
-            <w:r>
-              <w:rPr>
-                <w:rFonts w:ascii="Arial" w:hAnsi="Arial" w:cs="Arial"/>
-                <w:sz w:val="20"/>
-                <w:szCs w:val="20"/>
-              </w:rPr>
-              <w:t>Vhs</w:t>
-            </w:r>
-            <w:proofErr w:type="spellEnd"/>
-            <w:r>
-              <w:rPr>
-                <w:rFonts w:ascii="Arial" w:hAnsi="Arial" w:cs="Arial"/>
-                <w:sz w:val="20"/>
-                <w:szCs w:val="20"/>
-              </w:rPr>
-              <w:t>, Vinyl, Flash Drive, Floppy Disk, Other</w:t>
+              <w:t>Cd, Dvd, BluRay, Vhs, Vinyl, Flash Drive, Floppy Disk, Other</w:t>
             </w:r>
           </w:p>
         </w:tc>
@@ -8392,7 +8272,6 @@
                 <w:szCs w:val="20"/>
               </w:rPr>
             </w:pPr>
-            <w:proofErr w:type="spellStart"/>
             <w:r>
               <w:rPr>
                 <w:rFonts w:ascii="Arial" w:hAnsi="Arial" w:cs="Arial"/>
@@ -8401,7 +8280,6 @@
               </w:rPr>
               <w:t>Dvd</w:t>
             </w:r>
-            <w:proofErr w:type="spellEnd"/>
           </w:p>
         </w:tc>
       </w:tr>
@@ -8446,25 +8324,7 @@
                 <w:sz w:val="20"/>
                 <w:szCs w:val="20"/>
               </w:rPr>
-              <w:t xml:space="preserve">Integer. </w:t>
-            </w:r>
-            <w:proofErr w:type="gramStart"/>
-            <w:r>
-              <w:rPr>
-                <w:rFonts w:ascii="Arial" w:hAnsi="Arial" w:cs="Arial"/>
-                <w:sz w:val="20"/>
-                <w:szCs w:val="20"/>
-              </w:rPr>
-              <w:t>Usually</w:t>
-            </w:r>
-            <w:proofErr w:type="gramEnd"/>
-            <w:r>
-              <w:rPr>
-                <w:rFonts w:ascii="Arial" w:hAnsi="Arial" w:cs="Arial"/>
-                <w:sz w:val="20"/>
-                <w:szCs w:val="20"/>
-              </w:rPr>
-              <w:t xml:space="preserve"> a barcode found on the item.</w:t>
+              <w:t>Integer. Usually a barcode found on the item.</w:t>
             </w:r>
           </w:p>
         </w:tc>
@@ -11181,61 +11041,7 @@
                 <w:sz w:val="20"/>
                 <w:szCs w:val="20"/>
               </w:rPr>
-              <w:t xml:space="preserve">Book, Cd, </w:t>
-            </w:r>
-            <w:proofErr w:type="spellStart"/>
-            <w:r>
-              <w:rPr>
-                <w:rFonts w:ascii="Arial" w:hAnsi="Arial" w:cs="Arial"/>
-                <w:sz w:val="20"/>
-                <w:szCs w:val="20"/>
-              </w:rPr>
-              <w:t>Dvd</w:t>
-            </w:r>
-            <w:proofErr w:type="spellEnd"/>
-            <w:r>
-              <w:rPr>
-                <w:rFonts w:ascii="Arial" w:hAnsi="Arial" w:cs="Arial"/>
-                <w:sz w:val="20"/>
-                <w:szCs w:val="20"/>
-              </w:rPr>
-              <w:t xml:space="preserve">, </w:t>
-            </w:r>
-            <w:proofErr w:type="spellStart"/>
-            <w:r>
-              <w:rPr>
-                <w:rFonts w:ascii="Arial" w:hAnsi="Arial" w:cs="Arial"/>
-                <w:sz w:val="20"/>
-                <w:szCs w:val="20"/>
-              </w:rPr>
-              <w:t>BluRay</w:t>
-            </w:r>
-            <w:proofErr w:type="spellEnd"/>
-            <w:r>
-              <w:rPr>
-                <w:rFonts w:ascii="Arial" w:hAnsi="Arial" w:cs="Arial"/>
-                <w:sz w:val="20"/>
-                <w:szCs w:val="20"/>
-              </w:rPr>
-              <w:t xml:space="preserve">, </w:t>
-            </w:r>
-            <w:proofErr w:type="spellStart"/>
-            <w:r>
-              <w:rPr>
-                <w:rFonts w:ascii="Arial" w:hAnsi="Arial" w:cs="Arial"/>
-                <w:sz w:val="20"/>
-                <w:szCs w:val="20"/>
-              </w:rPr>
-              <w:t>Vhs</w:t>
-            </w:r>
-            <w:proofErr w:type="spellEnd"/>
-            <w:r>
-              <w:rPr>
-                <w:rFonts w:ascii="Arial" w:hAnsi="Arial" w:cs="Arial"/>
-                <w:sz w:val="20"/>
-                <w:szCs w:val="20"/>
-              </w:rPr>
-              <w:t>, Vinyl, Flash Drive, Floppy Disk, Other</w:t>
+              <w:t>Book, Cd, Dvd, BluRay, Vhs, Vinyl, Flash Drive, Floppy Disk, Other</w:t>
             </w:r>
           </w:p>
         </w:tc>
@@ -11397,23 +11203,13 @@
           <w:szCs w:val="20"/>
         </w:rPr>
       </w:pPr>
-      <w:proofErr w:type="spellStart"/>
-      <w:r>
-        <w:rPr>
-          <w:rFonts w:ascii="Arial" w:hAnsi="Arial" w:cs="Arial"/>
-          <w:sz w:val="20"/>
-          <w:szCs w:val="20"/>
-        </w:rPr>
-        <w:t>MyLibrary</w:t>
-      </w:r>
-      <w:proofErr w:type="spellEnd"/>
-      <w:r>
-        <w:rPr>
-          <w:rFonts w:ascii="Arial" w:hAnsi="Arial" w:cs="Arial"/>
-          <w:sz w:val="20"/>
-          <w:szCs w:val="20"/>
-        </w:rPr>
-        <w:t xml:space="preserve"> is a portable application, so no installation is required.</w:t>
+      <w:r>
+        <w:rPr>
+          <w:rFonts w:ascii="Arial" w:hAnsi="Arial" w:cs="Arial"/>
+          <w:sz w:val="20"/>
+          <w:szCs w:val="20"/>
+        </w:rPr>
+        <w:t>MyLibrary is a portable application, so no installation is required.</w:t>
       </w:r>
       <w:r>
         <w:rPr>
@@ -11538,7 +11334,6 @@
         </w:rPr>
         <w:t xml:space="preserve">Set the </w:t>
       </w:r>
-      <w:proofErr w:type="spellStart"/>
       <w:r>
         <w:rPr>
           <w:rFonts w:ascii="Courier New" w:hAnsi="Courier New" w:cs="Courier New"/>
@@ -11547,7 +11342,6 @@
         </w:rPr>
         <w:t>dbPath</w:t>
       </w:r>
-      <w:proofErr w:type="spellEnd"/>
       <w:r>
         <w:rPr>
           <w:rFonts w:ascii="Arial" w:hAnsi="Arial" w:cs="Arial"/>
@@ -11556,7 +11350,6 @@
         </w:rPr>
         <w:t xml:space="preserve"> parameter in </w:t>
       </w:r>
-      <w:proofErr w:type="spellStart"/>
       <w:r>
         <w:rPr>
           <w:rFonts w:ascii="Courier New" w:hAnsi="Courier New" w:cs="Courier New"/>
@@ -11565,7 +11358,6 @@
         </w:rPr>
         <w:t>app.config</w:t>
       </w:r>
-      <w:proofErr w:type="spellEnd"/>
       <w:r>
         <w:rPr>
           <w:rFonts w:ascii="Arial" w:hAnsi="Arial" w:cs="Arial"/>
@@ -11582,7 +11374,6 @@
         </w:rPr>
         <w:t xml:space="preserve"> </w:t>
       </w:r>
-      <w:proofErr w:type="spellStart"/>
       <w:r>
         <w:rPr>
           <w:rFonts w:ascii="Courier New" w:hAnsi="Courier New" w:cs="Courier New"/>
@@ -11591,7 +11382,6 @@
         </w:rPr>
         <w:t>database.db</w:t>
       </w:r>
-      <w:proofErr w:type="spellEnd"/>
       <w:r>
         <w:t>.</w:t>
       </w:r>
@@ -11692,25 +11482,7 @@
           <w:sz w:val="20"/>
           <w:szCs w:val="20"/>
         </w:rPr>
-        <w:t xml:space="preserve">The application’s user interface is simple and intuitive, consisting of a main window displaying a list of items, and </w:t>
-      </w:r>
-      <w:proofErr w:type="spellStart"/>
-      <w:r>
-        <w:rPr>
-          <w:rFonts w:ascii="Arial" w:hAnsi="Arial" w:cs="Arial"/>
-          <w:sz w:val="20"/>
-          <w:szCs w:val="20"/>
-        </w:rPr>
-        <w:t>subwindows</w:t>
-      </w:r>
-      <w:proofErr w:type="spellEnd"/>
-      <w:r>
-        <w:rPr>
-          <w:rFonts w:ascii="Arial" w:hAnsi="Arial" w:cs="Arial"/>
-          <w:sz w:val="20"/>
-          <w:szCs w:val="20"/>
-        </w:rPr>
-        <w:t xml:space="preserve"> and dialogs designed to perform certain tasks.</w:t>
+        <w:t>The application’s user interface is simple and intuitive, consisting of a main window displaying a list of items, and subwindows and dialogs designed to perform certain tasks.</w:t>
       </w:r>
       <w:r>
         <w:rPr>
@@ -11799,25 +11571,7 @@
           <w:sz w:val="20"/>
           <w:szCs w:val="20"/>
         </w:rPr>
-        <w:t xml:space="preserve">On </w:t>
-      </w:r>
-      <w:proofErr w:type="spellStart"/>
-      <w:r>
-        <w:rPr>
-          <w:rFonts w:ascii="Arial" w:hAnsi="Arial" w:cs="Arial"/>
-          <w:sz w:val="20"/>
-          <w:szCs w:val="20"/>
-        </w:rPr>
-        <w:t>start up</w:t>
-      </w:r>
-      <w:proofErr w:type="spellEnd"/>
-      <w:r>
-        <w:rPr>
-          <w:rFonts w:ascii="Arial" w:hAnsi="Arial" w:cs="Arial"/>
-          <w:sz w:val="20"/>
-          <w:szCs w:val="20"/>
-        </w:rPr>
-        <w:t>, by default, a tip of the day dialog is shown, displaying various tips about using the software:</w:t>
+        <w:t>On start up, by default, a tip of the day dialog is shown, displaying various tips about using the software:</w:t>
       </w:r>
     </w:p>
     <w:p>
@@ -13556,7 +13310,6 @@
           <w:szCs w:val="20"/>
         </w:rPr>
       </w:pPr>
-      <w:proofErr w:type="spellStart"/>
       <w:r>
         <w:rPr>
           <w:rFonts w:ascii="Arial" w:hAnsi="Arial" w:cs="Arial"/>
@@ -13565,7 +13318,6 @@
         </w:rPr>
         <w:t>Cds</w:t>
       </w:r>
-      <w:proofErr w:type="spellEnd"/>
       <w:r>
         <w:rPr>
           <w:rFonts w:ascii="Arial" w:hAnsi="Arial" w:cs="Arial"/>
@@ -13588,7 +13340,6 @@
           <w:szCs w:val="20"/>
         </w:rPr>
       </w:pPr>
-      <w:proofErr w:type="spellStart"/>
       <w:r>
         <w:rPr>
           <w:rFonts w:ascii="Arial" w:hAnsi="Arial" w:cs="Arial"/>
@@ -13597,32 +13348,13 @@
         </w:rPr>
         <w:t>Dvds</w:t>
       </w:r>
-      <w:proofErr w:type="spellEnd"/>
-      <w:r>
-        <w:rPr>
-          <w:rFonts w:ascii="Arial" w:hAnsi="Arial" w:cs="Arial"/>
-          <w:sz w:val="20"/>
-          <w:szCs w:val="20"/>
-        </w:rPr>
-        <w:t xml:space="preserve"> – selects </w:t>
-      </w:r>
-      <w:proofErr w:type="spellStart"/>
-      <w:r>
-        <w:rPr>
-          <w:rFonts w:ascii="Arial" w:hAnsi="Arial" w:cs="Arial"/>
-          <w:sz w:val="20"/>
-          <w:szCs w:val="20"/>
-        </w:rPr>
-        <w:t>Dvd</w:t>
-      </w:r>
-      <w:proofErr w:type="spellEnd"/>
-      <w:r>
-        <w:rPr>
-          <w:rFonts w:ascii="Arial" w:hAnsi="Arial" w:cs="Arial"/>
-          <w:sz w:val="20"/>
-          <w:szCs w:val="20"/>
-        </w:rPr>
-        <w:t xml:space="preserve"> types in the main window.</w:t>
+      <w:r>
+        <w:rPr>
+          <w:rFonts w:ascii="Arial" w:hAnsi="Arial" w:cs="Arial"/>
+          <w:sz w:val="20"/>
+          <w:szCs w:val="20"/>
+        </w:rPr>
+        <w:t xml:space="preserve"> – selects Dvd types in the main window.</w:t>
       </w:r>
     </w:p>
     <w:p>
@@ -13638,7 +13370,6 @@
           <w:szCs w:val="20"/>
         </w:rPr>
       </w:pPr>
-      <w:proofErr w:type="spellStart"/>
       <w:r>
         <w:rPr>
           <w:rFonts w:ascii="Arial" w:hAnsi="Arial" w:cs="Arial"/>
@@ -13647,32 +13378,13 @@
         </w:rPr>
         <w:t>BluRays</w:t>
       </w:r>
-      <w:proofErr w:type="spellEnd"/>
-      <w:r>
-        <w:rPr>
-          <w:rFonts w:ascii="Arial" w:hAnsi="Arial" w:cs="Arial"/>
-          <w:sz w:val="20"/>
-          <w:szCs w:val="20"/>
-        </w:rPr>
-        <w:t xml:space="preserve"> – selects </w:t>
-      </w:r>
-      <w:proofErr w:type="spellStart"/>
-      <w:r>
-        <w:rPr>
-          <w:rFonts w:ascii="Arial" w:hAnsi="Arial" w:cs="Arial"/>
-          <w:sz w:val="20"/>
-          <w:szCs w:val="20"/>
-        </w:rPr>
-        <w:t>BluRay</w:t>
-      </w:r>
-      <w:proofErr w:type="spellEnd"/>
-      <w:r>
-        <w:rPr>
-          <w:rFonts w:ascii="Arial" w:hAnsi="Arial" w:cs="Arial"/>
-          <w:sz w:val="20"/>
-          <w:szCs w:val="20"/>
-        </w:rPr>
-        <w:t xml:space="preserve"> types in the main window.</w:t>
+      <w:r>
+        <w:rPr>
+          <w:rFonts w:ascii="Arial" w:hAnsi="Arial" w:cs="Arial"/>
+          <w:sz w:val="20"/>
+          <w:szCs w:val="20"/>
+        </w:rPr>
+        <w:t xml:space="preserve"> – selects BluRay types in the main window.</w:t>
       </w:r>
     </w:p>
     <w:p>
@@ -13688,7 +13400,6 @@
           <w:szCs w:val="20"/>
         </w:rPr>
       </w:pPr>
-      <w:proofErr w:type="spellStart"/>
       <w:r>
         <w:rPr>
           <w:rFonts w:ascii="Arial" w:hAnsi="Arial" w:cs="Arial"/>
@@ -13697,32 +13408,13 @@
         </w:rPr>
         <w:t>Vhss</w:t>
       </w:r>
-      <w:proofErr w:type="spellEnd"/>
-      <w:r>
-        <w:rPr>
-          <w:rFonts w:ascii="Arial" w:hAnsi="Arial" w:cs="Arial"/>
-          <w:sz w:val="20"/>
-          <w:szCs w:val="20"/>
-        </w:rPr>
-        <w:t xml:space="preserve"> – selects </w:t>
-      </w:r>
-      <w:proofErr w:type="spellStart"/>
-      <w:r>
-        <w:rPr>
-          <w:rFonts w:ascii="Arial" w:hAnsi="Arial" w:cs="Arial"/>
-          <w:sz w:val="20"/>
-          <w:szCs w:val="20"/>
-        </w:rPr>
-        <w:t>Vhs</w:t>
-      </w:r>
-      <w:proofErr w:type="spellEnd"/>
-      <w:r>
-        <w:rPr>
-          <w:rFonts w:ascii="Arial" w:hAnsi="Arial" w:cs="Arial"/>
-          <w:sz w:val="20"/>
-          <w:szCs w:val="20"/>
-        </w:rPr>
-        <w:t xml:space="preserve"> types in the main window.</w:t>
+      <w:r>
+        <w:rPr>
+          <w:rFonts w:ascii="Arial" w:hAnsi="Arial" w:cs="Arial"/>
+          <w:sz w:val="20"/>
+          <w:szCs w:val="20"/>
+        </w:rPr>
+        <w:t xml:space="preserve"> – selects Vhs types in the main window.</w:t>
       </w:r>
     </w:p>
     <w:p>
@@ -14468,7 +14160,6 @@
           <w:szCs w:val="20"/>
         </w:rPr>
       </w:pPr>
-      <w:proofErr w:type="spellStart"/>
       <w:r>
         <w:rPr>
           <w:rFonts w:ascii="Arial" w:hAnsi="Arial" w:cs="Arial"/>
@@ -14477,7 +14168,6 @@
         </w:rPr>
         <w:t>Dvd</w:t>
       </w:r>
-      <w:proofErr w:type="spellEnd"/>
     </w:p>
     <w:p>
       <w:pPr>
@@ -14492,7 +14182,6 @@
           <w:szCs w:val="20"/>
         </w:rPr>
       </w:pPr>
-      <w:proofErr w:type="spellStart"/>
       <w:r>
         <w:rPr>
           <w:rFonts w:ascii="Arial" w:hAnsi="Arial" w:cs="Arial"/>
@@ -14501,7 +14190,6 @@
         </w:rPr>
         <w:t>BluRay</w:t>
       </w:r>
-      <w:proofErr w:type="spellEnd"/>
     </w:p>
     <w:p>
       <w:pPr>
@@ -14516,7 +14204,6 @@
           <w:szCs w:val="20"/>
         </w:rPr>
       </w:pPr>
-      <w:proofErr w:type="spellStart"/>
       <w:r>
         <w:rPr>
           <w:rFonts w:ascii="Arial" w:hAnsi="Arial" w:cs="Arial"/>
@@ -14525,7 +14212,6 @@
         </w:rPr>
         <w:t>Vhs</w:t>
       </w:r>
-      <w:proofErr w:type="spellEnd"/>
     </w:p>
     <w:p>
       <w:pPr>
@@ -14813,25 +14499,7 @@
           <w:sz w:val="20"/>
           <w:szCs w:val="20"/>
         </w:rPr>
-        <w:t xml:space="preserve"> item in the </w:t>
-      </w:r>
-      <w:proofErr w:type="gramStart"/>
-      <w:r>
-        <w:rPr>
-          <w:rFonts w:ascii="Arial" w:hAnsi="Arial" w:cs="Arial"/>
-          <w:sz w:val="20"/>
-          <w:szCs w:val="20"/>
-        </w:rPr>
-        <w:t>list, and</w:t>
-      </w:r>
-      <w:proofErr w:type="gramEnd"/>
-      <w:r>
-        <w:rPr>
-          <w:rFonts w:ascii="Arial" w:hAnsi="Arial" w:cs="Arial"/>
-          <w:sz w:val="20"/>
-          <w:szCs w:val="20"/>
-        </w:rPr>
-        <w:t xml:space="preserve"> allows updating the notes and image for the item.</w:t>
+        <w:t xml:space="preserve"> item in the list, and allows updating the notes and image for the item.</w:t>
       </w:r>
     </w:p>
     <w:p>
@@ -15216,25 +14884,7 @@
           <w:sz w:val="20"/>
           <w:szCs w:val="20"/>
         </w:rPr>
-        <w:t xml:space="preserve">To attach or remove tags for a specific item, select it in the list on the main window, and click the “Manage Tags” button. This opens the “Manage Tags </w:t>
-      </w:r>
-      <w:proofErr w:type="gramStart"/>
-      <w:r>
-        <w:rPr>
-          <w:rFonts w:ascii="Arial" w:hAnsi="Arial" w:cs="Arial"/>
-          <w:sz w:val="20"/>
-          <w:szCs w:val="20"/>
-        </w:rPr>
-        <w:t>For</w:t>
-      </w:r>
-      <w:proofErr w:type="gramEnd"/>
-      <w:r>
-        <w:rPr>
-          <w:rFonts w:ascii="Arial" w:hAnsi="Arial" w:cs="Arial"/>
-          <w:sz w:val="20"/>
-          <w:szCs w:val="20"/>
-        </w:rPr>
-        <w:t xml:space="preserve"> Item” dialog.</w:t>
+        <w:t>To attach or remove tags for a specific item, select it in the list on the main window, and click the “Manage Tags” button. This opens the “Manage Tags For Item” dialog.</w:t>
       </w:r>
     </w:p>
     <w:p>
@@ -15390,15 +15040,7 @@
         </w:r>
       </w:fldSimple>
       <w:r>
-        <w:t xml:space="preserve">: Manage Tags </w:t>
-      </w:r>
-      <w:proofErr w:type="gramStart"/>
-      <w:r>
-        <w:t>For</w:t>
-      </w:r>
-      <w:proofErr w:type="gramEnd"/>
-      <w:r>
-        <w:t xml:space="preserve"> Item dialog</w:t>
+        <w:t>: Manage Tags For Item dialog</w:t>
       </w:r>
     </w:p>
     <w:p>
@@ -16051,15 +15693,7 @@
         </w:r>
       </w:fldSimple>
       <w:r>
-        <w:t xml:space="preserve">: Search </w:t>
-      </w:r>
-      <w:proofErr w:type="gramStart"/>
-      <w:r>
-        <w:t>By</w:t>
-      </w:r>
-      <w:proofErr w:type="gramEnd"/>
-      <w:r>
-        <w:t xml:space="preserve"> ISBN dialog</w:t>
+        <w:t>: Search By ISBN dialog</w:t>
       </w:r>
     </w:p>
     <w:p>
@@ -16527,16 +16161,7 @@
           <w:sz w:val="20"/>
           <w:szCs w:val="20"/>
         </w:rPr>
-        <w:t>The application has a “</w:t>
-      </w:r>
-      <w:proofErr w:type="spellStart"/>
-      <w:r>
-        <w:rPr>
-          <w:rFonts w:ascii="Arial" w:hAnsi="Arial" w:cs="Arial"/>
-          <w:sz w:val="20"/>
-          <w:szCs w:val="20"/>
-        </w:rPr>
-        <w:t>whis</w:t>
+        <w:t>The application has a “whis</w:t>
       </w:r>
       <w:r>
         <w:rPr>
@@ -16552,16 +16177,7 @@
           <w:sz w:val="20"/>
           <w:szCs w:val="20"/>
         </w:rPr>
-        <w:t>ist</w:t>
-      </w:r>
-      <w:proofErr w:type="spellEnd"/>
-      <w:r>
-        <w:rPr>
-          <w:rFonts w:ascii="Arial" w:hAnsi="Arial" w:cs="Arial"/>
-          <w:sz w:val="20"/>
-          <w:szCs w:val="20"/>
-        </w:rPr>
-        <w:t>” feature.</w:t>
+        <w:t>ist” feature.</w:t>
       </w:r>
       <w:r>
         <w:rPr>
@@ -16578,15 +16194,12 @@
         <w:jc w:val="center"/>
       </w:pPr>
       <w:r>
-        <w:rPr>
-          <w:noProof/>
-        </w:rPr>
         <w:lastRenderedPageBreak/>
         <w:drawing>
-          <wp:inline distT="0" distB="0" distL="0" distR="0" wp14:anchorId="3424CBD8" wp14:editId="7369265E">
-            <wp:extent cx="5731510" cy="3745230"/>
-            <wp:effectExtent l="0" t="0" r="2540" b="7620"/>
-            <wp:docPr id="27" name="Picture 27" descr="Graphical user interface, application&#10;&#10;Description automatically generated"/>
+          <wp:inline distT="0" distB="0" distL="0" distR="0" wp14:anchorId="2C67957A" wp14:editId="5F4F4589">
+            <wp:extent cx="5731510" cy="4263390"/>
+            <wp:effectExtent l="0" t="0" r="2540" b="3810"/>
+            <wp:docPr id="1" name="Picture 1"/>
             <wp:cNvGraphicFramePr>
               <a:graphicFrameLocks xmlns:a="http://schemas.openxmlformats.org/drawingml/2006/main" noChangeAspect="1"/>
             </wp:cNvGraphicFramePr>
@@ -16594,7 +16207,7 @@
               <a:graphicData uri="http://schemas.openxmlformats.org/drawingml/2006/picture">
                 <pic:pic xmlns:pic="http://schemas.openxmlformats.org/drawingml/2006/picture">
                   <pic:nvPicPr>
-                    <pic:cNvPr id="27" name="Picture 27" descr="Graphical user interface, application&#10;&#10;Description automatically generated"/>
+                    <pic:cNvPr id="1" name=""/>
                     <pic:cNvPicPr/>
                   </pic:nvPicPr>
                   <pic:blipFill>
@@ -16606,7 +16219,7 @@
                   <pic:spPr>
                     <a:xfrm>
                       <a:off x="0" y="0"/>
-                      <a:ext cx="5731510" cy="3745230"/>
+                      <a:ext cx="5731510" cy="4263390"/>
                     </a:xfrm>
                     <a:prstGeom prst="rect">
                       <a:avLst/>
@@ -16661,25 +16274,7 @@
           <w:sz w:val="20"/>
           <w:szCs w:val="20"/>
         </w:rPr>
-        <w:t xml:space="preserve">The </w:t>
-      </w:r>
-      <w:proofErr w:type="spellStart"/>
-      <w:r>
-        <w:rPr>
-          <w:rFonts w:ascii="Arial" w:hAnsi="Arial" w:cs="Arial"/>
-          <w:sz w:val="20"/>
-          <w:szCs w:val="20"/>
-        </w:rPr>
-        <w:t>wishlist</w:t>
-      </w:r>
-      <w:proofErr w:type="spellEnd"/>
-      <w:r>
-        <w:rPr>
-          <w:rFonts w:ascii="Arial" w:hAnsi="Arial" w:cs="Arial"/>
-          <w:sz w:val="20"/>
-          <w:szCs w:val="20"/>
-        </w:rPr>
-        <w:t xml:space="preserve"> consists of a simplified list of items.</w:t>
+        <w:t>The wishlist consists of a simplified list of items.</w:t>
       </w:r>
       <w:r>
         <w:rPr>
@@ -16703,25 +16298,7 @@
           <w:sz w:val="20"/>
           <w:szCs w:val="20"/>
         </w:rPr>
-        <w:t xml:space="preserve"> The </w:t>
-      </w:r>
-      <w:proofErr w:type="spellStart"/>
-      <w:r>
-        <w:rPr>
-          <w:rFonts w:ascii="Arial" w:hAnsi="Arial" w:cs="Arial"/>
-          <w:sz w:val="20"/>
-          <w:szCs w:val="20"/>
-        </w:rPr>
-        <w:t>wishlist</w:t>
-      </w:r>
-      <w:proofErr w:type="spellEnd"/>
-      <w:r>
-        <w:rPr>
-          <w:rFonts w:ascii="Arial" w:hAnsi="Arial" w:cs="Arial"/>
-          <w:sz w:val="20"/>
-          <w:szCs w:val="20"/>
-        </w:rPr>
-        <w:t xml:space="preserve"> is separate from the main lists of items.</w:t>
+        <w:t xml:space="preserve"> The wishlist is separate from the main lists of items.</w:t>
       </w:r>
     </w:p>
     <w:p>
@@ -16756,6 +16333,23 @@
           <w:szCs w:val="20"/>
         </w:rPr>
         <w:t>Wishlist items do not support images.</w:t>
+      </w:r>
+    </w:p>
+    <w:p>
+      <w:pPr>
+        <w:rPr>
+          <w:rFonts w:ascii="Arial" w:hAnsi="Arial" w:cs="Arial"/>
+          <w:sz w:val="20"/>
+          <w:szCs w:val="20"/>
+        </w:rPr>
+      </w:pPr>
+      <w:r>
+        <w:rPr>
+          <w:rFonts w:ascii="Arial" w:hAnsi="Arial" w:cs="Arial"/>
+          <w:sz w:val="20"/>
+          <w:szCs w:val="20"/>
+        </w:rPr>
+        <w:t>Items in the wishlist can be filtered by title and type. To filter by title, type in the “Title” field in the “Filter” group. To filter by type, check the checkbox corresponding to that type in the “Filter” group to include that type. To clear the title filter, click the “Clear” button in the “Filter” group.</w:t>
       </w:r>
     </w:p>
     <w:p>
@@ -16853,6 +16447,7 @@
           <w:sz w:val="20"/>
           <w:szCs w:val="20"/>
         </w:rPr>
+        <w:lastRenderedPageBreak/>
         <w:t>Enter the item title in the “Title” input field.</w:t>
       </w:r>
     </w:p>
@@ -16919,43 +16514,7 @@
           <w:sz w:val="20"/>
           <w:szCs w:val="20"/>
         </w:rPr>
-        <w:t xml:space="preserve">Click the “Save Changes” button. Once the </w:t>
-      </w:r>
-      <w:proofErr w:type="spellStart"/>
-      <w:r>
-        <w:rPr>
-          <w:rFonts w:ascii="Arial" w:hAnsi="Arial" w:cs="Arial"/>
-          <w:sz w:val="20"/>
-          <w:szCs w:val="20"/>
-        </w:rPr>
-        <w:t>wishlist</w:t>
-      </w:r>
-      <w:proofErr w:type="spellEnd"/>
-      <w:r>
-        <w:rPr>
-          <w:rFonts w:ascii="Arial" w:hAnsi="Arial" w:cs="Arial"/>
-          <w:sz w:val="20"/>
-          <w:szCs w:val="20"/>
-        </w:rPr>
-        <w:t xml:space="preserve"> item is saved, the </w:t>
-      </w:r>
-      <w:proofErr w:type="spellStart"/>
-      <w:r>
-        <w:rPr>
-          <w:rFonts w:ascii="Arial" w:hAnsi="Arial" w:cs="Arial"/>
-          <w:sz w:val="20"/>
-          <w:szCs w:val="20"/>
-        </w:rPr>
-        <w:t>wishlist</w:t>
-      </w:r>
-      <w:proofErr w:type="spellEnd"/>
-      <w:r>
-        <w:rPr>
-          <w:rFonts w:ascii="Arial" w:hAnsi="Arial" w:cs="Arial"/>
-          <w:sz w:val="20"/>
-          <w:szCs w:val="20"/>
-        </w:rPr>
-        <w:t xml:space="preserve"> will be updated.</w:t>
+        <w:t>Click the “Save Changes” button. Once the wishlist item is saved, the wishlist will be updated.</w:t>
       </w:r>
     </w:p>
     <w:p>
@@ -16964,7 +16523,6 @@
       </w:pPr>
       <w:bookmarkStart w:id="27" w:name="_Toc117715938"/>
       <w:r>
-        <w:lastRenderedPageBreak/>
         <w:t>Updating an item</w:t>
       </w:r>
       <w:bookmarkEnd w:id="27"/>
@@ -17032,15 +16590,7 @@
         </w:r>
       </w:fldSimple>
       <w:r>
-        <w:t xml:space="preserve">: Updating </w:t>
-      </w:r>
-      <w:proofErr w:type="spellStart"/>
-      <w:r>
-        <w:t>wishlist</w:t>
-      </w:r>
-      <w:proofErr w:type="spellEnd"/>
-      <w:r>
-        <w:t xml:space="preserve"> item</w:t>
+        <w:t>: Updating wishlist item</w:t>
       </w:r>
     </w:p>
     <w:p>
@@ -17106,43 +16656,7 @@
           <w:sz w:val="20"/>
           <w:szCs w:val="20"/>
         </w:rPr>
-        <w:t xml:space="preserve">Click the “Save Changes” button. Once the </w:t>
-      </w:r>
-      <w:proofErr w:type="spellStart"/>
-      <w:r>
-        <w:rPr>
-          <w:rFonts w:ascii="Arial" w:hAnsi="Arial" w:cs="Arial"/>
-          <w:sz w:val="20"/>
-          <w:szCs w:val="20"/>
-        </w:rPr>
-        <w:t>wishlist</w:t>
-      </w:r>
-      <w:proofErr w:type="spellEnd"/>
-      <w:r>
-        <w:rPr>
-          <w:rFonts w:ascii="Arial" w:hAnsi="Arial" w:cs="Arial"/>
-          <w:sz w:val="20"/>
-          <w:szCs w:val="20"/>
-        </w:rPr>
-        <w:t xml:space="preserve"> item is saved, the </w:t>
-      </w:r>
-      <w:proofErr w:type="spellStart"/>
-      <w:r>
-        <w:rPr>
-          <w:rFonts w:ascii="Arial" w:hAnsi="Arial" w:cs="Arial"/>
-          <w:sz w:val="20"/>
-          <w:szCs w:val="20"/>
-        </w:rPr>
-        <w:t>wishlist</w:t>
-      </w:r>
-      <w:proofErr w:type="spellEnd"/>
-      <w:r>
-        <w:rPr>
-          <w:rFonts w:ascii="Arial" w:hAnsi="Arial" w:cs="Arial"/>
-          <w:sz w:val="20"/>
-          <w:szCs w:val="20"/>
-        </w:rPr>
-        <w:t xml:space="preserve"> will be updated.</w:t>
+        <w:t>Click the “Save Changes” button. Once the wishlist item is saved, the wishlist will be updated.</w:t>
       </w:r>
     </w:p>
     <w:p>
@@ -17218,15 +16732,7 @@
         </w:r>
       </w:fldSimple>
       <w:r>
-        <w:t xml:space="preserve">: Deleting </w:t>
-      </w:r>
-      <w:proofErr w:type="spellStart"/>
-      <w:r>
-        <w:t>wishlist</w:t>
-      </w:r>
-      <w:proofErr w:type="spellEnd"/>
-      <w:r>
-        <w:t xml:space="preserve"> item</w:t>
+        <w:t>: Deleting wishlist item</w:t>
       </w:r>
     </w:p>
     <w:p>
@@ -17246,25 +16752,7 @@
           <w:sz w:val="20"/>
           <w:szCs w:val="20"/>
         </w:rPr>
-        <w:t xml:space="preserve">The selected item can be deleted by clicking the “Delete” button. Once the item is deleted, the </w:t>
-      </w:r>
-      <w:proofErr w:type="spellStart"/>
-      <w:r>
-        <w:rPr>
-          <w:rFonts w:ascii="Arial" w:hAnsi="Arial" w:cs="Arial"/>
-          <w:sz w:val="20"/>
-          <w:szCs w:val="20"/>
-        </w:rPr>
-        <w:t>wishlist</w:t>
-      </w:r>
-      <w:proofErr w:type="spellEnd"/>
-      <w:r>
-        <w:rPr>
-          <w:rFonts w:ascii="Arial" w:hAnsi="Arial" w:cs="Arial"/>
-          <w:sz w:val="20"/>
-          <w:szCs w:val="20"/>
-        </w:rPr>
-        <w:t xml:space="preserve"> will be updated.</w:t>
+        <w:t>The selected item can be deleted by clicking the “Delete” button. Once the item is deleted, the wishlist will be updated.</w:t>
       </w:r>
     </w:p>
     <w:p>
@@ -17273,15 +16761,8 @@
       </w:pPr>
       <w:bookmarkStart w:id="29" w:name="_Toc117715940"/>
       <w:r>
-        <w:t xml:space="preserve">Adding a </w:t>
-      </w:r>
-      <w:proofErr w:type="spellStart"/>
-      <w:r>
-        <w:t>wishlist</w:t>
-      </w:r>
-      <w:proofErr w:type="spellEnd"/>
-      <w:r>
-        <w:t xml:space="preserve"> item to library</w:t>
+        <w:lastRenderedPageBreak/>
+        <w:t>Adding a wishlist item to library</w:t>
       </w:r>
       <w:bookmarkEnd w:id="29"/>
     </w:p>
@@ -17348,15 +16829,7 @@
         </w:r>
       </w:fldSimple>
       <w:r>
-        <w:t xml:space="preserve">: Add </w:t>
-      </w:r>
-      <w:proofErr w:type="spellStart"/>
-      <w:r>
-        <w:t>wishlist</w:t>
-      </w:r>
-      <w:proofErr w:type="spellEnd"/>
-      <w:r>
-        <w:t xml:space="preserve"> item to main list</w:t>
+        <w:t>: Add wishlist item to main list</w:t>
       </w:r>
     </w:p>
     <w:p>
@@ -17403,26 +16876,7 @@
           <w:sz w:val="20"/>
           <w:szCs w:val="20"/>
         </w:rPr>
-        <w:lastRenderedPageBreak/>
-        <w:t xml:space="preserve">Simply click the “Add to Library” button after selecting the </w:t>
-      </w:r>
-      <w:proofErr w:type="spellStart"/>
-      <w:r>
-        <w:rPr>
-          <w:rFonts w:ascii="Arial" w:hAnsi="Arial" w:cs="Arial"/>
-          <w:sz w:val="20"/>
-          <w:szCs w:val="20"/>
-        </w:rPr>
-        <w:t>wishlist</w:t>
-      </w:r>
-      <w:proofErr w:type="spellEnd"/>
-      <w:r>
-        <w:rPr>
-          <w:rFonts w:ascii="Arial" w:hAnsi="Arial" w:cs="Arial"/>
-          <w:sz w:val="20"/>
-          <w:szCs w:val="20"/>
-        </w:rPr>
-        <w:t xml:space="preserve"> item.</w:t>
+        <w:t>Simply click the “Add to Library” button after selecting the wishlist item.</w:t>
       </w:r>
       <w:r>
         <w:rPr>
@@ -17616,25 +17070,7 @@
           <w:sz w:val="20"/>
           <w:szCs w:val="20"/>
         </w:rPr>
-        <w:t xml:space="preserve">To open the “Manage Copies </w:t>
-      </w:r>
-      <w:proofErr w:type="gramStart"/>
-      <w:r>
-        <w:rPr>
-          <w:rFonts w:ascii="Arial" w:hAnsi="Arial" w:cs="Arial"/>
-          <w:sz w:val="20"/>
-          <w:szCs w:val="20"/>
-        </w:rPr>
-        <w:t>For</w:t>
-      </w:r>
-      <w:proofErr w:type="gramEnd"/>
-      <w:r>
-        <w:rPr>
-          <w:rFonts w:ascii="Arial" w:hAnsi="Arial" w:cs="Arial"/>
-          <w:sz w:val="20"/>
-          <w:szCs w:val="20"/>
-        </w:rPr>
-        <w:t xml:space="preserve"> Item” </w:t>
+        <w:t xml:space="preserve">To open the “Manage Copies For Item” </w:t>
       </w:r>
       <w:r>
         <w:rPr>
@@ -17716,15 +17152,7 @@
         </w:r>
       </w:fldSimple>
       <w:r>
-        <w:t xml:space="preserve">: Manage Copies </w:t>
-      </w:r>
-      <w:proofErr w:type="gramStart"/>
-      <w:r>
-        <w:t>For</w:t>
-      </w:r>
-      <w:proofErr w:type="gramEnd"/>
-      <w:r>
-        <w:t xml:space="preserve"> Item </w:t>
+        <w:t xml:space="preserve">: Manage Copies For Item </w:t>
       </w:r>
       <w:r>
         <w:t>window</w:t>
@@ -17736,6 +17164,7 @@
       </w:pPr>
       <w:bookmarkStart w:id="31" w:name="_Toc117715942"/>
       <w:r>
+        <w:lastRenderedPageBreak/>
         <w:t>Adding a new copy</w:t>
       </w:r>
       <w:bookmarkEnd w:id="31"/>
@@ -17878,7 +17307,6 @@
       </w:pPr>
       <w:bookmarkStart w:id="32" w:name="_Toc117715943"/>
       <w:r>
-        <w:lastRenderedPageBreak/>
         <w:t>Updating a copy</w:t>
       </w:r>
       <w:bookmarkEnd w:id="32"/>
@@ -18132,6 +17560,7 @@
           <w:sz w:val="20"/>
           <w:szCs w:val="20"/>
         </w:rPr>
+        <w:lastRenderedPageBreak/>
         <w:t>To delete a copy, click the “Delete” button.</w:t>
       </w:r>
       <w:r>
@@ -18232,7 +17661,6 @@
           <w:sz w:val="20"/>
           <w:szCs w:val="20"/>
         </w:rPr>
-        <w:lastRenderedPageBreak/>
         <w:drawing>
           <wp:inline distT="0" distB="0" distL="0" distR="0" wp14:anchorId="58E5E993" wp14:editId="091E9A1C">
             <wp:extent cx="2943636" cy="1419423"/>
@@ -18388,8 +17816,6 @@
         </w:rPr>
         <w:br/>
       </w:r>
-      <w:proofErr w:type="spellStart"/>
-      <w:proofErr w:type="gramStart"/>
       <w:r>
         <w:rPr>
           <w:rFonts w:ascii="Courier New" w:hAnsi="Courier New" w:cs="Courier New"/>
@@ -18398,8 +17824,6 @@
         </w:rPr>
         <w:t>John,Smith</w:t>
       </w:r>
-      <w:proofErr w:type="spellEnd"/>
-      <w:proofErr w:type="gramEnd"/>
     </w:p>
     <w:p>
       <w:pPr>
@@ -18415,48 +17839,41 @@
           <w:sz w:val="20"/>
           <w:szCs w:val="20"/>
         </w:rPr>
-        <w:t xml:space="preserve">John </w:t>
-      </w:r>
-      <w:proofErr w:type="spellStart"/>
-      <w:proofErr w:type="gramStart"/>
-      <w:r>
+        <w:t>John H.,Smith</w:t>
+      </w:r>
+    </w:p>
+    <w:p>
+      <w:pPr>
         <w:rPr>
           <w:rFonts w:ascii="Courier New" w:hAnsi="Courier New" w:cs="Courier New"/>
           <w:sz w:val="20"/>
           <w:szCs w:val="20"/>
         </w:rPr>
-        <w:t>H.,Smith</w:t>
-      </w:r>
-      <w:proofErr w:type="spellEnd"/>
-      <w:proofErr w:type="gramEnd"/>
-    </w:p>
-    <w:p>
-      <w:pPr>
+      </w:pPr>
+      <w:r>
         <w:rPr>
           <w:rFonts w:ascii="Courier New" w:hAnsi="Courier New" w:cs="Courier New"/>
           <w:sz w:val="20"/>
           <w:szCs w:val="20"/>
         </w:rPr>
-      </w:pPr>
-      <w:proofErr w:type="spellStart"/>
-      <w:proofErr w:type="gramStart"/>
-      <w:r>
+        <w:t>John,Smith-Jones</w:t>
+      </w:r>
+    </w:p>
+    <w:p>
+      <w:pPr>
         <w:rPr>
           <w:rFonts w:ascii="Courier New" w:hAnsi="Courier New" w:cs="Courier New"/>
           <w:sz w:val="20"/>
           <w:szCs w:val="20"/>
         </w:rPr>
-        <w:t>John,Smith</w:t>
-      </w:r>
-      <w:proofErr w:type="spellEnd"/>
-      <w:proofErr w:type="gramEnd"/>
+      </w:pPr>
       <w:r>
         <w:rPr>
           <w:rFonts w:ascii="Courier New" w:hAnsi="Courier New" w:cs="Courier New"/>
           <w:sz w:val="20"/>
           <w:szCs w:val="20"/>
         </w:rPr>
-        <w:t>-Jones</w:t>
+        <w:t>John H.,Smith-Jones</w:t>
       </w:r>
     </w:p>
     <w:p>
@@ -18473,78 +17890,25 @@
           <w:sz w:val="20"/>
           <w:szCs w:val="20"/>
         </w:rPr>
-        <w:t xml:space="preserve">John </w:t>
-      </w:r>
-      <w:proofErr w:type="spellStart"/>
-      <w:proofErr w:type="gramStart"/>
-      <w:r>
+        <w:t>John,de Coder</w:t>
+      </w:r>
+    </w:p>
+    <w:p>
+      <w:pPr>
         <w:rPr>
           <w:rFonts w:ascii="Courier New" w:hAnsi="Courier New" w:cs="Courier New"/>
           <w:sz w:val="20"/>
           <w:szCs w:val="20"/>
         </w:rPr>
-        <w:t>H.,Smith</w:t>
-      </w:r>
-      <w:proofErr w:type="spellEnd"/>
-      <w:proofErr w:type="gramEnd"/>
+      </w:pPr>
       <w:r>
         <w:rPr>
           <w:rFonts w:ascii="Courier New" w:hAnsi="Courier New" w:cs="Courier New"/>
           <w:sz w:val="20"/>
           <w:szCs w:val="20"/>
         </w:rPr>
-        <w:t>-Jones</w:t>
-      </w:r>
-    </w:p>
-    <w:p>
-      <w:pPr>
-        <w:rPr>
-          <w:rFonts w:ascii="Courier New" w:hAnsi="Courier New" w:cs="Courier New"/>
-          <w:sz w:val="20"/>
-          <w:szCs w:val="20"/>
-        </w:rPr>
-      </w:pPr>
-      <w:proofErr w:type="spellStart"/>
-      <w:proofErr w:type="gramStart"/>
-      <w:r>
-        <w:rPr>
-          <w:rFonts w:ascii="Courier New" w:hAnsi="Courier New" w:cs="Courier New"/>
-          <w:sz w:val="20"/>
-          <w:szCs w:val="20"/>
-        </w:rPr>
-        <w:t>John,de</w:t>
-      </w:r>
-      <w:proofErr w:type="spellEnd"/>
-      <w:proofErr w:type="gramEnd"/>
-      <w:r>
-        <w:rPr>
-          <w:rFonts w:ascii="Courier New" w:hAnsi="Courier New" w:cs="Courier New"/>
-          <w:sz w:val="20"/>
-          <w:szCs w:val="20"/>
-        </w:rPr>
-        <w:t xml:space="preserve"> Coder</w:t>
-      </w:r>
-    </w:p>
-    <w:p>
-      <w:pPr>
-        <w:rPr>
-          <w:rFonts w:ascii="Courier New" w:hAnsi="Courier New" w:cs="Courier New"/>
-          <w:sz w:val="20"/>
-          <w:szCs w:val="20"/>
-        </w:rPr>
-      </w:pPr>
-      <w:proofErr w:type="spellStart"/>
-      <w:proofErr w:type="gramStart"/>
-      <w:r>
-        <w:rPr>
-          <w:rFonts w:ascii="Courier New" w:hAnsi="Courier New" w:cs="Courier New"/>
-          <w:sz w:val="20"/>
-          <w:szCs w:val="20"/>
-        </w:rPr>
         <w:t>John,d’Coder</w:t>
       </w:r>
-      <w:proofErr w:type="spellEnd"/>
-      <w:proofErr w:type="gramEnd"/>
     </w:p>
     <w:p>
       <w:pPr>
@@ -18567,6 +17931,7 @@
           <w:sz w:val="20"/>
           <w:szCs w:val="20"/>
         </w:rPr>
+        <w:lastRenderedPageBreak/>
         <w:drawing>
           <wp:inline distT="0" distB="0" distL="0" distR="0" wp14:anchorId="30646A66" wp14:editId="17529097">
             <wp:extent cx="2715004" cy="1409897"/>
@@ -18674,7 +18039,6 @@
           <w:sz w:val="20"/>
           <w:szCs w:val="20"/>
         </w:rPr>
-        <w:lastRenderedPageBreak/>
         <w:drawing>
           <wp:inline distT="0" distB="0" distL="0" distR="0" wp14:anchorId="6EFA4B0E" wp14:editId="705FC44F">
             <wp:extent cx="3391373" cy="2391109"/>
@@ -19073,6 +18437,7 @@
           <w:sz w:val="20"/>
           <w:szCs w:val="20"/>
         </w:rPr>
+        <w:lastRenderedPageBreak/>
         <w:t>The worksheets used by the import and export features have a specific format.</w:t>
       </w:r>
       <w:r>
@@ -19112,7 +18477,6 @@
           <w:sz w:val="20"/>
           <w:szCs w:val="20"/>
         </w:rPr>
-        <w:lastRenderedPageBreak/>
         <w:drawing>
           <wp:inline distT="0" distB="0" distL="0" distR="0" wp14:anchorId="0F5EFB32" wp14:editId="49D75B65">
             <wp:extent cx="4366638" cy="2225233"/>
@@ -19253,6 +18617,7 @@
         <w:rPr>
           <w:noProof/>
         </w:rPr>
+        <w:lastRenderedPageBreak/>
         <w:drawing>
           <wp:inline distT="0" distB="0" distL="0" distR="0" wp14:anchorId="2F5007AC" wp14:editId="2C4328C7">
             <wp:extent cx="3482642" cy="3703641"/>
@@ -19399,7 +18764,6 @@
           <w:sz w:val="20"/>
           <w:szCs w:val="20"/>
         </w:rPr>
-        <w:lastRenderedPageBreak/>
         <w:t>Click the “Start” button. The export process will begin. Once complete, a summary will be provided at the top of the dialog.</w:t>
       </w:r>
     </w:p>
@@ -19484,25 +18848,7 @@
           <w:sz w:val="20"/>
           <w:szCs w:val="20"/>
         </w:rPr>
-        <w:t xml:space="preserve">Worksheets exported from </w:t>
-      </w:r>
-      <w:proofErr w:type="spellStart"/>
-      <w:r>
-        <w:rPr>
-          <w:rFonts w:ascii="Arial" w:hAnsi="Arial" w:cs="Arial"/>
-          <w:sz w:val="20"/>
-          <w:szCs w:val="20"/>
-        </w:rPr>
-        <w:t>MyLibrary</w:t>
-      </w:r>
-      <w:proofErr w:type="spellEnd"/>
-      <w:r>
-        <w:rPr>
-          <w:rFonts w:ascii="Arial" w:hAnsi="Arial" w:cs="Arial"/>
-          <w:sz w:val="20"/>
-          <w:szCs w:val="20"/>
-        </w:rPr>
-        <w:t xml:space="preserve"> can be used to import and update data.</w:t>
+        <w:t>Worksheets exported from MyLibrary can be used to import and update data.</w:t>
       </w:r>
       <w:r>
         <w:rPr>
@@ -19529,23 +18875,13 @@
           <w:szCs w:val="20"/>
         </w:rPr>
       </w:pPr>
-      <w:proofErr w:type="spellStart"/>
-      <w:r>
-        <w:rPr>
-          <w:rFonts w:ascii="Arial" w:hAnsi="Arial" w:cs="Arial"/>
-          <w:sz w:val="20"/>
-          <w:szCs w:val="20"/>
-        </w:rPr>
-        <w:t>MyLibrary</w:t>
-      </w:r>
-      <w:proofErr w:type="spellEnd"/>
-      <w:r>
-        <w:rPr>
-          <w:rFonts w:ascii="Arial" w:hAnsi="Arial" w:cs="Arial"/>
-          <w:sz w:val="20"/>
-          <w:szCs w:val="20"/>
-        </w:rPr>
-        <w:t xml:space="preserve"> will look for a worksheet with the correct name and validate that it has the appropriate structure.</w:t>
+      <w:r>
+        <w:rPr>
+          <w:rFonts w:ascii="Arial" w:hAnsi="Arial" w:cs="Arial"/>
+          <w:sz w:val="20"/>
+          <w:szCs w:val="20"/>
+        </w:rPr>
+        <w:t>MyLibrary will look for a worksheet with the correct name and validate that it has the appropriate structure.</w:t>
       </w:r>
     </w:p>
     <w:p>
@@ -19750,6 +19086,7 @@
           <w:sz w:val="20"/>
           <w:szCs w:val="20"/>
         </w:rPr>
+        <w:lastRenderedPageBreak/>
         <w:drawing>
           <wp:inline distT="0" distB="0" distL="0" distR="0" wp14:anchorId="3FDA72DB" wp14:editId="33BF9564">
             <wp:extent cx="4900085" cy="3551228"/>
@@ -19863,7 +19200,6 @@
           <w:sz w:val="20"/>
           <w:szCs w:val="20"/>
         </w:rPr>
-        <w:lastRenderedPageBreak/>
         <w:t>Click the “Browse” button to select a file to import. Alternatively, enter the directory in the path input box.</w:t>
       </w:r>
     </w:p>
@@ -20283,146 +19619,55 @@
         </w:rPr>
         <w:t xml:space="preserve">Entries in the authors field must adhere to a specific format, otherwise an error will occur. The format is: </w:t>
       </w:r>
-      <w:proofErr w:type="spellStart"/>
       <w:r>
         <w:rPr>
           <w:rFonts w:ascii="Courier New" w:hAnsi="Courier New" w:cs="Courier New"/>
           <w:sz w:val="20"/>
           <w:szCs w:val="20"/>
         </w:rPr>
-        <w:t>Firstname</w:t>
-      </w:r>
-      <w:proofErr w:type="spellEnd"/>
-      <w:r>
+        <w:t>Firstname Lastname; Firstname Lastname; … Firstname Lastname</w:t>
+      </w:r>
+      <w:r>
+        <w:rPr>
+          <w:rFonts w:ascii="Arial" w:hAnsi="Arial" w:cs="Arial"/>
+          <w:sz w:val="20"/>
+          <w:szCs w:val="20"/>
+        </w:rPr>
+        <w:t>. Examples:</w:t>
+      </w:r>
+    </w:p>
+    <w:p>
+      <w:pPr>
         <w:rPr>
           <w:rFonts w:ascii="Courier New" w:hAnsi="Courier New" w:cs="Courier New"/>
           <w:sz w:val="20"/>
           <w:szCs w:val="20"/>
         </w:rPr>
-        <w:t xml:space="preserve"> </w:t>
-      </w:r>
-      <w:proofErr w:type="spellStart"/>
+      </w:pPr>
       <w:r>
         <w:rPr>
           <w:rFonts w:ascii="Courier New" w:hAnsi="Courier New" w:cs="Courier New"/>
           <w:sz w:val="20"/>
           <w:szCs w:val="20"/>
         </w:rPr>
-        <w:t>Lastname</w:t>
-      </w:r>
-      <w:proofErr w:type="spellEnd"/>
-      <w:r>
+        <w:t>John Smith</w:t>
+      </w:r>
+    </w:p>
+    <w:p>
+      <w:pPr>
         <w:rPr>
           <w:rFonts w:ascii="Courier New" w:hAnsi="Courier New" w:cs="Courier New"/>
           <w:sz w:val="20"/>
           <w:szCs w:val="20"/>
         </w:rPr>
-        <w:t xml:space="preserve">; </w:t>
-      </w:r>
-      <w:proofErr w:type="spellStart"/>
+      </w:pPr>
       <w:r>
         <w:rPr>
           <w:rFonts w:ascii="Courier New" w:hAnsi="Courier New" w:cs="Courier New"/>
           <w:sz w:val="20"/>
           <w:szCs w:val="20"/>
         </w:rPr>
-        <w:t>Firstname</w:t>
-      </w:r>
-      <w:proofErr w:type="spellEnd"/>
-      <w:r>
-        <w:rPr>
-          <w:rFonts w:ascii="Courier New" w:hAnsi="Courier New" w:cs="Courier New"/>
-          <w:sz w:val="20"/>
-          <w:szCs w:val="20"/>
-        </w:rPr>
-        <w:t xml:space="preserve"> </w:t>
-      </w:r>
-      <w:proofErr w:type="spellStart"/>
-      <w:r>
-        <w:rPr>
-          <w:rFonts w:ascii="Courier New" w:hAnsi="Courier New" w:cs="Courier New"/>
-          <w:sz w:val="20"/>
-          <w:szCs w:val="20"/>
-        </w:rPr>
-        <w:t>Lastname</w:t>
-      </w:r>
-      <w:proofErr w:type="spellEnd"/>
-      <w:r>
-        <w:rPr>
-          <w:rFonts w:ascii="Courier New" w:hAnsi="Courier New" w:cs="Courier New"/>
-          <w:sz w:val="20"/>
-          <w:szCs w:val="20"/>
-        </w:rPr>
-        <w:t xml:space="preserve">; … </w:t>
-      </w:r>
-      <w:proofErr w:type="spellStart"/>
-      <w:r>
-        <w:rPr>
-          <w:rFonts w:ascii="Courier New" w:hAnsi="Courier New" w:cs="Courier New"/>
-          <w:sz w:val="20"/>
-          <w:szCs w:val="20"/>
-        </w:rPr>
-        <w:t>Firstname</w:t>
-      </w:r>
-      <w:proofErr w:type="spellEnd"/>
-      <w:r>
-        <w:rPr>
-          <w:rFonts w:ascii="Courier New" w:hAnsi="Courier New" w:cs="Courier New"/>
-          <w:sz w:val="20"/>
-          <w:szCs w:val="20"/>
-        </w:rPr>
-        <w:t xml:space="preserve"> </w:t>
-      </w:r>
-      <w:proofErr w:type="spellStart"/>
-      <w:r>
-        <w:rPr>
-          <w:rFonts w:ascii="Courier New" w:hAnsi="Courier New" w:cs="Courier New"/>
-          <w:sz w:val="20"/>
-          <w:szCs w:val="20"/>
-        </w:rPr>
-        <w:t>Lastname</w:t>
-      </w:r>
-      <w:proofErr w:type="spellEnd"/>
-      <w:r>
-        <w:rPr>
-          <w:rFonts w:ascii="Arial" w:hAnsi="Arial" w:cs="Arial"/>
-          <w:sz w:val="20"/>
-          <w:szCs w:val="20"/>
-        </w:rPr>
-        <w:t>. Examples:</w:t>
-      </w:r>
-    </w:p>
-    <w:p>
-      <w:pPr>
-        <w:rPr>
-          <w:rFonts w:ascii="Courier New" w:hAnsi="Courier New" w:cs="Courier New"/>
-          <w:sz w:val="20"/>
-          <w:szCs w:val="20"/>
-        </w:rPr>
-      </w:pPr>
-      <w:r>
-        <w:rPr>
-          <w:rFonts w:ascii="Courier New" w:hAnsi="Courier New" w:cs="Courier New"/>
-          <w:sz w:val="20"/>
-          <w:szCs w:val="20"/>
-        </w:rPr>
-        <w:t>John Smith</w:t>
-      </w:r>
-    </w:p>
-    <w:p>
-      <w:pPr>
-        <w:rPr>
-          <w:rFonts w:ascii="Courier New" w:hAnsi="Courier New" w:cs="Courier New"/>
-          <w:sz w:val="20"/>
-          <w:szCs w:val="20"/>
-        </w:rPr>
-      </w:pPr>
-      <w:r>
-        <w:rPr>
-          <w:rFonts w:ascii="Courier New" w:hAnsi="Courier New" w:cs="Courier New"/>
-          <w:sz w:val="20"/>
-          <w:szCs w:val="20"/>
-        </w:rPr>
+        <w:lastRenderedPageBreak/>
         <w:t>John Smith; Jane Doe</w:t>
       </w:r>
     </w:p>
@@ -20656,25 +19901,7 @@
           <w:sz w:val="20"/>
           <w:szCs w:val="20"/>
         </w:rPr>
-        <w:t>NOTE: all dates are in dd-mm-</w:t>
-      </w:r>
-      <w:proofErr w:type="spellStart"/>
-      <w:r>
-        <w:rPr>
-          <w:rFonts w:ascii="Arial" w:hAnsi="Arial" w:cs="Arial"/>
-          <w:sz w:val="20"/>
-          <w:szCs w:val="20"/>
-        </w:rPr>
-        <w:t>yyyy</w:t>
-      </w:r>
-      <w:proofErr w:type="spellEnd"/>
-      <w:r>
-        <w:rPr>
-          <w:rFonts w:ascii="Arial" w:hAnsi="Arial" w:cs="Arial"/>
-          <w:sz w:val="20"/>
-          <w:szCs w:val="20"/>
-        </w:rPr>
-        <w:t xml:space="preserve"> format.</w:t>
+        <w:t>NOTE: all dates are in dd-mm-yyyy format.</w:t>
       </w:r>
     </w:p>
     <w:p>
@@ -20683,7 +19910,6 @@
       </w:pPr>
       <w:bookmarkStart w:id="48" w:name="_Toc117715956"/>
       <w:r>
-        <w:lastRenderedPageBreak/>
         <w:t>V1.5.0 – unreleased</w:t>
       </w:r>
     </w:p>
@@ -20719,28 +19945,11 @@
     </w:p>
     <w:p>
       <w:pPr>
-        <w:pStyle w:val="Heading2"/>
-      </w:pPr>
-      <w:r>
-        <w:t>v</w:t>
-      </w:r>
-      <w:r>
-        <w:t xml:space="preserve">1.4.0 – </w:t>
-      </w:r>
-      <w:bookmarkEnd w:id="48"/>
-      <w:r>
-        <w:t>26-10-2022</w:t>
-      </w:r>
-    </w:p>
-    <w:p>
-      <w:pPr>
         <w:pStyle w:val="Heading3"/>
       </w:pPr>
-      <w:bookmarkStart w:id="49" w:name="_Toc117715957"/>
-      <w:r>
-        <w:t>Fixed</w:t>
-      </w:r>
-      <w:bookmarkEnd w:id="49"/>
+      <w:r>
+        <w:t>Added</w:t>
+      </w:r>
     </w:p>
     <w:p>
       <w:pPr>
@@ -20761,26 +19970,33 @@
           <w:sz w:val="20"/>
           <w:szCs w:val="20"/>
         </w:rPr>
-        <w:t xml:space="preserve">Bug with previous authors selected when prefilling </w:t>
-      </w:r>
-      <w:proofErr w:type="gramStart"/>
-      <w:r>
-        <w:rPr>
-          <w:rFonts w:ascii="Arial" w:hAnsi="Arial" w:cs="Arial"/>
-          <w:sz w:val="20"/>
-          <w:szCs w:val="20"/>
-        </w:rPr>
-        <w:t>add</w:t>
-      </w:r>
-      <w:proofErr w:type="gramEnd"/>
-      <w:r>
-        <w:rPr>
-          <w:rFonts w:ascii="Arial" w:hAnsi="Arial" w:cs="Arial"/>
-          <w:sz w:val="20"/>
-          <w:szCs w:val="20"/>
-        </w:rPr>
-        <w:t xml:space="preserve"> new book window</w:t>
-      </w:r>
+        <w:t>Wishlist filtering</w:t>
+      </w:r>
+    </w:p>
+    <w:p>
+      <w:pPr>
+        <w:pStyle w:val="Heading2"/>
+      </w:pPr>
+      <w:r>
+        <w:t>v</w:t>
+      </w:r>
+      <w:r>
+        <w:t xml:space="preserve">1.4.0 – </w:t>
+      </w:r>
+      <w:bookmarkEnd w:id="48"/>
+      <w:r>
+        <w:t>26-10-2022</w:t>
+      </w:r>
+    </w:p>
+    <w:p>
+      <w:pPr>
+        <w:pStyle w:val="Heading3"/>
+      </w:pPr>
+      <w:bookmarkStart w:id="49" w:name="_Toc117715957"/>
+      <w:r>
+        <w:t>Fixed</w:t>
+      </w:r>
+      <w:bookmarkEnd w:id="49"/>
     </w:p>
     <w:p>
       <w:pPr>
@@ -20801,23 +20017,7 @@
           <w:sz w:val="20"/>
           <w:szCs w:val="20"/>
         </w:rPr>
-        <w:t xml:space="preserve">Unique constraint on </w:t>
-      </w:r>
-      <w:r>
-        <w:rPr>
-          <w:rFonts w:ascii="Arial" w:hAnsi="Arial" w:cs="Arial"/>
-          <w:sz w:val="20"/>
-          <w:szCs w:val="20"/>
-        </w:rPr>
-        <w:t xml:space="preserve">book </w:t>
-      </w:r>
-      <w:r>
-        <w:rPr>
-          <w:rFonts w:ascii="Arial" w:hAnsi="Arial" w:cs="Arial"/>
-          <w:sz w:val="20"/>
-          <w:szCs w:val="20"/>
-        </w:rPr>
-        <w:t>long titles</w:t>
+        <w:t>Bug with previous authors selected when prefilling add new book window</w:t>
       </w:r>
     </w:p>
     <w:p>
@@ -20839,7 +20039,23 @@
           <w:sz w:val="20"/>
           <w:szCs w:val="20"/>
         </w:rPr>
-        <w:t>bug with last row in book export Excels unprotected</w:t>
+        <w:t xml:space="preserve">Unique constraint on </w:t>
+      </w:r>
+      <w:r>
+        <w:rPr>
+          <w:rFonts w:ascii="Arial" w:hAnsi="Arial" w:cs="Arial"/>
+          <w:sz w:val="20"/>
+          <w:szCs w:val="20"/>
+        </w:rPr>
+        <w:t xml:space="preserve">book </w:t>
+      </w:r>
+      <w:r>
+        <w:rPr>
+          <w:rFonts w:ascii="Arial" w:hAnsi="Arial" w:cs="Arial"/>
+          <w:sz w:val="20"/>
+          <w:szCs w:val="20"/>
+        </w:rPr>
+        <w:t>long titles</w:t>
       </w:r>
     </w:p>
     <w:p>
@@ -20861,18 +20077,8 @@
           <w:sz w:val="20"/>
           <w:szCs w:val="20"/>
         </w:rPr>
-        <w:t>bug with last row in media item export Excels unprotected</w:t>
-      </w:r>
-    </w:p>
-    <w:p>
-      <w:pPr>
-        <w:pStyle w:val="Heading3"/>
-      </w:pPr>
-      <w:bookmarkStart w:id="50" w:name="_Toc117715958"/>
-      <w:r>
-        <w:t>Added</w:t>
-      </w:r>
-      <w:bookmarkEnd w:id="50"/>
+        <w:t>bug with last row in book export Excels unprotected</w:t>
+      </w:r>
     </w:p>
     <w:p>
       <w:pPr>
@@ -20893,8 +20099,18 @@
           <w:sz w:val="20"/>
           <w:szCs w:val="20"/>
         </w:rPr>
-        <w:t>Dialog to view item images</w:t>
-      </w:r>
+        <w:t>bug with last row in media item export Excels unprotected</w:t>
+      </w:r>
+    </w:p>
+    <w:p>
+      <w:pPr>
+        <w:pStyle w:val="Heading3"/>
+      </w:pPr>
+      <w:bookmarkStart w:id="50" w:name="_Toc117715958"/>
+      <w:r>
+        <w:t>Added</w:t>
+      </w:r>
+      <w:bookmarkEnd w:id="50"/>
     </w:p>
     <w:p>
       <w:pPr>
@@ -20915,7 +20131,7 @@
           <w:sz w:val="20"/>
           <w:szCs w:val="20"/>
         </w:rPr>
-        <w:t>Tip of the day dialog</w:t>
+        <w:t>Dialog to view item images</w:t>
       </w:r>
     </w:p>
     <w:p>
@@ -20937,18 +20153,8 @@
           <w:sz w:val="20"/>
           <w:szCs w:val="20"/>
         </w:rPr>
-        <w:t>Support for updating book long titles via workbooks</w:t>
-      </w:r>
-    </w:p>
-    <w:p>
-      <w:pPr>
-        <w:pStyle w:val="Heading3"/>
-      </w:pPr>
-      <w:bookmarkStart w:id="51" w:name="_Toc117715959"/>
-      <w:r>
-        <w:t>Changed</w:t>
-      </w:r>
-      <w:bookmarkEnd w:id="51"/>
+        <w:t>Tip of the day dialog</w:t>
+      </w:r>
     </w:p>
     <w:p>
       <w:pPr>
@@ -20969,16 +20175,18 @@
           <w:sz w:val="20"/>
           <w:szCs w:val="20"/>
         </w:rPr>
-        <w:t xml:space="preserve">“Add New Book”, “Add New Media Item”, “Wishlist”, </w:t>
-      </w:r>
-      <w:r>
-        <w:rPr>
-          <w:rFonts w:ascii="Arial" w:hAnsi="Arial" w:cs="Arial"/>
-          <w:sz w:val="20"/>
-          <w:szCs w:val="20"/>
-        </w:rPr>
-        <w:t>and “Manage Copies” dialogs to modeless windows.</w:t>
-      </w:r>
+        <w:t>Support for updating book long titles via workbooks</w:t>
+      </w:r>
+    </w:p>
+    <w:p>
+      <w:pPr>
+        <w:pStyle w:val="Heading3"/>
+      </w:pPr>
+      <w:bookmarkStart w:id="51" w:name="_Toc117715959"/>
+      <w:r>
+        <w:t>Changed</w:t>
+      </w:r>
+      <w:bookmarkEnd w:id="51"/>
     </w:p>
     <w:p>
       <w:pPr>
@@ -20999,7 +20207,15 @@
           <w:sz w:val="20"/>
           <w:szCs w:val="20"/>
         </w:rPr>
-        <w:t>improved filtering by tags in main window</w:t>
+        <w:t xml:space="preserve">“Add New Book”, “Add New Media Item”, “Wishlist”, </w:t>
+      </w:r>
+      <w:r>
+        <w:rPr>
+          <w:rFonts w:ascii="Arial" w:hAnsi="Arial" w:cs="Arial"/>
+          <w:sz w:val="20"/>
+          <w:szCs w:val="20"/>
+        </w:rPr>
+        <w:t>and “Manage Copies” dialogs to modeless windows.</w:t>
       </w:r>
     </w:p>
     <w:p>
@@ -21021,7 +20237,7 @@
           <w:sz w:val="20"/>
           <w:szCs w:val="20"/>
         </w:rPr>
-        <w:t>tab order of controls</w:t>
+        <w:t>improved filtering by tags in main window</w:t>
       </w:r>
     </w:p>
     <w:p>
@@ -21043,34 +20259,8 @@
           <w:sz w:val="20"/>
           <w:szCs w:val="20"/>
         </w:rPr>
-        <w:t>removed constraint on unique ISBNs</w:t>
-      </w:r>
-    </w:p>
-    <w:p>
-      <w:pPr>
-        <w:pStyle w:val="Heading2"/>
-      </w:pPr>
-      <w:bookmarkStart w:id="52" w:name="_Toc117715960"/>
-      <w:r>
-        <w:t>v</w:t>
-      </w:r>
-      <w:r>
-        <w:t xml:space="preserve">1.3.0 – </w:t>
-      </w:r>
-      <w:r>
-        <w:t>8-9-2022</w:t>
-      </w:r>
-      <w:bookmarkEnd w:id="52"/>
-    </w:p>
-    <w:p>
-      <w:pPr>
-        <w:pStyle w:val="Heading3"/>
-      </w:pPr>
-      <w:bookmarkStart w:id="53" w:name="_Toc117715961"/>
-      <w:r>
-        <w:t>Fixed</w:t>
-      </w:r>
-      <w:bookmarkEnd w:id="53"/>
+        <w:t>tab order of controls</w:t>
+      </w:r>
     </w:p>
     <w:p>
       <w:pPr>
@@ -21081,16 +20271,45 @@
         </w:numPr>
         <w:rPr>
           <w:rFonts w:ascii="Arial" w:hAnsi="Arial" w:cs="Arial"/>
-        </w:rPr>
-      </w:pPr>
-      <w:r>
-        <w:rPr>
-          <w:rFonts w:ascii="Arial" w:hAnsi="Arial" w:cs="Arial"/>
-          <w:sz w:val="20"/>
-          <w:szCs w:val="20"/>
-        </w:rPr>
-        <w:t>bug with filtering in manage tags for item dialog</w:t>
-      </w:r>
+          <w:sz w:val="20"/>
+          <w:szCs w:val="20"/>
+        </w:rPr>
+      </w:pPr>
+      <w:r>
+        <w:rPr>
+          <w:rFonts w:ascii="Arial" w:hAnsi="Arial" w:cs="Arial"/>
+          <w:sz w:val="20"/>
+          <w:szCs w:val="20"/>
+        </w:rPr>
+        <w:t>removed constraint on unique ISBNs</w:t>
+      </w:r>
+    </w:p>
+    <w:p>
+      <w:pPr>
+        <w:pStyle w:val="Heading2"/>
+      </w:pPr>
+      <w:bookmarkStart w:id="52" w:name="_Toc117715960"/>
+      <w:r>
+        <w:lastRenderedPageBreak/>
+        <w:t>v</w:t>
+      </w:r>
+      <w:r>
+        <w:t xml:space="preserve">1.3.0 – </w:t>
+      </w:r>
+      <w:r>
+        <w:t>8-9-2022</w:t>
+      </w:r>
+      <w:bookmarkEnd w:id="52"/>
+    </w:p>
+    <w:p>
+      <w:pPr>
+        <w:pStyle w:val="Heading3"/>
+      </w:pPr>
+      <w:bookmarkStart w:id="53" w:name="_Toc117715961"/>
+      <w:r>
+        <w:t>Fixed</w:t>
+      </w:r>
+      <w:bookmarkEnd w:id="53"/>
     </w:p>
     <w:p>
       <w:pPr>
@@ -21109,18 +20328,8 @@
           <w:sz w:val="20"/>
           <w:szCs w:val="20"/>
         </w:rPr>
-        <w:t>bug with delete selected tag button remaining enabled if filtering returns no results in manage tags dialog</w:t>
-      </w:r>
-    </w:p>
-    <w:p>
-      <w:pPr>
-        <w:pStyle w:val="Heading3"/>
-      </w:pPr>
-      <w:bookmarkStart w:id="54" w:name="_Toc117715962"/>
-      <w:r>
-        <w:t>Added</w:t>
-      </w:r>
-      <w:bookmarkEnd w:id="54"/>
+        <w:t>bug with filtering in manage tags for item dialog</w:t>
+      </w:r>
     </w:p>
     <w:p>
       <w:pPr>
@@ -21139,8 +20348,18 @@
           <w:sz w:val="20"/>
           <w:szCs w:val="20"/>
         </w:rPr>
-        <w:t>Support for Flash Drives and Floppy Disks</w:t>
-      </w:r>
+        <w:t>bug with delete selected tag button remaining enabled if filtering returns no results in manage tags dialog</w:t>
+      </w:r>
+    </w:p>
+    <w:p>
+      <w:pPr>
+        <w:pStyle w:val="Heading3"/>
+      </w:pPr>
+      <w:bookmarkStart w:id="54" w:name="_Toc117715962"/>
+      <w:r>
+        <w:t>Added</w:t>
+      </w:r>
+      <w:bookmarkEnd w:id="54"/>
     </w:p>
     <w:p>
       <w:pPr>
@@ -21159,7 +20378,7 @@
           <w:sz w:val="20"/>
           <w:szCs w:val="20"/>
         </w:rPr>
-        <w:t>Support for importing/updating book and media item worksheets</w:t>
+        <w:t>Support for Flash Drives and Floppy Disks</w:t>
       </w:r>
     </w:p>
     <w:p>
@@ -21179,7 +20398,7 @@
           <w:sz w:val="20"/>
           <w:szCs w:val="20"/>
         </w:rPr>
-        <w:t>Various icons for dialogs and toolstrip</w:t>
+        <w:t>Support for importing/updating book and media item worksheets</w:t>
       </w:r>
     </w:p>
     <w:p>
@@ -21199,7 +20418,7 @@
           <w:sz w:val="20"/>
           <w:szCs w:val="20"/>
         </w:rPr>
-        <w:t>Application icon</w:t>
+        <w:t>Various icons for dialogs and toolstrip</w:t>
       </w:r>
     </w:p>
     <w:p>
@@ -21219,36 +20438,8 @@
           <w:sz w:val="20"/>
           <w:szCs w:val="20"/>
         </w:rPr>
-        <w:t xml:space="preserve">Support for author names with composite and </w:t>
-      </w:r>
-      <w:proofErr w:type="spellStart"/>
-      <w:r>
-        <w:rPr>
-          <w:rFonts w:ascii="Arial" w:hAnsi="Arial" w:cs="Arial"/>
-          <w:sz w:val="20"/>
-          <w:szCs w:val="20"/>
-        </w:rPr>
-        <w:t>apostrophied</w:t>
-      </w:r>
-      <w:proofErr w:type="spellEnd"/>
-      <w:r>
-        <w:rPr>
-          <w:rFonts w:ascii="Arial" w:hAnsi="Arial" w:cs="Arial"/>
-          <w:sz w:val="20"/>
-          <w:szCs w:val="20"/>
-        </w:rPr>
-        <w:t xml:space="preserve"> last names</w:t>
-      </w:r>
-    </w:p>
-    <w:p>
-      <w:pPr>
-        <w:pStyle w:val="Heading3"/>
-      </w:pPr>
-      <w:bookmarkStart w:id="55" w:name="_Toc117715963"/>
-      <w:r>
-        <w:t>Changed</w:t>
-      </w:r>
-      <w:bookmarkEnd w:id="55"/>
+        <w:t>Application icon</w:t>
+      </w:r>
     </w:p>
     <w:p>
       <w:pPr>
@@ -21259,36 +20450,26 @@
         </w:numPr>
         <w:rPr>
           <w:rFonts w:ascii="Arial" w:hAnsi="Arial" w:cs="Arial"/>
-          <w:sz w:val="20"/>
-          <w:szCs w:val="20"/>
-        </w:rPr>
-      </w:pPr>
-      <w:r>
-        <w:rPr>
-          <w:rFonts w:ascii="Arial" w:hAnsi="Arial" w:cs="Arial"/>
-          <w:sz w:val="20"/>
-          <w:szCs w:val="20"/>
-        </w:rPr>
-        <w:t xml:space="preserve">Replaced buttons below </w:t>
-      </w:r>
-      <w:proofErr w:type="spellStart"/>
-      <w:r>
-        <w:rPr>
-          <w:rFonts w:ascii="Arial" w:hAnsi="Arial" w:cs="Arial"/>
-          <w:sz w:val="20"/>
-          <w:szCs w:val="20"/>
-        </w:rPr>
-        <w:t>menustrip</w:t>
-      </w:r>
-      <w:proofErr w:type="spellEnd"/>
-      <w:r>
-        <w:rPr>
-          <w:rFonts w:ascii="Arial" w:hAnsi="Arial" w:cs="Arial"/>
-          <w:sz w:val="20"/>
-          <w:szCs w:val="20"/>
-        </w:rPr>
-        <w:t xml:space="preserve"> with toolstrip</w:t>
-      </w:r>
+        </w:rPr>
+      </w:pPr>
+      <w:r>
+        <w:rPr>
+          <w:rFonts w:ascii="Arial" w:hAnsi="Arial" w:cs="Arial"/>
+          <w:sz w:val="20"/>
+          <w:szCs w:val="20"/>
+        </w:rPr>
+        <w:t>Support for author names with composite and apostrophied last names</w:t>
+      </w:r>
+    </w:p>
+    <w:p>
+      <w:pPr>
+        <w:pStyle w:val="Heading3"/>
+      </w:pPr>
+      <w:bookmarkStart w:id="55" w:name="_Toc117715963"/>
+      <w:r>
+        <w:t>Changed</w:t>
+      </w:r>
+      <w:bookmarkEnd w:id="55"/>
     </w:p>
     <w:p>
       <w:pPr>
@@ -21309,7 +20490,7 @@
           <w:sz w:val="20"/>
           <w:szCs w:val="20"/>
         </w:rPr>
-        <w:t>Place main window category selection drop-down near toolbar</w:t>
+        <w:t>Replaced buttons below menustrip with toolstrip</w:t>
       </w:r>
     </w:p>
     <w:p>
@@ -21331,55 +20512,8 @@
           <w:sz w:val="20"/>
           <w:szCs w:val="20"/>
         </w:rPr>
-        <w:t xml:space="preserve">Enhancements to </w:t>
-      </w:r>
-      <w:proofErr w:type="spellStart"/>
-      <w:r>
-        <w:rPr>
-          <w:rFonts w:ascii="Arial" w:hAnsi="Arial" w:cs="Arial"/>
-          <w:sz w:val="20"/>
-          <w:szCs w:val="20"/>
-        </w:rPr>
-        <w:t>wishlist</w:t>
-      </w:r>
-      <w:proofErr w:type="spellEnd"/>
-      <w:r>
-        <w:rPr>
-          <w:rFonts w:ascii="Arial" w:hAnsi="Arial" w:cs="Arial"/>
-          <w:sz w:val="20"/>
-          <w:szCs w:val="20"/>
-        </w:rPr>
-        <w:t xml:space="preserve"> window</w:t>
-      </w:r>
-    </w:p>
-    <w:p>
-      <w:pPr>
-        <w:rPr>
-          <w:rFonts w:ascii="Arial" w:hAnsi="Arial" w:cs="Arial"/>
-          <w:sz w:val="20"/>
-          <w:szCs w:val="20"/>
-        </w:rPr>
-      </w:pPr>
-    </w:p>
-    <w:p>
-      <w:pPr>
-        <w:pStyle w:val="Heading2"/>
-      </w:pPr>
-      <w:bookmarkStart w:id="56" w:name="_Toc117715964"/>
-      <w:r>
-        <w:t>v1.2.1 – 30-6-2022</w:t>
-      </w:r>
-      <w:bookmarkEnd w:id="56"/>
-    </w:p>
-    <w:p>
-      <w:pPr>
-        <w:pStyle w:val="Heading3"/>
-      </w:pPr>
-      <w:bookmarkStart w:id="57" w:name="_Toc117715965"/>
-      <w:r>
-        <w:t>Fixed</w:t>
-      </w:r>
-      <w:bookmarkEnd w:id="57"/>
+        <w:t>Place main window category selection drop-down near toolbar</w:t>
+      </w:r>
     </w:p>
     <w:p>
       <w:pPr>
@@ -21400,8 +20534,37 @@
           <w:sz w:val="20"/>
           <w:szCs w:val="20"/>
         </w:rPr>
-        <w:t>Cancel button in add new book form disabled when adding another book in scan mode</w:t>
-      </w:r>
+        <w:t>Enhancements to wishlist window</w:t>
+      </w:r>
+    </w:p>
+    <w:p>
+      <w:pPr>
+        <w:rPr>
+          <w:rFonts w:ascii="Arial" w:hAnsi="Arial" w:cs="Arial"/>
+          <w:sz w:val="20"/>
+          <w:szCs w:val="20"/>
+        </w:rPr>
+      </w:pPr>
+    </w:p>
+    <w:p>
+      <w:pPr>
+        <w:pStyle w:val="Heading2"/>
+      </w:pPr>
+      <w:bookmarkStart w:id="56" w:name="_Toc117715964"/>
+      <w:r>
+        <w:t>v1.2.1 – 30-6-2022</w:t>
+      </w:r>
+      <w:bookmarkEnd w:id="56"/>
+    </w:p>
+    <w:p>
+      <w:pPr>
+        <w:pStyle w:val="Heading3"/>
+      </w:pPr>
+      <w:bookmarkStart w:id="57" w:name="_Toc117715965"/>
+      <w:r>
+        <w:t>Fixed</w:t>
+      </w:r>
+      <w:bookmarkEnd w:id="57"/>
     </w:p>
     <w:p>
       <w:pPr>
@@ -21422,7 +20585,7 @@
           <w:sz w:val="20"/>
           <w:szCs w:val="20"/>
         </w:rPr>
-        <w:t>Information from previously added book appears in pre-populated forms</w:t>
+        <w:t>Cancel button in add new book form disabled when adding another book in scan mode</w:t>
       </w:r>
     </w:p>
     <w:p>
@@ -21444,25 +20607,7 @@
           <w:sz w:val="20"/>
           <w:szCs w:val="20"/>
         </w:rPr>
-        <w:t xml:space="preserve">Ok </w:t>
-      </w:r>
-      <w:proofErr w:type="gramStart"/>
-      <w:r>
-        <w:rPr>
-          <w:rFonts w:ascii="Arial" w:hAnsi="Arial" w:cs="Arial"/>
-          <w:sz w:val="20"/>
-          <w:szCs w:val="20"/>
-        </w:rPr>
-        <w:t>button</w:t>
-      </w:r>
-      <w:proofErr w:type="gramEnd"/>
-      <w:r>
-        <w:rPr>
-          <w:rFonts w:ascii="Arial" w:hAnsi="Arial" w:cs="Arial"/>
-          <w:sz w:val="20"/>
-          <w:szCs w:val="20"/>
-        </w:rPr>
-        <w:t xml:space="preserve"> enable logic in add new publisher or tag dialogs for add new item forms</w:t>
+        <w:t>Information from previously added book appears in pre-populated forms</w:t>
       </w:r>
     </w:p>
     <w:p>
@@ -21484,65 +20629,8 @@
           <w:sz w:val="20"/>
           <w:szCs w:val="20"/>
         </w:rPr>
-        <w:t>ISBN fields now disabled in search dialog during API requests</w:t>
-      </w:r>
-    </w:p>
-    <w:p>
-      <w:pPr>
-        <w:rPr>
-          <w:rFonts w:ascii="Arial" w:hAnsi="Arial" w:cs="Arial"/>
-          <w:sz w:val="20"/>
-          <w:szCs w:val="20"/>
-        </w:rPr>
-      </w:pPr>
-    </w:p>
-    <w:p>
-      <w:pPr>
-        <w:pStyle w:val="Heading2"/>
-      </w:pPr>
-      <w:bookmarkStart w:id="58" w:name="_Toc117715966"/>
-      <w:r>
-        <w:lastRenderedPageBreak/>
-        <w:t>v1.2.0 – 2-4-2022</w:t>
-      </w:r>
-      <w:bookmarkEnd w:id="58"/>
-    </w:p>
-    <w:p>
-      <w:pPr>
-        <w:pStyle w:val="Heading3"/>
-      </w:pPr>
-      <w:bookmarkStart w:id="59" w:name="_Toc117715967"/>
-      <w:r>
-        <w:t>Remarks</w:t>
-      </w:r>
-      <w:bookmarkEnd w:id="59"/>
-    </w:p>
-    <w:p>
-      <w:pPr>
-        <w:rPr>
-          <w:rFonts w:ascii="Arial" w:hAnsi="Arial" w:cs="Arial"/>
-          <w:sz w:val="20"/>
-          <w:szCs w:val="20"/>
-        </w:rPr>
-      </w:pPr>
-      <w:r>
-        <w:rPr>
-          <w:rFonts w:ascii="Arial" w:hAnsi="Arial" w:cs="Arial"/>
-          <w:sz w:val="20"/>
-          <w:szCs w:val="20"/>
-        </w:rPr>
-        <w:t>First stable version. Previous versions were development versions.</w:t>
-      </w:r>
-    </w:p>
-    <w:p>
-      <w:pPr>
-        <w:pStyle w:val="Heading3"/>
-      </w:pPr>
-      <w:bookmarkStart w:id="60" w:name="_Toc117715968"/>
-      <w:r>
-        <w:t>Fixed</w:t>
-      </w:r>
-      <w:bookmarkEnd w:id="60"/>
+        <w:t>Ok button enable logic in add new publisher or tag dialogs for add new item forms</w:t>
+      </w:r>
     </w:p>
     <w:p>
       <w:pPr>
@@ -21563,8 +20651,64 @@
           <w:sz w:val="20"/>
           <w:szCs w:val="20"/>
         </w:rPr>
-        <w:t>Various performance fixes and improvements</w:t>
-      </w:r>
+        <w:t>ISBN fields now disabled in search dialog during API requests</w:t>
+      </w:r>
+    </w:p>
+    <w:p>
+      <w:pPr>
+        <w:rPr>
+          <w:rFonts w:ascii="Arial" w:hAnsi="Arial" w:cs="Arial"/>
+          <w:sz w:val="20"/>
+          <w:szCs w:val="20"/>
+        </w:rPr>
+      </w:pPr>
+    </w:p>
+    <w:p>
+      <w:pPr>
+        <w:pStyle w:val="Heading2"/>
+      </w:pPr>
+      <w:bookmarkStart w:id="58" w:name="_Toc117715966"/>
+      <w:r>
+        <w:t>v1.2.0 – 2-4-2022</w:t>
+      </w:r>
+      <w:bookmarkEnd w:id="58"/>
+    </w:p>
+    <w:p>
+      <w:pPr>
+        <w:pStyle w:val="Heading3"/>
+      </w:pPr>
+      <w:bookmarkStart w:id="59" w:name="_Toc117715967"/>
+      <w:r>
+        <w:t>Remarks</w:t>
+      </w:r>
+      <w:bookmarkEnd w:id="59"/>
+    </w:p>
+    <w:p>
+      <w:pPr>
+        <w:rPr>
+          <w:rFonts w:ascii="Arial" w:hAnsi="Arial" w:cs="Arial"/>
+          <w:sz w:val="20"/>
+          <w:szCs w:val="20"/>
+        </w:rPr>
+      </w:pPr>
+      <w:r>
+        <w:rPr>
+          <w:rFonts w:ascii="Arial" w:hAnsi="Arial" w:cs="Arial"/>
+          <w:sz w:val="20"/>
+          <w:szCs w:val="20"/>
+        </w:rPr>
+        <w:t>First stable version. Previous versions were development versions.</w:t>
+      </w:r>
+    </w:p>
+    <w:p>
+      <w:pPr>
+        <w:pStyle w:val="Heading3"/>
+      </w:pPr>
+      <w:bookmarkStart w:id="60" w:name="_Toc117715968"/>
+      <w:r>
+        <w:t>Fixed</w:t>
+      </w:r>
+      <w:bookmarkEnd w:id="60"/>
     </w:p>
     <w:p>
       <w:pPr>
@@ -21585,7 +20729,7 @@
           <w:sz w:val="20"/>
           <w:szCs w:val="20"/>
         </w:rPr>
-        <w:t>Various user interface enhancements</w:t>
+        <w:t>Various performance fixes and improvements</w:t>
       </w:r>
     </w:p>
     <w:p>
@@ -21607,25 +20751,7 @@
           <w:sz w:val="20"/>
           <w:szCs w:val="20"/>
         </w:rPr>
-        <w:t xml:space="preserve">Several </w:t>
-      </w:r>
-      <w:proofErr w:type="gramStart"/>
-      <w:r>
-        <w:rPr>
-          <w:rFonts w:ascii="Arial" w:hAnsi="Arial" w:cs="Arial"/>
-          <w:sz w:val="20"/>
-          <w:szCs w:val="20"/>
-        </w:rPr>
-        <w:t>memory</w:t>
-      </w:r>
-      <w:proofErr w:type="gramEnd"/>
-      <w:r>
-        <w:rPr>
-          <w:rFonts w:ascii="Arial" w:hAnsi="Arial" w:cs="Arial"/>
-          <w:sz w:val="20"/>
-          <w:szCs w:val="20"/>
-        </w:rPr>
-        <w:t xml:space="preserve"> leaks</w:t>
+        <w:t>Various user interface enhancements</w:t>
       </w:r>
     </w:p>
     <w:p>
@@ -21647,25 +20773,7 @@
           <w:sz w:val="20"/>
           <w:szCs w:val="20"/>
         </w:rPr>
-        <w:t xml:space="preserve">Bug with new </w:t>
-      </w:r>
-      <w:proofErr w:type="spellStart"/>
-      <w:r>
-        <w:rPr>
-          <w:rFonts w:ascii="Arial" w:hAnsi="Arial" w:cs="Arial"/>
-          <w:sz w:val="20"/>
-          <w:szCs w:val="20"/>
-        </w:rPr>
-        <w:t>wishlist</w:t>
-      </w:r>
-      <w:proofErr w:type="spellEnd"/>
-      <w:r>
-        <w:rPr>
-          <w:rFonts w:ascii="Arial" w:hAnsi="Arial" w:cs="Arial"/>
-          <w:sz w:val="20"/>
-          <w:szCs w:val="20"/>
-        </w:rPr>
-        <w:t xml:space="preserve"> item title and notes not being cleared after saving</w:t>
+        <w:t>Several memory leaks</w:t>
       </w:r>
     </w:p>
     <w:p>
@@ -21687,7 +20795,7 @@
           <w:sz w:val="20"/>
           <w:szCs w:val="20"/>
         </w:rPr>
-        <w:t>Bug with handling authors and publishers when scanning books</w:t>
+        <w:t>Bug with new wishlist item title and notes not being cleared after saving</w:t>
       </w:r>
     </w:p>
     <w:p>
@@ -21709,7 +20817,7 @@
           <w:sz w:val="20"/>
           <w:szCs w:val="20"/>
         </w:rPr>
-        <w:t>Bug with processing ISBNs with dashes from API</w:t>
+        <w:t>Bug with handling authors and publishers when scanning books</w:t>
       </w:r>
     </w:p>
     <w:p>
@@ -21731,44 +20839,8 @@
           <w:sz w:val="20"/>
           <w:szCs w:val="20"/>
         </w:rPr>
-        <w:t>Bugs with populating authors, tags</w:t>
-      </w:r>
-      <w:r>
-        <w:rPr>
-          <w:rFonts w:ascii="Arial" w:hAnsi="Arial" w:cs="Arial"/>
-          <w:sz w:val="20"/>
-          <w:szCs w:val="20"/>
-        </w:rPr>
-        <w:t>,</w:t>
-      </w:r>
-      <w:r>
-        <w:rPr>
-          <w:rFonts w:ascii="Arial" w:hAnsi="Arial" w:cs="Arial"/>
-          <w:sz w:val="20"/>
-          <w:szCs w:val="20"/>
-        </w:rPr>
-        <w:t xml:space="preserve"> and publishers when pre-filling add new item forms</w:t>
-      </w:r>
-    </w:p>
-    <w:p>
-      <w:pPr>
-        <w:pStyle w:val="ListParagraph"/>
-        <w:rPr>
-          <w:rFonts w:ascii="Arial" w:hAnsi="Arial" w:cs="Arial"/>
-          <w:sz w:val="20"/>
-          <w:szCs w:val="20"/>
-        </w:rPr>
-      </w:pPr>
-    </w:p>
-    <w:p>
-      <w:pPr>
-        <w:pStyle w:val="Heading3"/>
-      </w:pPr>
-      <w:bookmarkStart w:id="61" w:name="_Toc117715969"/>
-      <w:r>
-        <w:t>Added</w:t>
-      </w:r>
-      <w:bookmarkEnd w:id="61"/>
+        <w:t>Bug with processing ISBNs with dashes from API</w:t>
+      </w:r>
     </w:p>
     <w:p>
       <w:pPr>
@@ -21777,15 +20849,56 @@
           <w:ilvl w:val="0"/>
           <w:numId w:val="4"/>
         </w:numPr>
-      </w:pPr>
-      <w:r>
-        <w:rPr>
-          <w:rFonts w:ascii="Arial" w:hAnsi="Arial" w:cs="Arial"/>
-          <w:sz w:val="20"/>
-          <w:szCs w:val="20"/>
-        </w:rPr>
-        <w:t>import CSV functionality</w:t>
-      </w:r>
+        <w:rPr>
+          <w:rFonts w:ascii="Arial" w:hAnsi="Arial" w:cs="Arial"/>
+          <w:sz w:val="20"/>
+          <w:szCs w:val="20"/>
+        </w:rPr>
+      </w:pPr>
+      <w:r>
+        <w:rPr>
+          <w:rFonts w:ascii="Arial" w:hAnsi="Arial" w:cs="Arial"/>
+          <w:sz w:val="20"/>
+          <w:szCs w:val="20"/>
+        </w:rPr>
+        <w:t>Bugs with populating authors, tags</w:t>
+      </w:r>
+      <w:r>
+        <w:rPr>
+          <w:rFonts w:ascii="Arial" w:hAnsi="Arial" w:cs="Arial"/>
+          <w:sz w:val="20"/>
+          <w:szCs w:val="20"/>
+        </w:rPr>
+        <w:t>,</w:t>
+      </w:r>
+      <w:r>
+        <w:rPr>
+          <w:rFonts w:ascii="Arial" w:hAnsi="Arial" w:cs="Arial"/>
+          <w:sz w:val="20"/>
+          <w:szCs w:val="20"/>
+        </w:rPr>
+        <w:t xml:space="preserve"> and publishers when pre-filling add new item forms</w:t>
+      </w:r>
+    </w:p>
+    <w:p>
+      <w:pPr>
+        <w:pStyle w:val="ListParagraph"/>
+        <w:rPr>
+          <w:rFonts w:ascii="Arial" w:hAnsi="Arial" w:cs="Arial"/>
+          <w:sz w:val="20"/>
+          <w:szCs w:val="20"/>
+        </w:rPr>
+      </w:pPr>
+    </w:p>
+    <w:p>
+      <w:pPr>
+        <w:pStyle w:val="Heading3"/>
+      </w:pPr>
+      <w:bookmarkStart w:id="61" w:name="_Toc117715969"/>
+      <w:r>
+        <w:t>Added</w:t>
+      </w:r>
+      <w:bookmarkEnd w:id="61"/>
     </w:p>
     <w:p>
       <w:pPr>
@@ -21801,7 +20914,7 @@
           <w:sz w:val="20"/>
           <w:szCs w:val="20"/>
         </w:rPr>
-        <w:t>export as Excel functionality</w:t>
+        <w:t>import CSV functionality</w:t>
       </w:r>
     </w:p>
     <w:p>
@@ -21818,7 +20931,7 @@
           <w:sz w:val="20"/>
           <w:szCs w:val="20"/>
         </w:rPr>
-        <w:t>spinner when loading item data</w:t>
+        <w:t>export as Excel functionality</w:t>
       </w:r>
     </w:p>
     <w:p>
@@ -21835,28 +20948,8 @@
           <w:sz w:val="20"/>
           <w:szCs w:val="20"/>
         </w:rPr>
-        <w:t>filtering for authors and publishers in add new book dialog</w:t>
-      </w:r>
-    </w:p>
-    <w:p>
-      <w:pPr>
-        <w:pStyle w:val="ListParagraph"/>
-        <w:rPr>
-          <w:rFonts w:ascii="Arial" w:hAnsi="Arial" w:cs="Arial"/>
-          <w:sz w:val="20"/>
-          <w:szCs w:val="20"/>
-        </w:rPr>
-      </w:pPr>
-    </w:p>
-    <w:p>
-      <w:pPr>
-        <w:pStyle w:val="Heading3"/>
-      </w:pPr>
-      <w:bookmarkStart w:id="62" w:name="_Toc117715970"/>
-      <w:r>
-        <w:t>Changed</w:t>
-      </w:r>
-      <w:bookmarkEnd w:id="62"/>
+        <w:t>spinner when loading item data</w:t>
+      </w:r>
     </w:p>
     <w:p>
       <w:pPr>
@@ -21865,20 +20958,35 @@
           <w:ilvl w:val="0"/>
           <w:numId w:val="4"/>
         </w:numPr>
-        <w:rPr>
-          <w:rFonts w:ascii="Arial" w:hAnsi="Arial" w:cs="Arial"/>
-          <w:sz w:val="20"/>
-          <w:szCs w:val="20"/>
-        </w:rPr>
-      </w:pPr>
-      <w:r>
-        <w:rPr>
-          <w:rFonts w:ascii="Arial" w:hAnsi="Arial" w:cs="Arial"/>
-          <w:sz w:val="20"/>
-          <w:szCs w:val="20"/>
-        </w:rPr>
-        <w:t>Restructured database to store images in a separate table</w:t>
-      </w:r>
+      </w:pPr>
+      <w:r>
+        <w:rPr>
+          <w:rFonts w:ascii="Arial" w:hAnsi="Arial" w:cs="Arial"/>
+          <w:sz w:val="20"/>
+          <w:szCs w:val="20"/>
+        </w:rPr>
+        <w:t>filtering for authors and publishers in add new book dialog</w:t>
+      </w:r>
+    </w:p>
+    <w:p>
+      <w:pPr>
+        <w:pStyle w:val="ListParagraph"/>
+        <w:rPr>
+          <w:rFonts w:ascii="Arial" w:hAnsi="Arial" w:cs="Arial"/>
+          <w:sz w:val="20"/>
+          <w:szCs w:val="20"/>
+        </w:rPr>
+      </w:pPr>
+    </w:p>
+    <w:p>
+      <w:pPr>
+        <w:pStyle w:val="Heading3"/>
+      </w:pPr>
+      <w:bookmarkStart w:id="62" w:name="_Toc117715970"/>
+      <w:r>
+        <w:t>Changed</w:t>
+      </w:r>
+      <w:bookmarkEnd w:id="62"/>
     </w:p>
     <w:p>
       <w:pPr>
@@ -21899,38 +21007,8 @@
           <w:sz w:val="20"/>
           <w:szCs w:val="20"/>
         </w:rPr>
-        <w:t>Better error handling when searching for books using API</w:t>
-      </w:r>
-    </w:p>
-    <w:p>
-      <w:pPr>
-        <w:pStyle w:val="ListParagraph"/>
-        <w:rPr>
-          <w:rFonts w:ascii="Arial" w:hAnsi="Arial" w:cs="Arial"/>
-          <w:sz w:val="20"/>
-          <w:szCs w:val="20"/>
-        </w:rPr>
-      </w:pPr>
-    </w:p>
-    <w:p>
-      <w:pPr>
-        <w:pStyle w:val="Heading2"/>
-      </w:pPr>
-      <w:bookmarkStart w:id="63" w:name="_Toc117715971"/>
-      <w:r>
-        <w:t>v1.1.1 – 1-3-2022</w:t>
-      </w:r>
-      <w:bookmarkEnd w:id="63"/>
-    </w:p>
-    <w:p>
-      <w:pPr>
-        <w:pStyle w:val="Heading3"/>
-      </w:pPr>
-      <w:bookmarkStart w:id="64" w:name="_Toc117715972"/>
-      <w:r>
-        <w:t>Fixed</w:t>
-      </w:r>
-      <w:bookmarkEnd w:id="64"/>
+        <w:t>Restructured database to store images in a separate table</w:t>
+      </w:r>
     </w:p>
     <w:p>
       <w:pPr>
@@ -21951,18 +21029,39 @@
           <w:sz w:val="20"/>
           <w:szCs w:val="20"/>
         </w:rPr>
-        <w:t>Bug with checking if ISBN already exists when adding new book</w:t>
-      </w:r>
+        <w:t>Better error handling when searching for books using API</w:t>
+      </w:r>
+    </w:p>
+    <w:p>
+      <w:pPr>
+        <w:pStyle w:val="ListParagraph"/>
+        <w:rPr>
+          <w:rFonts w:ascii="Arial" w:hAnsi="Arial" w:cs="Arial"/>
+          <w:sz w:val="20"/>
+          <w:szCs w:val="20"/>
+        </w:rPr>
+      </w:pPr>
+    </w:p>
+    <w:p>
+      <w:pPr>
+        <w:pStyle w:val="Heading2"/>
+      </w:pPr>
+      <w:bookmarkStart w:id="63" w:name="_Toc117715971"/>
+      <w:r>
+        <w:lastRenderedPageBreak/>
+        <w:t>v1.1.1 – 1-3-2022</w:t>
+      </w:r>
+      <w:bookmarkEnd w:id="63"/>
     </w:p>
     <w:p>
       <w:pPr>
         <w:pStyle w:val="Heading3"/>
       </w:pPr>
-      <w:bookmarkStart w:id="65" w:name="_Toc117715973"/>
-      <w:r>
-        <w:t>Added</w:t>
-      </w:r>
-      <w:bookmarkEnd w:id="65"/>
+      <w:bookmarkStart w:id="64" w:name="_Toc117715972"/>
+      <w:r>
+        <w:t>Fixed</w:t>
+      </w:r>
+      <w:bookmarkEnd w:id="64"/>
     </w:p>
     <w:p>
       <w:pPr>
@@ -21983,28 +21082,18 @@
           <w:sz w:val="20"/>
           <w:szCs w:val="20"/>
         </w:rPr>
-        <w:t>Filtering for tags when adding new item</w:t>
-      </w:r>
-    </w:p>
-    <w:p>
-      <w:pPr>
-        <w:pStyle w:val="Heading2"/>
-      </w:pPr>
-      <w:bookmarkStart w:id="66" w:name="_Toc117715974"/>
-      <w:r>
-        <w:t>v1.1.0 – 24-2-2022</w:t>
-      </w:r>
-      <w:bookmarkEnd w:id="66"/>
+        <w:t>Bug with checking if ISBN already exists when adding new book</w:t>
+      </w:r>
     </w:p>
     <w:p>
       <w:pPr>
         <w:pStyle w:val="Heading3"/>
       </w:pPr>
-      <w:bookmarkStart w:id="67" w:name="_Toc117715975"/>
+      <w:bookmarkStart w:id="65" w:name="_Toc117715973"/>
       <w:r>
         <w:t>Added</w:t>
       </w:r>
-      <w:bookmarkEnd w:id="67"/>
+      <w:bookmarkEnd w:id="65"/>
     </w:p>
     <w:p>
       <w:pPr>
@@ -22025,28 +21114,28 @@
           <w:sz w:val="20"/>
           <w:szCs w:val="20"/>
         </w:rPr>
-        <w:t>Wishlist feature</w:t>
+        <w:t>Filtering for tags when adding new item</w:t>
       </w:r>
     </w:p>
     <w:p>
       <w:pPr>
         <w:pStyle w:val="Heading2"/>
       </w:pPr>
-      <w:bookmarkStart w:id="68" w:name="_Toc117715976"/>
-      <w:r>
-        <w:t>v1.0.1 – 30-1-2022</w:t>
-      </w:r>
-      <w:bookmarkEnd w:id="68"/>
+      <w:bookmarkStart w:id="66" w:name="_Toc117715974"/>
+      <w:r>
+        <w:t>v1.1.0 – 24-2-2022</w:t>
+      </w:r>
+      <w:bookmarkEnd w:id="66"/>
     </w:p>
     <w:p>
       <w:pPr>
         <w:pStyle w:val="Heading3"/>
       </w:pPr>
-      <w:bookmarkStart w:id="69" w:name="_Toc117715977"/>
-      <w:r>
-        <w:t>Fixed</w:t>
-      </w:r>
-      <w:bookmarkEnd w:id="69"/>
+      <w:bookmarkStart w:id="67" w:name="_Toc117715975"/>
+      <w:r>
+        <w:t>Added</w:t>
+      </w:r>
+      <w:bookmarkEnd w:id="67"/>
     </w:p>
     <w:p>
       <w:pPr>
@@ -22067,26 +21156,28 @@
           <w:sz w:val="20"/>
           <w:szCs w:val="20"/>
         </w:rPr>
-        <w:t>“</w:t>
-      </w:r>
-      <w:proofErr w:type="gramStart"/>
-      <w:r>
-        <w:rPr>
-          <w:rFonts w:ascii="Arial" w:hAnsi="Arial" w:cs="Arial"/>
-          <w:sz w:val="20"/>
-          <w:szCs w:val="20"/>
-        </w:rPr>
-        <w:t>insufficient</w:t>
-      </w:r>
-      <w:proofErr w:type="gramEnd"/>
-      <w:r>
-        <w:rPr>
-          <w:rFonts w:ascii="Arial" w:hAnsi="Arial" w:cs="Arial"/>
-          <w:sz w:val="20"/>
-          <w:szCs w:val="20"/>
-        </w:rPr>
-        <w:t xml:space="preserve"> parameters supplied to the command” error when attempting to remove tag from media item</w:t>
-      </w:r>
+        <w:t>Wishlist feature</w:t>
+      </w:r>
+    </w:p>
+    <w:p>
+      <w:pPr>
+        <w:pStyle w:val="Heading2"/>
+      </w:pPr>
+      <w:bookmarkStart w:id="68" w:name="_Toc117715976"/>
+      <w:r>
+        <w:t>v1.0.1 – 30-1-2022</w:t>
+      </w:r>
+      <w:bookmarkEnd w:id="68"/>
+    </w:p>
+    <w:p>
+      <w:pPr>
+        <w:pStyle w:val="Heading3"/>
+      </w:pPr>
+      <w:bookmarkStart w:id="69" w:name="_Toc117715977"/>
+      <w:r>
+        <w:t>Fixed</w:t>
+      </w:r>
+      <w:bookmarkEnd w:id="69"/>
     </w:p>
     <w:p>
       <w:pPr>
@@ -22107,18 +21198,8 @@
           <w:sz w:val="20"/>
           <w:szCs w:val="20"/>
         </w:rPr>
-        <w:t>Minor bugs in manage copies dialog</w:t>
-      </w:r>
-    </w:p>
-    <w:p>
-      <w:pPr>
-        <w:pStyle w:val="Heading3"/>
-      </w:pPr>
-      <w:bookmarkStart w:id="70" w:name="_Toc117715978"/>
-      <w:r>
-        <w:t>Changed</w:t>
-      </w:r>
-      <w:bookmarkEnd w:id="70"/>
+        <w:t>“insufficient parameters supplied to the command” error when attempting to remove tag from media item</w:t>
+      </w:r>
     </w:p>
     <w:p>
       <w:pPr>
@@ -22139,8 +21220,18 @@
           <w:sz w:val="20"/>
           <w:szCs w:val="20"/>
         </w:rPr>
-        <w:t>Increased size of tags list box in main window filters</w:t>
-      </w:r>
+        <w:t>Minor bugs in manage copies dialog</w:t>
+      </w:r>
+    </w:p>
+    <w:p>
+      <w:pPr>
+        <w:pStyle w:val="Heading3"/>
+      </w:pPr>
+      <w:bookmarkStart w:id="70" w:name="_Toc117715978"/>
+      <w:r>
+        <w:t>Changed</w:t>
+      </w:r>
+      <w:bookmarkEnd w:id="70"/>
     </w:p>
     <w:p>
       <w:pPr>
@@ -22161,18 +21252,8 @@
           <w:sz w:val="20"/>
           <w:szCs w:val="20"/>
         </w:rPr>
-        <w:t>Increased sizes of tags, authors, and publishers list boxes in add new item dialogs</w:t>
-      </w:r>
-    </w:p>
-    <w:p>
-      <w:pPr>
-        <w:pStyle w:val="Heading3"/>
-      </w:pPr>
-      <w:bookmarkStart w:id="71" w:name="_Toc117715979"/>
-      <w:r>
-        <w:t>Removed</w:t>
-      </w:r>
-      <w:bookmarkEnd w:id="71"/>
+        <w:t>Increased size of tags list box in main window filters</w:t>
+      </w:r>
     </w:p>
     <w:p>
       <w:pPr>
@@ -22193,28 +21274,18 @@
           <w:sz w:val="20"/>
           <w:szCs w:val="20"/>
         </w:rPr>
-        <w:t>Sample data from database</w:t>
-      </w:r>
-    </w:p>
-    <w:p>
-      <w:pPr>
-        <w:pStyle w:val="Heading2"/>
-      </w:pPr>
-      <w:bookmarkStart w:id="72" w:name="_Toc117715980"/>
-      <w:r>
-        <w:t>v1.0.0 – 23-1-2022</w:t>
-      </w:r>
-      <w:bookmarkEnd w:id="72"/>
+        <w:t>Increased sizes of tags, authors, and publishers list boxes in add new item dialogs</w:t>
+      </w:r>
     </w:p>
     <w:p>
       <w:pPr>
         <w:pStyle w:val="Heading3"/>
       </w:pPr>
-      <w:bookmarkStart w:id="73" w:name="_Toc117715981"/>
-      <w:r>
-        <w:t>Added</w:t>
-      </w:r>
-      <w:bookmarkEnd w:id="73"/>
+      <w:bookmarkStart w:id="71" w:name="_Toc117715979"/>
+      <w:r>
+        <w:t>Removed</w:t>
+      </w:r>
+      <w:bookmarkEnd w:id="71"/>
     </w:p>
     <w:p>
       <w:pPr>
@@ -22235,6 +21306,48 @@
           <w:sz w:val="20"/>
           <w:szCs w:val="20"/>
         </w:rPr>
+        <w:t>Sample data from database</w:t>
+      </w:r>
+    </w:p>
+    <w:p>
+      <w:pPr>
+        <w:pStyle w:val="Heading2"/>
+      </w:pPr>
+      <w:bookmarkStart w:id="72" w:name="_Toc117715980"/>
+      <w:r>
+        <w:t>v1.0.0 – 23-1-2022</w:t>
+      </w:r>
+      <w:bookmarkEnd w:id="72"/>
+    </w:p>
+    <w:p>
+      <w:pPr>
+        <w:pStyle w:val="Heading3"/>
+      </w:pPr>
+      <w:bookmarkStart w:id="73" w:name="_Toc117715981"/>
+      <w:r>
+        <w:t>Added</w:t>
+      </w:r>
+      <w:bookmarkEnd w:id="73"/>
+    </w:p>
+    <w:p>
+      <w:pPr>
+        <w:pStyle w:val="ListParagraph"/>
+        <w:numPr>
+          <w:ilvl w:val="0"/>
+          <w:numId w:val="4"/>
+        </w:numPr>
+        <w:rPr>
+          <w:rFonts w:ascii="Arial" w:hAnsi="Arial" w:cs="Arial"/>
+          <w:sz w:val="20"/>
+          <w:szCs w:val="20"/>
+        </w:rPr>
+      </w:pPr>
+      <w:r>
+        <w:rPr>
+          <w:rFonts w:ascii="Arial" w:hAnsi="Arial" w:cs="Arial"/>
+          <w:sz w:val="20"/>
+          <w:szCs w:val="20"/>
+        </w:rPr>
         <w:t>Manage copies feature</w:t>
       </w:r>
     </w:p>
@@ -22244,7 +21357,6 @@
       </w:pPr>
       <w:bookmarkStart w:id="74" w:name="_Toc117715982"/>
       <w:r>
-        <w:lastRenderedPageBreak/>
         <w:t>Fixed</w:t>
       </w:r>
       <w:bookmarkEnd w:id="74"/>

</xml_diff>

<commit_message>
add support for 4k BluRay and cassette media item types, update manual
</commit_message>
<xml_diff>
--- a/docs/user/MyLibrary.docx
+++ b/docs/user/MyLibrary.docx
@@ -7,9 +7,11 @@
         <w:pStyle w:val="Title"/>
         <w:jc w:val="center"/>
       </w:pPr>
+      <w:proofErr w:type="spellStart"/>
       <w:r>
         <w:t>MyLibrary</w:t>
       </w:r>
+      <w:proofErr w:type="spellEnd"/>
     </w:p>
     <w:p>
       <w:pPr>
@@ -132,7 +134,15 @@
           </w:tcPr>
           <w:p>
             <w:r>
-              <w:t>First version. Corresponds to MyLibrary v1.3.0.</w:t>
+              <w:t xml:space="preserve">First version. Corresponds to </w:t>
+            </w:r>
+            <w:proofErr w:type="spellStart"/>
+            <w:r>
+              <w:t>MyLibrary</w:t>
+            </w:r>
+            <w:proofErr w:type="spellEnd"/>
+            <w:r>
+              <w:t xml:space="preserve"> v1.3.0.</w:t>
             </w:r>
           </w:p>
         </w:tc>
@@ -164,7 +174,15 @@
           </w:tcPr>
           <w:p>
             <w:r>
-              <w:t>Second version. Corresponds to MyLibrary v1.4.0.</w:t>
+              <w:t xml:space="preserve">Second version. Corresponds to </w:t>
+            </w:r>
+            <w:proofErr w:type="spellStart"/>
+            <w:r>
+              <w:t>MyLibrary</w:t>
+            </w:r>
+            <w:proofErr w:type="spellEnd"/>
+            <w:r>
+              <w:t xml:space="preserve"> v1.4.0.</w:t>
             </w:r>
           </w:p>
         </w:tc>
@@ -6532,13 +6550,23 @@
           <w:szCs w:val="20"/>
         </w:rPr>
       </w:pPr>
-      <w:r>
-        <w:rPr>
-          <w:rFonts w:ascii="Arial" w:hAnsi="Arial" w:cs="Arial"/>
-          <w:sz w:val="20"/>
-          <w:szCs w:val="20"/>
-        </w:rPr>
-        <w:t>MyLibrary is an application to keep track of books and media items (“library items”). It is a database-driven Windows desktop application.</w:t>
+      <w:proofErr w:type="spellStart"/>
+      <w:r>
+        <w:rPr>
+          <w:rFonts w:ascii="Arial" w:hAnsi="Arial" w:cs="Arial"/>
+          <w:sz w:val="20"/>
+          <w:szCs w:val="20"/>
+        </w:rPr>
+        <w:t>MyLibrary</w:t>
+      </w:r>
+      <w:proofErr w:type="spellEnd"/>
+      <w:r>
+        <w:rPr>
+          <w:rFonts w:ascii="Arial" w:hAnsi="Arial" w:cs="Arial"/>
+          <w:sz w:val="20"/>
+          <w:szCs w:val="20"/>
+        </w:rPr>
+        <w:t xml:space="preserve"> is an application to keep track of books and media items (“library items”). It is a database-driven Windows desktop application.</w:t>
       </w:r>
     </w:p>
     <w:p>
@@ -6627,7 +6655,25 @@
           <w:sz w:val="20"/>
           <w:szCs w:val="20"/>
         </w:rPr>
-        <w:t>A “wishlist” feature is provided.</w:t>
+        <w:t>A “</w:t>
+      </w:r>
+      <w:proofErr w:type="spellStart"/>
+      <w:r>
+        <w:rPr>
+          <w:rFonts w:ascii="Arial" w:hAnsi="Arial" w:cs="Arial"/>
+          <w:sz w:val="20"/>
+          <w:szCs w:val="20"/>
+        </w:rPr>
+        <w:t>wishlist</w:t>
+      </w:r>
+      <w:proofErr w:type="spellEnd"/>
+      <w:r>
+        <w:rPr>
+          <w:rFonts w:ascii="Arial" w:hAnsi="Arial" w:cs="Arial"/>
+          <w:sz w:val="20"/>
+          <w:szCs w:val="20"/>
+        </w:rPr>
+        <w:t>” feature is provided.</w:t>
       </w:r>
       <w:r>
         <w:rPr>
@@ -6720,7 +6766,7 @@
           <w:sz w:val="20"/>
           <w:szCs w:val="20"/>
         </w:rPr>
-        <w:t>CD</w:t>
+        <w:t>Cassette</w:t>
       </w:r>
     </w:p>
     <w:p>
@@ -6742,7 +6788,7 @@
           <w:sz w:val="20"/>
           <w:szCs w:val="20"/>
         </w:rPr>
-        <w:t>DVD</w:t>
+        <w:t>CD</w:t>
       </w:r>
     </w:p>
     <w:p>
@@ -6764,7 +6810,7 @@
           <w:sz w:val="20"/>
           <w:szCs w:val="20"/>
         </w:rPr>
-        <w:t>BluRay</w:t>
+        <w:t>DVD</w:t>
       </w:r>
     </w:p>
     <w:p>
@@ -6780,14 +6826,16 @@
           <w:szCs w:val="20"/>
         </w:rPr>
       </w:pPr>
-      <w:r>
-        <w:rPr>
-          <w:rFonts w:ascii="Arial" w:hAnsi="Arial" w:cs="Arial"/>
-          <w:sz w:val="20"/>
-          <w:szCs w:val="20"/>
-        </w:rPr>
-        <w:t>Flash Drive</w:t>
-      </w:r>
+      <w:proofErr w:type="spellStart"/>
+      <w:r>
+        <w:rPr>
+          <w:rFonts w:ascii="Arial" w:hAnsi="Arial" w:cs="Arial"/>
+          <w:sz w:val="20"/>
+          <w:szCs w:val="20"/>
+        </w:rPr>
+        <w:t>BluRay</w:t>
+      </w:r>
+      <w:proofErr w:type="spellEnd"/>
     </w:p>
     <w:p>
       <w:pPr>
@@ -6808,8 +6856,18 @@
           <w:sz w:val="20"/>
           <w:szCs w:val="20"/>
         </w:rPr>
-        <w:t>Floppy Disk</w:t>
-      </w:r>
+        <w:t xml:space="preserve">UHD </w:t>
+      </w:r>
+      <w:proofErr w:type="spellStart"/>
+      <w:r>
+        <w:rPr>
+          <w:rFonts w:ascii="Arial" w:hAnsi="Arial" w:cs="Arial"/>
+          <w:sz w:val="20"/>
+          <w:szCs w:val="20"/>
+        </w:rPr>
+        <w:t>BluRay</w:t>
+      </w:r>
+      <w:proofErr w:type="spellEnd"/>
     </w:p>
     <w:p>
       <w:pPr>
@@ -6830,6 +6888,50 @@
           <w:sz w:val="20"/>
           <w:szCs w:val="20"/>
         </w:rPr>
+        <w:t>Flash Drive</w:t>
+      </w:r>
+    </w:p>
+    <w:p>
+      <w:pPr>
+        <w:pStyle w:val="ListParagraph"/>
+        <w:numPr>
+          <w:ilvl w:val="0"/>
+          <w:numId w:val="6"/>
+        </w:numPr>
+        <w:rPr>
+          <w:rFonts w:ascii="Arial" w:hAnsi="Arial" w:cs="Arial"/>
+          <w:sz w:val="20"/>
+          <w:szCs w:val="20"/>
+        </w:rPr>
+      </w:pPr>
+      <w:r>
+        <w:rPr>
+          <w:rFonts w:ascii="Arial" w:hAnsi="Arial" w:cs="Arial"/>
+          <w:sz w:val="20"/>
+          <w:szCs w:val="20"/>
+        </w:rPr>
+        <w:t>Floppy Disk</w:t>
+      </w:r>
+    </w:p>
+    <w:p>
+      <w:pPr>
+        <w:pStyle w:val="ListParagraph"/>
+        <w:numPr>
+          <w:ilvl w:val="0"/>
+          <w:numId w:val="6"/>
+        </w:numPr>
+        <w:rPr>
+          <w:rFonts w:ascii="Arial" w:hAnsi="Arial" w:cs="Arial"/>
+          <w:sz w:val="20"/>
+          <w:szCs w:val="20"/>
+        </w:rPr>
+      </w:pPr>
+      <w:r>
+        <w:rPr>
+          <w:rFonts w:ascii="Arial" w:hAnsi="Arial" w:cs="Arial"/>
+          <w:sz w:val="20"/>
+          <w:szCs w:val="20"/>
+        </w:rPr>
         <w:t>Other</w:t>
       </w:r>
     </w:p>
@@ -6857,7 +6959,25 @@
           <w:sz w:val="20"/>
           <w:szCs w:val="20"/>
         </w:rPr>
-        <w:t xml:space="preserve">Data is stored in an Sqlite database file. </w:t>
+        <w:t xml:space="preserve">Data is stored in an </w:t>
+      </w:r>
+      <w:proofErr w:type="spellStart"/>
+      <w:r>
+        <w:rPr>
+          <w:rFonts w:ascii="Arial" w:hAnsi="Arial" w:cs="Arial"/>
+          <w:sz w:val="20"/>
+          <w:szCs w:val="20"/>
+        </w:rPr>
+        <w:t>Sqlite</w:t>
+      </w:r>
+      <w:proofErr w:type="spellEnd"/>
+      <w:r>
+        <w:rPr>
+          <w:rFonts w:ascii="Arial" w:hAnsi="Arial" w:cs="Arial"/>
+          <w:sz w:val="20"/>
+          <w:szCs w:val="20"/>
+        </w:rPr>
+        <w:t xml:space="preserve"> database file. </w:t>
       </w:r>
       <w:r>
         <w:rPr>
@@ -7706,7 +7826,6 @@
           <w:sz w:val="20"/>
           <w:szCs w:val="20"/>
         </w:rPr>
-        <w:lastRenderedPageBreak/>
         <w:t>Tags</w:t>
       </w:r>
     </w:p>
@@ -8234,7 +8353,103 @@
                 <w:sz w:val="20"/>
                 <w:szCs w:val="20"/>
               </w:rPr>
-              <w:t>Cd, Dvd, BluRay, Vhs, Vinyl, Flash Drive, Floppy Disk, Other</w:t>
+              <w:t xml:space="preserve">Cassette, </w:t>
+            </w:r>
+            <w:r>
+              <w:rPr>
+                <w:rFonts w:ascii="Arial" w:hAnsi="Arial" w:cs="Arial"/>
+                <w:sz w:val="20"/>
+                <w:szCs w:val="20"/>
+              </w:rPr>
+              <w:t xml:space="preserve">Cd, </w:t>
+            </w:r>
+            <w:proofErr w:type="spellStart"/>
+            <w:r>
+              <w:rPr>
+                <w:rFonts w:ascii="Arial" w:hAnsi="Arial" w:cs="Arial"/>
+                <w:sz w:val="20"/>
+                <w:szCs w:val="20"/>
+              </w:rPr>
+              <w:t>Dvd</w:t>
+            </w:r>
+            <w:proofErr w:type="spellEnd"/>
+            <w:r>
+              <w:rPr>
+                <w:rFonts w:ascii="Arial" w:hAnsi="Arial" w:cs="Arial"/>
+                <w:sz w:val="20"/>
+                <w:szCs w:val="20"/>
+              </w:rPr>
+              <w:t xml:space="preserve">, </w:t>
+            </w:r>
+            <w:proofErr w:type="spellStart"/>
+            <w:r>
+              <w:rPr>
+                <w:rFonts w:ascii="Arial" w:hAnsi="Arial" w:cs="Arial"/>
+                <w:sz w:val="20"/>
+                <w:szCs w:val="20"/>
+              </w:rPr>
+              <w:t>BluRay</w:t>
+            </w:r>
+            <w:proofErr w:type="spellEnd"/>
+            <w:r>
+              <w:rPr>
+                <w:rFonts w:ascii="Arial" w:hAnsi="Arial" w:cs="Arial"/>
+                <w:sz w:val="20"/>
+                <w:szCs w:val="20"/>
+              </w:rPr>
+              <w:t>,</w:t>
+            </w:r>
+            <w:r>
+              <w:rPr>
+                <w:rFonts w:ascii="Arial" w:hAnsi="Arial" w:cs="Arial"/>
+                <w:sz w:val="20"/>
+                <w:szCs w:val="20"/>
+              </w:rPr>
+              <w:t xml:space="preserve"> UHD </w:t>
+            </w:r>
+            <w:proofErr w:type="spellStart"/>
+            <w:r>
+              <w:rPr>
+                <w:rFonts w:ascii="Arial" w:hAnsi="Arial" w:cs="Arial"/>
+                <w:sz w:val="20"/>
+                <w:szCs w:val="20"/>
+              </w:rPr>
+              <w:t>BluRay</w:t>
+            </w:r>
+            <w:proofErr w:type="spellEnd"/>
+            <w:r>
+              <w:rPr>
+                <w:rFonts w:ascii="Arial" w:hAnsi="Arial" w:cs="Arial"/>
+                <w:sz w:val="20"/>
+                <w:szCs w:val="20"/>
+              </w:rPr>
+              <w:t>,</w:t>
+            </w:r>
+            <w:r>
+              <w:rPr>
+                <w:rFonts w:ascii="Arial" w:hAnsi="Arial" w:cs="Arial"/>
+                <w:sz w:val="20"/>
+                <w:szCs w:val="20"/>
+              </w:rPr>
+              <w:t xml:space="preserve"> </w:t>
+            </w:r>
+            <w:proofErr w:type="spellStart"/>
+            <w:r>
+              <w:rPr>
+                <w:rFonts w:ascii="Arial" w:hAnsi="Arial" w:cs="Arial"/>
+                <w:sz w:val="20"/>
+                <w:szCs w:val="20"/>
+              </w:rPr>
+              <w:t>Vhs</w:t>
+            </w:r>
+            <w:proofErr w:type="spellEnd"/>
+            <w:r>
+              <w:rPr>
+                <w:rFonts w:ascii="Arial" w:hAnsi="Arial" w:cs="Arial"/>
+                <w:sz w:val="20"/>
+                <w:szCs w:val="20"/>
+              </w:rPr>
+              <w:t>, Vinyl, Flash Drive, Floppy Disk, Other</w:t>
             </w:r>
           </w:p>
         </w:tc>
@@ -8272,6 +8487,7 @@
                 <w:szCs w:val="20"/>
               </w:rPr>
             </w:pPr>
+            <w:proofErr w:type="spellStart"/>
             <w:r>
               <w:rPr>
                 <w:rFonts w:ascii="Arial" w:hAnsi="Arial" w:cs="Arial"/>
@@ -8280,6 +8496,7 @@
               </w:rPr>
               <w:t>Dvd</w:t>
             </w:r>
+            <w:proofErr w:type="spellEnd"/>
           </w:p>
         </w:tc>
       </w:tr>
@@ -8324,7 +8541,25 @@
                 <w:sz w:val="20"/>
                 <w:szCs w:val="20"/>
               </w:rPr>
-              <w:t>Integer. Usually a barcode found on the item.</w:t>
+              <w:t xml:space="preserve">Integer. </w:t>
+            </w:r>
+            <w:proofErr w:type="gramStart"/>
+            <w:r>
+              <w:rPr>
+                <w:rFonts w:ascii="Arial" w:hAnsi="Arial" w:cs="Arial"/>
+                <w:sz w:val="20"/>
+                <w:szCs w:val="20"/>
+              </w:rPr>
+              <w:t>Usually</w:t>
+            </w:r>
+            <w:proofErr w:type="gramEnd"/>
+            <w:r>
+              <w:rPr>
+                <w:rFonts w:ascii="Arial" w:hAnsi="Arial" w:cs="Arial"/>
+                <w:sz w:val="20"/>
+                <w:szCs w:val="20"/>
+              </w:rPr>
+              <w:t xml:space="preserve"> a barcode found on the item.</w:t>
             </w:r>
           </w:p>
         </w:tc>
@@ -10764,7 +10999,6 @@
           <w:sz w:val="20"/>
           <w:szCs w:val="20"/>
         </w:rPr>
-        <w:lastRenderedPageBreak/>
         <w:t>Wishlist</w:t>
       </w:r>
     </w:p>
@@ -11041,7 +11275,61 @@
                 <w:sz w:val="20"/>
                 <w:szCs w:val="20"/>
               </w:rPr>
-              <w:t>Book, Cd, Dvd, BluRay, Vhs, Vinyl, Flash Drive, Floppy Disk, Other</w:t>
+              <w:t xml:space="preserve">Book, Cd, </w:t>
+            </w:r>
+            <w:proofErr w:type="spellStart"/>
+            <w:r>
+              <w:rPr>
+                <w:rFonts w:ascii="Arial" w:hAnsi="Arial" w:cs="Arial"/>
+                <w:sz w:val="20"/>
+                <w:szCs w:val="20"/>
+              </w:rPr>
+              <w:t>Dvd</w:t>
+            </w:r>
+            <w:proofErr w:type="spellEnd"/>
+            <w:r>
+              <w:rPr>
+                <w:rFonts w:ascii="Arial" w:hAnsi="Arial" w:cs="Arial"/>
+                <w:sz w:val="20"/>
+                <w:szCs w:val="20"/>
+              </w:rPr>
+              <w:t xml:space="preserve">, </w:t>
+            </w:r>
+            <w:proofErr w:type="spellStart"/>
+            <w:r>
+              <w:rPr>
+                <w:rFonts w:ascii="Arial" w:hAnsi="Arial" w:cs="Arial"/>
+                <w:sz w:val="20"/>
+                <w:szCs w:val="20"/>
+              </w:rPr>
+              <w:t>BluRay</w:t>
+            </w:r>
+            <w:proofErr w:type="spellEnd"/>
+            <w:r>
+              <w:rPr>
+                <w:rFonts w:ascii="Arial" w:hAnsi="Arial" w:cs="Arial"/>
+                <w:sz w:val="20"/>
+                <w:szCs w:val="20"/>
+              </w:rPr>
+              <w:t xml:space="preserve">, </w:t>
+            </w:r>
+            <w:proofErr w:type="spellStart"/>
+            <w:r>
+              <w:rPr>
+                <w:rFonts w:ascii="Arial" w:hAnsi="Arial" w:cs="Arial"/>
+                <w:sz w:val="20"/>
+                <w:szCs w:val="20"/>
+              </w:rPr>
+              <w:t>Vhs</w:t>
+            </w:r>
+            <w:proofErr w:type="spellEnd"/>
+            <w:r>
+              <w:rPr>
+                <w:rFonts w:ascii="Arial" w:hAnsi="Arial" w:cs="Arial"/>
+                <w:sz w:val="20"/>
+                <w:szCs w:val="20"/>
+              </w:rPr>
+              <w:t>, Vinyl, Flash Drive, Floppy Disk, Other</w:t>
             </w:r>
           </w:p>
         </w:tc>
@@ -11203,13 +11491,23 @@
           <w:szCs w:val="20"/>
         </w:rPr>
       </w:pPr>
-      <w:r>
-        <w:rPr>
-          <w:rFonts w:ascii="Arial" w:hAnsi="Arial" w:cs="Arial"/>
-          <w:sz w:val="20"/>
-          <w:szCs w:val="20"/>
-        </w:rPr>
-        <w:t>MyLibrary is a portable application, so no installation is required.</w:t>
+      <w:proofErr w:type="spellStart"/>
+      <w:r>
+        <w:rPr>
+          <w:rFonts w:ascii="Arial" w:hAnsi="Arial" w:cs="Arial"/>
+          <w:sz w:val="20"/>
+          <w:szCs w:val="20"/>
+        </w:rPr>
+        <w:t>MyLibrary</w:t>
+      </w:r>
+      <w:proofErr w:type="spellEnd"/>
+      <w:r>
+        <w:rPr>
+          <w:rFonts w:ascii="Arial" w:hAnsi="Arial" w:cs="Arial"/>
+          <w:sz w:val="20"/>
+          <w:szCs w:val="20"/>
+        </w:rPr>
+        <w:t xml:space="preserve"> is a portable application, so no installation is required.</w:t>
       </w:r>
       <w:r>
         <w:rPr>
@@ -11293,8 +11591,18 @@
           <w:sz w:val="20"/>
           <w:szCs w:val="20"/>
         </w:rPr>
-        <w:t>git clone https://github.com/Alc2110/MyLibrary.git</w:t>
-      </w:r>
+        <w:t xml:space="preserve">git clone </w:t>
+      </w:r>
+      <w:proofErr w:type="gramStart"/>
+      <w:r>
+        <w:rPr>
+          <w:rFonts w:ascii="Courier New" w:hAnsi="Courier New" w:cs="Courier New"/>
+          <w:sz w:val="20"/>
+          <w:szCs w:val="20"/>
+        </w:rPr>
+        <w:t>https://github.com/Alc2110/MyLibrary.git</w:t>
+      </w:r>
+      <w:proofErr w:type="gramEnd"/>
     </w:p>
     <w:p>
       <w:pPr>
@@ -11334,6 +11642,7 @@
         </w:rPr>
         <w:t xml:space="preserve">Set the </w:t>
       </w:r>
+      <w:proofErr w:type="spellStart"/>
       <w:r>
         <w:rPr>
           <w:rFonts w:ascii="Courier New" w:hAnsi="Courier New" w:cs="Courier New"/>
@@ -11342,6 +11651,7 @@
         </w:rPr>
         <w:t>dbPath</w:t>
       </w:r>
+      <w:proofErr w:type="spellEnd"/>
       <w:r>
         <w:rPr>
           <w:rFonts w:ascii="Arial" w:hAnsi="Arial" w:cs="Arial"/>
@@ -11350,6 +11660,7 @@
         </w:rPr>
         <w:t xml:space="preserve"> parameter in </w:t>
       </w:r>
+      <w:proofErr w:type="spellStart"/>
       <w:r>
         <w:rPr>
           <w:rFonts w:ascii="Courier New" w:hAnsi="Courier New" w:cs="Courier New"/>
@@ -11358,6 +11669,7 @@
         </w:rPr>
         <w:t>app.config</w:t>
       </w:r>
+      <w:proofErr w:type="spellEnd"/>
       <w:r>
         <w:rPr>
           <w:rFonts w:ascii="Arial" w:hAnsi="Arial" w:cs="Arial"/>
@@ -11374,6 +11686,7 @@
         </w:rPr>
         <w:t xml:space="preserve"> </w:t>
       </w:r>
+      <w:proofErr w:type="spellStart"/>
       <w:r>
         <w:rPr>
           <w:rFonts w:ascii="Courier New" w:hAnsi="Courier New" w:cs="Courier New"/>
@@ -11382,6 +11695,7 @@
         </w:rPr>
         <w:t>database.db</w:t>
       </w:r>
+      <w:proofErr w:type="spellEnd"/>
       <w:r>
         <w:t>.</w:t>
       </w:r>
@@ -11482,7 +11796,25 @@
           <w:sz w:val="20"/>
           <w:szCs w:val="20"/>
         </w:rPr>
-        <w:t>The application’s user interface is simple and intuitive, consisting of a main window displaying a list of items, and subwindows and dialogs designed to perform certain tasks.</w:t>
+        <w:t xml:space="preserve">The application’s user interface is simple and intuitive, consisting of a main window displaying a list of items, and </w:t>
+      </w:r>
+      <w:proofErr w:type="spellStart"/>
+      <w:r>
+        <w:rPr>
+          <w:rFonts w:ascii="Arial" w:hAnsi="Arial" w:cs="Arial"/>
+          <w:sz w:val="20"/>
+          <w:szCs w:val="20"/>
+        </w:rPr>
+        <w:t>subwindows</w:t>
+      </w:r>
+      <w:proofErr w:type="spellEnd"/>
+      <w:r>
+        <w:rPr>
+          <w:rFonts w:ascii="Arial" w:hAnsi="Arial" w:cs="Arial"/>
+          <w:sz w:val="20"/>
+          <w:szCs w:val="20"/>
+        </w:rPr>
+        <w:t xml:space="preserve"> and dialogs designed to perform certain tasks.</w:t>
       </w:r>
       <w:r>
         <w:rPr>
@@ -11654,6 +11986,7 @@
       </w:pPr>
       <w:bookmarkStart w:id="5" w:name="_Toc117715920"/>
       <w:r>
+        <w:lastRenderedPageBreak/>
         <w:t>Main window</w:t>
       </w:r>
       <w:bookmarkEnd w:id="5"/>
@@ -11705,7 +12038,6 @@
           <w:sz w:val="20"/>
           <w:szCs w:val="20"/>
         </w:rPr>
-        <w:lastRenderedPageBreak/>
         <w:t xml:space="preserve">The details of the </w:t>
       </w:r>
       <w:r>
@@ -13127,6 +13459,7 @@
       </w:pPr>
       <w:bookmarkStart w:id="9" w:name="_Toc117715923"/>
       <w:r>
+        <w:lastRenderedPageBreak/>
         <w:t>View</w:t>
       </w:r>
       <w:bookmarkEnd w:id="9"/>
@@ -13174,7 +13507,6 @@
           <w:sz w:val="20"/>
           <w:szCs w:val="20"/>
         </w:rPr>
-        <w:lastRenderedPageBreak/>
         <w:drawing>
           <wp:inline distT="0" distB="0" distL="0" distR="0" wp14:anchorId="43E0A63F" wp14:editId="1C5691E9">
             <wp:extent cx="1790855" cy="2232853"/>
@@ -13316,7 +13648,23 @@
           <w:sz w:val="20"/>
           <w:szCs w:val="20"/>
         </w:rPr>
-        <w:t>Cds</w:t>
+        <w:t>C</w:t>
+      </w:r>
+      <w:r>
+        <w:rPr>
+          <w:rFonts w:ascii="Arial" w:hAnsi="Arial" w:cs="Arial"/>
+          <w:sz w:val="20"/>
+          <w:szCs w:val="20"/>
+        </w:rPr>
+        <w:t>D</w:t>
+      </w:r>
+      <w:r>
+        <w:rPr>
+          <w:rFonts w:ascii="Arial" w:hAnsi="Arial" w:cs="Arial"/>
+          <w:sz w:val="20"/>
+          <w:szCs w:val="20"/>
+        </w:rPr>
+        <w:t>s</w:t>
       </w:r>
       <w:r>
         <w:rPr>
@@ -13346,15 +13694,33 @@
           <w:sz w:val="20"/>
           <w:szCs w:val="20"/>
         </w:rPr>
-        <w:t>Dvds</w:t>
-      </w:r>
-      <w:r>
-        <w:rPr>
-          <w:rFonts w:ascii="Arial" w:hAnsi="Arial" w:cs="Arial"/>
-          <w:sz w:val="20"/>
-          <w:szCs w:val="20"/>
-        </w:rPr>
-        <w:t xml:space="preserve"> – selects Dvd types in the main window.</w:t>
+        <w:t>DVDs</w:t>
+      </w:r>
+      <w:r>
+        <w:rPr>
+          <w:rFonts w:ascii="Arial" w:hAnsi="Arial" w:cs="Arial"/>
+          <w:sz w:val="20"/>
+          <w:szCs w:val="20"/>
+        </w:rPr>
+        <w:t xml:space="preserve"> – selects </w:t>
+      </w:r>
+      <w:proofErr w:type="spellStart"/>
+      <w:r>
+        <w:rPr>
+          <w:rFonts w:ascii="Arial" w:hAnsi="Arial" w:cs="Arial"/>
+          <w:sz w:val="20"/>
+          <w:szCs w:val="20"/>
+        </w:rPr>
+        <w:t>Dvd</w:t>
+      </w:r>
+      <w:proofErr w:type="spellEnd"/>
+      <w:r>
+        <w:rPr>
+          <w:rFonts w:ascii="Arial" w:hAnsi="Arial" w:cs="Arial"/>
+          <w:sz w:val="20"/>
+          <w:szCs w:val="20"/>
+        </w:rPr>
+        <w:t xml:space="preserve"> types in the main window.</w:t>
       </w:r>
     </w:p>
     <w:p>
@@ -13370,6 +13736,7 @@
           <w:szCs w:val="20"/>
         </w:rPr>
       </w:pPr>
+      <w:proofErr w:type="spellStart"/>
       <w:r>
         <w:rPr>
           <w:rFonts w:ascii="Arial" w:hAnsi="Arial" w:cs="Arial"/>
@@ -13378,13 +13745,32 @@
         </w:rPr>
         <w:t>BluRays</w:t>
       </w:r>
-      <w:r>
-        <w:rPr>
-          <w:rFonts w:ascii="Arial" w:hAnsi="Arial" w:cs="Arial"/>
-          <w:sz w:val="20"/>
-          <w:szCs w:val="20"/>
-        </w:rPr>
-        <w:t xml:space="preserve"> – selects BluRay types in the main window.</w:t>
+      <w:proofErr w:type="spellEnd"/>
+      <w:r>
+        <w:rPr>
+          <w:rFonts w:ascii="Arial" w:hAnsi="Arial" w:cs="Arial"/>
+          <w:sz w:val="20"/>
+          <w:szCs w:val="20"/>
+        </w:rPr>
+        <w:t xml:space="preserve"> – selects </w:t>
+      </w:r>
+      <w:proofErr w:type="spellStart"/>
+      <w:r>
+        <w:rPr>
+          <w:rFonts w:ascii="Arial" w:hAnsi="Arial" w:cs="Arial"/>
+          <w:sz w:val="20"/>
+          <w:szCs w:val="20"/>
+        </w:rPr>
+        <w:t>BluRay</w:t>
+      </w:r>
+      <w:proofErr w:type="spellEnd"/>
+      <w:r>
+        <w:rPr>
+          <w:rFonts w:ascii="Arial" w:hAnsi="Arial" w:cs="Arial"/>
+          <w:sz w:val="20"/>
+          <w:szCs w:val="20"/>
+        </w:rPr>
+        <w:t xml:space="preserve"> types in the main window.</w:t>
       </w:r>
     </w:p>
     <w:p>
@@ -13406,15 +13792,107 @@
           <w:sz w:val="20"/>
           <w:szCs w:val="20"/>
         </w:rPr>
-        <w:t>Vhss</w:t>
-      </w:r>
-      <w:r>
-        <w:rPr>
-          <w:rFonts w:ascii="Arial" w:hAnsi="Arial" w:cs="Arial"/>
-          <w:sz w:val="20"/>
-          <w:szCs w:val="20"/>
-        </w:rPr>
-        <w:t xml:space="preserve"> – selects Vhs types in the main window.</w:t>
+        <w:t xml:space="preserve">UHD </w:t>
+      </w:r>
+      <w:proofErr w:type="spellStart"/>
+      <w:r>
+        <w:rPr>
+          <w:rFonts w:ascii="Arial" w:hAnsi="Arial" w:cs="Arial"/>
+          <w:sz w:val="20"/>
+          <w:szCs w:val="20"/>
+        </w:rPr>
+        <w:t>BluRays</w:t>
+      </w:r>
+      <w:proofErr w:type="spellEnd"/>
+      <w:r>
+        <w:rPr>
+          <w:rFonts w:ascii="Arial" w:hAnsi="Arial" w:cs="Arial"/>
+          <w:sz w:val="20"/>
+          <w:szCs w:val="20"/>
+        </w:rPr>
+        <w:t xml:space="preserve"> – selects UHD </w:t>
+      </w:r>
+      <w:proofErr w:type="spellStart"/>
+      <w:r>
+        <w:rPr>
+          <w:rFonts w:ascii="Arial" w:hAnsi="Arial" w:cs="Arial"/>
+          <w:sz w:val="20"/>
+          <w:szCs w:val="20"/>
+        </w:rPr>
+        <w:t>BluRay</w:t>
+      </w:r>
+      <w:proofErr w:type="spellEnd"/>
+      <w:r>
+        <w:rPr>
+          <w:rFonts w:ascii="Arial" w:hAnsi="Arial" w:cs="Arial"/>
+          <w:sz w:val="20"/>
+          <w:szCs w:val="20"/>
+        </w:rPr>
+        <w:t xml:space="preserve"> types in the main window.</w:t>
+      </w:r>
+    </w:p>
+    <w:p>
+      <w:pPr>
+        <w:pStyle w:val="ListParagraph"/>
+        <w:numPr>
+          <w:ilvl w:val="0"/>
+          <w:numId w:val="5"/>
+        </w:numPr>
+        <w:rPr>
+          <w:rFonts w:ascii="Arial" w:hAnsi="Arial" w:cs="Arial"/>
+          <w:sz w:val="20"/>
+          <w:szCs w:val="20"/>
+        </w:rPr>
+      </w:pPr>
+      <w:r>
+        <w:rPr>
+          <w:rFonts w:ascii="Arial" w:hAnsi="Arial" w:cs="Arial"/>
+          <w:sz w:val="20"/>
+          <w:szCs w:val="20"/>
+        </w:rPr>
+        <w:t>V</w:t>
+      </w:r>
+      <w:r>
+        <w:rPr>
+          <w:rFonts w:ascii="Arial" w:hAnsi="Arial" w:cs="Arial"/>
+          <w:sz w:val="20"/>
+          <w:szCs w:val="20"/>
+        </w:rPr>
+        <w:t>HS</w:t>
+      </w:r>
+      <w:r>
+        <w:rPr>
+          <w:rFonts w:ascii="Arial" w:hAnsi="Arial" w:cs="Arial"/>
+          <w:sz w:val="20"/>
+          <w:szCs w:val="20"/>
+        </w:rPr>
+        <w:t>s</w:t>
+      </w:r>
+      <w:r>
+        <w:rPr>
+          <w:rFonts w:ascii="Arial" w:hAnsi="Arial" w:cs="Arial"/>
+          <w:sz w:val="20"/>
+          <w:szCs w:val="20"/>
+        </w:rPr>
+        <w:t xml:space="preserve"> – selects </w:t>
+      </w:r>
+      <w:proofErr w:type="spellStart"/>
+      <w:r>
+        <w:rPr>
+          <w:rFonts w:ascii="Arial" w:hAnsi="Arial" w:cs="Arial"/>
+          <w:sz w:val="20"/>
+          <w:szCs w:val="20"/>
+        </w:rPr>
+        <w:t>Vhs</w:t>
+      </w:r>
+      <w:proofErr w:type="spellEnd"/>
+      <w:r>
+        <w:rPr>
+          <w:rFonts w:ascii="Arial" w:hAnsi="Arial" w:cs="Arial"/>
+          <w:sz w:val="20"/>
+          <w:szCs w:val="20"/>
+        </w:rPr>
+        <w:t xml:space="preserve"> types in the main window.</w:t>
       </w:r>
     </w:p>
     <w:p>
@@ -13687,7 +14165,6 @@
       </w:pPr>
       <w:bookmarkStart w:id="11" w:name="_Toc117715925"/>
       <w:r>
-        <w:lastRenderedPageBreak/>
         <w:t>Toolbar</w:t>
       </w:r>
       <w:bookmarkEnd w:id="11"/>
@@ -14144,7 +14621,7 @@
           <w:sz w:val="20"/>
           <w:szCs w:val="20"/>
         </w:rPr>
-        <w:t>Cd</w:t>
+        <w:t>Cassette</w:t>
       </w:r>
     </w:p>
     <w:p>
@@ -14166,7 +14643,7 @@
           <w:sz w:val="20"/>
           <w:szCs w:val="20"/>
         </w:rPr>
-        <w:t>Dvd</w:t>
+        <w:t>Cd</w:t>
       </w:r>
     </w:p>
     <w:p>
@@ -14182,14 +14659,16 @@
           <w:szCs w:val="20"/>
         </w:rPr>
       </w:pPr>
-      <w:r>
-        <w:rPr>
-          <w:rFonts w:ascii="Arial" w:hAnsi="Arial" w:cs="Arial"/>
-          <w:sz w:val="20"/>
-          <w:szCs w:val="20"/>
-        </w:rPr>
-        <w:t>BluRay</w:t>
-      </w:r>
+      <w:proofErr w:type="spellStart"/>
+      <w:r>
+        <w:rPr>
+          <w:rFonts w:ascii="Arial" w:hAnsi="Arial" w:cs="Arial"/>
+          <w:sz w:val="20"/>
+          <w:szCs w:val="20"/>
+        </w:rPr>
+        <w:t>Dvd</w:t>
+      </w:r>
+      <w:proofErr w:type="spellEnd"/>
     </w:p>
     <w:p>
       <w:pPr>
@@ -14204,6 +14683,63 @@
           <w:szCs w:val="20"/>
         </w:rPr>
       </w:pPr>
+      <w:proofErr w:type="spellStart"/>
+      <w:r>
+        <w:rPr>
+          <w:rFonts w:ascii="Arial" w:hAnsi="Arial" w:cs="Arial"/>
+          <w:sz w:val="20"/>
+          <w:szCs w:val="20"/>
+        </w:rPr>
+        <w:t>BluRay</w:t>
+      </w:r>
+      <w:proofErr w:type="spellEnd"/>
+    </w:p>
+    <w:p>
+      <w:pPr>
+        <w:pStyle w:val="ListParagraph"/>
+        <w:numPr>
+          <w:ilvl w:val="0"/>
+          <w:numId w:val="8"/>
+        </w:numPr>
+        <w:rPr>
+          <w:rFonts w:ascii="Arial" w:hAnsi="Arial" w:cs="Arial"/>
+          <w:sz w:val="20"/>
+          <w:szCs w:val="20"/>
+        </w:rPr>
+      </w:pPr>
+      <w:r>
+        <w:rPr>
+          <w:rFonts w:ascii="Arial" w:hAnsi="Arial" w:cs="Arial"/>
+          <w:sz w:val="20"/>
+          <w:szCs w:val="20"/>
+        </w:rPr>
+        <w:t xml:space="preserve">4k </w:t>
+      </w:r>
+      <w:proofErr w:type="spellStart"/>
+      <w:r>
+        <w:rPr>
+          <w:rFonts w:ascii="Arial" w:hAnsi="Arial" w:cs="Arial"/>
+          <w:sz w:val="20"/>
+          <w:szCs w:val="20"/>
+        </w:rPr>
+        <w:t>BluRay</w:t>
+      </w:r>
+      <w:proofErr w:type="spellEnd"/>
+    </w:p>
+    <w:p>
+      <w:pPr>
+        <w:pStyle w:val="ListParagraph"/>
+        <w:numPr>
+          <w:ilvl w:val="0"/>
+          <w:numId w:val="8"/>
+        </w:numPr>
+        <w:rPr>
+          <w:rFonts w:ascii="Arial" w:hAnsi="Arial" w:cs="Arial"/>
+          <w:sz w:val="20"/>
+          <w:szCs w:val="20"/>
+        </w:rPr>
+      </w:pPr>
+      <w:proofErr w:type="spellStart"/>
       <w:r>
         <w:rPr>
           <w:rFonts w:ascii="Arial" w:hAnsi="Arial" w:cs="Arial"/>
@@ -14212,6 +14748,7 @@
         </w:rPr>
         <w:t>Vhs</w:t>
       </w:r>
+      <w:proofErr w:type="spellEnd"/>
     </w:p>
     <w:p>
       <w:pPr>
@@ -14465,6 +15002,7 @@
       </w:pPr>
       <w:bookmarkStart w:id="13" w:name="_Toc117715927"/>
       <w:r>
+        <w:lastRenderedPageBreak/>
         <w:t>Selected Item Details</w:t>
       </w:r>
       <w:bookmarkEnd w:id="13"/>
@@ -14499,7 +15037,25 @@
           <w:sz w:val="20"/>
           <w:szCs w:val="20"/>
         </w:rPr>
-        <w:t xml:space="preserve"> item in the list, and allows updating the notes and image for the item.</w:t>
+        <w:t xml:space="preserve"> item in the </w:t>
+      </w:r>
+      <w:proofErr w:type="gramStart"/>
+      <w:r>
+        <w:rPr>
+          <w:rFonts w:ascii="Arial" w:hAnsi="Arial" w:cs="Arial"/>
+          <w:sz w:val="20"/>
+          <w:szCs w:val="20"/>
+        </w:rPr>
+        <w:t>list, and</w:t>
+      </w:r>
+      <w:proofErr w:type="gramEnd"/>
+      <w:r>
+        <w:rPr>
+          <w:rFonts w:ascii="Arial" w:hAnsi="Arial" w:cs="Arial"/>
+          <w:sz w:val="20"/>
+          <w:szCs w:val="20"/>
+        </w:rPr>
+        <w:t xml:space="preserve"> allows updating the notes and image for the item.</w:t>
       </w:r>
     </w:p>
     <w:p>
@@ -14533,7 +15089,6 @@
           <w:sz w:val="20"/>
           <w:szCs w:val="20"/>
         </w:rPr>
-        <w:lastRenderedPageBreak/>
         <w:t>The “Manage Tags” button opens the “Manage Tags for Item” dialog.</w:t>
       </w:r>
     </w:p>
@@ -14727,23 +15282,29 @@
         </w:r>
       </w:fldSimple>
       <w:r>
-        <w:t>: Manage Tags dialog</w:t>
-      </w:r>
-    </w:p>
-    <w:p>
-      <w:pPr>
-        <w:rPr>
-          <w:rFonts w:ascii="Arial" w:hAnsi="Arial" w:cs="Arial"/>
-          <w:sz w:val="20"/>
-          <w:szCs w:val="20"/>
-        </w:rPr>
-      </w:pPr>
-      <w:r>
-        <w:rPr>
-          <w:rFonts w:ascii="Arial" w:hAnsi="Arial" w:cs="Arial"/>
-          <w:sz w:val="20"/>
-          <w:szCs w:val="20"/>
-        </w:rPr>
+        <w:t xml:space="preserve">: Manage Tags </w:t>
+      </w:r>
+      <w:proofErr w:type="gramStart"/>
+      <w:r>
+        <w:t>dialog</w:t>
+      </w:r>
+      <w:proofErr w:type="gramEnd"/>
+    </w:p>
+    <w:p>
+      <w:pPr>
+        <w:rPr>
+          <w:rFonts w:ascii="Arial" w:hAnsi="Arial" w:cs="Arial"/>
+          <w:sz w:val="20"/>
+          <w:szCs w:val="20"/>
+        </w:rPr>
+      </w:pPr>
+      <w:r>
+        <w:rPr>
+          <w:rFonts w:ascii="Arial" w:hAnsi="Arial" w:cs="Arial"/>
+          <w:sz w:val="20"/>
+          <w:szCs w:val="20"/>
+        </w:rPr>
+        <w:lastRenderedPageBreak/>
         <w:t xml:space="preserve">Tags can be filtered by name, in the “Filter” section. </w:t>
       </w:r>
       <w:r>
@@ -14821,7 +15382,6 @@
       </w:pPr>
       <w:bookmarkStart w:id="16" w:name="_Toc117715930"/>
       <w:r>
-        <w:lastRenderedPageBreak/>
         <w:t>Deleting a tag</w:t>
       </w:r>
       <w:bookmarkEnd w:id="16"/>
@@ -14884,7 +15444,25 @@
           <w:sz w:val="20"/>
           <w:szCs w:val="20"/>
         </w:rPr>
-        <w:t>To attach or remove tags for a specific item, select it in the list on the main window, and click the “Manage Tags” button. This opens the “Manage Tags For Item” dialog.</w:t>
+        <w:t xml:space="preserve">To attach or remove tags for a specific item, select it in the list on the main window, and click the “Manage Tags” button. This opens the “Manage Tags </w:t>
+      </w:r>
+      <w:proofErr w:type="gramStart"/>
+      <w:r>
+        <w:rPr>
+          <w:rFonts w:ascii="Arial" w:hAnsi="Arial" w:cs="Arial"/>
+          <w:sz w:val="20"/>
+          <w:szCs w:val="20"/>
+        </w:rPr>
+        <w:t>For</w:t>
+      </w:r>
+      <w:proofErr w:type="gramEnd"/>
+      <w:r>
+        <w:rPr>
+          <w:rFonts w:ascii="Arial" w:hAnsi="Arial" w:cs="Arial"/>
+          <w:sz w:val="20"/>
+          <w:szCs w:val="20"/>
+        </w:rPr>
+        <w:t xml:space="preserve"> Item” dialog.</w:t>
       </w:r>
     </w:p>
     <w:p>
@@ -15040,7 +15618,15 @@
         </w:r>
       </w:fldSimple>
       <w:r>
-        <w:t>: Manage Tags For Item dialog</w:t>
+        <w:t xml:space="preserve">: Manage Tags </w:t>
+      </w:r>
+      <w:proofErr w:type="gramStart"/>
+      <w:r>
+        <w:t>For</w:t>
+      </w:r>
+      <w:proofErr w:type="gramEnd"/>
+      <w:r>
+        <w:t xml:space="preserve"> Item dialog</w:t>
       </w:r>
     </w:p>
     <w:p>
@@ -15071,6 +15657,7 @@
           <w:sz w:val="20"/>
           <w:szCs w:val="20"/>
         </w:rPr>
+        <w:lastRenderedPageBreak/>
         <w:t>Optionally, tags displayed in the list can be filtered by name.</w:t>
       </w:r>
     </w:p>
@@ -15161,7 +15748,6 @@
           <w:sz w:val="20"/>
           <w:szCs w:val="20"/>
         </w:rPr>
-        <w:lastRenderedPageBreak/>
         <w:t>If a new tag is to be added, click the “Add” button. The new tag will be added to the list</w:t>
       </w:r>
       <w:r>
@@ -15375,8 +15961,13 @@
         </w:r>
       </w:fldSimple>
       <w:r>
-        <w:t>: Add New Book dialog</w:t>
-      </w:r>
+        <w:t xml:space="preserve">: Add New Book </w:t>
+      </w:r>
+      <w:proofErr w:type="gramStart"/>
+      <w:r>
+        <w:t>dialog</w:t>
+      </w:r>
+      <w:proofErr w:type="gramEnd"/>
     </w:p>
     <w:p>
       <w:pPr>
@@ -15414,6 +16005,7 @@
           <w:sz w:val="20"/>
           <w:szCs w:val="20"/>
         </w:rPr>
+        <w:lastRenderedPageBreak/>
         <w:t>Title</w:t>
       </w:r>
     </w:p>
@@ -15519,7 +16111,6 @@
           <w:sz w:val="20"/>
           <w:szCs w:val="20"/>
         </w:rPr>
-        <w:lastRenderedPageBreak/>
         <w:t>Complete at least the mandatory fields.</w:t>
       </w:r>
       <w:r>
@@ -15693,7 +16284,15 @@
         </w:r>
       </w:fldSimple>
       <w:r>
-        <w:t>: Search By ISBN dialog</w:t>
+        <w:t xml:space="preserve">: Search </w:t>
+      </w:r>
+      <w:proofErr w:type="gramStart"/>
+      <w:r>
+        <w:t>By</w:t>
+      </w:r>
+      <w:proofErr w:type="gramEnd"/>
+      <w:r>
+        <w:t xml:space="preserve"> ISBN dialog</w:t>
       </w:r>
     </w:p>
     <w:p>
@@ -15895,9 +16494,11 @@
       <w:r>
         <w:t xml:space="preserve">: Add New Media Item </w:t>
       </w:r>
+      <w:proofErr w:type="gramStart"/>
       <w:r>
         <w:t>window</w:t>
       </w:r>
+      <w:proofErr w:type="gramEnd"/>
     </w:p>
     <w:p>
       <w:pPr>
@@ -16161,7 +16762,16 @@
           <w:sz w:val="20"/>
           <w:szCs w:val="20"/>
         </w:rPr>
-        <w:t>The application has a “whis</w:t>
+        <w:t>The application has a “</w:t>
+      </w:r>
+      <w:proofErr w:type="spellStart"/>
+      <w:r>
+        <w:rPr>
+          <w:rFonts w:ascii="Arial" w:hAnsi="Arial" w:cs="Arial"/>
+          <w:sz w:val="20"/>
+          <w:szCs w:val="20"/>
+        </w:rPr>
+        <w:t>whis</w:t>
       </w:r>
       <w:r>
         <w:rPr>
@@ -16177,7 +16787,16 @@
           <w:sz w:val="20"/>
           <w:szCs w:val="20"/>
         </w:rPr>
-        <w:t>ist” feature.</w:t>
+        <w:t>ist</w:t>
+      </w:r>
+      <w:proofErr w:type="spellEnd"/>
+      <w:r>
+        <w:rPr>
+          <w:rFonts w:ascii="Arial" w:hAnsi="Arial" w:cs="Arial"/>
+          <w:sz w:val="20"/>
+          <w:szCs w:val="20"/>
+        </w:rPr>
+        <w:t>” feature.</w:t>
       </w:r>
       <w:r>
         <w:rPr>
@@ -16194,12 +16813,15 @@
         <w:jc w:val="center"/>
       </w:pPr>
       <w:r>
+        <w:rPr>
+          <w:noProof/>
+        </w:rPr>
         <w:lastRenderedPageBreak/>
         <w:drawing>
-          <wp:inline distT="0" distB="0" distL="0" distR="0" wp14:anchorId="2C67957A" wp14:editId="5F4F4589">
-            <wp:extent cx="5731510" cy="4263390"/>
-            <wp:effectExtent l="0" t="0" r="2540" b="3810"/>
-            <wp:docPr id="1" name="Picture 1"/>
+          <wp:inline distT="0" distB="0" distL="0" distR="0" wp14:anchorId="0FD60F5C" wp14:editId="10C6B1CC">
+            <wp:extent cx="5731510" cy="4257040"/>
+            <wp:effectExtent l="0" t="0" r="2540" b="0"/>
+            <wp:docPr id="1514769049" name="Picture 1" descr="Graphical user interface, application&#10;&#10;Description automatically generated"/>
             <wp:cNvGraphicFramePr>
               <a:graphicFrameLocks xmlns:a="http://schemas.openxmlformats.org/drawingml/2006/main" noChangeAspect="1"/>
             </wp:cNvGraphicFramePr>
@@ -16207,11 +16829,17 @@
               <a:graphicData uri="http://schemas.openxmlformats.org/drawingml/2006/picture">
                 <pic:pic xmlns:pic="http://schemas.openxmlformats.org/drawingml/2006/picture">
                   <pic:nvPicPr>
-                    <pic:cNvPr id="1" name=""/>
+                    <pic:cNvPr id="1514769049" name="Picture 1" descr="Graphical user interface, application&#10;&#10;Description automatically generated"/>
                     <pic:cNvPicPr/>
                   </pic:nvPicPr>
                   <pic:blipFill>
-                    <a:blip r:embed="rId19"/>
+                    <a:blip r:embed="rId19">
+                      <a:extLst>
+                        <a:ext uri="{28A0092B-C50C-407E-A947-70E740481C1C}">
+                          <a14:useLocalDpi xmlns:a14="http://schemas.microsoft.com/office/drawing/2010/main" val="0"/>
+                        </a:ext>
+                      </a:extLst>
+                    </a:blip>
                     <a:stretch>
                       <a:fillRect/>
                     </a:stretch>
@@ -16219,7 +16847,7 @@
                   <pic:spPr>
                     <a:xfrm>
                       <a:off x="0" y="0"/>
-                      <a:ext cx="5731510" cy="4263390"/>
+                      <a:ext cx="5731510" cy="4257040"/>
                     </a:xfrm>
                     <a:prstGeom prst="rect">
                       <a:avLst/>
@@ -16274,7 +16902,25 @@
           <w:sz w:val="20"/>
           <w:szCs w:val="20"/>
         </w:rPr>
-        <w:t>The wishlist consists of a simplified list of items.</w:t>
+        <w:t xml:space="preserve">The </w:t>
+      </w:r>
+      <w:proofErr w:type="spellStart"/>
+      <w:r>
+        <w:rPr>
+          <w:rFonts w:ascii="Arial" w:hAnsi="Arial" w:cs="Arial"/>
+          <w:sz w:val="20"/>
+          <w:szCs w:val="20"/>
+        </w:rPr>
+        <w:t>wishlist</w:t>
+      </w:r>
+      <w:proofErr w:type="spellEnd"/>
+      <w:r>
+        <w:rPr>
+          <w:rFonts w:ascii="Arial" w:hAnsi="Arial" w:cs="Arial"/>
+          <w:sz w:val="20"/>
+          <w:szCs w:val="20"/>
+        </w:rPr>
+        <w:t xml:space="preserve"> consists of a simplified list of items.</w:t>
       </w:r>
       <w:r>
         <w:rPr>
@@ -16298,7 +16944,25 @@
           <w:sz w:val="20"/>
           <w:szCs w:val="20"/>
         </w:rPr>
-        <w:t xml:space="preserve"> The wishlist is separate from the main lists of items.</w:t>
+        <w:t xml:space="preserve"> The </w:t>
+      </w:r>
+      <w:proofErr w:type="spellStart"/>
+      <w:r>
+        <w:rPr>
+          <w:rFonts w:ascii="Arial" w:hAnsi="Arial" w:cs="Arial"/>
+          <w:sz w:val="20"/>
+          <w:szCs w:val="20"/>
+        </w:rPr>
+        <w:t>wishlist</w:t>
+      </w:r>
+      <w:proofErr w:type="spellEnd"/>
+      <w:r>
+        <w:rPr>
+          <w:rFonts w:ascii="Arial" w:hAnsi="Arial" w:cs="Arial"/>
+          <w:sz w:val="20"/>
+          <w:szCs w:val="20"/>
+        </w:rPr>
+        <w:t xml:space="preserve"> is separate from the main lists of items.</w:t>
       </w:r>
     </w:p>
     <w:p>
@@ -16349,7 +17013,25 @@
           <w:sz w:val="20"/>
           <w:szCs w:val="20"/>
         </w:rPr>
-        <w:t>Items in the wishlist can be filtered by title and type. To filter by title, type in the “Title” field in the “Filter” group. To filter by type, check the checkbox corresponding to that type in the “Filter” group to include that type. To clear the title filter, click the “Clear” button in the “Filter” group.</w:t>
+        <w:t xml:space="preserve">Items in the </w:t>
+      </w:r>
+      <w:proofErr w:type="spellStart"/>
+      <w:r>
+        <w:rPr>
+          <w:rFonts w:ascii="Arial" w:hAnsi="Arial" w:cs="Arial"/>
+          <w:sz w:val="20"/>
+          <w:szCs w:val="20"/>
+        </w:rPr>
+        <w:t>wishlist</w:t>
+      </w:r>
+      <w:proofErr w:type="spellEnd"/>
+      <w:r>
+        <w:rPr>
+          <w:rFonts w:ascii="Arial" w:hAnsi="Arial" w:cs="Arial"/>
+          <w:sz w:val="20"/>
+          <w:szCs w:val="20"/>
+        </w:rPr>
+        <w:t xml:space="preserve"> can be filtered by title and type. To filter by title, type in the “Title” field in the “Filter” group. To filter by type, check the checkbox corresponding to that type in the “Filter” group to include that type. To clear the title filter, click the “Clear” button in the “Filter” group.</w:t>
       </w:r>
     </w:p>
     <w:p>
@@ -16514,7 +17196,43 @@
           <w:sz w:val="20"/>
           <w:szCs w:val="20"/>
         </w:rPr>
-        <w:t>Click the “Save Changes” button. Once the wishlist item is saved, the wishlist will be updated.</w:t>
+        <w:t xml:space="preserve">Click the “Save Changes” button. Once the </w:t>
+      </w:r>
+      <w:proofErr w:type="spellStart"/>
+      <w:r>
+        <w:rPr>
+          <w:rFonts w:ascii="Arial" w:hAnsi="Arial" w:cs="Arial"/>
+          <w:sz w:val="20"/>
+          <w:szCs w:val="20"/>
+        </w:rPr>
+        <w:t>wishlist</w:t>
+      </w:r>
+      <w:proofErr w:type="spellEnd"/>
+      <w:r>
+        <w:rPr>
+          <w:rFonts w:ascii="Arial" w:hAnsi="Arial" w:cs="Arial"/>
+          <w:sz w:val="20"/>
+          <w:szCs w:val="20"/>
+        </w:rPr>
+        <w:t xml:space="preserve"> item is saved, the </w:t>
+      </w:r>
+      <w:proofErr w:type="spellStart"/>
+      <w:r>
+        <w:rPr>
+          <w:rFonts w:ascii="Arial" w:hAnsi="Arial" w:cs="Arial"/>
+          <w:sz w:val="20"/>
+          <w:szCs w:val="20"/>
+        </w:rPr>
+        <w:t>wishlist</w:t>
+      </w:r>
+      <w:proofErr w:type="spellEnd"/>
+      <w:r>
+        <w:rPr>
+          <w:rFonts w:ascii="Arial" w:hAnsi="Arial" w:cs="Arial"/>
+          <w:sz w:val="20"/>
+          <w:szCs w:val="20"/>
+        </w:rPr>
+        <w:t xml:space="preserve"> will be updated.</w:t>
       </w:r>
     </w:p>
     <w:p>
@@ -16590,8 +17308,21 @@
         </w:r>
       </w:fldSimple>
       <w:r>
-        <w:t>: Updating wishlist item</w:t>
-      </w:r>
+        <w:t xml:space="preserve">: Updating </w:t>
+      </w:r>
+      <w:proofErr w:type="spellStart"/>
+      <w:r>
+        <w:t>wishlist</w:t>
+      </w:r>
+      <w:proofErr w:type="spellEnd"/>
+      <w:r>
+        <w:t xml:space="preserve"> </w:t>
+      </w:r>
+      <w:proofErr w:type="gramStart"/>
+      <w:r>
+        <w:t>item</w:t>
+      </w:r>
+      <w:proofErr w:type="gramEnd"/>
     </w:p>
     <w:p>
       <w:pPr>
@@ -16656,7 +17387,43 @@
           <w:sz w:val="20"/>
           <w:szCs w:val="20"/>
         </w:rPr>
-        <w:t>Click the “Save Changes” button. Once the wishlist item is saved, the wishlist will be updated.</w:t>
+        <w:t xml:space="preserve">Click the “Save Changes” button. Once the </w:t>
+      </w:r>
+      <w:proofErr w:type="spellStart"/>
+      <w:r>
+        <w:rPr>
+          <w:rFonts w:ascii="Arial" w:hAnsi="Arial" w:cs="Arial"/>
+          <w:sz w:val="20"/>
+          <w:szCs w:val="20"/>
+        </w:rPr>
+        <w:t>wishlist</w:t>
+      </w:r>
+      <w:proofErr w:type="spellEnd"/>
+      <w:r>
+        <w:rPr>
+          <w:rFonts w:ascii="Arial" w:hAnsi="Arial" w:cs="Arial"/>
+          <w:sz w:val="20"/>
+          <w:szCs w:val="20"/>
+        </w:rPr>
+        <w:t xml:space="preserve"> item is saved, the </w:t>
+      </w:r>
+      <w:proofErr w:type="spellStart"/>
+      <w:r>
+        <w:rPr>
+          <w:rFonts w:ascii="Arial" w:hAnsi="Arial" w:cs="Arial"/>
+          <w:sz w:val="20"/>
+          <w:szCs w:val="20"/>
+        </w:rPr>
+        <w:t>wishlist</w:t>
+      </w:r>
+      <w:proofErr w:type="spellEnd"/>
+      <w:r>
+        <w:rPr>
+          <w:rFonts w:ascii="Arial" w:hAnsi="Arial" w:cs="Arial"/>
+          <w:sz w:val="20"/>
+          <w:szCs w:val="20"/>
+        </w:rPr>
+        <w:t xml:space="preserve"> will be updated.</w:t>
       </w:r>
     </w:p>
     <w:p>
@@ -16732,8 +17499,21 @@
         </w:r>
       </w:fldSimple>
       <w:r>
-        <w:t>: Deleting wishlist item</w:t>
-      </w:r>
+        <w:t xml:space="preserve">: Deleting </w:t>
+      </w:r>
+      <w:proofErr w:type="spellStart"/>
+      <w:r>
+        <w:t>wishlist</w:t>
+      </w:r>
+      <w:proofErr w:type="spellEnd"/>
+      <w:r>
+        <w:t xml:space="preserve"> </w:t>
+      </w:r>
+      <w:proofErr w:type="gramStart"/>
+      <w:r>
+        <w:t>item</w:t>
+      </w:r>
+      <w:proofErr w:type="gramEnd"/>
     </w:p>
     <w:p>
       <w:pPr>
@@ -16752,7 +17532,25 @@
           <w:sz w:val="20"/>
           <w:szCs w:val="20"/>
         </w:rPr>
-        <w:t>The selected item can be deleted by clicking the “Delete” button. Once the item is deleted, the wishlist will be updated.</w:t>
+        <w:t xml:space="preserve">The selected item can be deleted by clicking the “Delete” button. Once the item is deleted, the </w:t>
+      </w:r>
+      <w:proofErr w:type="spellStart"/>
+      <w:r>
+        <w:rPr>
+          <w:rFonts w:ascii="Arial" w:hAnsi="Arial" w:cs="Arial"/>
+          <w:sz w:val="20"/>
+          <w:szCs w:val="20"/>
+        </w:rPr>
+        <w:t>wishlist</w:t>
+      </w:r>
+      <w:proofErr w:type="spellEnd"/>
+      <w:r>
+        <w:rPr>
+          <w:rFonts w:ascii="Arial" w:hAnsi="Arial" w:cs="Arial"/>
+          <w:sz w:val="20"/>
+          <w:szCs w:val="20"/>
+        </w:rPr>
+        <w:t xml:space="preserve"> will be updated.</w:t>
       </w:r>
     </w:p>
     <w:p>
@@ -16762,7 +17560,15 @@
       <w:bookmarkStart w:id="29" w:name="_Toc117715940"/>
       <w:r>
         <w:lastRenderedPageBreak/>
-        <w:t>Adding a wishlist item to library</w:t>
+        <w:t xml:space="preserve">Adding a </w:t>
+      </w:r>
+      <w:proofErr w:type="spellStart"/>
+      <w:r>
+        <w:t>wishlist</w:t>
+      </w:r>
+      <w:proofErr w:type="spellEnd"/>
+      <w:r>
+        <w:t xml:space="preserve"> item to library</w:t>
       </w:r>
       <w:bookmarkEnd w:id="29"/>
     </w:p>
@@ -16829,8 +17635,21 @@
         </w:r>
       </w:fldSimple>
       <w:r>
-        <w:t>: Add wishlist item to main list</w:t>
-      </w:r>
+        <w:t xml:space="preserve">: Add </w:t>
+      </w:r>
+      <w:proofErr w:type="spellStart"/>
+      <w:r>
+        <w:t>wishlist</w:t>
+      </w:r>
+      <w:proofErr w:type="spellEnd"/>
+      <w:r>
+        <w:t xml:space="preserve"> item to main </w:t>
+      </w:r>
+      <w:proofErr w:type="gramStart"/>
+      <w:r>
+        <w:t>list</w:t>
+      </w:r>
+      <w:proofErr w:type="gramEnd"/>
     </w:p>
     <w:p>
       <w:pPr>
@@ -16876,7 +17695,25 @@
           <w:sz w:val="20"/>
           <w:szCs w:val="20"/>
         </w:rPr>
-        <w:t>Simply click the “Add to Library” button after selecting the wishlist item.</w:t>
+        <w:t xml:space="preserve">Simply click the “Add to Library” button after selecting the </w:t>
+      </w:r>
+      <w:proofErr w:type="spellStart"/>
+      <w:r>
+        <w:rPr>
+          <w:rFonts w:ascii="Arial" w:hAnsi="Arial" w:cs="Arial"/>
+          <w:sz w:val="20"/>
+          <w:szCs w:val="20"/>
+        </w:rPr>
+        <w:t>wishlist</w:t>
+      </w:r>
+      <w:proofErr w:type="spellEnd"/>
+      <w:r>
+        <w:rPr>
+          <w:rFonts w:ascii="Arial" w:hAnsi="Arial" w:cs="Arial"/>
+          <w:sz w:val="20"/>
+          <w:szCs w:val="20"/>
+        </w:rPr>
+        <w:t xml:space="preserve"> item.</w:t>
       </w:r>
       <w:r>
         <w:rPr>
@@ -17070,7 +17907,25 @@
           <w:sz w:val="20"/>
           <w:szCs w:val="20"/>
         </w:rPr>
-        <w:t xml:space="preserve">To open the “Manage Copies For Item” </w:t>
+        <w:t xml:space="preserve">To open the “Manage Copies </w:t>
+      </w:r>
+      <w:proofErr w:type="gramStart"/>
+      <w:r>
+        <w:rPr>
+          <w:rFonts w:ascii="Arial" w:hAnsi="Arial" w:cs="Arial"/>
+          <w:sz w:val="20"/>
+          <w:szCs w:val="20"/>
+        </w:rPr>
+        <w:t>For</w:t>
+      </w:r>
+      <w:proofErr w:type="gramEnd"/>
+      <w:r>
+        <w:rPr>
+          <w:rFonts w:ascii="Arial" w:hAnsi="Arial" w:cs="Arial"/>
+          <w:sz w:val="20"/>
+          <w:szCs w:val="20"/>
+        </w:rPr>
+        <w:t xml:space="preserve"> Item” </w:t>
       </w:r>
       <w:r>
         <w:rPr>
@@ -17152,7 +18007,15 @@
         </w:r>
       </w:fldSimple>
       <w:r>
-        <w:t xml:space="preserve">: Manage Copies For Item </w:t>
+        <w:t xml:space="preserve">: Manage Copies </w:t>
+      </w:r>
+      <w:proofErr w:type="gramStart"/>
+      <w:r>
+        <w:t>For</w:t>
+      </w:r>
+      <w:proofErr w:type="gramEnd"/>
+      <w:r>
+        <w:t xml:space="preserve"> Item </w:t>
       </w:r>
       <w:r>
         <w:t>window</w:t>
@@ -17232,8 +18095,13 @@
         </w:r>
       </w:fldSimple>
       <w:r>
-        <w:t>: Creating a new item copy</w:t>
-      </w:r>
+        <w:t xml:space="preserve">: Creating a new item </w:t>
+      </w:r>
+      <w:proofErr w:type="gramStart"/>
+      <w:r>
+        <w:t>copy</w:t>
+      </w:r>
+      <w:proofErr w:type="gramEnd"/>
     </w:p>
     <w:p>
       <w:pPr>
@@ -17374,8 +18242,13 @@
         </w:r>
       </w:fldSimple>
       <w:r>
-        <w:t>: Updating item copy</w:t>
-      </w:r>
+        <w:t xml:space="preserve">: Updating item </w:t>
+      </w:r>
+      <w:proofErr w:type="gramStart"/>
+      <w:r>
+        <w:t>copy</w:t>
+      </w:r>
+      <w:proofErr w:type="gramEnd"/>
     </w:p>
     <w:p>
       <w:pPr>
@@ -17538,8 +18411,13 @@
         </w:r>
       </w:fldSimple>
       <w:r>
-        <w:t>: Deleting item copy</w:t>
-      </w:r>
+        <w:t xml:space="preserve">: Deleting item </w:t>
+      </w:r>
+      <w:proofErr w:type="gramStart"/>
+      <w:r>
+        <w:t>copy</w:t>
+      </w:r>
+      <w:proofErr w:type="gramEnd"/>
     </w:p>
     <w:p>
       <w:pPr>
@@ -17816,6 +18694,8 @@
         </w:rPr>
         <w:br/>
       </w:r>
+      <w:proofErr w:type="spellStart"/>
+      <w:proofErr w:type="gramStart"/>
       <w:r>
         <w:rPr>
           <w:rFonts w:ascii="Courier New" w:hAnsi="Courier New" w:cs="Courier New"/>
@@ -17824,6 +18704,8 @@
         </w:rPr>
         <w:t>John,Smith</w:t>
       </w:r>
+      <w:proofErr w:type="spellEnd"/>
+      <w:proofErr w:type="gramEnd"/>
     </w:p>
     <w:p>
       <w:pPr>
@@ -17839,41 +18721,48 @@
           <w:sz w:val="20"/>
           <w:szCs w:val="20"/>
         </w:rPr>
-        <w:t>John H.,Smith</w:t>
-      </w:r>
-    </w:p>
-    <w:p>
-      <w:pPr>
+        <w:t xml:space="preserve">John </w:t>
+      </w:r>
+      <w:proofErr w:type="spellStart"/>
+      <w:proofErr w:type="gramStart"/>
+      <w:r>
         <w:rPr>
           <w:rFonts w:ascii="Courier New" w:hAnsi="Courier New" w:cs="Courier New"/>
           <w:sz w:val="20"/>
           <w:szCs w:val="20"/>
         </w:rPr>
-      </w:pPr>
-      <w:r>
+        <w:t>H.,Smith</w:t>
+      </w:r>
+      <w:proofErr w:type="spellEnd"/>
+      <w:proofErr w:type="gramEnd"/>
+    </w:p>
+    <w:p>
+      <w:pPr>
         <w:rPr>
           <w:rFonts w:ascii="Courier New" w:hAnsi="Courier New" w:cs="Courier New"/>
           <w:sz w:val="20"/>
           <w:szCs w:val="20"/>
         </w:rPr>
-        <w:t>John,Smith-Jones</w:t>
-      </w:r>
-    </w:p>
-    <w:p>
-      <w:pPr>
+      </w:pPr>
+      <w:proofErr w:type="spellStart"/>
+      <w:proofErr w:type="gramStart"/>
+      <w:r>
         <w:rPr>
           <w:rFonts w:ascii="Courier New" w:hAnsi="Courier New" w:cs="Courier New"/>
           <w:sz w:val="20"/>
           <w:szCs w:val="20"/>
         </w:rPr>
-      </w:pPr>
+        <w:t>John,Smith</w:t>
+      </w:r>
+      <w:proofErr w:type="spellEnd"/>
+      <w:proofErr w:type="gramEnd"/>
       <w:r>
         <w:rPr>
           <w:rFonts w:ascii="Courier New" w:hAnsi="Courier New" w:cs="Courier New"/>
           <w:sz w:val="20"/>
           <w:szCs w:val="20"/>
         </w:rPr>
-        <w:t>John H.,Smith-Jones</w:t>
+        <w:t>-Jones</w:t>
       </w:r>
     </w:p>
     <w:p>
@@ -17890,25 +18779,78 @@
           <w:sz w:val="20"/>
           <w:szCs w:val="20"/>
         </w:rPr>
-        <w:t>John,de Coder</w:t>
-      </w:r>
-    </w:p>
-    <w:p>
-      <w:pPr>
+        <w:t xml:space="preserve">John </w:t>
+      </w:r>
+      <w:proofErr w:type="spellStart"/>
+      <w:proofErr w:type="gramStart"/>
+      <w:r>
         <w:rPr>
           <w:rFonts w:ascii="Courier New" w:hAnsi="Courier New" w:cs="Courier New"/>
           <w:sz w:val="20"/>
           <w:szCs w:val="20"/>
         </w:rPr>
-      </w:pPr>
+        <w:t>H.,Smith</w:t>
+      </w:r>
+      <w:proofErr w:type="spellEnd"/>
+      <w:proofErr w:type="gramEnd"/>
       <w:r>
         <w:rPr>
           <w:rFonts w:ascii="Courier New" w:hAnsi="Courier New" w:cs="Courier New"/>
           <w:sz w:val="20"/>
           <w:szCs w:val="20"/>
         </w:rPr>
+        <w:t>-Jones</w:t>
+      </w:r>
+    </w:p>
+    <w:p>
+      <w:pPr>
+        <w:rPr>
+          <w:rFonts w:ascii="Courier New" w:hAnsi="Courier New" w:cs="Courier New"/>
+          <w:sz w:val="20"/>
+          <w:szCs w:val="20"/>
+        </w:rPr>
+      </w:pPr>
+      <w:proofErr w:type="spellStart"/>
+      <w:proofErr w:type="gramStart"/>
+      <w:r>
+        <w:rPr>
+          <w:rFonts w:ascii="Courier New" w:hAnsi="Courier New" w:cs="Courier New"/>
+          <w:sz w:val="20"/>
+          <w:szCs w:val="20"/>
+        </w:rPr>
+        <w:t>John,de</w:t>
+      </w:r>
+      <w:proofErr w:type="spellEnd"/>
+      <w:proofErr w:type="gramEnd"/>
+      <w:r>
+        <w:rPr>
+          <w:rFonts w:ascii="Courier New" w:hAnsi="Courier New" w:cs="Courier New"/>
+          <w:sz w:val="20"/>
+          <w:szCs w:val="20"/>
+        </w:rPr>
+        <w:t xml:space="preserve"> Coder</w:t>
+      </w:r>
+    </w:p>
+    <w:p>
+      <w:pPr>
+        <w:rPr>
+          <w:rFonts w:ascii="Courier New" w:hAnsi="Courier New" w:cs="Courier New"/>
+          <w:sz w:val="20"/>
+          <w:szCs w:val="20"/>
+        </w:rPr>
+      </w:pPr>
+      <w:proofErr w:type="spellStart"/>
+      <w:proofErr w:type="gramStart"/>
+      <w:r>
+        <w:rPr>
+          <w:rFonts w:ascii="Courier New" w:hAnsi="Courier New" w:cs="Courier New"/>
+          <w:sz w:val="20"/>
+          <w:szCs w:val="20"/>
+        </w:rPr>
         <w:t>John,d’Coder</w:t>
       </w:r>
+      <w:proofErr w:type="spellEnd"/>
+      <w:proofErr w:type="gramEnd"/>
     </w:p>
     <w:p>
       <w:pPr>
@@ -18098,8 +19040,13 @@
         </w:r>
       </w:fldSimple>
       <w:r>
-        <w:t>: Import CSV dialog</w:t>
-      </w:r>
+        <w:t xml:space="preserve">: Import CSV </w:t>
+      </w:r>
+      <w:proofErr w:type="gramStart"/>
+      <w:r>
+        <w:t>dialog</w:t>
+      </w:r>
+      <w:proofErr w:type="gramEnd"/>
     </w:p>
     <w:p>
       <w:pPr>
@@ -18848,7 +19795,25 @@
           <w:sz w:val="20"/>
           <w:szCs w:val="20"/>
         </w:rPr>
-        <w:t>Worksheets exported from MyLibrary can be used to import and update data.</w:t>
+        <w:t xml:space="preserve">Worksheets exported from </w:t>
+      </w:r>
+      <w:proofErr w:type="spellStart"/>
+      <w:r>
+        <w:rPr>
+          <w:rFonts w:ascii="Arial" w:hAnsi="Arial" w:cs="Arial"/>
+          <w:sz w:val="20"/>
+          <w:szCs w:val="20"/>
+        </w:rPr>
+        <w:t>MyLibrary</w:t>
+      </w:r>
+      <w:proofErr w:type="spellEnd"/>
+      <w:r>
+        <w:rPr>
+          <w:rFonts w:ascii="Arial" w:hAnsi="Arial" w:cs="Arial"/>
+          <w:sz w:val="20"/>
+          <w:szCs w:val="20"/>
+        </w:rPr>
+        <w:t xml:space="preserve"> can be used to import and update data.</w:t>
       </w:r>
       <w:r>
         <w:rPr>
@@ -18875,13 +19840,23 @@
           <w:szCs w:val="20"/>
         </w:rPr>
       </w:pPr>
-      <w:r>
-        <w:rPr>
-          <w:rFonts w:ascii="Arial" w:hAnsi="Arial" w:cs="Arial"/>
-          <w:sz w:val="20"/>
-          <w:szCs w:val="20"/>
-        </w:rPr>
-        <w:t>MyLibrary will look for a worksheet with the correct name and validate that it has the appropriate structure.</w:t>
+      <w:proofErr w:type="spellStart"/>
+      <w:r>
+        <w:rPr>
+          <w:rFonts w:ascii="Arial" w:hAnsi="Arial" w:cs="Arial"/>
+          <w:sz w:val="20"/>
+          <w:szCs w:val="20"/>
+        </w:rPr>
+        <w:t>MyLibrary</w:t>
+      </w:r>
+      <w:proofErr w:type="spellEnd"/>
+      <w:r>
+        <w:rPr>
+          <w:rFonts w:ascii="Arial" w:hAnsi="Arial" w:cs="Arial"/>
+          <w:sz w:val="20"/>
+          <w:szCs w:val="20"/>
+        </w:rPr>
+        <w:t xml:space="preserve"> will look for a worksheet with the correct name and validate that it has the appropriate structure.</w:t>
       </w:r>
     </w:p>
     <w:p>
@@ -19146,8 +20121,13 @@
         </w:r>
       </w:fldSimple>
       <w:r>
-        <w:t>: Import Excel dialog</w:t>
-      </w:r>
+        <w:t xml:space="preserve">: Import Excel </w:t>
+      </w:r>
+      <w:proofErr w:type="gramStart"/>
+      <w:r>
+        <w:t>dialog</w:t>
+      </w:r>
+      <w:proofErr w:type="gramEnd"/>
     </w:p>
     <w:p>
       <w:pPr>
@@ -19619,14 +20599,106 @@
         </w:rPr>
         <w:t xml:space="preserve">Entries in the authors field must adhere to a specific format, otherwise an error will occur. The format is: </w:t>
       </w:r>
+      <w:proofErr w:type="spellStart"/>
       <w:r>
         <w:rPr>
           <w:rFonts w:ascii="Courier New" w:hAnsi="Courier New" w:cs="Courier New"/>
           <w:sz w:val="20"/>
           <w:szCs w:val="20"/>
         </w:rPr>
-        <w:t>Firstname Lastname; Firstname Lastname; … Firstname Lastname</w:t>
-      </w:r>
+        <w:t>Firstname</w:t>
+      </w:r>
+      <w:proofErr w:type="spellEnd"/>
+      <w:r>
+        <w:rPr>
+          <w:rFonts w:ascii="Courier New" w:hAnsi="Courier New" w:cs="Courier New"/>
+          <w:sz w:val="20"/>
+          <w:szCs w:val="20"/>
+        </w:rPr>
+        <w:t xml:space="preserve"> </w:t>
+      </w:r>
+      <w:proofErr w:type="spellStart"/>
+      <w:r>
+        <w:rPr>
+          <w:rFonts w:ascii="Courier New" w:hAnsi="Courier New" w:cs="Courier New"/>
+          <w:sz w:val="20"/>
+          <w:szCs w:val="20"/>
+        </w:rPr>
+        <w:t>Lastname</w:t>
+      </w:r>
+      <w:proofErr w:type="spellEnd"/>
+      <w:r>
+        <w:rPr>
+          <w:rFonts w:ascii="Courier New" w:hAnsi="Courier New" w:cs="Courier New"/>
+          <w:sz w:val="20"/>
+          <w:szCs w:val="20"/>
+        </w:rPr>
+        <w:t xml:space="preserve">; </w:t>
+      </w:r>
+      <w:proofErr w:type="spellStart"/>
+      <w:r>
+        <w:rPr>
+          <w:rFonts w:ascii="Courier New" w:hAnsi="Courier New" w:cs="Courier New"/>
+          <w:sz w:val="20"/>
+          <w:szCs w:val="20"/>
+        </w:rPr>
+        <w:t>Firstname</w:t>
+      </w:r>
+      <w:proofErr w:type="spellEnd"/>
+      <w:r>
+        <w:rPr>
+          <w:rFonts w:ascii="Courier New" w:hAnsi="Courier New" w:cs="Courier New"/>
+          <w:sz w:val="20"/>
+          <w:szCs w:val="20"/>
+        </w:rPr>
+        <w:t xml:space="preserve"> </w:t>
+      </w:r>
+      <w:proofErr w:type="spellStart"/>
+      <w:r>
+        <w:rPr>
+          <w:rFonts w:ascii="Courier New" w:hAnsi="Courier New" w:cs="Courier New"/>
+          <w:sz w:val="20"/>
+          <w:szCs w:val="20"/>
+        </w:rPr>
+        <w:t>Lastname</w:t>
+      </w:r>
+      <w:proofErr w:type="spellEnd"/>
+      <w:r>
+        <w:rPr>
+          <w:rFonts w:ascii="Courier New" w:hAnsi="Courier New" w:cs="Courier New"/>
+          <w:sz w:val="20"/>
+          <w:szCs w:val="20"/>
+        </w:rPr>
+        <w:t xml:space="preserve">; … </w:t>
+      </w:r>
+      <w:proofErr w:type="spellStart"/>
+      <w:r>
+        <w:rPr>
+          <w:rFonts w:ascii="Courier New" w:hAnsi="Courier New" w:cs="Courier New"/>
+          <w:sz w:val="20"/>
+          <w:szCs w:val="20"/>
+        </w:rPr>
+        <w:t>Firstname</w:t>
+      </w:r>
+      <w:proofErr w:type="spellEnd"/>
+      <w:r>
+        <w:rPr>
+          <w:rFonts w:ascii="Courier New" w:hAnsi="Courier New" w:cs="Courier New"/>
+          <w:sz w:val="20"/>
+          <w:szCs w:val="20"/>
+        </w:rPr>
+        <w:t xml:space="preserve"> </w:t>
+      </w:r>
+      <w:proofErr w:type="spellStart"/>
+      <w:r>
+        <w:rPr>
+          <w:rFonts w:ascii="Courier New" w:hAnsi="Courier New" w:cs="Courier New"/>
+          <w:sz w:val="20"/>
+          <w:szCs w:val="20"/>
+        </w:rPr>
+        <w:t>Lastname</w:t>
+      </w:r>
+      <w:proofErr w:type="spellEnd"/>
       <w:r>
         <w:rPr>
           <w:rFonts w:ascii="Arial" w:hAnsi="Arial" w:cs="Arial"/>
@@ -19792,9 +20864,14 @@
       </w:pPr>
       <w:bookmarkStart w:id="43" w:name="_Toc117715951"/>
       <w:r>
-        <w:t>Known issues</w:t>
+        <w:t xml:space="preserve">Known </w:t>
+      </w:r>
+      <w:proofErr w:type="gramStart"/>
+      <w:r>
+        <w:t>issues</w:t>
       </w:r>
       <w:bookmarkEnd w:id="43"/>
+      <w:proofErr w:type="gramEnd"/>
     </w:p>
     <w:p>
       <w:pPr>
@@ -19901,7 +20978,25 @@
           <w:sz w:val="20"/>
           <w:szCs w:val="20"/>
         </w:rPr>
-        <w:t>NOTE: all dates are in dd-mm-yyyy format.</w:t>
+        <w:t>NOTE: all dates are in dd-mm-</w:t>
+      </w:r>
+      <w:proofErr w:type="spellStart"/>
+      <w:r>
+        <w:rPr>
+          <w:rFonts w:ascii="Arial" w:hAnsi="Arial" w:cs="Arial"/>
+          <w:sz w:val="20"/>
+          <w:szCs w:val="20"/>
+        </w:rPr>
+        <w:t>yyyy</w:t>
+      </w:r>
+      <w:proofErr w:type="spellEnd"/>
+      <w:r>
+        <w:rPr>
+          <w:rFonts w:ascii="Arial" w:hAnsi="Arial" w:cs="Arial"/>
+          <w:sz w:val="20"/>
+          <w:szCs w:val="20"/>
+        </w:rPr>
+        <w:t xml:space="preserve"> format.</w:t>
       </w:r>
     </w:p>
     <w:p>
@@ -19940,8 +21035,18 @@
           <w:sz w:val="20"/>
           <w:szCs w:val="20"/>
         </w:rPr>
-        <w:t>Bug with updating manage copies windows</w:t>
-      </w:r>
+        <w:t xml:space="preserve">Bug with updating manage copies </w:t>
+      </w:r>
+      <w:proofErr w:type="gramStart"/>
+      <w:r>
+        <w:rPr>
+          <w:rFonts w:ascii="Arial" w:hAnsi="Arial" w:cs="Arial"/>
+          <w:sz w:val="20"/>
+          <w:szCs w:val="20"/>
+        </w:rPr>
+        <w:t>windows</w:t>
+      </w:r>
+      <w:proofErr w:type="gramEnd"/>
     </w:p>
     <w:p>
       <w:pPr>
@@ -20017,7 +21122,25 @@
           <w:sz w:val="20"/>
           <w:szCs w:val="20"/>
         </w:rPr>
-        <w:t>Bug with previous authors selected when prefilling add new book window</w:t>
+        <w:t xml:space="preserve">Bug with previous authors selected when prefilling </w:t>
+      </w:r>
+      <w:proofErr w:type="gramStart"/>
+      <w:r>
+        <w:rPr>
+          <w:rFonts w:ascii="Arial" w:hAnsi="Arial" w:cs="Arial"/>
+          <w:sz w:val="20"/>
+          <w:szCs w:val="20"/>
+        </w:rPr>
+        <w:t>add</w:t>
+      </w:r>
+      <w:proofErr w:type="gramEnd"/>
+      <w:r>
+        <w:rPr>
+          <w:rFonts w:ascii="Arial" w:hAnsi="Arial" w:cs="Arial"/>
+          <w:sz w:val="20"/>
+          <w:szCs w:val="20"/>
+        </w:rPr>
+        <w:t xml:space="preserve"> new book window</w:t>
       </w:r>
     </w:p>
     <w:p>
@@ -20077,8 +21200,18 @@
           <w:sz w:val="20"/>
           <w:szCs w:val="20"/>
         </w:rPr>
-        <w:t>bug with last row in book export Excels unprotected</w:t>
-      </w:r>
+        <w:t xml:space="preserve">bug with last row in book export Excels </w:t>
+      </w:r>
+      <w:proofErr w:type="gramStart"/>
+      <w:r>
+        <w:rPr>
+          <w:rFonts w:ascii="Arial" w:hAnsi="Arial" w:cs="Arial"/>
+          <w:sz w:val="20"/>
+          <w:szCs w:val="20"/>
+        </w:rPr>
+        <w:t>unprotected</w:t>
+      </w:r>
+      <w:proofErr w:type="gramEnd"/>
     </w:p>
     <w:p>
       <w:pPr>
@@ -20099,8 +21232,18 @@
           <w:sz w:val="20"/>
           <w:szCs w:val="20"/>
         </w:rPr>
-        <w:t>bug with last row in media item export Excels unprotected</w:t>
-      </w:r>
+        <w:t xml:space="preserve">bug with last row in media item export Excels </w:t>
+      </w:r>
+      <w:proofErr w:type="gramStart"/>
+      <w:r>
+        <w:rPr>
+          <w:rFonts w:ascii="Arial" w:hAnsi="Arial" w:cs="Arial"/>
+          <w:sz w:val="20"/>
+          <w:szCs w:val="20"/>
+        </w:rPr>
+        <w:t>unprotected</w:t>
+      </w:r>
+      <w:proofErr w:type="gramEnd"/>
     </w:p>
     <w:p>
       <w:pPr>
@@ -20131,8 +21274,18 @@
           <w:sz w:val="20"/>
           <w:szCs w:val="20"/>
         </w:rPr>
-        <w:t>Dialog to view item images</w:t>
-      </w:r>
+        <w:t xml:space="preserve">Dialog to view item </w:t>
+      </w:r>
+      <w:proofErr w:type="gramStart"/>
+      <w:r>
+        <w:rPr>
+          <w:rFonts w:ascii="Arial" w:hAnsi="Arial" w:cs="Arial"/>
+          <w:sz w:val="20"/>
+          <w:szCs w:val="20"/>
+        </w:rPr>
+        <w:t>images</w:t>
+      </w:r>
+      <w:proofErr w:type="gramEnd"/>
     </w:p>
     <w:p>
       <w:pPr>
@@ -20175,8 +21328,18 @@
           <w:sz w:val="20"/>
           <w:szCs w:val="20"/>
         </w:rPr>
-        <w:t>Support for updating book long titles via workbooks</w:t>
-      </w:r>
+        <w:t xml:space="preserve">Support for updating book long titles via </w:t>
+      </w:r>
+      <w:proofErr w:type="gramStart"/>
+      <w:r>
+        <w:rPr>
+          <w:rFonts w:ascii="Arial" w:hAnsi="Arial" w:cs="Arial"/>
+          <w:sz w:val="20"/>
+          <w:szCs w:val="20"/>
+        </w:rPr>
+        <w:t>workbooks</w:t>
+      </w:r>
+      <w:proofErr w:type="gramEnd"/>
     </w:p>
     <w:p>
       <w:pPr>
@@ -20281,8 +21444,18 @@
           <w:sz w:val="20"/>
           <w:szCs w:val="20"/>
         </w:rPr>
-        <w:t>removed constraint on unique ISBNs</w:t>
-      </w:r>
+        <w:t xml:space="preserve">removed constraint on unique </w:t>
+      </w:r>
+      <w:proofErr w:type="gramStart"/>
+      <w:r>
+        <w:rPr>
+          <w:rFonts w:ascii="Arial" w:hAnsi="Arial" w:cs="Arial"/>
+          <w:sz w:val="20"/>
+          <w:szCs w:val="20"/>
+        </w:rPr>
+        <w:t>ISBNs</w:t>
+      </w:r>
+      <w:proofErr w:type="gramEnd"/>
     </w:p>
     <w:p>
       <w:pPr>
@@ -20328,8 +21501,18 @@
           <w:sz w:val="20"/>
           <w:szCs w:val="20"/>
         </w:rPr>
-        <w:t>bug with filtering in manage tags for item dialog</w:t>
-      </w:r>
+        <w:t xml:space="preserve">bug with filtering in manage tags for item </w:t>
+      </w:r>
+      <w:proofErr w:type="gramStart"/>
+      <w:r>
+        <w:rPr>
+          <w:rFonts w:ascii="Arial" w:hAnsi="Arial" w:cs="Arial"/>
+          <w:sz w:val="20"/>
+          <w:szCs w:val="20"/>
+        </w:rPr>
+        <w:t>dialog</w:t>
+      </w:r>
+      <w:proofErr w:type="gramEnd"/>
     </w:p>
     <w:p>
       <w:pPr>
@@ -20348,8 +21531,18 @@
           <w:sz w:val="20"/>
           <w:szCs w:val="20"/>
         </w:rPr>
-        <w:t>bug with delete selected tag button remaining enabled if filtering returns no results in manage tags dialog</w:t>
-      </w:r>
+        <w:t xml:space="preserve">bug with delete selected tag button remaining enabled if filtering returns no results in manage tags </w:t>
+      </w:r>
+      <w:proofErr w:type="gramStart"/>
+      <w:r>
+        <w:rPr>
+          <w:rFonts w:ascii="Arial" w:hAnsi="Arial" w:cs="Arial"/>
+          <w:sz w:val="20"/>
+          <w:szCs w:val="20"/>
+        </w:rPr>
+        <w:t>dialog</w:t>
+      </w:r>
+      <w:proofErr w:type="gramEnd"/>
     </w:p>
     <w:p>
       <w:pPr>
@@ -20398,8 +21591,18 @@
           <w:sz w:val="20"/>
           <w:szCs w:val="20"/>
         </w:rPr>
-        <w:t>Support for importing/updating book and media item worksheets</w:t>
-      </w:r>
+        <w:t xml:space="preserve">Support for importing/updating book and media item </w:t>
+      </w:r>
+      <w:proofErr w:type="gramStart"/>
+      <w:r>
+        <w:rPr>
+          <w:rFonts w:ascii="Arial" w:hAnsi="Arial" w:cs="Arial"/>
+          <w:sz w:val="20"/>
+          <w:szCs w:val="20"/>
+        </w:rPr>
+        <w:t>worksheets</w:t>
+      </w:r>
+      <w:proofErr w:type="gramEnd"/>
     </w:p>
     <w:p>
       <w:pPr>
@@ -20458,7 +21661,25 @@
           <w:sz w:val="20"/>
           <w:szCs w:val="20"/>
         </w:rPr>
-        <w:t>Support for author names with composite and apostrophied last names</w:t>
+        <w:t xml:space="preserve">Support for author names with composite and </w:t>
+      </w:r>
+      <w:proofErr w:type="spellStart"/>
+      <w:r>
+        <w:rPr>
+          <w:rFonts w:ascii="Arial" w:hAnsi="Arial" w:cs="Arial"/>
+          <w:sz w:val="20"/>
+          <w:szCs w:val="20"/>
+        </w:rPr>
+        <w:t>apostrophied</w:t>
+      </w:r>
+      <w:proofErr w:type="spellEnd"/>
+      <w:r>
+        <w:rPr>
+          <w:rFonts w:ascii="Arial" w:hAnsi="Arial" w:cs="Arial"/>
+          <w:sz w:val="20"/>
+          <w:szCs w:val="20"/>
+        </w:rPr>
+        <w:t xml:space="preserve"> last names</w:t>
       </w:r>
     </w:p>
     <w:p>
@@ -20490,8 +21711,36 @@
           <w:sz w:val="20"/>
           <w:szCs w:val="20"/>
         </w:rPr>
-        <w:t>Replaced buttons below menustrip with toolstrip</w:t>
-      </w:r>
+        <w:t xml:space="preserve">Replaced buttons below </w:t>
+      </w:r>
+      <w:proofErr w:type="spellStart"/>
+      <w:r>
+        <w:rPr>
+          <w:rFonts w:ascii="Arial" w:hAnsi="Arial" w:cs="Arial"/>
+          <w:sz w:val="20"/>
+          <w:szCs w:val="20"/>
+        </w:rPr>
+        <w:t>menustrip</w:t>
+      </w:r>
+      <w:proofErr w:type="spellEnd"/>
+      <w:r>
+        <w:rPr>
+          <w:rFonts w:ascii="Arial" w:hAnsi="Arial" w:cs="Arial"/>
+          <w:sz w:val="20"/>
+          <w:szCs w:val="20"/>
+        </w:rPr>
+        <w:t xml:space="preserve"> with </w:t>
+      </w:r>
+      <w:proofErr w:type="gramStart"/>
+      <w:r>
+        <w:rPr>
+          <w:rFonts w:ascii="Arial" w:hAnsi="Arial" w:cs="Arial"/>
+          <w:sz w:val="20"/>
+          <w:szCs w:val="20"/>
+        </w:rPr>
+        <w:t>toolstrip</w:t>
+      </w:r>
+      <w:proofErr w:type="gramEnd"/>
     </w:p>
     <w:p>
       <w:pPr>
@@ -20534,7 +21783,25 @@
           <w:sz w:val="20"/>
           <w:szCs w:val="20"/>
         </w:rPr>
-        <w:t>Enhancements to wishlist window</w:t>
+        <w:t xml:space="preserve">Enhancements to </w:t>
+      </w:r>
+      <w:proofErr w:type="spellStart"/>
+      <w:r>
+        <w:rPr>
+          <w:rFonts w:ascii="Arial" w:hAnsi="Arial" w:cs="Arial"/>
+          <w:sz w:val="20"/>
+          <w:szCs w:val="20"/>
+        </w:rPr>
+        <w:t>wishlist</w:t>
+      </w:r>
+      <w:proofErr w:type="spellEnd"/>
+      <w:r>
+        <w:rPr>
+          <w:rFonts w:ascii="Arial" w:hAnsi="Arial" w:cs="Arial"/>
+          <w:sz w:val="20"/>
+          <w:szCs w:val="20"/>
+        </w:rPr>
+        <w:t xml:space="preserve"> window</w:t>
       </w:r>
     </w:p>
     <w:p>
@@ -20585,8 +21852,18 @@
           <w:sz w:val="20"/>
           <w:szCs w:val="20"/>
         </w:rPr>
-        <w:t>Cancel button in add new book form disabled when adding another book in scan mode</w:t>
-      </w:r>
+        <w:t xml:space="preserve">Cancel button in add new book form disabled when adding another book in scan </w:t>
+      </w:r>
+      <w:proofErr w:type="gramStart"/>
+      <w:r>
+        <w:rPr>
+          <w:rFonts w:ascii="Arial" w:hAnsi="Arial" w:cs="Arial"/>
+          <w:sz w:val="20"/>
+          <w:szCs w:val="20"/>
+        </w:rPr>
+        <w:t>mode</w:t>
+      </w:r>
+      <w:proofErr w:type="gramEnd"/>
     </w:p>
     <w:p>
       <w:pPr>
@@ -20607,8 +21884,18 @@
           <w:sz w:val="20"/>
           <w:szCs w:val="20"/>
         </w:rPr>
-        <w:t>Information from previously added book appears in pre-populated forms</w:t>
-      </w:r>
+        <w:t xml:space="preserve">Information from previously added book appears in pre-populated </w:t>
+      </w:r>
+      <w:proofErr w:type="gramStart"/>
+      <w:r>
+        <w:rPr>
+          <w:rFonts w:ascii="Arial" w:hAnsi="Arial" w:cs="Arial"/>
+          <w:sz w:val="20"/>
+          <w:szCs w:val="20"/>
+        </w:rPr>
+        <w:t>forms</w:t>
+      </w:r>
+      <w:proofErr w:type="gramEnd"/>
     </w:p>
     <w:p>
       <w:pPr>
@@ -20629,7 +21916,25 @@
           <w:sz w:val="20"/>
           <w:szCs w:val="20"/>
         </w:rPr>
-        <w:t>Ok button enable logic in add new publisher or tag dialogs for add new item forms</w:t>
+        <w:t xml:space="preserve">Ok </w:t>
+      </w:r>
+      <w:proofErr w:type="gramStart"/>
+      <w:r>
+        <w:rPr>
+          <w:rFonts w:ascii="Arial" w:hAnsi="Arial" w:cs="Arial"/>
+          <w:sz w:val="20"/>
+          <w:szCs w:val="20"/>
+        </w:rPr>
+        <w:t>button</w:t>
+      </w:r>
+      <w:proofErr w:type="gramEnd"/>
+      <w:r>
+        <w:rPr>
+          <w:rFonts w:ascii="Arial" w:hAnsi="Arial" w:cs="Arial"/>
+          <w:sz w:val="20"/>
+          <w:szCs w:val="20"/>
+        </w:rPr>
+        <w:t xml:space="preserve"> enable logic in add new publisher or tag dialogs for add new item forms</w:t>
       </w:r>
     </w:p>
     <w:p>
@@ -20651,8 +21956,18 @@
           <w:sz w:val="20"/>
           <w:szCs w:val="20"/>
         </w:rPr>
-        <w:t>ISBN fields now disabled in search dialog during API requests</w:t>
-      </w:r>
+        <w:t xml:space="preserve">ISBN fields now disabled in search dialog during API </w:t>
+      </w:r>
+      <w:proofErr w:type="gramStart"/>
+      <w:r>
+        <w:rPr>
+          <w:rFonts w:ascii="Arial" w:hAnsi="Arial" w:cs="Arial"/>
+          <w:sz w:val="20"/>
+          <w:szCs w:val="20"/>
+        </w:rPr>
+        <w:t>requests</w:t>
+      </w:r>
+      <w:proofErr w:type="gramEnd"/>
     </w:p>
     <w:p>
       <w:pPr>
@@ -20773,7 +22088,25 @@
           <w:sz w:val="20"/>
           <w:szCs w:val="20"/>
         </w:rPr>
-        <w:t>Several memory leaks</w:t>
+        <w:t xml:space="preserve">Several </w:t>
+      </w:r>
+      <w:proofErr w:type="gramStart"/>
+      <w:r>
+        <w:rPr>
+          <w:rFonts w:ascii="Arial" w:hAnsi="Arial" w:cs="Arial"/>
+          <w:sz w:val="20"/>
+          <w:szCs w:val="20"/>
+        </w:rPr>
+        <w:t>memory</w:t>
+      </w:r>
+      <w:proofErr w:type="gramEnd"/>
+      <w:r>
+        <w:rPr>
+          <w:rFonts w:ascii="Arial" w:hAnsi="Arial" w:cs="Arial"/>
+          <w:sz w:val="20"/>
+          <w:szCs w:val="20"/>
+        </w:rPr>
+        <w:t xml:space="preserve"> leaks</w:t>
       </w:r>
     </w:p>
     <w:p>
@@ -20795,8 +22128,36 @@
           <w:sz w:val="20"/>
           <w:szCs w:val="20"/>
         </w:rPr>
-        <w:t>Bug with new wishlist item title and notes not being cleared after saving</w:t>
-      </w:r>
+        <w:t xml:space="preserve">Bug with new </w:t>
+      </w:r>
+      <w:proofErr w:type="spellStart"/>
+      <w:r>
+        <w:rPr>
+          <w:rFonts w:ascii="Arial" w:hAnsi="Arial" w:cs="Arial"/>
+          <w:sz w:val="20"/>
+          <w:szCs w:val="20"/>
+        </w:rPr>
+        <w:t>wishlist</w:t>
+      </w:r>
+      <w:proofErr w:type="spellEnd"/>
+      <w:r>
+        <w:rPr>
+          <w:rFonts w:ascii="Arial" w:hAnsi="Arial" w:cs="Arial"/>
+          <w:sz w:val="20"/>
+          <w:szCs w:val="20"/>
+        </w:rPr>
+        <w:t xml:space="preserve"> item title and notes not being cleared after </w:t>
+      </w:r>
+      <w:proofErr w:type="gramStart"/>
+      <w:r>
+        <w:rPr>
+          <w:rFonts w:ascii="Arial" w:hAnsi="Arial" w:cs="Arial"/>
+          <w:sz w:val="20"/>
+          <w:szCs w:val="20"/>
+        </w:rPr>
+        <w:t>saving</w:t>
+      </w:r>
+      <w:proofErr w:type="gramEnd"/>
     </w:p>
     <w:p>
       <w:pPr>
@@ -20817,8 +22178,18 @@
           <w:sz w:val="20"/>
           <w:szCs w:val="20"/>
         </w:rPr>
-        <w:t>Bug with handling authors and publishers when scanning books</w:t>
-      </w:r>
+        <w:t xml:space="preserve">Bug with handling authors and publishers when scanning </w:t>
+      </w:r>
+      <w:proofErr w:type="gramStart"/>
+      <w:r>
+        <w:rPr>
+          <w:rFonts w:ascii="Arial" w:hAnsi="Arial" w:cs="Arial"/>
+          <w:sz w:val="20"/>
+          <w:szCs w:val="20"/>
+        </w:rPr>
+        <w:t>books</w:t>
+      </w:r>
+      <w:proofErr w:type="gramEnd"/>
     </w:p>
     <w:p>
       <w:pPr>
@@ -20877,8 +22248,18 @@
           <w:sz w:val="20"/>
           <w:szCs w:val="20"/>
         </w:rPr>
-        <w:t xml:space="preserve"> and publishers when pre-filling add new item forms</w:t>
-      </w:r>
+        <w:t xml:space="preserve"> and publishers when pre-filling add new item </w:t>
+      </w:r>
+      <w:proofErr w:type="gramStart"/>
+      <w:r>
+        <w:rPr>
+          <w:rFonts w:ascii="Arial" w:hAnsi="Arial" w:cs="Arial"/>
+          <w:sz w:val="20"/>
+          <w:szCs w:val="20"/>
+        </w:rPr>
+        <w:t>forms</w:t>
+      </w:r>
+      <w:proofErr w:type="gramEnd"/>
     </w:p>
     <w:p>
       <w:pPr>
@@ -20914,8 +22295,18 @@
           <w:sz w:val="20"/>
           <w:szCs w:val="20"/>
         </w:rPr>
-        <w:t>import CSV functionality</w:t>
-      </w:r>
+        <w:t xml:space="preserve">import CSV </w:t>
+      </w:r>
+      <w:proofErr w:type="gramStart"/>
+      <w:r>
+        <w:rPr>
+          <w:rFonts w:ascii="Arial" w:hAnsi="Arial" w:cs="Arial"/>
+          <w:sz w:val="20"/>
+          <w:szCs w:val="20"/>
+        </w:rPr>
+        <w:t>functionality</w:t>
+      </w:r>
+      <w:proofErr w:type="gramEnd"/>
     </w:p>
     <w:p>
       <w:pPr>
@@ -20948,8 +22339,18 @@
           <w:sz w:val="20"/>
           <w:szCs w:val="20"/>
         </w:rPr>
-        <w:t>spinner when loading item data</w:t>
-      </w:r>
+        <w:t xml:space="preserve">spinner when loading item </w:t>
+      </w:r>
+      <w:proofErr w:type="gramStart"/>
+      <w:r>
+        <w:rPr>
+          <w:rFonts w:ascii="Arial" w:hAnsi="Arial" w:cs="Arial"/>
+          <w:sz w:val="20"/>
+          <w:szCs w:val="20"/>
+        </w:rPr>
+        <w:t>data</w:t>
+      </w:r>
+      <w:proofErr w:type="gramEnd"/>
     </w:p>
     <w:p>
       <w:pPr>
@@ -20965,8 +22366,18 @@
           <w:sz w:val="20"/>
           <w:szCs w:val="20"/>
         </w:rPr>
-        <w:t>filtering for authors and publishers in add new book dialog</w:t>
-      </w:r>
+        <w:t xml:space="preserve">filtering for authors and publishers in add new book </w:t>
+      </w:r>
+      <w:proofErr w:type="gramStart"/>
+      <w:r>
+        <w:rPr>
+          <w:rFonts w:ascii="Arial" w:hAnsi="Arial" w:cs="Arial"/>
+          <w:sz w:val="20"/>
+          <w:szCs w:val="20"/>
+        </w:rPr>
+        <w:t>dialog</w:t>
+      </w:r>
+      <w:proofErr w:type="gramEnd"/>
     </w:p>
     <w:p>
       <w:pPr>
@@ -21007,8 +22418,18 @@
           <w:sz w:val="20"/>
           <w:szCs w:val="20"/>
         </w:rPr>
-        <w:t>Restructured database to store images in a separate table</w:t>
-      </w:r>
+        <w:t xml:space="preserve">Restructured database to store images in a separate </w:t>
+      </w:r>
+      <w:proofErr w:type="gramStart"/>
+      <w:r>
+        <w:rPr>
+          <w:rFonts w:ascii="Arial" w:hAnsi="Arial" w:cs="Arial"/>
+          <w:sz w:val="20"/>
+          <w:szCs w:val="20"/>
+        </w:rPr>
+        <w:t>table</w:t>
+      </w:r>
+      <w:proofErr w:type="gramEnd"/>
     </w:p>
     <w:p>
       <w:pPr>
@@ -21029,8 +22450,18 @@
           <w:sz w:val="20"/>
           <w:szCs w:val="20"/>
         </w:rPr>
-        <w:t>Better error handling when searching for books using API</w:t>
-      </w:r>
+        <w:t xml:space="preserve">Better error handling when searching for books using </w:t>
+      </w:r>
+      <w:proofErr w:type="gramStart"/>
+      <w:r>
+        <w:rPr>
+          <w:rFonts w:ascii="Arial" w:hAnsi="Arial" w:cs="Arial"/>
+          <w:sz w:val="20"/>
+          <w:szCs w:val="20"/>
+        </w:rPr>
+        <w:t>API</w:t>
+      </w:r>
+      <w:proofErr w:type="gramEnd"/>
     </w:p>
     <w:p>
       <w:pPr>
@@ -21082,8 +22513,18 @@
           <w:sz w:val="20"/>
           <w:szCs w:val="20"/>
         </w:rPr>
-        <w:t>Bug with checking if ISBN already exists when adding new book</w:t>
-      </w:r>
+        <w:t xml:space="preserve">Bug with checking if ISBN already exists when adding new </w:t>
+      </w:r>
+      <w:proofErr w:type="gramStart"/>
+      <w:r>
+        <w:rPr>
+          <w:rFonts w:ascii="Arial" w:hAnsi="Arial" w:cs="Arial"/>
+          <w:sz w:val="20"/>
+          <w:szCs w:val="20"/>
+        </w:rPr>
+        <w:t>book</w:t>
+      </w:r>
+      <w:proofErr w:type="gramEnd"/>
     </w:p>
     <w:p>
       <w:pPr>
@@ -21114,8 +22555,18 @@
           <w:sz w:val="20"/>
           <w:szCs w:val="20"/>
         </w:rPr>
-        <w:t>Filtering for tags when adding new item</w:t>
-      </w:r>
+        <w:t xml:space="preserve">Filtering for tags when adding new </w:t>
+      </w:r>
+      <w:proofErr w:type="gramStart"/>
+      <w:r>
+        <w:rPr>
+          <w:rFonts w:ascii="Arial" w:hAnsi="Arial" w:cs="Arial"/>
+          <w:sz w:val="20"/>
+          <w:szCs w:val="20"/>
+        </w:rPr>
+        <w:t>item</w:t>
+      </w:r>
+      <w:proofErr w:type="gramEnd"/>
     </w:p>
     <w:p>
       <w:pPr>
@@ -21198,7 +22649,25 @@
           <w:sz w:val="20"/>
           <w:szCs w:val="20"/>
         </w:rPr>
-        <w:t>“insufficient parameters supplied to the command” error when attempting to remove tag from media item</w:t>
+        <w:t>“</w:t>
+      </w:r>
+      <w:proofErr w:type="gramStart"/>
+      <w:r>
+        <w:rPr>
+          <w:rFonts w:ascii="Arial" w:hAnsi="Arial" w:cs="Arial"/>
+          <w:sz w:val="20"/>
+          <w:szCs w:val="20"/>
+        </w:rPr>
+        <w:t>insufficient</w:t>
+      </w:r>
+      <w:proofErr w:type="gramEnd"/>
+      <w:r>
+        <w:rPr>
+          <w:rFonts w:ascii="Arial" w:hAnsi="Arial" w:cs="Arial"/>
+          <w:sz w:val="20"/>
+          <w:szCs w:val="20"/>
+        </w:rPr>
+        <w:t xml:space="preserve"> parameters supplied to the command” error when attempting to remove tag from media item</w:t>
       </w:r>
     </w:p>
     <w:p>
@@ -21220,8 +22689,18 @@
           <w:sz w:val="20"/>
           <w:szCs w:val="20"/>
         </w:rPr>
-        <w:t>Minor bugs in manage copies dialog</w:t>
-      </w:r>
+        <w:t xml:space="preserve">Minor bugs in manage copies </w:t>
+      </w:r>
+      <w:proofErr w:type="gramStart"/>
+      <w:r>
+        <w:rPr>
+          <w:rFonts w:ascii="Arial" w:hAnsi="Arial" w:cs="Arial"/>
+          <w:sz w:val="20"/>
+          <w:szCs w:val="20"/>
+        </w:rPr>
+        <w:t>dialog</w:t>
+      </w:r>
+      <w:proofErr w:type="gramEnd"/>
     </w:p>
     <w:p>
       <w:pPr>
@@ -21274,8 +22753,18 @@
           <w:sz w:val="20"/>
           <w:szCs w:val="20"/>
         </w:rPr>
-        <w:t>Increased sizes of tags, authors, and publishers list boxes in add new item dialogs</w:t>
-      </w:r>
+        <w:t xml:space="preserve">Increased sizes of tags, authors, and publishers list boxes in add new item </w:t>
+      </w:r>
+      <w:proofErr w:type="gramStart"/>
+      <w:r>
+        <w:rPr>
+          <w:rFonts w:ascii="Arial" w:hAnsi="Arial" w:cs="Arial"/>
+          <w:sz w:val="20"/>
+          <w:szCs w:val="20"/>
+        </w:rPr>
+        <w:t>dialogs</w:t>
+      </w:r>
+      <w:proofErr w:type="gramEnd"/>
     </w:p>
     <w:p>
       <w:pPr>
@@ -21348,8 +22837,18 @@
           <w:sz w:val="20"/>
           <w:szCs w:val="20"/>
         </w:rPr>
-        <w:t>Manage copies feature</w:t>
-      </w:r>
+        <w:t xml:space="preserve">Manage copies </w:t>
+      </w:r>
+      <w:proofErr w:type="gramStart"/>
+      <w:r>
+        <w:rPr>
+          <w:rFonts w:ascii="Arial" w:hAnsi="Arial" w:cs="Arial"/>
+          <w:sz w:val="20"/>
+          <w:szCs w:val="20"/>
+        </w:rPr>
+        <w:t>feature</w:t>
+      </w:r>
+      <w:proofErr w:type="gramEnd"/>
     </w:p>
     <w:p>
       <w:pPr>
@@ -21380,8 +22879,18 @@
           <w:sz w:val="20"/>
           <w:szCs w:val="20"/>
         </w:rPr>
-        <w:t>Bug with processing author names in comma format while adding new book</w:t>
-      </w:r>
+        <w:t xml:space="preserve">Bug with processing author names in comma format while adding new </w:t>
+      </w:r>
+      <w:proofErr w:type="gramStart"/>
+      <w:r>
+        <w:rPr>
+          <w:rFonts w:ascii="Arial" w:hAnsi="Arial" w:cs="Arial"/>
+          <w:sz w:val="20"/>
+          <w:szCs w:val="20"/>
+        </w:rPr>
+        <w:t>book</w:t>
+      </w:r>
+      <w:proofErr w:type="gramEnd"/>
     </w:p>
     <w:p>
       <w:pPr>

</xml_diff>